<commit_message>
Posible Documentacion y Maquetacion pronta para reunion
</commit_message>
<xml_diff>
--- a/Documentacion/Requerimientos.docx
+++ b/Documentacion/Requerimientos.docx
@@ -5,12 +5,21 @@
     <w:p>
       <w:pPr>
         <w:pStyle w:val="Ttulo1"/>
+        <w:jc w:val="both"/>
       </w:pPr>
       <w:r>
         <w:t>Propuesta</w:t>
       </w:r>
     </w:p>
     <w:p>
+      <w:pPr>
+        <w:jc w:val="both"/>
+      </w:pPr>
+    </w:p>
+    <w:p>
+      <w:pPr>
+        <w:jc w:val="both"/>
+      </w:pPr>
       <w:r>
         <w:t>La empresa</w:t>
       </w:r>
@@ -27,10 +36,36 @@
         <w:t xml:space="preserve"> productos para un cierto tipo de clientes en particular (clientes mayoristas).</w:t>
       </w:r>
       <w:r>
-        <w:t xml:space="preserve"> Los productos no serán visibles para todo público, sino que los usuarios administradores serán los encargados de decidir dicha acción. </w:t>
-      </w:r>
-      <w:r>
-        <w:t xml:space="preserve"> Los clientes deberán poder realizar la búsqueda de los productos</w:t>
+        <w:t xml:space="preserve"> </w:t>
+      </w:r>
+      <w:r>
+        <w:t>El precio de los productos no ser</w:t>
+      </w:r>
+      <w:r>
+        <w:rPr>
+          <w:lang w:val="es-UY"/>
+        </w:rPr>
+        <w:t>á</w:t>
+      </w:r>
+      <w:r>
+        <w:t xml:space="preserve"> </w:t>
+      </w:r>
+      <w:bookmarkStart w:id="0" w:name="_GoBack"/>
+      <w:bookmarkEnd w:id="0"/>
+      <w:r>
+        <w:t>visible</w:t>
+      </w:r>
+      <w:r>
+        <w:t xml:space="preserve"> para todo público, sino que los usuarios administradores serán los encargados de decidir dicha acción. </w:t>
+      </w:r>
+      <w:r>
+        <w:t xml:space="preserve"> Los clientes </w:t>
+      </w:r>
+      <w:r>
+        <w:t>podrán</w:t>
+      </w:r>
+      <w:r>
+        <w:t xml:space="preserve"> realizar la búsqueda de los productos</w:t>
       </w:r>
       <w:r>
         <w:t xml:space="preserve"> deseados y así agregarlos a un</w:t>
@@ -39,7 +74,16 @@
         <w:t xml:space="preserve"> carrito de compras</w:t>
       </w:r>
       <w:r>
-        <w:t xml:space="preserve"> (pedido), para luego los usuarios administradores poder confirmar los mismos</w:t>
+        <w:t xml:space="preserve"> (pedido), </w:t>
+      </w:r>
+      <w:r>
+        <w:t>y</w:t>
+      </w:r>
+      <w:r>
+        <w:t xml:space="preserve"> luego los usuarios administradores </w:t>
+      </w:r>
+      <w:r>
+        <w:t>podrán confirmarlos</w:t>
       </w:r>
       <w:r>
         <w:t xml:space="preserve">. También </w:t>
@@ -51,32 +95,46 @@
         <w:t xml:space="preserve"> ventas </w:t>
       </w:r>
       <w:r>
-        <w:t>y así mantener más organizado el</w:t>
-      </w:r>
-      <w:r>
-        <w:t xml:space="preserve"> negocio. </w:t>
+        <w:t>facilitando una mayor organización en el negocio.</w:t>
       </w:r>
     </w:p>
     <w:p>
       <w:pPr>
         <w:pStyle w:val="Ttulo1"/>
+        <w:jc w:val="both"/>
       </w:pPr>
       <w:r>
         <w:t>Requerimientos:</w:t>
       </w:r>
     </w:p>
-    <w:p/>
+    <w:p>
+      <w:pPr>
+        <w:jc w:val="both"/>
+      </w:pPr>
+    </w:p>
     <w:p>
       <w:pPr>
         <w:pStyle w:val="Ttulo2"/>
+        <w:jc w:val="both"/>
       </w:pPr>
       <w:r>
         <w:t>ABM Administrador</w:t>
       </w:r>
+      <w:r>
+        <w:t xml:space="preserve"> </w:t>
+      </w:r>
+      <w:r>
+        <w:rPr>
+          <w:sz w:val="22"/>
+          <w:szCs w:val="22"/>
+        </w:rPr>
+        <w:t>(alta-baja-modificación)</w:t>
+      </w:r>
     </w:p>
     <w:p>
       <w:pPr>
         <w:pStyle w:val="Ttulo2"/>
+        <w:jc w:val="both"/>
       </w:pPr>
       <w:r>
         <w:t xml:space="preserve">ABM Cliente </w:t>
@@ -84,6 +142,7 @@
     </w:p>
     <w:p>
       <w:pPr>
+        <w:jc w:val="both"/>
         <w:rPr>
           <w:rFonts w:asciiTheme="majorHAnsi" w:eastAsiaTheme="majorEastAsia" w:hAnsiTheme="majorHAnsi" w:cstheme="majorBidi"/>
           <w:color w:val="2E74B5" w:themeColor="accent1" w:themeShade="BF"/>
@@ -92,130 +151,365 @@
         </w:rPr>
       </w:pPr>
       <w:r>
-        <w:t>Solo podrán ser dados</w:t>
-      </w:r>
-      <w:r>
-        <w:t xml:space="preserve"> de alta y baja por usuarios Administradores. El cliente podrá modificar sus datos.</w:t>
+        <w:t xml:space="preserve">Los clientes serán </w:t>
+      </w:r>
+      <w:r>
+        <w:t>dados</w:t>
+      </w:r>
+      <w:r>
+        <w:t xml:space="preserve"> de alta y baja </w:t>
+      </w:r>
+      <w:r>
+        <w:t xml:space="preserve">sólo </w:t>
+      </w:r>
+      <w:r>
+        <w:t>por usuarios a</w:t>
+      </w:r>
+      <w:r>
+        <w:t>dministradores</w:t>
+      </w:r>
+      <w:r>
+        <w:t>, aunque</w:t>
+      </w:r>
+      <w:r>
+        <w:t xml:space="preserve"> podrá</w:t>
+      </w:r>
+      <w:r>
+        <w:t>n</w:t>
+      </w:r>
+      <w:r>
+        <w:t xml:space="preserve"> modificar </w:t>
+      </w:r>
+      <w:r>
+        <w:t>sus datos si así lo desean</w:t>
+      </w:r>
+      <w:r>
+        <w:t>.</w:t>
       </w:r>
     </w:p>
     <w:p>
       <w:pPr>
         <w:pStyle w:val="Ttulo2"/>
+        <w:jc w:val="both"/>
       </w:pPr>
       <w:r>
         <w:t>Alta Pedido</w:t>
       </w:r>
     </w:p>
     <w:p>
-      <w:r>
-        <w:t>El cliente realizara pedidos seleccionando los productos y su cantidad</w:t>
+      <w:pPr>
+        <w:jc w:val="both"/>
+      </w:pPr>
+      <w:r>
+        <w:t xml:space="preserve">El cliente </w:t>
+      </w:r>
+      <w:r>
+        <w:t>podrá buscar y seleccionar</w:t>
+      </w:r>
+      <w:r>
+        <w:t xml:space="preserve"> los productos y cantidad</w:t>
       </w:r>
       <w:r>
         <w:t>es</w:t>
       </w:r>
       <w:r>
-        <w:t>, dichos datos serán añadidos al pedido (</w:t>
-      </w:r>
-      <w:r>
-        <w:t>similar a un</w:t>
-      </w:r>
-      <w:r>
-        <w:t xml:space="preserve"> carrito de compras). Luego de finalizado la búsqueda e ingreso de todos los productos</w:t>
-      </w:r>
-      <w:r>
-        <w:t xml:space="preserve"> deseados</w:t>
-      </w:r>
-      <w:r>
-        <w:t xml:space="preserve"> se procederá a confirmar el pedido, el cual tendrá la posibilidad de adjuntar comentarios.  </w:t>
-      </w:r>
-    </w:p>
-    <w:p>
-      <w:r>
-        <w:t>Por otro lado el usuario administrador podrá ver los pedidos realizados por los clientes. Una vez verificada la información el administrador podrá dar por confirmado el pedido</w:t>
-      </w:r>
-      <w:r>
-        <w:t>, quedando el mismo como un “pedido vendido”. En cas</w:t>
-      </w:r>
-      <w:r>
-        <w:t>o de que el administrador quiera</w:t>
-      </w:r>
-      <w:r>
-        <w:t xml:space="preserve"> podrá modificar el pedido realizado por el cliente antes de confirmarlo</w:t>
-      </w:r>
-      <w:r>
-        <w:t xml:space="preserve"> y volverá pedir confirmación del nuevo pedido al cliente</w:t>
-      </w:r>
-      <w:bookmarkStart w:id="0" w:name="_GoBack"/>
-      <w:bookmarkEnd w:id="0"/>
-      <w:r>
-        <w:t xml:space="preserve"> (</w:t>
-      </w:r>
-      <w:r>
-        <w:t xml:space="preserve">en caso de </w:t>
-      </w:r>
-      <w:r>
-        <w:t xml:space="preserve">un posible arreglo personal, telefónico, </w:t>
-      </w:r>
-      <w:r>
-        <w:t>etc.</w:t>
-      </w:r>
-      <w:r>
-        <w:t xml:space="preserve">). Este “pedido vendido” estará disponible para poder realizar futuras consultas por parte del administrador. </w:t>
+        <w:t xml:space="preserve"> que desea y así irá conformando el pedido. Luego de finalizado y confirmado, el cliente</w:t>
+      </w:r>
+      <w:r>
+        <w:t xml:space="preserve"> tendrá la posibi</w:t>
+      </w:r>
+      <w:r>
+        <w:t xml:space="preserve">lidad de adjuntar comentarios. </w:t>
+      </w:r>
+      <w:r>
+        <w:t>También</w:t>
+      </w:r>
+      <w:r>
+        <w:t xml:space="preserve"> podrá</w:t>
+      </w:r>
+      <w:r>
+        <w:t xml:space="preserve"> obtener</w:t>
+      </w:r>
+      <w:r>
+        <w:t xml:space="preserve"> cierto descuento</w:t>
+      </w:r>
+      <w:r>
+        <w:t xml:space="preserve"> otorgado</w:t>
+      </w:r>
+      <w:r>
+        <w:t xml:space="preserve"> por el administrador, el cual será</w:t>
+      </w:r>
+      <w:r>
+        <w:t xml:space="preserve"> reflejado a la hora de </w:t>
+      </w:r>
+      <w:r>
+        <w:t>confirmar el pedido</w:t>
+      </w:r>
+      <w:r>
+        <w:t>.</w:t>
+      </w:r>
+    </w:p>
+    <w:p>
+      <w:pPr>
+        <w:jc w:val="both"/>
+      </w:pPr>
+      <w:r>
+        <w:t>Asimismo</w:t>
+      </w:r>
+      <w:r>
+        <w:t xml:space="preserve"> </w:t>
+      </w:r>
+      <w:r>
+        <w:t>el usuario administrador podrá ver los pedidos realizados por los clientes</w:t>
+      </w:r>
+      <w:r>
+        <w:t xml:space="preserve"> y, una</w:t>
+      </w:r>
+      <w:r>
+        <w:t xml:space="preserve"> vez verificada la información</w:t>
+      </w:r>
+      <w:r>
+        <w:t>,</w:t>
+      </w:r>
+      <w:r>
+        <w:t xml:space="preserve"> </w:t>
+      </w:r>
+      <w:r>
+        <w:t>lo</w:t>
+      </w:r>
+      <w:r>
+        <w:t xml:space="preserve"> dar</w:t>
+      </w:r>
+      <w:r>
+        <w:t>á</w:t>
+      </w:r>
+      <w:r>
+        <w:t xml:space="preserve"> por confirmado </w:t>
+      </w:r>
+      <w:r>
+        <w:t>quedando el mismo en</w:t>
+      </w:r>
+      <w:r>
+        <w:t xml:space="preserve"> un</w:t>
+      </w:r>
+      <w:r>
+        <w:t xml:space="preserve"> estado de </w:t>
+      </w:r>
+      <w:r>
+        <w:rPr>
+          <w:i/>
+        </w:rPr>
+        <w:t>“confirmado</w:t>
+      </w:r>
+      <w:r>
+        <w:rPr>
+          <w:i/>
+        </w:rPr>
+        <w:t>”.</w:t>
+      </w:r>
+      <w:r>
+        <w:t xml:space="preserve"> </w:t>
+      </w:r>
+      <w:r>
+        <w:t>En cas</w:t>
+      </w:r>
+      <w:r>
+        <w:t>o de que</w:t>
+      </w:r>
+      <w:r>
+        <w:t xml:space="preserve"> sea necesario</w:t>
+      </w:r>
+      <w:r>
+        <w:t xml:space="preserve"> el administrador </w:t>
+      </w:r>
+      <w:r>
+        <w:t>tendrá la posibilidad de</w:t>
+      </w:r>
+      <w:r>
+        <w:t xml:space="preserve"> modificar el pedido realizado por el cliente antes de confirmarlo</w:t>
+      </w:r>
+      <w:r>
+        <w:t>,</w:t>
+      </w:r>
+      <w:r>
+        <w:t xml:space="preserve"> y volverá</w:t>
+      </w:r>
+      <w:r>
+        <w:t xml:space="preserve"> a</w:t>
+      </w:r>
+      <w:r>
+        <w:t xml:space="preserve"> pedir </w:t>
+      </w:r>
+      <w:r>
+        <w:t xml:space="preserve">su </w:t>
+      </w:r>
+      <w:r>
+        <w:t xml:space="preserve">confirmación </w:t>
+      </w:r>
+      <w:r>
+        <w:t>una vez que se haya contactado con el cliente (acuerdo</w:t>
+      </w:r>
+      <w:r>
+        <w:t xml:space="preserve"> personal, telefónico, </w:t>
+      </w:r>
+      <w:r>
+        <w:t>otro</w:t>
+      </w:r>
+      <w:r>
+        <w:t xml:space="preserve">). El </w:t>
+      </w:r>
+      <w:r>
+        <w:t xml:space="preserve">pedido </w:t>
+      </w:r>
+      <w:r>
+        <w:rPr>
+          <w:i/>
+          <w:lang w:val="en-US"/>
+        </w:rPr>
+        <w:t>“</w:t>
+      </w:r>
+      <w:r>
+        <w:rPr>
+          <w:i/>
+        </w:rPr>
+        <w:t>confirmado</w:t>
+      </w:r>
+      <w:r>
+        <w:rPr>
+          <w:i/>
+        </w:rPr>
+        <w:t>”</w:t>
+      </w:r>
+      <w:r>
+        <w:t xml:space="preserve"> estará disponible para poder realizar futuras consultas por parte del administrador.</w:t>
+      </w:r>
+      <w:r>
+        <w:t xml:space="preserve"> </w:t>
       </w:r>
     </w:p>
     <w:p>
       <w:pPr>
         <w:pStyle w:val="Ttulo2"/>
+        <w:jc w:val="both"/>
       </w:pPr>
       <w:r>
         <w:t>ABM Categoría</w:t>
       </w:r>
     </w:p>
     <w:p>
-      <w:r>
-        <w:t>El usuario administrador será el encargado de dar de alta, baja y modificar las posibles categorías en las que se encontraran los productos.</w:t>
+      <w:pPr>
+        <w:jc w:val="both"/>
+      </w:pPr>
+      <w:r>
+        <w:t>El usuario administrador será el encargado de dar de alta, baja y modificar las posibles cat</w:t>
+      </w:r>
+      <w:r>
+        <w:t>egorías en las que se encontrará</w:t>
+      </w:r>
+      <w:r>
+        <w:t>n los productos.</w:t>
       </w:r>
     </w:p>
     <w:p>
       <w:pPr>
         <w:pStyle w:val="Ttulo2"/>
+        <w:jc w:val="both"/>
       </w:pPr>
       <w:r>
         <w:t>ABM Producto</w:t>
       </w:r>
     </w:p>
     <w:p>
-      <w:r>
-        <w:t>El usuario administrador será el encargado de dar de alta, baja y modificar los productos. Dichos productos tendrán una categoría asociada.</w:t>
+      <w:pPr>
+        <w:jc w:val="both"/>
+      </w:pPr>
+      <w:r>
+        <w:t>El usuario administrador será el encargado de dar de alta, baja y modificar los productos. Dichos productos tendrán una</w:t>
+      </w:r>
+      <w:r>
+        <w:t xml:space="preserve"> o varias</w:t>
+      </w:r>
+      <w:r>
+        <w:t xml:space="preserve"> categoría</w:t>
+      </w:r>
+      <w:r>
+        <w:t>s</w:t>
+      </w:r>
+      <w:r>
+        <w:t xml:space="preserve"> asociada</w:t>
+      </w:r>
+      <w:r>
+        <w:t>s</w:t>
+      </w:r>
+      <w:r>
+        <w:t>.</w:t>
       </w:r>
     </w:p>
     <w:p>
       <w:pPr>
         <w:pStyle w:val="Ttulo2"/>
+        <w:jc w:val="both"/>
       </w:pPr>
       <w:r>
         <w:t>Filtros</w:t>
       </w:r>
     </w:p>
     <w:p>
-      <w:r>
-        <w:t>Por el momento el cliente solicito que se puedan filtrar los productos por precio.</w:t>
+      <w:pPr>
+        <w:jc w:val="both"/>
+      </w:pPr>
+      <w:r>
+        <w:t xml:space="preserve">Por el momento </w:t>
+      </w:r>
+      <w:r>
+        <w:t>la empresa</w:t>
+      </w:r>
+      <w:r>
+        <w:t xml:space="preserve"> solic</w:t>
+      </w:r>
+      <w:r>
+        <w:t>ita</w:t>
+      </w:r>
+      <w:r>
+        <w:t xml:space="preserve"> que se puedan filtrar los productos por precio</w:t>
+      </w:r>
+      <w:r>
+        <w:t xml:space="preserve"> a la hora de realizar el pedido</w:t>
+      </w:r>
+      <w:r>
+        <w:t>.</w:t>
       </w:r>
     </w:p>
     <w:p>
       <w:pPr>
         <w:pStyle w:val="Ttulo2"/>
-      </w:pPr>
-      <w:r>
+        <w:jc w:val="both"/>
+      </w:pPr>
+      <w:r>
+        <w:lastRenderedPageBreak/>
         <w:t>Acceso a datos</w:t>
       </w:r>
     </w:p>
     <w:p>
-      <w:r>
-        <w:t>Se podrá tener acceso a los pedidos realizados. Los mismos se podrán filtrar por fechas, cliente, monto vendido.</w:t>
+      <w:pPr>
+        <w:jc w:val="both"/>
+      </w:pPr>
+      <w:r>
+        <w:t>Se podrá tener a</w:t>
+      </w:r>
+      <w:r>
+        <w:t>cceso a los pedidos realizados filtrados</w:t>
+      </w:r>
+      <w:r>
+        <w:t xml:space="preserve"> por fechas, cliente, monto vendido</w:t>
+      </w:r>
+      <w:r>
+        <w:t>, otros; así como también a la información de los clientes.</w:t>
       </w:r>
     </w:p>
     <w:sectPr>
+      <w:headerReference w:type="default" r:id="rId7"/>
+      <w:footerReference w:type="default" r:id="rId8"/>
       <w:pgSz w:w="12240" w:h="15840"/>
       <w:pgMar w:top="1417" w:right="1701" w:bottom="1417" w:left="1701" w:header="708" w:footer="708" w:gutter="0"/>
       <w:cols w:space="708"/>
@@ -223,6 +517,200 @@
     </w:sectPr>
   </w:body>
 </w:document>
+</file>
+
+<file path=word/endnotes.xml><?xml version="1.0" encoding="utf-8"?>
+<w:endnotes xmlns:wpc="http://schemas.microsoft.com/office/word/2010/wordprocessingCanvas" xmlns:mc="http://schemas.openxmlformats.org/markup-compatibility/2006" xmlns:o="urn:schemas-microsoft-com:office:office" xmlns:r="http://schemas.openxmlformats.org/officeDocument/2006/relationships" xmlns:m="http://schemas.openxmlformats.org/officeDocument/2006/math" xmlns:v="urn:schemas-microsoft-com:vml" xmlns:wp14="http://schemas.microsoft.com/office/word/2010/wordprocessingDrawing" xmlns:wp="http://schemas.openxmlformats.org/drawingml/2006/wordprocessingDrawing" xmlns:w10="urn:schemas-microsoft-com:office:word" xmlns:w="http://schemas.openxmlformats.org/wordprocessingml/2006/main" xmlns:w14="http://schemas.microsoft.com/office/word/2010/wordml" xmlns:w15="http://schemas.microsoft.com/office/word/2012/wordml" xmlns:wpg="http://schemas.microsoft.com/office/word/2010/wordprocessingGroup" xmlns:wpi="http://schemas.microsoft.com/office/word/2010/wordprocessingInk" xmlns:wne="http://schemas.microsoft.com/office/word/2006/wordml" xmlns:wps="http://schemas.microsoft.com/office/word/2010/wordprocessingShape" mc:Ignorable="w14 w15 wp14">
+  <w:endnote w:type="separator" w:id="-1">
+    <w:p>
+      <w:pPr>
+        <w:spacing w:after="0" w:line="240" w:lineRule="auto"/>
+      </w:pPr>
+      <w:r>
+        <w:separator/>
+      </w:r>
+    </w:p>
+  </w:endnote>
+  <w:endnote w:type="continuationSeparator" w:id="0">
+    <w:p>
+      <w:pPr>
+        <w:spacing w:after="0" w:line="240" w:lineRule="auto"/>
+      </w:pPr>
+      <w:r>
+        <w:continuationSeparator/>
+      </w:r>
+    </w:p>
+  </w:endnote>
+</w:endnotes>
+</file>
+
+<file path=word/footer1.xml><?xml version="1.0" encoding="utf-8"?>
+<w:ftr xmlns:wpc="http://schemas.microsoft.com/office/word/2010/wordprocessingCanvas" xmlns:mc="http://schemas.openxmlformats.org/markup-compatibility/2006" xmlns:o="urn:schemas-microsoft-com:office:office" xmlns:r="http://schemas.openxmlformats.org/officeDocument/2006/relationships" xmlns:m="http://schemas.openxmlformats.org/officeDocument/2006/math" xmlns:v="urn:schemas-microsoft-com:vml" xmlns:wp14="http://schemas.microsoft.com/office/word/2010/wordprocessingDrawing" xmlns:wp="http://schemas.openxmlformats.org/drawingml/2006/wordprocessingDrawing" xmlns:w10="urn:schemas-microsoft-com:office:word" xmlns:w="http://schemas.openxmlformats.org/wordprocessingml/2006/main" xmlns:w14="http://schemas.microsoft.com/office/word/2010/wordml" xmlns:w15="http://schemas.microsoft.com/office/word/2012/wordml" xmlns:wpg="http://schemas.microsoft.com/office/word/2010/wordprocessingGroup" xmlns:wpi="http://schemas.microsoft.com/office/word/2010/wordprocessingInk" xmlns:wne="http://schemas.microsoft.com/office/word/2006/wordml" xmlns:wps="http://schemas.microsoft.com/office/word/2010/wordprocessingShape" mc:Ignorable="w14 w15 wp14">
+  <w:sdt>
+    <w:sdtPr>
+      <w:id w:val="-1059941053"/>
+      <w:docPartObj>
+        <w:docPartGallery w:val="Page Numbers (Bottom of Page)"/>
+        <w:docPartUnique/>
+      </w:docPartObj>
+    </w:sdtPr>
+    <w:sdtEndPr>
+      <w:rPr>
+        <w:color w:val="7F7F7F" w:themeColor="background1" w:themeShade="7F"/>
+        <w:spacing w:val="60"/>
+        <w:lang w:val="es-ES"/>
+      </w:rPr>
+    </w:sdtEndPr>
+    <w:sdtContent>
+      <w:p>
+        <w:pPr>
+          <w:pStyle w:val="Piedepgina"/>
+          <w:pBdr>
+            <w:top w:val="single" w:sz="4" w:space="1" w:color="D9D9D9" w:themeColor="background1" w:themeShade="D9"/>
+          </w:pBdr>
+          <w:jc w:val="right"/>
+        </w:pPr>
+        <w:r>
+          <w:fldChar w:fldCharType="begin"/>
+        </w:r>
+        <w:r>
+          <w:instrText>PAGE   \* MERGEFORMAT</w:instrText>
+        </w:r>
+        <w:r>
+          <w:fldChar w:fldCharType="separate"/>
+        </w:r>
+        <w:r>
+          <w:rPr>
+            <w:noProof/>
+            <w:lang w:val="es-ES"/>
+          </w:rPr>
+          <w:t>1</w:t>
+        </w:r>
+        <w:r>
+          <w:fldChar w:fldCharType="end"/>
+        </w:r>
+        <w:r>
+          <w:rPr>
+            <w:lang w:val="es-ES"/>
+          </w:rPr>
+          <w:t xml:space="preserve"> | </w:t>
+        </w:r>
+        <w:r>
+          <w:rPr>
+            <w:color w:val="7F7F7F" w:themeColor="background1" w:themeShade="7F"/>
+            <w:spacing w:val="60"/>
+            <w:lang w:val="es-ES"/>
+          </w:rPr>
+          <w:t>B.Díaz &amp;F. Speroni</w:t>
+        </w:r>
+      </w:p>
+    </w:sdtContent>
+  </w:sdt>
+  <w:p>
+    <w:pPr>
+      <w:pStyle w:val="Piedepgina"/>
+    </w:pPr>
+  </w:p>
+</w:ftr>
+</file>
+
+<file path=word/footnotes.xml><?xml version="1.0" encoding="utf-8"?>
+<w:footnotes xmlns:wpc="http://schemas.microsoft.com/office/word/2010/wordprocessingCanvas" xmlns:mc="http://schemas.openxmlformats.org/markup-compatibility/2006" xmlns:o="urn:schemas-microsoft-com:office:office" xmlns:r="http://schemas.openxmlformats.org/officeDocument/2006/relationships" xmlns:m="http://schemas.openxmlformats.org/officeDocument/2006/math" xmlns:v="urn:schemas-microsoft-com:vml" xmlns:wp14="http://schemas.microsoft.com/office/word/2010/wordprocessingDrawing" xmlns:wp="http://schemas.openxmlformats.org/drawingml/2006/wordprocessingDrawing" xmlns:w10="urn:schemas-microsoft-com:office:word" xmlns:w="http://schemas.openxmlformats.org/wordprocessingml/2006/main" xmlns:w14="http://schemas.microsoft.com/office/word/2010/wordml" xmlns:w15="http://schemas.microsoft.com/office/word/2012/wordml" xmlns:wpg="http://schemas.microsoft.com/office/word/2010/wordprocessingGroup" xmlns:wpi="http://schemas.microsoft.com/office/word/2010/wordprocessingInk" xmlns:wne="http://schemas.microsoft.com/office/word/2006/wordml" xmlns:wps="http://schemas.microsoft.com/office/word/2010/wordprocessingShape" mc:Ignorable="w14 w15 wp14">
+  <w:footnote w:type="separator" w:id="-1">
+    <w:p>
+      <w:pPr>
+        <w:spacing w:after="0" w:line="240" w:lineRule="auto"/>
+      </w:pPr>
+      <w:r>
+        <w:separator/>
+      </w:r>
+    </w:p>
+  </w:footnote>
+  <w:footnote w:type="continuationSeparator" w:id="0">
+    <w:p>
+      <w:pPr>
+        <w:spacing w:after="0" w:line="240" w:lineRule="auto"/>
+      </w:pPr>
+      <w:r>
+        <w:continuationSeparator/>
+      </w:r>
+    </w:p>
+  </w:footnote>
+</w:footnotes>
+</file>
+
+<file path=word/header1.xml><?xml version="1.0" encoding="utf-8"?>
+<w:hdr xmlns:wpc="http://schemas.microsoft.com/office/word/2010/wordprocessingCanvas" xmlns:mc="http://schemas.openxmlformats.org/markup-compatibility/2006" xmlns:o="urn:schemas-microsoft-com:office:office" xmlns:r="http://schemas.openxmlformats.org/officeDocument/2006/relationships" xmlns:m="http://schemas.openxmlformats.org/officeDocument/2006/math" xmlns:v="urn:schemas-microsoft-com:vml" xmlns:wp14="http://schemas.microsoft.com/office/word/2010/wordprocessingDrawing" xmlns:wp="http://schemas.openxmlformats.org/drawingml/2006/wordprocessingDrawing" xmlns:w10="urn:schemas-microsoft-com:office:word" xmlns:w="http://schemas.openxmlformats.org/wordprocessingml/2006/main" xmlns:w14="http://schemas.microsoft.com/office/word/2010/wordml" xmlns:w15="http://schemas.microsoft.com/office/word/2012/wordml" xmlns:wpg="http://schemas.microsoft.com/office/word/2010/wordprocessingGroup" xmlns:wpi="http://schemas.microsoft.com/office/word/2010/wordprocessingInk" xmlns:wne="http://schemas.microsoft.com/office/word/2006/wordml" xmlns:wps="http://schemas.microsoft.com/office/word/2010/wordprocessingShape" mc:Ignorable="w14 w15 wp14">
+  <w:p>
+    <w:pPr>
+      <w:pStyle w:val="Encabezado"/>
+      <w:jc w:val="right"/>
+      <w:rPr>
+        <w:color w:val="5B9BD5" w:themeColor="accent1"/>
+      </w:rPr>
+    </w:pPr>
+    <w:sdt>
+      <w:sdtPr>
+        <w:rPr>
+          <w:color w:val="5B9BD5" w:themeColor="accent1"/>
+        </w:rPr>
+        <w:alias w:val="Título"/>
+        <w:tag w:val=""/>
+        <w:id w:val="664756013"/>
+        <w:placeholder>
+          <w:docPart w:val="220C0A33DB2F4897A3621B93AAB9767F"/>
+        </w:placeholder>
+        <w:dataBinding w:prefixMappings="xmlns:ns0='http://purl.org/dc/elements/1.1/' xmlns:ns1='http://schemas.openxmlformats.org/package/2006/metadata/core-properties' " w:xpath="/ns1:coreProperties[1]/ns0:title[1]" w:storeItemID="{6C3C8BC8-F283-45AE-878A-BAB7291924A1}"/>
+        <w:text/>
+      </w:sdtPr>
+      <w:sdtContent>
+        <w:r>
+          <w:rPr>
+            <w:color w:val="5B9BD5" w:themeColor="accent1"/>
+            <w:lang w:val="es-UY"/>
+          </w:rPr>
+          <w:t>PROYECTO SISTEMA WEB</w:t>
+        </w:r>
+      </w:sdtContent>
+    </w:sdt>
+    <w:r>
+      <w:rPr>
+        <w:color w:val="5B9BD5" w:themeColor="accent1"/>
+        <w:lang w:val="es-ES"/>
+      </w:rPr>
+      <w:t xml:space="preserve"> | </w:t>
+    </w:r>
+    <w:sdt>
+      <w:sdtPr>
+        <w:rPr>
+          <w:color w:val="5B9BD5" w:themeColor="accent1"/>
+        </w:rPr>
+        <w:alias w:val="Autor"/>
+        <w:tag w:val=""/>
+        <w:id w:val="-1677181147"/>
+        <w:placeholder>
+          <w:docPart w:val="6689C674DA204E8693D30E614D123599"/>
+        </w:placeholder>
+        <w:dataBinding w:prefixMappings="xmlns:ns0='http://purl.org/dc/elements/1.1/' xmlns:ns1='http://schemas.openxmlformats.org/package/2006/metadata/core-properties' " w:xpath="/ns1:coreProperties[1]/ns0:creator[1]" w:storeItemID="{6C3C8BC8-F283-45AE-878A-BAB7291924A1}"/>
+        <w:text/>
+      </w:sdtPr>
+      <w:sdtContent>
+        <w:r>
+          <w:rPr>
+            <w:color w:val="5B9BD5" w:themeColor="accent1"/>
+            <w:lang w:val="es-UY"/>
+          </w:rPr>
+          <w:t>Nombre Empresa</w:t>
+        </w:r>
+      </w:sdtContent>
+    </w:sdt>
+  </w:p>
+  <w:p>
+    <w:pPr>
+      <w:pStyle w:val="Encabezado"/>
+    </w:pPr>
+  </w:p>
+</w:hdr>
 </file>
 
 <file path=word/styles.xml><?xml version="1.0" encoding="utf-8"?>
@@ -715,7 +1203,658 @@
       <w:szCs w:val="26"/>
     </w:rPr>
   </w:style>
+  <w:style w:type="paragraph" w:styleId="Encabezado">
+    <w:name w:val="header"/>
+    <w:basedOn w:val="Normal"/>
+    <w:link w:val="EncabezadoCar"/>
+    <w:uiPriority w:val="99"/>
+    <w:unhideWhenUsed/>
+    <w:rsid w:val="00611E87"/>
+    <w:pPr>
+      <w:tabs>
+        <w:tab w:val="center" w:pos="4252"/>
+        <w:tab w:val="right" w:pos="8504"/>
+      </w:tabs>
+      <w:spacing w:after="0" w:line="240" w:lineRule="auto"/>
+    </w:pPr>
+  </w:style>
+  <w:style w:type="character" w:customStyle="1" w:styleId="EncabezadoCar">
+    <w:name w:val="Encabezado Car"/>
+    <w:basedOn w:val="Fuentedeprrafopredeter"/>
+    <w:link w:val="Encabezado"/>
+    <w:uiPriority w:val="99"/>
+    <w:rsid w:val="00611E87"/>
+  </w:style>
+  <w:style w:type="paragraph" w:styleId="Piedepgina">
+    <w:name w:val="footer"/>
+    <w:basedOn w:val="Normal"/>
+    <w:link w:val="PiedepginaCar"/>
+    <w:uiPriority w:val="99"/>
+    <w:unhideWhenUsed/>
+    <w:rsid w:val="00611E87"/>
+    <w:pPr>
+      <w:tabs>
+        <w:tab w:val="center" w:pos="4252"/>
+        <w:tab w:val="right" w:pos="8504"/>
+      </w:tabs>
+      <w:spacing w:after="0" w:line="240" w:lineRule="auto"/>
+    </w:pPr>
+  </w:style>
+  <w:style w:type="character" w:customStyle="1" w:styleId="PiedepginaCar">
+    <w:name w:val="Pie de página Car"/>
+    <w:basedOn w:val="Fuentedeprrafopredeter"/>
+    <w:link w:val="Piedepgina"/>
+    <w:uiPriority w:val="99"/>
+    <w:rsid w:val="00611E87"/>
+  </w:style>
+  <w:style w:type="character" w:customStyle="1" w:styleId="Textodemarcadordeposicin">
+    <w:name w:val="Texto de marcador de posición"/>
+    <w:basedOn w:val="Fuentedeprrafopredeter"/>
+    <w:uiPriority w:val="99"/>
+    <w:semiHidden/>
+    <w:rsid w:val="00D16623"/>
+    <w:rPr>
+      <w:color w:val="808080"/>
+    </w:rPr>
+  </w:style>
 </w:styles>
+</file>
+
+<file path=word/glossary/document.xml><?xml version="1.0" encoding="utf-8"?>
+<w:glossaryDocument xmlns:wpc="http://schemas.microsoft.com/office/word/2010/wordprocessingCanvas" xmlns:mc="http://schemas.openxmlformats.org/markup-compatibility/2006" xmlns:o="urn:schemas-microsoft-com:office:office" xmlns:r="http://schemas.openxmlformats.org/officeDocument/2006/relationships" xmlns:m="http://schemas.openxmlformats.org/officeDocument/2006/math" xmlns:v="urn:schemas-microsoft-com:vml" xmlns:wp14="http://schemas.microsoft.com/office/word/2010/wordprocessingDrawing" xmlns:wp="http://schemas.openxmlformats.org/drawingml/2006/wordprocessingDrawing" xmlns:w10="urn:schemas-microsoft-com:office:word" xmlns:w="http://schemas.openxmlformats.org/wordprocessingml/2006/main" xmlns:w14="http://schemas.microsoft.com/office/word/2010/wordml" xmlns:w15="http://schemas.microsoft.com/office/word/2012/wordml" xmlns:wpg="http://schemas.microsoft.com/office/word/2010/wordprocessingGroup" xmlns:wpi="http://schemas.microsoft.com/office/word/2010/wordprocessingInk" xmlns:wne="http://schemas.microsoft.com/office/word/2006/wordml" xmlns:wps="http://schemas.microsoft.com/office/word/2010/wordprocessingShape" mc:Ignorable="w14 w15 wp14">
+  <w:docParts>
+    <w:docPart>
+      <w:docPartPr>
+        <w:name w:val="220C0A33DB2F4897A3621B93AAB9767F"/>
+        <w:category>
+          <w:name w:val="General"/>
+          <w:gallery w:val="placeholder"/>
+        </w:category>
+        <w:types>
+          <w:type w:val="bbPlcHdr"/>
+        </w:types>
+        <w:behaviors>
+          <w:behavior w:val="content"/>
+        </w:behaviors>
+        <w:guid w:val="{605FEDB4-6323-4ADA-8203-83D9A5E00F33}"/>
+      </w:docPartPr>
+      <w:docPartBody>
+        <w:p>
+          <w:pPr>
+            <w:pStyle w:val="220C0A33DB2F4897A3621B93AAB9767F"/>
+          </w:pPr>
+          <w:r>
+            <w:rPr>
+              <w:color w:val="5B9BD5" w:themeColor="accent1"/>
+              <w:lang w:val="es-ES"/>
+            </w:rPr>
+            <w:t>[Título del documento]</w:t>
+          </w:r>
+        </w:p>
+      </w:docPartBody>
+    </w:docPart>
+    <w:docPart>
+      <w:docPartPr>
+        <w:name w:val="6689C674DA204E8693D30E614D123599"/>
+        <w:category>
+          <w:name w:val="General"/>
+          <w:gallery w:val="placeholder"/>
+        </w:category>
+        <w:types>
+          <w:type w:val="bbPlcHdr"/>
+        </w:types>
+        <w:behaviors>
+          <w:behavior w:val="content"/>
+        </w:behaviors>
+        <w:guid w:val="{D4996E0A-8719-4474-B37E-82EFCC97D5EE}"/>
+      </w:docPartPr>
+      <w:docPartBody>
+        <w:p>
+          <w:pPr>
+            <w:pStyle w:val="6689C674DA204E8693D30E614D123599"/>
+          </w:pPr>
+          <w:r>
+            <w:rPr>
+              <w:lang w:val="es-ES"/>
+            </w:rPr>
+            <w:t>[Nombre del autor]</w:t>
+          </w:r>
+        </w:p>
+      </w:docPartBody>
+    </w:docPart>
+  </w:docParts>
+</w:glossaryDocument>
+</file>
+
+<file path=word/glossary/fontTable.xml><?xml version="1.0" encoding="utf-8"?>
+<w:fonts xmlns:mc="http://schemas.openxmlformats.org/markup-compatibility/2006" xmlns:r="http://schemas.openxmlformats.org/officeDocument/2006/relationships" xmlns:w="http://schemas.openxmlformats.org/wordprocessingml/2006/main" xmlns:w14="http://schemas.microsoft.com/office/word/2010/wordml" xmlns:w15="http://schemas.microsoft.com/office/word/2012/wordml" mc:Ignorable="w14 w15">
+  <w:font w:name="Calibri">
+    <w:panose1 w:val="020F0502020204030204"/>
+    <w:charset w:val="00"/>
+    <w:family w:val="swiss"/>
+    <w:pitch w:val="variable"/>
+    <w:sig w:usb0="E0002AFF" w:usb1="C000247B" w:usb2="00000009" w:usb3="00000000" w:csb0="000001FF" w:csb1="00000000"/>
+  </w:font>
+  <w:font w:name="Times New Roman">
+    <w:panose1 w:val="02020603050405020304"/>
+    <w:charset w:val="00"/>
+    <w:family w:val="roman"/>
+    <w:pitch w:val="variable"/>
+    <w:sig w:usb0="E0002EFF" w:usb1="C000785B" w:usb2="00000009" w:usb3="00000000" w:csb0="000001FF" w:csb1="00000000"/>
+  </w:font>
+  <w:font w:name="Calibri Light">
+    <w:panose1 w:val="020F0302020204030204"/>
+    <w:charset w:val="00"/>
+    <w:family w:val="swiss"/>
+    <w:pitch w:val="variable"/>
+    <w:sig w:usb0="E0002AFF" w:usb1="C000247B" w:usb2="00000009" w:usb3="00000000" w:csb0="000001FF" w:csb1="00000000"/>
+  </w:font>
+</w:fonts>
+</file>
+
+<file path=word/glossary/settings.xml><?xml version="1.0" encoding="utf-8"?>
+<w:settings xmlns:mc="http://schemas.openxmlformats.org/markup-compatibility/2006" xmlns:o="urn:schemas-microsoft-com:office:office" xmlns:r="http://schemas.openxmlformats.org/officeDocument/2006/relationships" xmlns:m="http://schemas.openxmlformats.org/officeDocument/2006/math" xmlns:v="urn:schemas-microsoft-com:vml" xmlns:w10="urn:schemas-microsoft-com:office:word" xmlns:w="http://schemas.openxmlformats.org/wordprocessingml/2006/main" xmlns:w14="http://schemas.microsoft.com/office/word/2010/wordml" xmlns:w15="http://schemas.microsoft.com/office/word/2012/wordml" xmlns:sl="http://schemas.openxmlformats.org/schemaLibrary/2006/main" mc:Ignorable="w14 w15">
+  <w:view w:val="normal"/>
+  <w:defaultTabStop w:val="708"/>
+  <w:hyphenationZone w:val="425"/>
+  <w:characterSpacingControl w:val="doNotCompress"/>
+  <w:compat>
+    <w:useFELayout/>
+    <w:compatSetting w:name="compatibilityMode" w:uri="http://schemas.microsoft.com/office/word" w:val="15"/>
+    <w:compatSetting w:name="overrideTableStyleFontSizeAndJustification" w:uri="http://schemas.microsoft.com/office/word" w:val="1"/>
+    <w:compatSetting w:name="enableOpenTypeFeatures" w:uri="http://schemas.microsoft.com/office/word" w:val="1"/>
+    <w:compatSetting w:name="doNotFlipMirrorIndents" w:uri="http://schemas.microsoft.com/office/word" w:val="1"/>
+    <w:compatSetting w:name="differentiateMultirowTableHeaders" w:uri="http://schemas.microsoft.com/office/word" w:val="1"/>
+  </w:compat>
+  <w:rsids>
+    <w:rsidRoot w:val="003E766C"/>
+    <w:rsid w:val="003E766C"/>
+    <w:rsid w:val="00E85C21"/>
+  </w:rsids>
+  <m:mathPr>
+    <m:mathFont m:val="Cambria Math"/>
+    <m:brkBin m:val="before"/>
+    <m:brkBinSub m:val="--"/>
+    <m:smallFrac m:val="0"/>
+    <m:dispDef/>
+    <m:lMargin m:val="0"/>
+    <m:rMargin m:val="0"/>
+    <m:defJc m:val="centerGroup"/>
+    <m:wrapIndent m:val="1440"/>
+    <m:intLim m:val="subSup"/>
+    <m:naryLim m:val="undOvr"/>
+  </m:mathPr>
+  <w:themeFontLang w:val="es-UY"/>
+  <w:clrSchemeMapping w:bg1="light1" w:t1="dark1" w:bg2="light2" w:t2="dark2" w:accent1="accent1" w:accent2="accent2" w:accent3="accent3" w:accent4="accent4" w:accent5="accent5" w:accent6="accent6" w:hyperlink="hyperlink" w:followedHyperlink="followedHyperlink"/>
+  <w:decimalSymbol w:val=","/>
+  <w:listSeparator w:val=","/>
+  <w15:chartTrackingRefBased/>
+</w:settings>
+</file>
+
+<file path=word/glossary/styles.xml><?xml version="1.0" encoding="utf-8"?>
+<w:styles xmlns:mc="http://schemas.openxmlformats.org/markup-compatibility/2006" xmlns:r="http://schemas.openxmlformats.org/officeDocument/2006/relationships" xmlns:w="http://schemas.openxmlformats.org/wordprocessingml/2006/main" xmlns:w14="http://schemas.microsoft.com/office/word/2010/wordml" xmlns:w15="http://schemas.microsoft.com/office/word/2012/wordml" mc:Ignorable="w14 w15">
+  <w:docDefaults>
+    <w:rPrDefault>
+      <w:rPr>
+        <w:rFonts w:asciiTheme="minorHAnsi" w:eastAsiaTheme="minorEastAsia" w:hAnsiTheme="minorHAnsi" w:cstheme="minorBidi"/>
+        <w:sz w:val="22"/>
+        <w:szCs w:val="22"/>
+        <w:lang w:val="es-UY" w:eastAsia="es-UY" w:bidi="ar-SA"/>
+      </w:rPr>
+    </w:rPrDefault>
+    <w:pPrDefault>
+      <w:pPr>
+        <w:spacing w:after="160" w:line="259" w:lineRule="auto"/>
+      </w:pPr>
+    </w:pPrDefault>
+  </w:docDefaults>
+  <w:latentStyles w:defLockedState="0" w:defUIPriority="99" w:defSemiHidden="0" w:defUnhideWhenUsed="0" w:defQFormat="0" w:count="371">
+    <w:lsdException w:name="Normal" w:uiPriority="0" w:qFormat="1"/>
+    <w:lsdException w:name="heading 1" w:uiPriority="9" w:qFormat="1"/>
+    <w:lsdException w:name="heading 2" w:semiHidden="1" w:uiPriority="9" w:unhideWhenUsed="1" w:qFormat="1"/>
+    <w:lsdException w:name="heading 3" w:semiHidden="1" w:uiPriority="9" w:unhideWhenUsed="1" w:qFormat="1"/>
+    <w:lsdException w:name="heading 4" w:semiHidden="1" w:uiPriority="9" w:unhideWhenUsed="1" w:qFormat="1"/>
+    <w:lsdException w:name="heading 5" w:semiHidden="1" w:uiPriority="9" w:unhideWhenUsed="1" w:qFormat="1"/>
+    <w:lsdException w:name="heading 6" w:semiHidden="1" w:uiPriority="9" w:unhideWhenUsed="1" w:qFormat="1"/>
+    <w:lsdException w:name="heading 7" w:semiHidden="1" w:uiPriority="9" w:unhideWhenUsed="1" w:qFormat="1"/>
+    <w:lsdException w:name="heading 8" w:semiHidden="1" w:uiPriority="9" w:unhideWhenUsed="1" w:qFormat="1"/>
+    <w:lsdException w:name="heading 9" w:semiHidden="1" w:uiPriority="9" w:unhideWhenUsed="1" w:qFormat="1"/>
+    <w:lsdException w:name="index 1" w:semiHidden="1" w:unhideWhenUsed="1"/>
+    <w:lsdException w:name="index 2" w:semiHidden="1" w:unhideWhenUsed="1"/>
+    <w:lsdException w:name="index 3" w:semiHidden="1" w:unhideWhenUsed="1"/>
+    <w:lsdException w:name="index 4" w:semiHidden="1" w:unhideWhenUsed="1"/>
+    <w:lsdException w:name="index 5" w:semiHidden="1" w:unhideWhenUsed="1"/>
+    <w:lsdException w:name="index 6" w:semiHidden="1" w:unhideWhenUsed="1"/>
+    <w:lsdException w:name="index 7" w:semiHidden="1" w:unhideWhenUsed="1"/>
+    <w:lsdException w:name="index 8" w:semiHidden="1" w:unhideWhenUsed="1"/>
+    <w:lsdException w:name="index 9" w:semiHidden="1" w:unhideWhenUsed="1"/>
+    <w:lsdException w:name="toc 1" w:semiHidden="1" w:uiPriority="39" w:unhideWhenUsed="1"/>
+    <w:lsdException w:name="toc 2" w:semiHidden="1" w:uiPriority="39" w:unhideWhenUsed="1"/>
+    <w:lsdException w:name="toc 3" w:semiHidden="1" w:uiPriority="39" w:unhideWhenUsed="1"/>
+    <w:lsdException w:name="toc 4" w:semiHidden="1" w:uiPriority="39" w:unhideWhenUsed="1"/>
+    <w:lsdException w:name="toc 5" w:semiHidden="1" w:uiPriority="39" w:unhideWhenUsed="1"/>
+    <w:lsdException w:name="toc 6" w:semiHidden="1" w:uiPriority="39" w:unhideWhenUsed="1"/>
+    <w:lsdException w:name="toc 7" w:semiHidden="1" w:uiPriority="39" w:unhideWhenUsed="1"/>
+    <w:lsdException w:name="toc 8" w:semiHidden="1" w:uiPriority="39" w:unhideWhenUsed="1"/>
+    <w:lsdException w:name="toc 9" w:semiHidden="1" w:uiPriority="39" w:unhideWhenUsed="1"/>
+    <w:lsdException w:name="Normal Indent" w:semiHidden="1" w:unhideWhenUsed="1"/>
+    <w:lsdException w:name="footnote text" w:semiHidden="1" w:unhideWhenUsed="1"/>
+    <w:lsdException w:name="annotation text" w:semiHidden="1" w:unhideWhenUsed="1"/>
+    <w:lsdException w:name="header" w:semiHidden="1" w:unhideWhenUsed="1"/>
+    <w:lsdException w:name="footer" w:semiHidden="1" w:unhideWhenUsed="1"/>
+    <w:lsdException w:name="index heading" w:semiHidden="1" w:unhideWhenUsed="1"/>
+    <w:lsdException w:name="caption" w:semiHidden="1" w:uiPriority="35" w:unhideWhenUsed="1" w:qFormat="1"/>
+    <w:lsdException w:name="table of figures" w:semiHidden="1" w:unhideWhenUsed="1"/>
+    <w:lsdException w:name="envelope address" w:semiHidden="1" w:unhideWhenUsed="1"/>
+    <w:lsdException w:name="envelope return" w:semiHidden="1" w:unhideWhenUsed="1"/>
+    <w:lsdException w:name="footnote reference" w:semiHidden="1" w:unhideWhenUsed="1"/>
+    <w:lsdException w:name="annotation reference" w:semiHidden="1" w:unhideWhenUsed="1"/>
+    <w:lsdException w:name="line number" w:semiHidden="1" w:unhideWhenUsed="1"/>
+    <w:lsdException w:name="page number" w:semiHidden="1" w:unhideWhenUsed="1"/>
+    <w:lsdException w:name="endnote reference" w:semiHidden="1" w:unhideWhenUsed="1"/>
+    <w:lsdException w:name="endnote text" w:semiHidden="1" w:unhideWhenUsed="1"/>
+    <w:lsdException w:name="table of authorities" w:semiHidden="1" w:unhideWhenUsed="1"/>
+    <w:lsdException w:name="macro" w:semiHidden="1" w:unhideWhenUsed="1"/>
+    <w:lsdException w:name="toa heading" w:semiHidden="1" w:unhideWhenUsed="1"/>
+    <w:lsdException w:name="List" w:semiHidden="1" w:unhideWhenUsed="1"/>
+    <w:lsdException w:name="List Bullet" w:semiHidden="1" w:unhideWhenUsed="1"/>
+    <w:lsdException w:name="List Number" w:semiHidden="1" w:unhideWhenUsed="1"/>
+    <w:lsdException w:name="List 2" w:semiHidden="1" w:unhideWhenUsed="1"/>
+    <w:lsdException w:name="List 3" w:semiHidden="1" w:unhideWhenUsed="1"/>
+    <w:lsdException w:name="List 4" w:semiHidden="1" w:unhideWhenUsed="1"/>
+    <w:lsdException w:name="List 5" w:semiHidden="1" w:unhideWhenUsed="1"/>
+    <w:lsdException w:name="List Bullet 2" w:semiHidden="1" w:unhideWhenUsed="1"/>
+    <w:lsdException w:name="List Bullet 3" w:semiHidden="1" w:unhideWhenUsed="1"/>
+    <w:lsdException w:name="List Bullet 4" w:semiHidden="1" w:unhideWhenUsed="1"/>
+    <w:lsdException w:name="List Bullet 5" w:semiHidden="1" w:unhideWhenUsed="1"/>
+    <w:lsdException w:name="List Number 2" w:semiHidden="1" w:unhideWhenUsed="1"/>
+    <w:lsdException w:name="List Number 3" w:semiHidden="1" w:unhideWhenUsed="1"/>
+    <w:lsdException w:name="List Number 4" w:semiHidden="1" w:unhideWhenUsed="1"/>
+    <w:lsdException w:name="List Number 5" w:semiHidden="1" w:unhideWhenUsed="1"/>
+    <w:lsdException w:name="Title" w:uiPriority="10" w:qFormat="1"/>
+    <w:lsdException w:name="Closing" w:semiHidden="1" w:unhideWhenUsed="1"/>
+    <w:lsdException w:name="Signature" w:semiHidden="1" w:unhideWhenUsed="1"/>
+    <w:lsdException w:name="Default Paragraph Font" w:semiHidden="1" w:uiPriority="1" w:unhideWhenUsed="1"/>
+    <w:lsdException w:name="Body Text" w:semiHidden="1" w:unhideWhenUsed="1"/>
+    <w:lsdException w:name="Body Text Indent" w:semiHidden="1" w:unhideWhenUsed="1"/>
+    <w:lsdException w:name="List Continue" w:semiHidden="1" w:unhideWhenUsed="1"/>
+    <w:lsdException w:name="List Continue 2" w:semiHidden="1" w:unhideWhenUsed="1"/>
+    <w:lsdException w:name="List Continue 3" w:semiHidden="1" w:unhideWhenUsed="1"/>
+    <w:lsdException w:name="List Continue 4" w:semiHidden="1" w:unhideWhenUsed="1"/>
+    <w:lsdException w:name="List Continue 5" w:semiHidden="1" w:unhideWhenUsed="1"/>
+    <w:lsdException w:name="Message Header" w:semiHidden="1" w:unhideWhenUsed="1"/>
+    <w:lsdException w:name="Subtitle" w:uiPriority="11" w:qFormat="1"/>
+    <w:lsdException w:name="Salutation" w:semiHidden="1" w:unhideWhenUsed="1"/>
+    <w:lsdException w:name="Date" w:semiHidden="1" w:unhideWhenUsed="1"/>
+    <w:lsdException w:name="Body Text First Indent" w:semiHidden="1" w:unhideWhenUsed="1"/>
+    <w:lsdException w:name="Body Text First Indent 2" w:semiHidden="1" w:unhideWhenUsed="1"/>
+    <w:lsdException w:name="Note Heading" w:semiHidden="1" w:unhideWhenUsed="1"/>
+    <w:lsdException w:name="Body Text 2" w:semiHidden="1" w:unhideWhenUsed="1"/>
+    <w:lsdException w:name="Body Text 3" w:semiHidden="1" w:unhideWhenUsed="1"/>
+    <w:lsdException w:name="Body Text Indent 2" w:semiHidden="1" w:unhideWhenUsed="1"/>
+    <w:lsdException w:name="Body Text Indent 3" w:semiHidden="1" w:unhideWhenUsed="1"/>
+    <w:lsdException w:name="Block Text" w:semiHidden="1" w:unhideWhenUsed="1"/>
+    <w:lsdException w:name="Hyperlink" w:semiHidden="1" w:unhideWhenUsed="1"/>
+    <w:lsdException w:name="FollowedHyperlink" w:semiHidden="1" w:unhideWhenUsed="1"/>
+    <w:lsdException w:name="Strong" w:uiPriority="22" w:qFormat="1"/>
+    <w:lsdException w:name="Emphasis" w:uiPriority="20" w:qFormat="1"/>
+    <w:lsdException w:name="Document Map" w:semiHidden="1" w:unhideWhenUsed="1"/>
+    <w:lsdException w:name="Plain Text" w:semiHidden="1" w:unhideWhenUsed="1"/>
+    <w:lsdException w:name="E-mail Signature" w:semiHidden="1" w:unhideWhenUsed="1"/>
+    <w:lsdException w:name="HTML Top of Form" w:semiHidden="1" w:unhideWhenUsed="1"/>
+    <w:lsdException w:name="HTML Bottom of Form" w:semiHidden="1" w:unhideWhenUsed="1"/>
+    <w:lsdException w:name="Normal (Web)" w:semiHidden="1" w:unhideWhenUsed="1"/>
+    <w:lsdException w:name="HTML Acronym" w:semiHidden="1" w:unhideWhenUsed="1"/>
+    <w:lsdException w:name="HTML Address" w:semiHidden="1" w:unhideWhenUsed="1"/>
+    <w:lsdException w:name="HTML Cite" w:semiHidden="1" w:unhideWhenUsed="1"/>
+    <w:lsdException w:name="HTML Code" w:semiHidden="1" w:unhideWhenUsed="1"/>
+    <w:lsdException w:name="HTML Definition" w:semiHidden="1" w:unhideWhenUsed="1"/>
+    <w:lsdException w:name="HTML Keyboard" w:semiHidden="1" w:unhideWhenUsed="1"/>
+    <w:lsdException w:name="HTML Preformatted" w:semiHidden="1" w:unhideWhenUsed="1"/>
+    <w:lsdException w:name="HTML Sample" w:semiHidden="1" w:unhideWhenUsed="1"/>
+    <w:lsdException w:name="HTML Typewriter" w:semiHidden="1" w:unhideWhenUsed="1"/>
+    <w:lsdException w:name="HTML Variable" w:semiHidden="1" w:unhideWhenUsed="1"/>
+    <w:lsdException w:name="Normal Table" w:semiHidden="1" w:unhideWhenUsed="1"/>
+    <w:lsdException w:name="annotation subject" w:semiHidden="1" w:unhideWhenUsed="1"/>
+    <w:lsdException w:name="No List" w:semiHidden="1" w:unhideWhenUsed="1"/>
+    <w:lsdException w:name="Outline List 1" w:semiHidden="1" w:unhideWhenUsed="1"/>
+    <w:lsdException w:name="Outline List 2" w:semiHidden="1" w:unhideWhenUsed="1"/>
+    <w:lsdException w:name="Outline List 3" w:semiHidden="1" w:unhideWhenUsed="1"/>
+    <w:lsdException w:name="Table Simple 1" w:semiHidden="1" w:unhideWhenUsed="1"/>
+    <w:lsdException w:name="Table Simple 2" w:semiHidden="1" w:unhideWhenUsed="1"/>
+    <w:lsdException w:name="Table Simple 3" w:semiHidden="1" w:unhideWhenUsed="1"/>
+    <w:lsdException w:name="Table Classic 1" w:semiHidden="1" w:unhideWhenUsed="1"/>
+    <w:lsdException w:name="Table Classic 2" w:semiHidden="1" w:unhideWhenUsed="1"/>
+    <w:lsdException w:name="Table Classic 3" w:semiHidden="1" w:unhideWhenUsed="1"/>
+    <w:lsdException w:name="Table Classic 4" w:semiHidden="1" w:unhideWhenUsed="1"/>
+    <w:lsdException w:name="Table Colorful 1" w:semiHidden="1" w:unhideWhenUsed="1"/>
+    <w:lsdException w:name="Table Colorful 2" w:semiHidden="1" w:unhideWhenUsed="1"/>
+    <w:lsdException w:name="Table Colorful 3" w:semiHidden="1" w:unhideWhenUsed="1"/>
+    <w:lsdException w:name="Table Columns 1" w:semiHidden="1" w:unhideWhenUsed="1"/>
+    <w:lsdException w:name="Table Columns 2" w:semiHidden="1" w:unhideWhenUsed="1"/>
+    <w:lsdException w:name="Table Columns 3" w:semiHidden="1" w:unhideWhenUsed="1"/>
+    <w:lsdException w:name="Table Columns 4" w:semiHidden="1" w:unhideWhenUsed="1"/>
+    <w:lsdException w:name="Table Columns 5" w:semiHidden="1" w:unhideWhenUsed="1"/>
+    <w:lsdException w:name="Table Grid 1" w:semiHidden="1" w:unhideWhenUsed="1"/>
+    <w:lsdException w:name="Table Grid 2" w:semiHidden="1" w:unhideWhenUsed="1"/>
+    <w:lsdException w:name="Table Grid 3" w:semiHidden="1" w:unhideWhenUsed="1"/>
+    <w:lsdException w:name="Table Grid 4" w:semiHidden="1" w:unhideWhenUsed="1"/>
+    <w:lsdException w:name="Table Grid 5" w:semiHidden="1" w:unhideWhenUsed="1"/>
+    <w:lsdException w:name="Table Grid 6" w:semiHidden="1" w:unhideWhenUsed="1"/>
+    <w:lsdException w:name="Table Grid 7" w:semiHidden="1" w:unhideWhenUsed="1"/>
+    <w:lsdException w:name="Table Grid 8" w:semiHidden="1" w:unhideWhenUsed="1"/>
+    <w:lsdException w:name="Table List 1" w:semiHidden="1" w:unhideWhenUsed="1"/>
+    <w:lsdException w:name="Table List 2" w:semiHidden="1" w:unhideWhenUsed="1"/>
+    <w:lsdException w:name="Table List 3" w:semiHidden="1" w:unhideWhenUsed="1"/>
+    <w:lsdException w:name="Table List 4" w:semiHidden="1" w:unhideWhenUsed="1"/>
+    <w:lsdException w:name="Table List 5" w:semiHidden="1" w:unhideWhenUsed="1"/>
+    <w:lsdException w:name="Table List 6" w:semiHidden="1" w:unhideWhenUsed="1"/>
+    <w:lsdException w:name="Table List 7" w:semiHidden="1" w:unhideWhenUsed="1"/>
+    <w:lsdException w:name="Table List 8" w:semiHidden="1" w:unhideWhenUsed="1"/>
+    <w:lsdException w:name="Table 3D effects 1" w:semiHidden="1" w:unhideWhenUsed="1"/>
+    <w:lsdException w:name="Table 3D effects 2" w:semiHidden="1" w:unhideWhenUsed="1"/>
+    <w:lsdException w:name="Table 3D effects 3" w:semiHidden="1" w:unhideWhenUsed="1"/>
+    <w:lsdException w:name="Table Contemporary" w:semiHidden="1" w:unhideWhenUsed="1"/>
+    <w:lsdException w:name="Table Elegant" w:semiHidden="1" w:unhideWhenUsed="1"/>
+    <w:lsdException w:name="Table Professional" w:semiHidden="1" w:unhideWhenUsed="1"/>
+    <w:lsdException w:name="Table Subtle 1" w:semiHidden="1" w:unhideWhenUsed="1"/>
+    <w:lsdException w:name="Table Subtle 2" w:semiHidden="1" w:unhideWhenUsed="1"/>
+    <w:lsdException w:name="Table Web 1" w:semiHidden="1" w:unhideWhenUsed="1"/>
+    <w:lsdException w:name="Table Web 2" w:semiHidden="1" w:unhideWhenUsed="1"/>
+    <w:lsdException w:name="Table Web 3" w:semiHidden="1" w:unhideWhenUsed="1"/>
+    <w:lsdException w:name="Balloon Text" w:semiHidden="1" w:unhideWhenUsed="1"/>
+    <w:lsdException w:name="Table Grid" w:uiPriority="39"/>
+    <w:lsdException w:name="Table Theme" w:semiHidden="1" w:unhideWhenUsed="1"/>
+    <w:lsdException w:name="Placeholder Text" w:semiHidden="1"/>
+    <w:lsdException w:name="No Spacing" w:uiPriority="1" w:qFormat="1"/>
+    <w:lsdException w:name="Light Shading" w:uiPriority="60"/>
+    <w:lsdException w:name="Light List" w:uiPriority="61"/>
+    <w:lsdException w:name="Light Grid" w:uiPriority="62"/>
+    <w:lsdException w:name="Medium Shading 1" w:uiPriority="63"/>
+    <w:lsdException w:name="Medium Shading 2" w:uiPriority="64"/>
+    <w:lsdException w:name="Medium List 1" w:uiPriority="65"/>
+    <w:lsdException w:name="Medium List 2" w:uiPriority="66"/>
+    <w:lsdException w:name="Medium Grid 1" w:uiPriority="67"/>
+    <w:lsdException w:name="Medium Grid 2" w:uiPriority="68"/>
+    <w:lsdException w:name="Medium Grid 3" w:uiPriority="69"/>
+    <w:lsdException w:name="Dark List" w:uiPriority="70"/>
+    <w:lsdException w:name="Colorful Shading" w:uiPriority="71"/>
+    <w:lsdException w:name="Colorful List" w:uiPriority="72"/>
+    <w:lsdException w:name="Colorful Grid" w:uiPriority="73"/>
+    <w:lsdException w:name="Light Shading Accent 1" w:uiPriority="60"/>
+    <w:lsdException w:name="Light List Accent 1" w:uiPriority="61"/>
+    <w:lsdException w:name="Light Grid Accent 1" w:uiPriority="62"/>
+    <w:lsdException w:name="Medium Shading 1 Accent 1" w:uiPriority="63"/>
+    <w:lsdException w:name="Medium Shading 2 Accent 1" w:uiPriority="64"/>
+    <w:lsdException w:name="Medium List 1 Accent 1" w:uiPriority="65"/>
+    <w:lsdException w:name="Revision" w:semiHidden="1"/>
+    <w:lsdException w:name="List Paragraph" w:uiPriority="34" w:qFormat="1"/>
+    <w:lsdException w:name="Quote" w:uiPriority="29" w:qFormat="1"/>
+    <w:lsdException w:name="Intense Quote" w:uiPriority="30" w:qFormat="1"/>
+    <w:lsdException w:name="Medium List 2 Accent 1" w:uiPriority="66"/>
+    <w:lsdException w:name="Medium Grid 1 Accent 1" w:uiPriority="67"/>
+    <w:lsdException w:name="Medium Grid 2 Accent 1" w:uiPriority="68"/>
+    <w:lsdException w:name="Medium Grid 3 Accent 1" w:uiPriority="69"/>
+    <w:lsdException w:name="Dark List Accent 1" w:uiPriority="70"/>
+    <w:lsdException w:name="Colorful Shading Accent 1" w:uiPriority="71"/>
+    <w:lsdException w:name="Colorful List Accent 1" w:uiPriority="72"/>
+    <w:lsdException w:name="Colorful Grid Accent 1" w:uiPriority="73"/>
+    <w:lsdException w:name="Light Shading Accent 2" w:uiPriority="60"/>
+    <w:lsdException w:name="Light List Accent 2" w:uiPriority="61"/>
+    <w:lsdException w:name="Light Grid Accent 2" w:uiPriority="62"/>
+    <w:lsdException w:name="Medium Shading 1 Accent 2" w:uiPriority="63"/>
+    <w:lsdException w:name="Medium Shading 2 Accent 2" w:uiPriority="64"/>
+    <w:lsdException w:name="Medium List 1 Accent 2" w:uiPriority="65"/>
+    <w:lsdException w:name="Medium List 2 Accent 2" w:uiPriority="66"/>
+    <w:lsdException w:name="Medium Grid 1 Accent 2" w:uiPriority="67"/>
+    <w:lsdException w:name="Medium Grid 2 Accent 2" w:uiPriority="68"/>
+    <w:lsdException w:name="Medium Grid 3 Accent 2" w:uiPriority="69"/>
+    <w:lsdException w:name="Dark List Accent 2" w:uiPriority="70"/>
+    <w:lsdException w:name="Colorful Shading Accent 2" w:uiPriority="71"/>
+    <w:lsdException w:name="Colorful List Accent 2" w:uiPriority="72"/>
+    <w:lsdException w:name="Colorful Grid Accent 2" w:uiPriority="73"/>
+    <w:lsdException w:name="Light Shading Accent 3" w:uiPriority="60"/>
+    <w:lsdException w:name="Light List Accent 3" w:uiPriority="61"/>
+    <w:lsdException w:name="Light Grid Accent 3" w:uiPriority="62"/>
+    <w:lsdException w:name="Medium Shading 1 Accent 3" w:uiPriority="63"/>
+    <w:lsdException w:name="Medium Shading 2 Accent 3" w:uiPriority="64"/>
+    <w:lsdException w:name="Medium List 1 Accent 3" w:uiPriority="65"/>
+    <w:lsdException w:name="Medium List 2 Accent 3" w:uiPriority="66"/>
+    <w:lsdException w:name="Medium Grid 1 Accent 3" w:uiPriority="67"/>
+    <w:lsdException w:name="Medium Grid 2 Accent 3" w:uiPriority="68"/>
+    <w:lsdException w:name="Medium Grid 3 Accent 3" w:uiPriority="69"/>
+    <w:lsdException w:name="Dark List Accent 3" w:uiPriority="70"/>
+    <w:lsdException w:name="Colorful Shading Accent 3" w:uiPriority="71"/>
+    <w:lsdException w:name="Colorful List Accent 3" w:uiPriority="72"/>
+    <w:lsdException w:name="Colorful Grid Accent 3" w:uiPriority="73"/>
+    <w:lsdException w:name="Light Shading Accent 4" w:uiPriority="60"/>
+    <w:lsdException w:name="Light List Accent 4" w:uiPriority="61"/>
+    <w:lsdException w:name="Light Grid Accent 4" w:uiPriority="62"/>
+    <w:lsdException w:name="Medium Shading 1 Accent 4" w:uiPriority="63"/>
+    <w:lsdException w:name="Medium Shading 2 Accent 4" w:uiPriority="64"/>
+    <w:lsdException w:name="Medium List 1 Accent 4" w:uiPriority="65"/>
+    <w:lsdException w:name="Medium List 2 Accent 4" w:uiPriority="66"/>
+    <w:lsdException w:name="Medium Grid 1 Accent 4" w:uiPriority="67"/>
+    <w:lsdException w:name="Medium Grid 2 Accent 4" w:uiPriority="68"/>
+    <w:lsdException w:name="Medium Grid 3 Accent 4" w:uiPriority="69"/>
+    <w:lsdException w:name="Dark List Accent 4" w:uiPriority="70"/>
+    <w:lsdException w:name="Colorful Shading Accent 4" w:uiPriority="71"/>
+    <w:lsdException w:name="Colorful List Accent 4" w:uiPriority="72"/>
+    <w:lsdException w:name="Colorful Grid Accent 4" w:uiPriority="73"/>
+    <w:lsdException w:name="Light Shading Accent 5" w:uiPriority="60"/>
+    <w:lsdException w:name="Light List Accent 5" w:uiPriority="61"/>
+    <w:lsdException w:name="Light Grid Accent 5" w:uiPriority="62"/>
+    <w:lsdException w:name="Medium Shading 1 Accent 5" w:uiPriority="63"/>
+    <w:lsdException w:name="Medium Shading 2 Accent 5" w:uiPriority="64"/>
+    <w:lsdException w:name="Medium List 1 Accent 5" w:uiPriority="65"/>
+    <w:lsdException w:name="Medium List 2 Accent 5" w:uiPriority="66"/>
+    <w:lsdException w:name="Medium Grid 1 Accent 5" w:uiPriority="67"/>
+    <w:lsdException w:name="Medium Grid 2 Accent 5" w:uiPriority="68"/>
+    <w:lsdException w:name="Medium Grid 3 Accent 5" w:uiPriority="69"/>
+    <w:lsdException w:name="Dark List Accent 5" w:uiPriority="70"/>
+    <w:lsdException w:name="Colorful Shading Accent 5" w:uiPriority="71"/>
+    <w:lsdException w:name="Colorful List Accent 5" w:uiPriority="72"/>
+    <w:lsdException w:name="Colorful Grid Accent 5" w:uiPriority="73"/>
+    <w:lsdException w:name="Light Shading Accent 6" w:uiPriority="60"/>
+    <w:lsdException w:name="Light List Accent 6" w:uiPriority="61"/>
+    <w:lsdException w:name="Light Grid Accent 6" w:uiPriority="62"/>
+    <w:lsdException w:name="Medium Shading 1 Accent 6" w:uiPriority="63"/>
+    <w:lsdException w:name="Medium Shading 2 Accent 6" w:uiPriority="64"/>
+    <w:lsdException w:name="Medium List 1 Accent 6" w:uiPriority="65"/>
+    <w:lsdException w:name="Medium List 2 Accent 6" w:uiPriority="66"/>
+    <w:lsdException w:name="Medium Grid 1 Accent 6" w:uiPriority="67"/>
+    <w:lsdException w:name="Medium Grid 2 Accent 6" w:uiPriority="68"/>
+    <w:lsdException w:name="Medium Grid 3 Accent 6" w:uiPriority="69"/>
+    <w:lsdException w:name="Dark List Accent 6" w:uiPriority="70"/>
+    <w:lsdException w:name="Colorful Shading Accent 6" w:uiPriority="71"/>
+    <w:lsdException w:name="Colorful List Accent 6" w:uiPriority="72"/>
+    <w:lsdException w:name="Colorful Grid Accent 6" w:uiPriority="73"/>
+    <w:lsdException w:name="Subtle Emphasis" w:uiPriority="19" w:qFormat="1"/>
+    <w:lsdException w:name="Intense Emphasis" w:uiPriority="21" w:qFormat="1"/>
+    <w:lsdException w:name="Subtle Reference" w:uiPriority="31" w:qFormat="1"/>
+    <w:lsdException w:name="Intense Reference" w:uiPriority="32" w:qFormat="1"/>
+    <w:lsdException w:name="Book Title" w:uiPriority="33" w:qFormat="1"/>
+    <w:lsdException w:name="Bibliography" w:semiHidden="1" w:uiPriority="37" w:unhideWhenUsed="1"/>
+    <w:lsdException w:name="TOC Heading" w:semiHidden="1" w:uiPriority="39" w:unhideWhenUsed="1" w:qFormat="1"/>
+    <w:lsdException w:name="Plain Table 1" w:uiPriority="41"/>
+    <w:lsdException w:name="Plain Table 2" w:uiPriority="42"/>
+    <w:lsdException w:name="Plain Table 3" w:uiPriority="43"/>
+    <w:lsdException w:name="Plain Table 4" w:uiPriority="44"/>
+    <w:lsdException w:name="Plain Table 5" w:uiPriority="45"/>
+    <w:lsdException w:name="Grid Table Light" w:uiPriority="40"/>
+    <w:lsdException w:name="Grid Table 1 Light" w:uiPriority="46"/>
+    <w:lsdException w:name="Grid Table 2" w:uiPriority="47"/>
+    <w:lsdException w:name="Grid Table 3" w:uiPriority="48"/>
+    <w:lsdException w:name="Grid Table 4" w:uiPriority="49"/>
+    <w:lsdException w:name="Grid Table 5 Dark" w:uiPriority="50"/>
+    <w:lsdException w:name="Grid Table 6 Colorful" w:uiPriority="51"/>
+    <w:lsdException w:name="Grid Table 7 Colorful" w:uiPriority="52"/>
+    <w:lsdException w:name="Grid Table 1 Light Accent 1" w:uiPriority="46"/>
+    <w:lsdException w:name="Grid Table 2 Accent 1" w:uiPriority="47"/>
+    <w:lsdException w:name="Grid Table 3 Accent 1" w:uiPriority="48"/>
+    <w:lsdException w:name="Grid Table 4 Accent 1" w:uiPriority="49"/>
+    <w:lsdException w:name="Grid Table 5 Dark Accent 1" w:uiPriority="50"/>
+    <w:lsdException w:name="Grid Table 6 Colorful Accent 1" w:uiPriority="51"/>
+    <w:lsdException w:name="Grid Table 7 Colorful Accent 1" w:uiPriority="52"/>
+    <w:lsdException w:name="Grid Table 1 Light Accent 2" w:uiPriority="46"/>
+    <w:lsdException w:name="Grid Table 2 Accent 2" w:uiPriority="47"/>
+    <w:lsdException w:name="Grid Table 3 Accent 2" w:uiPriority="48"/>
+    <w:lsdException w:name="Grid Table 4 Accent 2" w:uiPriority="49"/>
+    <w:lsdException w:name="Grid Table 5 Dark Accent 2" w:uiPriority="50"/>
+    <w:lsdException w:name="Grid Table 6 Colorful Accent 2" w:uiPriority="51"/>
+    <w:lsdException w:name="Grid Table 7 Colorful Accent 2" w:uiPriority="52"/>
+    <w:lsdException w:name="Grid Table 1 Light Accent 3" w:uiPriority="46"/>
+    <w:lsdException w:name="Grid Table 2 Accent 3" w:uiPriority="47"/>
+    <w:lsdException w:name="Grid Table 3 Accent 3" w:uiPriority="48"/>
+    <w:lsdException w:name="Grid Table 4 Accent 3" w:uiPriority="49"/>
+    <w:lsdException w:name="Grid Table 5 Dark Accent 3" w:uiPriority="50"/>
+    <w:lsdException w:name="Grid Table 6 Colorful Accent 3" w:uiPriority="51"/>
+    <w:lsdException w:name="Grid Table 7 Colorful Accent 3" w:uiPriority="52"/>
+    <w:lsdException w:name="Grid Table 1 Light Accent 4" w:uiPriority="46"/>
+    <w:lsdException w:name="Grid Table 2 Accent 4" w:uiPriority="47"/>
+    <w:lsdException w:name="Grid Table 3 Accent 4" w:uiPriority="48"/>
+    <w:lsdException w:name="Grid Table 4 Accent 4" w:uiPriority="49"/>
+    <w:lsdException w:name="Grid Table 5 Dark Accent 4" w:uiPriority="50"/>
+    <w:lsdException w:name="Grid Table 6 Colorful Accent 4" w:uiPriority="51"/>
+    <w:lsdException w:name="Grid Table 7 Colorful Accent 4" w:uiPriority="52"/>
+    <w:lsdException w:name="Grid Table 1 Light Accent 5" w:uiPriority="46"/>
+    <w:lsdException w:name="Grid Table 2 Accent 5" w:uiPriority="47"/>
+    <w:lsdException w:name="Grid Table 3 Accent 5" w:uiPriority="48"/>
+    <w:lsdException w:name="Grid Table 4 Accent 5" w:uiPriority="49"/>
+    <w:lsdException w:name="Grid Table 5 Dark Accent 5" w:uiPriority="50"/>
+    <w:lsdException w:name="Grid Table 6 Colorful Accent 5" w:uiPriority="51"/>
+    <w:lsdException w:name="Grid Table 7 Colorful Accent 5" w:uiPriority="52"/>
+    <w:lsdException w:name="Grid Table 1 Light Accent 6" w:uiPriority="46"/>
+    <w:lsdException w:name="Grid Table 2 Accent 6" w:uiPriority="47"/>
+    <w:lsdException w:name="Grid Table 3 Accent 6" w:uiPriority="48"/>
+    <w:lsdException w:name="Grid Table 4 Accent 6" w:uiPriority="49"/>
+    <w:lsdException w:name="Grid Table 5 Dark Accent 6" w:uiPriority="50"/>
+    <w:lsdException w:name="Grid Table 6 Colorful Accent 6" w:uiPriority="51"/>
+    <w:lsdException w:name="Grid Table 7 Colorful Accent 6" w:uiPriority="52"/>
+    <w:lsdException w:name="List Table 1 Light" w:uiPriority="46"/>
+    <w:lsdException w:name="List Table 2" w:uiPriority="47"/>
+    <w:lsdException w:name="List Table 3" w:uiPriority="48"/>
+    <w:lsdException w:name="List Table 4" w:uiPriority="49"/>
+    <w:lsdException w:name="List Table 5 Dark" w:uiPriority="50"/>
+    <w:lsdException w:name="List Table 6 Colorful" w:uiPriority="51"/>
+    <w:lsdException w:name="List Table 7 Colorful" w:uiPriority="52"/>
+    <w:lsdException w:name="List Table 1 Light Accent 1" w:uiPriority="46"/>
+    <w:lsdException w:name="List Table 2 Accent 1" w:uiPriority="47"/>
+    <w:lsdException w:name="List Table 3 Accent 1" w:uiPriority="48"/>
+    <w:lsdException w:name="List Table 4 Accent 1" w:uiPriority="49"/>
+    <w:lsdException w:name="List Table 5 Dark Accent 1" w:uiPriority="50"/>
+    <w:lsdException w:name="List Table 6 Colorful Accent 1" w:uiPriority="51"/>
+    <w:lsdException w:name="List Table 7 Colorful Accent 1" w:uiPriority="52"/>
+    <w:lsdException w:name="List Table 1 Light Accent 2" w:uiPriority="46"/>
+    <w:lsdException w:name="List Table 2 Accent 2" w:uiPriority="47"/>
+    <w:lsdException w:name="List Table 3 Accent 2" w:uiPriority="48"/>
+    <w:lsdException w:name="List Table 4 Accent 2" w:uiPriority="49"/>
+    <w:lsdException w:name="List Table 5 Dark Accent 2" w:uiPriority="50"/>
+    <w:lsdException w:name="List Table 6 Colorful Accent 2" w:uiPriority="51"/>
+    <w:lsdException w:name="List Table 7 Colorful Accent 2" w:uiPriority="52"/>
+    <w:lsdException w:name="List Table 1 Light Accent 3" w:uiPriority="46"/>
+    <w:lsdException w:name="List Table 2 Accent 3" w:uiPriority="47"/>
+    <w:lsdException w:name="List Table 3 Accent 3" w:uiPriority="48"/>
+    <w:lsdException w:name="List Table 4 Accent 3" w:uiPriority="49"/>
+    <w:lsdException w:name="List Table 5 Dark Accent 3" w:uiPriority="50"/>
+    <w:lsdException w:name="List Table 6 Colorful Accent 3" w:uiPriority="51"/>
+    <w:lsdException w:name="List Table 7 Colorful Accent 3" w:uiPriority="52"/>
+    <w:lsdException w:name="List Table 1 Light Accent 4" w:uiPriority="46"/>
+    <w:lsdException w:name="List Table 2 Accent 4" w:uiPriority="47"/>
+    <w:lsdException w:name="List Table 3 Accent 4" w:uiPriority="48"/>
+    <w:lsdException w:name="List Table 4 Accent 4" w:uiPriority="49"/>
+    <w:lsdException w:name="List Table 5 Dark Accent 4" w:uiPriority="50"/>
+    <w:lsdException w:name="List Table 6 Colorful Accent 4" w:uiPriority="51"/>
+    <w:lsdException w:name="List Table 7 Colorful Accent 4" w:uiPriority="52"/>
+    <w:lsdException w:name="List Table 1 Light Accent 5" w:uiPriority="46"/>
+    <w:lsdException w:name="List Table 2 Accent 5" w:uiPriority="47"/>
+    <w:lsdException w:name="List Table 3 Accent 5" w:uiPriority="48"/>
+    <w:lsdException w:name="List Table 4 Accent 5" w:uiPriority="49"/>
+    <w:lsdException w:name="List Table 5 Dark Accent 5" w:uiPriority="50"/>
+    <w:lsdException w:name="List Table 6 Colorful Accent 5" w:uiPriority="51"/>
+    <w:lsdException w:name="List Table 7 Colorful Accent 5" w:uiPriority="52"/>
+    <w:lsdException w:name="List Table 1 Light Accent 6" w:uiPriority="46"/>
+    <w:lsdException w:name="List Table 2 Accent 6" w:uiPriority="47"/>
+    <w:lsdException w:name="List Table 3 Accent 6" w:uiPriority="48"/>
+    <w:lsdException w:name="List Table 4 Accent 6" w:uiPriority="49"/>
+    <w:lsdException w:name="List Table 5 Dark Accent 6" w:uiPriority="50"/>
+    <w:lsdException w:name="List Table 6 Colorful Accent 6" w:uiPriority="51"/>
+    <w:lsdException w:name="List Table 7 Colorful Accent 6" w:uiPriority="52"/>
+  </w:latentStyles>
+  <w:style w:type="paragraph" w:default="1" w:styleId="Normal">
+    <w:name w:val="Normal"/>
+    <w:qFormat/>
+  </w:style>
+  <w:style w:type="character" w:default="1" w:styleId="Fuentedeprrafopredeter">
+    <w:name w:val="Default Paragraph Font"/>
+    <w:uiPriority w:val="1"/>
+    <w:semiHidden/>
+    <w:unhideWhenUsed/>
+  </w:style>
+  <w:style w:type="table" w:default="1" w:styleId="Tablanormal">
+    <w:name w:val="Normal Table"/>
+    <w:uiPriority w:val="99"/>
+    <w:semiHidden/>
+    <w:unhideWhenUsed/>
+    <w:tblPr>
+      <w:tblInd w:w="0" w:type="dxa"/>
+      <w:tblCellMar>
+        <w:top w:w="0" w:type="dxa"/>
+        <w:left w:w="108" w:type="dxa"/>
+        <w:bottom w:w="0" w:type="dxa"/>
+        <w:right w:w="108" w:type="dxa"/>
+      </w:tblCellMar>
+    </w:tblPr>
+  </w:style>
+  <w:style w:type="numbering" w:default="1" w:styleId="Sinlista">
+    <w:name w:val="No List"/>
+    <w:uiPriority w:val="99"/>
+    <w:semiHidden/>
+    <w:unhideWhenUsed/>
+  </w:style>
+  <w:style w:type="character" w:customStyle="1" w:styleId="Textodemarcadordeposicin">
+    <w:name w:val="Texto de marcador de posición"/>
+    <w:basedOn w:val="Fuentedeprrafopredeter"/>
+    <w:uiPriority w:val="99"/>
+    <w:semiHidden/>
+    <w:rsid w:val="003E766C"/>
+    <w:rPr>
+      <w:color w:val="808080"/>
+    </w:rPr>
+  </w:style>
+  <w:style w:type="paragraph" w:customStyle="1" w:styleId="4B4DD6C7EC844C18ADE80F582E1327FB">
+    <w:name w:val="4B4DD6C7EC844C18ADE80F582E1327FB"/>
+    <w:rsid w:val="003E766C"/>
+  </w:style>
+  <w:style w:type="paragraph" w:customStyle="1" w:styleId="E9EBD0D958D043BF901803A0220E41C5">
+    <w:name w:val="E9EBD0D958D043BF901803A0220E41C5"/>
+    <w:rsid w:val="003E766C"/>
+  </w:style>
+  <w:style w:type="paragraph" w:customStyle="1" w:styleId="2215A481A7224B37856E086E0C1C0C9E">
+    <w:name w:val="2215A481A7224B37856E086E0C1C0C9E"/>
+    <w:rsid w:val="003E766C"/>
+  </w:style>
+  <w:style w:type="paragraph" w:customStyle="1" w:styleId="943F1690B2A9425D992DF8EEADCFFB64">
+    <w:name w:val="943F1690B2A9425D992DF8EEADCFFB64"/>
+    <w:rsid w:val="003E766C"/>
+  </w:style>
+  <w:style w:type="paragraph" w:customStyle="1" w:styleId="220C0A33DB2F4897A3621B93AAB9767F">
+    <w:name w:val="220C0A33DB2F4897A3621B93AAB9767F"/>
+    <w:rsid w:val="003E766C"/>
+  </w:style>
+  <w:style w:type="paragraph" w:customStyle="1" w:styleId="6689C674DA204E8693D30E614D123599">
+    <w:name w:val="6689C674DA204E8693D30E614D123599"/>
+    <w:rsid w:val="003E766C"/>
+  </w:style>
+</w:styles>
+</file>
+
+<file path=word/glossary/webSettings.xml><?xml version="1.0" encoding="utf-8"?>
+<w:webSettings xmlns:mc="http://schemas.openxmlformats.org/markup-compatibility/2006" xmlns:r="http://schemas.openxmlformats.org/officeDocument/2006/relationships" xmlns:w="http://schemas.openxmlformats.org/wordprocessingml/2006/main" xmlns:w14="http://schemas.microsoft.com/office/word/2010/wordml" xmlns:w15="http://schemas.microsoft.com/office/word/2012/wordml" mc:Ignorable="w14 w15">
+  <w:optimizeForBrowser/>
+  <w:allowPNG/>
+</w:webSettings>
 </file>
 
 <file path=word/theme/theme1.xml><?xml version="1.0" encoding="utf-8"?>
@@ -977,4 +2116,23 @@
     </a:ext>
   </a:extLst>
 </a:theme>
+</file>
+
+<file path=customXml/item1.xml><?xml version="1.0" encoding="utf-8"?>
+<CoverPageProperties xmlns="http://schemas.microsoft.com/office/2006/coverPageProps">
+  <PublishDate>2016-11-01T00:00:00</PublishDate>
+  <Abstract/>
+  <CompanyAddress/>
+  <CompanyPhone/>
+  <CompanyFax/>
+  <CompanyEmail/>
+</CoverPageProperties>
+</file>
+
+<file path=customXml/itemProps1.xml><?xml version="1.0" encoding="utf-8"?>
+<ds:datastoreItem xmlns:ds="http://schemas.openxmlformats.org/officeDocument/2006/customXml" ds:itemID="{55AF091B-3C7A-41E3-B477-F2FDAA23CFDA}">
+  <ds:schemaRefs>
+    <ds:schemaRef ds:uri="http://schemas.microsoft.com/office/2006/coverPageProps"/>
+  </ds:schemaRefs>
+</ds:datastoreItem>
 </file>
</xml_diff>

<commit_message>
Faltaba un cambio en la version de requerimientos
</commit_message>
<xml_diff>
--- a/Documentacion/Requerimientos.docx
+++ b/Documentacion/Requerimientos.docx
@@ -15,6 +15,8 @@
       <w:pPr>
         <w:jc w:val="both"/>
       </w:pPr>
+      <w:bookmarkStart w:id="0" w:name="_GoBack"/>
+      <w:bookmarkEnd w:id="0"/>
     </w:p>
     <w:p>
       <w:pPr>
@@ -48,12 +50,7 @@
         <w:t>á</w:t>
       </w:r>
       <w:r>
-        <w:t xml:space="preserve"> </w:t>
-      </w:r>
-      <w:bookmarkStart w:id="0" w:name="_GoBack"/>
-      <w:bookmarkEnd w:id="0"/>
-      <w:r>
-        <w:t>visible</w:t>
+        <w:t xml:space="preserve"> visible</w:t>
       </w:r>
       <w:r>
         <w:t xml:space="preserve"> para todo público, sino que los usuarios administradores serán los encargados de decidir dicha acción. </w:t>
@@ -663,13 +660,14 @@
         <w:dataBinding w:prefixMappings="xmlns:ns0='http://purl.org/dc/elements/1.1/' xmlns:ns1='http://schemas.openxmlformats.org/package/2006/metadata/core-properties' " w:xpath="/ns1:coreProperties[1]/ns0:title[1]" w:storeItemID="{6C3C8BC8-F283-45AE-878A-BAB7291924A1}"/>
         <w:text/>
       </w:sdtPr>
+      <w:sdtEndPr/>
       <w:sdtContent>
         <w:r>
           <w:rPr>
             <w:color w:val="5B9BD5" w:themeColor="accent1"/>
             <w:lang w:val="es-UY"/>
           </w:rPr>
-          <w:t>PROYECTO SISTEMA WEB</w:t>
+          <w:t>Proyecto Sistema Web</w:t>
         </w:r>
       </w:sdtContent>
     </w:sdt>
@@ -694,13 +692,14 @@
         <w:dataBinding w:prefixMappings="xmlns:ns0='http://purl.org/dc/elements/1.1/' xmlns:ns1='http://schemas.openxmlformats.org/package/2006/metadata/core-properties' " w:xpath="/ns1:coreProperties[1]/ns0:creator[1]" w:storeItemID="{6C3C8BC8-F283-45AE-878A-BAB7291924A1}"/>
         <w:text/>
       </w:sdtPr>
+      <w:sdtEndPr/>
       <w:sdtContent>
         <w:r>
           <w:rPr>
             <w:color w:val="5B9BD5" w:themeColor="accent1"/>
             <w:lang w:val="es-UY"/>
           </w:rPr>
-          <w:t>Nombre Empresa</w:t>
+          <w:t>ISAMARINA</w:t>
         </w:r>
       </w:sdtContent>
     </w:sdt>
@@ -1368,7 +1367,9 @@
   </w:compat>
   <w:rsids>
     <w:rsidRoot w:val="003E766C"/>
+    <w:rsid w:val="00387FB1"/>
     <w:rsid w:val="003E766C"/>
+    <w:rsid w:val="005316A8"/>
     <w:rsid w:val="00E85C21"/>
   </w:rsids>
   <m:mathPr>

</xml_diff>

<commit_message>
Creación de algunas tablas en la Base y triggers asociados a ellas (Aparte de las notas por las dudas que me surgieron)
</commit_message>
<xml_diff>
--- a/Documentacion/Requerimientos.docx
+++ b/Documentacion/Requerimientos.docx
@@ -1,6 +1,6 @@
 
 <file path=word/document.xml><?xml version="1.0" encoding="utf-8"?>
-<w:document xmlns:wpc="http://schemas.microsoft.com/office/word/2010/wordprocessingCanvas" xmlns:mc="http://schemas.openxmlformats.org/markup-compatibility/2006" xmlns:o="urn:schemas-microsoft-com:office:office" xmlns:r="http://schemas.openxmlformats.org/officeDocument/2006/relationships" xmlns:m="http://schemas.openxmlformats.org/officeDocument/2006/math" xmlns:v="urn:schemas-microsoft-com:vml" xmlns:wp14="http://schemas.microsoft.com/office/word/2010/wordprocessingDrawing" xmlns:wp="http://schemas.openxmlformats.org/drawingml/2006/wordprocessingDrawing" xmlns:w10="urn:schemas-microsoft-com:office:word" xmlns:w="http://schemas.openxmlformats.org/wordprocessingml/2006/main" xmlns:w14="http://schemas.microsoft.com/office/word/2010/wordml" xmlns:w15="http://schemas.microsoft.com/office/word/2012/wordml" xmlns:wpg="http://schemas.microsoft.com/office/word/2010/wordprocessingGroup" xmlns:wpi="http://schemas.microsoft.com/office/word/2010/wordprocessingInk" xmlns:wne="http://schemas.microsoft.com/office/word/2006/wordml" xmlns:wps="http://schemas.microsoft.com/office/word/2010/wordprocessingShape" mc:Ignorable="w14 w15 wp14">
+<w:document xmlns:wpc="http://schemas.microsoft.com/office/word/2010/wordprocessingCanvas" xmlns:mc="http://schemas.openxmlformats.org/markup-compatibility/2006" xmlns:o="urn:schemas-microsoft-com:office:office" xmlns:r="http://schemas.openxmlformats.org/officeDocument/2006/relationships" xmlns:m="http://schemas.openxmlformats.org/officeDocument/2006/math" xmlns:v="urn:schemas-microsoft-com:vml" xmlns:wp14="http://schemas.microsoft.com/office/word/2010/wordprocessingDrawing" xmlns:wp="http://schemas.openxmlformats.org/drawingml/2006/wordprocessingDrawing" xmlns:w10="urn:schemas-microsoft-com:office:word" xmlns:w="http://schemas.openxmlformats.org/wordprocessingml/2006/main" xmlns:w14="http://schemas.microsoft.com/office/word/2010/wordml" xmlns:wpg="http://schemas.microsoft.com/office/word/2010/wordprocessingGroup" xmlns:wpi="http://schemas.microsoft.com/office/word/2010/wordprocessingInk" xmlns:wne="http://schemas.microsoft.com/office/word/2006/wordml" xmlns:wps="http://schemas.microsoft.com/office/word/2010/wordprocessingShape" mc:Ignorable="w14 wp14">
   <w:body>
     <w:p>
       <w:pPr>
@@ -15,8 +15,6 @@
       <w:pPr>
         <w:jc w:val="both"/>
       </w:pPr>
-      <w:bookmarkStart w:id="0" w:name="_GoBack"/>
-      <w:bookmarkEnd w:id="0"/>
     </w:p>
     <w:p>
       <w:pPr>
@@ -40,6 +38,7 @@
       <w:r>
         <w:t xml:space="preserve"> </w:t>
       </w:r>
+      <w:commentRangeStart w:id="0"/>
       <w:r>
         <w:t>El precio de los productos no ser</w:t>
       </w:r>
@@ -53,7 +52,17 @@
         <w:t xml:space="preserve"> visible</w:t>
       </w:r>
       <w:r>
-        <w:t xml:space="preserve"> para todo público, sino que los usuarios administradores serán los encargados de decidir dicha acción. </w:t>
+        <w:t xml:space="preserve"> para todo público, sino que los usuarios administradores serán los encargados de decidir dicha acción.</w:t>
+      </w:r>
+      <w:commentRangeEnd w:id="0"/>
+      <w:r>
+        <w:rPr>
+          <w:rStyle w:val="Refdecomentario"/>
+        </w:rPr>
+        <w:commentReference w:id="0"/>
+      </w:r>
+      <w:r>
+        <w:t xml:space="preserve"> </w:t>
       </w:r>
       <w:r>
         <w:t xml:space="preserve"> Los clientes </w:t>
@@ -218,6 +227,7 @@
       <w:r>
         <w:t xml:space="preserve">lidad de adjuntar comentarios. </w:t>
       </w:r>
+      <w:commentRangeStart w:id="1"/>
       <w:r>
         <w:t>También</w:t>
       </w:r>
@@ -244,6 +254,13 @@
       </w:r>
       <w:r>
         <w:t>.</w:t>
+      </w:r>
+      <w:commentRangeEnd w:id="1"/>
+      <w:r>
+        <w:rPr>
+          <w:rStyle w:val="Refdecomentario"/>
+        </w:rPr>
+        <w:commentReference w:id="1"/>
       </w:r>
     </w:p>
     <w:p>
@@ -486,6 +503,8 @@
         <w:lastRenderedPageBreak/>
         <w:t>Acceso a datos</w:t>
       </w:r>
+      <w:bookmarkStart w:id="2" w:name="_GoBack"/>
+      <w:bookmarkEnd w:id="2"/>
     </w:p>
     <w:p>
       <w:pPr>
@@ -504,9 +523,31 @@
         <w:t>, otros; así como también a la información de los clientes.</w:t>
       </w:r>
     </w:p>
+    <w:p>
+      <w:pPr>
+        <w:spacing w:line="240" w:lineRule="auto"/>
+        <w:jc w:val="both"/>
+      </w:pPr>
+      <w:commentRangeStart w:id="3"/>
+      <w:r>
+        <w:t>NOTA</w:t>
+      </w:r>
+      <w:proofErr w:type="gramStart"/>
+      <w:r>
+        <w:t>!</w:t>
+      </w:r>
+      <w:commentRangeEnd w:id="3"/>
+      <w:proofErr w:type="gramEnd"/>
+      <w:r>
+        <w:rPr>
+          <w:rStyle w:val="Refdecomentario"/>
+        </w:rPr>
+        <w:commentReference w:id="3"/>
+      </w:r>
+    </w:p>
     <w:sectPr>
-      <w:headerReference w:type="default" r:id="rId7"/>
-      <w:footerReference w:type="default" r:id="rId8"/>
+      <w:headerReference w:type="default" r:id="rId9"/>
+      <w:footerReference w:type="default" r:id="rId10"/>
       <w:pgSz w:w="12240" w:h="15840"/>
       <w:pgMar w:top="1417" w:right="1701" w:bottom="1417" w:left="1701" w:header="708" w:footer="708" w:gutter="0"/>
       <w:cols w:space="708"/>
@@ -516,8 +557,69 @@
 </w:document>
 </file>
 
+<file path=word/comments.xml><?xml version="1.0" encoding="utf-8"?>
+<w:comments xmlns:wpc="http://schemas.microsoft.com/office/word/2010/wordprocessingCanvas" xmlns:mc="http://schemas.openxmlformats.org/markup-compatibility/2006" xmlns:o="urn:schemas-microsoft-com:office:office" xmlns:r="http://schemas.openxmlformats.org/officeDocument/2006/relationships" xmlns:m="http://schemas.openxmlformats.org/officeDocument/2006/math" xmlns:v="urn:schemas-microsoft-com:vml" xmlns:wp14="http://schemas.microsoft.com/office/word/2010/wordprocessingDrawing" xmlns:wp="http://schemas.openxmlformats.org/drawingml/2006/wordprocessingDrawing" xmlns:w10="urn:schemas-microsoft-com:office:word" xmlns:w="http://schemas.openxmlformats.org/wordprocessingml/2006/main" xmlns:w14="http://schemas.microsoft.com/office/word/2010/wordml" xmlns:wpg="http://schemas.microsoft.com/office/word/2010/wordprocessingGroup" xmlns:wpi="http://schemas.microsoft.com/office/word/2010/wordprocessingInk" xmlns:wne="http://schemas.microsoft.com/office/word/2006/wordml" xmlns:wps="http://schemas.microsoft.com/office/word/2010/wordprocessingShape" mc:Ignorable="w14 wp14">
+  <w:comment w:id="0" w:author="Bruno Diaz" w:date="2016-11-06T19:35:00Z" w:initials="BD">
+    <w:p>
+      <w:pPr>
+        <w:pStyle w:val="Textocomentario"/>
+      </w:pPr>
+      <w:r>
+        <w:rPr>
+          <w:rStyle w:val="Refdecomentario"/>
+        </w:rPr>
+        <w:annotationRef/>
+      </w:r>
+      <w:r>
+        <w:t xml:space="preserve">Esto lo selecciona por Usuario o por Producto? Es decir, yo puedo ver o todos </w:t>
+      </w:r>
+      <w:proofErr w:type="spellStart"/>
+      <w:r>
+        <w:t>lo</w:t>
+      </w:r>
+      <w:proofErr w:type="spellEnd"/>
+      <w:r>
+        <w:t xml:space="preserve"> precios o ninguno? O puedo ver solo los precios de algunos productos?</w:t>
+      </w:r>
+    </w:p>
+  </w:comment>
+  <w:comment w:id="1" w:author="Bruno Diaz" w:date="2016-11-06T19:36:00Z" w:initials="BD">
+    <w:p>
+      <w:pPr>
+        <w:pStyle w:val="Textocomentario"/>
+      </w:pPr>
+      <w:r>
+        <w:rPr>
+          <w:rStyle w:val="Refdecomentario"/>
+        </w:rPr>
+        <w:annotationRef/>
+      </w:r>
+      <w:r>
+        <w:t>EL descuento es porcentual o directamente en Pesos Uruguayos?</w:t>
+      </w:r>
+    </w:p>
+  </w:comment>
+  <w:comment w:id="3" w:author="Bruno Diaz" w:date="2016-11-06T19:40:00Z" w:initials="BD">
+    <w:p>
+      <w:pPr>
+        <w:pStyle w:val="Textocomentario"/>
+      </w:pPr>
+      <w:r>
+        <w:rPr>
+          <w:rStyle w:val="Refdecomentario"/>
+        </w:rPr>
+        <w:annotationRef/>
+      </w:r>
+      <w:r>
+        <w:t>Sería bueno confirmar con el cliente cuales son los atributos que en un principio necesitará cada objeto. Si bien muchos dependen de nosotros, puede que el suponga o necesite alguno que estamos pasando por alto.</w:t>
+      </w:r>
+    </w:p>
+  </w:comment>
+</w:comments>
+</file>
+
 <file path=word/endnotes.xml><?xml version="1.0" encoding="utf-8"?>
-<w:endnotes xmlns:wpc="http://schemas.microsoft.com/office/word/2010/wordprocessingCanvas" xmlns:mc="http://schemas.openxmlformats.org/markup-compatibility/2006" xmlns:o="urn:schemas-microsoft-com:office:office" xmlns:r="http://schemas.openxmlformats.org/officeDocument/2006/relationships" xmlns:m="http://schemas.openxmlformats.org/officeDocument/2006/math" xmlns:v="urn:schemas-microsoft-com:vml" xmlns:wp14="http://schemas.microsoft.com/office/word/2010/wordprocessingDrawing" xmlns:wp="http://schemas.openxmlformats.org/drawingml/2006/wordprocessingDrawing" xmlns:w10="urn:schemas-microsoft-com:office:word" xmlns:w="http://schemas.openxmlformats.org/wordprocessingml/2006/main" xmlns:w14="http://schemas.microsoft.com/office/word/2010/wordml" xmlns:w15="http://schemas.microsoft.com/office/word/2012/wordml" xmlns:wpg="http://schemas.microsoft.com/office/word/2010/wordprocessingGroup" xmlns:wpi="http://schemas.microsoft.com/office/word/2010/wordprocessingInk" xmlns:wne="http://schemas.microsoft.com/office/word/2006/wordml" xmlns:wps="http://schemas.microsoft.com/office/word/2010/wordprocessingShape" mc:Ignorable="w14 w15 wp14">
+<w:endnotes xmlns:wpc="http://schemas.microsoft.com/office/word/2010/wordprocessingCanvas" xmlns:mc="http://schemas.openxmlformats.org/markup-compatibility/2006" xmlns:o="urn:schemas-microsoft-com:office:office" xmlns:r="http://schemas.openxmlformats.org/officeDocument/2006/relationships" xmlns:m="http://schemas.openxmlformats.org/officeDocument/2006/math" xmlns:v="urn:schemas-microsoft-com:vml" xmlns:wp14="http://schemas.microsoft.com/office/word/2010/wordprocessingDrawing" xmlns:wp="http://schemas.openxmlformats.org/drawingml/2006/wordprocessingDrawing" xmlns:w10="urn:schemas-microsoft-com:office:word" xmlns:w="http://schemas.openxmlformats.org/wordprocessingml/2006/main" xmlns:w14="http://schemas.microsoft.com/office/word/2010/wordml" xmlns:wpg="http://schemas.microsoft.com/office/word/2010/wordprocessingGroup" xmlns:wpi="http://schemas.microsoft.com/office/word/2010/wordprocessingInk" xmlns:wne="http://schemas.microsoft.com/office/word/2006/wordml" xmlns:wps="http://schemas.microsoft.com/office/word/2010/wordprocessingShape" mc:Ignorable="w14 wp14">
   <w:endnote w:type="separator" w:id="-1">
     <w:p>
       <w:pPr>
@@ -542,7 +644,7 @@
 </file>
 
 <file path=word/footer1.xml><?xml version="1.0" encoding="utf-8"?>
-<w:ftr xmlns:wpc="http://schemas.microsoft.com/office/word/2010/wordprocessingCanvas" xmlns:mc="http://schemas.openxmlformats.org/markup-compatibility/2006" xmlns:o="urn:schemas-microsoft-com:office:office" xmlns:r="http://schemas.openxmlformats.org/officeDocument/2006/relationships" xmlns:m="http://schemas.openxmlformats.org/officeDocument/2006/math" xmlns:v="urn:schemas-microsoft-com:vml" xmlns:wp14="http://schemas.microsoft.com/office/word/2010/wordprocessingDrawing" xmlns:wp="http://schemas.openxmlformats.org/drawingml/2006/wordprocessingDrawing" xmlns:w10="urn:schemas-microsoft-com:office:word" xmlns:w="http://schemas.openxmlformats.org/wordprocessingml/2006/main" xmlns:w14="http://schemas.microsoft.com/office/word/2010/wordml" xmlns:w15="http://schemas.microsoft.com/office/word/2012/wordml" xmlns:wpg="http://schemas.microsoft.com/office/word/2010/wordprocessingGroup" xmlns:wpi="http://schemas.microsoft.com/office/word/2010/wordprocessingInk" xmlns:wne="http://schemas.microsoft.com/office/word/2006/wordml" xmlns:wps="http://schemas.microsoft.com/office/word/2010/wordprocessingShape" mc:Ignorable="w14 w15 wp14">
+<w:ftr xmlns:wpc="http://schemas.microsoft.com/office/word/2010/wordprocessingCanvas" xmlns:mc="http://schemas.openxmlformats.org/markup-compatibility/2006" xmlns:o="urn:schemas-microsoft-com:office:office" xmlns:r="http://schemas.openxmlformats.org/officeDocument/2006/relationships" xmlns:m="http://schemas.openxmlformats.org/officeDocument/2006/math" xmlns:v="urn:schemas-microsoft-com:vml" xmlns:wp14="http://schemas.microsoft.com/office/word/2010/wordprocessingDrawing" xmlns:wp="http://schemas.openxmlformats.org/drawingml/2006/wordprocessingDrawing" xmlns:w10="urn:schemas-microsoft-com:office:word" xmlns:w="http://schemas.openxmlformats.org/wordprocessingml/2006/main" xmlns:w14="http://schemas.microsoft.com/office/word/2010/wordml" xmlns:wpg="http://schemas.microsoft.com/office/word/2010/wordprocessingGroup" xmlns:wpi="http://schemas.microsoft.com/office/word/2010/wordprocessingInk" xmlns:wne="http://schemas.microsoft.com/office/word/2006/wordml" xmlns:wps="http://schemas.microsoft.com/office/word/2010/wordprocessingShape" mc:Ignorable="w14 wp14">
   <w:sdt>
     <w:sdtPr>
       <w:id w:val="-1059941053"/>
@@ -612,7 +714,7 @@
 </file>
 
 <file path=word/footnotes.xml><?xml version="1.0" encoding="utf-8"?>
-<w:footnotes xmlns:wpc="http://schemas.microsoft.com/office/word/2010/wordprocessingCanvas" xmlns:mc="http://schemas.openxmlformats.org/markup-compatibility/2006" xmlns:o="urn:schemas-microsoft-com:office:office" xmlns:r="http://schemas.openxmlformats.org/officeDocument/2006/relationships" xmlns:m="http://schemas.openxmlformats.org/officeDocument/2006/math" xmlns:v="urn:schemas-microsoft-com:vml" xmlns:wp14="http://schemas.microsoft.com/office/word/2010/wordprocessingDrawing" xmlns:wp="http://schemas.openxmlformats.org/drawingml/2006/wordprocessingDrawing" xmlns:w10="urn:schemas-microsoft-com:office:word" xmlns:w="http://schemas.openxmlformats.org/wordprocessingml/2006/main" xmlns:w14="http://schemas.microsoft.com/office/word/2010/wordml" xmlns:w15="http://schemas.microsoft.com/office/word/2012/wordml" xmlns:wpg="http://schemas.microsoft.com/office/word/2010/wordprocessingGroup" xmlns:wpi="http://schemas.microsoft.com/office/word/2010/wordprocessingInk" xmlns:wne="http://schemas.microsoft.com/office/word/2006/wordml" xmlns:wps="http://schemas.microsoft.com/office/word/2010/wordprocessingShape" mc:Ignorable="w14 w15 wp14">
+<w:footnotes xmlns:wpc="http://schemas.microsoft.com/office/word/2010/wordprocessingCanvas" xmlns:mc="http://schemas.openxmlformats.org/markup-compatibility/2006" xmlns:o="urn:schemas-microsoft-com:office:office" xmlns:r="http://schemas.openxmlformats.org/officeDocument/2006/relationships" xmlns:m="http://schemas.openxmlformats.org/officeDocument/2006/math" xmlns:v="urn:schemas-microsoft-com:vml" xmlns:wp14="http://schemas.microsoft.com/office/word/2010/wordprocessingDrawing" xmlns:wp="http://schemas.openxmlformats.org/drawingml/2006/wordprocessingDrawing" xmlns:w10="urn:schemas-microsoft-com:office:word" xmlns:w="http://schemas.openxmlformats.org/wordprocessingml/2006/main" xmlns:w14="http://schemas.microsoft.com/office/word/2010/wordml" xmlns:wpg="http://schemas.microsoft.com/office/word/2010/wordprocessingGroup" xmlns:wpi="http://schemas.microsoft.com/office/word/2010/wordprocessingInk" xmlns:wne="http://schemas.microsoft.com/office/word/2006/wordml" xmlns:wps="http://schemas.microsoft.com/office/word/2010/wordprocessingShape" mc:Ignorable="w14 wp14">
   <w:footnote w:type="separator" w:id="-1">
     <w:p>
       <w:pPr>
@@ -637,7 +739,7 @@
 </file>
 
 <file path=word/header1.xml><?xml version="1.0" encoding="utf-8"?>
-<w:hdr xmlns:wpc="http://schemas.microsoft.com/office/word/2010/wordprocessingCanvas" xmlns:mc="http://schemas.openxmlformats.org/markup-compatibility/2006" xmlns:o="urn:schemas-microsoft-com:office:office" xmlns:r="http://schemas.openxmlformats.org/officeDocument/2006/relationships" xmlns:m="http://schemas.openxmlformats.org/officeDocument/2006/math" xmlns:v="urn:schemas-microsoft-com:vml" xmlns:wp14="http://schemas.microsoft.com/office/word/2010/wordprocessingDrawing" xmlns:wp="http://schemas.openxmlformats.org/drawingml/2006/wordprocessingDrawing" xmlns:w10="urn:schemas-microsoft-com:office:word" xmlns:w="http://schemas.openxmlformats.org/wordprocessingml/2006/main" xmlns:w14="http://schemas.microsoft.com/office/word/2010/wordml" xmlns:w15="http://schemas.microsoft.com/office/word/2012/wordml" xmlns:wpg="http://schemas.microsoft.com/office/word/2010/wordprocessingGroup" xmlns:wpi="http://schemas.microsoft.com/office/word/2010/wordprocessingInk" xmlns:wne="http://schemas.microsoft.com/office/word/2006/wordml" xmlns:wps="http://schemas.microsoft.com/office/word/2010/wordprocessingShape" mc:Ignorable="w14 w15 wp14">
+<w:hdr xmlns:wpc="http://schemas.microsoft.com/office/word/2010/wordprocessingCanvas" xmlns:mc="http://schemas.openxmlformats.org/markup-compatibility/2006" xmlns:o="urn:schemas-microsoft-com:office:office" xmlns:r="http://schemas.openxmlformats.org/officeDocument/2006/relationships" xmlns:m="http://schemas.openxmlformats.org/officeDocument/2006/math" xmlns:v="urn:schemas-microsoft-com:vml" xmlns:wp14="http://schemas.microsoft.com/office/word/2010/wordprocessingDrawing" xmlns:wp="http://schemas.openxmlformats.org/drawingml/2006/wordprocessingDrawing" xmlns:w10="urn:schemas-microsoft-com:office:word" xmlns:w="http://schemas.openxmlformats.org/wordprocessingml/2006/main" xmlns:w14="http://schemas.microsoft.com/office/word/2010/wordml" xmlns:wpg="http://schemas.microsoft.com/office/word/2010/wordprocessingGroup" xmlns:wpi="http://schemas.microsoft.com/office/word/2010/wordprocessingInk" xmlns:wne="http://schemas.microsoft.com/office/word/2006/wordml" xmlns:wps="http://schemas.microsoft.com/office/word/2010/wordprocessingShape" mc:Ignorable="w14 wp14">
   <w:p>
     <w:pPr>
       <w:pStyle w:val="Encabezado"/>
@@ -713,7 +815,7 @@
 </file>
 
 <file path=word/styles.xml><?xml version="1.0" encoding="utf-8"?>
-<w:styles xmlns:mc="http://schemas.openxmlformats.org/markup-compatibility/2006" xmlns:r="http://schemas.openxmlformats.org/officeDocument/2006/relationships" xmlns:w="http://schemas.openxmlformats.org/wordprocessingml/2006/main" xmlns:w14="http://schemas.microsoft.com/office/word/2010/wordml" xmlns:w15="http://schemas.microsoft.com/office/word/2012/wordml" mc:Ignorable="w14 w15">
+<w:styles xmlns:mc="http://schemas.openxmlformats.org/markup-compatibility/2006" xmlns:r="http://schemas.openxmlformats.org/officeDocument/2006/relationships" xmlns:w="http://schemas.openxmlformats.org/wordprocessingml/2006/main" xmlns:w14="http://schemas.microsoft.com/office/word/2010/wordml" mc:Ignorable="w14">
   <w:docDefaults>
     <w:rPrDefault>
       <w:rPr>
@@ -729,378 +831,144 @@
       </w:pPr>
     </w:pPrDefault>
   </w:docDefaults>
-  <w:latentStyles w:defLockedState="0" w:defUIPriority="99" w:defSemiHidden="0" w:defUnhideWhenUsed="0" w:defQFormat="0" w:count="371">
-    <w:lsdException w:name="Normal" w:uiPriority="0" w:qFormat="1"/>
-    <w:lsdException w:name="heading 1" w:uiPriority="9" w:qFormat="1"/>
-    <w:lsdException w:name="heading 2" w:semiHidden="1" w:uiPriority="9" w:unhideWhenUsed="1" w:qFormat="1"/>
-    <w:lsdException w:name="heading 3" w:semiHidden="1" w:uiPriority="9" w:unhideWhenUsed="1" w:qFormat="1"/>
-    <w:lsdException w:name="heading 4" w:semiHidden="1" w:uiPriority="9" w:unhideWhenUsed="1" w:qFormat="1"/>
-    <w:lsdException w:name="heading 5" w:semiHidden="1" w:uiPriority="9" w:unhideWhenUsed="1" w:qFormat="1"/>
-    <w:lsdException w:name="heading 6" w:semiHidden="1" w:uiPriority="9" w:unhideWhenUsed="1" w:qFormat="1"/>
-    <w:lsdException w:name="heading 7" w:semiHidden="1" w:uiPriority="9" w:unhideWhenUsed="1" w:qFormat="1"/>
-    <w:lsdException w:name="heading 8" w:semiHidden="1" w:uiPriority="9" w:unhideWhenUsed="1" w:qFormat="1"/>
-    <w:lsdException w:name="heading 9" w:semiHidden="1" w:uiPriority="9" w:unhideWhenUsed="1" w:qFormat="1"/>
-    <w:lsdException w:name="index 1" w:semiHidden="1" w:unhideWhenUsed="1"/>
-    <w:lsdException w:name="index 2" w:semiHidden="1" w:unhideWhenUsed="1"/>
-    <w:lsdException w:name="index 3" w:semiHidden="1" w:unhideWhenUsed="1"/>
-    <w:lsdException w:name="index 4" w:semiHidden="1" w:unhideWhenUsed="1"/>
-    <w:lsdException w:name="index 5" w:semiHidden="1" w:unhideWhenUsed="1"/>
-    <w:lsdException w:name="index 6" w:semiHidden="1" w:unhideWhenUsed="1"/>
-    <w:lsdException w:name="index 7" w:semiHidden="1" w:unhideWhenUsed="1"/>
-    <w:lsdException w:name="index 8" w:semiHidden="1" w:unhideWhenUsed="1"/>
-    <w:lsdException w:name="index 9" w:semiHidden="1" w:unhideWhenUsed="1"/>
-    <w:lsdException w:name="toc 1" w:semiHidden="1" w:uiPriority="39" w:unhideWhenUsed="1"/>
-    <w:lsdException w:name="toc 2" w:semiHidden="1" w:uiPriority="39" w:unhideWhenUsed="1"/>
-    <w:lsdException w:name="toc 3" w:semiHidden="1" w:uiPriority="39" w:unhideWhenUsed="1"/>
-    <w:lsdException w:name="toc 4" w:semiHidden="1" w:uiPriority="39" w:unhideWhenUsed="1"/>
-    <w:lsdException w:name="toc 5" w:semiHidden="1" w:uiPriority="39" w:unhideWhenUsed="1"/>
-    <w:lsdException w:name="toc 6" w:semiHidden="1" w:uiPriority="39" w:unhideWhenUsed="1"/>
-    <w:lsdException w:name="toc 7" w:semiHidden="1" w:uiPriority="39" w:unhideWhenUsed="1"/>
-    <w:lsdException w:name="toc 8" w:semiHidden="1" w:uiPriority="39" w:unhideWhenUsed="1"/>
-    <w:lsdException w:name="toc 9" w:semiHidden="1" w:uiPriority="39" w:unhideWhenUsed="1"/>
-    <w:lsdException w:name="Normal Indent" w:semiHidden="1" w:unhideWhenUsed="1"/>
-    <w:lsdException w:name="footnote text" w:semiHidden="1" w:unhideWhenUsed="1"/>
-    <w:lsdException w:name="annotation text" w:semiHidden="1" w:unhideWhenUsed="1"/>
-    <w:lsdException w:name="header" w:semiHidden="1" w:unhideWhenUsed="1"/>
-    <w:lsdException w:name="footer" w:semiHidden="1" w:unhideWhenUsed="1"/>
-    <w:lsdException w:name="index heading" w:semiHidden="1" w:unhideWhenUsed="1"/>
-    <w:lsdException w:name="caption" w:semiHidden="1" w:uiPriority="35" w:unhideWhenUsed="1" w:qFormat="1"/>
-    <w:lsdException w:name="table of figures" w:semiHidden="1" w:unhideWhenUsed="1"/>
-    <w:lsdException w:name="envelope address" w:semiHidden="1" w:unhideWhenUsed="1"/>
-    <w:lsdException w:name="envelope return" w:semiHidden="1" w:unhideWhenUsed="1"/>
-    <w:lsdException w:name="footnote reference" w:semiHidden="1" w:unhideWhenUsed="1"/>
-    <w:lsdException w:name="annotation reference" w:semiHidden="1" w:unhideWhenUsed="1"/>
-    <w:lsdException w:name="line number" w:semiHidden="1" w:unhideWhenUsed="1"/>
-    <w:lsdException w:name="page number" w:semiHidden="1" w:unhideWhenUsed="1"/>
-    <w:lsdException w:name="endnote reference" w:semiHidden="1" w:unhideWhenUsed="1"/>
-    <w:lsdException w:name="endnote text" w:semiHidden="1" w:unhideWhenUsed="1"/>
-    <w:lsdException w:name="table of authorities" w:semiHidden="1" w:unhideWhenUsed="1"/>
-    <w:lsdException w:name="macro" w:semiHidden="1" w:unhideWhenUsed="1"/>
-    <w:lsdException w:name="toa heading" w:semiHidden="1" w:unhideWhenUsed="1"/>
-    <w:lsdException w:name="List" w:semiHidden="1" w:unhideWhenUsed="1"/>
-    <w:lsdException w:name="List Bullet" w:semiHidden="1" w:unhideWhenUsed="1"/>
-    <w:lsdException w:name="List Number" w:semiHidden="1" w:unhideWhenUsed="1"/>
-    <w:lsdException w:name="List 2" w:semiHidden="1" w:unhideWhenUsed="1"/>
-    <w:lsdException w:name="List 3" w:semiHidden="1" w:unhideWhenUsed="1"/>
-    <w:lsdException w:name="List 4" w:semiHidden="1" w:unhideWhenUsed="1"/>
-    <w:lsdException w:name="List 5" w:semiHidden="1" w:unhideWhenUsed="1"/>
-    <w:lsdException w:name="List Bullet 2" w:semiHidden="1" w:unhideWhenUsed="1"/>
-    <w:lsdException w:name="List Bullet 3" w:semiHidden="1" w:unhideWhenUsed="1"/>
-    <w:lsdException w:name="List Bullet 4" w:semiHidden="1" w:unhideWhenUsed="1"/>
-    <w:lsdException w:name="List Bullet 5" w:semiHidden="1" w:unhideWhenUsed="1"/>
-    <w:lsdException w:name="List Number 2" w:semiHidden="1" w:unhideWhenUsed="1"/>
-    <w:lsdException w:name="List Number 3" w:semiHidden="1" w:unhideWhenUsed="1"/>
-    <w:lsdException w:name="List Number 4" w:semiHidden="1" w:unhideWhenUsed="1"/>
-    <w:lsdException w:name="List Number 5" w:semiHidden="1" w:unhideWhenUsed="1"/>
-    <w:lsdException w:name="Title" w:uiPriority="10" w:qFormat="1"/>
-    <w:lsdException w:name="Closing" w:semiHidden="1" w:unhideWhenUsed="1"/>
-    <w:lsdException w:name="Signature" w:semiHidden="1" w:unhideWhenUsed="1"/>
-    <w:lsdException w:name="Default Paragraph Font" w:semiHidden="1" w:uiPriority="1" w:unhideWhenUsed="1"/>
-    <w:lsdException w:name="Body Text" w:semiHidden="1" w:unhideWhenUsed="1"/>
-    <w:lsdException w:name="Body Text Indent" w:semiHidden="1" w:unhideWhenUsed="1"/>
-    <w:lsdException w:name="List Continue" w:semiHidden="1" w:unhideWhenUsed="1"/>
-    <w:lsdException w:name="List Continue 2" w:semiHidden="1" w:unhideWhenUsed="1"/>
-    <w:lsdException w:name="List Continue 3" w:semiHidden="1" w:unhideWhenUsed="1"/>
-    <w:lsdException w:name="List Continue 4" w:semiHidden="1" w:unhideWhenUsed="1"/>
-    <w:lsdException w:name="List Continue 5" w:semiHidden="1" w:unhideWhenUsed="1"/>
-    <w:lsdException w:name="Message Header" w:semiHidden="1" w:unhideWhenUsed="1"/>
-    <w:lsdException w:name="Subtitle" w:uiPriority="11" w:qFormat="1"/>
-    <w:lsdException w:name="Salutation" w:semiHidden="1" w:unhideWhenUsed="1"/>
-    <w:lsdException w:name="Date" w:semiHidden="1" w:unhideWhenUsed="1"/>
-    <w:lsdException w:name="Body Text First Indent" w:semiHidden="1" w:unhideWhenUsed="1"/>
-    <w:lsdException w:name="Body Text First Indent 2" w:semiHidden="1" w:unhideWhenUsed="1"/>
-    <w:lsdException w:name="Note Heading" w:semiHidden="1" w:unhideWhenUsed="1"/>
-    <w:lsdException w:name="Body Text 2" w:semiHidden="1" w:unhideWhenUsed="1"/>
-    <w:lsdException w:name="Body Text 3" w:semiHidden="1" w:unhideWhenUsed="1"/>
-    <w:lsdException w:name="Body Text Indent 2" w:semiHidden="1" w:unhideWhenUsed="1"/>
-    <w:lsdException w:name="Body Text Indent 3" w:semiHidden="1" w:unhideWhenUsed="1"/>
-    <w:lsdException w:name="Block Text" w:semiHidden="1" w:unhideWhenUsed="1"/>
-    <w:lsdException w:name="Hyperlink" w:semiHidden="1" w:unhideWhenUsed="1"/>
-    <w:lsdException w:name="FollowedHyperlink" w:semiHidden="1" w:unhideWhenUsed="1"/>
-    <w:lsdException w:name="Strong" w:uiPriority="22" w:qFormat="1"/>
-    <w:lsdException w:name="Emphasis" w:uiPriority="20" w:qFormat="1"/>
-    <w:lsdException w:name="Document Map" w:semiHidden="1" w:unhideWhenUsed="1"/>
-    <w:lsdException w:name="Plain Text" w:semiHidden="1" w:unhideWhenUsed="1"/>
-    <w:lsdException w:name="E-mail Signature" w:semiHidden="1" w:unhideWhenUsed="1"/>
-    <w:lsdException w:name="HTML Top of Form" w:semiHidden="1" w:unhideWhenUsed="1"/>
-    <w:lsdException w:name="HTML Bottom of Form" w:semiHidden="1" w:unhideWhenUsed="1"/>
-    <w:lsdException w:name="Normal (Web)" w:semiHidden="1" w:unhideWhenUsed="1"/>
-    <w:lsdException w:name="HTML Acronym" w:semiHidden="1" w:unhideWhenUsed="1"/>
-    <w:lsdException w:name="HTML Address" w:semiHidden="1" w:unhideWhenUsed="1"/>
-    <w:lsdException w:name="HTML Cite" w:semiHidden="1" w:unhideWhenUsed="1"/>
-    <w:lsdException w:name="HTML Code" w:semiHidden="1" w:unhideWhenUsed="1"/>
-    <w:lsdException w:name="HTML Definition" w:semiHidden="1" w:unhideWhenUsed="1"/>
-    <w:lsdException w:name="HTML Keyboard" w:semiHidden="1" w:unhideWhenUsed="1"/>
-    <w:lsdException w:name="HTML Preformatted" w:semiHidden="1" w:unhideWhenUsed="1"/>
-    <w:lsdException w:name="HTML Sample" w:semiHidden="1" w:unhideWhenUsed="1"/>
-    <w:lsdException w:name="HTML Typewriter" w:semiHidden="1" w:unhideWhenUsed="1"/>
-    <w:lsdException w:name="HTML Variable" w:semiHidden="1" w:unhideWhenUsed="1"/>
-    <w:lsdException w:name="Normal Table" w:semiHidden="1" w:unhideWhenUsed="1"/>
-    <w:lsdException w:name="annotation subject" w:semiHidden="1" w:unhideWhenUsed="1"/>
-    <w:lsdException w:name="No List" w:semiHidden="1" w:unhideWhenUsed="1"/>
-    <w:lsdException w:name="Outline List 1" w:semiHidden="1" w:unhideWhenUsed="1"/>
-    <w:lsdException w:name="Outline List 2" w:semiHidden="1" w:unhideWhenUsed="1"/>
-    <w:lsdException w:name="Outline List 3" w:semiHidden="1" w:unhideWhenUsed="1"/>
-    <w:lsdException w:name="Table Simple 1" w:semiHidden="1" w:unhideWhenUsed="1"/>
-    <w:lsdException w:name="Table Simple 2" w:semiHidden="1" w:unhideWhenUsed="1"/>
-    <w:lsdException w:name="Table Simple 3" w:semiHidden="1" w:unhideWhenUsed="1"/>
-    <w:lsdException w:name="Table Classic 1" w:semiHidden="1" w:unhideWhenUsed="1"/>
-    <w:lsdException w:name="Table Classic 2" w:semiHidden="1" w:unhideWhenUsed="1"/>
-    <w:lsdException w:name="Table Classic 3" w:semiHidden="1" w:unhideWhenUsed="1"/>
-    <w:lsdException w:name="Table Classic 4" w:semiHidden="1" w:unhideWhenUsed="1"/>
-    <w:lsdException w:name="Table Colorful 1" w:semiHidden="1" w:unhideWhenUsed="1"/>
-    <w:lsdException w:name="Table Colorful 2" w:semiHidden="1" w:unhideWhenUsed="1"/>
-    <w:lsdException w:name="Table Colorful 3" w:semiHidden="1" w:unhideWhenUsed="1"/>
-    <w:lsdException w:name="Table Columns 1" w:semiHidden="1" w:unhideWhenUsed="1"/>
-    <w:lsdException w:name="Table Columns 2" w:semiHidden="1" w:unhideWhenUsed="1"/>
-    <w:lsdException w:name="Table Columns 3" w:semiHidden="1" w:unhideWhenUsed="1"/>
-    <w:lsdException w:name="Table Columns 4" w:semiHidden="1" w:unhideWhenUsed="1"/>
-    <w:lsdException w:name="Table Columns 5" w:semiHidden="1" w:unhideWhenUsed="1"/>
-    <w:lsdException w:name="Table Grid 1" w:semiHidden="1" w:unhideWhenUsed="1"/>
-    <w:lsdException w:name="Table Grid 2" w:semiHidden="1" w:unhideWhenUsed="1"/>
-    <w:lsdException w:name="Table Grid 3" w:semiHidden="1" w:unhideWhenUsed="1"/>
-    <w:lsdException w:name="Table Grid 4" w:semiHidden="1" w:unhideWhenUsed="1"/>
-    <w:lsdException w:name="Table Grid 5" w:semiHidden="1" w:unhideWhenUsed="1"/>
-    <w:lsdException w:name="Table Grid 6" w:semiHidden="1" w:unhideWhenUsed="1"/>
-    <w:lsdException w:name="Table Grid 7" w:semiHidden="1" w:unhideWhenUsed="1"/>
-    <w:lsdException w:name="Table Grid 8" w:semiHidden="1" w:unhideWhenUsed="1"/>
-    <w:lsdException w:name="Table List 1" w:semiHidden="1" w:unhideWhenUsed="1"/>
-    <w:lsdException w:name="Table List 2" w:semiHidden="1" w:unhideWhenUsed="1"/>
-    <w:lsdException w:name="Table List 3" w:semiHidden="1" w:unhideWhenUsed="1"/>
-    <w:lsdException w:name="Table List 4" w:semiHidden="1" w:unhideWhenUsed="1"/>
-    <w:lsdException w:name="Table List 5" w:semiHidden="1" w:unhideWhenUsed="1"/>
-    <w:lsdException w:name="Table List 6" w:semiHidden="1" w:unhideWhenUsed="1"/>
-    <w:lsdException w:name="Table List 7" w:semiHidden="1" w:unhideWhenUsed="1"/>
-    <w:lsdException w:name="Table List 8" w:semiHidden="1" w:unhideWhenUsed="1"/>
-    <w:lsdException w:name="Table 3D effects 1" w:semiHidden="1" w:unhideWhenUsed="1"/>
-    <w:lsdException w:name="Table 3D effects 2" w:semiHidden="1" w:unhideWhenUsed="1"/>
-    <w:lsdException w:name="Table 3D effects 3" w:semiHidden="1" w:unhideWhenUsed="1"/>
-    <w:lsdException w:name="Table Contemporary" w:semiHidden="1" w:unhideWhenUsed="1"/>
-    <w:lsdException w:name="Table Elegant" w:semiHidden="1" w:unhideWhenUsed="1"/>
-    <w:lsdException w:name="Table Professional" w:semiHidden="1" w:unhideWhenUsed="1"/>
-    <w:lsdException w:name="Table Subtle 1" w:semiHidden="1" w:unhideWhenUsed="1"/>
-    <w:lsdException w:name="Table Subtle 2" w:semiHidden="1" w:unhideWhenUsed="1"/>
-    <w:lsdException w:name="Table Web 1" w:semiHidden="1" w:unhideWhenUsed="1"/>
-    <w:lsdException w:name="Table Web 2" w:semiHidden="1" w:unhideWhenUsed="1"/>
-    <w:lsdException w:name="Table Web 3" w:semiHidden="1" w:unhideWhenUsed="1"/>
-    <w:lsdException w:name="Balloon Text" w:semiHidden="1" w:unhideWhenUsed="1"/>
-    <w:lsdException w:name="Table Grid" w:uiPriority="39"/>
-    <w:lsdException w:name="Table Theme" w:semiHidden="1" w:unhideWhenUsed="1"/>
-    <w:lsdException w:name="Placeholder Text" w:semiHidden="1"/>
-    <w:lsdException w:name="No Spacing" w:uiPriority="1" w:qFormat="1"/>
-    <w:lsdException w:name="Light Shading" w:uiPriority="60"/>
-    <w:lsdException w:name="Light List" w:uiPriority="61"/>
-    <w:lsdException w:name="Light Grid" w:uiPriority="62"/>
-    <w:lsdException w:name="Medium Shading 1" w:uiPriority="63"/>
-    <w:lsdException w:name="Medium Shading 2" w:uiPriority="64"/>
-    <w:lsdException w:name="Medium List 1" w:uiPriority="65"/>
-    <w:lsdException w:name="Medium List 2" w:uiPriority="66"/>
-    <w:lsdException w:name="Medium Grid 1" w:uiPriority="67"/>
-    <w:lsdException w:name="Medium Grid 2" w:uiPriority="68"/>
-    <w:lsdException w:name="Medium Grid 3" w:uiPriority="69"/>
-    <w:lsdException w:name="Dark List" w:uiPriority="70"/>
-    <w:lsdException w:name="Colorful Shading" w:uiPriority="71"/>
-    <w:lsdException w:name="Colorful List" w:uiPriority="72"/>
-    <w:lsdException w:name="Colorful Grid" w:uiPriority="73"/>
-    <w:lsdException w:name="Light Shading Accent 1" w:uiPriority="60"/>
-    <w:lsdException w:name="Light List Accent 1" w:uiPriority="61"/>
-    <w:lsdException w:name="Light Grid Accent 1" w:uiPriority="62"/>
-    <w:lsdException w:name="Medium Shading 1 Accent 1" w:uiPriority="63"/>
-    <w:lsdException w:name="Medium Shading 2 Accent 1" w:uiPriority="64"/>
-    <w:lsdException w:name="Medium List 1 Accent 1" w:uiPriority="65"/>
-    <w:lsdException w:name="Revision" w:semiHidden="1"/>
-    <w:lsdException w:name="List Paragraph" w:uiPriority="34" w:qFormat="1"/>
-    <w:lsdException w:name="Quote" w:uiPriority="29" w:qFormat="1"/>
-    <w:lsdException w:name="Intense Quote" w:uiPriority="30" w:qFormat="1"/>
-    <w:lsdException w:name="Medium List 2 Accent 1" w:uiPriority="66"/>
-    <w:lsdException w:name="Medium Grid 1 Accent 1" w:uiPriority="67"/>
-    <w:lsdException w:name="Medium Grid 2 Accent 1" w:uiPriority="68"/>
-    <w:lsdException w:name="Medium Grid 3 Accent 1" w:uiPriority="69"/>
-    <w:lsdException w:name="Dark List Accent 1" w:uiPriority="70"/>
-    <w:lsdException w:name="Colorful Shading Accent 1" w:uiPriority="71"/>
-    <w:lsdException w:name="Colorful List Accent 1" w:uiPriority="72"/>
-    <w:lsdException w:name="Colorful Grid Accent 1" w:uiPriority="73"/>
-    <w:lsdException w:name="Light Shading Accent 2" w:uiPriority="60"/>
-    <w:lsdException w:name="Light List Accent 2" w:uiPriority="61"/>
-    <w:lsdException w:name="Light Grid Accent 2" w:uiPriority="62"/>
-    <w:lsdException w:name="Medium Shading 1 Accent 2" w:uiPriority="63"/>
-    <w:lsdException w:name="Medium Shading 2 Accent 2" w:uiPriority="64"/>
-    <w:lsdException w:name="Medium List 1 Accent 2" w:uiPriority="65"/>
-    <w:lsdException w:name="Medium List 2 Accent 2" w:uiPriority="66"/>
-    <w:lsdException w:name="Medium Grid 1 Accent 2" w:uiPriority="67"/>
-    <w:lsdException w:name="Medium Grid 2 Accent 2" w:uiPriority="68"/>
-    <w:lsdException w:name="Medium Grid 3 Accent 2" w:uiPriority="69"/>
-    <w:lsdException w:name="Dark List Accent 2" w:uiPriority="70"/>
-    <w:lsdException w:name="Colorful Shading Accent 2" w:uiPriority="71"/>
-    <w:lsdException w:name="Colorful List Accent 2" w:uiPriority="72"/>
-    <w:lsdException w:name="Colorful Grid Accent 2" w:uiPriority="73"/>
-    <w:lsdException w:name="Light Shading Accent 3" w:uiPriority="60"/>
-    <w:lsdException w:name="Light List Accent 3" w:uiPriority="61"/>
-    <w:lsdException w:name="Light Grid Accent 3" w:uiPriority="62"/>
-    <w:lsdException w:name="Medium Shading 1 Accent 3" w:uiPriority="63"/>
-    <w:lsdException w:name="Medium Shading 2 Accent 3" w:uiPriority="64"/>
-    <w:lsdException w:name="Medium List 1 Accent 3" w:uiPriority="65"/>
-    <w:lsdException w:name="Medium List 2 Accent 3" w:uiPriority="66"/>
-    <w:lsdException w:name="Medium Grid 1 Accent 3" w:uiPriority="67"/>
-    <w:lsdException w:name="Medium Grid 2 Accent 3" w:uiPriority="68"/>
-    <w:lsdException w:name="Medium Grid 3 Accent 3" w:uiPriority="69"/>
-    <w:lsdException w:name="Dark List Accent 3" w:uiPriority="70"/>
-    <w:lsdException w:name="Colorful Shading Accent 3" w:uiPriority="71"/>
-    <w:lsdException w:name="Colorful List Accent 3" w:uiPriority="72"/>
-    <w:lsdException w:name="Colorful Grid Accent 3" w:uiPriority="73"/>
-    <w:lsdException w:name="Light Shading Accent 4" w:uiPriority="60"/>
-    <w:lsdException w:name="Light List Accent 4" w:uiPriority="61"/>
-    <w:lsdException w:name="Light Grid Accent 4" w:uiPriority="62"/>
-    <w:lsdException w:name="Medium Shading 1 Accent 4" w:uiPriority="63"/>
-    <w:lsdException w:name="Medium Shading 2 Accent 4" w:uiPriority="64"/>
-    <w:lsdException w:name="Medium List 1 Accent 4" w:uiPriority="65"/>
-    <w:lsdException w:name="Medium List 2 Accent 4" w:uiPriority="66"/>
-    <w:lsdException w:name="Medium Grid 1 Accent 4" w:uiPriority="67"/>
-    <w:lsdException w:name="Medium Grid 2 Accent 4" w:uiPriority="68"/>
-    <w:lsdException w:name="Medium Grid 3 Accent 4" w:uiPriority="69"/>
-    <w:lsdException w:name="Dark List Accent 4" w:uiPriority="70"/>
-    <w:lsdException w:name="Colorful Shading Accent 4" w:uiPriority="71"/>
-    <w:lsdException w:name="Colorful List Accent 4" w:uiPriority="72"/>
-    <w:lsdException w:name="Colorful Grid Accent 4" w:uiPriority="73"/>
-    <w:lsdException w:name="Light Shading Accent 5" w:uiPriority="60"/>
-    <w:lsdException w:name="Light List Accent 5" w:uiPriority="61"/>
-    <w:lsdException w:name="Light Grid Accent 5" w:uiPriority="62"/>
-    <w:lsdException w:name="Medium Shading 1 Accent 5" w:uiPriority="63"/>
-    <w:lsdException w:name="Medium Shading 2 Accent 5" w:uiPriority="64"/>
-    <w:lsdException w:name="Medium List 1 Accent 5" w:uiPriority="65"/>
-    <w:lsdException w:name="Medium List 2 Accent 5" w:uiPriority="66"/>
-    <w:lsdException w:name="Medium Grid 1 Accent 5" w:uiPriority="67"/>
-    <w:lsdException w:name="Medium Grid 2 Accent 5" w:uiPriority="68"/>
-    <w:lsdException w:name="Medium Grid 3 Accent 5" w:uiPriority="69"/>
-    <w:lsdException w:name="Dark List Accent 5" w:uiPriority="70"/>
-    <w:lsdException w:name="Colorful Shading Accent 5" w:uiPriority="71"/>
-    <w:lsdException w:name="Colorful List Accent 5" w:uiPriority="72"/>
-    <w:lsdException w:name="Colorful Grid Accent 5" w:uiPriority="73"/>
-    <w:lsdException w:name="Light Shading Accent 6" w:uiPriority="60"/>
-    <w:lsdException w:name="Light List Accent 6" w:uiPriority="61"/>
-    <w:lsdException w:name="Light Grid Accent 6" w:uiPriority="62"/>
-    <w:lsdException w:name="Medium Shading 1 Accent 6" w:uiPriority="63"/>
-    <w:lsdException w:name="Medium Shading 2 Accent 6" w:uiPriority="64"/>
-    <w:lsdException w:name="Medium List 1 Accent 6" w:uiPriority="65"/>
-    <w:lsdException w:name="Medium List 2 Accent 6" w:uiPriority="66"/>
-    <w:lsdException w:name="Medium Grid 1 Accent 6" w:uiPriority="67"/>
-    <w:lsdException w:name="Medium Grid 2 Accent 6" w:uiPriority="68"/>
-    <w:lsdException w:name="Medium Grid 3 Accent 6" w:uiPriority="69"/>
-    <w:lsdException w:name="Dark List Accent 6" w:uiPriority="70"/>
-    <w:lsdException w:name="Colorful Shading Accent 6" w:uiPriority="71"/>
-    <w:lsdException w:name="Colorful List Accent 6" w:uiPriority="72"/>
-    <w:lsdException w:name="Colorful Grid Accent 6" w:uiPriority="73"/>
-    <w:lsdException w:name="Subtle Emphasis" w:uiPriority="19" w:qFormat="1"/>
-    <w:lsdException w:name="Intense Emphasis" w:uiPriority="21" w:qFormat="1"/>
-    <w:lsdException w:name="Subtle Reference" w:uiPriority="31" w:qFormat="1"/>
-    <w:lsdException w:name="Intense Reference" w:uiPriority="32" w:qFormat="1"/>
-    <w:lsdException w:name="Book Title" w:uiPriority="33" w:qFormat="1"/>
-    <w:lsdException w:name="Bibliography" w:semiHidden="1" w:uiPriority="37" w:unhideWhenUsed="1"/>
-    <w:lsdException w:name="TOC Heading" w:semiHidden="1" w:uiPriority="39" w:unhideWhenUsed="1" w:qFormat="1"/>
-    <w:lsdException w:name="Plain Table 1" w:uiPriority="41"/>
-    <w:lsdException w:name="Plain Table 2" w:uiPriority="42"/>
-    <w:lsdException w:name="Plain Table 3" w:uiPriority="43"/>
-    <w:lsdException w:name="Plain Table 4" w:uiPriority="44"/>
-    <w:lsdException w:name="Plain Table 5" w:uiPriority="45"/>
-    <w:lsdException w:name="Grid Table Light" w:uiPriority="40"/>
-    <w:lsdException w:name="Grid Table 1 Light" w:uiPriority="46"/>
-    <w:lsdException w:name="Grid Table 2" w:uiPriority="47"/>
-    <w:lsdException w:name="Grid Table 3" w:uiPriority="48"/>
-    <w:lsdException w:name="Grid Table 4" w:uiPriority="49"/>
-    <w:lsdException w:name="Grid Table 5 Dark" w:uiPriority="50"/>
-    <w:lsdException w:name="Grid Table 6 Colorful" w:uiPriority="51"/>
-    <w:lsdException w:name="Grid Table 7 Colorful" w:uiPriority="52"/>
-    <w:lsdException w:name="Grid Table 1 Light Accent 1" w:uiPriority="46"/>
-    <w:lsdException w:name="Grid Table 2 Accent 1" w:uiPriority="47"/>
-    <w:lsdException w:name="Grid Table 3 Accent 1" w:uiPriority="48"/>
-    <w:lsdException w:name="Grid Table 4 Accent 1" w:uiPriority="49"/>
-    <w:lsdException w:name="Grid Table 5 Dark Accent 1" w:uiPriority="50"/>
-    <w:lsdException w:name="Grid Table 6 Colorful Accent 1" w:uiPriority="51"/>
-    <w:lsdException w:name="Grid Table 7 Colorful Accent 1" w:uiPriority="52"/>
-    <w:lsdException w:name="Grid Table 1 Light Accent 2" w:uiPriority="46"/>
-    <w:lsdException w:name="Grid Table 2 Accent 2" w:uiPriority="47"/>
-    <w:lsdException w:name="Grid Table 3 Accent 2" w:uiPriority="48"/>
-    <w:lsdException w:name="Grid Table 4 Accent 2" w:uiPriority="49"/>
-    <w:lsdException w:name="Grid Table 5 Dark Accent 2" w:uiPriority="50"/>
-    <w:lsdException w:name="Grid Table 6 Colorful Accent 2" w:uiPriority="51"/>
-    <w:lsdException w:name="Grid Table 7 Colorful Accent 2" w:uiPriority="52"/>
-    <w:lsdException w:name="Grid Table 1 Light Accent 3" w:uiPriority="46"/>
-    <w:lsdException w:name="Grid Table 2 Accent 3" w:uiPriority="47"/>
-    <w:lsdException w:name="Grid Table 3 Accent 3" w:uiPriority="48"/>
-    <w:lsdException w:name="Grid Table 4 Accent 3" w:uiPriority="49"/>
-    <w:lsdException w:name="Grid Table 5 Dark Accent 3" w:uiPriority="50"/>
-    <w:lsdException w:name="Grid Table 6 Colorful Accent 3" w:uiPriority="51"/>
-    <w:lsdException w:name="Grid Table 7 Colorful Accent 3" w:uiPriority="52"/>
-    <w:lsdException w:name="Grid Table 1 Light Accent 4" w:uiPriority="46"/>
-    <w:lsdException w:name="Grid Table 2 Accent 4" w:uiPriority="47"/>
-    <w:lsdException w:name="Grid Table 3 Accent 4" w:uiPriority="48"/>
-    <w:lsdException w:name="Grid Table 4 Accent 4" w:uiPriority="49"/>
-    <w:lsdException w:name="Grid Table 5 Dark Accent 4" w:uiPriority="50"/>
-    <w:lsdException w:name="Grid Table 6 Colorful Accent 4" w:uiPriority="51"/>
-    <w:lsdException w:name="Grid Table 7 Colorful Accent 4" w:uiPriority="52"/>
-    <w:lsdException w:name="Grid Table 1 Light Accent 5" w:uiPriority="46"/>
-    <w:lsdException w:name="Grid Table 2 Accent 5" w:uiPriority="47"/>
-    <w:lsdException w:name="Grid Table 3 Accent 5" w:uiPriority="48"/>
-    <w:lsdException w:name="Grid Table 4 Accent 5" w:uiPriority="49"/>
-    <w:lsdException w:name="Grid Table 5 Dark Accent 5" w:uiPriority="50"/>
-    <w:lsdException w:name="Grid Table 6 Colorful Accent 5" w:uiPriority="51"/>
-    <w:lsdException w:name="Grid Table 7 Colorful Accent 5" w:uiPriority="52"/>
-    <w:lsdException w:name="Grid Table 1 Light Accent 6" w:uiPriority="46"/>
-    <w:lsdException w:name="Grid Table 2 Accent 6" w:uiPriority="47"/>
-    <w:lsdException w:name="Grid Table 3 Accent 6" w:uiPriority="48"/>
-    <w:lsdException w:name="Grid Table 4 Accent 6" w:uiPriority="49"/>
-    <w:lsdException w:name="Grid Table 5 Dark Accent 6" w:uiPriority="50"/>
-    <w:lsdException w:name="Grid Table 6 Colorful Accent 6" w:uiPriority="51"/>
-    <w:lsdException w:name="Grid Table 7 Colorful Accent 6" w:uiPriority="52"/>
-    <w:lsdException w:name="List Table 1 Light" w:uiPriority="46"/>
-    <w:lsdException w:name="List Table 2" w:uiPriority="47"/>
-    <w:lsdException w:name="List Table 3" w:uiPriority="48"/>
-    <w:lsdException w:name="List Table 4" w:uiPriority="49"/>
-    <w:lsdException w:name="List Table 5 Dark" w:uiPriority="50"/>
-    <w:lsdException w:name="List Table 6 Colorful" w:uiPriority="51"/>
-    <w:lsdException w:name="List Table 7 Colorful" w:uiPriority="52"/>
-    <w:lsdException w:name="List Table 1 Light Accent 1" w:uiPriority="46"/>
-    <w:lsdException w:name="List Table 2 Accent 1" w:uiPriority="47"/>
-    <w:lsdException w:name="List Table 3 Accent 1" w:uiPriority="48"/>
-    <w:lsdException w:name="List Table 4 Accent 1" w:uiPriority="49"/>
-    <w:lsdException w:name="List Table 5 Dark Accent 1" w:uiPriority="50"/>
-    <w:lsdException w:name="List Table 6 Colorful Accent 1" w:uiPriority="51"/>
-    <w:lsdException w:name="List Table 7 Colorful Accent 1" w:uiPriority="52"/>
-    <w:lsdException w:name="List Table 1 Light Accent 2" w:uiPriority="46"/>
-    <w:lsdException w:name="List Table 2 Accent 2" w:uiPriority="47"/>
-    <w:lsdException w:name="List Table 3 Accent 2" w:uiPriority="48"/>
-    <w:lsdException w:name="List Table 4 Accent 2" w:uiPriority="49"/>
-    <w:lsdException w:name="List Table 5 Dark Accent 2" w:uiPriority="50"/>
-    <w:lsdException w:name="List Table 6 Colorful Accent 2" w:uiPriority="51"/>
-    <w:lsdException w:name="List Table 7 Colorful Accent 2" w:uiPriority="52"/>
-    <w:lsdException w:name="List Table 1 Light Accent 3" w:uiPriority="46"/>
-    <w:lsdException w:name="List Table 2 Accent 3" w:uiPriority="47"/>
-    <w:lsdException w:name="List Table 3 Accent 3" w:uiPriority="48"/>
-    <w:lsdException w:name="List Table 4 Accent 3" w:uiPriority="49"/>
-    <w:lsdException w:name="List Table 5 Dark Accent 3" w:uiPriority="50"/>
-    <w:lsdException w:name="List Table 6 Colorful Accent 3" w:uiPriority="51"/>
-    <w:lsdException w:name="List Table 7 Colorful Accent 3" w:uiPriority="52"/>
-    <w:lsdException w:name="List Table 1 Light Accent 4" w:uiPriority="46"/>
-    <w:lsdException w:name="List Table 2 Accent 4" w:uiPriority="47"/>
-    <w:lsdException w:name="List Table 3 Accent 4" w:uiPriority="48"/>
-    <w:lsdException w:name="List Table 4 Accent 4" w:uiPriority="49"/>
-    <w:lsdException w:name="List Table 5 Dark Accent 4" w:uiPriority="50"/>
-    <w:lsdException w:name="List Table 6 Colorful Accent 4" w:uiPriority="51"/>
-    <w:lsdException w:name="List Table 7 Colorful Accent 4" w:uiPriority="52"/>
-    <w:lsdException w:name="List Table 1 Light Accent 5" w:uiPriority="46"/>
-    <w:lsdException w:name="List Table 2 Accent 5" w:uiPriority="47"/>
-    <w:lsdException w:name="List Table 3 Accent 5" w:uiPriority="48"/>
-    <w:lsdException w:name="List Table 4 Accent 5" w:uiPriority="49"/>
-    <w:lsdException w:name="List Table 5 Dark Accent 5" w:uiPriority="50"/>
-    <w:lsdException w:name="List Table 6 Colorful Accent 5" w:uiPriority="51"/>
-    <w:lsdException w:name="List Table 7 Colorful Accent 5" w:uiPriority="52"/>
-    <w:lsdException w:name="List Table 1 Light Accent 6" w:uiPriority="46"/>
-    <w:lsdException w:name="List Table 2 Accent 6" w:uiPriority="47"/>
-    <w:lsdException w:name="List Table 3 Accent 6" w:uiPriority="48"/>
-    <w:lsdException w:name="List Table 4 Accent 6" w:uiPriority="49"/>
-    <w:lsdException w:name="List Table 5 Dark Accent 6" w:uiPriority="50"/>
-    <w:lsdException w:name="List Table 6 Colorful Accent 6" w:uiPriority="51"/>
-    <w:lsdException w:name="List Table 7 Colorful Accent 6" w:uiPriority="52"/>
+  <w:latentStyles w:defLockedState="0" w:defUIPriority="99" w:defSemiHidden="1" w:defUnhideWhenUsed="1" w:defQFormat="0" w:count="267">
+    <w:lsdException w:name="Normal" w:semiHidden="0" w:uiPriority="0" w:unhideWhenUsed="0" w:qFormat="1"/>
+    <w:lsdException w:name="heading 1" w:semiHidden="0" w:uiPriority="9" w:unhideWhenUsed="0" w:qFormat="1"/>
+    <w:lsdException w:name="heading 2" w:uiPriority="9" w:qFormat="1"/>
+    <w:lsdException w:name="heading 3" w:uiPriority="9" w:qFormat="1"/>
+    <w:lsdException w:name="heading 4" w:uiPriority="9" w:qFormat="1"/>
+    <w:lsdException w:name="heading 5" w:uiPriority="9" w:qFormat="1"/>
+    <w:lsdException w:name="heading 6" w:uiPriority="9" w:qFormat="1"/>
+    <w:lsdException w:name="heading 7" w:uiPriority="9" w:qFormat="1"/>
+    <w:lsdException w:name="heading 8" w:uiPriority="9" w:qFormat="1"/>
+    <w:lsdException w:name="heading 9" w:uiPriority="9" w:qFormat="1"/>
+    <w:lsdException w:name="toc 1" w:uiPriority="39"/>
+    <w:lsdException w:name="toc 2" w:uiPriority="39"/>
+    <w:lsdException w:name="toc 3" w:uiPriority="39"/>
+    <w:lsdException w:name="toc 4" w:uiPriority="39"/>
+    <w:lsdException w:name="toc 5" w:uiPriority="39"/>
+    <w:lsdException w:name="toc 6" w:uiPriority="39"/>
+    <w:lsdException w:name="toc 7" w:uiPriority="39"/>
+    <w:lsdException w:name="toc 8" w:uiPriority="39"/>
+    <w:lsdException w:name="toc 9" w:uiPriority="39"/>
+    <w:lsdException w:name="caption" w:uiPriority="35" w:qFormat="1"/>
+    <w:lsdException w:name="Title" w:semiHidden="0" w:uiPriority="10" w:unhideWhenUsed="0" w:qFormat="1"/>
+    <w:lsdException w:name="Default Paragraph Font" w:uiPriority="1"/>
+    <w:lsdException w:name="Subtitle" w:semiHidden="0" w:uiPriority="11" w:unhideWhenUsed="0" w:qFormat="1"/>
+    <w:lsdException w:name="Strong" w:semiHidden="0" w:uiPriority="22" w:unhideWhenUsed="0" w:qFormat="1"/>
+    <w:lsdException w:name="Emphasis" w:semiHidden="0" w:uiPriority="20" w:unhideWhenUsed="0" w:qFormat="1"/>
+    <w:lsdException w:name="Table Grid" w:semiHidden="0" w:uiPriority="39" w:unhideWhenUsed="0"/>
+    <w:lsdException w:name="Placeholder Text" w:unhideWhenUsed="0"/>
+    <w:lsdException w:name="No Spacing" w:semiHidden="0" w:uiPriority="1" w:unhideWhenUsed="0" w:qFormat="1"/>
+    <w:lsdException w:name="Light Shading" w:semiHidden="0" w:uiPriority="60" w:unhideWhenUsed="0"/>
+    <w:lsdException w:name="Light List" w:semiHidden="0" w:uiPriority="61" w:unhideWhenUsed="0"/>
+    <w:lsdException w:name="Light Grid" w:semiHidden="0" w:uiPriority="62" w:unhideWhenUsed="0"/>
+    <w:lsdException w:name="Medium Shading 1" w:semiHidden="0" w:uiPriority="63" w:unhideWhenUsed="0"/>
+    <w:lsdException w:name="Medium Shading 2" w:semiHidden="0" w:uiPriority="64" w:unhideWhenUsed="0"/>
+    <w:lsdException w:name="Medium List 1" w:semiHidden="0" w:uiPriority="65" w:unhideWhenUsed="0"/>
+    <w:lsdException w:name="Medium List 2" w:semiHidden="0" w:uiPriority="66" w:unhideWhenUsed="0"/>
+    <w:lsdException w:name="Medium Grid 1" w:semiHidden="0" w:uiPriority="67" w:unhideWhenUsed="0"/>
+    <w:lsdException w:name="Medium Grid 2" w:semiHidden="0" w:uiPriority="68" w:unhideWhenUsed="0"/>
+    <w:lsdException w:name="Medium Grid 3" w:semiHidden="0" w:uiPriority="69" w:unhideWhenUsed="0"/>
+    <w:lsdException w:name="Dark List" w:semiHidden="0" w:uiPriority="70" w:unhideWhenUsed="0"/>
+    <w:lsdException w:name="Colorful Shading" w:semiHidden="0" w:uiPriority="71" w:unhideWhenUsed="0"/>
+    <w:lsdException w:name="Colorful List" w:semiHidden="0" w:uiPriority="72" w:unhideWhenUsed="0"/>
+    <w:lsdException w:name="Colorful Grid" w:semiHidden="0" w:uiPriority="73" w:unhideWhenUsed="0"/>
+    <w:lsdException w:name="Light Shading Accent 1" w:semiHidden="0" w:uiPriority="60" w:unhideWhenUsed="0"/>
+    <w:lsdException w:name="Light List Accent 1" w:semiHidden="0" w:uiPriority="61" w:unhideWhenUsed="0"/>
+    <w:lsdException w:name="Light Grid Accent 1" w:semiHidden="0" w:uiPriority="62" w:unhideWhenUsed="0"/>
+    <w:lsdException w:name="Medium Shading 1 Accent 1" w:semiHidden="0" w:uiPriority="63" w:unhideWhenUsed="0"/>
+    <w:lsdException w:name="Medium Shading 2 Accent 1" w:semiHidden="0" w:uiPriority="64" w:unhideWhenUsed="0"/>
+    <w:lsdException w:name="Medium List 1 Accent 1" w:semiHidden="0" w:uiPriority="65" w:unhideWhenUsed="0"/>
+    <w:lsdException w:name="Revision" w:unhideWhenUsed="0"/>
+    <w:lsdException w:name="List Paragraph" w:semiHidden="0" w:uiPriority="34" w:unhideWhenUsed="0" w:qFormat="1"/>
+    <w:lsdException w:name="Quote" w:semiHidden="0" w:uiPriority="29" w:unhideWhenUsed="0" w:qFormat="1"/>
+    <w:lsdException w:name="Intense Quote" w:semiHidden="0" w:uiPriority="30" w:unhideWhenUsed="0" w:qFormat="1"/>
+    <w:lsdException w:name="Medium List 2 Accent 1" w:semiHidden="0" w:uiPriority="66" w:unhideWhenUsed="0"/>
+    <w:lsdException w:name="Medium Grid 1 Accent 1" w:semiHidden="0" w:uiPriority="67" w:unhideWhenUsed="0"/>
+    <w:lsdException w:name="Medium Grid 2 Accent 1" w:semiHidden="0" w:uiPriority="68" w:unhideWhenUsed="0"/>
+    <w:lsdException w:name="Medium Grid 3 Accent 1" w:semiHidden="0" w:uiPriority="69" w:unhideWhenUsed="0"/>
+    <w:lsdException w:name="Dark List Accent 1" w:semiHidden="0" w:uiPriority="70" w:unhideWhenUsed="0"/>
+    <w:lsdException w:name="Colorful Shading Accent 1" w:semiHidden="0" w:uiPriority="71" w:unhideWhenUsed="0"/>
+    <w:lsdException w:name="Colorful List Accent 1" w:semiHidden="0" w:uiPriority="72" w:unhideWhenUsed="0"/>
+    <w:lsdException w:name="Colorful Grid Accent 1" w:semiHidden="0" w:uiPriority="73" w:unhideWhenUsed="0"/>
+    <w:lsdException w:name="Light Shading Accent 2" w:semiHidden="0" w:uiPriority="60" w:unhideWhenUsed="0"/>
+    <w:lsdException w:name="Light List Accent 2" w:semiHidden="0" w:uiPriority="61" w:unhideWhenUsed="0"/>
+    <w:lsdException w:name="Light Grid Accent 2" w:semiHidden="0" w:uiPriority="62" w:unhideWhenUsed="0"/>
+    <w:lsdException w:name="Medium Shading 1 Accent 2" w:semiHidden="0" w:uiPriority="63" w:unhideWhenUsed="0"/>
+    <w:lsdException w:name="Medium Shading 2 Accent 2" w:semiHidden="0" w:uiPriority="64" w:unhideWhenUsed="0"/>
+    <w:lsdException w:name="Medium List 1 Accent 2" w:semiHidden="0" w:uiPriority="65" w:unhideWhenUsed="0"/>
+    <w:lsdException w:name="Medium List 2 Accent 2" w:semiHidden="0" w:uiPriority="66" w:unhideWhenUsed="0"/>
+    <w:lsdException w:name="Medium Grid 1 Accent 2" w:semiHidden="0" w:uiPriority="67" w:unhideWhenUsed="0"/>
+    <w:lsdException w:name="Medium Grid 2 Accent 2" w:semiHidden="0" w:uiPriority="68" w:unhideWhenUsed="0"/>
+    <w:lsdException w:name="Medium Grid 3 Accent 2" w:semiHidden="0" w:uiPriority="69" w:unhideWhenUsed="0"/>
+    <w:lsdException w:name="Dark List Accent 2" w:semiHidden="0" w:uiPriority="70" w:unhideWhenUsed="0"/>
+    <w:lsdException w:name="Colorful Shading Accent 2" w:semiHidden="0" w:uiPriority="71" w:unhideWhenUsed="0"/>
+    <w:lsdException w:name="Colorful List Accent 2" w:semiHidden="0" w:uiPriority="72" w:unhideWhenUsed="0"/>
+    <w:lsdException w:name="Colorful Grid Accent 2" w:semiHidden="0" w:uiPriority="73" w:unhideWhenUsed="0"/>
+    <w:lsdException w:name="Light Shading Accent 3" w:semiHidden="0" w:uiPriority="60" w:unhideWhenUsed="0"/>
+    <w:lsdException w:name="Light List Accent 3" w:semiHidden="0" w:uiPriority="61" w:unhideWhenUsed="0"/>
+    <w:lsdException w:name="Light Grid Accent 3" w:semiHidden="0" w:uiPriority="62" w:unhideWhenUsed="0"/>
+    <w:lsdException w:name="Medium Shading 1 Accent 3" w:semiHidden="0" w:uiPriority="63" w:unhideWhenUsed="0"/>
+    <w:lsdException w:name="Medium Shading 2 Accent 3" w:semiHidden="0" w:uiPriority="64" w:unhideWhenUsed="0"/>
+    <w:lsdException w:name="Medium List 1 Accent 3" w:semiHidden="0" w:uiPriority="65" w:unhideWhenUsed="0"/>
+    <w:lsdException w:name="Medium List 2 Accent 3" w:semiHidden="0" w:uiPriority="66" w:unhideWhenUsed="0"/>
+    <w:lsdException w:name="Medium Grid 1 Accent 3" w:semiHidden="0" w:uiPriority="67" w:unhideWhenUsed="0"/>
+    <w:lsdException w:name="Medium Grid 2 Accent 3" w:semiHidden="0" w:uiPriority="68" w:unhideWhenUsed="0"/>
+    <w:lsdException w:name="Medium Grid 3 Accent 3" w:semiHidden="0" w:uiPriority="69" w:unhideWhenUsed="0"/>
+    <w:lsdException w:name="Dark List Accent 3" w:semiHidden="0" w:uiPriority="70" w:unhideWhenUsed="0"/>
+    <w:lsdException w:name="Colorful Shading Accent 3" w:semiHidden="0" w:uiPriority="71" w:unhideWhenUsed="0"/>
+    <w:lsdException w:name="Colorful List Accent 3" w:semiHidden="0" w:uiPriority="72" w:unhideWhenUsed="0"/>
+    <w:lsdException w:name="Colorful Grid Accent 3" w:semiHidden="0" w:uiPriority="73" w:unhideWhenUsed="0"/>
+    <w:lsdException w:name="Light Shading Accent 4" w:semiHidden="0" w:uiPriority="60" w:unhideWhenUsed="0"/>
+    <w:lsdException w:name="Light List Accent 4" w:semiHidden="0" w:uiPriority="61" w:unhideWhenUsed="0"/>
+    <w:lsdException w:name="Light Grid Accent 4" w:semiHidden="0" w:uiPriority="62" w:unhideWhenUsed="0"/>
+    <w:lsdException w:name="Medium Shading 1 Accent 4" w:semiHidden="0" w:uiPriority="63" w:unhideWhenUsed="0"/>
+    <w:lsdException w:name="Medium Shading 2 Accent 4" w:semiHidden="0" w:uiPriority="64" w:unhideWhenUsed="0"/>
+    <w:lsdException w:name="Medium List 1 Accent 4" w:semiHidden="0" w:uiPriority="65" w:unhideWhenUsed="0"/>
+    <w:lsdException w:name="Medium List 2 Accent 4" w:semiHidden="0" w:uiPriority="66" w:unhideWhenUsed="0"/>
+    <w:lsdException w:name="Medium Grid 1 Accent 4" w:semiHidden="0" w:uiPriority="67" w:unhideWhenUsed="0"/>
+    <w:lsdException w:name="Medium Grid 2 Accent 4" w:semiHidden="0" w:uiPriority="68" w:unhideWhenUsed="0"/>
+    <w:lsdException w:name="Medium Grid 3 Accent 4" w:semiHidden="0" w:uiPriority="69" w:unhideWhenUsed="0"/>
+    <w:lsdException w:name="Dark List Accent 4" w:semiHidden="0" w:uiPriority="70" w:unhideWhenUsed="0"/>
+    <w:lsdException w:name="Colorful Shading Accent 4" w:semiHidden="0" w:uiPriority="71" w:unhideWhenUsed="0"/>
+    <w:lsdException w:name="Colorful List Accent 4" w:semiHidden="0" w:uiPriority="72" w:unhideWhenUsed="0"/>
+    <w:lsdException w:name="Colorful Grid Accent 4" w:semiHidden="0" w:uiPriority="73" w:unhideWhenUsed="0"/>
+    <w:lsdException w:name="Light Shading Accent 5" w:semiHidden="0" w:uiPriority="60" w:unhideWhenUsed="0"/>
+    <w:lsdException w:name="Light List Accent 5" w:semiHidden="0" w:uiPriority="61" w:unhideWhenUsed="0"/>
+    <w:lsdException w:name="Light Grid Accent 5" w:semiHidden="0" w:uiPriority="62" w:unhideWhenUsed="0"/>
+    <w:lsdException w:name="Medium Shading 1 Accent 5" w:semiHidden="0" w:uiPriority="63" w:unhideWhenUsed="0"/>
+    <w:lsdException w:name="Medium Shading 2 Accent 5" w:semiHidden="0" w:uiPriority="64" w:unhideWhenUsed="0"/>
+    <w:lsdException w:name="Medium List 1 Accent 5" w:semiHidden="0" w:uiPriority="65" w:unhideWhenUsed="0"/>
+    <w:lsdException w:name="Medium List 2 Accent 5" w:semiHidden="0" w:uiPriority="66" w:unhideWhenUsed="0"/>
+    <w:lsdException w:name="Medium Grid 1 Accent 5" w:semiHidden="0" w:uiPriority="67" w:unhideWhenUsed="0"/>
+    <w:lsdException w:name="Medium Grid 2 Accent 5" w:semiHidden="0" w:uiPriority="68" w:unhideWhenUsed="0"/>
+    <w:lsdException w:name="Medium Grid 3 Accent 5" w:semiHidden="0" w:uiPriority="69" w:unhideWhenUsed="0"/>
+    <w:lsdException w:name="Dark List Accent 5" w:semiHidden="0" w:uiPriority="70" w:unhideWhenUsed="0"/>
+    <w:lsdException w:name="Colorful Shading Accent 5" w:semiHidden="0" w:uiPriority="71" w:unhideWhenUsed="0"/>
+    <w:lsdException w:name="Colorful List Accent 5" w:semiHidden="0" w:uiPriority="72" w:unhideWhenUsed="0"/>
+    <w:lsdException w:name="Colorful Grid Accent 5" w:semiHidden="0" w:uiPriority="73" w:unhideWhenUsed="0"/>
+    <w:lsdException w:name="Light Shading Accent 6" w:semiHidden="0" w:uiPriority="60" w:unhideWhenUsed="0"/>
+    <w:lsdException w:name="Light List Accent 6" w:semiHidden="0" w:uiPriority="61" w:unhideWhenUsed="0"/>
+    <w:lsdException w:name="Light Grid Accent 6" w:semiHidden="0" w:uiPriority="62" w:unhideWhenUsed="0"/>
+    <w:lsdException w:name="Medium Shading 1 Accent 6" w:semiHidden="0" w:uiPriority="63" w:unhideWhenUsed="0"/>
+    <w:lsdException w:name="Medium Shading 2 Accent 6" w:semiHidden="0" w:uiPriority="64" w:unhideWhenUsed="0"/>
+    <w:lsdException w:name="Medium List 1 Accent 6" w:semiHidden="0" w:uiPriority="65" w:unhideWhenUsed="0"/>
+    <w:lsdException w:name="Medium List 2 Accent 6" w:semiHidden="0" w:uiPriority="66" w:unhideWhenUsed="0"/>
+    <w:lsdException w:name="Medium Grid 1 Accent 6" w:semiHidden="0" w:uiPriority="67" w:unhideWhenUsed="0"/>
+    <w:lsdException w:name="Medium Grid 2 Accent 6" w:semiHidden="0" w:uiPriority="68" w:unhideWhenUsed="0"/>
+    <w:lsdException w:name="Medium Grid 3 Accent 6" w:semiHidden="0" w:uiPriority="69" w:unhideWhenUsed="0"/>
+    <w:lsdException w:name="Dark List Accent 6" w:semiHidden="0" w:uiPriority="70" w:unhideWhenUsed="0"/>
+    <w:lsdException w:name="Colorful Shading Accent 6" w:semiHidden="0" w:uiPriority="71" w:unhideWhenUsed="0"/>
+    <w:lsdException w:name="Colorful List Accent 6" w:semiHidden="0" w:uiPriority="72" w:unhideWhenUsed="0"/>
+    <w:lsdException w:name="Colorful Grid Accent 6" w:semiHidden="0" w:uiPriority="73" w:unhideWhenUsed="0"/>
+    <w:lsdException w:name="Subtle Emphasis" w:semiHidden="0" w:uiPriority="19" w:unhideWhenUsed="0" w:qFormat="1"/>
+    <w:lsdException w:name="Intense Emphasis" w:semiHidden="0" w:uiPriority="21" w:unhideWhenUsed="0" w:qFormat="1"/>
+    <w:lsdException w:name="Subtle Reference" w:semiHidden="0" w:uiPriority="31" w:unhideWhenUsed="0" w:qFormat="1"/>
+    <w:lsdException w:name="Intense Reference" w:semiHidden="0" w:uiPriority="32" w:unhideWhenUsed="0" w:qFormat="1"/>
+    <w:lsdException w:name="Book Title" w:semiHidden="0" w:uiPriority="33" w:unhideWhenUsed="0" w:qFormat="1"/>
+    <w:lsdException w:name="Bibliography" w:uiPriority="37"/>
+    <w:lsdException w:name="TOC Heading" w:uiPriority="39" w:qFormat="1"/>
   </w:latentStyles>
   <w:style w:type="paragraph" w:default="1" w:styleId="Normal">
     <w:name w:val="Normal"/>
@@ -1256,11 +1124,520 @@
       <w:color w:val="808080"/>
     </w:rPr>
   </w:style>
+  <w:style w:type="paragraph" w:styleId="Textodeglobo">
+    <w:name w:val="Balloon Text"/>
+    <w:basedOn w:val="Normal"/>
+    <w:link w:val="TextodegloboCar"/>
+    <w:uiPriority w:val="99"/>
+    <w:semiHidden/>
+    <w:unhideWhenUsed/>
+    <w:rsid w:val="00417431"/>
+    <w:pPr>
+      <w:spacing w:after="0" w:line="240" w:lineRule="auto"/>
+    </w:pPr>
+    <w:rPr>
+      <w:rFonts w:ascii="Tahoma" w:hAnsi="Tahoma" w:cs="Tahoma"/>
+      <w:sz w:val="16"/>
+      <w:szCs w:val="16"/>
+    </w:rPr>
+  </w:style>
+  <w:style w:type="character" w:customStyle="1" w:styleId="TextodegloboCar">
+    <w:name w:val="Texto de globo Car"/>
+    <w:basedOn w:val="Fuentedeprrafopredeter"/>
+    <w:link w:val="Textodeglobo"/>
+    <w:uiPriority w:val="99"/>
+    <w:semiHidden/>
+    <w:rsid w:val="00417431"/>
+    <w:rPr>
+      <w:rFonts w:ascii="Tahoma" w:hAnsi="Tahoma" w:cs="Tahoma"/>
+      <w:sz w:val="16"/>
+      <w:szCs w:val="16"/>
+    </w:rPr>
+  </w:style>
+  <w:style w:type="character" w:styleId="Refdecomentario">
+    <w:name w:val="annotation reference"/>
+    <w:basedOn w:val="Fuentedeprrafopredeter"/>
+    <w:uiPriority w:val="99"/>
+    <w:semiHidden/>
+    <w:unhideWhenUsed/>
+    <w:rsid w:val="00417431"/>
+    <w:rPr>
+      <w:sz w:val="16"/>
+      <w:szCs w:val="16"/>
+    </w:rPr>
+  </w:style>
+  <w:style w:type="paragraph" w:styleId="Textocomentario">
+    <w:name w:val="annotation text"/>
+    <w:basedOn w:val="Normal"/>
+    <w:link w:val="TextocomentarioCar"/>
+    <w:uiPriority w:val="99"/>
+    <w:semiHidden/>
+    <w:unhideWhenUsed/>
+    <w:rsid w:val="00417431"/>
+    <w:pPr>
+      <w:spacing w:line="240" w:lineRule="auto"/>
+    </w:pPr>
+    <w:rPr>
+      <w:sz w:val="20"/>
+      <w:szCs w:val="20"/>
+    </w:rPr>
+  </w:style>
+  <w:style w:type="character" w:customStyle="1" w:styleId="TextocomentarioCar">
+    <w:name w:val="Texto comentario Car"/>
+    <w:basedOn w:val="Fuentedeprrafopredeter"/>
+    <w:link w:val="Textocomentario"/>
+    <w:uiPriority w:val="99"/>
+    <w:semiHidden/>
+    <w:rsid w:val="00417431"/>
+    <w:rPr>
+      <w:sz w:val="20"/>
+      <w:szCs w:val="20"/>
+    </w:rPr>
+  </w:style>
+  <w:style w:type="paragraph" w:styleId="Asuntodelcomentario">
+    <w:name w:val="annotation subject"/>
+    <w:basedOn w:val="Textocomentario"/>
+    <w:next w:val="Textocomentario"/>
+    <w:link w:val="AsuntodelcomentarioCar"/>
+    <w:uiPriority w:val="99"/>
+    <w:semiHidden/>
+    <w:unhideWhenUsed/>
+    <w:rsid w:val="00417431"/>
+    <w:rPr>
+      <w:b/>
+      <w:bCs/>
+    </w:rPr>
+  </w:style>
+  <w:style w:type="character" w:customStyle="1" w:styleId="AsuntodelcomentarioCar">
+    <w:name w:val="Asunto del comentario Car"/>
+    <w:basedOn w:val="TextocomentarioCar"/>
+    <w:link w:val="Asuntodelcomentario"/>
+    <w:uiPriority w:val="99"/>
+    <w:semiHidden/>
+    <w:rsid w:val="00417431"/>
+    <w:rPr>
+      <w:b/>
+      <w:bCs/>
+      <w:sz w:val="20"/>
+      <w:szCs w:val="20"/>
+    </w:rPr>
+  </w:style>
+</w:styles>
+</file>
+
+<file path=word/stylesWithEffects.xml><?xml version="1.0" encoding="utf-8"?>
+<w:styles xmlns:wpc="http://schemas.microsoft.com/office/word/2010/wordprocessingCanvas" xmlns:mc="http://schemas.openxmlformats.org/markup-compatibility/2006" xmlns:o="urn:schemas-microsoft-com:office:office" xmlns:r="http://schemas.openxmlformats.org/officeDocument/2006/relationships" xmlns:m="http://schemas.openxmlformats.org/officeDocument/2006/math" xmlns:v="urn:schemas-microsoft-com:vml" xmlns:wp14="http://schemas.microsoft.com/office/word/2010/wordprocessingDrawing" xmlns:wp="http://schemas.openxmlformats.org/drawingml/2006/wordprocessingDrawing" xmlns:w10="urn:schemas-microsoft-com:office:word" xmlns:w="http://schemas.openxmlformats.org/wordprocessingml/2006/main" xmlns:w14="http://schemas.microsoft.com/office/word/2010/wordml" xmlns:wpg="http://schemas.microsoft.com/office/word/2010/wordprocessingGroup" xmlns:wpi="http://schemas.microsoft.com/office/word/2010/wordprocessingInk" xmlns:wne="http://schemas.microsoft.com/office/word/2006/wordml" xmlns:wps="http://schemas.microsoft.com/office/word/2010/wordprocessingShape" mc:Ignorable="w14 wp14">
+  <w:docDefaults>
+    <w:rPrDefault>
+      <w:rPr>
+        <w:rFonts w:asciiTheme="minorHAnsi" w:eastAsiaTheme="minorHAnsi" w:hAnsiTheme="minorHAnsi" w:cstheme="minorBidi"/>
+        <w:sz w:val="22"/>
+        <w:szCs w:val="22"/>
+        <w:lang w:val="es-AR" w:eastAsia="en-US" w:bidi="ar-SA"/>
+      </w:rPr>
+    </w:rPrDefault>
+    <w:pPrDefault>
+      <w:pPr>
+        <w:spacing w:after="160" w:line="259" w:lineRule="auto"/>
+      </w:pPr>
+    </w:pPrDefault>
+  </w:docDefaults>
+  <w:latentStyles w:defLockedState="0" w:defUIPriority="99" w:defSemiHidden="1" w:defUnhideWhenUsed="1" w:defQFormat="0" w:count="267">
+    <w:lsdException w:name="Normal" w:semiHidden="0" w:uiPriority="0" w:unhideWhenUsed="0" w:qFormat="1"/>
+    <w:lsdException w:name="heading 1" w:semiHidden="0" w:uiPriority="9" w:unhideWhenUsed="0" w:qFormat="1"/>
+    <w:lsdException w:name="heading 2" w:uiPriority="9" w:qFormat="1"/>
+    <w:lsdException w:name="heading 3" w:uiPriority="9" w:qFormat="1"/>
+    <w:lsdException w:name="heading 4" w:uiPriority="9" w:qFormat="1"/>
+    <w:lsdException w:name="heading 5" w:uiPriority="9" w:qFormat="1"/>
+    <w:lsdException w:name="heading 6" w:uiPriority="9" w:qFormat="1"/>
+    <w:lsdException w:name="heading 7" w:uiPriority="9" w:qFormat="1"/>
+    <w:lsdException w:name="heading 8" w:uiPriority="9" w:qFormat="1"/>
+    <w:lsdException w:name="heading 9" w:uiPriority="9" w:qFormat="1"/>
+    <w:lsdException w:name="toc 1" w:uiPriority="39"/>
+    <w:lsdException w:name="toc 2" w:uiPriority="39"/>
+    <w:lsdException w:name="toc 3" w:uiPriority="39"/>
+    <w:lsdException w:name="toc 4" w:uiPriority="39"/>
+    <w:lsdException w:name="toc 5" w:uiPriority="39"/>
+    <w:lsdException w:name="toc 6" w:uiPriority="39"/>
+    <w:lsdException w:name="toc 7" w:uiPriority="39"/>
+    <w:lsdException w:name="toc 8" w:uiPriority="39"/>
+    <w:lsdException w:name="toc 9" w:uiPriority="39"/>
+    <w:lsdException w:name="caption" w:uiPriority="35" w:qFormat="1"/>
+    <w:lsdException w:name="Title" w:semiHidden="0" w:uiPriority="10" w:unhideWhenUsed="0" w:qFormat="1"/>
+    <w:lsdException w:name="Default Paragraph Font" w:uiPriority="1"/>
+    <w:lsdException w:name="Subtitle" w:semiHidden="0" w:uiPriority="11" w:unhideWhenUsed="0" w:qFormat="1"/>
+    <w:lsdException w:name="Strong" w:semiHidden="0" w:uiPriority="22" w:unhideWhenUsed="0" w:qFormat="1"/>
+    <w:lsdException w:name="Emphasis" w:semiHidden="0" w:uiPriority="20" w:unhideWhenUsed="0" w:qFormat="1"/>
+    <w:lsdException w:name="Table Grid" w:semiHidden="0" w:uiPriority="39" w:unhideWhenUsed="0"/>
+    <w:lsdException w:name="Placeholder Text" w:unhideWhenUsed="0"/>
+    <w:lsdException w:name="No Spacing" w:semiHidden="0" w:uiPriority="1" w:unhideWhenUsed="0" w:qFormat="1"/>
+    <w:lsdException w:name="Light Shading" w:semiHidden="0" w:uiPriority="60" w:unhideWhenUsed="0"/>
+    <w:lsdException w:name="Light List" w:semiHidden="0" w:uiPriority="61" w:unhideWhenUsed="0"/>
+    <w:lsdException w:name="Light Grid" w:semiHidden="0" w:uiPriority="62" w:unhideWhenUsed="0"/>
+    <w:lsdException w:name="Medium Shading 1" w:semiHidden="0" w:uiPriority="63" w:unhideWhenUsed="0"/>
+    <w:lsdException w:name="Medium Shading 2" w:semiHidden="0" w:uiPriority="64" w:unhideWhenUsed="0"/>
+    <w:lsdException w:name="Medium List 1" w:semiHidden="0" w:uiPriority="65" w:unhideWhenUsed="0"/>
+    <w:lsdException w:name="Medium List 2" w:semiHidden="0" w:uiPriority="66" w:unhideWhenUsed="0"/>
+    <w:lsdException w:name="Medium Grid 1" w:semiHidden="0" w:uiPriority="67" w:unhideWhenUsed="0"/>
+    <w:lsdException w:name="Medium Grid 2" w:semiHidden="0" w:uiPriority="68" w:unhideWhenUsed="0"/>
+    <w:lsdException w:name="Medium Grid 3" w:semiHidden="0" w:uiPriority="69" w:unhideWhenUsed="0"/>
+    <w:lsdException w:name="Dark List" w:semiHidden="0" w:uiPriority="70" w:unhideWhenUsed="0"/>
+    <w:lsdException w:name="Colorful Shading" w:semiHidden="0" w:uiPriority="71" w:unhideWhenUsed="0"/>
+    <w:lsdException w:name="Colorful List" w:semiHidden="0" w:uiPriority="72" w:unhideWhenUsed="0"/>
+    <w:lsdException w:name="Colorful Grid" w:semiHidden="0" w:uiPriority="73" w:unhideWhenUsed="0"/>
+    <w:lsdException w:name="Light Shading Accent 1" w:semiHidden="0" w:uiPriority="60" w:unhideWhenUsed="0"/>
+    <w:lsdException w:name="Light List Accent 1" w:semiHidden="0" w:uiPriority="61" w:unhideWhenUsed="0"/>
+    <w:lsdException w:name="Light Grid Accent 1" w:semiHidden="0" w:uiPriority="62" w:unhideWhenUsed="0"/>
+    <w:lsdException w:name="Medium Shading 1 Accent 1" w:semiHidden="0" w:uiPriority="63" w:unhideWhenUsed="0"/>
+    <w:lsdException w:name="Medium Shading 2 Accent 1" w:semiHidden="0" w:uiPriority="64" w:unhideWhenUsed="0"/>
+    <w:lsdException w:name="Medium List 1 Accent 1" w:semiHidden="0" w:uiPriority="65" w:unhideWhenUsed="0"/>
+    <w:lsdException w:name="Revision" w:unhideWhenUsed="0"/>
+    <w:lsdException w:name="List Paragraph" w:semiHidden="0" w:uiPriority="34" w:unhideWhenUsed="0" w:qFormat="1"/>
+    <w:lsdException w:name="Quote" w:semiHidden="0" w:uiPriority="29" w:unhideWhenUsed="0" w:qFormat="1"/>
+    <w:lsdException w:name="Intense Quote" w:semiHidden="0" w:uiPriority="30" w:unhideWhenUsed="0" w:qFormat="1"/>
+    <w:lsdException w:name="Medium List 2 Accent 1" w:semiHidden="0" w:uiPriority="66" w:unhideWhenUsed="0"/>
+    <w:lsdException w:name="Medium Grid 1 Accent 1" w:semiHidden="0" w:uiPriority="67" w:unhideWhenUsed="0"/>
+    <w:lsdException w:name="Medium Grid 2 Accent 1" w:semiHidden="0" w:uiPriority="68" w:unhideWhenUsed="0"/>
+    <w:lsdException w:name="Medium Grid 3 Accent 1" w:semiHidden="0" w:uiPriority="69" w:unhideWhenUsed="0"/>
+    <w:lsdException w:name="Dark List Accent 1" w:semiHidden="0" w:uiPriority="70" w:unhideWhenUsed="0"/>
+    <w:lsdException w:name="Colorful Shading Accent 1" w:semiHidden="0" w:uiPriority="71" w:unhideWhenUsed="0"/>
+    <w:lsdException w:name="Colorful List Accent 1" w:semiHidden="0" w:uiPriority="72" w:unhideWhenUsed="0"/>
+    <w:lsdException w:name="Colorful Grid Accent 1" w:semiHidden="0" w:uiPriority="73" w:unhideWhenUsed="0"/>
+    <w:lsdException w:name="Light Shading Accent 2" w:semiHidden="0" w:uiPriority="60" w:unhideWhenUsed="0"/>
+    <w:lsdException w:name="Light List Accent 2" w:semiHidden="0" w:uiPriority="61" w:unhideWhenUsed="0"/>
+    <w:lsdException w:name="Light Grid Accent 2" w:semiHidden="0" w:uiPriority="62" w:unhideWhenUsed="0"/>
+    <w:lsdException w:name="Medium Shading 1 Accent 2" w:semiHidden="0" w:uiPriority="63" w:unhideWhenUsed="0"/>
+    <w:lsdException w:name="Medium Shading 2 Accent 2" w:semiHidden="0" w:uiPriority="64" w:unhideWhenUsed="0"/>
+    <w:lsdException w:name="Medium List 1 Accent 2" w:semiHidden="0" w:uiPriority="65" w:unhideWhenUsed="0"/>
+    <w:lsdException w:name="Medium List 2 Accent 2" w:semiHidden="0" w:uiPriority="66" w:unhideWhenUsed="0"/>
+    <w:lsdException w:name="Medium Grid 1 Accent 2" w:semiHidden="0" w:uiPriority="67" w:unhideWhenUsed="0"/>
+    <w:lsdException w:name="Medium Grid 2 Accent 2" w:semiHidden="0" w:uiPriority="68" w:unhideWhenUsed="0"/>
+    <w:lsdException w:name="Medium Grid 3 Accent 2" w:semiHidden="0" w:uiPriority="69" w:unhideWhenUsed="0"/>
+    <w:lsdException w:name="Dark List Accent 2" w:semiHidden="0" w:uiPriority="70" w:unhideWhenUsed="0"/>
+    <w:lsdException w:name="Colorful Shading Accent 2" w:semiHidden="0" w:uiPriority="71" w:unhideWhenUsed="0"/>
+    <w:lsdException w:name="Colorful List Accent 2" w:semiHidden="0" w:uiPriority="72" w:unhideWhenUsed="0"/>
+    <w:lsdException w:name="Colorful Grid Accent 2" w:semiHidden="0" w:uiPriority="73" w:unhideWhenUsed="0"/>
+    <w:lsdException w:name="Light Shading Accent 3" w:semiHidden="0" w:uiPriority="60" w:unhideWhenUsed="0"/>
+    <w:lsdException w:name="Light List Accent 3" w:semiHidden="0" w:uiPriority="61" w:unhideWhenUsed="0"/>
+    <w:lsdException w:name="Light Grid Accent 3" w:semiHidden="0" w:uiPriority="62" w:unhideWhenUsed="0"/>
+    <w:lsdException w:name="Medium Shading 1 Accent 3" w:semiHidden="0" w:uiPriority="63" w:unhideWhenUsed="0"/>
+    <w:lsdException w:name="Medium Shading 2 Accent 3" w:semiHidden="0" w:uiPriority="64" w:unhideWhenUsed="0"/>
+    <w:lsdException w:name="Medium List 1 Accent 3" w:semiHidden="0" w:uiPriority="65" w:unhideWhenUsed="0"/>
+    <w:lsdException w:name="Medium List 2 Accent 3" w:semiHidden="0" w:uiPriority="66" w:unhideWhenUsed="0"/>
+    <w:lsdException w:name="Medium Grid 1 Accent 3" w:semiHidden="0" w:uiPriority="67" w:unhideWhenUsed="0"/>
+    <w:lsdException w:name="Medium Grid 2 Accent 3" w:semiHidden="0" w:uiPriority="68" w:unhideWhenUsed="0"/>
+    <w:lsdException w:name="Medium Grid 3 Accent 3" w:semiHidden="0" w:uiPriority="69" w:unhideWhenUsed="0"/>
+    <w:lsdException w:name="Dark List Accent 3" w:semiHidden="0" w:uiPriority="70" w:unhideWhenUsed="0"/>
+    <w:lsdException w:name="Colorful Shading Accent 3" w:semiHidden="0" w:uiPriority="71" w:unhideWhenUsed="0"/>
+    <w:lsdException w:name="Colorful List Accent 3" w:semiHidden="0" w:uiPriority="72" w:unhideWhenUsed="0"/>
+    <w:lsdException w:name="Colorful Grid Accent 3" w:semiHidden="0" w:uiPriority="73" w:unhideWhenUsed="0"/>
+    <w:lsdException w:name="Light Shading Accent 4" w:semiHidden="0" w:uiPriority="60" w:unhideWhenUsed="0"/>
+    <w:lsdException w:name="Light List Accent 4" w:semiHidden="0" w:uiPriority="61" w:unhideWhenUsed="0"/>
+    <w:lsdException w:name="Light Grid Accent 4" w:semiHidden="0" w:uiPriority="62" w:unhideWhenUsed="0"/>
+    <w:lsdException w:name="Medium Shading 1 Accent 4" w:semiHidden="0" w:uiPriority="63" w:unhideWhenUsed="0"/>
+    <w:lsdException w:name="Medium Shading 2 Accent 4" w:semiHidden="0" w:uiPriority="64" w:unhideWhenUsed="0"/>
+    <w:lsdException w:name="Medium List 1 Accent 4" w:semiHidden="0" w:uiPriority="65" w:unhideWhenUsed="0"/>
+    <w:lsdException w:name="Medium List 2 Accent 4" w:semiHidden="0" w:uiPriority="66" w:unhideWhenUsed="0"/>
+    <w:lsdException w:name="Medium Grid 1 Accent 4" w:semiHidden="0" w:uiPriority="67" w:unhideWhenUsed="0"/>
+    <w:lsdException w:name="Medium Grid 2 Accent 4" w:semiHidden="0" w:uiPriority="68" w:unhideWhenUsed="0"/>
+    <w:lsdException w:name="Medium Grid 3 Accent 4" w:semiHidden="0" w:uiPriority="69" w:unhideWhenUsed="0"/>
+    <w:lsdException w:name="Dark List Accent 4" w:semiHidden="0" w:uiPriority="70" w:unhideWhenUsed="0"/>
+    <w:lsdException w:name="Colorful Shading Accent 4" w:semiHidden="0" w:uiPriority="71" w:unhideWhenUsed="0"/>
+    <w:lsdException w:name="Colorful List Accent 4" w:semiHidden="0" w:uiPriority="72" w:unhideWhenUsed="0"/>
+    <w:lsdException w:name="Colorful Grid Accent 4" w:semiHidden="0" w:uiPriority="73" w:unhideWhenUsed="0"/>
+    <w:lsdException w:name="Light Shading Accent 5" w:semiHidden="0" w:uiPriority="60" w:unhideWhenUsed="0"/>
+    <w:lsdException w:name="Light List Accent 5" w:semiHidden="0" w:uiPriority="61" w:unhideWhenUsed="0"/>
+    <w:lsdException w:name="Light Grid Accent 5" w:semiHidden="0" w:uiPriority="62" w:unhideWhenUsed="0"/>
+    <w:lsdException w:name="Medium Shading 1 Accent 5" w:semiHidden="0" w:uiPriority="63" w:unhideWhenUsed="0"/>
+    <w:lsdException w:name="Medium Shading 2 Accent 5" w:semiHidden="0" w:uiPriority="64" w:unhideWhenUsed="0"/>
+    <w:lsdException w:name="Medium List 1 Accent 5" w:semiHidden="0" w:uiPriority="65" w:unhideWhenUsed="0"/>
+    <w:lsdException w:name="Medium List 2 Accent 5" w:semiHidden="0" w:uiPriority="66" w:unhideWhenUsed="0"/>
+    <w:lsdException w:name="Medium Grid 1 Accent 5" w:semiHidden="0" w:uiPriority="67" w:unhideWhenUsed="0"/>
+    <w:lsdException w:name="Medium Grid 2 Accent 5" w:semiHidden="0" w:uiPriority="68" w:unhideWhenUsed="0"/>
+    <w:lsdException w:name="Medium Grid 3 Accent 5" w:semiHidden="0" w:uiPriority="69" w:unhideWhenUsed="0"/>
+    <w:lsdException w:name="Dark List Accent 5" w:semiHidden="0" w:uiPriority="70" w:unhideWhenUsed="0"/>
+    <w:lsdException w:name="Colorful Shading Accent 5" w:semiHidden="0" w:uiPriority="71" w:unhideWhenUsed="0"/>
+    <w:lsdException w:name="Colorful List Accent 5" w:semiHidden="0" w:uiPriority="72" w:unhideWhenUsed="0"/>
+    <w:lsdException w:name="Colorful Grid Accent 5" w:semiHidden="0" w:uiPriority="73" w:unhideWhenUsed="0"/>
+    <w:lsdException w:name="Light Shading Accent 6" w:semiHidden="0" w:uiPriority="60" w:unhideWhenUsed="0"/>
+    <w:lsdException w:name="Light List Accent 6" w:semiHidden="0" w:uiPriority="61" w:unhideWhenUsed="0"/>
+    <w:lsdException w:name="Light Grid Accent 6" w:semiHidden="0" w:uiPriority="62" w:unhideWhenUsed="0"/>
+    <w:lsdException w:name="Medium Shading 1 Accent 6" w:semiHidden="0" w:uiPriority="63" w:unhideWhenUsed="0"/>
+    <w:lsdException w:name="Medium Shading 2 Accent 6" w:semiHidden="0" w:uiPriority="64" w:unhideWhenUsed="0"/>
+    <w:lsdException w:name="Medium List 1 Accent 6" w:semiHidden="0" w:uiPriority="65" w:unhideWhenUsed="0"/>
+    <w:lsdException w:name="Medium List 2 Accent 6" w:semiHidden="0" w:uiPriority="66" w:unhideWhenUsed="0"/>
+    <w:lsdException w:name="Medium Grid 1 Accent 6" w:semiHidden="0" w:uiPriority="67" w:unhideWhenUsed="0"/>
+    <w:lsdException w:name="Medium Grid 2 Accent 6" w:semiHidden="0" w:uiPriority="68" w:unhideWhenUsed="0"/>
+    <w:lsdException w:name="Medium Grid 3 Accent 6" w:semiHidden="0" w:uiPriority="69" w:unhideWhenUsed="0"/>
+    <w:lsdException w:name="Dark List Accent 6" w:semiHidden="0" w:uiPriority="70" w:unhideWhenUsed="0"/>
+    <w:lsdException w:name="Colorful Shading Accent 6" w:semiHidden="0" w:uiPriority="71" w:unhideWhenUsed="0"/>
+    <w:lsdException w:name="Colorful List Accent 6" w:semiHidden="0" w:uiPriority="72" w:unhideWhenUsed="0"/>
+    <w:lsdException w:name="Colorful Grid Accent 6" w:semiHidden="0" w:uiPriority="73" w:unhideWhenUsed="0"/>
+    <w:lsdException w:name="Subtle Emphasis" w:semiHidden="0" w:uiPriority="19" w:unhideWhenUsed="0" w:qFormat="1"/>
+    <w:lsdException w:name="Intense Emphasis" w:semiHidden="0" w:uiPriority="21" w:unhideWhenUsed="0" w:qFormat="1"/>
+    <w:lsdException w:name="Subtle Reference" w:semiHidden="0" w:uiPriority="31" w:unhideWhenUsed="0" w:qFormat="1"/>
+    <w:lsdException w:name="Intense Reference" w:semiHidden="0" w:uiPriority="32" w:unhideWhenUsed="0" w:qFormat="1"/>
+    <w:lsdException w:name="Book Title" w:semiHidden="0" w:uiPriority="33" w:unhideWhenUsed="0" w:qFormat="1"/>
+    <w:lsdException w:name="Bibliography" w:uiPriority="37"/>
+    <w:lsdException w:name="TOC Heading" w:uiPriority="39" w:qFormat="1"/>
+  </w:latentStyles>
+  <w:style w:type="paragraph" w:default="1" w:styleId="Normal">
+    <w:name w:val="Normal"/>
+    <w:qFormat/>
+  </w:style>
+  <w:style w:type="paragraph" w:styleId="Ttulo1">
+    <w:name w:val="heading 1"/>
+    <w:basedOn w:val="Normal"/>
+    <w:next w:val="Normal"/>
+    <w:link w:val="Ttulo1Car"/>
+    <w:uiPriority w:val="9"/>
+    <w:qFormat/>
+    <w:rsid w:val="00855924"/>
+    <w:pPr>
+      <w:keepNext/>
+      <w:keepLines/>
+      <w:spacing w:before="240" w:after="0"/>
+      <w:outlineLvl w:val="0"/>
+    </w:pPr>
+    <w:rPr>
+      <w:rFonts w:asciiTheme="majorHAnsi" w:eastAsiaTheme="majorEastAsia" w:hAnsiTheme="majorHAnsi" w:cstheme="majorBidi"/>
+      <w:color w:val="2E74B5" w:themeColor="accent1" w:themeShade="BF"/>
+      <w:sz w:val="32"/>
+      <w:szCs w:val="32"/>
+    </w:rPr>
+  </w:style>
+  <w:style w:type="paragraph" w:styleId="Ttulo2">
+    <w:name w:val="heading 2"/>
+    <w:basedOn w:val="Normal"/>
+    <w:next w:val="Normal"/>
+    <w:link w:val="Ttulo2Car"/>
+    <w:uiPriority w:val="9"/>
+    <w:unhideWhenUsed/>
+    <w:qFormat/>
+    <w:rsid w:val="00855924"/>
+    <w:pPr>
+      <w:keepNext/>
+      <w:keepLines/>
+      <w:spacing w:before="40" w:after="0"/>
+      <w:outlineLvl w:val="1"/>
+    </w:pPr>
+    <w:rPr>
+      <w:rFonts w:asciiTheme="majorHAnsi" w:eastAsiaTheme="majorEastAsia" w:hAnsiTheme="majorHAnsi" w:cstheme="majorBidi"/>
+      <w:color w:val="2E74B5" w:themeColor="accent1" w:themeShade="BF"/>
+      <w:sz w:val="26"/>
+      <w:szCs w:val="26"/>
+    </w:rPr>
+  </w:style>
+  <w:style w:type="character" w:default="1" w:styleId="Fuentedeprrafopredeter">
+    <w:name w:val="Default Paragraph Font"/>
+    <w:uiPriority w:val="1"/>
+    <w:semiHidden/>
+    <w:unhideWhenUsed/>
+  </w:style>
+  <w:style w:type="table" w:default="1" w:styleId="Tablanormal">
+    <w:name w:val="Normal Table"/>
+    <w:uiPriority w:val="99"/>
+    <w:semiHidden/>
+    <w:unhideWhenUsed/>
+    <w:tblPr>
+      <w:tblInd w:w="0" w:type="dxa"/>
+      <w:tblCellMar>
+        <w:top w:w="0" w:type="dxa"/>
+        <w:left w:w="108" w:type="dxa"/>
+        <w:bottom w:w="0" w:type="dxa"/>
+        <w:right w:w="108" w:type="dxa"/>
+      </w:tblCellMar>
+    </w:tblPr>
+  </w:style>
+  <w:style w:type="numbering" w:default="1" w:styleId="Sinlista">
+    <w:name w:val="No List"/>
+    <w:uiPriority w:val="99"/>
+    <w:semiHidden/>
+    <w:unhideWhenUsed/>
+  </w:style>
+  <w:style w:type="character" w:customStyle="1" w:styleId="Ttulo1Car">
+    <w:name w:val="Título 1 Car"/>
+    <w:basedOn w:val="Fuentedeprrafopredeter"/>
+    <w:link w:val="Ttulo1"/>
+    <w:uiPriority w:val="9"/>
+    <w:rsid w:val="00855924"/>
+    <w:rPr>
+      <w:rFonts w:asciiTheme="majorHAnsi" w:eastAsiaTheme="majorEastAsia" w:hAnsiTheme="majorHAnsi" w:cstheme="majorBidi"/>
+      <w:color w:val="2E74B5" w:themeColor="accent1" w:themeShade="BF"/>
+      <w:sz w:val="32"/>
+      <w:szCs w:val="32"/>
+    </w:rPr>
+  </w:style>
+  <w:style w:type="character" w:customStyle="1" w:styleId="Ttulo2Car">
+    <w:name w:val="Título 2 Car"/>
+    <w:basedOn w:val="Fuentedeprrafopredeter"/>
+    <w:link w:val="Ttulo2"/>
+    <w:uiPriority w:val="9"/>
+    <w:rsid w:val="00855924"/>
+    <w:rPr>
+      <w:rFonts w:asciiTheme="majorHAnsi" w:eastAsiaTheme="majorEastAsia" w:hAnsiTheme="majorHAnsi" w:cstheme="majorBidi"/>
+      <w:color w:val="2E74B5" w:themeColor="accent1" w:themeShade="BF"/>
+      <w:sz w:val="26"/>
+      <w:szCs w:val="26"/>
+    </w:rPr>
+  </w:style>
+  <w:style w:type="paragraph" w:styleId="Encabezado">
+    <w:name w:val="header"/>
+    <w:basedOn w:val="Normal"/>
+    <w:link w:val="EncabezadoCar"/>
+    <w:uiPriority w:val="99"/>
+    <w:unhideWhenUsed/>
+    <w:rsid w:val="00611E87"/>
+    <w:pPr>
+      <w:tabs>
+        <w:tab w:val="center" w:pos="4252"/>
+        <w:tab w:val="right" w:pos="8504"/>
+      </w:tabs>
+      <w:spacing w:after="0" w:line="240" w:lineRule="auto"/>
+    </w:pPr>
+  </w:style>
+  <w:style w:type="character" w:customStyle="1" w:styleId="EncabezadoCar">
+    <w:name w:val="Encabezado Car"/>
+    <w:basedOn w:val="Fuentedeprrafopredeter"/>
+    <w:link w:val="Encabezado"/>
+    <w:uiPriority w:val="99"/>
+    <w:rsid w:val="00611E87"/>
+  </w:style>
+  <w:style w:type="paragraph" w:styleId="Piedepgina">
+    <w:name w:val="footer"/>
+    <w:basedOn w:val="Normal"/>
+    <w:link w:val="PiedepginaCar"/>
+    <w:uiPriority w:val="99"/>
+    <w:unhideWhenUsed/>
+    <w:rsid w:val="00611E87"/>
+    <w:pPr>
+      <w:tabs>
+        <w:tab w:val="center" w:pos="4252"/>
+        <w:tab w:val="right" w:pos="8504"/>
+      </w:tabs>
+      <w:spacing w:after="0" w:line="240" w:lineRule="auto"/>
+    </w:pPr>
+  </w:style>
+  <w:style w:type="character" w:customStyle="1" w:styleId="PiedepginaCar">
+    <w:name w:val="Pie de página Car"/>
+    <w:basedOn w:val="Fuentedeprrafopredeter"/>
+    <w:link w:val="Piedepgina"/>
+    <w:uiPriority w:val="99"/>
+    <w:rsid w:val="00611E87"/>
+  </w:style>
+  <w:style w:type="character" w:customStyle="1" w:styleId="Textodemarcadordeposicin">
+    <w:name w:val="Texto de marcador de posición"/>
+    <w:basedOn w:val="Fuentedeprrafopredeter"/>
+    <w:uiPriority w:val="99"/>
+    <w:semiHidden/>
+    <w:rsid w:val="00D16623"/>
+    <w:rPr>
+      <w:color w:val="808080"/>
+    </w:rPr>
+  </w:style>
+  <w:style w:type="paragraph" w:styleId="Textodeglobo">
+    <w:name w:val="Balloon Text"/>
+    <w:basedOn w:val="Normal"/>
+    <w:link w:val="TextodegloboCar"/>
+    <w:uiPriority w:val="99"/>
+    <w:semiHidden/>
+    <w:unhideWhenUsed/>
+    <w:rsid w:val="00417431"/>
+    <w:pPr>
+      <w:spacing w:after="0" w:line="240" w:lineRule="auto"/>
+    </w:pPr>
+    <w:rPr>
+      <w:rFonts w:ascii="Tahoma" w:hAnsi="Tahoma" w:cs="Tahoma"/>
+      <w:sz w:val="16"/>
+      <w:szCs w:val="16"/>
+    </w:rPr>
+  </w:style>
+  <w:style w:type="character" w:customStyle="1" w:styleId="TextodegloboCar">
+    <w:name w:val="Texto de globo Car"/>
+    <w:basedOn w:val="Fuentedeprrafopredeter"/>
+    <w:link w:val="Textodeglobo"/>
+    <w:uiPriority w:val="99"/>
+    <w:semiHidden/>
+    <w:rsid w:val="00417431"/>
+    <w:rPr>
+      <w:rFonts w:ascii="Tahoma" w:hAnsi="Tahoma" w:cs="Tahoma"/>
+      <w:sz w:val="16"/>
+      <w:szCs w:val="16"/>
+    </w:rPr>
+  </w:style>
+  <w:style w:type="character" w:styleId="Refdecomentario">
+    <w:name w:val="annotation reference"/>
+    <w:basedOn w:val="Fuentedeprrafopredeter"/>
+    <w:uiPriority w:val="99"/>
+    <w:semiHidden/>
+    <w:unhideWhenUsed/>
+    <w:rsid w:val="00417431"/>
+    <w:rPr>
+      <w:sz w:val="16"/>
+      <w:szCs w:val="16"/>
+    </w:rPr>
+  </w:style>
+  <w:style w:type="paragraph" w:styleId="Textocomentario">
+    <w:name w:val="annotation text"/>
+    <w:basedOn w:val="Normal"/>
+    <w:link w:val="TextocomentarioCar"/>
+    <w:uiPriority w:val="99"/>
+    <w:semiHidden/>
+    <w:unhideWhenUsed/>
+    <w:rsid w:val="00417431"/>
+    <w:pPr>
+      <w:spacing w:line="240" w:lineRule="auto"/>
+    </w:pPr>
+    <w:rPr>
+      <w:sz w:val="20"/>
+      <w:szCs w:val="20"/>
+    </w:rPr>
+  </w:style>
+  <w:style w:type="character" w:customStyle="1" w:styleId="TextocomentarioCar">
+    <w:name w:val="Texto comentario Car"/>
+    <w:basedOn w:val="Fuentedeprrafopredeter"/>
+    <w:link w:val="Textocomentario"/>
+    <w:uiPriority w:val="99"/>
+    <w:semiHidden/>
+    <w:rsid w:val="00417431"/>
+    <w:rPr>
+      <w:sz w:val="20"/>
+      <w:szCs w:val="20"/>
+    </w:rPr>
+  </w:style>
+  <w:style w:type="paragraph" w:styleId="Asuntodelcomentario">
+    <w:name w:val="annotation subject"/>
+    <w:basedOn w:val="Textocomentario"/>
+    <w:next w:val="Textocomentario"/>
+    <w:link w:val="AsuntodelcomentarioCar"/>
+    <w:uiPriority w:val="99"/>
+    <w:semiHidden/>
+    <w:unhideWhenUsed/>
+    <w:rsid w:val="00417431"/>
+    <w:rPr>
+      <w:b/>
+      <w:bCs/>
+    </w:rPr>
+  </w:style>
+  <w:style w:type="character" w:customStyle="1" w:styleId="AsuntodelcomentarioCar">
+    <w:name w:val="Asunto del comentario Car"/>
+    <w:basedOn w:val="TextocomentarioCar"/>
+    <w:link w:val="Asuntodelcomentario"/>
+    <w:uiPriority w:val="99"/>
+    <w:semiHidden/>
+    <w:rsid w:val="00417431"/>
+    <w:rPr>
+      <w:b/>
+      <w:bCs/>
+      <w:sz w:val="20"/>
+      <w:szCs w:val="20"/>
+    </w:rPr>
+  </w:style>
 </w:styles>
 </file>
 
 <file path=word/glossary/document.xml><?xml version="1.0" encoding="utf-8"?>
-<w:glossaryDocument xmlns:wpc="http://schemas.microsoft.com/office/word/2010/wordprocessingCanvas" xmlns:mc="http://schemas.openxmlformats.org/markup-compatibility/2006" xmlns:o="urn:schemas-microsoft-com:office:office" xmlns:r="http://schemas.openxmlformats.org/officeDocument/2006/relationships" xmlns:m="http://schemas.openxmlformats.org/officeDocument/2006/math" xmlns:v="urn:schemas-microsoft-com:vml" xmlns:wp14="http://schemas.microsoft.com/office/word/2010/wordprocessingDrawing" xmlns:wp="http://schemas.openxmlformats.org/drawingml/2006/wordprocessingDrawing" xmlns:w10="urn:schemas-microsoft-com:office:word" xmlns:w="http://schemas.openxmlformats.org/wordprocessingml/2006/main" xmlns:w14="http://schemas.microsoft.com/office/word/2010/wordml" xmlns:w15="http://schemas.microsoft.com/office/word/2012/wordml" xmlns:wpg="http://schemas.microsoft.com/office/word/2010/wordprocessingGroup" xmlns:wpi="http://schemas.microsoft.com/office/word/2010/wordprocessingInk" xmlns:wne="http://schemas.microsoft.com/office/word/2006/wordml" xmlns:wps="http://schemas.microsoft.com/office/word/2010/wordprocessingShape" mc:Ignorable="w14 w15 wp14">
+<w:glossaryDocument xmlns:wpc="http://schemas.microsoft.com/office/word/2010/wordprocessingCanvas" xmlns:mc="http://schemas.openxmlformats.org/markup-compatibility/2006" xmlns:o="urn:schemas-microsoft-com:office:office" xmlns:r="http://schemas.openxmlformats.org/officeDocument/2006/relationships" xmlns:m="http://schemas.openxmlformats.org/officeDocument/2006/math" xmlns:v="urn:schemas-microsoft-com:vml" xmlns:wp14="http://schemas.microsoft.com/office/word/2010/wordprocessingDrawing" xmlns:wp="http://schemas.openxmlformats.org/drawingml/2006/wordprocessingDrawing" xmlns:w10="urn:schemas-microsoft-com:office:word" xmlns:w="http://schemas.openxmlformats.org/wordprocessingml/2006/main" xmlns:w14="http://schemas.microsoft.com/office/word/2010/wordml" xmlns:wpg="http://schemas.microsoft.com/office/word/2010/wordprocessingGroup" xmlns:wpi="http://schemas.microsoft.com/office/word/2010/wordprocessingInk" xmlns:wne="http://schemas.microsoft.com/office/word/2006/wordml" xmlns:wps="http://schemas.microsoft.com/office/word/2010/wordprocessingShape" mc:Ignorable="w14 wp14">
   <w:docParts>
     <w:docPart>
       <w:docPartPr>
@@ -1284,7 +1661,7 @@
           </w:pPr>
           <w:r>
             <w:rPr>
-              <w:color w:val="5B9BD5" w:themeColor="accent1"/>
+              <w:color w:val="4F81BD" w:themeColor="accent1"/>
               <w:lang w:val="es-ES"/>
             </w:rPr>
             <w:t>[Título del documento]</w:t>
@@ -1326,7 +1703,7 @@
 </file>
 
 <file path=word/glossary/fontTable.xml><?xml version="1.0" encoding="utf-8"?>
-<w:fonts xmlns:mc="http://schemas.openxmlformats.org/markup-compatibility/2006" xmlns:r="http://schemas.openxmlformats.org/officeDocument/2006/relationships" xmlns:w="http://schemas.openxmlformats.org/wordprocessingml/2006/main" xmlns:w14="http://schemas.microsoft.com/office/word/2010/wordml" xmlns:w15="http://schemas.microsoft.com/office/word/2012/wordml" mc:Ignorable="w14 w15">
+<w:fonts xmlns:mc="http://schemas.openxmlformats.org/markup-compatibility/2006" xmlns:r="http://schemas.openxmlformats.org/officeDocument/2006/relationships" xmlns:w="http://schemas.openxmlformats.org/wordprocessingml/2006/main" xmlns:w14="http://schemas.microsoft.com/office/word/2010/wordml" mc:Ignorable="w14">
   <w:font w:name="Calibri">
     <w:panose1 w:val="020F0502020204030204"/>
     <w:charset w:val="00"/>
@@ -1348,25 +1725,39 @@
     <w:pitch w:val="variable"/>
     <w:sig w:usb0="E0002AFF" w:usb1="C000247B" w:usb2="00000009" w:usb3="00000000" w:csb0="000001FF" w:csb1="00000000"/>
   </w:font>
+  <w:font w:name="Tahoma">
+    <w:panose1 w:val="020B0604030504040204"/>
+    <w:charset w:val="00"/>
+    <w:family w:val="swiss"/>
+    <w:pitch w:val="variable"/>
+    <w:sig w:usb0="E1002EFF" w:usb1="C000605B" w:usb2="00000029" w:usb3="00000000" w:csb0="000101FF" w:csb1="00000000"/>
+  </w:font>
+  <w:font w:name="Cambria">
+    <w:panose1 w:val="02040503050406030204"/>
+    <w:charset w:val="00"/>
+    <w:family w:val="roman"/>
+    <w:pitch w:val="variable"/>
+    <w:sig w:usb0="E00002FF" w:usb1="400004FF" w:usb2="00000000" w:usb3="00000000" w:csb0="0000019F" w:csb1="00000000"/>
+  </w:font>
 </w:fonts>
 </file>
 
 <file path=word/glossary/settings.xml><?xml version="1.0" encoding="utf-8"?>
-<w:settings xmlns:mc="http://schemas.openxmlformats.org/markup-compatibility/2006" xmlns:o="urn:schemas-microsoft-com:office:office" xmlns:r="http://schemas.openxmlformats.org/officeDocument/2006/relationships" xmlns:m="http://schemas.openxmlformats.org/officeDocument/2006/math" xmlns:v="urn:schemas-microsoft-com:vml" xmlns:w10="urn:schemas-microsoft-com:office:word" xmlns:w="http://schemas.openxmlformats.org/wordprocessingml/2006/main" xmlns:w14="http://schemas.microsoft.com/office/word/2010/wordml" xmlns:w15="http://schemas.microsoft.com/office/word/2012/wordml" xmlns:sl="http://schemas.openxmlformats.org/schemaLibrary/2006/main" mc:Ignorable="w14 w15">
+<w:settings xmlns:mc="http://schemas.openxmlformats.org/markup-compatibility/2006" xmlns:o="urn:schemas-microsoft-com:office:office" xmlns:r="http://schemas.openxmlformats.org/officeDocument/2006/relationships" xmlns:m="http://schemas.openxmlformats.org/officeDocument/2006/math" xmlns:v="urn:schemas-microsoft-com:vml" xmlns:w10="urn:schemas-microsoft-com:office:word" xmlns:w="http://schemas.openxmlformats.org/wordprocessingml/2006/main" xmlns:w14="http://schemas.microsoft.com/office/word/2010/wordml" xmlns:sl="http://schemas.openxmlformats.org/schemaLibrary/2006/main" mc:Ignorable="w14">
   <w:view w:val="normal"/>
   <w:defaultTabStop w:val="708"/>
   <w:hyphenationZone w:val="425"/>
   <w:characterSpacingControl w:val="doNotCompress"/>
   <w:compat>
     <w:useFELayout/>
-    <w:compatSetting w:name="compatibilityMode" w:uri="http://schemas.microsoft.com/office/word" w:val="15"/>
+    <w:compatSetting w:name="compatibilityMode" w:uri="http://schemas.microsoft.com/office/word" w:val="14"/>
     <w:compatSetting w:name="overrideTableStyleFontSizeAndJustification" w:uri="http://schemas.microsoft.com/office/word" w:val="1"/>
     <w:compatSetting w:name="enableOpenTypeFeatures" w:uri="http://schemas.microsoft.com/office/word" w:val="1"/>
     <w:compatSetting w:name="doNotFlipMirrorIndents" w:uri="http://schemas.microsoft.com/office/word" w:val="1"/>
-    <w:compatSetting w:name="differentiateMultirowTableHeaders" w:uri="http://schemas.microsoft.com/office/word" w:val="1"/>
   </w:compat>
   <w:rsids>
     <w:rsidRoot w:val="003E766C"/>
+    <w:rsid w:val="00046494"/>
     <w:rsid w:val="00387FB1"/>
     <w:rsid w:val="003E766C"/>
     <w:rsid w:val="005316A8"/>
@@ -1388,13 +1779,12 @@
   <w:themeFontLang w:val="es-UY"/>
   <w:clrSchemeMapping w:bg1="light1" w:t1="dark1" w:bg2="light2" w:t2="dark2" w:accent1="accent1" w:accent2="accent2" w:accent3="accent3" w:accent4="accent4" w:accent5="accent5" w:accent6="accent6" w:hyperlink="hyperlink" w:followedHyperlink="followedHyperlink"/>
   <w:decimalSymbol w:val=","/>
-  <w:listSeparator w:val=","/>
-  <w15:chartTrackingRefBased/>
+  <w:listSeparator w:val=";"/>
 </w:settings>
 </file>
 
 <file path=word/glossary/styles.xml><?xml version="1.0" encoding="utf-8"?>
-<w:styles xmlns:mc="http://schemas.openxmlformats.org/markup-compatibility/2006" xmlns:r="http://schemas.openxmlformats.org/officeDocument/2006/relationships" xmlns:w="http://schemas.openxmlformats.org/wordprocessingml/2006/main" xmlns:w14="http://schemas.microsoft.com/office/word/2010/wordml" xmlns:w15="http://schemas.microsoft.com/office/word/2012/wordml" mc:Ignorable="w14 w15">
+<w:styles xmlns:mc="http://schemas.openxmlformats.org/markup-compatibility/2006" xmlns:r="http://schemas.openxmlformats.org/officeDocument/2006/relationships" xmlns:w="http://schemas.openxmlformats.org/wordprocessingml/2006/main" xmlns:w14="http://schemas.microsoft.com/office/word/2010/wordml" mc:Ignorable="w14">
   <w:docDefaults>
     <w:rPrDefault>
       <w:rPr>
@@ -1410,378 +1800,144 @@
       </w:pPr>
     </w:pPrDefault>
   </w:docDefaults>
-  <w:latentStyles w:defLockedState="0" w:defUIPriority="99" w:defSemiHidden="0" w:defUnhideWhenUsed="0" w:defQFormat="0" w:count="371">
-    <w:lsdException w:name="Normal" w:uiPriority="0" w:qFormat="1"/>
-    <w:lsdException w:name="heading 1" w:uiPriority="9" w:qFormat="1"/>
-    <w:lsdException w:name="heading 2" w:semiHidden="1" w:uiPriority="9" w:unhideWhenUsed="1" w:qFormat="1"/>
-    <w:lsdException w:name="heading 3" w:semiHidden="1" w:uiPriority="9" w:unhideWhenUsed="1" w:qFormat="1"/>
-    <w:lsdException w:name="heading 4" w:semiHidden="1" w:uiPriority="9" w:unhideWhenUsed="1" w:qFormat="1"/>
-    <w:lsdException w:name="heading 5" w:semiHidden="1" w:uiPriority="9" w:unhideWhenUsed="1" w:qFormat="1"/>
-    <w:lsdException w:name="heading 6" w:semiHidden="1" w:uiPriority="9" w:unhideWhenUsed="1" w:qFormat="1"/>
-    <w:lsdException w:name="heading 7" w:semiHidden="1" w:uiPriority="9" w:unhideWhenUsed="1" w:qFormat="1"/>
-    <w:lsdException w:name="heading 8" w:semiHidden="1" w:uiPriority="9" w:unhideWhenUsed="1" w:qFormat="1"/>
-    <w:lsdException w:name="heading 9" w:semiHidden="1" w:uiPriority="9" w:unhideWhenUsed="1" w:qFormat="1"/>
-    <w:lsdException w:name="index 1" w:semiHidden="1" w:unhideWhenUsed="1"/>
-    <w:lsdException w:name="index 2" w:semiHidden="1" w:unhideWhenUsed="1"/>
-    <w:lsdException w:name="index 3" w:semiHidden="1" w:unhideWhenUsed="1"/>
-    <w:lsdException w:name="index 4" w:semiHidden="1" w:unhideWhenUsed="1"/>
-    <w:lsdException w:name="index 5" w:semiHidden="1" w:unhideWhenUsed="1"/>
-    <w:lsdException w:name="index 6" w:semiHidden="1" w:unhideWhenUsed="1"/>
-    <w:lsdException w:name="index 7" w:semiHidden="1" w:unhideWhenUsed="1"/>
-    <w:lsdException w:name="index 8" w:semiHidden="1" w:unhideWhenUsed="1"/>
-    <w:lsdException w:name="index 9" w:semiHidden="1" w:unhideWhenUsed="1"/>
-    <w:lsdException w:name="toc 1" w:semiHidden="1" w:uiPriority="39" w:unhideWhenUsed="1"/>
-    <w:lsdException w:name="toc 2" w:semiHidden="1" w:uiPriority="39" w:unhideWhenUsed="1"/>
-    <w:lsdException w:name="toc 3" w:semiHidden="1" w:uiPriority="39" w:unhideWhenUsed="1"/>
-    <w:lsdException w:name="toc 4" w:semiHidden="1" w:uiPriority="39" w:unhideWhenUsed="1"/>
-    <w:lsdException w:name="toc 5" w:semiHidden="1" w:uiPriority="39" w:unhideWhenUsed="1"/>
-    <w:lsdException w:name="toc 6" w:semiHidden="1" w:uiPriority="39" w:unhideWhenUsed="1"/>
-    <w:lsdException w:name="toc 7" w:semiHidden="1" w:uiPriority="39" w:unhideWhenUsed="1"/>
-    <w:lsdException w:name="toc 8" w:semiHidden="1" w:uiPriority="39" w:unhideWhenUsed="1"/>
-    <w:lsdException w:name="toc 9" w:semiHidden="1" w:uiPriority="39" w:unhideWhenUsed="1"/>
-    <w:lsdException w:name="Normal Indent" w:semiHidden="1" w:unhideWhenUsed="1"/>
-    <w:lsdException w:name="footnote text" w:semiHidden="1" w:unhideWhenUsed="1"/>
-    <w:lsdException w:name="annotation text" w:semiHidden="1" w:unhideWhenUsed="1"/>
-    <w:lsdException w:name="header" w:semiHidden="1" w:unhideWhenUsed="1"/>
-    <w:lsdException w:name="footer" w:semiHidden="1" w:unhideWhenUsed="1"/>
-    <w:lsdException w:name="index heading" w:semiHidden="1" w:unhideWhenUsed="1"/>
-    <w:lsdException w:name="caption" w:semiHidden="1" w:uiPriority="35" w:unhideWhenUsed="1" w:qFormat="1"/>
-    <w:lsdException w:name="table of figures" w:semiHidden="1" w:unhideWhenUsed="1"/>
-    <w:lsdException w:name="envelope address" w:semiHidden="1" w:unhideWhenUsed="1"/>
-    <w:lsdException w:name="envelope return" w:semiHidden="1" w:unhideWhenUsed="1"/>
-    <w:lsdException w:name="footnote reference" w:semiHidden="1" w:unhideWhenUsed="1"/>
-    <w:lsdException w:name="annotation reference" w:semiHidden="1" w:unhideWhenUsed="1"/>
-    <w:lsdException w:name="line number" w:semiHidden="1" w:unhideWhenUsed="1"/>
-    <w:lsdException w:name="page number" w:semiHidden="1" w:unhideWhenUsed="1"/>
-    <w:lsdException w:name="endnote reference" w:semiHidden="1" w:unhideWhenUsed="1"/>
-    <w:lsdException w:name="endnote text" w:semiHidden="1" w:unhideWhenUsed="1"/>
-    <w:lsdException w:name="table of authorities" w:semiHidden="1" w:unhideWhenUsed="1"/>
-    <w:lsdException w:name="macro" w:semiHidden="1" w:unhideWhenUsed="1"/>
-    <w:lsdException w:name="toa heading" w:semiHidden="1" w:unhideWhenUsed="1"/>
-    <w:lsdException w:name="List" w:semiHidden="1" w:unhideWhenUsed="1"/>
-    <w:lsdException w:name="List Bullet" w:semiHidden="1" w:unhideWhenUsed="1"/>
-    <w:lsdException w:name="List Number" w:semiHidden="1" w:unhideWhenUsed="1"/>
-    <w:lsdException w:name="List 2" w:semiHidden="1" w:unhideWhenUsed="1"/>
-    <w:lsdException w:name="List 3" w:semiHidden="1" w:unhideWhenUsed="1"/>
-    <w:lsdException w:name="List 4" w:semiHidden="1" w:unhideWhenUsed="1"/>
-    <w:lsdException w:name="List 5" w:semiHidden="1" w:unhideWhenUsed="1"/>
-    <w:lsdException w:name="List Bullet 2" w:semiHidden="1" w:unhideWhenUsed="1"/>
-    <w:lsdException w:name="List Bullet 3" w:semiHidden="1" w:unhideWhenUsed="1"/>
-    <w:lsdException w:name="List Bullet 4" w:semiHidden="1" w:unhideWhenUsed="1"/>
-    <w:lsdException w:name="List Bullet 5" w:semiHidden="1" w:unhideWhenUsed="1"/>
-    <w:lsdException w:name="List Number 2" w:semiHidden="1" w:unhideWhenUsed="1"/>
-    <w:lsdException w:name="List Number 3" w:semiHidden="1" w:unhideWhenUsed="1"/>
-    <w:lsdException w:name="List Number 4" w:semiHidden="1" w:unhideWhenUsed="1"/>
-    <w:lsdException w:name="List Number 5" w:semiHidden="1" w:unhideWhenUsed="1"/>
-    <w:lsdException w:name="Title" w:uiPriority="10" w:qFormat="1"/>
-    <w:lsdException w:name="Closing" w:semiHidden="1" w:unhideWhenUsed="1"/>
-    <w:lsdException w:name="Signature" w:semiHidden="1" w:unhideWhenUsed="1"/>
-    <w:lsdException w:name="Default Paragraph Font" w:semiHidden="1" w:uiPriority="1" w:unhideWhenUsed="1"/>
-    <w:lsdException w:name="Body Text" w:semiHidden="1" w:unhideWhenUsed="1"/>
-    <w:lsdException w:name="Body Text Indent" w:semiHidden="1" w:unhideWhenUsed="1"/>
-    <w:lsdException w:name="List Continue" w:semiHidden="1" w:unhideWhenUsed="1"/>
-    <w:lsdException w:name="List Continue 2" w:semiHidden="1" w:unhideWhenUsed="1"/>
-    <w:lsdException w:name="List Continue 3" w:semiHidden="1" w:unhideWhenUsed="1"/>
-    <w:lsdException w:name="List Continue 4" w:semiHidden="1" w:unhideWhenUsed="1"/>
-    <w:lsdException w:name="List Continue 5" w:semiHidden="1" w:unhideWhenUsed="1"/>
-    <w:lsdException w:name="Message Header" w:semiHidden="1" w:unhideWhenUsed="1"/>
-    <w:lsdException w:name="Subtitle" w:uiPriority="11" w:qFormat="1"/>
-    <w:lsdException w:name="Salutation" w:semiHidden="1" w:unhideWhenUsed="1"/>
-    <w:lsdException w:name="Date" w:semiHidden="1" w:unhideWhenUsed="1"/>
-    <w:lsdException w:name="Body Text First Indent" w:semiHidden="1" w:unhideWhenUsed="1"/>
-    <w:lsdException w:name="Body Text First Indent 2" w:semiHidden="1" w:unhideWhenUsed="1"/>
-    <w:lsdException w:name="Note Heading" w:semiHidden="1" w:unhideWhenUsed="1"/>
-    <w:lsdException w:name="Body Text 2" w:semiHidden="1" w:unhideWhenUsed="1"/>
-    <w:lsdException w:name="Body Text 3" w:semiHidden="1" w:unhideWhenUsed="1"/>
-    <w:lsdException w:name="Body Text Indent 2" w:semiHidden="1" w:unhideWhenUsed="1"/>
-    <w:lsdException w:name="Body Text Indent 3" w:semiHidden="1" w:unhideWhenUsed="1"/>
-    <w:lsdException w:name="Block Text" w:semiHidden="1" w:unhideWhenUsed="1"/>
-    <w:lsdException w:name="Hyperlink" w:semiHidden="1" w:unhideWhenUsed="1"/>
-    <w:lsdException w:name="FollowedHyperlink" w:semiHidden="1" w:unhideWhenUsed="1"/>
-    <w:lsdException w:name="Strong" w:uiPriority="22" w:qFormat="1"/>
-    <w:lsdException w:name="Emphasis" w:uiPriority="20" w:qFormat="1"/>
-    <w:lsdException w:name="Document Map" w:semiHidden="1" w:unhideWhenUsed="1"/>
-    <w:lsdException w:name="Plain Text" w:semiHidden="1" w:unhideWhenUsed="1"/>
-    <w:lsdException w:name="E-mail Signature" w:semiHidden="1" w:unhideWhenUsed="1"/>
-    <w:lsdException w:name="HTML Top of Form" w:semiHidden="1" w:unhideWhenUsed="1"/>
-    <w:lsdException w:name="HTML Bottom of Form" w:semiHidden="1" w:unhideWhenUsed="1"/>
-    <w:lsdException w:name="Normal (Web)" w:semiHidden="1" w:unhideWhenUsed="1"/>
-    <w:lsdException w:name="HTML Acronym" w:semiHidden="1" w:unhideWhenUsed="1"/>
-    <w:lsdException w:name="HTML Address" w:semiHidden="1" w:unhideWhenUsed="1"/>
-    <w:lsdException w:name="HTML Cite" w:semiHidden="1" w:unhideWhenUsed="1"/>
-    <w:lsdException w:name="HTML Code" w:semiHidden="1" w:unhideWhenUsed="1"/>
-    <w:lsdException w:name="HTML Definition" w:semiHidden="1" w:unhideWhenUsed="1"/>
-    <w:lsdException w:name="HTML Keyboard" w:semiHidden="1" w:unhideWhenUsed="1"/>
-    <w:lsdException w:name="HTML Preformatted" w:semiHidden="1" w:unhideWhenUsed="1"/>
-    <w:lsdException w:name="HTML Sample" w:semiHidden="1" w:unhideWhenUsed="1"/>
-    <w:lsdException w:name="HTML Typewriter" w:semiHidden="1" w:unhideWhenUsed="1"/>
-    <w:lsdException w:name="HTML Variable" w:semiHidden="1" w:unhideWhenUsed="1"/>
-    <w:lsdException w:name="Normal Table" w:semiHidden="1" w:unhideWhenUsed="1"/>
-    <w:lsdException w:name="annotation subject" w:semiHidden="1" w:unhideWhenUsed="1"/>
-    <w:lsdException w:name="No List" w:semiHidden="1" w:unhideWhenUsed="1"/>
-    <w:lsdException w:name="Outline List 1" w:semiHidden="1" w:unhideWhenUsed="1"/>
-    <w:lsdException w:name="Outline List 2" w:semiHidden="1" w:unhideWhenUsed="1"/>
-    <w:lsdException w:name="Outline List 3" w:semiHidden="1" w:unhideWhenUsed="1"/>
-    <w:lsdException w:name="Table Simple 1" w:semiHidden="1" w:unhideWhenUsed="1"/>
-    <w:lsdException w:name="Table Simple 2" w:semiHidden="1" w:unhideWhenUsed="1"/>
-    <w:lsdException w:name="Table Simple 3" w:semiHidden="1" w:unhideWhenUsed="1"/>
-    <w:lsdException w:name="Table Classic 1" w:semiHidden="1" w:unhideWhenUsed="1"/>
-    <w:lsdException w:name="Table Classic 2" w:semiHidden="1" w:unhideWhenUsed="1"/>
-    <w:lsdException w:name="Table Classic 3" w:semiHidden="1" w:unhideWhenUsed="1"/>
-    <w:lsdException w:name="Table Classic 4" w:semiHidden="1" w:unhideWhenUsed="1"/>
-    <w:lsdException w:name="Table Colorful 1" w:semiHidden="1" w:unhideWhenUsed="1"/>
-    <w:lsdException w:name="Table Colorful 2" w:semiHidden="1" w:unhideWhenUsed="1"/>
-    <w:lsdException w:name="Table Colorful 3" w:semiHidden="1" w:unhideWhenUsed="1"/>
-    <w:lsdException w:name="Table Columns 1" w:semiHidden="1" w:unhideWhenUsed="1"/>
-    <w:lsdException w:name="Table Columns 2" w:semiHidden="1" w:unhideWhenUsed="1"/>
-    <w:lsdException w:name="Table Columns 3" w:semiHidden="1" w:unhideWhenUsed="1"/>
-    <w:lsdException w:name="Table Columns 4" w:semiHidden="1" w:unhideWhenUsed="1"/>
-    <w:lsdException w:name="Table Columns 5" w:semiHidden="1" w:unhideWhenUsed="1"/>
-    <w:lsdException w:name="Table Grid 1" w:semiHidden="1" w:unhideWhenUsed="1"/>
-    <w:lsdException w:name="Table Grid 2" w:semiHidden="1" w:unhideWhenUsed="1"/>
-    <w:lsdException w:name="Table Grid 3" w:semiHidden="1" w:unhideWhenUsed="1"/>
-    <w:lsdException w:name="Table Grid 4" w:semiHidden="1" w:unhideWhenUsed="1"/>
-    <w:lsdException w:name="Table Grid 5" w:semiHidden="1" w:unhideWhenUsed="1"/>
-    <w:lsdException w:name="Table Grid 6" w:semiHidden="1" w:unhideWhenUsed="1"/>
-    <w:lsdException w:name="Table Grid 7" w:semiHidden="1" w:unhideWhenUsed="1"/>
-    <w:lsdException w:name="Table Grid 8" w:semiHidden="1" w:unhideWhenUsed="1"/>
-    <w:lsdException w:name="Table List 1" w:semiHidden="1" w:unhideWhenUsed="1"/>
-    <w:lsdException w:name="Table List 2" w:semiHidden="1" w:unhideWhenUsed="1"/>
-    <w:lsdException w:name="Table List 3" w:semiHidden="1" w:unhideWhenUsed="1"/>
-    <w:lsdException w:name="Table List 4" w:semiHidden="1" w:unhideWhenUsed="1"/>
-    <w:lsdException w:name="Table List 5" w:semiHidden="1" w:unhideWhenUsed="1"/>
-    <w:lsdException w:name="Table List 6" w:semiHidden="1" w:unhideWhenUsed="1"/>
-    <w:lsdException w:name="Table List 7" w:semiHidden="1" w:unhideWhenUsed="1"/>
-    <w:lsdException w:name="Table List 8" w:semiHidden="1" w:unhideWhenUsed="1"/>
-    <w:lsdException w:name="Table 3D effects 1" w:semiHidden="1" w:unhideWhenUsed="1"/>
-    <w:lsdException w:name="Table 3D effects 2" w:semiHidden="1" w:unhideWhenUsed="1"/>
-    <w:lsdException w:name="Table 3D effects 3" w:semiHidden="1" w:unhideWhenUsed="1"/>
-    <w:lsdException w:name="Table Contemporary" w:semiHidden="1" w:unhideWhenUsed="1"/>
-    <w:lsdException w:name="Table Elegant" w:semiHidden="1" w:unhideWhenUsed="1"/>
-    <w:lsdException w:name="Table Professional" w:semiHidden="1" w:unhideWhenUsed="1"/>
-    <w:lsdException w:name="Table Subtle 1" w:semiHidden="1" w:unhideWhenUsed="1"/>
-    <w:lsdException w:name="Table Subtle 2" w:semiHidden="1" w:unhideWhenUsed="1"/>
-    <w:lsdException w:name="Table Web 1" w:semiHidden="1" w:unhideWhenUsed="1"/>
-    <w:lsdException w:name="Table Web 2" w:semiHidden="1" w:unhideWhenUsed="1"/>
-    <w:lsdException w:name="Table Web 3" w:semiHidden="1" w:unhideWhenUsed="1"/>
-    <w:lsdException w:name="Balloon Text" w:semiHidden="1" w:unhideWhenUsed="1"/>
-    <w:lsdException w:name="Table Grid" w:uiPriority="39"/>
-    <w:lsdException w:name="Table Theme" w:semiHidden="1" w:unhideWhenUsed="1"/>
-    <w:lsdException w:name="Placeholder Text" w:semiHidden="1"/>
-    <w:lsdException w:name="No Spacing" w:uiPriority="1" w:qFormat="1"/>
-    <w:lsdException w:name="Light Shading" w:uiPriority="60"/>
-    <w:lsdException w:name="Light List" w:uiPriority="61"/>
-    <w:lsdException w:name="Light Grid" w:uiPriority="62"/>
-    <w:lsdException w:name="Medium Shading 1" w:uiPriority="63"/>
-    <w:lsdException w:name="Medium Shading 2" w:uiPriority="64"/>
-    <w:lsdException w:name="Medium List 1" w:uiPriority="65"/>
-    <w:lsdException w:name="Medium List 2" w:uiPriority="66"/>
-    <w:lsdException w:name="Medium Grid 1" w:uiPriority="67"/>
-    <w:lsdException w:name="Medium Grid 2" w:uiPriority="68"/>
-    <w:lsdException w:name="Medium Grid 3" w:uiPriority="69"/>
-    <w:lsdException w:name="Dark List" w:uiPriority="70"/>
-    <w:lsdException w:name="Colorful Shading" w:uiPriority="71"/>
-    <w:lsdException w:name="Colorful List" w:uiPriority="72"/>
-    <w:lsdException w:name="Colorful Grid" w:uiPriority="73"/>
-    <w:lsdException w:name="Light Shading Accent 1" w:uiPriority="60"/>
-    <w:lsdException w:name="Light List Accent 1" w:uiPriority="61"/>
-    <w:lsdException w:name="Light Grid Accent 1" w:uiPriority="62"/>
-    <w:lsdException w:name="Medium Shading 1 Accent 1" w:uiPriority="63"/>
-    <w:lsdException w:name="Medium Shading 2 Accent 1" w:uiPriority="64"/>
-    <w:lsdException w:name="Medium List 1 Accent 1" w:uiPriority="65"/>
-    <w:lsdException w:name="Revision" w:semiHidden="1"/>
-    <w:lsdException w:name="List Paragraph" w:uiPriority="34" w:qFormat="1"/>
-    <w:lsdException w:name="Quote" w:uiPriority="29" w:qFormat="1"/>
-    <w:lsdException w:name="Intense Quote" w:uiPriority="30" w:qFormat="1"/>
-    <w:lsdException w:name="Medium List 2 Accent 1" w:uiPriority="66"/>
-    <w:lsdException w:name="Medium Grid 1 Accent 1" w:uiPriority="67"/>
-    <w:lsdException w:name="Medium Grid 2 Accent 1" w:uiPriority="68"/>
-    <w:lsdException w:name="Medium Grid 3 Accent 1" w:uiPriority="69"/>
-    <w:lsdException w:name="Dark List Accent 1" w:uiPriority="70"/>
-    <w:lsdException w:name="Colorful Shading Accent 1" w:uiPriority="71"/>
-    <w:lsdException w:name="Colorful List Accent 1" w:uiPriority="72"/>
-    <w:lsdException w:name="Colorful Grid Accent 1" w:uiPriority="73"/>
-    <w:lsdException w:name="Light Shading Accent 2" w:uiPriority="60"/>
-    <w:lsdException w:name="Light List Accent 2" w:uiPriority="61"/>
-    <w:lsdException w:name="Light Grid Accent 2" w:uiPriority="62"/>
-    <w:lsdException w:name="Medium Shading 1 Accent 2" w:uiPriority="63"/>
-    <w:lsdException w:name="Medium Shading 2 Accent 2" w:uiPriority="64"/>
-    <w:lsdException w:name="Medium List 1 Accent 2" w:uiPriority="65"/>
-    <w:lsdException w:name="Medium List 2 Accent 2" w:uiPriority="66"/>
-    <w:lsdException w:name="Medium Grid 1 Accent 2" w:uiPriority="67"/>
-    <w:lsdException w:name="Medium Grid 2 Accent 2" w:uiPriority="68"/>
-    <w:lsdException w:name="Medium Grid 3 Accent 2" w:uiPriority="69"/>
-    <w:lsdException w:name="Dark List Accent 2" w:uiPriority="70"/>
-    <w:lsdException w:name="Colorful Shading Accent 2" w:uiPriority="71"/>
-    <w:lsdException w:name="Colorful List Accent 2" w:uiPriority="72"/>
-    <w:lsdException w:name="Colorful Grid Accent 2" w:uiPriority="73"/>
-    <w:lsdException w:name="Light Shading Accent 3" w:uiPriority="60"/>
-    <w:lsdException w:name="Light List Accent 3" w:uiPriority="61"/>
-    <w:lsdException w:name="Light Grid Accent 3" w:uiPriority="62"/>
-    <w:lsdException w:name="Medium Shading 1 Accent 3" w:uiPriority="63"/>
-    <w:lsdException w:name="Medium Shading 2 Accent 3" w:uiPriority="64"/>
-    <w:lsdException w:name="Medium List 1 Accent 3" w:uiPriority="65"/>
-    <w:lsdException w:name="Medium List 2 Accent 3" w:uiPriority="66"/>
-    <w:lsdException w:name="Medium Grid 1 Accent 3" w:uiPriority="67"/>
-    <w:lsdException w:name="Medium Grid 2 Accent 3" w:uiPriority="68"/>
-    <w:lsdException w:name="Medium Grid 3 Accent 3" w:uiPriority="69"/>
-    <w:lsdException w:name="Dark List Accent 3" w:uiPriority="70"/>
-    <w:lsdException w:name="Colorful Shading Accent 3" w:uiPriority="71"/>
-    <w:lsdException w:name="Colorful List Accent 3" w:uiPriority="72"/>
-    <w:lsdException w:name="Colorful Grid Accent 3" w:uiPriority="73"/>
-    <w:lsdException w:name="Light Shading Accent 4" w:uiPriority="60"/>
-    <w:lsdException w:name="Light List Accent 4" w:uiPriority="61"/>
-    <w:lsdException w:name="Light Grid Accent 4" w:uiPriority="62"/>
-    <w:lsdException w:name="Medium Shading 1 Accent 4" w:uiPriority="63"/>
-    <w:lsdException w:name="Medium Shading 2 Accent 4" w:uiPriority="64"/>
-    <w:lsdException w:name="Medium List 1 Accent 4" w:uiPriority="65"/>
-    <w:lsdException w:name="Medium List 2 Accent 4" w:uiPriority="66"/>
-    <w:lsdException w:name="Medium Grid 1 Accent 4" w:uiPriority="67"/>
-    <w:lsdException w:name="Medium Grid 2 Accent 4" w:uiPriority="68"/>
-    <w:lsdException w:name="Medium Grid 3 Accent 4" w:uiPriority="69"/>
-    <w:lsdException w:name="Dark List Accent 4" w:uiPriority="70"/>
-    <w:lsdException w:name="Colorful Shading Accent 4" w:uiPriority="71"/>
-    <w:lsdException w:name="Colorful List Accent 4" w:uiPriority="72"/>
-    <w:lsdException w:name="Colorful Grid Accent 4" w:uiPriority="73"/>
-    <w:lsdException w:name="Light Shading Accent 5" w:uiPriority="60"/>
-    <w:lsdException w:name="Light List Accent 5" w:uiPriority="61"/>
-    <w:lsdException w:name="Light Grid Accent 5" w:uiPriority="62"/>
-    <w:lsdException w:name="Medium Shading 1 Accent 5" w:uiPriority="63"/>
-    <w:lsdException w:name="Medium Shading 2 Accent 5" w:uiPriority="64"/>
-    <w:lsdException w:name="Medium List 1 Accent 5" w:uiPriority="65"/>
-    <w:lsdException w:name="Medium List 2 Accent 5" w:uiPriority="66"/>
-    <w:lsdException w:name="Medium Grid 1 Accent 5" w:uiPriority="67"/>
-    <w:lsdException w:name="Medium Grid 2 Accent 5" w:uiPriority="68"/>
-    <w:lsdException w:name="Medium Grid 3 Accent 5" w:uiPriority="69"/>
-    <w:lsdException w:name="Dark List Accent 5" w:uiPriority="70"/>
-    <w:lsdException w:name="Colorful Shading Accent 5" w:uiPriority="71"/>
-    <w:lsdException w:name="Colorful List Accent 5" w:uiPriority="72"/>
-    <w:lsdException w:name="Colorful Grid Accent 5" w:uiPriority="73"/>
-    <w:lsdException w:name="Light Shading Accent 6" w:uiPriority="60"/>
-    <w:lsdException w:name="Light List Accent 6" w:uiPriority="61"/>
-    <w:lsdException w:name="Light Grid Accent 6" w:uiPriority="62"/>
-    <w:lsdException w:name="Medium Shading 1 Accent 6" w:uiPriority="63"/>
-    <w:lsdException w:name="Medium Shading 2 Accent 6" w:uiPriority="64"/>
-    <w:lsdException w:name="Medium List 1 Accent 6" w:uiPriority="65"/>
-    <w:lsdException w:name="Medium List 2 Accent 6" w:uiPriority="66"/>
-    <w:lsdException w:name="Medium Grid 1 Accent 6" w:uiPriority="67"/>
-    <w:lsdException w:name="Medium Grid 2 Accent 6" w:uiPriority="68"/>
-    <w:lsdException w:name="Medium Grid 3 Accent 6" w:uiPriority="69"/>
-    <w:lsdException w:name="Dark List Accent 6" w:uiPriority="70"/>
-    <w:lsdException w:name="Colorful Shading Accent 6" w:uiPriority="71"/>
-    <w:lsdException w:name="Colorful List Accent 6" w:uiPriority="72"/>
-    <w:lsdException w:name="Colorful Grid Accent 6" w:uiPriority="73"/>
-    <w:lsdException w:name="Subtle Emphasis" w:uiPriority="19" w:qFormat="1"/>
-    <w:lsdException w:name="Intense Emphasis" w:uiPriority="21" w:qFormat="1"/>
-    <w:lsdException w:name="Subtle Reference" w:uiPriority="31" w:qFormat="1"/>
-    <w:lsdException w:name="Intense Reference" w:uiPriority="32" w:qFormat="1"/>
-    <w:lsdException w:name="Book Title" w:uiPriority="33" w:qFormat="1"/>
-    <w:lsdException w:name="Bibliography" w:semiHidden="1" w:uiPriority="37" w:unhideWhenUsed="1"/>
-    <w:lsdException w:name="TOC Heading" w:semiHidden="1" w:uiPriority="39" w:unhideWhenUsed="1" w:qFormat="1"/>
-    <w:lsdException w:name="Plain Table 1" w:uiPriority="41"/>
-    <w:lsdException w:name="Plain Table 2" w:uiPriority="42"/>
-    <w:lsdException w:name="Plain Table 3" w:uiPriority="43"/>
-    <w:lsdException w:name="Plain Table 4" w:uiPriority="44"/>
-    <w:lsdException w:name="Plain Table 5" w:uiPriority="45"/>
-    <w:lsdException w:name="Grid Table Light" w:uiPriority="40"/>
-    <w:lsdException w:name="Grid Table 1 Light" w:uiPriority="46"/>
-    <w:lsdException w:name="Grid Table 2" w:uiPriority="47"/>
-    <w:lsdException w:name="Grid Table 3" w:uiPriority="48"/>
-    <w:lsdException w:name="Grid Table 4" w:uiPriority="49"/>
-    <w:lsdException w:name="Grid Table 5 Dark" w:uiPriority="50"/>
-    <w:lsdException w:name="Grid Table 6 Colorful" w:uiPriority="51"/>
-    <w:lsdException w:name="Grid Table 7 Colorful" w:uiPriority="52"/>
-    <w:lsdException w:name="Grid Table 1 Light Accent 1" w:uiPriority="46"/>
-    <w:lsdException w:name="Grid Table 2 Accent 1" w:uiPriority="47"/>
-    <w:lsdException w:name="Grid Table 3 Accent 1" w:uiPriority="48"/>
-    <w:lsdException w:name="Grid Table 4 Accent 1" w:uiPriority="49"/>
-    <w:lsdException w:name="Grid Table 5 Dark Accent 1" w:uiPriority="50"/>
-    <w:lsdException w:name="Grid Table 6 Colorful Accent 1" w:uiPriority="51"/>
-    <w:lsdException w:name="Grid Table 7 Colorful Accent 1" w:uiPriority="52"/>
-    <w:lsdException w:name="Grid Table 1 Light Accent 2" w:uiPriority="46"/>
-    <w:lsdException w:name="Grid Table 2 Accent 2" w:uiPriority="47"/>
-    <w:lsdException w:name="Grid Table 3 Accent 2" w:uiPriority="48"/>
-    <w:lsdException w:name="Grid Table 4 Accent 2" w:uiPriority="49"/>
-    <w:lsdException w:name="Grid Table 5 Dark Accent 2" w:uiPriority="50"/>
-    <w:lsdException w:name="Grid Table 6 Colorful Accent 2" w:uiPriority="51"/>
-    <w:lsdException w:name="Grid Table 7 Colorful Accent 2" w:uiPriority="52"/>
-    <w:lsdException w:name="Grid Table 1 Light Accent 3" w:uiPriority="46"/>
-    <w:lsdException w:name="Grid Table 2 Accent 3" w:uiPriority="47"/>
-    <w:lsdException w:name="Grid Table 3 Accent 3" w:uiPriority="48"/>
-    <w:lsdException w:name="Grid Table 4 Accent 3" w:uiPriority="49"/>
-    <w:lsdException w:name="Grid Table 5 Dark Accent 3" w:uiPriority="50"/>
-    <w:lsdException w:name="Grid Table 6 Colorful Accent 3" w:uiPriority="51"/>
-    <w:lsdException w:name="Grid Table 7 Colorful Accent 3" w:uiPriority="52"/>
-    <w:lsdException w:name="Grid Table 1 Light Accent 4" w:uiPriority="46"/>
-    <w:lsdException w:name="Grid Table 2 Accent 4" w:uiPriority="47"/>
-    <w:lsdException w:name="Grid Table 3 Accent 4" w:uiPriority="48"/>
-    <w:lsdException w:name="Grid Table 4 Accent 4" w:uiPriority="49"/>
-    <w:lsdException w:name="Grid Table 5 Dark Accent 4" w:uiPriority="50"/>
-    <w:lsdException w:name="Grid Table 6 Colorful Accent 4" w:uiPriority="51"/>
-    <w:lsdException w:name="Grid Table 7 Colorful Accent 4" w:uiPriority="52"/>
-    <w:lsdException w:name="Grid Table 1 Light Accent 5" w:uiPriority="46"/>
-    <w:lsdException w:name="Grid Table 2 Accent 5" w:uiPriority="47"/>
-    <w:lsdException w:name="Grid Table 3 Accent 5" w:uiPriority="48"/>
-    <w:lsdException w:name="Grid Table 4 Accent 5" w:uiPriority="49"/>
-    <w:lsdException w:name="Grid Table 5 Dark Accent 5" w:uiPriority="50"/>
-    <w:lsdException w:name="Grid Table 6 Colorful Accent 5" w:uiPriority="51"/>
-    <w:lsdException w:name="Grid Table 7 Colorful Accent 5" w:uiPriority="52"/>
-    <w:lsdException w:name="Grid Table 1 Light Accent 6" w:uiPriority="46"/>
-    <w:lsdException w:name="Grid Table 2 Accent 6" w:uiPriority="47"/>
-    <w:lsdException w:name="Grid Table 3 Accent 6" w:uiPriority="48"/>
-    <w:lsdException w:name="Grid Table 4 Accent 6" w:uiPriority="49"/>
-    <w:lsdException w:name="Grid Table 5 Dark Accent 6" w:uiPriority="50"/>
-    <w:lsdException w:name="Grid Table 6 Colorful Accent 6" w:uiPriority="51"/>
-    <w:lsdException w:name="Grid Table 7 Colorful Accent 6" w:uiPriority="52"/>
-    <w:lsdException w:name="List Table 1 Light" w:uiPriority="46"/>
-    <w:lsdException w:name="List Table 2" w:uiPriority="47"/>
-    <w:lsdException w:name="List Table 3" w:uiPriority="48"/>
-    <w:lsdException w:name="List Table 4" w:uiPriority="49"/>
-    <w:lsdException w:name="List Table 5 Dark" w:uiPriority="50"/>
-    <w:lsdException w:name="List Table 6 Colorful" w:uiPriority="51"/>
-    <w:lsdException w:name="List Table 7 Colorful" w:uiPriority="52"/>
-    <w:lsdException w:name="List Table 1 Light Accent 1" w:uiPriority="46"/>
-    <w:lsdException w:name="List Table 2 Accent 1" w:uiPriority="47"/>
-    <w:lsdException w:name="List Table 3 Accent 1" w:uiPriority="48"/>
-    <w:lsdException w:name="List Table 4 Accent 1" w:uiPriority="49"/>
-    <w:lsdException w:name="List Table 5 Dark Accent 1" w:uiPriority="50"/>
-    <w:lsdException w:name="List Table 6 Colorful Accent 1" w:uiPriority="51"/>
-    <w:lsdException w:name="List Table 7 Colorful Accent 1" w:uiPriority="52"/>
-    <w:lsdException w:name="List Table 1 Light Accent 2" w:uiPriority="46"/>
-    <w:lsdException w:name="List Table 2 Accent 2" w:uiPriority="47"/>
-    <w:lsdException w:name="List Table 3 Accent 2" w:uiPriority="48"/>
-    <w:lsdException w:name="List Table 4 Accent 2" w:uiPriority="49"/>
-    <w:lsdException w:name="List Table 5 Dark Accent 2" w:uiPriority="50"/>
-    <w:lsdException w:name="List Table 6 Colorful Accent 2" w:uiPriority="51"/>
-    <w:lsdException w:name="List Table 7 Colorful Accent 2" w:uiPriority="52"/>
-    <w:lsdException w:name="List Table 1 Light Accent 3" w:uiPriority="46"/>
-    <w:lsdException w:name="List Table 2 Accent 3" w:uiPriority="47"/>
-    <w:lsdException w:name="List Table 3 Accent 3" w:uiPriority="48"/>
-    <w:lsdException w:name="List Table 4 Accent 3" w:uiPriority="49"/>
-    <w:lsdException w:name="List Table 5 Dark Accent 3" w:uiPriority="50"/>
-    <w:lsdException w:name="List Table 6 Colorful Accent 3" w:uiPriority="51"/>
-    <w:lsdException w:name="List Table 7 Colorful Accent 3" w:uiPriority="52"/>
-    <w:lsdException w:name="List Table 1 Light Accent 4" w:uiPriority="46"/>
-    <w:lsdException w:name="List Table 2 Accent 4" w:uiPriority="47"/>
-    <w:lsdException w:name="List Table 3 Accent 4" w:uiPriority="48"/>
-    <w:lsdException w:name="List Table 4 Accent 4" w:uiPriority="49"/>
-    <w:lsdException w:name="List Table 5 Dark Accent 4" w:uiPriority="50"/>
-    <w:lsdException w:name="List Table 6 Colorful Accent 4" w:uiPriority="51"/>
-    <w:lsdException w:name="List Table 7 Colorful Accent 4" w:uiPriority="52"/>
-    <w:lsdException w:name="List Table 1 Light Accent 5" w:uiPriority="46"/>
-    <w:lsdException w:name="List Table 2 Accent 5" w:uiPriority="47"/>
-    <w:lsdException w:name="List Table 3 Accent 5" w:uiPriority="48"/>
-    <w:lsdException w:name="List Table 4 Accent 5" w:uiPriority="49"/>
-    <w:lsdException w:name="List Table 5 Dark Accent 5" w:uiPriority="50"/>
-    <w:lsdException w:name="List Table 6 Colorful Accent 5" w:uiPriority="51"/>
-    <w:lsdException w:name="List Table 7 Colorful Accent 5" w:uiPriority="52"/>
-    <w:lsdException w:name="List Table 1 Light Accent 6" w:uiPriority="46"/>
-    <w:lsdException w:name="List Table 2 Accent 6" w:uiPriority="47"/>
-    <w:lsdException w:name="List Table 3 Accent 6" w:uiPriority="48"/>
-    <w:lsdException w:name="List Table 4 Accent 6" w:uiPriority="49"/>
-    <w:lsdException w:name="List Table 5 Dark Accent 6" w:uiPriority="50"/>
-    <w:lsdException w:name="List Table 6 Colorful Accent 6" w:uiPriority="51"/>
-    <w:lsdException w:name="List Table 7 Colorful Accent 6" w:uiPriority="52"/>
+  <w:latentStyles w:defLockedState="0" w:defUIPriority="99" w:defSemiHidden="1" w:defUnhideWhenUsed="1" w:defQFormat="0" w:count="267">
+    <w:lsdException w:name="Normal" w:semiHidden="0" w:uiPriority="0" w:unhideWhenUsed="0" w:qFormat="1"/>
+    <w:lsdException w:name="heading 1" w:semiHidden="0" w:uiPriority="9" w:unhideWhenUsed="0" w:qFormat="1"/>
+    <w:lsdException w:name="heading 2" w:uiPriority="9" w:qFormat="1"/>
+    <w:lsdException w:name="heading 3" w:uiPriority="9" w:qFormat="1"/>
+    <w:lsdException w:name="heading 4" w:uiPriority="9" w:qFormat="1"/>
+    <w:lsdException w:name="heading 5" w:uiPriority="9" w:qFormat="1"/>
+    <w:lsdException w:name="heading 6" w:uiPriority="9" w:qFormat="1"/>
+    <w:lsdException w:name="heading 7" w:uiPriority="9" w:qFormat="1"/>
+    <w:lsdException w:name="heading 8" w:uiPriority="9" w:qFormat="1"/>
+    <w:lsdException w:name="heading 9" w:uiPriority="9" w:qFormat="1"/>
+    <w:lsdException w:name="toc 1" w:uiPriority="39"/>
+    <w:lsdException w:name="toc 2" w:uiPriority="39"/>
+    <w:lsdException w:name="toc 3" w:uiPriority="39"/>
+    <w:lsdException w:name="toc 4" w:uiPriority="39"/>
+    <w:lsdException w:name="toc 5" w:uiPriority="39"/>
+    <w:lsdException w:name="toc 6" w:uiPriority="39"/>
+    <w:lsdException w:name="toc 7" w:uiPriority="39"/>
+    <w:lsdException w:name="toc 8" w:uiPriority="39"/>
+    <w:lsdException w:name="toc 9" w:uiPriority="39"/>
+    <w:lsdException w:name="caption" w:uiPriority="35" w:qFormat="1"/>
+    <w:lsdException w:name="Title" w:semiHidden="0" w:uiPriority="10" w:unhideWhenUsed="0" w:qFormat="1"/>
+    <w:lsdException w:name="Default Paragraph Font" w:uiPriority="1"/>
+    <w:lsdException w:name="Subtitle" w:semiHidden="0" w:uiPriority="11" w:unhideWhenUsed="0" w:qFormat="1"/>
+    <w:lsdException w:name="Strong" w:semiHidden="0" w:uiPriority="22" w:unhideWhenUsed="0" w:qFormat="1"/>
+    <w:lsdException w:name="Emphasis" w:semiHidden="0" w:uiPriority="20" w:unhideWhenUsed="0" w:qFormat="1"/>
+    <w:lsdException w:name="Table Grid" w:semiHidden="0" w:uiPriority="39" w:unhideWhenUsed="0"/>
+    <w:lsdException w:name="Placeholder Text" w:unhideWhenUsed="0"/>
+    <w:lsdException w:name="No Spacing" w:semiHidden="0" w:uiPriority="1" w:unhideWhenUsed="0" w:qFormat="1"/>
+    <w:lsdException w:name="Light Shading" w:semiHidden="0" w:uiPriority="60" w:unhideWhenUsed="0"/>
+    <w:lsdException w:name="Light List" w:semiHidden="0" w:uiPriority="61" w:unhideWhenUsed="0"/>
+    <w:lsdException w:name="Light Grid" w:semiHidden="0" w:uiPriority="62" w:unhideWhenUsed="0"/>
+    <w:lsdException w:name="Medium Shading 1" w:semiHidden="0" w:uiPriority="63" w:unhideWhenUsed="0"/>
+    <w:lsdException w:name="Medium Shading 2" w:semiHidden="0" w:uiPriority="64" w:unhideWhenUsed="0"/>
+    <w:lsdException w:name="Medium List 1" w:semiHidden="0" w:uiPriority="65" w:unhideWhenUsed="0"/>
+    <w:lsdException w:name="Medium List 2" w:semiHidden="0" w:uiPriority="66" w:unhideWhenUsed="0"/>
+    <w:lsdException w:name="Medium Grid 1" w:semiHidden="0" w:uiPriority="67" w:unhideWhenUsed="0"/>
+    <w:lsdException w:name="Medium Grid 2" w:semiHidden="0" w:uiPriority="68" w:unhideWhenUsed="0"/>
+    <w:lsdException w:name="Medium Grid 3" w:semiHidden="0" w:uiPriority="69" w:unhideWhenUsed="0"/>
+    <w:lsdException w:name="Dark List" w:semiHidden="0" w:uiPriority="70" w:unhideWhenUsed="0"/>
+    <w:lsdException w:name="Colorful Shading" w:semiHidden="0" w:uiPriority="71" w:unhideWhenUsed="0"/>
+    <w:lsdException w:name="Colorful List" w:semiHidden="0" w:uiPriority="72" w:unhideWhenUsed="0"/>
+    <w:lsdException w:name="Colorful Grid" w:semiHidden="0" w:uiPriority="73" w:unhideWhenUsed="0"/>
+    <w:lsdException w:name="Light Shading Accent 1" w:semiHidden="0" w:uiPriority="60" w:unhideWhenUsed="0"/>
+    <w:lsdException w:name="Light List Accent 1" w:semiHidden="0" w:uiPriority="61" w:unhideWhenUsed="0"/>
+    <w:lsdException w:name="Light Grid Accent 1" w:semiHidden="0" w:uiPriority="62" w:unhideWhenUsed="0"/>
+    <w:lsdException w:name="Medium Shading 1 Accent 1" w:semiHidden="0" w:uiPriority="63" w:unhideWhenUsed="0"/>
+    <w:lsdException w:name="Medium Shading 2 Accent 1" w:semiHidden="0" w:uiPriority="64" w:unhideWhenUsed="0"/>
+    <w:lsdException w:name="Medium List 1 Accent 1" w:semiHidden="0" w:uiPriority="65" w:unhideWhenUsed="0"/>
+    <w:lsdException w:name="Revision" w:unhideWhenUsed="0"/>
+    <w:lsdException w:name="List Paragraph" w:semiHidden="0" w:uiPriority="34" w:unhideWhenUsed="0" w:qFormat="1"/>
+    <w:lsdException w:name="Quote" w:semiHidden="0" w:uiPriority="29" w:unhideWhenUsed="0" w:qFormat="1"/>
+    <w:lsdException w:name="Intense Quote" w:semiHidden="0" w:uiPriority="30" w:unhideWhenUsed="0" w:qFormat="1"/>
+    <w:lsdException w:name="Medium List 2 Accent 1" w:semiHidden="0" w:uiPriority="66" w:unhideWhenUsed="0"/>
+    <w:lsdException w:name="Medium Grid 1 Accent 1" w:semiHidden="0" w:uiPriority="67" w:unhideWhenUsed="0"/>
+    <w:lsdException w:name="Medium Grid 2 Accent 1" w:semiHidden="0" w:uiPriority="68" w:unhideWhenUsed="0"/>
+    <w:lsdException w:name="Medium Grid 3 Accent 1" w:semiHidden="0" w:uiPriority="69" w:unhideWhenUsed="0"/>
+    <w:lsdException w:name="Dark List Accent 1" w:semiHidden="0" w:uiPriority="70" w:unhideWhenUsed="0"/>
+    <w:lsdException w:name="Colorful Shading Accent 1" w:semiHidden="0" w:uiPriority="71" w:unhideWhenUsed="0"/>
+    <w:lsdException w:name="Colorful List Accent 1" w:semiHidden="0" w:uiPriority="72" w:unhideWhenUsed="0"/>
+    <w:lsdException w:name="Colorful Grid Accent 1" w:semiHidden="0" w:uiPriority="73" w:unhideWhenUsed="0"/>
+    <w:lsdException w:name="Light Shading Accent 2" w:semiHidden="0" w:uiPriority="60" w:unhideWhenUsed="0"/>
+    <w:lsdException w:name="Light List Accent 2" w:semiHidden="0" w:uiPriority="61" w:unhideWhenUsed="0"/>
+    <w:lsdException w:name="Light Grid Accent 2" w:semiHidden="0" w:uiPriority="62" w:unhideWhenUsed="0"/>
+    <w:lsdException w:name="Medium Shading 1 Accent 2" w:semiHidden="0" w:uiPriority="63" w:unhideWhenUsed="0"/>
+    <w:lsdException w:name="Medium Shading 2 Accent 2" w:semiHidden="0" w:uiPriority="64" w:unhideWhenUsed="0"/>
+    <w:lsdException w:name="Medium List 1 Accent 2" w:semiHidden="0" w:uiPriority="65" w:unhideWhenUsed="0"/>
+    <w:lsdException w:name="Medium List 2 Accent 2" w:semiHidden="0" w:uiPriority="66" w:unhideWhenUsed="0"/>
+    <w:lsdException w:name="Medium Grid 1 Accent 2" w:semiHidden="0" w:uiPriority="67" w:unhideWhenUsed="0"/>
+    <w:lsdException w:name="Medium Grid 2 Accent 2" w:semiHidden="0" w:uiPriority="68" w:unhideWhenUsed="0"/>
+    <w:lsdException w:name="Medium Grid 3 Accent 2" w:semiHidden="0" w:uiPriority="69" w:unhideWhenUsed="0"/>
+    <w:lsdException w:name="Dark List Accent 2" w:semiHidden="0" w:uiPriority="70" w:unhideWhenUsed="0"/>
+    <w:lsdException w:name="Colorful Shading Accent 2" w:semiHidden="0" w:uiPriority="71" w:unhideWhenUsed="0"/>
+    <w:lsdException w:name="Colorful List Accent 2" w:semiHidden="0" w:uiPriority="72" w:unhideWhenUsed="0"/>
+    <w:lsdException w:name="Colorful Grid Accent 2" w:semiHidden="0" w:uiPriority="73" w:unhideWhenUsed="0"/>
+    <w:lsdException w:name="Light Shading Accent 3" w:semiHidden="0" w:uiPriority="60" w:unhideWhenUsed="0"/>
+    <w:lsdException w:name="Light List Accent 3" w:semiHidden="0" w:uiPriority="61" w:unhideWhenUsed="0"/>
+    <w:lsdException w:name="Light Grid Accent 3" w:semiHidden="0" w:uiPriority="62" w:unhideWhenUsed="0"/>
+    <w:lsdException w:name="Medium Shading 1 Accent 3" w:semiHidden="0" w:uiPriority="63" w:unhideWhenUsed="0"/>
+    <w:lsdException w:name="Medium Shading 2 Accent 3" w:semiHidden="0" w:uiPriority="64" w:unhideWhenUsed="0"/>
+    <w:lsdException w:name="Medium List 1 Accent 3" w:semiHidden="0" w:uiPriority="65" w:unhideWhenUsed="0"/>
+    <w:lsdException w:name="Medium List 2 Accent 3" w:semiHidden="0" w:uiPriority="66" w:unhideWhenUsed="0"/>
+    <w:lsdException w:name="Medium Grid 1 Accent 3" w:semiHidden="0" w:uiPriority="67" w:unhideWhenUsed="0"/>
+    <w:lsdException w:name="Medium Grid 2 Accent 3" w:semiHidden="0" w:uiPriority="68" w:unhideWhenUsed="0"/>
+    <w:lsdException w:name="Medium Grid 3 Accent 3" w:semiHidden="0" w:uiPriority="69" w:unhideWhenUsed="0"/>
+    <w:lsdException w:name="Dark List Accent 3" w:semiHidden="0" w:uiPriority="70" w:unhideWhenUsed="0"/>
+    <w:lsdException w:name="Colorful Shading Accent 3" w:semiHidden="0" w:uiPriority="71" w:unhideWhenUsed="0"/>
+    <w:lsdException w:name="Colorful List Accent 3" w:semiHidden="0" w:uiPriority="72" w:unhideWhenUsed="0"/>
+    <w:lsdException w:name="Colorful Grid Accent 3" w:semiHidden="0" w:uiPriority="73" w:unhideWhenUsed="0"/>
+    <w:lsdException w:name="Light Shading Accent 4" w:semiHidden="0" w:uiPriority="60" w:unhideWhenUsed="0"/>
+    <w:lsdException w:name="Light List Accent 4" w:semiHidden="0" w:uiPriority="61" w:unhideWhenUsed="0"/>
+    <w:lsdException w:name="Light Grid Accent 4" w:semiHidden="0" w:uiPriority="62" w:unhideWhenUsed="0"/>
+    <w:lsdException w:name="Medium Shading 1 Accent 4" w:semiHidden="0" w:uiPriority="63" w:unhideWhenUsed="0"/>
+    <w:lsdException w:name="Medium Shading 2 Accent 4" w:semiHidden="0" w:uiPriority="64" w:unhideWhenUsed="0"/>
+    <w:lsdException w:name="Medium List 1 Accent 4" w:semiHidden="0" w:uiPriority="65" w:unhideWhenUsed="0"/>
+    <w:lsdException w:name="Medium List 2 Accent 4" w:semiHidden="0" w:uiPriority="66" w:unhideWhenUsed="0"/>
+    <w:lsdException w:name="Medium Grid 1 Accent 4" w:semiHidden="0" w:uiPriority="67" w:unhideWhenUsed="0"/>
+    <w:lsdException w:name="Medium Grid 2 Accent 4" w:semiHidden="0" w:uiPriority="68" w:unhideWhenUsed="0"/>
+    <w:lsdException w:name="Medium Grid 3 Accent 4" w:semiHidden="0" w:uiPriority="69" w:unhideWhenUsed="0"/>
+    <w:lsdException w:name="Dark List Accent 4" w:semiHidden="0" w:uiPriority="70" w:unhideWhenUsed="0"/>
+    <w:lsdException w:name="Colorful Shading Accent 4" w:semiHidden="0" w:uiPriority="71" w:unhideWhenUsed="0"/>
+    <w:lsdException w:name="Colorful List Accent 4" w:semiHidden="0" w:uiPriority="72" w:unhideWhenUsed="0"/>
+    <w:lsdException w:name="Colorful Grid Accent 4" w:semiHidden="0" w:uiPriority="73" w:unhideWhenUsed="0"/>
+    <w:lsdException w:name="Light Shading Accent 5" w:semiHidden="0" w:uiPriority="60" w:unhideWhenUsed="0"/>
+    <w:lsdException w:name="Light List Accent 5" w:semiHidden="0" w:uiPriority="61" w:unhideWhenUsed="0"/>
+    <w:lsdException w:name="Light Grid Accent 5" w:semiHidden="0" w:uiPriority="62" w:unhideWhenUsed="0"/>
+    <w:lsdException w:name="Medium Shading 1 Accent 5" w:semiHidden="0" w:uiPriority="63" w:unhideWhenUsed="0"/>
+    <w:lsdException w:name="Medium Shading 2 Accent 5" w:semiHidden="0" w:uiPriority="64" w:unhideWhenUsed="0"/>
+    <w:lsdException w:name="Medium List 1 Accent 5" w:semiHidden="0" w:uiPriority="65" w:unhideWhenUsed="0"/>
+    <w:lsdException w:name="Medium List 2 Accent 5" w:semiHidden="0" w:uiPriority="66" w:unhideWhenUsed="0"/>
+    <w:lsdException w:name="Medium Grid 1 Accent 5" w:semiHidden="0" w:uiPriority="67" w:unhideWhenUsed="0"/>
+    <w:lsdException w:name="Medium Grid 2 Accent 5" w:semiHidden="0" w:uiPriority="68" w:unhideWhenUsed="0"/>
+    <w:lsdException w:name="Medium Grid 3 Accent 5" w:semiHidden="0" w:uiPriority="69" w:unhideWhenUsed="0"/>
+    <w:lsdException w:name="Dark List Accent 5" w:semiHidden="0" w:uiPriority="70" w:unhideWhenUsed="0"/>
+    <w:lsdException w:name="Colorful Shading Accent 5" w:semiHidden="0" w:uiPriority="71" w:unhideWhenUsed="0"/>
+    <w:lsdException w:name="Colorful List Accent 5" w:semiHidden="0" w:uiPriority="72" w:unhideWhenUsed="0"/>
+    <w:lsdException w:name="Colorful Grid Accent 5" w:semiHidden="0" w:uiPriority="73" w:unhideWhenUsed="0"/>
+    <w:lsdException w:name="Light Shading Accent 6" w:semiHidden="0" w:uiPriority="60" w:unhideWhenUsed="0"/>
+    <w:lsdException w:name="Light List Accent 6" w:semiHidden="0" w:uiPriority="61" w:unhideWhenUsed="0"/>
+    <w:lsdException w:name="Light Grid Accent 6" w:semiHidden="0" w:uiPriority="62" w:unhideWhenUsed="0"/>
+    <w:lsdException w:name="Medium Shading 1 Accent 6" w:semiHidden="0" w:uiPriority="63" w:unhideWhenUsed="0"/>
+    <w:lsdException w:name="Medium Shading 2 Accent 6" w:semiHidden="0" w:uiPriority="64" w:unhideWhenUsed="0"/>
+    <w:lsdException w:name="Medium List 1 Accent 6" w:semiHidden="0" w:uiPriority="65" w:unhideWhenUsed="0"/>
+    <w:lsdException w:name="Medium List 2 Accent 6" w:semiHidden="0" w:uiPriority="66" w:unhideWhenUsed="0"/>
+    <w:lsdException w:name="Medium Grid 1 Accent 6" w:semiHidden="0" w:uiPriority="67" w:unhideWhenUsed="0"/>
+    <w:lsdException w:name="Medium Grid 2 Accent 6" w:semiHidden="0" w:uiPriority="68" w:unhideWhenUsed="0"/>
+    <w:lsdException w:name="Medium Grid 3 Accent 6" w:semiHidden="0" w:uiPriority="69" w:unhideWhenUsed="0"/>
+    <w:lsdException w:name="Dark List Accent 6" w:semiHidden="0" w:uiPriority="70" w:unhideWhenUsed="0"/>
+    <w:lsdException w:name="Colorful Shading Accent 6" w:semiHidden="0" w:uiPriority="71" w:unhideWhenUsed="0"/>
+    <w:lsdException w:name="Colorful List Accent 6" w:semiHidden="0" w:uiPriority="72" w:unhideWhenUsed="0"/>
+    <w:lsdException w:name="Colorful Grid Accent 6" w:semiHidden="0" w:uiPriority="73" w:unhideWhenUsed="0"/>
+    <w:lsdException w:name="Subtle Emphasis" w:semiHidden="0" w:uiPriority="19" w:unhideWhenUsed="0" w:qFormat="1"/>
+    <w:lsdException w:name="Intense Emphasis" w:semiHidden="0" w:uiPriority="21" w:unhideWhenUsed="0" w:qFormat="1"/>
+    <w:lsdException w:name="Subtle Reference" w:semiHidden="0" w:uiPriority="31" w:unhideWhenUsed="0" w:qFormat="1"/>
+    <w:lsdException w:name="Intense Reference" w:semiHidden="0" w:uiPriority="32" w:unhideWhenUsed="0" w:qFormat="1"/>
+    <w:lsdException w:name="Book Title" w:semiHidden="0" w:uiPriority="33" w:unhideWhenUsed="0" w:qFormat="1"/>
+    <w:lsdException w:name="Bibliography" w:uiPriority="37"/>
+    <w:lsdException w:name="TOC Heading" w:uiPriority="39" w:qFormat="1"/>
   </w:latentStyles>
   <w:style w:type="paragraph" w:default="1" w:styleId="Normal">
     <w:name w:val="Normal"/>
@@ -1851,8 +2007,232 @@
 </w:styles>
 </file>
 
+<file path=word/glossary/stylesWithEffects.xml><?xml version="1.0" encoding="utf-8"?>
+<w:styles xmlns:wpc="http://schemas.microsoft.com/office/word/2010/wordprocessingCanvas" xmlns:mc="http://schemas.openxmlformats.org/markup-compatibility/2006" xmlns:o="urn:schemas-microsoft-com:office:office" xmlns:r="http://schemas.openxmlformats.org/officeDocument/2006/relationships" xmlns:m="http://schemas.openxmlformats.org/officeDocument/2006/math" xmlns:v="urn:schemas-microsoft-com:vml" xmlns:wp14="http://schemas.microsoft.com/office/word/2010/wordprocessingDrawing" xmlns:wp="http://schemas.openxmlformats.org/drawingml/2006/wordprocessingDrawing" xmlns:w10="urn:schemas-microsoft-com:office:word" xmlns:w="http://schemas.openxmlformats.org/wordprocessingml/2006/main" xmlns:w14="http://schemas.microsoft.com/office/word/2010/wordml" xmlns:wpg="http://schemas.microsoft.com/office/word/2010/wordprocessingGroup" xmlns:wpi="http://schemas.microsoft.com/office/word/2010/wordprocessingInk" xmlns:wne="http://schemas.microsoft.com/office/word/2006/wordml" xmlns:wps="http://schemas.microsoft.com/office/word/2010/wordprocessingShape" mc:Ignorable="w14 wp14">
+  <w:docDefaults>
+    <w:rPrDefault>
+      <w:rPr>
+        <w:rFonts w:asciiTheme="minorHAnsi" w:eastAsiaTheme="minorEastAsia" w:hAnsiTheme="minorHAnsi" w:cstheme="minorBidi"/>
+        <w:sz w:val="22"/>
+        <w:szCs w:val="22"/>
+        <w:lang w:val="es-UY" w:eastAsia="es-UY" w:bidi="ar-SA"/>
+      </w:rPr>
+    </w:rPrDefault>
+    <w:pPrDefault>
+      <w:pPr>
+        <w:spacing w:after="160" w:line="259" w:lineRule="auto"/>
+      </w:pPr>
+    </w:pPrDefault>
+  </w:docDefaults>
+  <w:latentStyles w:defLockedState="0" w:defUIPriority="99" w:defSemiHidden="1" w:defUnhideWhenUsed="1" w:defQFormat="0" w:count="267">
+    <w:lsdException w:name="Normal" w:semiHidden="0" w:uiPriority="0" w:unhideWhenUsed="0" w:qFormat="1"/>
+    <w:lsdException w:name="heading 1" w:semiHidden="0" w:uiPriority="9" w:unhideWhenUsed="0" w:qFormat="1"/>
+    <w:lsdException w:name="heading 2" w:uiPriority="9" w:qFormat="1"/>
+    <w:lsdException w:name="heading 3" w:uiPriority="9" w:qFormat="1"/>
+    <w:lsdException w:name="heading 4" w:uiPriority="9" w:qFormat="1"/>
+    <w:lsdException w:name="heading 5" w:uiPriority="9" w:qFormat="1"/>
+    <w:lsdException w:name="heading 6" w:uiPriority="9" w:qFormat="1"/>
+    <w:lsdException w:name="heading 7" w:uiPriority="9" w:qFormat="1"/>
+    <w:lsdException w:name="heading 8" w:uiPriority="9" w:qFormat="1"/>
+    <w:lsdException w:name="heading 9" w:uiPriority="9" w:qFormat="1"/>
+    <w:lsdException w:name="toc 1" w:uiPriority="39"/>
+    <w:lsdException w:name="toc 2" w:uiPriority="39"/>
+    <w:lsdException w:name="toc 3" w:uiPriority="39"/>
+    <w:lsdException w:name="toc 4" w:uiPriority="39"/>
+    <w:lsdException w:name="toc 5" w:uiPriority="39"/>
+    <w:lsdException w:name="toc 6" w:uiPriority="39"/>
+    <w:lsdException w:name="toc 7" w:uiPriority="39"/>
+    <w:lsdException w:name="toc 8" w:uiPriority="39"/>
+    <w:lsdException w:name="toc 9" w:uiPriority="39"/>
+    <w:lsdException w:name="caption" w:uiPriority="35" w:qFormat="1"/>
+    <w:lsdException w:name="Title" w:semiHidden="0" w:uiPriority="10" w:unhideWhenUsed="0" w:qFormat="1"/>
+    <w:lsdException w:name="Default Paragraph Font" w:uiPriority="1"/>
+    <w:lsdException w:name="Subtitle" w:semiHidden="0" w:uiPriority="11" w:unhideWhenUsed="0" w:qFormat="1"/>
+    <w:lsdException w:name="Strong" w:semiHidden="0" w:uiPriority="22" w:unhideWhenUsed="0" w:qFormat="1"/>
+    <w:lsdException w:name="Emphasis" w:semiHidden="0" w:uiPriority="20" w:unhideWhenUsed="0" w:qFormat="1"/>
+    <w:lsdException w:name="Table Grid" w:semiHidden="0" w:uiPriority="39" w:unhideWhenUsed="0"/>
+    <w:lsdException w:name="Placeholder Text" w:unhideWhenUsed="0"/>
+    <w:lsdException w:name="No Spacing" w:semiHidden="0" w:uiPriority="1" w:unhideWhenUsed="0" w:qFormat="1"/>
+    <w:lsdException w:name="Light Shading" w:semiHidden="0" w:uiPriority="60" w:unhideWhenUsed="0"/>
+    <w:lsdException w:name="Light List" w:semiHidden="0" w:uiPriority="61" w:unhideWhenUsed="0"/>
+    <w:lsdException w:name="Light Grid" w:semiHidden="0" w:uiPriority="62" w:unhideWhenUsed="0"/>
+    <w:lsdException w:name="Medium Shading 1" w:semiHidden="0" w:uiPriority="63" w:unhideWhenUsed="0"/>
+    <w:lsdException w:name="Medium Shading 2" w:semiHidden="0" w:uiPriority="64" w:unhideWhenUsed="0"/>
+    <w:lsdException w:name="Medium List 1" w:semiHidden="0" w:uiPriority="65" w:unhideWhenUsed="0"/>
+    <w:lsdException w:name="Medium List 2" w:semiHidden="0" w:uiPriority="66" w:unhideWhenUsed="0"/>
+    <w:lsdException w:name="Medium Grid 1" w:semiHidden="0" w:uiPriority="67" w:unhideWhenUsed="0"/>
+    <w:lsdException w:name="Medium Grid 2" w:semiHidden="0" w:uiPriority="68" w:unhideWhenUsed="0"/>
+    <w:lsdException w:name="Medium Grid 3" w:semiHidden="0" w:uiPriority="69" w:unhideWhenUsed="0"/>
+    <w:lsdException w:name="Dark List" w:semiHidden="0" w:uiPriority="70" w:unhideWhenUsed="0"/>
+    <w:lsdException w:name="Colorful Shading" w:semiHidden="0" w:uiPriority="71" w:unhideWhenUsed="0"/>
+    <w:lsdException w:name="Colorful List" w:semiHidden="0" w:uiPriority="72" w:unhideWhenUsed="0"/>
+    <w:lsdException w:name="Colorful Grid" w:semiHidden="0" w:uiPriority="73" w:unhideWhenUsed="0"/>
+    <w:lsdException w:name="Light Shading Accent 1" w:semiHidden="0" w:uiPriority="60" w:unhideWhenUsed="0"/>
+    <w:lsdException w:name="Light List Accent 1" w:semiHidden="0" w:uiPriority="61" w:unhideWhenUsed="0"/>
+    <w:lsdException w:name="Light Grid Accent 1" w:semiHidden="0" w:uiPriority="62" w:unhideWhenUsed="0"/>
+    <w:lsdException w:name="Medium Shading 1 Accent 1" w:semiHidden="0" w:uiPriority="63" w:unhideWhenUsed="0"/>
+    <w:lsdException w:name="Medium Shading 2 Accent 1" w:semiHidden="0" w:uiPriority="64" w:unhideWhenUsed="0"/>
+    <w:lsdException w:name="Medium List 1 Accent 1" w:semiHidden="0" w:uiPriority="65" w:unhideWhenUsed="0"/>
+    <w:lsdException w:name="Revision" w:unhideWhenUsed="0"/>
+    <w:lsdException w:name="List Paragraph" w:semiHidden="0" w:uiPriority="34" w:unhideWhenUsed="0" w:qFormat="1"/>
+    <w:lsdException w:name="Quote" w:semiHidden="0" w:uiPriority="29" w:unhideWhenUsed="0" w:qFormat="1"/>
+    <w:lsdException w:name="Intense Quote" w:semiHidden="0" w:uiPriority="30" w:unhideWhenUsed="0" w:qFormat="1"/>
+    <w:lsdException w:name="Medium List 2 Accent 1" w:semiHidden="0" w:uiPriority="66" w:unhideWhenUsed="0"/>
+    <w:lsdException w:name="Medium Grid 1 Accent 1" w:semiHidden="0" w:uiPriority="67" w:unhideWhenUsed="0"/>
+    <w:lsdException w:name="Medium Grid 2 Accent 1" w:semiHidden="0" w:uiPriority="68" w:unhideWhenUsed="0"/>
+    <w:lsdException w:name="Medium Grid 3 Accent 1" w:semiHidden="0" w:uiPriority="69" w:unhideWhenUsed="0"/>
+    <w:lsdException w:name="Dark List Accent 1" w:semiHidden="0" w:uiPriority="70" w:unhideWhenUsed="0"/>
+    <w:lsdException w:name="Colorful Shading Accent 1" w:semiHidden="0" w:uiPriority="71" w:unhideWhenUsed="0"/>
+    <w:lsdException w:name="Colorful List Accent 1" w:semiHidden="0" w:uiPriority="72" w:unhideWhenUsed="0"/>
+    <w:lsdException w:name="Colorful Grid Accent 1" w:semiHidden="0" w:uiPriority="73" w:unhideWhenUsed="0"/>
+    <w:lsdException w:name="Light Shading Accent 2" w:semiHidden="0" w:uiPriority="60" w:unhideWhenUsed="0"/>
+    <w:lsdException w:name="Light List Accent 2" w:semiHidden="0" w:uiPriority="61" w:unhideWhenUsed="0"/>
+    <w:lsdException w:name="Light Grid Accent 2" w:semiHidden="0" w:uiPriority="62" w:unhideWhenUsed="0"/>
+    <w:lsdException w:name="Medium Shading 1 Accent 2" w:semiHidden="0" w:uiPriority="63" w:unhideWhenUsed="0"/>
+    <w:lsdException w:name="Medium Shading 2 Accent 2" w:semiHidden="0" w:uiPriority="64" w:unhideWhenUsed="0"/>
+    <w:lsdException w:name="Medium List 1 Accent 2" w:semiHidden="0" w:uiPriority="65" w:unhideWhenUsed="0"/>
+    <w:lsdException w:name="Medium List 2 Accent 2" w:semiHidden="0" w:uiPriority="66" w:unhideWhenUsed="0"/>
+    <w:lsdException w:name="Medium Grid 1 Accent 2" w:semiHidden="0" w:uiPriority="67" w:unhideWhenUsed="0"/>
+    <w:lsdException w:name="Medium Grid 2 Accent 2" w:semiHidden="0" w:uiPriority="68" w:unhideWhenUsed="0"/>
+    <w:lsdException w:name="Medium Grid 3 Accent 2" w:semiHidden="0" w:uiPriority="69" w:unhideWhenUsed="0"/>
+    <w:lsdException w:name="Dark List Accent 2" w:semiHidden="0" w:uiPriority="70" w:unhideWhenUsed="0"/>
+    <w:lsdException w:name="Colorful Shading Accent 2" w:semiHidden="0" w:uiPriority="71" w:unhideWhenUsed="0"/>
+    <w:lsdException w:name="Colorful List Accent 2" w:semiHidden="0" w:uiPriority="72" w:unhideWhenUsed="0"/>
+    <w:lsdException w:name="Colorful Grid Accent 2" w:semiHidden="0" w:uiPriority="73" w:unhideWhenUsed="0"/>
+    <w:lsdException w:name="Light Shading Accent 3" w:semiHidden="0" w:uiPriority="60" w:unhideWhenUsed="0"/>
+    <w:lsdException w:name="Light List Accent 3" w:semiHidden="0" w:uiPriority="61" w:unhideWhenUsed="0"/>
+    <w:lsdException w:name="Light Grid Accent 3" w:semiHidden="0" w:uiPriority="62" w:unhideWhenUsed="0"/>
+    <w:lsdException w:name="Medium Shading 1 Accent 3" w:semiHidden="0" w:uiPriority="63" w:unhideWhenUsed="0"/>
+    <w:lsdException w:name="Medium Shading 2 Accent 3" w:semiHidden="0" w:uiPriority="64" w:unhideWhenUsed="0"/>
+    <w:lsdException w:name="Medium List 1 Accent 3" w:semiHidden="0" w:uiPriority="65" w:unhideWhenUsed="0"/>
+    <w:lsdException w:name="Medium List 2 Accent 3" w:semiHidden="0" w:uiPriority="66" w:unhideWhenUsed="0"/>
+    <w:lsdException w:name="Medium Grid 1 Accent 3" w:semiHidden="0" w:uiPriority="67" w:unhideWhenUsed="0"/>
+    <w:lsdException w:name="Medium Grid 2 Accent 3" w:semiHidden="0" w:uiPriority="68" w:unhideWhenUsed="0"/>
+    <w:lsdException w:name="Medium Grid 3 Accent 3" w:semiHidden="0" w:uiPriority="69" w:unhideWhenUsed="0"/>
+    <w:lsdException w:name="Dark List Accent 3" w:semiHidden="0" w:uiPriority="70" w:unhideWhenUsed="0"/>
+    <w:lsdException w:name="Colorful Shading Accent 3" w:semiHidden="0" w:uiPriority="71" w:unhideWhenUsed="0"/>
+    <w:lsdException w:name="Colorful List Accent 3" w:semiHidden="0" w:uiPriority="72" w:unhideWhenUsed="0"/>
+    <w:lsdException w:name="Colorful Grid Accent 3" w:semiHidden="0" w:uiPriority="73" w:unhideWhenUsed="0"/>
+    <w:lsdException w:name="Light Shading Accent 4" w:semiHidden="0" w:uiPriority="60" w:unhideWhenUsed="0"/>
+    <w:lsdException w:name="Light List Accent 4" w:semiHidden="0" w:uiPriority="61" w:unhideWhenUsed="0"/>
+    <w:lsdException w:name="Light Grid Accent 4" w:semiHidden="0" w:uiPriority="62" w:unhideWhenUsed="0"/>
+    <w:lsdException w:name="Medium Shading 1 Accent 4" w:semiHidden="0" w:uiPriority="63" w:unhideWhenUsed="0"/>
+    <w:lsdException w:name="Medium Shading 2 Accent 4" w:semiHidden="0" w:uiPriority="64" w:unhideWhenUsed="0"/>
+    <w:lsdException w:name="Medium List 1 Accent 4" w:semiHidden="0" w:uiPriority="65" w:unhideWhenUsed="0"/>
+    <w:lsdException w:name="Medium List 2 Accent 4" w:semiHidden="0" w:uiPriority="66" w:unhideWhenUsed="0"/>
+    <w:lsdException w:name="Medium Grid 1 Accent 4" w:semiHidden="0" w:uiPriority="67" w:unhideWhenUsed="0"/>
+    <w:lsdException w:name="Medium Grid 2 Accent 4" w:semiHidden="0" w:uiPriority="68" w:unhideWhenUsed="0"/>
+    <w:lsdException w:name="Medium Grid 3 Accent 4" w:semiHidden="0" w:uiPriority="69" w:unhideWhenUsed="0"/>
+    <w:lsdException w:name="Dark List Accent 4" w:semiHidden="0" w:uiPriority="70" w:unhideWhenUsed="0"/>
+    <w:lsdException w:name="Colorful Shading Accent 4" w:semiHidden="0" w:uiPriority="71" w:unhideWhenUsed="0"/>
+    <w:lsdException w:name="Colorful List Accent 4" w:semiHidden="0" w:uiPriority="72" w:unhideWhenUsed="0"/>
+    <w:lsdException w:name="Colorful Grid Accent 4" w:semiHidden="0" w:uiPriority="73" w:unhideWhenUsed="0"/>
+    <w:lsdException w:name="Light Shading Accent 5" w:semiHidden="0" w:uiPriority="60" w:unhideWhenUsed="0"/>
+    <w:lsdException w:name="Light List Accent 5" w:semiHidden="0" w:uiPriority="61" w:unhideWhenUsed="0"/>
+    <w:lsdException w:name="Light Grid Accent 5" w:semiHidden="0" w:uiPriority="62" w:unhideWhenUsed="0"/>
+    <w:lsdException w:name="Medium Shading 1 Accent 5" w:semiHidden="0" w:uiPriority="63" w:unhideWhenUsed="0"/>
+    <w:lsdException w:name="Medium Shading 2 Accent 5" w:semiHidden="0" w:uiPriority="64" w:unhideWhenUsed="0"/>
+    <w:lsdException w:name="Medium List 1 Accent 5" w:semiHidden="0" w:uiPriority="65" w:unhideWhenUsed="0"/>
+    <w:lsdException w:name="Medium List 2 Accent 5" w:semiHidden="0" w:uiPriority="66" w:unhideWhenUsed="0"/>
+    <w:lsdException w:name="Medium Grid 1 Accent 5" w:semiHidden="0" w:uiPriority="67" w:unhideWhenUsed="0"/>
+    <w:lsdException w:name="Medium Grid 2 Accent 5" w:semiHidden="0" w:uiPriority="68" w:unhideWhenUsed="0"/>
+    <w:lsdException w:name="Medium Grid 3 Accent 5" w:semiHidden="0" w:uiPriority="69" w:unhideWhenUsed="0"/>
+    <w:lsdException w:name="Dark List Accent 5" w:semiHidden="0" w:uiPriority="70" w:unhideWhenUsed="0"/>
+    <w:lsdException w:name="Colorful Shading Accent 5" w:semiHidden="0" w:uiPriority="71" w:unhideWhenUsed="0"/>
+    <w:lsdException w:name="Colorful List Accent 5" w:semiHidden="0" w:uiPriority="72" w:unhideWhenUsed="0"/>
+    <w:lsdException w:name="Colorful Grid Accent 5" w:semiHidden="0" w:uiPriority="73" w:unhideWhenUsed="0"/>
+    <w:lsdException w:name="Light Shading Accent 6" w:semiHidden="0" w:uiPriority="60" w:unhideWhenUsed="0"/>
+    <w:lsdException w:name="Light List Accent 6" w:semiHidden="0" w:uiPriority="61" w:unhideWhenUsed="0"/>
+    <w:lsdException w:name="Light Grid Accent 6" w:semiHidden="0" w:uiPriority="62" w:unhideWhenUsed="0"/>
+    <w:lsdException w:name="Medium Shading 1 Accent 6" w:semiHidden="0" w:uiPriority="63" w:unhideWhenUsed="0"/>
+    <w:lsdException w:name="Medium Shading 2 Accent 6" w:semiHidden="0" w:uiPriority="64" w:unhideWhenUsed="0"/>
+    <w:lsdException w:name="Medium List 1 Accent 6" w:semiHidden="0" w:uiPriority="65" w:unhideWhenUsed="0"/>
+    <w:lsdException w:name="Medium List 2 Accent 6" w:semiHidden="0" w:uiPriority="66" w:unhideWhenUsed="0"/>
+    <w:lsdException w:name="Medium Grid 1 Accent 6" w:semiHidden="0" w:uiPriority="67" w:unhideWhenUsed="0"/>
+    <w:lsdException w:name="Medium Grid 2 Accent 6" w:semiHidden="0" w:uiPriority="68" w:unhideWhenUsed="0"/>
+    <w:lsdException w:name="Medium Grid 3 Accent 6" w:semiHidden="0" w:uiPriority="69" w:unhideWhenUsed="0"/>
+    <w:lsdException w:name="Dark List Accent 6" w:semiHidden="0" w:uiPriority="70" w:unhideWhenUsed="0"/>
+    <w:lsdException w:name="Colorful Shading Accent 6" w:semiHidden="0" w:uiPriority="71" w:unhideWhenUsed="0"/>
+    <w:lsdException w:name="Colorful List Accent 6" w:semiHidden="0" w:uiPriority="72" w:unhideWhenUsed="0"/>
+    <w:lsdException w:name="Colorful Grid Accent 6" w:semiHidden="0" w:uiPriority="73" w:unhideWhenUsed="0"/>
+    <w:lsdException w:name="Subtle Emphasis" w:semiHidden="0" w:uiPriority="19" w:unhideWhenUsed="0" w:qFormat="1"/>
+    <w:lsdException w:name="Intense Emphasis" w:semiHidden="0" w:uiPriority="21" w:unhideWhenUsed="0" w:qFormat="1"/>
+    <w:lsdException w:name="Subtle Reference" w:semiHidden="0" w:uiPriority="31" w:unhideWhenUsed="0" w:qFormat="1"/>
+    <w:lsdException w:name="Intense Reference" w:semiHidden="0" w:uiPriority="32" w:unhideWhenUsed="0" w:qFormat="1"/>
+    <w:lsdException w:name="Book Title" w:semiHidden="0" w:uiPriority="33" w:unhideWhenUsed="0" w:qFormat="1"/>
+    <w:lsdException w:name="Bibliography" w:uiPriority="37"/>
+    <w:lsdException w:name="TOC Heading" w:uiPriority="39" w:qFormat="1"/>
+  </w:latentStyles>
+  <w:style w:type="paragraph" w:default="1" w:styleId="Normal">
+    <w:name w:val="Normal"/>
+    <w:qFormat/>
+  </w:style>
+  <w:style w:type="character" w:default="1" w:styleId="Fuentedeprrafopredeter">
+    <w:name w:val="Default Paragraph Font"/>
+    <w:uiPriority w:val="1"/>
+    <w:semiHidden/>
+    <w:unhideWhenUsed/>
+  </w:style>
+  <w:style w:type="table" w:default="1" w:styleId="Tablanormal">
+    <w:name w:val="Normal Table"/>
+    <w:uiPriority w:val="99"/>
+    <w:semiHidden/>
+    <w:unhideWhenUsed/>
+    <w:tblPr>
+      <w:tblInd w:w="0" w:type="dxa"/>
+      <w:tblCellMar>
+        <w:top w:w="0" w:type="dxa"/>
+        <w:left w:w="108" w:type="dxa"/>
+        <w:bottom w:w="0" w:type="dxa"/>
+        <w:right w:w="108" w:type="dxa"/>
+      </w:tblCellMar>
+    </w:tblPr>
+  </w:style>
+  <w:style w:type="numbering" w:default="1" w:styleId="Sinlista">
+    <w:name w:val="No List"/>
+    <w:uiPriority w:val="99"/>
+    <w:semiHidden/>
+    <w:unhideWhenUsed/>
+  </w:style>
+  <w:style w:type="character" w:customStyle="1" w:styleId="Textodemarcadordeposicin">
+    <w:name w:val="Texto de marcador de posición"/>
+    <w:basedOn w:val="Fuentedeprrafopredeter"/>
+    <w:uiPriority w:val="99"/>
+    <w:semiHidden/>
+    <w:rsid w:val="003E766C"/>
+    <w:rPr>
+      <w:color w:val="808080"/>
+    </w:rPr>
+  </w:style>
+  <w:style w:type="paragraph" w:customStyle="1" w:styleId="4B4DD6C7EC844C18ADE80F582E1327FB">
+    <w:name w:val="4B4DD6C7EC844C18ADE80F582E1327FB"/>
+    <w:rsid w:val="003E766C"/>
+  </w:style>
+  <w:style w:type="paragraph" w:customStyle="1" w:styleId="E9EBD0D958D043BF901803A0220E41C5">
+    <w:name w:val="E9EBD0D958D043BF901803A0220E41C5"/>
+    <w:rsid w:val="003E766C"/>
+  </w:style>
+  <w:style w:type="paragraph" w:customStyle="1" w:styleId="2215A481A7224B37856E086E0C1C0C9E">
+    <w:name w:val="2215A481A7224B37856E086E0C1C0C9E"/>
+    <w:rsid w:val="003E766C"/>
+  </w:style>
+  <w:style w:type="paragraph" w:customStyle="1" w:styleId="943F1690B2A9425D992DF8EEADCFFB64">
+    <w:name w:val="943F1690B2A9425D992DF8EEADCFFB64"/>
+    <w:rsid w:val="003E766C"/>
+  </w:style>
+  <w:style w:type="paragraph" w:customStyle="1" w:styleId="220C0A33DB2F4897A3621B93AAB9767F">
+    <w:name w:val="220C0A33DB2F4897A3621B93AAB9767F"/>
+    <w:rsid w:val="003E766C"/>
+  </w:style>
+  <w:style w:type="paragraph" w:customStyle="1" w:styleId="6689C674DA204E8693D30E614D123599">
+    <w:name w:val="6689C674DA204E8693D30E614D123599"/>
+    <w:rsid w:val="003E766C"/>
+  </w:style>
+</w:styles>
+</file>
+
 <file path=word/glossary/webSettings.xml><?xml version="1.0" encoding="utf-8"?>
-<w:webSettings xmlns:mc="http://schemas.openxmlformats.org/markup-compatibility/2006" xmlns:r="http://schemas.openxmlformats.org/officeDocument/2006/relationships" xmlns:w="http://schemas.openxmlformats.org/wordprocessingml/2006/main" xmlns:w14="http://schemas.microsoft.com/office/word/2010/wordml" xmlns:w15="http://schemas.microsoft.com/office/word/2012/wordml" mc:Ignorable="w14 w15">
+<w:webSettings xmlns:mc="http://schemas.openxmlformats.org/markup-compatibility/2006" xmlns:r="http://schemas.openxmlformats.org/officeDocument/2006/relationships" xmlns:w="http://schemas.openxmlformats.org/wordprocessingml/2006/main" xmlns:w14="http://schemas.microsoft.com/office/word/2010/wordml" mc:Ignorable="w14">
   <w:optimizeForBrowser/>
   <w:allowPNG/>
 </w:webSettings>
@@ -1901,7 +2281,7 @@
     </a:clrScheme>
     <a:fontScheme name="Office">
       <a:majorFont>
-        <a:latin typeface="Calibri Light" panose="020F0302020204030204"/>
+        <a:latin typeface="Calibri Light"/>
         <a:ea typeface=""/>
         <a:cs typeface=""/>
         <a:font script="Jpan" typeface="ＭＳ ゴシック"/>
@@ -1936,7 +2316,7 @@
         <a:font script="Geor" typeface="Sylfaen"/>
       </a:majorFont>
       <a:minorFont>
-        <a:latin typeface="Calibri" panose="020F0502020204030204"/>
+        <a:latin typeface="Calibri"/>
         <a:ea typeface=""/>
         <a:cs typeface=""/>
         <a:font script="Jpan" typeface="ＭＳ 明朝"/>
@@ -2113,7 +2493,7 @@
   <a:extraClrSchemeLst/>
   <a:extLst>
     <a:ext uri="{05A4C25C-085E-4340-85A3-A5531E510DB2}">
-      <thm15:themeFamily xmlns:thm15="http://schemas.microsoft.com/office/thememl/2012/main" name="Office Theme" id="{62F939B6-93AF-4DB8-9C6B-D6C7DFDC589F}" vid="{4A3C46E8-61CC-4603-A589-7422A47A8E4A}"/>
+      <thm15:themeFamily xmlns:thm15="http://schemas.microsoft.com/office/thememl/2012/main" xmlns="" name="Office Theme" id="{62F939B6-93AF-4DB8-9C6B-D6C7DFDC589F}" vid="{4A3C46E8-61CC-4603-A589-7422A47A8E4A}"/>
     </a:ext>
   </a:extLst>
 </a:theme>

</xml_diff>

<commit_message>
Cambios en la maqueta, te conteste las notas en el documento requerimientos. Si podes mira la maqueta y dale aprobacion o desaprobacion
</commit_message>
<xml_diff>
--- a/Documentacion/Requerimientos.docx
+++ b/Documentacion/Requerimientos.docx
@@ -1,6 +1,6 @@
 
 <file path=word/document.xml><?xml version="1.0" encoding="utf-8"?>
-<w:document xmlns:wpc="http://schemas.microsoft.com/office/word/2010/wordprocessingCanvas" xmlns:mc="http://schemas.openxmlformats.org/markup-compatibility/2006" xmlns:o="urn:schemas-microsoft-com:office:office" xmlns:r="http://schemas.openxmlformats.org/officeDocument/2006/relationships" xmlns:m="http://schemas.openxmlformats.org/officeDocument/2006/math" xmlns:v="urn:schemas-microsoft-com:vml" xmlns:wp14="http://schemas.microsoft.com/office/word/2010/wordprocessingDrawing" xmlns:wp="http://schemas.openxmlformats.org/drawingml/2006/wordprocessingDrawing" xmlns:w10="urn:schemas-microsoft-com:office:word" xmlns:w="http://schemas.openxmlformats.org/wordprocessingml/2006/main" xmlns:w14="http://schemas.microsoft.com/office/word/2010/wordml" xmlns:wpg="http://schemas.microsoft.com/office/word/2010/wordprocessingGroup" xmlns:wpi="http://schemas.microsoft.com/office/word/2010/wordprocessingInk" xmlns:wne="http://schemas.microsoft.com/office/word/2006/wordml" xmlns:wps="http://schemas.microsoft.com/office/word/2010/wordprocessingShape" mc:Ignorable="w14 wp14">
+<w:document xmlns:wpc="http://schemas.microsoft.com/office/word/2010/wordprocessingCanvas" xmlns:mc="http://schemas.openxmlformats.org/markup-compatibility/2006" xmlns:o="urn:schemas-microsoft-com:office:office" xmlns:r="http://schemas.openxmlformats.org/officeDocument/2006/relationships" xmlns:m="http://schemas.openxmlformats.org/officeDocument/2006/math" xmlns:v="urn:schemas-microsoft-com:vml" xmlns:wp14="http://schemas.microsoft.com/office/word/2010/wordprocessingDrawing" xmlns:wp="http://schemas.openxmlformats.org/drawingml/2006/wordprocessingDrawing" xmlns:w10="urn:schemas-microsoft-com:office:word" xmlns:w="http://schemas.openxmlformats.org/wordprocessingml/2006/main" xmlns:w14="http://schemas.microsoft.com/office/word/2010/wordml" xmlns:w15="http://schemas.microsoft.com/office/word/2012/wordml" xmlns:wpg="http://schemas.microsoft.com/office/word/2010/wordprocessingGroup" xmlns:wpi="http://schemas.microsoft.com/office/word/2010/wordprocessingInk" xmlns:wne="http://schemas.microsoft.com/office/word/2006/wordml" xmlns:wps="http://schemas.microsoft.com/office/word/2010/wordprocessingShape" mc:Ignorable="w14 w15 wp14">
   <w:body>
     <w:p>
       <w:pPr>
@@ -503,8 +503,6 @@
         <w:lastRenderedPageBreak/>
         <w:t>Acceso a datos</w:t>
       </w:r>
-      <w:bookmarkStart w:id="2" w:name="_GoBack"/>
-      <w:bookmarkEnd w:id="2"/>
     </w:p>
     <w:p>
       <w:pPr>
@@ -528,7 +526,7 @@
         <w:spacing w:line="240" w:lineRule="auto"/>
         <w:jc w:val="both"/>
       </w:pPr>
-      <w:commentRangeStart w:id="3"/>
+      <w:commentRangeStart w:id="2"/>
       <w:r>
         <w:t>NOTA</w:t>
       </w:r>
@@ -536,13 +534,13 @@
       <w:r>
         <w:t>!</w:t>
       </w:r>
-      <w:commentRangeEnd w:id="3"/>
+      <w:commentRangeEnd w:id="2"/>
       <w:proofErr w:type="gramEnd"/>
       <w:r>
         <w:rPr>
           <w:rStyle w:val="Refdecomentario"/>
         </w:rPr>
-        <w:commentReference w:id="3"/>
+        <w:commentReference w:id="2"/>
       </w:r>
     </w:p>
     <w:sectPr>
@@ -558,7 +556,7 @@
 </file>
 
 <file path=word/comments.xml><?xml version="1.0" encoding="utf-8"?>
-<w:comments xmlns:wpc="http://schemas.microsoft.com/office/word/2010/wordprocessingCanvas" xmlns:mc="http://schemas.openxmlformats.org/markup-compatibility/2006" xmlns:o="urn:schemas-microsoft-com:office:office" xmlns:r="http://schemas.openxmlformats.org/officeDocument/2006/relationships" xmlns:m="http://schemas.openxmlformats.org/officeDocument/2006/math" xmlns:v="urn:schemas-microsoft-com:vml" xmlns:wp14="http://schemas.microsoft.com/office/word/2010/wordprocessingDrawing" xmlns:wp="http://schemas.openxmlformats.org/drawingml/2006/wordprocessingDrawing" xmlns:w10="urn:schemas-microsoft-com:office:word" xmlns:w="http://schemas.openxmlformats.org/wordprocessingml/2006/main" xmlns:w14="http://schemas.microsoft.com/office/word/2010/wordml" xmlns:wpg="http://schemas.microsoft.com/office/word/2010/wordprocessingGroup" xmlns:wpi="http://schemas.microsoft.com/office/word/2010/wordprocessingInk" xmlns:wne="http://schemas.microsoft.com/office/word/2006/wordml" xmlns:wps="http://schemas.microsoft.com/office/word/2010/wordprocessingShape" mc:Ignorable="w14 wp14">
+<w:comments xmlns:wpc="http://schemas.microsoft.com/office/word/2010/wordprocessingCanvas" xmlns:mc="http://schemas.openxmlformats.org/markup-compatibility/2006" xmlns:o="urn:schemas-microsoft-com:office:office" xmlns:r="http://schemas.openxmlformats.org/officeDocument/2006/relationships" xmlns:m="http://schemas.openxmlformats.org/officeDocument/2006/math" xmlns:v="urn:schemas-microsoft-com:vml" xmlns:wp14="http://schemas.microsoft.com/office/word/2010/wordprocessingDrawing" xmlns:wp="http://schemas.openxmlformats.org/drawingml/2006/wordprocessingDrawing" xmlns:w10="urn:schemas-microsoft-com:office:word" xmlns:w="http://schemas.openxmlformats.org/wordprocessingml/2006/main" xmlns:w14="http://schemas.microsoft.com/office/word/2010/wordml" xmlns:w15="http://schemas.microsoft.com/office/word/2012/wordml" xmlns:wpg="http://schemas.microsoft.com/office/word/2010/wordprocessingGroup" xmlns:wpi="http://schemas.microsoft.com/office/word/2010/wordprocessingInk" xmlns:wne="http://schemas.microsoft.com/office/word/2006/wordml" xmlns:wps="http://schemas.microsoft.com/office/word/2010/wordprocessingShape" mc:Ignorable="w14 w15 wp14">
   <w:comment w:id="0" w:author="Bruno Diaz" w:date="2016-11-06T19:35:00Z" w:initials="BD">
     <w:p>
       <w:pPr>
@@ -571,15 +569,21 @@
         <w:annotationRef/>
       </w:r>
       <w:r>
-        <w:t xml:space="preserve">Esto lo selecciona por Usuario o por Producto? Es decir, yo puedo ver o todos </w:t>
-      </w:r>
-      <w:proofErr w:type="spellStart"/>
-      <w:r>
-        <w:t>lo</w:t>
-      </w:r>
-      <w:proofErr w:type="spellEnd"/>
+        <w:t>Esto lo selecciona por Usuario o por Producto? Es decir, yo puedo ver o todos lo</w:t>
+      </w:r>
+      <w:r>
+        <w:t>s</w:t>
+      </w:r>
       <w:r>
         <w:t xml:space="preserve"> precios o ninguno? O puedo ver solo los precios de algunos productos?</w:t>
+      </w:r>
+    </w:p>
+    <w:p>
+      <w:pPr>
+        <w:pStyle w:val="Textocomentario"/>
+      </w:pPr>
+      <w:r>
+        <w:t>El precio es solo visible si el usuario está registrado. Hay  que ver qué precio quieren poner si uno general o depende el descuento del cliente el precio que se muestra</w:t>
       </w:r>
     </w:p>
   </w:comment>
@@ -598,8 +602,16 @@
         <w:t>EL descuento es porcentual o directamente en Pesos Uruguayos?</w:t>
       </w:r>
     </w:p>
+    <w:p>
+      <w:pPr>
+        <w:pStyle w:val="Textocomentario"/>
+      </w:pPr>
+      <w:r>
+        <w:t>Hay que preguntar, supongo que porcentual. Si quieren aparte hacer un descuento en pesos que lo puedan hacer manipulando el pedido final.</w:t>
+      </w:r>
+    </w:p>
   </w:comment>
-  <w:comment w:id="3" w:author="Bruno Diaz" w:date="2016-11-06T19:40:00Z" w:initials="BD">
+  <w:comment w:id="2" w:author="Bruno Diaz" w:date="2016-11-06T19:40:00Z" w:initials="BD">
     <w:p>
       <w:pPr>
         <w:pStyle w:val="Textocomentario"/>
@@ -614,12 +626,33 @@
         <w:t>Sería bueno confirmar con el cliente cuales son los atributos que en un principio necesitará cada objeto. Si bien muchos dependen de nosotros, puede que el suponga o necesite alguno que estamos pasando por alto.</w:t>
       </w:r>
     </w:p>
+    <w:p>
+      <w:pPr>
+        <w:pStyle w:val="Textocomentario"/>
+      </w:pPr>
+      <w:r>
+        <w:t xml:space="preserve">Totalmente de </w:t>
+      </w:r>
+      <w:r>
+        <w:t>acuerdo</w:t>
+      </w:r>
+      <w:bookmarkStart w:id="3" w:name="_GoBack"/>
+      <w:bookmarkEnd w:id="3"/>
+    </w:p>
   </w:comment>
 </w:comments>
 </file>
 
+<file path=word/commentsExtended.xml><?xml version="1.0" encoding="utf-8"?>
+<w15:commentsEx xmlns:wpc="http://schemas.microsoft.com/office/word/2010/wordprocessingCanvas" xmlns:mc="http://schemas.openxmlformats.org/markup-compatibility/2006" xmlns:o="urn:schemas-microsoft-com:office:office" xmlns:r="http://schemas.openxmlformats.org/officeDocument/2006/relationships" xmlns:m="http://schemas.openxmlformats.org/officeDocument/2006/math" xmlns:v="urn:schemas-microsoft-com:vml" xmlns:wp14="http://schemas.microsoft.com/office/word/2010/wordprocessingDrawing" xmlns:wp="http://schemas.openxmlformats.org/drawingml/2006/wordprocessingDrawing" xmlns:w10="urn:schemas-microsoft-com:office:word" xmlns:w="http://schemas.openxmlformats.org/wordprocessingml/2006/main" xmlns:w14="http://schemas.microsoft.com/office/word/2010/wordml" xmlns:w15="http://schemas.microsoft.com/office/word/2012/wordml" xmlns:wpg="http://schemas.microsoft.com/office/word/2010/wordprocessingGroup" xmlns:wpi="http://schemas.microsoft.com/office/word/2010/wordprocessingInk" xmlns:wne="http://schemas.microsoft.com/office/word/2006/wordml" xmlns:wps="http://schemas.microsoft.com/office/word/2010/wordprocessingShape" mc:Ignorable="w14 w15 wp14">
+  <w15:commentEx w15:paraId="194EEED5" w15:done="0"/>
+  <w15:commentEx w15:paraId="6FE1AF1E" w15:done="0"/>
+  <w15:commentEx w15:paraId="24C4909B" w15:done="0"/>
+</w15:commentsEx>
+</file>
+
 <file path=word/endnotes.xml><?xml version="1.0" encoding="utf-8"?>
-<w:endnotes xmlns:wpc="http://schemas.microsoft.com/office/word/2010/wordprocessingCanvas" xmlns:mc="http://schemas.openxmlformats.org/markup-compatibility/2006" xmlns:o="urn:schemas-microsoft-com:office:office" xmlns:r="http://schemas.openxmlformats.org/officeDocument/2006/relationships" xmlns:m="http://schemas.openxmlformats.org/officeDocument/2006/math" xmlns:v="urn:schemas-microsoft-com:vml" xmlns:wp14="http://schemas.microsoft.com/office/word/2010/wordprocessingDrawing" xmlns:wp="http://schemas.openxmlformats.org/drawingml/2006/wordprocessingDrawing" xmlns:w10="urn:schemas-microsoft-com:office:word" xmlns:w="http://schemas.openxmlformats.org/wordprocessingml/2006/main" xmlns:w14="http://schemas.microsoft.com/office/word/2010/wordml" xmlns:wpg="http://schemas.microsoft.com/office/word/2010/wordprocessingGroup" xmlns:wpi="http://schemas.microsoft.com/office/word/2010/wordprocessingInk" xmlns:wne="http://schemas.microsoft.com/office/word/2006/wordml" xmlns:wps="http://schemas.microsoft.com/office/word/2010/wordprocessingShape" mc:Ignorable="w14 wp14">
+<w:endnotes xmlns:wpc="http://schemas.microsoft.com/office/word/2010/wordprocessingCanvas" xmlns:mc="http://schemas.openxmlformats.org/markup-compatibility/2006" xmlns:o="urn:schemas-microsoft-com:office:office" xmlns:r="http://schemas.openxmlformats.org/officeDocument/2006/relationships" xmlns:m="http://schemas.openxmlformats.org/officeDocument/2006/math" xmlns:v="urn:schemas-microsoft-com:vml" xmlns:wp14="http://schemas.microsoft.com/office/word/2010/wordprocessingDrawing" xmlns:wp="http://schemas.openxmlformats.org/drawingml/2006/wordprocessingDrawing" xmlns:w10="urn:schemas-microsoft-com:office:word" xmlns:w="http://schemas.openxmlformats.org/wordprocessingml/2006/main" xmlns:w14="http://schemas.microsoft.com/office/word/2010/wordml" xmlns:w15="http://schemas.microsoft.com/office/word/2012/wordml" xmlns:wpg="http://schemas.microsoft.com/office/word/2010/wordprocessingGroup" xmlns:wpi="http://schemas.microsoft.com/office/word/2010/wordprocessingInk" xmlns:wne="http://schemas.microsoft.com/office/word/2006/wordml" xmlns:wps="http://schemas.microsoft.com/office/word/2010/wordprocessingShape" mc:Ignorable="w14 w15 wp14">
   <w:endnote w:type="separator" w:id="-1">
     <w:p>
       <w:pPr>
@@ -644,7 +677,7 @@
 </file>
 
 <file path=word/footer1.xml><?xml version="1.0" encoding="utf-8"?>
-<w:ftr xmlns:wpc="http://schemas.microsoft.com/office/word/2010/wordprocessingCanvas" xmlns:mc="http://schemas.openxmlformats.org/markup-compatibility/2006" xmlns:o="urn:schemas-microsoft-com:office:office" xmlns:r="http://schemas.openxmlformats.org/officeDocument/2006/relationships" xmlns:m="http://schemas.openxmlformats.org/officeDocument/2006/math" xmlns:v="urn:schemas-microsoft-com:vml" xmlns:wp14="http://schemas.microsoft.com/office/word/2010/wordprocessingDrawing" xmlns:wp="http://schemas.openxmlformats.org/drawingml/2006/wordprocessingDrawing" xmlns:w10="urn:schemas-microsoft-com:office:word" xmlns:w="http://schemas.openxmlformats.org/wordprocessingml/2006/main" xmlns:w14="http://schemas.microsoft.com/office/word/2010/wordml" xmlns:wpg="http://schemas.microsoft.com/office/word/2010/wordprocessingGroup" xmlns:wpi="http://schemas.microsoft.com/office/word/2010/wordprocessingInk" xmlns:wne="http://schemas.microsoft.com/office/word/2006/wordml" xmlns:wps="http://schemas.microsoft.com/office/word/2010/wordprocessingShape" mc:Ignorable="w14 wp14">
+<w:ftr xmlns:wpc="http://schemas.microsoft.com/office/word/2010/wordprocessingCanvas" xmlns:mc="http://schemas.openxmlformats.org/markup-compatibility/2006" xmlns:o="urn:schemas-microsoft-com:office:office" xmlns:r="http://schemas.openxmlformats.org/officeDocument/2006/relationships" xmlns:m="http://schemas.openxmlformats.org/officeDocument/2006/math" xmlns:v="urn:schemas-microsoft-com:vml" xmlns:wp14="http://schemas.microsoft.com/office/word/2010/wordprocessingDrawing" xmlns:wp="http://schemas.openxmlformats.org/drawingml/2006/wordprocessingDrawing" xmlns:w10="urn:schemas-microsoft-com:office:word" xmlns:w="http://schemas.openxmlformats.org/wordprocessingml/2006/main" xmlns:w14="http://schemas.microsoft.com/office/word/2010/wordml" xmlns:w15="http://schemas.microsoft.com/office/word/2012/wordml" xmlns:wpg="http://schemas.microsoft.com/office/word/2010/wordprocessingGroup" xmlns:wpi="http://schemas.microsoft.com/office/word/2010/wordprocessingInk" xmlns:wne="http://schemas.microsoft.com/office/word/2006/wordml" xmlns:wps="http://schemas.microsoft.com/office/word/2010/wordprocessingShape" mc:Ignorable="w14 w15 wp14">
   <w:sdt>
     <w:sdtPr>
       <w:id w:val="-1059941053"/>
@@ -683,7 +716,7 @@
             <w:noProof/>
             <w:lang w:val="es-ES"/>
           </w:rPr>
-          <w:t>1</w:t>
+          <w:t>2</w:t>
         </w:r>
         <w:r>
           <w:fldChar w:fldCharType="end"/>
@@ -714,7 +747,7 @@
 </file>
 
 <file path=word/footnotes.xml><?xml version="1.0" encoding="utf-8"?>
-<w:footnotes xmlns:wpc="http://schemas.microsoft.com/office/word/2010/wordprocessingCanvas" xmlns:mc="http://schemas.openxmlformats.org/markup-compatibility/2006" xmlns:o="urn:schemas-microsoft-com:office:office" xmlns:r="http://schemas.openxmlformats.org/officeDocument/2006/relationships" xmlns:m="http://schemas.openxmlformats.org/officeDocument/2006/math" xmlns:v="urn:schemas-microsoft-com:vml" xmlns:wp14="http://schemas.microsoft.com/office/word/2010/wordprocessingDrawing" xmlns:wp="http://schemas.openxmlformats.org/drawingml/2006/wordprocessingDrawing" xmlns:w10="urn:schemas-microsoft-com:office:word" xmlns:w="http://schemas.openxmlformats.org/wordprocessingml/2006/main" xmlns:w14="http://schemas.microsoft.com/office/word/2010/wordml" xmlns:wpg="http://schemas.microsoft.com/office/word/2010/wordprocessingGroup" xmlns:wpi="http://schemas.microsoft.com/office/word/2010/wordprocessingInk" xmlns:wne="http://schemas.microsoft.com/office/word/2006/wordml" xmlns:wps="http://schemas.microsoft.com/office/word/2010/wordprocessingShape" mc:Ignorable="w14 wp14">
+<w:footnotes xmlns:wpc="http://schemas.microsoft.com/office/word/2010/wordprocessingCanvas" xmlns:mc="http://schemas.openxmlformats.org/markup-compatibility/2006" xmlns:o="urn:schemas-microsoft-com:office:office" xmlns:r="http://schemas.openxmlformats.org/officeDocument/2006/relationships" xmlns:m="http://schemas.openxmlformats.org/officeDocument/2006/math" xmlns:v="urn:schemas-microsoft-com:vml" xmlns:wp14="http://schemas.microsoft.com/office/word/2010/wordprocessingDrawing" xmlns:wp="http://schemas.openxmlformats.org/drawingml/2006/wordprocessingDrawing" xmlns:w10="urn:schemas-microsoft-com:office:word" xmlns:w="http://schemas.openxmlformats.org/wordprocessingml/2006/main" xmlns:w14="http://schemas.microsoft.com/office/word/2010/wordml" xmlns:w15="http://schemas.microsoft.com/office/word/2012/wordml" xmlns:wpg="http://schemas.microsoft.com/office/word/2010/wordprocessingGroup" xmlns:wpi="http://schemas.microsoft.com/office/word/2010/wordprocessingInk" xmlns:wne="http://schemas.microsoft.com/office/word/2006/wordml" xmlns:wps="http://schemas.microsoft.com/office/word/2010/wordprocessingShape" mc:Ignorable="w14 w15 wp14">
   <w:footnote w:type="separator" w:id="-1">
     <w:p>
       <w:pPr>
@@ -739,7 +772,7 @@
 </file>
 
 <file path=word/header1.xml><?xml version="1.0" encoding="utf-8"?>
-<w:hdr xmlns:wpc="http://schemas.microsoft.com/office/word/2010/wordprocessingCanvas" xmlns:mc="http://schemas.openxmlformats.org/markup-compatibility/2006" xmlns:o="urn:schemas-microsoft-com:office:office" xmlns:r="http://schemas.openxmlformats.org/officeDocument/2006/relationships" xmlns:m="http://schemas.openxmlformats.org/officeDocument/2006/math" xmlns:v="urn:schemas-microsoft-com:vml" xmlns:wp14="http://schemas.microsoft.com/office/word/2010/wordprocessingDrawing" xmlns:wp="http://schemas.openxmlformats.org/drawingml/2006/wordprocessingDrawing" xmlns:w10="urn:schemas-microsoft-com:office:word" xmlns:w="http://schemas.openxmlformats.org/wordprocessingml/2006/main" xmlns:w14="http://schemas.microsoft.com/office/word/2010/wordml" xmlns:wpg="http://schemas.microsoft.com/office/word/2010/wordprocessingGroup" xmlns:wpi="http://schemas.microsoft.com/office/word/2010/wordprocessingInk" xmlns:wne="http://schemas.microsoft.com/office/word/2006/wordml" xmlns:wps="http://schemas.microsoft.com/office/word/2010/wordprocessingShape" mc:Ignorable="w14 wp14">
+<w:hdr xmlns:wpc="http://schemas.microsoft.com/office/word/2010/wordprocessingCanvas" xmlns:mc="http://schemas.openxmlformats.org/markup-compatibility/2006" xmlns:o="urn:schemas-microsoft-com:office:office" xmlns:r="http://schemas.openxmlformats.org/officeDocument/2006/relationships" xmlns:m="http://schemas.openxmlformats.org/officeDocument/2006/math" xmlns:v="urn:schemas-microsoft-com:vml" xmlns:wp14="http://schemas.microsoft.com/office/word/2010/wordprocessingDrawing" xmlns:wp="http://schemas.openxmlformats.org/drawingml/2006/wordprocessingDrawing" xmlns:w10="urn:schemas-microsoft-com:office:word" xmlns:w="http://schemas.openxmlformats.org/wordprocessingml/2006/main" xmlns:w14="http://schemas.microsoft.com/office/word/2010/wordml" xmlns:w15="http://schemas.microsoft.com/office/word/2012/wordml" xmlns:wpg="http://schemas.microsoft.com/office/word/2010/wordprocessingGroup" xmlns:wpi="http://schemas.microsoft.com/office/word/2010/wordprocessingInk" xmlns:wne="http://schemas.microsoft.com/office/word/2006/wordml" xmlns:wps="http://schemas.microsoft.com/office/word/2010/wordprocessingShape" mc:Ignorable="w14 w15 wp14">
   <w:p>
     <w:pPr>
       <w:pStyle w:val="Encabezado"/>
@@ -815,7 +848,7 @@
 </file>
 
 <file path=word/styles.xml><?xml version="1.0" encoding="utf-8"?>
-<w:styles xmlns:mc="http://schemas.openxmlformats.org/markup-compatibility/2006" xmlns:r="http://schemas.openxmlformats.org/officeDocument/2006/relationships" xmlns:w="http://schemas.openxmlformats.org/wordprocessingml/2006/main" xmlns:w14="http://schemas.microsoft.com/office/word/2010/wordml" mc:Ignorable="w14">
+<w:styles xmlns:mc="http://schemas.openxmlformats.org/markup-compatibility/2006" xmlns:r="http://schemas.openxmlformats.org/officeDocument/2006/relationships" xmlns:w="http://schemas.openxmlformats.org/wordprocessingml/2006/main" xmlns:w14="http://schemas.microsoft.com/office/word/2010/wordml" xmlns:w15="http://schemas.microsoft.com/office/word/2012/wordml" mc:Ignorable="w14 w15">
   <w:docDefaults>
     <w:rPrDefault>
       <w:rPr>
@@ -831,144 +864,378 @@
       </w:pPr>
     </w:pPrDefault>
   </w:docDefaults>
-  <w:latentStyles w:defLockedState="0" w:defUIPriority="99" w:defSemiHidden="1" w:defUnhideWhenUsed="1" w:defQFormat="0" w:count="267">
-    <w:lsdException w:name="Normal" w:semiHidden="0" w:uiPriority="0" w:unhideWhenUsed="0" w:qFormat="1"/>
-    <w:lsdException w:name="heading 1" w:semiHidden="0" w:uiPriority="9" w:unhideWhenUsed="0" w:qFormat="1"/>
-    <w:lsdException w:name="heading 2" w:uiPriority="9" w:qFormat="1"/>
-    <w:lsdException w:name="heading 3" w:uiPriority="9" w:qFormat="1"/>
-    <w:lsdException w:name="heading 4" w:uiPriority="9" w:qFormat="1"/>
-    <w:lsdException w:name="heading 5" w:uiPriority="9" w:qFormat="1"/>
-    <w:lsdException w:name="heading 6" w:uiPriority="9" w:qFormat="1"/>
-    <w:lsdException w:name="heading 7" w:uiPriority="9" w:qFormat="1"/>
-    <w:lsdException w:name="heading 8" w:uiPriority="9" w:qFormat="1"/>
-    <w:lsdException w:name="heading 9" w:uiPriority="9" w:qFormat="1"/>
-    <w:lsdException w:name="toc 1" w:uiPriority="39"/>
-    <w:lsdException w:name="toc 2" w:uiPriority="39"/>
-    <w:lsdException w:name="toc 3" w:uiPriority="39"/>
-    <w:lsdException w:name="toc 4" w:uiPriority="39"/>
-    <w:lsdException w:name="toc 5" w:uiPriority="39"/>
-    <w:lsdException w:name="toc 6" w:uiPriority="39"/>
-    <w:lsdException w:name="toc 7" w:uiPriority="39"/>
-    <w:lsdException w:name="toc 8" w:uiPriority="39"/>
-    <w:lsdException w:name="toc 9" w:uiPriority="39"/>
-    <w:lsdException w:name="caption" w:uiPriority="35" w:qFormat="1"/>
-    <w:lsdException w:name="Title" w:semiHidden="0" w:uiPriority="10" w:unhideWhenUsed="0" w:qFormat="1"/>
-    <w:lsdException w:name="Default Paragraph Font" w:uiPriority="1"/>
-    <w:lsdException w:name="Subtitle" w:semiHidden="0" w:uiPriority="11" w:unhideWhenUsed="0" w:qFormat="1"/>
-    <w:lsdException w:name="Strong" w:semiHidden="0" w:uiPriority="22" w:unhideWhenUsed="0" w:qFormat="1"/>
-    <w:lsdException w:name="Emphasis" w:semiHidden="0" w:uiPriority="20" w:unhideWhenUsed="0" w:qFormat="1"/>
-    <w:lsdException w:name="Table Grid" w:semiHidden="0" w:uiPriority="39" w:unhideWhenUsed="0"/>
-    <w:lsdException w:name="Placeholder Text" w:unhideWhenUsed="0"/>
-    <w:lsdException w:name="No Spacing" w:semiHidden="0" w:uiPriority="1" w:unhideWhenUsed="0" w:qFormat="1"/>
-    <w:lsdException w:name="Light Shading" w:semiHidden="0" w:uiPriority="60" w:unhideWhenUsed="0"/>
-    <w:lsdException w:name="Light List" w:semiHidden="0" w:uiPriority="61" w:unhideWhenUsed="0"/>
-    <w:lsdException w:name="Light Grid" w:semiHidden="0" w:uiPriority="62" w:unhideWhenUsed="0"/>
-    <w:lsdException w:name="Medium Shading 1" w:semiHidden="0" w:uiPriority="63" w:unhideWhenUsed="0"/>
-    <w:lsdException w:name="Medium Shading 2" w:semiHidden="0" w:uiPriority="64" w:unhideWhenUsed="0"/>
-    <w:lsdException w:name="Medium List 1" w:semiHidden="0" w:uiPriority="65" w:unhideWhenUsed="0"/>
-    <w:lsdException w:name="Medium List 2" w:semiHidden="0" w:uiPriority="66" w:unhideWhenUsed="0"/>
-    <w:lsdException w:name="Medium Grid 1" w:semiHidden="0" w:uiPriority="67" w:unhideWhenUsed="0"/>
-    <w:lsdException w:name="Medium Grid 2" w:semiHidden="0" w:uiPriority="68" w:unhideWhenUsed="0"/>
-    <w:lsdException w:name="Medium Grid 3" w:semiHidden="0" w:uiPriority="69" w:unhideWhenUsed="0"/>
-    <w:lsdException w:name="Dark List" w:semiHidden="0" w:uiPriority="70" w:unhideWhenUsed="0"/>
-    <w:lsdException w:name="Colorful Shading" w:semiHidden="0" w:uiPriority="71" w:unhideWhenUsed="0"/>
-    <w:lsdException w:name="Colorful List" w:semiHidden="0" w:uiPriority="72" w:unhideWhenUsed="0"/>
-    <w:lsdException w:name="Colorful Grid" w:semiHidden="0" w:uiPriority="73" w:unhideWhenUsed="0"/>
-    <w:lsdException w:name="Light Shading Accent 1" w:semiHidden="0" w:uiPriority="60" w:unhideWhenUsed="0"/>
-    <w:lsdException w:name="Light List Accent 1" w:semiHidden="0" w:uiPriority="61" w:unhideWhenUsed="0"/>
-    <w:lsdException w:name="Light Grid Accent 1" w:semiHidden="0" w:uiPriority="62" w:unhideWhenUsed="0"/>
-    <w:lsdException w:name="Medium Shading 1 Accent 1" w:semiHidden="0" w:uiPriority="63" w:unhideWhenUsed="0"/>
-    <w:lsdException w:name="Medium Shading 2 Accent 1" w:semiHidden="0" w:uiPriority="64" w:unhideWhenUsed="0"/>
-    <w:lsdException w:name="Medium List 1 Accent 1" w:semiHidden="0" w:uiPriority="65" w:unhideWhenUsed="0"/>
-    <w:lsdException w:name="Revision" w:unhideWhenUsed="0"/>
-    <w:lsdException w:name="List Paragraph" w:semiHidden="0" w:uiPriority="34" w:unhideWhenUsed="0" w:qFormat="1"/>
-    <w:lsdException w:name="Quote" w:semiHidden="0" w:uiPriority="29" w:unhideWhenUsed="0" w:qFormat="1"/>
-    <w:lsdException w:name="Intense Quote" w:semiHidden="0" w:uiPriority="30" w:unhideWhenUsed="0" w:qFormat="1"/>
-    <w:lsdException w:name="Medium List 2 Accent 1" w:semiHidden="0" w:uiPriority="66" w:unhideWhenUsed="0"/>
-    <w:lsdException w:name="Medium Grid 1 Accent 1" w:semiHidden="0" w:uiPriority="67" w:unhideWhenUsed="0"/>
-    <w:lsdException w:name="Medium Grid 2 Accent 1" w:semiHidden="0" w:uiPriority="68" w:unhideWhenUsed="0"/>
-    <w:lsdException w:name="Medium Grid 3 Accent 1" w:semiHidden="0" w:uiPriority="69" w:unhideWhenUsed="0"/>
-    <w:lsdException w:name="Dark List Accent 1" w:semiHidden="0" w:uiPriority="70" w:unhideWhenUsed="0"/>
-    <w:lsdException w:name="Colorful Shading Accent 1" w:semiHidden="0" w:uiPriority="71" w:unhideWhenUsed="0"/>
-    <w:lsdException w:name="Colorful List Accent 1" w:semiHidden="0" w:uiPriority="72" w:unhideWhenUsed="0"/>
-    <w:lsdException w:name="Colorful Grid Accent 1" w:semiHidden="0" w:uiPriority="73" w:unhideWhenUsed="0"/>
-    <w:lsdException w:name="Light Shading Accent 2" w:semiHidden="0" w:uiPriority="60" w:unhideWhenUsed="0"/>
-    <w:lsdException w:name="Light List Accent 2" w:semiHidden="0" w:uiPriority="61" w:unhideWhenUsed="0"/>
-    <w:lsdException w:name="Light Grid Accent 2" w:semiHidden="0" w:uiPriority="62" w:unhideWhenUsed="0"/>
-    <w:lsdException w:name="Medium Shading 1 Accent 2" w:semiHidden="0" w:uiPriority="63" w:unhideWhenUsed="0"/>
-    <w:lsdException w:name="Medium Shading 2 Accent 2" w:semiHidden="0" w:uiPriority="64" w:unhideWhenUsed="0"/>
-    <w:lsdException w:name="Medium List 1 Accent 2" w:semiHidden="0" w:uiPriority="65" w:unhideWhenUsed="0"/>
-    <w:lsdException w:name="Medium List 2 Accent 2" w:semiHidden="0" w:uiPriority="66" w:unhideWhenUsed="0"/>
-    <w:lsdException w:name="Medium Grid 1 Accent 2" w:semiHidden="0" w:uiPriority="67" w:unhideWhenUsed="0"/>
-    <w:lsdException w:name="Medium Grid 2 Accent 2" w:semiHidden="0" w:uiPriority="68" w:unhideWhenUsed="0"/>
-    <w:lsdException w:name="Medium Grid 3 Accent 2" w:semiHidden="0" w:uiPriority="69" w:unhideWhenUsed="0"/>
-    <w:lsdException w:name="Dark List Accent 2" w:semiHidden="0" w:uiPriority="70" w:unhideWhenUsed="0"/>
-    <w:lsdException w:name="Colorful Shading Accent 2" w:semiHidden="0" w:uiPriority="71" w:unhideWhenUsed="0"/>
-    <w:lsdException w:name="Colorful List Accent 2" w:semiHidden="0" w:uiPriority="72" w:unhideWhenUsed="0"/>
-    <w:lsdException w:name="Colorful Grid Accent 2" w:semiHidden="0" w:uiPriority="73" w:unhideWhenUsed="0"/>
-    <w:lsdException w:name="Light Shading Accent 3" w:semiHidden="0" w:uiPriority="60" w:unhideWhenUsed="0"/>
-    <w:lsdException w:name="Light List Accent 3" w:semiHidden="0" w:uiPriority="61" w:unhideWhenUsed="0"/>
-    <w:lsdException w:name="Light Grid Accent 3" w:semiHidden="0" w:uiPriority="62" w:unhideWhenUsed="0"/>
-    <w:lsdException w:name="Medium Shading 1 Accent 3" w:semiHidden="0" w:uiPriority="63" w:unhideWhenUsed="0"/>
-    <w:lsdException w:name="Medium Shading 2 Accent 3" w:semiHidden="0" w:uiPriority="64" w:unhideWhenUsed="0"/>
-    <w:lsdException w:name="Medium List 1 Accent 3" w:semiHidden="0" w:uiPriority="65" w:unhideWhenUsed="0"/>
-    <w:lsdException w:name="Medium List 2 Accent 3" w:semiHidden="0" w:uiPriority="66" w:unhideWhenUsed="0"/>
-    <w:lsdException w:name="Medium Grid 1 Accent 3" w:semiHidden="0" w:uiPriority="67" w:unhideWhenUsed="0"/>
-    <w:lsdException w:name="Medium Grid 2 Accent 3" w:semiHidden="0" w:uiPriority="68" w:unhideWhenUsed="0"/>
-    <w:lsdException w:name="Medium Grid 3 Accent 3" w:semiHidden="0" w:uiPriority="69" w:unhideWhenUsed="0"/>
-    <w:lsdException w:name="Dark List Accent 3" w:semiHidden="0" w:uiPriority="70" w:unhideWhenUsed="0"/>
-    <w:lsdException w:name="Colorful Shading Accent 3" w:semiHidden="0" w:uiPriority="71" w:unhideWhenUsed="0"/>
-    <w:lsdException w:name="Colorful List Accent 3" w:semiHidden="0" w:uiPriority="72" w:unhideWhenUsed="0"/>
-    <w:lsdException w:name="Colorful Grid Accent 3" w:semiHidden="0" w:uiPriority="73" w:unhideWhenUsed="0"/>
-    <w:lsdException w:name="Light Shading Accent 4" w:semiHidden="0" w:uiPriority="60" w:unhideWhenUsed="0"/>
-    <w:lsdException w:name="Light List Accent 4" w:semiHidden="0" w:uiPriority="61" w:unhideWhenUsed="0"/>
-    <w:lsdException w:name="Light Grid Accent 4" w:semiHidden="0" w:uiPriority="62" w:unhideWhenUsed="0"/>
-    <w:lsdException w:name="Medium Shading 1 Accent 4" w:semiHidden="0" w:uiPriority="63" w:unhideWhenUsed="0"/>
-    <w:lsdException w:name="Medium Shading 2 Accent 4" w:semiHidden="0" w:uiPriority="64" w:unhideWhenUsed="0"/>
-    <w:lsdException w:name="Medium List 1 Accent 4" w:semiHidden="0" w:uiPriority="65" w:unhideWhenUsed="0"/>
-    <w:lsdException w:name="Medium List 2 Accent 4" w:semiHidden="0" w:uiPriority="66" w:unhideWhenUsed="0"/>
-    <w:lsdException w:name="Medium Grid 1 Accent 4" w:semiHidden="0" w:uiPriority="67" w:unhideWhenUsed="0"/>
-    <w:lsdException w:name="Medium Grid 2 Accent 4" w:semiHidden="0" w:uiPriority="68" w:unhideWhenUsed="0"/>
-    <w:lsdException w:name="Medium Grid 3 Accent 4" w:semiHidden="0" w:uiPriority="69" w:unhideWhenUsed="0"/>
-    <w:lsdException w:name="Dark List Accent 4" w:semiHidden="0" w:uiPriority="70" w:unhideWhenUsed="0"/>
-    <w:lsdException w:name="Colorful Shading Accent 4" w:semiHidden="0" w:uiPriority="71" w:unhideWhenUsed="0"/>
-    <w:lsdException w:name="Colorful List Accent 4" w:semiHidden="0" w:uiPriority="72" w:unhideWhenUsed="0"/>
-    <w:lsdException w:name="Colorful Grid Accent 4" w:semiHidden="0" w:uiPriority="73" w:unhideWhenUsed="0"/>
-    <w:lsdException w:name="Light Shading Accent 5" w:semiHidden="0" w:uiPriority="60" w:unhideWhenUsed="0"/>
-    <w:lsdException w:name="Light List Accent 5" w:semiHidden="0" w:uiPriority="61" w:unhideWhenUsed="0"/>
-    <w:lsdException w:name="Light Grid Accent 5" w:semiHidden="0" w:uiPriority="62" w:unhideWhenUsed="0"/>
-    <w:lsdException w:name="Medium Shading 1 Accent 5" w:semiHidden="0" w:uiPriority="63" w:unhideWhenUsed="0"/>
-    <w:lsdException w:name="Medium Shading 2 Accent 5" w:semiHidden="0" w:uiPriority="64" w:unhideWhenUsed="0"/>
-    <w:lsdException w:name="Medium List 1 Accent 5" w:semiHidden="0" w:uiPriority="65" w:unhideWhenUsed="0"/>
-    <w:lsdException w:name="Medium List 2 Accent 5" w:semiHidden="0" w:uiPriority="66" w:unhideWhenUsed="0"/>
-    <w:lsdException w:name="Medium Grid 1 Accent 5" w:semiHidden="0" w:uiPriority="67" w:unhideWhenUsed="0"/>
-    <w:lsdException w:name="Medium Grid 2 Accent 5" w:semiHidden="0" w:uiPriority="68" w:unhideWhenUsed="0"/>
-    <w:lsdException w:name="Medium Grid 3 Accent 5" w:semiHidden="0" w:uiPriority="69" w:unhideWhenUsed="0"/>
-    <w:lsdException w:name="Dark List Accent 5" w:semiHidden="0" w:uiPriority="70" w:unhideWhenUsed="0"/>
-    <w:lsdException w:name="Colorful Shading Accent 5" w:semiHidden="0" w:uiPriority="71" w:unhideWhenUsed="0"/>
-    <w:lsdException w:name="Colorful List Accent 5" w:semiHidden="0" w:uiPriority="72" w:unhideWhenUsed="0"/>
-    <w:lsdException w:name="Colorful Grid Accent 5" w:semiHidden="0" w:uiPriority="73" w:unhideWhenUsed="0"/>
-    <w:lsdException w:name="Light Shading Accent 6" w:semiHidden="0" w:uiPriority="60" w:unhideWhenUsed="0"/>
-    <w:lsdException w:name="Light List Accent 6" w:semiHidden="0" w:uiPriority="61" w:unhideWhenUsed="0"/>
-    <w:lsdException w:name="Light Grid Accent 6" w:semiHidden="0" w:uiPriority="62" w:unhideWhenUsed="0"/>
-    <w:lsdException w:name="Medium Shading 1 Accent 6" w:semiHidden="0" w:uiPriority="63" w:unhideWhenUsed="0"/>
-    <w:lsdException w:name="Medium Shading 2 Accent 6" w:semiHidden="0" w:uiPriority="64" w:unhideWhenUsed="0"/>
-    <w:lsdException w:name="Medium List 1 Accent 6" w:semiHidden="0" w:uiPriority="65" w:unhideWhenUsed="0"/>
-    <w:lsdException w:name="Medium List 2 Accent 6" w:semiHidden="0" w:uiPriority="66" w:unhideWhenUsed="0"/>
-    <w:lsdException w:name="Medium Grid 1 Accent 6" w:semiHidden="0" w:uiPriority="67" w:unhideWhenUsed="0"/>
-    <w:lsdException w:name="Medium Grid 2 Accent 6" w:semiHidden="0" w:uiPriority="68" w:unhideWhenUsed="0"/>
-    <w:lsdException w:name="Medium Grid 3 Accent 6" w:semiHidden="0" w:uiPriority="69" w:unhideWhenUsed="0"/>
-    <w:lsdException w:name="Dark List Accent 6" w:semiHidden="0" w:uiPriority="70" w:unhideWhenUsed="0"/>
-    <w:lsdException w:name="Colorful Shading Accent 6" w:semiHidden="0" w:uiPriority="71" w:unhideWhenUsed="0"/>
-    <w:lsdException w:name="Colorful List Accent 6" w:semiHidden="0" w:uiPriority="72" w:unhideWhenUsed="0"/>
-    <w:lsdException w:name="Colorful Grid Accent 6" w:semiHidden="0" w:uiPriority="73" w:unhideWhenUsed="0"/>
-    <w:lsdException w:name="Subtle Emphasis" w:semiHidden="0" w:uiPriority="19" w:unhideWhenUsed="0" w:qFormat="1"/>
-    <w:lsdException w:name="Intense Emphasis" w:semiHidden="0" w:uiPriority="21" w:unhideWhenUsed="0" w:qFormat="1"/>
-    <w:lsdException w:name="Subtle Reference" w:semiHidden="0" w:uiPriority="31" w:unhideWhenUsed="0" w:qFormat="1"/>
-    <w:lsdException w:name="Intense Reference" w:semiHidden="0" w:uiPriority="32" w:unhideWhenUsed="0" w:qFormat="1"/>
-    <w:lsdException w:name="Book Title" w:semiHidden="0" w:uiPriority="33" w:unhideWhenUsed="0" w:qFormat="1"/>
-    <w:lsdException w:name="Bibliography" w:uiPriority="37"/>
-    <w:lsdException w:name="TOC Heading" w:uiPriority="39" w:qFormat="1"/>
+  <w:latentStyles w:defLockedState="0" w:defUIPriority="99" w:defSemiHidden="0" w:defUnhideWhenUsed="0" w:defQFormat="0" w:count="371">
+    <w:lsdException w:name="Normal" w:uiPriority="0" w:qFormat="1"/>
+    <w:lsdException w:name="heading 1" w:uiPriority="9" w:qFormat="1"/>
+    <w:lsdException w:name="heading 2" w:semiHidden="1" w:uiPriority="9" w:unhideWhenUsed="1" w:qFormat="1"/>
+    <w:lsdException w:name="heading 3" w:semiHidden="1" w:uiPriority="9" w:unhideWhenUsed="1" w:qFormat="1"/>
+    <w:lsdException w:name="heading 4" w:semiHidden="1" w:uiPriority="9" w:unhideWhenUsed="1" w:qFormat="1"/>
+    <w:lsdException w:name="heading 5" w:semiHidden="1" w:uiPriority="9" w:unhideWhenUsed="1" w:qFormat="1"/>
+    <w:lsdException w:name="heading 6" w:semiHidden="1" w:uiPriority="9" w:unhideWhenUsed="1" w:qFormat="1"/>
+    <w:lsdException w:name="heading 7" w:semiHidden="1" w:uiPriority="9" w:unhideWhenUsed="1" w:qFormat="1"/>
+    <w:lsdException w:name="heading 8" w:semiHidden="1" w:uiPriority="9" w:unhideWhenUsed="1" w:qFormat="1"/>
+    <w:lsdException w:name="heading 9" w:semiHidden="1" w:uiPriority="9" w:unhideWhenUsed="1" w:qFormat="1"/>
+    <w:lsdException w:name="index 1" w:semiHidden="1" w:unhideWhenUsed="1"/>
+    <w:lsdException w:name="index 2" w:semiHidden="1" w:unhideWhenUsed="1"/>
+    <w:lsdException w:name="index 3" w:semiHidden="1" w:unhideWhenUsed="1"/>
+    <w:lsdException w:name="index 4" w:semiHidden="1" w:unhideWhenUsed="1"/>
+    <w:lsdException w:name="index 5" w:semiHidden="1" w:unhideWhenUsed="1"/>
+    <w:lsdException w:name="index 6" w:semiHidden="1" w:unhideWhenUsed="1"/>
+    <w:lsdException w:name="index 7" w:semiHidden="1" w:unhideWhenUsed="1"/>
+    <w:lsdException w:name="index 8" w:semiHidden="1" w:unhideWhenUsed="1"/>
+    <w:lsdException w:name="index 9" w:semiHidden="1" w:unhideWhenUsed="1"/>
+    <w:lsdException w:name="toc 1" w:semiHidden="1" w:uiPriority="39" w:unhideWhenUsed="1"/>
+    <w:lsdException w:name="toc 2" w:semiHidden="1" w:uiPriority="39" w:unhideWhenUsed="1"/>
+    <w:lsdException w:name="toc 3" w:semiHidden="1" w:uiPriority="39" w:unhideWhenUsed="1"/>
+    <w:lsdException w:name="toc 4" w:semiHidden="1" w:uiPriority="39" w:unhideWhenUsed="1"/>
+    <w:lsdException w:name="toc 5" w:semiHidden="1" w:uiPriority="39" w:unhideWhenUsed="1"/>
+    <w:lsdException w:name="toc 6" w:semiHidden="1" w:uiPriority="39" w:unhideWhenUsed="1"/>
+    <w:lsdException w:name="toc 7" w:semiHidden="1" w:uiPriority="39" w:unhideWhenUsed="1"/>
+    <w:lsdException w:name="toc 8" w:semiHidden="1" w:uiPriority="39" w:unhideWhenUsed="1"/>
+    <w:lsdException w:name="toc 9" w:semiHidden="1" w:uiPriority="39" w:unhideWhenUsed="1"/>
+    <w:lsdException w:name="Normal Indent" w:semiHidden="1" w:unhideWhenUsed="1"/>
+    <w:lsdException w:name="footnote text" w:semiHidden="1" w:unhideWhenUsed="1"/>
+    <w:lsdException w:name="annotation text" w:semiHidden="1" w:unhideWhenUsed="1"/>
+    <w:lsdException w:name="header" w:semiHidden="1" w:unhideWhenUsed="1"/>
+    <w:lsdException w:name="footer" w:semiHidden="1" w:unhideWhenUsed="1"/>
+    <w:lsdException w:name="index heading" w:semiHidden="1" w:unhideWhenUsed="1"/>
+    <w:lsdException w:name="caption" w:semiHidden="1" w:uiPriority="35" w:unhideWhenUsed="1" w:qFormat="1"/>
+    <w:lsdException w:name="table of figures" w:semiHidden="1" w:unhideWhenUsed="1"/>
+    <w:lsdException w:name="envelope address" w:semiHidden="1" w:unhideWhenUsed="1"/>
+    <w:lsdException w:name="envelope return" w:semiHidden="1" w:unhideWhenUsed="1"/>
+    <w:lsdException w:name="footnote reference" w:semiHidden="1" w:unhideWhenUsed="1"/>
+    <w:lsdException w:name="annotation reference" w:semiHidden="1" w:unhideWhenUsed="1"/>
+    <w:lsdException w:name="line number" w:semiHidden="1" w:unhideWhenUsed="1"/>
+    <w:lsdException w:name="page number" w:semiHidden="1" w:unhideWhenUsed="1"/>
+    <w:lsdException w:name="endnote reference" w:semiHidden="1" w:unhideWhenUsed="1"/>
+    <w:lsdException w:name="endnote text" w:semiHidden="1" w:unhideWhenUsed="1"/>
+    <w:lsdException w:name="table of authorities" w:semiHidden="1" w:unhideWhenUsed="1"/>
+    <w:lsdException w:name="macro" w:semiHidden="1" w:unhideWhenUsed="1"/>
+    <w:lsdException w:name="toa heading" w:semiHidden="1" w:unhideWhenUsed="1"/>
+    <w:lsdException w:name="List" w:semiHidden="1" w:unhideWhenUsed="1"/>
+    <w:lsdException w:name="List Bullet" w:semiHidden="1" w:unhideWhenUsed="1"/>
+    <w:lsdException w:name="List Number" w:semiHidden="1" w:unhideWhenUsed="1"/>
+    <w:lsdException w:name="List 2" w:semiHidden="1" w:unhideWhenUsed="1"/>
+    <w:lsdException w:name="List 3" w:semiHidden="1" w:unhideWhenUsed="1"/>
+    <w:lsdException w:name="List 4" w:semiHidden="1" w:unhideWhenUsed="1"/>
+    <w:lsdException w:name="List 5" w:semiHidden="1" w:unhideWhenUsed="1"/>
+    <w:lsdException w:name="List Bullet 2" w:semiHidden="1" w:unhideWhenUsed="1"/>
+    <w:lsdException w:name="List Bullet 3" w:semiHidden="1" w:unhideWhenUsed="1"/>
+    <w:lsdException w:name="List Bullet 4" w:semiHidden="1" w:unhideWhenUsed="1"/>
+    <w:lsdException w:name="List Bullet 5" w:semiHidden="1" w:unhideWhenUsed="1"/>
+    <w:lsdException w:name="List Number 2" w:semiHidden="1" w:unhideWhenUsed="1"/>
+    <w:lsdException w:name="List Number 3" w:semiHidden="1" w:unhideWhenUsed="1"/>
+    <w:lsdException w:name="List Number 4" w:semiHidden="1" w:unhideWhenUsed="1"/>
+    <w:lsdException w:name="List Number 5" w:semiHidden="1" w:unhideWhenUsed="1"/>
+    <w:lsdException w:name="Title" w:uiPriority="10" w:qFormat="1"/>
+    <w:lsdException w:name="Closing" w:semiHidden="1" w:unhideWhenUsed="1"/>
+    <w:lsdException w:name="Signature" w:semiHidden="1" w:unhideWhenUsed="1"/>
+    <w:lsdException w:name="Default Paragraph Font" w:semiHidden="1" w:uiPriority="1" w:unhideWhenUsed="1"/>
+    <w:lsdException w:name="Body Text" w:semiHidden="1" w:unhideWhenUsed="1"/>
+    <w:lsdException w:name="Body Text Indent" w:semiHidden="1" w:unhideWhenUsed="1"/>
+    <w:lsdException w:name="List Continue" w:semiHidden="1" w:unhideWhenUsed="1"/>
+    <w:lsdException w:name="List Continue 2" w:semiHidden="1" w:unhideWhenUsed="1"/>
+    <w:lsdException w:name="List Continue 3" w:semiHidden="1" w:unhideWhenUsed="1"/>
+    <w:lsdException w:name="List Continue 4" w:semiHidden="1" w:unhideWhenUsed="1"/>
+    <w:lsdException w:name="List Continue 5" w:semiHidden="1" w:unhideWhenUsed="1"/>
+    <w:lsdException w:name="Message Header" w:semiHidden="1" w:unhideWhenUsed="1"/>
+    <w:lsdException w:name="Subtitle" w:uiPriority="11" w:qFormat="1"/>
+    <w:lsdException w:name="Salutation" w:semiHidden="1" w:unhideWhenUsed="1"/>
+    <w:lsdException w:name="Date" w:semiHidden="1" w:unhideWhenUsed="1"/>
+    <w:lsdException w:name="Body Text First Indent" w:semiHidden="1" w:unhideWhenUsed="1"/>
+    <w:lsdException w:name="Body Text First Indent 2" w:semiHidden="1" w:unhideWhenUsed="1"/>
+    <w:lsdException w:name="Note Heading" w:semiHidden="1" w:unhideWhenUsed="1"/>
+    <w:lsdException w:name="Body Text 2" w:semiHidden="1" w:unhideWhenUsed="1"/>
+    <w:lsdException w:name="Body Text 3" w:semiHidden="1" w:unhideWhenUsed="1"/>
+    <w:lsdException w:name="Body Text Indent 2" w:semiHidden="1" w:unhideWhenUsed="1"/>
+    <w:lsdException w:name="Body Text Indent 3" w:semiHidden="1" w:unhideWhenUsed="1"/>
+    <w:lsdException w:name="Block Text" w:semiHidden="1" w:unhideWhenUsed="1"/>
+    <w:lsdException w:name="Hyperlink" w:semiHidden="1" w:unhideWhenUsed="1"/>
+    <w:lsdException w:name="FollowedHyperlink" w:semiHidden="1" w:unhideWhenUsed="1"/>
+    <w:lsdException w:name="Strong" w:uiPriority="22" w:qFormat="1"/>
+    <w:lsdException w:name="Emphasis" w:uiPriority="20" w:qFormat="1"/>
+    <w:lsdException w:name="Document Map" w:semiHidden="1" w:unhideWhenUsed="1"/>
+    <w:lsdException w:name="Plain Text" w:semiHidden="1" w:unhideWhenUsed="1"/>
+    <w:lsdException w:name="E-mail Signature" w:semiHidden="1" w:unhideWhenUsed="1"/>
+    <w:lsdException w:name="HTML Top of Form" w:semiHidden="1" w:unhideWhenUsed="1"/>
+    <w:lsdException w:name="HTML Bottom of Form" w:semiHidden="1" w:unhideWhenUsed="1"/>
+    <w:lsdException w:name="Normal (Web)" w:semiHidden="1" w:unhideWhenUsed="1"/>
+    <w:lsdException w:name="HTML Acronym" w:semiHidden="1" w:unhideWhenUsed="1"/>
+    <w:lsdException w:name="HTML Address" w:semiHidden="1" w:unhideWhenUsed="1"/>
+    <w:lsdException w:name="HTML Cite" w:semiHidden="1" w:unhideWhenUsed="1"/>
+    <w:lsdException w:name="HTML Code" w:semiHidden="1" w:unhideWhenUsed="1"/>
+    <w:lsdException w:name="HTML Definition" w:semiHidden="1" w:unhideWhenUsed="1"/>
+    <w:lsdException w:name="HTML Keyboard" w:semiHidden="1" w:unhideWhenUsed="1"/>
+    <w:lsdException w:name="HTML Preformatted" w:semiHidden="1" w:unhideWhenUsed="1"/>
+    <w:lsdException w:name="HTML Sample" w:semiHidden="1" w:unhideWhenUsed="1"/>
+    <w:lsdException w:name="HTML Typewriter" w:semiHidden="1" w:unhideWhenUsed="1"/>
+    <w:lsdException w:name="HTML Variable" w:semiHidden="1" w:unhideWhenUsed="1"/>
+    <w:lsdException w:name="Normal Table" w:semiHidden="1" w:unhideWhenUsed="1"/>
+    <w:lsdException w:name="annotation subject" w:semiHidden="1" w:unhideWhenUsed="1"/>
+    <w:lsdException w:name="No List" w:semiHidden="1" w:unhideWhenUsed="1"/>
+    <w:lsdException w:name="Outline List 1" w:semiHidden="1" w:unhideWhenUsed="1"/>
+    <w:lsdException w:name="Outline List 2" w:semiHidden="1" w:unhideWhenUsed="1"/>
+    <w:lsdException w:name="Outline List 3" w:semiHidden="1" w:unhideWhenUsed="1"/>
+    <w:lsdException w:name="Table Simple 1" w:semiHidden="1" w:unhideWhenUsed="1"/>
+    <w:lsdException w:name="Table Simple 2" w:semiHidden="1" w:unhideWhenUsed="1"/>
+    <w:lsdException w:name="Table Simple 3" w:semiHidden="1" w:unhideWhenUsed="1"/>
+    <w:lsdException w:name="Table Classic 1" w:semiHidden="1" w:unhideWhenUsed="1"/>
+    <w:lsdException w:name="Table Classic 2" w:semiHidden="1" w:unhideWhenUsed="1"/>
+    <w:lsdException w:name="Table Classic 3" w:semiHidden="1" w:unhideWhenUsed="1"/>
+    <w:lsdException w:name="Table Classic 4" w:semiHidden="1" w:unhideWhenUsed="1"/>
+    <w:lsdException w:name="Table Colorful 1" w:semiHidden="1" w:unhideWhenUsed="1"/>
+    <w:lsdException w:name="Table Colorful 2" w:semiHidden="1" w:unhideWhenUsed="1"/>
+    <w:lsdException w:name="Table Colorful 3" w:semiHidden="1" w:unhideWhenUsed="1"/>
+    <w:lsdException w:name="Table Columns 1" w:semiHidden="1" w:unhideWhenUsed="1"/>
+    <w:lsdException w:name="Table Columns 2" w:semiHidden="1" w:unhideWhenUsed="1"/>
+    <w:lsdException w:name="Table Columns 3" w:semiHidden="1" w:unhideWhenUsed="1"/>
+    <w:lsdException w:name="Table Columns 4" w:semiHidden="1" w:unhideWhenUsed="1"/>
+    <w:lsdException w:name="Table Columns 5" w:semiHidden="1" w:unhideWhenUsed="1"/>
+    <w:lsdException w:name="Table Grid 1" w:semiHidden="1" w:unhideWhenUsed="1"/>
+    <w:lsdException w:name="Table Grid 2" w:semiHidden="1" w:unhideWhenUsed="1"/>
+    <w:lsdException w:name="Table Grid 3" w:semiHidden="1" w:unhideWhenUsed="1"/>
+    <w:lsdException w:name="Table Grid 4" w:semiHidden="1" w:unhideWhenUsed="1"/>
+    <w:lsdException w:name="Table Grid 5" w:semiHidden="1" w:unhideWhenUsed="1"/>
+    <w:lsdException w:name="Table Grid 6" w:semiHidden="1" w:unhideWhenUsed="1"/>
+    <w:lsdException w:name="Table Grid 7" w:semiHidden="1" w:unhideWhenUsed="1"/>
+    <w:lsdException w:name="Table Grid 8" w:semiHidden="1" w:unhideWhenUsed="1"/>
+    <w:lsdException w:name="Table List 1" w:semiHidden="1" w:unhideWhenUsed="1"/>
+    <w:lsdException w:name="Table List 2" w:semiHidden="1" w:unhideWhenUsed="1"/>
+    <w:lsdException w:name="Table List 3" w:semiHidden="1" w:unhideWhenUsed="1"/>
+    <w:lsdException w:name="Table List 4" w:semiHidden="1" w:unhideWhenUsed="1"/>
+    <w:lsdException w:name="Table List 5" w:semiHidden="1" w:unhideWhenUsed="1"/>
+    <w:lsdException w:name="Table List 6" w:semiHidden="1" w:unhideWhenUsed="1"/>
+    <w:lsdException w:name="Table List 7" w:semiHidden="1" w:unhideWhenUsed="1"/>
+    <w:lsdException w:name="Table List 8" w:semiHidden="1" w:unhideWhenUsed="1"/>
+    <w:lsdException w:name="Table 3D effects 1" w:semiHidden="1" w:unhideWhenUsed="1"/>
+    <w:lsdException w:name="Table 3D effects 2" w:semiHidden="1" w:unhideWhenUsed="1"/>
+    <w:lsdException w:name="Table 3D effects 3" w:semiHidden="1" w:unhideWhenUsed="1"/>
+    <w:lsdException w:name="Table Contemporary" w:semiHidden="1" w:unhideWhenUsed="1"/>
+    <w:lsdException w:name="Table Elegant" w:semiHidden="1" w:unhideWhenUsed="1"/>
+    <w:lsdException w:name="Table Professional" w:semiHidden="1" w:unhideWhenUsed="1"/>
+    <w:lsdException w:name="Table Subtle 1" w:semiHidden="1" w:unhideWhenUsed="1"/>
+    <w:lsdException w:name="Table Subtle 2" w:semiHidden="1" w:unhideWhenUsed="1"/>
+    <w:lsdException w:name="Table Web 1" w:semiHidden="1" w:unhideWhenUsed="1"/>
+    <w:lsdException w:name="Table Web 2" w:semiHidden="1" w:unhideWhenUsed="1"/>
+    <w:lsdException w:name="Table Web 3" w:semiHidden="1" w:unhideWhenUsed="1"/>
+    <w:lsdException w:name="Balloon Text" w:semiHidden="1" w:unhideWhenUsed="1"/>
+    <w:lsdException w:name="Table Grid" w:uiPriority="39"/>
+    <w:lsdException w:name="Table Theme" w:semiHidden="1" w:unhideWhenUsed="1"/>
+    <w:lsdException w:name="Placeholder Text" w:semiHidden="1"/>
+    <w:lsdException w:name="No Spacing" w:uiPriority="1" w:qFormat="1"/>
+    <w:lsdException w:name="Light Shading" w:uiPriority="60"/>
+    <w:lsdException w:name="Light List" w:uiPriority="61"/>
+    <w:lsdException w:name="Light Grid" w:uiPriority="62"/>
+    <w:lsdException w:name="Medium Shading 1" w:uiPriority="63"/>
+    <w:lsdException w:name="Medium Shading 2" w:uiPriority="64"/>
+    <w:lsdException w:name="Medium List 1" w:uiPriority="65"/>
+    <w:lsdException w:name="Medium List 2" w:uiPriority="66"/>
+    <w:lsdException w:name="Medium Grid 1" w:uiPriority="67"/>
+    <w:lsdException w:name="Medium Grid 2" w:uiPriority="68"/>
+    <w:lsdException w:name="Medium Grid 3" w:uiPriority="69"/>
+    <w:lsdException w:name="Dark List" w:uiPriority="70"/>
+    <w:lsdException w:name="Colorful Shading" w:uiPriority="71"/>
+    <w:lsdException w:name="Colorful List" w:uiPriority="72"/>
+    <w:lsdException w:name="Colorful Grid" w:uiPriority="73"/>
+    <w:lsdException w:name="Light Shading Accent 1" w:uiPriority="60"/>
+    <w:lsdException w:name="Light List Accent 1" w:uiPriority="61"/>
+    <w:lsdException w:name="Light Grid Accent 1" w:uiPriority="62"/>
+    <w:lsdException w:name="Medium Shading 1 Accent 1" w:uiPriority="63"/>
+    <w:lsdException w:name="Medium Shading 2 Accent 1" w:uiPriority="64"/>
+    <w:lsdException w:name="Medium List 1 Accent 1" w:uiPriority="65"/>
+    <w:lsdException w:name="Revision" w:semiHidden="1"/>
+    <w:lsdException w:name="List Paragraph" w:uiPriority="34" w:qFormat="1"/>
+    <w:lsdException w:name="Quote" w:uiPriority="29" w:qFormat="1"/>
+    <w:lsdException w:name="Intense Quote" w:uiPriority="30" w:qFormat="1"/>
+    <w:lsdException w:name="Medium List 2 Accent 1" w:uiPriority="66"/>
+    <w:lsdException w:name="Medium Grid 1 Accent 1" w:uiPriority="67"/>
+    <w:lsdException w:name="Medium Grid 2 Accent 1" w:uiPriority="68"/>
+    <w:lsdException w:name="Medium Grid 3 Accent 1" w:uiPriority="69"/>
+    <w:lsdException w:name="Dark List Accent 1" w:uiPriority="70"/>
+    <w:lsdException w:name="Colorful Shading Accent 1" w:uiPriority="71"/>
+    <w:lsdException w:name="Colorful List Accent 1" w:uiPriority="72"/>
+    <w:lsdException w:name="Colorful Grid Accent 1" w:uiPriority="73"/>
+    <w:lsdException w:name="Light Shading Accent 2" w:uiPriority="60"/>
+    <w:lsdException w:name="Light List Accent 2" w:uiPriority="61"/>
+    <w:lsdException w:name="Light Grid Accent 2" w:uiPriority="62"/>
+    <w:lsdException w:name="Medium Shading 1 Accent 2" w:uiPriority="63"/>
+    <w:lsdException w:name="Medium Shading 2 Accent 2" w:uiPriority="64"/>
+    <w:lsdException w:name="Medium List 1 Accent 2" w:uiPriority="65"/>
+    <w:lsdException w:name="Medium List 2 Accent 2" w:uiPriority="66"/>
+    <w:lsdException w:name="Medium Grid 1 Accent 2" w:uiPriority="67"/>
+    <w:lsdException w:name="Medium Grid 2 Accent 2" w:uiPriority="68"/>
+    <w:lsdException w:name="Medium Grid 3 Accent 2" w:uiPriority="69"/>
+    <w:lsdException w:name="Dark List Accent 2" w:uiPriority="70"/>
+    <w:lsdException w:name="Colorful Shading Accent 2" w:uiPriority="71"/>
+    <w:lsdException w:name="Colorful List Accent 2" w:uiPriority="72"/>
+    <w:lsdException w:name="Colorful Grid Accent 2" w:uiPriority="73"/>
+    <w:lsdException w:name="Light Shading Accent 3" w:uiPriority="60"/>
+    <w:lsdException w:name="Light List Accent 3" w:uiPriority="61"/>
+    <w:lsdException w:name="Light Grid Accent 3" w:uiPriority="62"/>
+    <w:lsdException w:name="Medium Shading 1 Accent 3" w:uiPriority="63"/>
+    <w:lsdException w:name="Medium Shading 2 Accent 3" w:uiPriority="64"/>
+    <w:lsdException w:name="Medium List 1 Accent 3" w:uiPriority="65"/>
+    <w:lsdException w:name="Medium List 2 Accent 3" w:uiPriority="66"/>
+    <w:lsdException w:name="Medium Grid 1 Accent 3" w:uiPriority="67"/>
+    <w:lsdException w:name="Medium Grid 2 Accent 3" w:uiPriority="68"/>
+    <w:lsdException w:name="Medium Grid 3 Accent 3" w:uiPriority="69"/>
+    <w:lsdException w:name="Dark List Accent 3" w:uiPriority="70"/>
+    <w:lsdException w:name="Colorful Shading Accent 3" w:uiPriority="71"/>
+    <w:lsdException w:name="Colorful List Accent 3" w:uiPriority="72"/>
+    <w:lsdException w:name="Colorful Grid Accent 3" w:uiPriority="73"/>
+    <w:lsdException w:name="Light Shading Accent 4" w:uiPriority="60"/>
+    <w:lsdException w:name="Light List Accent 4" w:uiPriority="61"/>
+    <w:lsdException w:name="Light Grid Accent 4" w:uiPriority="62"/>
+    <w:lsdException w:name="Medium Shading 1 Accent 4" w:uiPriority="63"/>
+    <w:lsdException w:name="Medium Shading 2 Accent 4" w:uiPriority="64"/>
+    <w:lsdException w:name="Medium List 1 Accent 4" w:uiPriority="65"/>
+    <w:lsdException w:name="Medium List 2 Accent 4" w:uiPriority="66"/>
+    <w:lsdException w:name="Medium Grid 1 Accent 4" w:uiPriority="67"/>
+    <w:lsdException w:name="Medium Grid 2 Accent 4" w:uiPriority="68"/>
+    <w:lsdException w:name="Medium Grid 3 Accent 4" w:uiPriority="69"/>
+    <w:lsdException w:name="Dark List Accent 4" w:uiPriority="70"/>
+    <w:lsdException w:name="Colorful Shading Accent 4" w:uiPriority="71"/>
+    <w:lsdException w:name="Colorful List Accent 4" w:uiPriority="72"/>
+    <w:lsdException w:name="Colorful Grid Accent 4" w:uiPriority="73"/>
+    <w:lsdException w:name="Light Shading Accent 5" w:uiPriority="60"/>
+    <w:lsdException w:name="Light List Accent 5" w:uiPriority="61"/>
+    <w:lsdException w:name="Light Grid Accent 5" w:uiPriority="62"/>
+    <w:lsdException w:name="Medium Shading 1 Accent 5" w:uiPriority="63"/>
+    <w:lsdException w:name="Medium Shading 2 Accent 5" w:uiPriority="64"/>
+    <w:lsdException w:name="Medium List 1 Accent 5" w:uiPriority="65"/>
+    <w:lsdException w:name="Medium List 2 Accent 5" w:uiPriority="66"/>
+    <w:lsdException w:name="Medium Grid 1 Accent 5" w:uiPriority="67"/>
+    <w:lsdException w:name="Medium Grid 2 Accent 5" w:uiPriority="68"/>
+    <w:lsdException w:name="Medium Grid 3 Accent 5" w:uiPriority="69"/>
+    <w:lsdException w:name="Dark List Accent 5" w:uiPriority="70"/>
+    <w:lsdException w:name="Colorful Shading Accent 5" w:uiPriority="71"/>
+    <w:lsdException w:name="Colorful List Accent 5" w:uiPriority="72"/>
+    <w:lsdException w:name="Colorful Grid Accent 5" w:uiPriority="73"/>
+    <w:lsdException w:name="Light Shading Accent 6" w:uiPriority="60"/>
+    <w:lsdException w:name="Light List Accent 6" w:uiPriority="61"/>
+    <w:lsdException w:name="Light Grid Accent 6" w:uiPriority="62"/>
+    <w:lsdException w:name="Medium Shading 1 Accent 6" w:uiPriority="63"/>
+    <w:lsdException w:name="Medium Shading 2 Accent 6" w:uiPriority="64"/>
+    <w:lsdException w:name="Medium List 1 Accent 6" w:uiPriority="65"/>
+    <w:lsdException w:name="Medium List 2 Accent 6" w:uiPriority="66"/>
+    <w:lsdException w:name="Medium Grid 1 Accent 6" w:uiPriority="67"/>
+    <w:lsdException w:name="Medium Grid 2 Accent 6" w:uiPriority="68"/>
+    <w:lsdException w:name="Medium Grid 3 Accent 6" w:uiPriority="69"/>
+    <w:lsdException w:name="Dark List Accent 6" w:uiPriority="70"/>
+    <w:lsdException w:name="Colorful Shading Accent 6" w:uiPriority="71"/>
+    <w:lsdException w:name="Colorful List Accent 6" w:uiPriority="72"/>
+    <w:lsdException w:name="Colorful Grid Accent 6" w:uiPriority="73"/>
+    <w:lsdException w:name="Subtle Emphasis" w:uiPriority="19" w:qFormat="1"/>
+    <w:lsdException w:name="Intense Emphasis" w:uiPriority="21" w:qFormat="1"/>
+    <w:lsdException w:name="Subtle Reference" w:uiPriority="31" w:qFormat="1"/>
+    <w:lsdException w:name="Intense Reference" w:uiPriority="32" w:qFormat="1"/>
+    <w:lsdException w:name="Book Title" w:uiPriority="33" w:qFormat="1"/>
+    <w:lsdException w:name="Bibliography" w:semiHidden="1" w:uiPriority="37" w:unhideWhenUsed="1"/>
+    <w:lsdException w:name="TOC Heading" w:semiHidden="1" w:uiPriority="39" w:unhideWhenUsed="1" w:qFormat="1"/>
+    <w:lsdException w:name="Plain Table 1" w:uiPriority="41"/>
+    <w:lsdException w:name="Plain Table 2" w:uiPriority="42"/>
+    <w:lsdException w:name="Plain Table 3" w:uiPriority="43"/>
+    <w:lsdException w:name="Plain Table 4" w:uiPriority="44"/>
+    <w:lsdException w:name="Plain Table 5" w:uiPriority="45"/>
+    <w:lsdException w:name="Grid Table Light" w:uiPriority="40"/>
+    <w:lsdException w:name="Grid Table 1 Light" w:uiPriority="46"/>
+    <w:lsdException w:name="Grid Table 2" w:uiPriority="47"/>
+    <w:lsdException w:name="Grid Table 3" w:uiPriority="48"/>
+    <w:lsdException w:name="Grid Table 4" w:uiPriority="49"/>
+    <w:lsdException w:name="Grid Table 5 Dark" w:uiPriority="50"/>
+    <w:lsdException w:name="Grid Table 6 Colorful" w:uiPriority="51"/>
+    <w:lsdException w:name="Grid Table 7 Colorful" w:uiPriority="52"/>
+    <w:lsdException w:name="Grid Table 1 Light Accent 1" w:uiPriority="46"/>
+    <w:lsdException w:name="Grid Table 2 Accent 1" w:uiPriority="47"/>
+    <w:lsdException w:name="Grid Table 3 Accent 1" w:uiPriority="48"/>
+    <w:lsdException w:name="Grid Table 4 Accent 1" w:uiPriority="49"/>
+    <w:lsdException w:name="Grid Table 5 Dark Accent 1" w:uiPriority="50"/>
+    <w:lsdException w:name="Grid Table 6 Colorful Accent 1" w:uiPriority="51"/>
+    <w:lsdException w:name="Grid Table 7 Colorful Accent 1" w:uiPriority="52"/>
+    <w:lsdException w:name="Grid Table 1 Light Accent 2" w:uiPriority="46"/>
+    <w:lsdException w:name="Grid Table 2 Accent 2" w:uiPriority="47"/>
+    <w:lsdException w:name="Grid Table 3 Accent 2" w:uiPriority="48"/>
+    <w:lsdException w:name="Grid Table 4 Accent 2" w:uiPriority="49"/>
+    <w:lsdException w:name="Grid Table 5 Dark Accent 2" w:uiPriority="50"/>
+    <w:lsdException w:name="Grid Table 6 Colorful Accent 2" w:uiPriority="51"/>
+    <w:lsdException w:name="Grid Table 7 Colorful Accent 2" w:uiPriority="52"/>
+    <w:lsdException w:name="Grid Table 1 Light Accent 3" w:uiPriority="46"/>
+    <w:lsdException w:name="Grid Table 2 Accent 3" w:uiPriority="47"/>
+    <w:lsdException w:name="Grid Table 3 Accent 3" w:uiPriority="48"/>
+    <w:lsdException w:name="Grid Table 4 Accent 3" w:uiPriority="49"/>
+    <w:lsdException w:name="Grid Table 5 Dark Accent 3" w:uiPriority="50"/>
+    <w:lsdException w:name="Grid Table 6 Colorful Accent 3" w:uiPriority="51"/>
+    <w:lsdException w:name="Grid Table 7 Colorful Accent 3" w:uiPriority="52"/>
+    <w:lsdException w:name="Grid Table 1 Light Accent 4" w:uiPriority="46"/>
+    <w:lsdException w:name="Grid Table 2 Accent 4" w:uiPriority="47"/>
+    <w:lsdException w:name="Grid Table 3 Accent 4" w:uiPriority="48"/>
+    <w:lsdException w:name="Grid Table 4 Accent 4" w:uiPriority="49"/>
+    <w:lsdException w:name="Grid Table 5 Dark Accent 4" w:uiPriority="50"/>
+    <w:lsdException w:name="Grid Table 6 Colorful Accent 4" w:uiPriority="51"/>
+    <w:lsdException w:name="Grid Table 7 Colorful Accent 4" w:uiPriority="52"/>
+    <w:lsdException w:name="Grid Table 1 Light Accent 5" w:uiPriority="46"/>
+    <w:lsdException w:name="Grid Table 2 Accent 5" w:uiPriority="47"/>
+    <w:lsdException w:name="Grid Table 3 Accent 5" w:uiPriority="48"/>
+    <w:lsdException w:name="Grid Table 4 Accent 5" w:uiPriority="49"/>
+    <w:lsdException w:name="Grid Table 5 Dark Accent 5" w:uiPriority="50"/>
+    <w:lsdException w:name="Grid Table 6 Colorful Accent 5" w:uiPriority="51"/>
+    <w:lsdException w:name="Grid Table 7 Colorful Accent 5" w:uiPriority="52"/>
+    <w:lsdException w:name="Grid Table 1 Light Accent 6" w:uiPriority="46"/>
+    <w:lsdException w:name="Grid Table 2 Accent 6" w:uiPriority="47"/>
+    <w:lsdException w:name="Grid Table 3 Accent 6" w:uiPriority="48"/>
+    <w:lsdException w:name="Grid Table 4 Accent 6" w:uiPriority="49"/>
+    <w:lsdException w:name="Grid Table 5 Dark Accent 6" w:uiPriority="50"/>
+    <w:lsdException w:name="Grid Table 6 Colorful Accent 6" w:uiPriority="51"/>
+    <w:lsdException w:name="Grid Table 7 Colorful Accent 6" w:uiPriority="52"/>
+    <w:lsdException w:name="List Table 1 Light" w:uiPriority="46"/>
+    <w:lsdException w:name="List Table 2" w:uiPriority="47"/>
+    <w:lsdException w:name="List Table 3" w:uiPriority="48"/>
+    <w:lsdException w:name="List Table 4" w:uiPriority="49"/>
+    <w:lsdException w:name="List Table 5 Dark" w:uiPriority="50"/>
+    <w:lsdException w:name="List Table 6 Colorful" w:uiPriority="51"/>
+    <w:lsdException w:name="List Table 7 Colorful" w:uiPriority="52"/>
+    <w:lsdException w:name="List Table 1 Light Accent 1" w:uiPriority="46"/>
+    <w:lsdException w:name="List Table 2 Accent 1" w:uiPriority="47"/>
+    <w:lsdException w:name="List Table 3 Accent 1" w:uiPriority="48"/>
+    <w:lsdException w:name="List Table 4 Accent 1" w:uiPriority="49"/>
+    <w:lsdException w:name="List Table 5 Dark Accent 1" w:uiPriority="50"/>
+    <w:lsdException w:name="List Table 6 Colorful Accent 1" w:uiPriority="51"/>
+    <w:lsdException w:name="List Table 7 Colorful Accent 1" w:uiPriority="52"/>
+    <w:lsdException w:name="List Table 1 Light Accent 2" w:uiPriority="46"/>
+    <w:lsdException w:name="List Table 2 Accent 2" w:uiPriority="47"/>
+    <w:lsdException w:name="List Table 3 Accent 2" w:uiPriority="48"/>
+    <w:lsdException w:name="List Table 4 Accent 2" w:uiPriority="49"/>
+    <w:lsdException w:name="List Table 5 Dark Accent 2" w:uiPriority="50"/>
+    <w:lsdException w:name="List Table 6 Colorful Accent 2" w:uiPriority="51"/>
+    <w:lsdException w:name="List Table 7 Colorful Accent 2" w:uiPriority="52"/>
+    <w:lsdException w:name="List Table 1 Light Accent 3" w:uiPriority="46"/>
+    <w:lsdException w:name="List Table 2 Accent 3" w:uiPriority="47"/>
+    <w:lsdException w:name="List Table 3 Accent 3" w:uiPriority="48"/>
+    <w:lsdException w:name="List Table 4 Accent 3" w:uiPriority="49"/>
+    <w:lsdException w:name="List Table 5 Dark Accent 3" w:uiPriority="50"/>
+    <w:lsdException w:name="List Table 6 Colorful Accent 3" w:uiPriority="51"/>
+    <w:lsdException w:name="List Table 7 Colorful Accent 3" w:uiPriority="52"/>
+    <w:lsdException w:name="List Table 1 Light Accent 4" w:uiPriority="46"/>
+    <w:lsdException w:name="List Table 2 Accent 4" w:uiPriority="47"/>
+    <w:lsdException w:name="List Table 3 Accent 4" w:uiPriority="48"/>
+    <w:lsdException w:name="List Table 4 Accent 4" w:uiPriority="49"/>
+    <w:lsdException w:name="List Table 5 Dark Accent 4" w:uiPriority="50"/>
+    <w:lsdException w:name="List Table 6 Colorful Accent 4" w:uiPriority="51"/>
+    <w:lsdException w:name="List Table 7 Colorful Accent 4" w:uiPriority="52"/>
+    <w:lsdException w:name="List Table 1 Light Accent 5" w:uiPriority="46"/>
+    <w:lsdException w:name="List Table 2 Accent 5" w:uiPriority="47"/>
+    <w:lsdException w:name="List Table 3 Accent 5" w:uiPriority="48"/>
+    <w:lsdException w:name="List Table 4 Accent 5" w:uiPriority="49"/>
+    <w:lsdException w:name="List Table 5 Dark Accent 5" w:uiPriority="50"/>
+    <w:lsdException w:name="List Table 6 Colorful Accent 5" w:uiPriority="51"/>
+    <w:lsdException w:name="List Table 7 Colorful Accent 5" w:uiPriority="52"/>
+    <w:lsdException w:name="List Table 1 Light Accent 6" w:uiPriority="46"/>
+    <w:lsdException w:name="List Table 2 Accent 6" w:uiPriority="47"/>
+    <w:lsdException w:name="List Table 3 Accent 6" w:uiPriority="48"/>
+    <w:lsdException w:name="List Table 4 Accent 6" w:uiPriority="49"/>
+    <w:lsdException w:name="List Table 5 Dark Accent 6" w:uiPriority="50"/>
+    <w:lsdException w:name="List Table 6 Colorful Accent 6" w:uiPriority="51"/>
+    <w:lsdException w:name="List Table 7 Colorful Accent 6" w:uiPriority="52"/>
   </w:latentStyles>
   <w:style w:type="paragraph" w:default="1" w:styleId="Normal">
     <w:name w:val="Normal"/>
@@ -1225,419 +1492,8 @@
 </w:styles>
 </file>
 
-<file path=word/stylesWithEffects.xml><?xml version="1.0" encoding="utf-8"?>
-<w:styles xmlns:wpc="http://schemas.microsoft.com/office/word/2010/wordprocessingCanvas" xmlns:mc="http://schemas.openxmlformats.org/markup-compatibility/2006" xmlns:o="urn:schemas-microsoft-com:office:office" xmlns:r="http://schemas.openxmlformats.org/officeDocument/2006/relationships" xmlns:m="http://schemas.openxmlformats.org/officeDocument/2006/math" xmlns:v="urn:schemas-microsoft-com:vml" xmlns:wp14="http://schemas.microsoft.com/office/word/2010/wordprocessingDrawing" xmlns:wp="http://schemas.openxmlformats.org/drawingml/2006/wordprocessingDrawing" xmlns:w10="urn:schemas-microsoft-com:office:word" xmlns:w="http://schemas.openxmlformats.org/wordprocessingml/2006/main" xmlns:w14="http://schemas.microsoft.com/office/word/2010/wordml" xmlns:wpg="http://schemas.microsoft.com/office/word/2010/wordprocessingGroup" xmlns:wpi="http://schemas.microsoft.com/office/word/2010/wordprocessingInk" xmlns:wne="http://schemas.microsoft.com/office/word/2006/wordml" xmlns:wps="http://schemas.microsoft.com/office/word/2010/wordprocessingShape" mc:Ignorable="w14 wp14">
-  <w:docDefaults>
-    <w:rPrDefault>
-      <w:rPr>
-        <w:rFonts w:asciiTheme="minorHAnsi" w:eastAsiaTheme="minorHAnsi" w:hAnsiTheme="minorHAnsi" w:cstheme="minorBidi"/>
-        <w:sz w:val="22"/>
-        <w:szCs w:val="22"/>
-        <w:lang w:val="es-AR" w:eastAsia="en-US" w:bidi="ar-SA"/>
-      </w:rPr>
-    </w:rPrDefault>
-    <w:pPrDefault>
-      <w:pPr>
-        <w:spacing w:after="160" w:line="259" w:lineRule="auto"/>
-      </w:pPr>
-    </w:pPrDefault>
-  </w:docDefaults>
-  <w:latentStyles w:defLockedState="0" w:defUIPriority="99" w:defSemiHidden="1" w:defUnhideWhenUsed="1" w:defQFormat="0" w:count="267">
-    <w:lsdException w:name="Normal" w:semiHidden="0" w:uiPriority="0" w:unhideWhenUsed="0" w:qFormat="1"/>
-    <w:lsdException w:name="heading 1" w:semiHidden="0" w:uiPriority="9" w:unhideWhenUsed="0" w:qFormat="1"/>
-    <w:lsdException w:name="heading 2" w:uiPriority="9" w:qFormat="1"/>
-    <w:lsdException w:name="heading 3" w:uiPriority="9" w:qFormat="1"/>
-    <w:lsdException w:name="heading 4" w:uiPriority="9" w:qFormat="1"/>
-    <w:lsdException w:name="heading 5" w:uiPriority="9" w:qFormat="1"/>
-    <w:lsdException w:name="heading 6" w:uiPriority="9" w:qFormat="1"/>
-    <w:lsdException w:name="heading 7" w:uiPriority="9" w:qFormat="1"/>
-    <w:lsdException w:name="heading 8" w:uiPriority="9" w:qFormat="1"/>
-    <w:lsdException w:name="heading 9" w:uiPriority="9" w:qFormat="1"/>
-    <w:lsdException w:name="toc 1" w:uiPriority="39"/>
-    <w:lsdException w:name="toc 2" w:uiPriority="39"/>
-    <w:lsdException w:name="toc 3" w:uiPriority="39"/>
-    <w:lsdException w:name="toc 4" w:uiPriority="39"/>
-    <w:lsdException w:name="toc 5" w:uiPriority="39"/>
-    <w:lsdException w:name="toc 6" w:uiPriority="39"/>
-    <w:lsdException w:name="toc 7" w:uiPriority="39"/>
-    <w:lsdException w:name="toc 8" w:uiPriority="39"/>
-    <w:lsdException w:name="toc 9" w:uiPriority="39"/>
-    <w:lsdException w:name="caption" w:uiPriority="35" w:qFormat="1"/>
-    <w:lsdException w:name="Title" w:semiHidden="0" w:uiPriority="10" w:unhideWhenUsed="0" w:qFormat="1"/>
-    <w:lsdException w:name="Default Paragraph Font" w:uiPriority="1"/>
-    <w:lsdException w:name="Subtitle" w:semiHidden="0" w:uiPriority="11" w:unhideWhenUsed="0" w:qFormat="1"/>
-    <w:lsdException w:name="Strong" w:semiHidden="0" w:uiPriority="22" w:unhideWhenUsed="0" w:qFormat="1"/>
-    <w:lsdException w:name="Emphasis" w:semiHidden="0" w:uiPriority="20" w:unhideWhenUsed="0" w:qFormat="1"/>
-    <w:lsdException w:name="Table Grid" w:semiHidden="0" w:uiPriority="39" w:unhideWhenUsed="0"/>
-    <w:lsdException w:name="Placeholder Text" w:unhideWhenUsed="0"/>
-    <w:lsdException w:name="No Spacing" w:semiHidden="0" w:uiPriority="1" w:unhideWhenUsed="0" w:qFormat="1"/>
-    <w:lsdException w:name="Light Shading" w:semiHidden="0" w:uiPriority="60" w:unhideWhenUsed="0"/>
-    <w:lsdException w:name="Light List" w:semiHidden="0" w:uiPriority="61" w:unhideWhenUsed="0"/>
-    <w:lsdException w:name="Light Grid" w:semiHidden="0" w:uiPriority="62" w:unhideWhenUsed="0"/>
-    <w:lsdException w:name="Medium Shading 1" w:semiHidden="0" w:uiPriority="63" w:unhideWhenUsed="0"/>
-    <w:lsdException w:name="Medium Shading 2" w:semiHidden="0" w:uiPriority="64" w:unhideWhenUsed="0"/>
-    <w:lsdException w:name="Medium List 1" w:semiHidden="0" w:uiPriority="65" w:unhideWhenUsed="0"/>
-    <w:lsdException w:name="Medium List 2" w:semiHidden="0" w:uiPriority="66" w:unhideWhenUsed="0"/>
-    <w:lsdException w:name="Medium Grid 1" w:semiHidden="0" w:uiPriority="67" w:unhideWhenUsed="0"/>
-    <w:lsdException w:name="Medium Grid 2" w:semiHidden="0" w:uiPriority="68" w:unhideWhenUsed="0"/>
-    <w:lsdException w:name="Medium Grid 3" w:semiHidden="0" w:uiPriority="69" w:unhideWhenUsed="0"/>
-    <w:lsdException w:name="Dark List" w:semiHidden="0" w:uiPriority="70" w:unhideWhenUsed="0"/>
-    <w:lsdException w:name="Colorful Shading" w:semiHidden="0" w:uiPriority="71" w:unhideWhenUsed="0"/>
-    <w:lsdException w:name="Colorful List" w:semiHidden="0" w:uiPriority="72" w:unhideWhenUsed="0"/>
-    <w:lsdException w:name="Colorful Grid" w:semiHidden="0" w:uiPriority="73" w:unhideWhenUsed="0"/>
-    <w:lsdException w:name="Light Shading Accent 1" w:semiHidden="0" w:uiPriority="60" w:unhideWhenUsed="0"/>
-    <w:lsdException w:name="Light List Accent 1" w:semiHidden="0" w:uiPriority="61" w:unhideWhenUsed="0"/>
-    <w:lsdException w:name="Light Grid Accent 1" w:semiHidden="0" w:uiPriority="62" w:unhideWhenUsed="0"/>
-    <w:lsdException w:name="Medium Shading 1 Accent 1" w:semiHidden="0" w:uiPriority="63" w:unhideWhenUsed="0"/>
-    <w:lsdException w:name="Medium Shading 2 Accent 1" w:semiHidden="0" w:uiPriority="64" w:unhideWhenUsed="0"/>
-    <w:lsdException w:name="Medium List 1 Accent 1" w:semiHidden="0" w:uiPriority="65" w:unhideWhenUsed="0"/>
-    <w:lsdException w:name="Revision" w:unhideWhenUsed="0"/>
-    <w:lsdException w:name="List Paragraph" w:semiHidden="0" w:uiPriority="34" w:unhideWhenUsed="0" w:qFormat="1"/>
-    <w:lsdException w:name="Quote" w:semiHidden="0" w:uiPriority="29" w:unhideWhenUsed="0" w:qFormat="1"/>
-    <w:lsdException w:name="Intense Quote" w:semiHidden="0" w:uiPriority="30" w:unhideWhenUsed="0" w:qFormat="1"/>
-    <w:lsdException w:name="Medium List 2 Accent 1" w:semiHidden="0" w:uiPriority="66" w:unhideWhenUsed="0"/>
-    <w:lsdException w:name="Medium Grid 1 Accent 1" w:semiHidden="0" w:uiPriority="67" w:unhideWhenUsed="0"/>
-    <w:lsdException w:name="Medium Grid 2 Accent 1" w:semiHidden="0" w:uiPriority="68" w:unhideWhenUsed="0"/>
-    <w:lsdException w:name="Medium Grid 3 Accent 1" w:semiHidden="0" w:uiPriority="69" w:unhideWhenUsed="0"/>
-    <w:lsdException w:name="Dark List Accent 1" w:semiHidden="0" w:uiPriority="70" w:unhideWhenUsed="0"/>
-    <w:lsdException w:name="Colorful Shading Accent 1" w:semiHidden="0" w:uiPriority="71" w:unhideWhenUsed="0"/>
-    <w:lsdException w:name="Colorful List Accent 1" w:semiHidden="0" w:uiPriority="72" w:unhideWhenUsed="0"/>
-    <w:lsdException w:name="Colorful Grid Accent 1" w:semiHidden="0" w:uiPriority="73" w:unhideWhenUsed="0"/>
-    <w:lsdException w:name="Light Shading Accent 2" w:semiHidden="0" w:uiPriority="60" w:unhideWhenUsed="0"/>
-    <w:lsdException w:name="Light List Accent 2" w:semiHidden="0" w:uiPriority="61" w:unhideWhenUsed="0"/>
-    <w:lsdException w:name="Light Grid Accent 2" w:semiHidden="0" w:uiPriority="62" w:unhideWhenUsed="0"/>
-    <w:lsdException w:name="Medium Shading 1 Accent 2" w:semiHidden="0" w:uiPriority="63" w:unhideWhenUsed="0"/>
-    <w:lsdException w:name="Medium Shading 2 Accent 2" w:semiHidden="0" w:uiPriority="64" w:unhideWhenUsed="0"/>
-    <w:lsdException w:name="Medium List 1 Accent 2" w:semiHidden="0" w:uiPriority="65" w:unhideWhenUsed="0"/>
-    <w:lsdException w:name="Medium List 2 Accent 2" w:semiHidden="0" w:uiPriority="66" w:unhideWhenUsed="0"/>
-    <w:lsdException w:name="Medium Grid 1 Accent 2" w:semiHidden="0" w:uiPriority="67" w:unhideWhenUsed="0"/>
-    <w:lsdException w:name="Medium Grid 2 Accent 2" w:semiHidden="0" w:uiPriority="68" w:unhideWhenUsed="0"/>
-    <w:lsdException w:name="Medium Grid 3 Accent 2" w:semiHidden="0" w:uiPriority="69" w:unhideWhenUsed="0"/>
-    <w:lsdException w:name="Dark List Accent 2" w:semiHidden="0" w:uiPriority="70" w:unhideWhenUsed="0"/>
-    <w:lsdException w:name="Colorful Shading Accent 2" w:semiHidden="0" w:uiPriority="71" w:unhideWhenUsed="0"/>
-    <w:lsdException w:name="Colorful List Accent 2" w:semiHidden="0" w:uiPriority="72" w:unhideWhenUsed="0"/>
-    <w:lsdException w:name="Colorful Grid Accent 2" w:semiHidden="0" w:uiPriority="73" w:unhideWhenUsed="0"/>
-    <w:lsdException w:name="Light Shading Accent 3" w:semiHidden="0" w:uiPriority="60" w:unhideWhenUsed="0"/>
-    <w:lsdException w:name="Light List Accent 3" w:semiHidden="0" w:uiPriority="61" w:unhideWhenUsed="0"/>
-    <w:lsdException w:name="Light Grid Accent 3" w:semiHidden="0" w:uiPriority="62" w:unhideWhenUsed="0"/>
-    <w:lsdException w:name="Medium Shading 1 Accent 3" w:semiHidden="0" w:uiPriority="63" w:unhideWhenUsed="0"/>
-    <w:lsdException w:name="Medium Shading 2 Accent 3" w:semiHidden="0" w:uiPriority="64" w:unhideWhenUsed="0"/>
-    <w:lsdException w:name="Medium List 1 Accent 3" w:semiHidden="0" w:uiPriority="65" w:unhideWhenUsed="0"/>
-    <w:lsdException w:name="Medium List 2 Accent 3" w:semiHidden="0" w:uiPriority="66" w:unhideWhenUsed="0"/>
-    <w:lsdException w:name="Medium Grid 1 Accent 3" w:semiHidden="0" w:uiPriority="67" w:unhideWhenUsed="0"/>
-    <w:lsdException w:name="Medium Grid 2 Accent 3" w:semiHidden="0" w:uiPriority="68" w:unhideWhenUsed="0"/>
-    <w:lsdException w:name="Medium Grid 3 Accent 3" w:semiHidden="0" w:uiPriority="69" w:unhideWhenUsed="0"/>
-    <w:lsdException w:name="Dark List Accent 3" w:semiHidden="0" w:uiPriority="70" w:unhideWhenUsed="0"/>
-    <w:lsdException w:name="Colorful Shading Accent 3" w:semiHidden="0" w:uiPriority="71" w:unhideWhenUsed="0"/>
-    <w:lsdException w:name="Colorful List Accent 3" w:semiHidden="0" w:uiPriority="72" w:unhideWhenUsed="0"/>
-    <w:lsdException w:name="Colorful Grid Accent 3" w:semiHidden="0" w:uiPriority="73" w:unhideWhenUsed="0"/>
-    <w:lsdException w:name="Light Shading Accent 4" w:semiHidden="0" w:uiPriority="60" w:unhideWhenUsed="0"/>
-    <w:lsdException w:name="Light List Accent 4" w:semiHidden="0" w:uiPriority="61" w:unhideWhenUsed="0"/>
-    <w:lsdException w:name="Light Grid Accent 4" w:semiHidden="0" w:uiPriority="62" w:unhideWhenUsed="0"/>
-    <w:lsdException w:name="Medium Shading 1 Accent 4" w:semiHidden="0" w:uiPriority="63" w:unhideWhenUsed="0"/>
-    <w:lsdException w:name="Medium Shading 2 Accent 4" w:semiHidden="0" w:uiPriority="64" w:unhideWhenUsed="0"/>
-    <w:lsdException w:name="Medium List 1 Accent 4" w:semiHidden="0" w:uiPriority="65" w:unhideWhenUsed="0"/>
-    <w:lsdException w:name="Medium List 2 Accent 4" w:semiHidden="0" w:uiPriority="66" w:unhideWhenUsed="0"/>
-    <w:lsdException w:name="Medium Grid 1 Accent 4" w:semiHidden="0" w:uiPriority="67" w:unhideWhenUsed="0"/>
-    <w:lsdException w:name="Medium Grid 2 Accent 4" w:semiHidden="0" w:uiPriority="68" w:unhideWhenUsed="0"/>
-    <w:lsdException w:name="Medium Grid 3 Accent 4" w:semiHidden="0" w:uiPriority="69" w:unhideWhenUsed="0"/>
-    <w:lsdException w:name="Dark List Accent 4" w:semiHidden="0" w:uiPriority="70" w:unhideWhenUsed="0"/>
-    <w:lsdException w:name="Colorful Shading Accent 4" w:semiHidden="0" w:uiPriority="71" w:unhideWhenUsed="0"/>
-    <w:lsdException w:name="Colorful List Accent 4" w:semiHidden="0" w:uiPriority="72" w:unhideWhenUsed="0"/>
-    <w:lsdException w:name="Colorful Grid Accent 4" w:semiHidden="0" w:uiPriority="73" w:unhideWhenUsed="0"/>
-    <w:lsdException w:name="Light Shading Accent 5" w:semiHidden="0" w:uiPriority="60" w:unhideWhenUsed="0"/>
-    <w:lsdException w:name="Light List Accent 5" w:semiHidden="0" w:uiPriority="61" w:unhideWhenUsed="0"/>
-    <w:lsdException w:name="Light Grid Accent 5" w:semiHidden="0" w:uiPriority="62" w:unhideWhenUsed="0"/>
-    <w:lsdException w:name="Medium Shading 1 Accent 5" w:semiHidden="0" w:uiPriority="63" w:unhideWhenUsed="0"/>
-    <w:lsdException w:name="Medium Shading 2 Accent 5" w:semiHidden="0" w:uiPriority="64" w:unhideWhenUsed="0"/>
-    <w:lsdException w:name="Medium List 1 Accent 5" w:semiHidden="0" w:uiPriority="65" w:unhideWhenUsed="0"/>
-    <w:lsdException w:name="Medium List 2 Accent 5" w:semiHidden="0" w:uiPriority="66" w:unhideWhenUsed="0"/>
-    <w:lsdException w:name="Medium Grid 1 Accent 5" w:semiHidden="0" w:uiPriority="67" w:unhideWhenUsed="0"/>
-    <w:lsdException w:name="Medium Grid 2 Accent 5" w:semiHidden="0" w:uiPriority="68" w:unhideWhenUsed="0"/>
-    <w:lsdException w:name="Medium Grid 3 Accent 5" w:semiHidden="0" w:uiPriority="69" w:unhideWhenUsed="0"/>
-    <w:lsdException w:name="Dark List Accent 5" w:semiHidden="0" w:uiPriority="70" w:unhideWhenUsed="0"/>
-    <w:lsdException w:name="Colorful Shading Accent 5" w:semiHidden="0" w:uiPriority="71" w:unhideWhenUsed="0"/>
-    <w:lsdException w:name="Colorful List Accent 5" w:semiHidden="0" w:uiPriority="72" w:unhideWhenUsed="0"/>
-    <w:lsdException w:name="Colorful Grid Accent 5" w:semiHidden="0" w:uiPriority="73" w:unhideWhenUsed="0"/>
-    <w:lsdException w:name="Light Shading Accent 6" w:semiHidden="0" w:uiPriority="60" w:unhideWhenUsed="0"/>
-    <w:lsdException w:name="Light List Accent 6" w:semiHidden="0" w:uiPriority="61" w:unhideWhenUsed="0"/>
-    <w:lsdException w:name="Light Grid Accent 6" w:semiHidden="0" w:uiPriority="62" w:unhideWhenUsed="0"/>
-    <w:lsdException w:name="Medium Shading 1 Accent 6" w:semiHidden="0" w:uiPriority="63" w:unhideWhenUsed="0"/>
-    <w:lsdException w:name="Medium Shading 2 Accent 6" w:semiHidden="0" w:uiPriority="64" w:unhideWhenUsed="0"/>
-    <w:lsdException w:name="Medium List 1 Accent 6" w:semiHidden="0" w:uiPriority="65" w:unhideWhenUsed="0"/>
-    <w:lsdException w:name="Medium List 2 Accent 6" w:semiHidden="0" w:uiPriority="66" w:unhideWhenUsed="0"/>
-    <w:lsdException w:name="Medium Grid 1 Accent 6" w:semiHidden="0" w:uiPriority="67" w:unhideWhenUsed="0"/>
-    <w:lsdException w:name="Medium Grid 2 Accent 6" w:semiHidden="0" w:uiPriority="68" w:unhideWhenUsed="0"/>
-    <w:lsdException w:name="Medium Grid 3 Accent 6" w:semiHidden="0" w:uiPriority="69" w:unhideWhenUsed="0"/>
-    <w:lsdException w:name="Dark List Accent 6" w:semiHidden="0" w:uiPriority="70" w:unhideWhenUsed="0"/>
-    <w:lsdException w:name="Colorful Shading Accent 6" w:semiHidden="0" w:uiPriority="71" w:unhideWhenUsed="0"/>
-    <w:lsdException w:name="Colorful List Accent 6" w:semiHidden="0" w:uiPriority="72" w:unhideWhenUsed="0"/>
-    <w:lsdException w:name="Colorful Grid Accent 6" w:semiHidden="0" w:uiPriority="73" w:unhideWhenUsed="0"/>
-    <w:lsdException w:name="Subtle Emphasis" w:semiHidden="0" w:uiPriority="19" w:unhideWhenUsed="0" w:qFormat="1"/>
-    <w:lsdException w:name="Intense Emphasis" w:semiHidden="0" w:uiPriority="21" w:unhideWhenUsed="0" w:qFormat="1"/>
-    <w:lsdException w:name="Subtle Reference" w:semiHidden="0" w:uiPriority="31" w:unhideWhenUsed="0" w:qFormat="1"/>
-    <w:lsdException w:name="Intense Reference" w:semiHidden="0" w:uiPriority="32" w:unhideWhenUsed="0" w:qFormat="1"/>
-    <w:lsdException w:name="Book Title" w:semiHidden="0" w:uiPriority="33" w:unhideWhenUsed="0" w:qFormat="1"/>
-    <w:lsdException w:name="Bibliography" w:uiPriority="37"/>
-    <w:lsdException w:name="TOC Heading" w:uiPriority="39" w:qFormat="1"/>
-  </w:latentStyles>
-  <w:style w:type="paragraph" w:default="1" w:styleId="Normal">
-    <w:name w:val="Normal"/>
-    <w:qFormat/>
-  </w:style>
-  <w:style w:type="paragraph" w:styleId="Ttulo1">
-    <w:name w:val="heading 1"/>
-    <w:basedOn w:val="Normal"/>
-    <w:next w:val="Normal"/>
-    <w:link w:val="Ttulo1Car"/>
-    <w:uiPriority w:val="9"/>
-    <w:qFormat/>
-    <w:rsid w:val="00855924"/>
-    <w:pPr>
-      <w:keepNext/>
-      <w:keepLines/>
-      <w:spacing w:before="240" w:after="0"/>
-      <w:outlineLvl w:val="0"/>
-    </w:pPr>
-    <w:rPr>
-      <w:rFonts w:asciiTheme="majorHAnsi" w:eastAsiaTheme="majorEastAsia" w:hAnsiTheme="majorHAnsi" w:cstheme="majorBidi"/>
-      <w:color w:val="2E74B5" w:themeColor="accent1" w:themeShade="BF"/>
-      <w:sz w:val="32"/>
-      <w:szCs w:val="32"/>
-    </w:rPr>
-  </w:style>
-  <w:style w:type="paragraph" w:styleId="Ttulo2">
-    <w:name w:val="heading 2"/>
-    <w:basedOn w:val="Normal"/>
-    <w:next w:val="Normal"/>
-    <w:link w:val="Ttulo2Car"/>
-    <w:uiPriority w:val="9"/>
-    <w:unhideWhenUsed/>
-    <w:qFormat/>
-    <w:rsid w:val="00855924"/>
-    <w:pPr>
-      <w:keepNext/>
-      <w:keepLines/>
-      <w:spacing w:before="40" w:after="0"/>
-      <w:outlineLvl w:val="1"/>
-    </w:pPr>
-    <w:rPr>
-      <w:rFonts w:asciiTheme="majorHAnsi" w:eastAsiaTheme="majorEastAsia" w:hAnsiTheme="majorHAnsi" w:cstheme="majorBidi"/>
-      <w:color w:val="2E74B5" w:themeColor="accent1" w:themeShade="BF"/>
-      <w:sz w:val="26"/>
-      <w:szCs w:val="26"/>
-    </w:rPr>
-  </w:style>
-  <w:style w:type="character" w:default="1" w:styleId="Fuentedeprrafopredeter">
-    <w:name w:val="Default Paragraph Font"/>
-    <w:uiPriority w:val="1"/>
-    <w:semiHidden/>
-    <w:unhideWhenUsed/>
-  </w:style>
-  <w:style w:type="table" w:default="1" w:styleId="Tablanormal">
-    <w:name w:val="Normal Table"/>
-    <w:uiPriority w:val="99"/>
-    <w:semiHidden/>
-    <w:unhideWhenUsed/>
-    <w:tblPr>
-      <w:tblInd w:w="0" w:type="dxa"/>
-      <w:tblCellMar>
-        <w:top w:w="0" w:type="dxa"/>
-        <w:left w:w="108" w:type="dxa"/>
-        <w:bottom w:w="0" w:type="dxa"/>
-        <w:right w:w="108" w:type="dxa"/>
-      </w:tblCellMar>
-    </w:tblPr>
-  </w:style>
-  <w:style w:type="numbering" w:default="1" w:styleId="Sinlista">
-    <w:name w:val="No List"/>
-    <w:uiPriority w:val="99"/>
-    <w:semiHidden/>
-    <w:unhideWhenUsed/>
-  </w:style>
-  <w:style w:type="character" w:customStyle="1" w:styleId="Ttulo1Car">
-    <w:name w:val="Título 1 Car"/>
-    <w:basedOn w:val="Fuentedeprrafopredeter"/>
-    <w:link w:val="Ttulo1"/>
-    <w:uiPriority w:val="9"/>
-    <w:rsid w:val="00855924"/>
-    <w:rPr>
-      <w:rFonts w:asciiTheme="majorHAnsi" w:eastAsiaTheme="majorEastAsia" w:hAnsiTheme="majorHAnsi" w:cstheme="majorBidi"/>
-      <w:color w:val="2E74B5" w:themeColor="accent1" w:themeShade="BF"/>
-      <w:sz w:val="32"/>
-      <w:szCs w:val="32"/>
-    </w:rPr>
-  </w:style>
-  <w:style w:type="character" w:customStyle="1" w:styleId="Ttulo2Car">
-    <w:name w:val="Título 2 Car"/>
-    <w:basedOn w:val="Fuentedeprrafopredeter"/>
-    <w:link w:val="Ttulo2"/>
-    <w:uiPriority w:val="9"/>
-    <w:rsid w:val="00855924"/>
-    <w:rPr>
-      <w:rFonts w:asciiTheme="majorHAnsi" w:eastAsiaTheme="majorEastAsia" w:hAnsiTheme="majorHAnsi" w:cstheme="majorBidi"/>
-      <w:color w:val="2E74B5" w:themeColor="accent1" w:themeShade="BF"/>
-      <w:sz w:val="26"/>
-      <w:szCs w:val="26"/>
-    </w:rPr>
-  </w:style>
-  <w:style w:type="paragraph" w:styleId="Encabezado">
-    <w:name w:val="header"/>
-    <w:basedOn w:val="Normal"/>
-    <w:link w:val="EncabezadoCar"/>
-    <w:uiPriority w:val="99"/>
-    <w:unhideWhenUsed/>
-    <w:rsid w:val="00611E87"/>
-    <w:pPr>
-      <w:tabs>
-        <w:tab w:val="center" w:pos="4252"/>
-        <w:tab w:val="right" w:pos="8504"/>
-      </w:tabs>
-      <w:spacing w:after="0" w:line="240" w:lineRule="auto"/>
-    </w:pPr>
-  </w:style>
-  <w:style w:type="character" w:customStyle="1" w:styleId="EncabezadoCar">
-    <w:name w:val="Encabezado Car"/>
-    <w:basedOn w:val="Fuentedeprrafopredeter"/>
-    <w:link w:val="Encabezado"/>
-    <w:uiPriority w:val="99"/>
-    <w:rsid w:val="00611E87"/>
-  </w:style>
-  <w:style w:type="paragraph" w:styleId="Piedepgina">
-    <w:name w:val="footer"/>
-    <w:basedOn w:val="Normal"/>
-    <w:link w:val="PiedepginaCar"/>
-    <w:uiPriority w:val="99"/>
-    <w:unhideWhenUsed/>
-    <w:rsid w:val="00611E87"/>
-    <w:pPr>
-      <w:tabs>
-        <w:tab w:val="center" w:pos="4252"/>
-        <w:tab w:val="right" w:pos="8504"/>
-      </w:tabs>
-      <w:spacing w:after="0" w:line="240" w:lineRule="auto"/>
-    </w:pPr>
-  </w:style>
-  <w:style w:type="character" w:customStyle="1" w:styleId="PiedepginaCar">
-    <w:name w:val="Pie de página Car"/>
-    <w:basedOn w:val="Fuentedeprrafopredeter"/>
-    <w:link w:val="Piedepgina"/>
-    <w:uiPriority w:val="99"/>
-    <w:rsid w:val="00611E87"/>
-  </w:style>
-  <w:style w:type="character" w:customStyle="1" w:styleId="Textodemarcadordeposicin">
-    <w:name w:val="Texto de marcador de posición"/>
-    <w:basedOn w:val="Fuentedeprrafopredeter"/>
-    <w:uiPriority w:val="99"/>
-    <w:semiHidden/>
-    <w:rsid w:val="00D16623"/>
-    <w:rPr>
-      <w:color w:val="808080"/>
-    </w:rPr>
-  </w:style>
-  <w:style w:type="paragraph" w:styleId="Textodeglobo">
-    <w:name w:val="Balloon Text"/>
-    <w:basedOn w:val="Normal"/>
-    <w:link w:val="TextodegloboCar"/>
-    <w:uiPriority w:val="99"/>
-    <w:semiHidden/>
-    <w:unhideWhenUsed/>
-    <w:rsid w:val="00417431"/>
-    <w:pPr>
-      <w:spacing w:after="0" w:line="240" w:lineRule="auto"/>
-    </w:pPr>
-    <w:rPr>
-      <w:rFonts w:ascii="Tahoma" w:hAnsi="Tahoma" w:cs="Tahoma"/>
-      <w:sz w:val="16"/>
-      <w:szCs w:val="16"/>
-    </w:rPr>
-  </w:style>
-  <w:style w:type="character" w:customStyle="1" w:styleId="TextodegloboCar">
-    <w:name w:val="Texto de globo Car"/>
-    <w:basedOn w:val="Fuentedeprrafopredeter"/>
-    <w:link w:val="Textodeglobo"/>
-    <w:uiPriority w:val="99"/>
-    <w:semiHidden/>
-    <w:rsid w:val="00417431"/>
-    <w:rPr>
-      <w:rFonts w:ascii="Tahoma" w:hAnsi="Tahoma" w:cs="Tahoma"/>
-      <w:sz w:val="16"/>
-      <w:szCs w:val="16"/>
-    </w:rPr>
-  </w:style>
-  <w:style w:type="character" w:styleId="Refdecomentario">
-    <w:name w:val="annotation reference"/>
-    <w:basedOn w:val="Fuentedeprrafopredeter"/>
-    <w:uiPriority w:val="99"/>
-    <w:semiHidden/>
-    <w:unhideWhenUsed/>
-    <w:rsid w:val="00417431"/>
-    <w:rPr>
-      <w:sz w:val="16"/>
-      <w:szCs w:val="16"/>
-    </w:rPr>
-  </w:style>
-  <w:style w:type="paragraph" w:styleId="Textocomentario">
-    <w:name w:val="annotation text"/>
-    <w:basedOn w:val="Normal"/>
-    <w:link w:val="TextocomentarioCar"/>
-    <w:uiPriority w:val="99"/>
-    <w:semiHidden/>
-    <w:unhideWhenUsed/>
-    <w:rsid w:val="00417431"/>
-    <w:pPr>
-      <w:spacing w:line="240" w:lineRule="auto"/>
-    </w:pPr>
-    <w:rPr>
-      <w:sz w:val="20"/>
-      <w:szCs w:val="20"/>
-    </w:rPr>
-  </w:style>
-  <w:style w:type="character" w:customStyle="1" w:styleId="TextocomentarioCar">
-    <w:name w:val="Texto comentario Car"/>
-    <w:basedOn w:val="Fuentedeprrafopredeter"/>
-    <w:link w:val="Textocomentario"/>
-    <w:uiPriority w:val="99"/>
-    <w:semiHidden/>
-    <w:rsid w:val="00417431"/>
-    <w:rPr>
-      <w:sz w:val="20"/>
-      <w:szCs w:val="20"/>
-    </w:rPr>
-  </w:style>
-  <w:style w:type="paragraph" w:styleId="Asuntodelcomentario">
-    <w:name w:val="annotation subject"/>
-    <w:basedOn w:val="Textocomentario"/>
-    <w:next w:val="Textocomentario"/>
-    <w:link w:val="AsuntodelcomentarioCar"/>
-    <w:uiPriority w:val="99"/>
-    <w:semiHidden/>
-    <w:unhideWhenUsed/>
-    <w:rsid w:val="00417431"/>
-    <w:rPr>
-      <w:b/>
-      <w:bCs/>
-    </w:rPr>
-  </w:style>
-  <w:style w:type="character" w:customStyle="1" w:styleId="AsuntodelcomentarioCar">
-    <w:name w:val="Asunto del comentario Car"/>
-    <w:basedOn w:val="TextocomentarioCar"/>
-    <w:link w:val="Asuntodelcomentario"/>
-    <w:uiPriority w:val="99"/>
-    <w:semiHidden/>
-    <w:rsid w:val="00417431"/>
-    <w:rPr>
-      <w:b/>
-      <w:bCs/>
-      <w:sz w:val="20"/>
-      <w:szCs w:val="20"/>
-    </w:rPr>
-  </w:style>
-</w:styles>
-</file>
-
 <file path=word/glossary/document.xml><?xml version="1.0" encoding="utf-8"?>
-<w:glossaryDocument xmlns:wpc="http://schemas.microsoft.com/office/word/2010/wordprocessingCanvas" xmlns:mc="http://schemas.openxmlformats.org/markup-compatibility/2006" xmlns:o="urn:schemas-microsoft-com:office:office" xmlns:r="http://schemas.openxmlformats.org/officeDocument/2006/relationships" xmlns:m="http://schemas.openxmlformats.org/officeDocument/2006/math" xmlns:v="urn:schemas-microsoft-com:vml" xmlns:wp14="http://schemas.microsoft.com/office/word/2010/wordprocessingDrawing" xmlns:wp="http://schemas.openxmlformats.org/drawingml/2006/wordprocessingDrawing" xmlns:w10="urn:schemas-microsoft-com:office:word" xmlns:w="http://schemas.openxmlformats.org/wordprocessingml/2006/main" xmlns:w14="http://schemas.microsoft.com/office/word/2010/wordml" xmlns:wpg="http://schemas.microsoft.com/office/word/2010/wordprocessingGroup" xmlns:wpi="http://schemas.microsoft.com/office/word/2010/wordprocessingInk" xmlns:wne="http://schemas.microsoft.com/office/word/2006/wordml" xmlns:wps="http://schemas.microsoft.com/office/word/2010/wordprocessingShape" mc:Ignorable="w14 wp14">
+<w:glossaryDocument xmlns:wpc="http://schemas.microsoft.com/office/word/2010/wordprocessingCanvas" xmlns:mc="http://schemas.openxmlformats.org/markup-compatibility/2006" xmlns:o="urn:schemas-microsoft-com:office:office" xmlns:r="http://schemas.openxmlformats.org/officeDocument/2006/relationships" xmlns:m="http://schemas.openxmlformats.org/officeDocument/2006/math" xmlns:v="urn:schemas-microsoft-com:vml" xmlns:wp14="http://schemas.microsoft.com/office/word/2010/wordprocessingDrawing" xmlns:wp="http://schemas.openxmlformats.org/drawingml/2006/wordprocessingDrawing" xmlns:w10="urn:schemas-microsoft-com:office:word" xmlns:w="http://schemas.openxmlformats.org/wordprocessingml/2006/main" xmlns:w14="http://schemas.microsoft.com/office/word/2010/wordml" xmlns:w15="http://schemas.microsoft.com/office/word/2012/wordml" xmlns:wpg="http://schemas.microsoft.com/office/word/2010/wordprocessingGroup" xmlns:wpi="http://schemas.microsoft.com/office/word/2010/wordprocessingInk" xmlns:wne="http://schemas.microsoft.com/office/word/2006/wordml" xmlns:wps="http://schemas.microsoft.com/office/word/2010/wordprocessingShape" mc:Ignorable="w14 w15 wp14">
   <w:docParts>
     <w:docPart>
       <w:docPartPr>
@@ -1661,7 +1517,7 @@
           </w:pPr>
           <w:r>
             <w:rPr>
-              <w:color w:val="4F81BD" w:themeColor="accent1"/>
+              <w:color w:val="5B9BD5" w:themeColor="accent1"/>
               <w:lang w:val="es-ES"/>
             </w:rPr>
             <w:t>[Título del documento]</w:t>
@@ -1703,7 +1559,7 @@
 </file>
 
 <file path=word/glossary/fontTable.xml><?xml version="1.0" encoding="utf-8"?>
-<w:fonts xmlns:mc="http://schemas.openxmlformats.org/markup-compatibility/2006" xmlns:r="http://schemas.openxmlformats.org/officeDocument/2006/relationships" xmlns:w="http://schemas.openxmlformats.org/wordprocessingml/2006/main" xmlns:w14="http://schemas.microsoft.com/office/word/2010/wordml" mc:Ignorable="w14">
+<w:fonts xmlns:mc="http://schemas.openxmlformats.org/markup-compatibility/2006" xmlns:r="http://schemas.openxmlformats.org/officeDocument/2006/relationships" xmlns:w="http://schemas.openxmlformats.org/wordprocessingml/2006/main" xmlns:w14="http://schemas.microsoft.com/office/word/2010/wordml" xmlns:w15="http://schemas.microsoft.com/office/word/2012/wordml" mc:Ignorable="w14 w15">
   <w:font w:name="Calibri">
     <w:panose1 w:val="020F0502020204030204"/>
     <w:charset w:val="00"/>
@@ -1732,18 +1588,11 @@
     <w:pitch w:val="variable"/>
     <w:sig w:usb0="E1002EFF" w:usb1="C000605B" w:usb2="00000029" w:usb3="00000000" w:csb0="000101FF" w:csb1="00000000"/>
   </w:font>
-  <w:font w:name="Cambria">
-    <w:panose1 w:val="02040503050406030204"/>
-    <w:charset w:val="00"/>
-    <w:family w:val="roman"/>
-    <w:pitch w:val="variable"/>
-    <w:sig w:usb0="E00002FF" w:usb1="400004FF" w:usb2="00000000" w:usb3="00000000" w:csb0="0000019F" w:csb1="00000000"/>
-  </w:font>
 </w:fonts>
 </file>
 
 <file path=word/glossary/settings.xml><?xml version="1.0" encoding="utf-8"?>
-<w:settings xmlns:mc="http://schemas.openxmlformats.org/markup-compatibility/2006" xmlns:o="urn:schemas-microsoft-com:office:office" xmlns:r="http://schemas.openxmlformats.org/officeDocument/2006/relationships" xmlns:m="http://schemas.openxmlformats.org/officeDocument/2006/math" xmlns:v="urn:schemas-microsoft-com:vml" xmlns:w10="urn:schemas-microsoft-com:office:word" xmlns:w="http://schemas.openxmlformats.org/wordprocessingml/2006/main" xmlns:w14="http://schemas.microsoft.com/office/word/2010/wordml" xmlns:sl="http://schemas.openxmlformats.org/schemaLibrary/2006/main" mc:Ignorable="w14">
+<w:settings xmlns:mc="http://schemas.openxmlformats.org/markup-compatibility/2006" xmlns:o="urn:schemas-microsoft-com:office:office" xmlns:r="http://schemas.openxmlformats.org/officeDocument/2006/relationships" xmlns:m="http://schemas.openxmlformats.org/officeDocument/2006/math" xmlns:v="urn:schemas-microsoft-com:vml" xmlns:w10="urn:schemas-microsoft-com:office:word" xmlns:w="http://schemas.openxmlformats.org/wordprocessingml/2006/main" xmlns:w14="http://schemas.microsoft.com/office/word/2010/wordml" xmlns:w15="http://schemas.microsoft.com/office/word/2012/wordml" xmlns:sl="http://schemas.openxmlformats.org/schemaLibrary/2006/main" mc:Ignorable="w14 w15">
   <w:view w:val="normal"/>
   <w:defaultTabStop w:val="708"/>
   <w:hyphenationZone w:val="425"/>
@@ -1758,6 +1607,7 @@
   <w:rsids>
     <w:rsidRoot w:val="003E766C"/>
     <w:rsid w:val="00046494"/>
+    <w:rsid w:val="001D7E4E"/>
     <w:rsid w:val="00387FB1"/>
     <w:rsid w:val="003E766C"/>
     <w:rsid w:val="005316A8"/>
@@ -1779,12 +1629,12 @@
   <w:themeFontLang w:val="es-UY"/>
   <w:clrSchemeMapping w:bg1="light1" w:t1="dark1" w:bg2="light2" w:t2="dark2" w:accent1="accent1" w:accent2="accent2" w:accent3="accent3" w:accent4="accent4" w:accent5="accent5" w:accent6="accent6" w:hyperlink="hyperlink" w:followedHyperlink="followedHyperlink"/>
   <w:decimalSymbol w:val=","/>
-  <w:listSeparator w:val=";"/>
+  <w:listSeparator w:val=","/>
 </w:settings>
 </file>
 
 <file path=word/glossary/styles.xml><?xml version="1.0" encoding="utf-8"?>
-<w:styles xmlns:mc="http://schemas.openxmlformats.org/markup-compatibility/2006" xmlns:r="http://schemas.openxmlformats.org/officeDocument/2006/relationships" xmlns:w="http://schemas.openxmlformats.org/wordprocessingml/2006/main" xmlns:w14="http://schemas.microsoft.com/office/word/2010/wordml" mc:Ignorable="w14">
+<w:styles xmlns:mc="http://schemas.openxmlformats.org/markup-compatibility/2006" xmlns:r="http://schemas.openxmlformats.org/officeDocument/2006/relationships" xmlns:w="http://schemas.openxmlformats.org/wordprocessingml/2006/main" xmlns:w14="http://schemas.microsoft.com/office/word/2010/wordml" xmlns:w15="http://schemas.microsoft.com/office/word/2012/wordml" mc:Ignorable="w14 w15">
   <w:docDefaults>
     <w:rPrDefault>
       <w:rPr>
@@ -1800,144 +1650,378 @@
       </w:pPr>
     </w:pPrDefault>
   </w:docDefaults>
-  <w:latentStyles w:defLockedState="0" w:defUIPriority="99" w:defSemiHidden="1" w:defUnhideWhenUsed="1" w:defQFormat="0" w:count="267">
-    <w:lsdException w:name="Normal" w:semiHidden="0" w:uiPriority="0" w:unhideWhenUsed="0" w:qFormat="1"/>
-    <w:lsdException w:name="heading 1" w:semiHidden="0" w:uiPriority="9" w:unhideWhenUsed="0" w:qFormat="1"/>
-    <w:lsdException w:name="heading 2" w:uiPriority="9" w:qFormat="1"/>
-    <w:lsdException w:name="heading 3" w:uiPriority="9" w:qFormat="1"/>
-    <w:lsdException w:name="heading 4" w:uiPriority="9" w:qFormat="1"/>
-    <w:lsdException w:name="heading 5" w:uiPriority="9" w:qFormat="1"/>
-    <w:lsdException w:name="heading 6" w:uiPriority="9" w:qFormat="1"/>
-    <w:lsdException w:name="heading 7" w:uiPriority="9" w:qFormat="1"/>
-    <w:lsdException w:name="heading 8" w:uiPriority="9" w:qFormat="1"/>
-    <w:lsdException w:name="heading 9" w:uiPriority="9" w:qFormat="1"/>
-    <w:lsdException w:name="toc 1" w:uiPriority="39"/>
-    <w:lsdException w:name="toc 2" w:uiPriority="39"/>
-    <w:lsdException w:name="toc 3" w:uiPriority="39"/>
-    <w:lsdException w:name="toc 4" w:uiPriority="39"/>
-    <w:lsdException w:name="toc 5" w:uiPriority="39"/>
-    <w:lsdException w:name="toc 6" w:uiPriority="39"/>
-    <w:lsdException w:name="toc 7" w:uiPriority="39"/>
-    <w:lsdException w:name="toc 8" w:uiPriority="39"/>
-    <w:lsdException w:name="toc 9" w:uiPriority="39"/>
-    <w:lsdException w:name="caption" w:uiPriority="35" w:qFormat="1"/>
-    <w:lsdException w:name="Title" w:semiHidden="0" w:uiPriority="10" w:unhideWhenUsed="0" w:qFormat="1"/>
-    <w:lsdException w:name="Default Paragraph Font" w:uiPriority="1"/>
-    <w:lsdException w:name="Subtitle" w:semiHidden="0" w:uiPriority="11" w:unhideWhenUsed="0" w:qFormat="1"/>
-    <w:lsdException w:name="Strong" w:semiHidden="0" w:uiPriority="22" w:unhideWhenUsed="0" w:qFormat="1"/>
-    <w:lsdException w:name="Emphasis" w:semiHidden="0" w:uiPriority="20" w:unhideWhenUsed="0" w:qFormat="1"/>
-    <w:lsdException w:name="Table Grid" w:semiHidden="0" w:uiPriority="39" w:unhideWhenUsed="0"/>
-    <w:lsdException w:name="Placeholder Text" w:unhideWhenUsed="0"/>
-    <w:lsdException w:name="No Spacing" w:semiHidden="0" w:uiPriority="1" w:unhideWhenUsed="0" w:qFormat="1"/>
-    <w:lsdException w:name="Light Shading" w:semiHidden="0" w:uiPriority="60" w:unhideWhenUsed="0"/>
-    <w:lsdException w:name="Light List" w:semiHidden="0" w:uiPriority="61" w:unhideWhenUsed="0"/>
-    <w:lsdException w:name="Light Grid" w:semiHidden="0" w:uiPriority="62" w:unhideWhenUsed="0"/>
-    <w:lsdException w:name="Medium Shading 1" w:semiHidden="0" w:uiPriority="63" w:unhideWhenUsed="0"/>
-    <w:lsdException w:name="Medium Shading 2" w:semiHidden="0" w:uiPriority="64" w:unhideWhenUsed="0"/>
-    <w:lsdException w:name="Medium List 1" w:semiHidden="0" w:uiPriority="65" w:unhideWhenUsed="0"/>
-    <w:lsdException w:name="Medium List 2" w:semiHidden="0" w:uiPriority="66" w:unhideWhenUsed="0"/>
-    <w:lsdException w:name="Medium Grid 1" w:semiHidden="0" w:uiPriority="67" w:unhideWhenUsed="0"/>
-    <w:lsdException w:name="Medium Grid 2" w:semiHidden="0" w:uiPriority="68" w:unhideWhenUsed="0"/>
-    <w:lsdException w:name="Medium Grid 3" w:semiHidden="0" w:uiPriority="69" w:unhideWhenUsed="0"/>
-    <w:lsdException w:name="Dark List" w:semiHidden="0" w:uiPriority="70" w:unhideWhenUsed="0"/>
-    <w:lsdException w:name="Colorful Shading" w:semiHidden="0" w:uiPriority="71" w:unhideWhenUsed="0"/>
-    <w:lsdException w:name="Colorful List" w:semiHidden="0" w:uiPriority="72" w:unhideWhenUsed="0"/>
-    <w:lsdException w:name="Colorful Grid" w:semiHidden="0" w:uiPriority="73" w:unhideWhenUsed="0"/>
-    <w:lsdException w:name="Light Shading Accent 1" w:semiHidden="0" w:uiPriority="60" w:unhideWhenUsed="0"/>
-    <w:lsdException w:name="Light List Accent 1" w:semiHidden="0" w:uiPriority="61" w:unhideWhenUsed="0"/>
-    <w:lsdException w:name="Light Grid Accent 1" w:semiHidden="0" w:uiPriority="62" w:unhideWhenUsed="0"/>
-    <w:lsdException w:name="Medium Shading 1 Accent 1" w:semiHidden="0" w:uiPriority="63" w:unhideWhenUsed="0"/>
-    <w:lsdException w:name="Medium Shading 2 Accent 1" w:semiHidden="0" w:uiPriority="64" w:unhideWhenUsed="0"/>
-    <w:lsdException w:name="Medium List 1 Accent 1" w:semiHidden="0" w:uiPriority="65" w:unhideWhenUsed="0"/>
-    <w:lsdException w:name="Revision" w:unhideWhenUsed="0"/>
-    <w:lsdException w:name="List Paragraph" w:semiHidden="0" w:uiPriority="34" w:unhideWhenUsed="0" w:qFormat="1"/>
-    <w:lsdException w:name="Quote" w:semiHidden="0" w:uiPriority="29" w:unhideWhenUsed="0" w:qFormat="1"/>
-    <w:lsdException w:name="Intense Quote" w:semiHidden="0" w:uiPriority="30" w:unhideWhenUsed="0" w:qFormat="1"/>
-    <w:lsdException w:name="Medium List 2 Accent 1" w:semiHidden="0" w:uiPriority="66" w:unhideWhenUsed="0"/>
-    <w:lsdException w:name="Medium Grid 1 Accent 1" w:semiHidden="0" w:uiPriority="67" w:unhideWhenUsed="0"/>
-    <w:lsdException w:name="Medium Grid 2 Accent 1" w:semiHidden="0" w:uiPriority="68" w:unhideWhenUsed="0"/>
-    <w:lsdException w:name="Medium Grid 3 Accent 1" w:semiHidden="0" w:uiPriority="69" w:unhideWhenUsed="0"/>
-    <w:lsdException w:name="Dark List Accent 1" w:semiHidden="0" w:uiPriority="70" w:unhideWhenUsed="0"/>
-    <w:lsdException w:name="Colorful Shading Accent 1" w:semiHidden="0" w:uiPriority="71" w:unhideWhenUsed="0"/>
-    <w:lsdException w:name="Colorful List Accent 1" w:semiHidden="0" w:uiPriority="72" w:unhideWhenUsed="0"/>
-    <w:lsdException w:name="Colorful Grid Accent 1" w:semiHidden="0" w:uiPriority="73" w:unhideWhenUsed="0"/>
-    <w:lsdException w:name="Light Shading Accent 2" w:semiHidden="0" w:uiPriority="60" w:unhideWhenUsed="0"/>
-    <w:lsdException w:name="Light List Accent 2" w:semiHidden="0" w:uiPriority="61" w:unhideWhenUsed="0"/>
-    <w:lsdException w:name="Light Grid Accent 2" w:semiHidden="0" w:uiPriority="62" w:unhideWhenUsed="0"/>
-    <w:lsdException w:name="Medium Shading 1 Accent 2" w:semiHidden="0" w:uiPriority="63" w:unhideWhenUsed="0"/>
-    <w:lsdException w:name="Medium Shading 2 Accent 2" w:semiHidden="0" w:uiPriority="64" w:unhideWhenUsed="0"/>
-    <w:lsdException w:name="Medium List 1 Accent 2" w:semiHidden="0" w:uiPriority="65" w:unhideWhenUsed="0"/>
-    <w:lsdException w:name="Medium List 2 Accent 2" w:semiHidden="0" w:uiPriority="66" w:unhideWhenUsed="0"/>
-    <w:lsdException w:name="Medium Grid 1 Accent 2" w:semiHidden="0" w:uiPriority="67" w:unhideWhenUsed="0"/>
-    <w:lsdException w:name="Medium Grid 2 Accent 2" w:semiHidden="0" w:uiPriority="68" w:unhideWhenUsed="0"/>
-    <w:lsdException w:name="Medium Grid 3 Accent 2" w:semiHidden="0" w:uiPriority="69" w:unhideWhenUsed="0"/>
-    <w:lsdException w:name="Dark List Accent 2" w:semiHidden="0" w:uiPriority="70" w:unhideWhenUsed="0"/>
-    <w:lsdException w:name="Colorful Shading Accent 2" w:semiHidden="0" w:uiPriority="71" w:unhideWhenUsed="0"/>
-    <w:lsdException w:name="Colorful List Accent 2" w:semiHidden="0" w:uiPriority="72" w:unhideWhenUsed="0"/>
-    <w:lsdException w:name="Colorful Grid Accent 2" w:semiHidden="0" w:uiPriority="73" w:unhideWhenUsed="0"/>
-    <w:lsdException w:name="Light Shading Accent 3" w:semiHidden="0" w:uiPriority="60" w:unhideWhenUsed="0"/>
-    <w:lsdException w:name="Light List Accent 3" w:semiHidden="0" w:uiPriority="61" w:unhideWhenUsed="0"/>
-    <w:lsdException w:name="Light Grid Accent 3" w:semiHidden="0" w:uiPriority="62" w:unhideWhenUsed="0"/>
-    <w:lsdException w:name="Medium Shading 1 Accent 3" w:semiHidden="0" w:uiPriority="63" w:unhideWhenUsed="0"/>
-    <w:lsdException w:name="Medium Shading 2 Accent 3" w:semiHidden="0" w:uiPriority="64" w:unhideWhenUsed="0"/>
-    <w:lsdException w:name="Medium List 1 Accent 3" w:semiHidden="0" w:uiPriority="65" w:unhideWhenUsed="0"/>
-    <w:lsdException w:name="Medium List 2 Accent 3" w:semiHidden="0" w:uiPriority="66" w:unhideWhenUsed="0"/>
-    <w:lsdException w:name="Medium Grid 1 Accent 3" w:semiHidden="0" w:uiPriority="67" w:unhideWhenUsed="0"/>
-    <w:lsdException w:name="Medium Grid 2 Accent 3" w:semiHidden="0" w:uiPriority="68" w:unhideWhenUsed="0"/>
-    <w:lsdException w:name="Medium Grid 3 Accent 3" w:semiHidden="0" w:uiPriority="69" w:unhideWhenUsed="0"/>
-    <w:lsdException w:name="Dark List Accent 3" w:semiHidden="0" w:uiPriority="70" w:unhideWhenUsed="0"/>
-    <w:lsdException w:name="Colorful Shading Accent 3" w:semiHidden="0" w:uiPriority="71" w:unhideWhenUsed="0"/>
-    <w:lsdException w:name="Colorful List Accent 3" w:semiHidden="0" w:uiPriority="72" w:unhideWhenUsed="0"/>
-    <w:lsdException w:name="Colorful Grid Accent 3" w:semiHidden="0" w:uiPriority="73" w:unhideWhenUsed="0"/>
-    <w:lsdException w:name="Light Shading Accent 4" w:semiHidden="0" w:uiPriority="60" w:unhideWhenUsed="0"/>
-    <w:lsdException w:name="Light List Accent 4" w:semiHidden="0" w:uiPriority="61" w:unhideWhenUsed="0"/>
-    <w:lsdException w:name="Light Grid Accent 4" w:semiHidden="0" w:uiPriority="62" w:unhideWhenUsed="0"/>
-    <w:lsdException w:name="Medium Shading 1 Accent 4" w:semiHidden="0" w:uiPriority="63" w:unhideWhenUsed="0"/>
-    <w:lsdException w:name="Medium Shading 2 Accent 4" w:semiHidden="0" w:uiPriority="64" w:unhideWhenUsed="0"/>
-    <w:lsdException w:name="Medium List 1 Accent 4" w:semiHidden="0" w:uiPriority="65" w:unhideWhenUsed="0"/>
-    <w:lsdException w:name="Medium List 2 Accent 4" w:semiHidden="0" w:uiPriority="66" w:unhideWhenUsed="0"/>
-    <w:lsdException w:name="Medium Grid 1 Accent 4" w:semiHidden="0" w:uiPriority="67" w:unhideWhenUsed="0"/>
-    <w:lsdException w:name="Medium Grid 2 Accent 4" w:semiHidden="0" w:uiPriority="68" w:unhideWhenUsed="0"/>
-    <w:lsdException w:name="Medium Grid 3 Accent 4" w:semiHidden="0" w:uiPriority="69" w:unhideWhenUsed="0"/>
-    <w:lsdException w:name="Dark List Accent 4" w:semiHidden="0" w:uiPriority="70" w:unhideWhenUsed="0"/>
-    <w:lsdException w:name="Colorful Shading Accent 4" w:semiHidden="0" w:uiPriority="71" w:unhideWhenUsed="0"/>
-    <w:lsdException w:name="Colorful List Accent 4" w:semiHidden="0" w:uiPriority="72" w:unhideWhenUsed="0"/>
-    <w:lsdException w:name="Colorful Grid Accent 4" w:semiHidden="0" w:uiPriority="73" w:unhideWhenUsed="0"/>
-    <w:lsdException w:name="Light Shading Accent 5" w:semiHidden="0" w:uiPriority="60" w:unhideWhenUsed="0"/>
-    <w:lsdException w:name="Light List Accent 5" w:semiHidden="0" w:uiPriority="61" w:unhideWhenUsed="0"/>
-    <w:lsdException w:name="Light Grid Accent 5" w:semiHidden="0" w:uiPriority="62" w:unhideWhenUsed="0"/>
-    <w:lsdException w:name="Medium Shading 1 Accent 5" w:semiHidden="0" w:uiPriority="63" w:unhideWhenUsed="0"/>
-    <w:lsdException w:name="Medium Shading 2 Accent 5" w:semiHidden="0" w:uiPriority="64" w:unhideWhenUsed="0"/>
-    <w:lsdException w:name="Medium List 1 Accent 5" w:semiHidden="0" w:uiPriority="65" w:unhideWhenUsed="0"/>
-    <w:lsdException w:name="Medium List 2 Accent 5" w:semiHidden="0" w:uiPriority="66" w:unhideWhenUsed="0"/>
-    <w:lsdException w:name="Medium Grid 1 Accent 5" w:semiHidden="0" w:uiPriority="67" w:unhideWhenUsed="0"/>
-    <w:lsdException w:name="Medium Grid 2 Accent 5" w:semiHidden="0" w:uiPriority="68" w:unhideWhenUsed="0"/>
-    <w:lsdException w:name="Medium Grid 3 Accent 5" w:semiHidden="0" w:uiPriority="69" w:unhideWhenUsed="0"/>
-    <w:lsdException w:name="Dark List Accent 5" w:semiHidden="0" w:uiPriority="70" w:unhideWhenUsed="0"/>
-    <w:lsdException w:name="Colorful Shading Accent 5" w:semiHidden="0" w:uiPriority="71" w:unhideWhenUsed="0"/>
-    <w:lsdException w:name="Colorful List Accent 5" w:semiHidden="0" w:uiPriority="72" w:unhideWhenUsed="0"/>
-    <w:lsdException w:name="Colorful Grid Accent 5" w:semiHidden="0" w:uiPriority="73" w:unhideWhenUsed="0"/>
-    <w:lsdException w:name="Light Shading Accent 6" w:semiHidden="0" w:uiPriority="60" w:unhideWhenUsed="0"/>
-    <w:lsdException w:name="Light List Accent 6" w:semiHidden="0" w:uiPriority="61" w:unhideWhenUsed="0"/>
-    <w:lsdException w:name="Light Grid Accent 6" w:semiHidden="0" w:uiPriority="62" w:unhideWhenUsed="0"/>
-    <w:lsdException w:name="Medium Shading 1 Accent 6" w:semiHidden="0" w:uiPriority="63" w:unhideWhenUsed="0"/>
-    <w:lsdException w:name="Medium Shading 2 Accent 6" w:semiHidden="0" w:uiPriority="64" w:unhideWhenUsed="0"/>
-    <w:lsdException w:name="Medium List 1 Accent 6" w:semiHidden="0" w:uiPriority="65" w:unhideWhenUsed="0"/>
-    <w:lsdException w:name="Medium List 2 Accent 6" w:semiHidden="0" w:uiPriority="66" w:unhideWhenUsed="0"/>
-    <w:lsdException w:name="Medium Grid 1 Accent 6" w:semiHidden="0" w:uiPriority="67" w:unhideWhenUsed="0"/>
-    <w:lsdException w:name="Medium Grid 2 Accent 6" w:semiHidden="0" w:uiPriority="68" w:unhideWhenUsed="0"/>
-    <w:lsdException w:name="Medium Grid 3 Accent 6" w:semiHidden="0" w:uiPriority="69" w:unhideWhenUsed="0"/>
-    <w:lsdException w:name="Dark List Accent 6" w:semiHidden="0" w:uiPriority="70" w:unhideWhenUsed="0"/>
-    <w:lsdException w:name="Colorful Shading Accent 6" w:semiHidden="0" w:uiPriority="71" w:unhideWhenUsed="0"/>
-    <w:lsdException w:name="Colorful List Accent 6" w:semiHidden="0" w:uiPriority="72" w:unhideWhenUsed="0"/>
-    <w:lsdException w:name="Colorful Grid Accent 6" w:semiHidden="0" w:uiPriority="73" w:unhideWhenUsed="0"/>
-    <w:lsdException w:name="Subtle Emphasis" w:semiHidden="0" w:uiPriority="19" w:unhideWhenUsed="0" w:qFormat="1"/>
-    <w:lsdException w:name="Intense Emphasis" w:semiHidden="0" w:uiPriority="21" w:unhideWhenUsed="0" w:qFormat="1"/>
-    <w:lsdException w:name="Subtle Reference" w:semiHidden="0" w:uiPriority="31" w:unhideWhenUsed="0" w:qFormat="1"/>
-    <w:lsdException w:name="Intense Reference" w:semiHidden="0" w:uiPriority="32" w:unhideWhenUsed="0" w:qFormat="1"/>
-    <w:lsdException w:name="Book Title" w:semiHidden="0" w:uiPriority="33" w:unhideWhenUsed="0" w:qFormat="1"/>
-    <w:lsdException w:name="Bibliography" w:uiPriority="37"/>
-    <w:lsdException w:name="TOC Heading" w:uiPriority="39" w:qFormat="1"/>
+  <w:latentStyles w:defLockedState="0" w:defUIPriority="99" w:defSemiHidden="0" w:defUnhideWhenUsed="0" w:defQFormat="0" w:count="371">
+    <w:lsdException w:name="Normal" w:uiPriority="0" w:qFormat="1"/>
+    <w:lsdException w:name="heading 1" w:uiPriority="9" w:qFormat="1"/>
+    <w:lsdException w:name="heading 2" w:semiHidden="1" w:uiPriority="9" w:unhideWhenUsed="1" w:qFormat="1"/>
+    <w:lsdException w:name="heading 3" w:semiHidden="1" w:uiPriority="9" w:unhideWhenUsed="1" w:qFormat="1"/>
+    <w:lsdException w:name="heading 4" w:semiHidden="1" w:uiPriority="9" w:unhideWhenUsed="1" w:qFormat="1"/>
+    <w:lsdException w:name="heading 5" w:semiHidden="1" w:uiPriority="9" w:unhideWhenUsed="1" w:qFormat="1"/>
+    <w:lsdException w:name="heading 6" w:semiHidden="1" w:uiPriority="9" w:unhideWhenUsed="1" w:qFormat="1"/>
+    <w:lsdException w:name="heading 7" w:semiHidden="1" w:uiPriority="9" w:unhideWhenUsed="1" w:qFormat="1"/>
+    <w:lsdException w:name="heading 8" w:semiHidden="1" w:uiPriority="9" w:unhideWhenUsed="1" w:qFormat="1"/>
+    <w:lsdException w:name="heading 9" w:semiHidden="1" w:uiPriority="9" w:unhideWhenUsed="1" w:qFormat="1"/>
+    <w:lsdException w:name="index 1" w:semiHidden="1" w:unhideWhenUsed="1"/>
+    <w:lsdException w:name="index 2" w:semiHidden="1" w:unhideWhenUsed="1"/>
+    <w:lsdException w:name="index 3" w:semiHidden="1" w:unhideWhenUsed="1"/>
+    <w:lsdException w:name="index 4" w:semiHidden="1" w:unhideWhenUsed="1"/>
+    <w:lsdException w:name="index 5" w:semiHidden="1" w:unhideWhenUsed="1"/>
+    <w:lsdException w:name="index 6" w:semiHidden="1" w:unhideWhenUsed="1"/>
+    <w:lsdException w:name="index 7" w:semiHidden="1" w:unhideWhenUsed="1"/>
+    <w:lsdException w:name="index 8" w:semiHidden="1" w:unhideWhenUsed="1"/>
+    <w:lsdException w:name="index 9" w:semiHidden="1" w:unhideWhenUsed="1"/>
+    <w:lsdException w:name="toc 1" w:semiHidden="1" w:uiPriority="39" w:unhideWhenUsed="1"/>
+    <w:lsdException w:name="toc 2" w:semiHidden="1" w:uiPriority="39" w:unhideWhenUsed="1"/>
+    <w:lsdException w:name="toc 3" w:semiHidden="1" w:uiPriority="39" w:unhideWhenUsed="1"/>
+    <w:lsdException w:name="toc 4" w:semiHidden="1" w:uiPriority="39" w:unhideWhenUsed="1"/>
+    <w:lsdException w:name="toc 5" w:semiHidden="1" w:uiPriority="39" w:unhideWhenUsed="1"/>
+    <w:lsdException w:name="toc 6" w:semiHidden="1" w:uiPriority="39" w:unhideWhenUsed="1"/>
+    <w:lsdException w:name="toc 7" w:semiHidden="1" w:uiPriority="39" w:unhideWhenUsed="1"/>
+    <w:lsdException w:name="toc 8" w:semiHidden="1" w:uiPriority="39" w:unhideWhenUsed="1"/>
+    <w:lsdException w:name="toc 9" w:semiHidden="1" w:uiPriority="39" w:unhideWhenUsed="1"/>
+    <w:lsdException w:name="Normal Indent" w:semiHidden="1" w:unhideWhenUsed="1"/>
+    <w:lsdException w:name="footnote text" w:semiHidden="1" w:unhideWhenUsed="1"/>
+    <w:lsdException w:name="annotation text" w:semiHidden="1" w:unhideWhenUsed="1"/>
+    <w:lsdException w:name="header" w:semiHidden="1" w:unhideWhenUsed="1"/>
+    <w:lsdException w:name="footer" w:semiHidden="1" w:unhideWhenUsed="1"/>
+    <w:lsdException w:name="index heading" w:semiHidden="1" w:unhideWhenUsed="1"/>
+    <w:lsdException w:name="caption" w:semiHidden="1" w:uiPriority="35" w:unhideWhenUsed="1" w:qFormat="1"/>
+    <w:lsdException w:name="table of figures" w:semiHidden="1" w:unhideWhenUsed="1"/>
+    <w:lsdException w:name="envelope address" w:semiHidden="1" w:unhideWhenUsed="1"/>
+    <w:lsdException w:name="envelope return" w:semiHidden="1" w:unhideWhenUsed="1"/>
+    <w:lsdException w:name="footnote reference" w:semiHidden="1" w:unhideWhenUsed="1"/>
+    <w:lsdException w:name="annotation reference" w:semiHidden="1" w:unhideWhenUsed="1"/>
+    <w:lsdException w:name="line number" w:semiHidden="1" w:unhideWhenUsed="1"/>
+    <w:lsdException w:name="page number" w:semiHidden="1" w:unhideWhenUsed="1"/>
+    <w:lsdException w:name="endnote reference" w:semiHidden="1" w:unhideWhenUsed="1"/>
+    <w:lsdException w:name="endnote text" w:semiHidden="1" w:unhideWhenUsed="1"/>
+    <w:lsdException w:name="table of authorities" w:semiHidden="1" w:unhideWhenUsed="1"/>
+    <w:lsdException w:name="macro" w:semiHidden="1" w:unhideWhenUsed="1"/>
+    <w:lsdException w:name="toa heading" w:semiHidden="1" w:unhideWhenUsed="1"/>
+    <w:lsdException w:name="List" w:semiHidden="1" w:unhideWhenUsed="1"/>
+    <w:lsdException w:name="List Bullet" w:semiHidden="1" w:unhideWhenUsed="1"/>
+    <w:lsdException w:name="List Number" w:semiHidden="1" w:unhideWhenUsed="1"/>
+    <w:lsdException w:name="List 2" w:semiHidden="1" w:unhideWhenUsed="1"/>
+    <w:lsdException w:name="List 3" w:semiHidden="1" w:unhideWhenUsed="1"/>
+    <w:lsdException w:name="List 4" w:semiHidden="1" w:unhideWhenUsed="1"/>
+    <w:lsdException w:name="List 5" w:semiHidden="1" w:unhideWhenUsed="1"/>
+    <w:lsdException w:name="List Bullet 2" w:semiHidden="1" w:unhideWhenUsed="1"/>
+    <w:lsdException w:name="List Bullet 3" w:semiHidden="1" w:unhideWhenUsed="1"/>
+    <w:lsdException w:name="List Bullet 4" w:semiHidden="1" w:unhideWhenUsed="1"/>
+    <w:lsdException w:name="List Bullet 5" w:semiHidden="1" w:unhideWhenUsed="1"/>
+    <w:lsdException w:name="List Number 2" w:semiHidden="1" w:unhideWhenUsed="1"/>
+    <w:lsdException w:name="List Number 3" w:semiHidden="1" w:unhideWhenUsed="1"/>
+    <w:lsdException w:name="List Number 4" w:semiHidden="1" w:unhideWhenUsed="1"/>
+    <w:lsdException w:name="List Number 5" w:semiHidden="1" w:unhideWhenUsed="1"/>
+    <w:lsdException w:name="Title" w:uiPriority="10" w:qFormat="1"/>
+    <w:lsdException w:name="Closing" w:semiHidden="1" w:unhideWhenUsed="1"/>
+    <w:lsdException w:name="Signature" w:semiHidden="1" w:unhideWhenUsed="1"/>
+    <w:lsdException w:name="Default Paragraph Font" w:semiHidden="1" w:uiPriority="1" w:unhideWhenUsed="1"/>
+    <w:lsdException w:name="Body Text" w:semiHidden="1" w:unhideWhenUsed="1"/>
+    <w:lsdException w:name="Body Text Indent" w:semiHidden="1" w:unhideWhenUsed="1"/>
+    <w:lsdException w:name="List Continue" w:semiHidden="1" w:unhideWhenUsed="1"/>
+    <w:lsdException w:name="List Continue 2" w:semiHidden="1" w:unhideWhenUsed="1"/>
+    <w:lsdException w:name="List Continue 3" w:semiHidden="1" w:unhideWhenUsed="1"/>
+    <w:lsdException w:name="List Continue 4" w:semiHidden="1" w:unhideWhenUsed="1"/>
+    <w:lsdException w:name="List Continue 5" w:semiHidden="1" w:unhideWhenUsed="1"/>
+    <w:lsdException w:name="Message Header" w:semiHidden="1" w:unhideWhenUsed="1"/>
+    <w:lsdException w:name="Subtitle" w:uiPriority="11" w:qFormat="1"/>
+    <w:lsdException w:name="Salutation" w:semiHidden="1" w:unhideWhenUsed="1"/>
+    <w:lsdException w:name="Date" w:semiHidden="1" w:unhideWhenUsed="1"/>
+    <w:lsdException w:name="Body Text First Indent" w:semiHidden="1" w:unhideWhenUsed="1"/>
+    <w:lsdException w:name="Body Text First Indent 2" w:semiHidden="1" w:unhideWhenUsed="1"/>
+    <w:lsdException w:name="Note Heading" w:semiHidden="1" w:unhideWhenUsed="1"/>
+    <w:lsdException w:name="Body Text 2" w:semiHidden="1" w:unhideWhenUsed="1"/>
+    <w:lsdException w:name="Body Text 3" w:semiHidden="1" w:unhideWhenUsed="1"/>
+    <w:lsdException w:name="Body Text Indent 2" w:semiHidden="1" w:unhideWhenUsed="1"/>
+    <w:lsdException w:name="Body Text Indent 3" w:semiHidden="1" w:unhideWhenUsed="1"/>
+    <w:lsdException w:name="Block Text" w:semiHidden="1" w:unhideWhenUsed="1"/>
+    <w:lsdException w:name="Hyperlink" w:semiHidden="1" w:unhideWhenUsed="1"/>
+    <w:lsdException w:name="FollowedHyperlink" w:semiHidden="1" w:unhideWhenUsed="1"/>
+    <w:lsdException w:name="Strong" w:uiPriority="22" w:qFormat="1"/>
+    <w:lsdException w:name="Emphasis" w:uiPriority="20" w:qFormat="1"/>
+    <w:lsdException w:name="Document Map" w:semiHidden="1" w:unhideWhenUsed="1"/>
+    <w:lsdException w:name="Plain Text" w:semiHidden="1" w:unhideWhenUsed="1"/>
+    <w:lsdException w:name="E-mail Signature" w:semiHidden="1" w:unhideWhenUsed="1"/>
+    <w:lsdException w:name="HTML Top of Form" w:semiHidden="1" w:unhideWhenUsed="1"/>
+    <w:lsdException w:name="HTML Bottom of Form" w:semiHidden="1" w:unhideWhenUsed="1"/>
+    <w:lsdException w:name="Normal (Web)" w:semiHidden="1" w:unhideWhenUsed="1"/>
+    <w:lsdException w:name="HTML Acronym" w:semiHidden="1" w:unhideWhenUsed="1"/>
+    <w:lsdException w:name="HTML Address" w:semiHidden="1" w:unhideWhenUsed="1"/>
+    <w:lsdException w:name="HTML Cite" w:semiHidden="1" w:unhideWhenUsed="1"/>
+    <w:lsdException w:name="HTML Code" w:semiHidden="1" w:unhideWhenUsed="1"/>
+    <w:lsdException w:name="HTML Definition" w:semiHidden="1" w:unhideWhenUsed="1"/>
+    <w:lsdException w:name="HTML Keyboard" w:semiHidden="1" w:unhideWhenUsed="1"/>
+    <w:lsdException w:name="HTML Preformatted" w:semiHidden="1" w:unhideWhenUsed="1"/>
+    <w:lsdException w:name="HTML Sample" w:semiHidden="1" w:unhideWhenUsed="1"/>
+    <w:lsdException w:name="HTML Typewriter" w:semiHidden="1" w:unhideWhenUsed="1"/>
+    <w:lsdException w:name="HTML Variable" w:semiHidden="1" w:unhideWhenUsed="1"/>
+    <w:lsdException w:name="Normal Table" w:semiHidden="1" w:unhideWhenUsed="1"/>
+    <w:lsdException w:name="annotation subject" w:semiHidden="1" w:unhideWhenUsed="1"/>
+    <w:lsdException w:name="No List" w:semiHidden="1" w:unhideWhenUsed="1"/>
+    <w:lsdException w:name="Outline List 1" w:semiHidden="1" w:unhideWhenUsed="1"/>
+    <w:lsdException w:name="Outline List 2" w:semiHidden="1" w:unhideWhenUsed="1"/>
+    <w:lsdException w:name="Outline List 3" w:semiHidden="1" w:unhideWhenUsed="1"/>
+    <w:lsdException w:name="Table Simple 1" w:semiHidden="1" w:unhideWhenUsed="1"/>
+    <w:lsdException w:name="Table Simple 2" w:semiHidden="1" w:unhideWhenUsed="1"/>
+    <w:lsdException w:name="Table Simple 3" w:semiHidden="1" w:unhideWhenUsed="1"/>
+    <w:lsdException w:name="Table Classic 1" w:semiHidden="1" w:unhideWhenUsed="1"/>
+    <w:lsdException w:name="Table Classic 2" w:semiHidden="1" w:unhideWhenUsed="1"/>
+    <w:lsdException w:name="Table Classic 3" w:semiHidden="1" w:unhideWhenUsed="1"/>
+    <w:lsdException w:name="Table Classic 4" w:semiHidden="1" w:unhideWhenUsed="1"/>
+    <w:lsdException w:name="Table Colorful 1" w:semiHidden="1" w:unhideWhenUsed="1"/>
+    <w:lsdException w:name="Table Colorful 2" w:semiHidden="1" w:unhideWhenUsed="1"/>
+    <w:lsdException w:name="Table Colorful 3" w:semiHidden="1" w:unhideWhenUsed="1"/>
+    <w:lsdException w:name="Table Columns 1" w:semiHidden="1" w:unhideWhenUsed="1"/>
+    <w:lsdException w:name="Table Columns 2" w:semiHidden="1" w:unhideWhenUsed="1"/>
+    <w:lsdException w:name="Table Columns 3" w:semiHidden="1" w:unhideWhenUsed="1"/>
+    <w:lsdException w:name="Table Columns 4" w:semiHidden="1" w:unhideWhenUsed="1"/>
+    <w:lsdException w:name="Table Columns 5" w:semiHidden="1" w:unhideWhenUsed="1"/>
+    <w:lsdException w:name="Table Grid 1" w:semiHidden="1" w:unhideWhenUsed="1"/>
+    <w:lsdException w:name="Table Grid 2" w:semiHidden="1" w:unhideWhenUsed="1"/>
+    <w:lsdException w:name="Table Grid 3" w:semiHidden="1" w:unhideWhenUsed="1"/>
+    <w:lsdException w:name="Table Grid 4" w:semiHidden="1" w:unhideWhenUsed="1"/>
+    <w:lsdException w:name="Table Grid 5" w:semiHidden="1" w:unhideWhenUsed="1"/>
+    <w:lsdException w:name="Table Grid 6" w:semiHidden="1" w:unhideWhenUsed="1"/>
+    <w:lsdException w:name="Table Grid 7" w:semiHidden="1" w:unhideWhenUsed="1"/>
+    <w:lsdException w:name="Table Grid 8" w:semiHidden="1" w:unhideWhenUsed="1"/>
+    <w:lsdException w:name="Table List 1" w:semiHidden="1" w:unhideWhenUsed="1"/>
+    <w:lsdException w:name="Table List 2" w:semiHidden="1" w:unhideWhenUsed="1"/>
+    <w:lsdException w:name="Table List 3" w:semiHidden="1" w:unhideWhenUsed="1"/>
+    <w:lsdException w:name="Table List 4" w:semiHidden="1" w:unhideWhenUsed="1"/>
+    <w:lsdException w:name="Table List 5" w:semiHidden="1" w:unhideWhenUsed="1"/>
+    <w:lsdException w:name="Table List 6" w:semiHidden="1" w:unhideWhenUsed="1"/>
+    <w:lsdException w:name="Table List 7" w:semiHidden="1" w:unhideWhenUsed="1"/>
+    <w:lsdException w:name="Table List 8" w:semiHidden="1" w:unhideWhenUsed="1"/>
+    <w:lsdException w:name="Table 3D effects 1" w:semiHidden="1" w:unhideWhenUsed="1"/>
+    <w:lsdException w:name="Table 3D effects 2" w:semiHidden="1" w:unhideWhenUsed="1"/>
+    <w:lsdException w:name="Table 3D effects 3" w:semiHidden="1" w:unhideWhenUsed="1"/>
+    <w:lsdException w:name="Table Contemporary" w:semiHidden="1" w:unhideWhenUsed="1"/>
+    <w:lsdException w:name="Table Elegant" w:semiHidden="1" w:unhideWhenUsed="1"/>
+    <w:lsdException w:name="Table Professional" w:semiHidden="1" w:unhideWhenUsed="1"/>
+    <w:lsdException w:name="Table Subtle 1" w:semiHidden="1" w:unhideWhenUsed="1"/>
+    <w:lsdException w:name="Table Subtle 2" w:semiHidden="1" w:unhideWhenUsed="1"/>
+    <w:lsdException w:name="Table Web 1" w:semiHidden="1" w:unhideWhenUsed="1"/>
+    <w:lsdException w:name="Table Web 2" w:semiHidden="1" w:unhideWhenUsed="1"/>
+    <w:lsdException w:name="Table Web 3" w:semiHidden="1" w:unhideWhenUsed="1"/>
+    <w:lsdException w:name="Balloon Text" w:semiHidden="1" w:unhideWhenUsed="1"/>
+    <w:lsdException w:name="Table Grid" w:uiPriority="39"/>
+    <w:lsdException w:name="Table Theme" w:semiHidden="1" w:unhideWhenUsed="1"/>
+    <w:lsdException w:name="Placeholder Text" w:semiHidden="1"/>
+    <w:lsdException w:name="No Spacing" w:uiPriority="1" w:qFormat="1"/>
+    <w:lsdException w:name="Light Shading" w:uiPriority="60"/>
+    <w:lsdException w:name="Light List" w:uiPriority="61"/>
+    <w:lsdException w:name="Light Grid" w:uiPriority="62"/>
+    <w:lsdException w:name="Medium Shading 1" w:uiPriority="63"/>
+    <w:lsdException w:name="Medium Shading 2" w:uiPriority="64"/>
+    <w:lsdException w:name="Medium List 1" w:uiPriority="65"/>
+    <w:lsdException w:name="Medium List 2" w:uiPriority="66"/>
+    <w:lsdException w:name="Medium Grid 1" w:uiPriority="67"/>
+    <w:lsdException w:name="Medium Grid 2" w:uiPriority="68"/>
+    <w:lsdException w:name="Medium Grid 3" w:uiPriority="69"/>
+    <w:lsdException w:name="Dark List" w:uiPriority="70"/>
+    <w:lsdException w:name="Colorful Shading" w:uiPriority="71"/>
+    <w:lsdException w:name="Colorful List" w:uiPriority="72"/>
+    <w:lsdException w:name="Colorful Grid" w:uiPriority="73"/>
+    <w:lsdException w:name="Light Shading Accent 1" w:uiPriority="60"/>
+    <w:lsdException w:name="Light List Accent 1" w:uiPriority="61"/>
+    <w:lsdException w:name="Light Grid Accent 1" w:uiPriority="62"/>
+    <w:lsdException w:name="Medium Shading 1 Accent 1" w:uiPriority="63"/>
+    <w:lsdException w:name="Medium Shading 2 Accent 1" w:uiPriority="64"/>
+    <w:lsdException w:name="Medium List 1 Accent 1" w:uiPriority="65"/>
+    <w:lsdException w:name="Revision" w:semiHidden="1"/>
+    <w:lsdException w:name="List Paragraph" w:uiPriority="34" w:qFormat="1"/>
+    <w:lsdException w:name="Quote" w:uiPriority="29" w:qFormat="1"/>
+    <w:lsdException w:name="Intense Quote" w:uiPriority="30" w:qFormat="1"/>
+    <w:lsdException w:name="Medium List 2 Accent 1" w:uiPriority="66"/>
+    <w:lsdException w:name="Medium Grid 1 Accent 1" w:uiPriority="67"/>
+    <w:lsdException w:name="Medium Grid 2 Accent 1" w:uiPriority="68"/>
+    <w:lsdException w:name="Medium Grid 3 Accent 1" w:uiPriority="69"/>
+    <w:lsdException w:name="Dark List Accent 1" w:uiPriority="70"/>
+    <w:lsdException w:name="Colorful Shading Accent 1" w:uiPriority="71"/>
+    <w:lsdException w:name="Colorful List Accent 1" w:uiPriority="72"/>
+    <w:lsdException w:name="Colorful Grid Accent 1" w:uiPriority="73"/>
+    <w:lsdException w:name="Light Shading Accent 2" w:uiPriority="60"/>
+    <w:lsdException w:name="Light List Accent 2" w:uiPriority="61"/>
+    <w:lsdException w:name="Light Grid Accent 2" w:uiPriority="62"/>
+    <w:lsdException w:name="Medium Shading 1 Accent 2" w:uiPriority="63"/>
+    <w:lsdException w:name="Medium Shading 2 Accent 2" w:uiPriority="64"/>
+    <w:lsdException w:name="Medium List 1 Accent 2" w:uiPriority="65"/>
+    <w:lsdException w:name="Medium List 2 Accent 2" w:uiPriority="66"/>
+    <w:lsdException w:name="Medium Grid 1 Accent 2" w:uiPriority="67"/>
+    <w:lsdException w:name="Medium Grid 2 Accent 2" w:uiPriority="68"/>
+    <w:lsdException w:name="Medium Grid 3 Accent 2" w:uiPriority="69"/>
+    <w:lsdException w:name="Dark List Accent 2" w:uiPriority="70"/>
+    <w:lsdException w:name="Colorful Shading Accent 2" w:uiPriority="71"/>
+    <w:lsdException w:name="Colorful List Accent 2" w:uiPriority="72"/>
+    <w:lsdException w:name="Colorful Grid Accent 2" w:uiPriority="73"/>
+    <w:lsdException w:name="Light Shading Accent 3" w:uiPriority="60"/>
+    <w:lsdException w:name="Light List Accent 3" w:uiPriority="61"/>
+    <w:lsdException w:name="Light Grid Accent 3" w:uiPriority="62"/>
+    <w:lsdException w:name="Medium Shading 1 Accent 3" w:uiPriority="63"/>
+    <w:lsdException w:name="Medium Shading 2 Accent 3" w:uiPriority="64"/>
+    <w:lsdException w:name="Medium List 1 Accent 3" w:uiPriority="65"/>
+    <w:lsdException w:name="Medium List 2 Accent 3" w:uiPriority="66"/>
+    <w:lsdException w:name="Medium Grid 1 Accent 3" w:uiPriority="67"/>
+    <w:lsdException w:name="Medium Grid 2 Accent 3" w:uiPriority="68"/>
+    <w:lsdException w:name="Medium Grid 3 Accent 3" w:uiPriority="69"/>
+    <w:lsdException w:name="Dark List Accent 3" w:uiPriority="70"/>
+    <w:lsdException w:name="Colorful Shading Accent 3" w:uiPriority="71"/>
+    <w:lsdException w:name="Colorful List Accent 3" w:uiPriority="72"/>
+    <w:lsdException w:name="Colorful Grid Accent 3" w:uiPriority="73"/>
+    <w:lsdException w:name="Light Shading Accent 4" w:uiPriority="60"/>
+    <w:lsdException w:name="Light List Accent 4" w:uiPriority="61"/>
+    <w:lsdException w:name="Light Grid Accent 4" w:uiPriority="62"/>
+    <w:lsdException w:name="Medium Shading 1 Accent 4" w:uiPriority="63"/>
+    <w:lsdException w:name="Medium Shading 2 Accent 4" w:uiPriority="64"/>
+    <w:lsdException w:name="Medium List 1 Accent 4" w:uiPriority="65"/>
+    <w:lsdException w:name="Medium List 2 Accent 4" w:uiPriority="66"/>
+    <w:lsdException w:name="Medium Grid 1 Accent 4" w:uiPriority="67"/>
+    <w:lsdException w:name="Medium Grid 2 Accent 4" w:uiPriority="68"/>
+    <w:lsdException w:name="Medium Grid 3 Accent 4" w:uiPriority="69"/>
+    <w:lsdException w:name="Dark List Accent 4" w:uiPriority="70"/>
+    <w:lsdException w:name="Colorful Shading Accent 4" w:uiPriority="71"/>
+    <w:lsdException w:name="Colorful List Accent 4" w:uiPriority="72"/>
+    <w:lsdException w:name="Colorful Grid Accent 4" w:uiPriority="73"/>
+    <w:lsdException w:name="Light Shading Accent 5" w:uiPriority="60"/>
+    <w:lsdException w:name="Light List Accent 5" w:uiPriority="61"/>
+    <w:lsdException w:name="Light Grid Accent 5" w:uiPriority="62"/>
+    <w:lsdException w:name="Medium Shading 1 Accent 5" w:uiPriority="63"/>
+    <w:lsdException w:name="Medium Shading 2 Accent 5" w:uiPriority="64"/>
+    <w:lsdException w:name="Medium List 1 Accent 5" w:uiPriority="65"/>
+    <w:lsdException w:name="Medium List 2 Accent 5" w:uiPriority="66"/>
+    <w:lsdException w:name="Medium Grid 1 Accent 5" w:uiPriority="67"/>
+    <w:lsdException w:name="Medium Grid 2 Accent 5" w:uiPriority="68"/>
+    <w:lsdException w:name="Medium Grid 3 Accent 5" w:uiPriority="69"/>
+    <w:lsdException w:name="Dark List Accent 5" w:uiPriority="70"/>
+    <w:lsdException w:name="Colorful Shading Accent 5" w:uiPriority="71"/>
+    <w:lsdException w:name="Colorful List Accent 5" w:uiPriority="72"/>
+    <w:lsdException w:name="Colorful Grid Accent 5" w:uiPriority="73"/>
+    <w:lsdException w:name="Light Shading Accent 6" w:uiPriority="60"/>
+    <w:lsdException w:name="Light List Accent 6" w:uiPriority="61"/>
+    <w:lsdException w:name="Light Grid Accent 6" w:uiPriority="62"/>
+    <w:lsdException w:name="Medium Shading 1 Accent 6" w:uiPriority="63"/>
+    <w:lsdException w:name="Medium Shading 2 Accent 6" w:uiPriority="64"/>
+    <w:lsdException w:name="Medium List 1 Accent 6" w:uiPriority="65"/>
+    <w:lsdException w:name="Medium List 2 Accent 6" w:uiPriority="66"/>
+    <w:lsdException w:name="Medium Grid 1 Accent 6" w:uiPriority="67"/>
+    <w:lsdException w:name="Medium Grid 2 Accent 6" w:uiPriority="68"/>
+    <w:lsdException w:name="Medium Grid 3 Accent 6" w:uiPriority="69"/>
+    <w:lsdException w:name="Dark List Accent 6" w:uiPriority="70"/>
+    <w:lsdException w:name="Colorful Shading Accent 6" w:uiPriority="71"/>
+    <w:lsdException w:name="Colorful List Accent 6" w:uiPriority="72"/>
+    <w:lsdException w:name="Colorful Grid Accent 6" w:uiPriority="73"/>
+    <w:lsdException w:name="Subtle Emphasis" w:uiPriority="19" w:qFormat="1"/>
+    <w:lsdException w:name="Intense Emphasis" w:uiPriority="21" w:qFormat="1"/>
+    <w:lsdException w:name="Subtle Reference" w:uiPriority="31" w:qFormat="1"/>
+    <w:lsdException w:name="Intense Reference" w:uiPriority="32" w:qFormat="1"/>
+    <w:lsdException w:name="Book Title" w:uiPriority="33" w:qFormat="1"/>
+    <w:lsdException w:name="Bibliography" w:semiHidden="1" w:uiPriority="37" w:unhideWhenUsed="1"/>
+    <w:lsdException w:name="TOC Heading" w:semiHidden="1" w:uiPriority="39" w:unhideWhenUsed="1" w:qFormat="1"/>
+    <w:lsdException w:name="Plain Table 1" w:uiPriority="41"/>
+    <w:lsdException w:name="Plain Table 2" w:uiPriority="42"/>
+    <w:lsdException w:name="Plain Table 3" w:uiPriority="43"/>
+    <w:lsdException w:name="Plain Table 4" w:uiPriority="44"/>
+    <w:lsdException w:name="Plain Table 5" w:uiPriority="45"/>
+    <w:lsdException w:name="Grid Table Light" w:uiPriority="40"/>
+    <w:lsdException w:name="Grid Table 1 Light" w:uiPriority="46"/>
+    <w:lsdException w:name="Grid Table 2" w:uiPriority="47"/>
+    <w:lsdException w:name="Grid Table 3" w:uiPriority="48"/>
+    <w:lsdException w:name="Grid Table 4" w:uiPriority="49"/>
+    <w:lsdException w:name="Grid Table 5 Dark" w:uiPriority="50"/>
+    <w:lsdException w:name="Grid Table 6 Colorful" w:uiPriority="51"/>
+    <w:lsdException w:name="Grid Table 7 Colorful" w:uiPriority="52"/>
+    <w:lsdException w:name="Grid Table 1 Light Accent 1" w:uiPriority="46"/>
+    <w:lsdException w:name="Grid Table 2 Accent 1" w:uiPriority="47"/>
+    <w:lsdException w:name="Grid Table 3 Accent 1" w:uiPriority="48"/>
+    <w:lsdException w:name="Grid Table 4 Accent 1" w:uiPriority="49"/>
+    <w:lsdException w:name="Grid Table 5 Dark Accent 1" w:uiPriority="50"/>
+    <w:lsdException w:name="Grid Table 6 Colorful Accent 1" w:uiPriority="51"/>
+    <w:lsdException w:name="Grid Table 7 Colorful Accent 1" w:uiPriority="52"/>
+    <w:lsdException w:name="Grid Table 1 Light Accent 2" w:uiPriority="46"/>
+    <w:lsdException w:name="Grid Table 2 Accent 2" w:uiPriority="47"/>
+    <w:lsdException w:name="Grid Table 3 Accent 2" w:uiPriority="48"/>
+    <w:lsdException w:name="Grid Table 4 Accent 2" w:uiPriority="49"/>
+    <w:lsdException w:name="Grid Table 5 Dark Accent 2" w:uiPriority="50"/>
+    <w:lsdException w:name="Grid Table 6 Colorful Accent 2" w:uiPriority="51"/>
+    <w:lsdException w:name="Grid Table 7 Colorful Accent 2" w:uiPriority="52"/>
+    <w:lsdException w:name="Grid Table 1 Light Accent 3" w:uiPriority="46"/>
+    <w:lsdException w:name="Grid Table 2 Accent 3" w:uiPriority="47"/>
+    <w:lsdException w:name="Grid Table 3 Accent 3" w:uiPriority="48"/>
+    <w:lsdException w:name="Grid Table 4 Accent 3" w:uiPriority="49"/>
+    <w:lsdException w:name="Grid Table 5 Dark Accent 3" w:uiPriority="50"/>
+    <w:lsdException w:name="Grid Table 6 Colorful Accent 3" w:uiPriority="51"/>
+    <w:lsdException w:name="Grid Table 7 Colorful Accent 3" w:uiPriority="52"/>
+    <w:lsdException w:name="Grid Table 1 Light Accent 4" w:uiPriority="46"/>
+    <w:lsdException w:name="Grid Table 2 Accent 4" w:uiPriority="47"/>
+    <w:lsdException w:name="Grid Table 3 Accent 4" w:uiPriority="48"/>
+    <w:lsdException w:name="Grid Table 4 Accent 4" w:uiPriority="49"/>
+    <w:lsdException w:name="Grid Table 5 Dark Accent 4" w:uiPriority="50"/>
+    <w:lsdException w:name="Grid Table 6 Colorful Accent 4" w:uiPriority="51"/>
+    <w:lsdException w:name="Grid Table 7 Colorful Accent 4" w:uiPriority="52"/>
+    <w:lsdException w:name="Grid Table 1 Light Accent 5" w:uiPriority="46"/>
+    <w:lsdException w:name="Grid Table 2 Accent 5" w:uiPriority="47"/>
+    <w:lsdException w:name="Grid Table 3 Accent 5" w:uiPriority="48"/>
+    <w:lsdException w:name="Grid Table 4 Accent 5" w:uiPriority="49"/>
+    <w:lsdException w:name="Grid Table 5 Dark Accent 5" w:uiPriority="50"/>
+    <w:lsdException w:name="Grid Table 6 Colorful Accent 5" w:uiPriority="51"/>
+    <w:lsdException w:name="Grid Table 7 Colorful Accent 5" w:uiPriority="52"/>
+    <w:lsdException w:name="Grid Table 1 Light Accent 6" w:uiPriority="46"/>
+    <w:lsdException w:name="Grid Table 2 Accent 6" w:uiPriority="47"/>
+    <w:lsdException w:name="Grid Table 3 Accent 6" w:uiPriority="48"/>
+    <w:lsdException w:name="Grid Table 4 Accent 6" w:uiPriority="49"/>
+    <w:lsdException w:name="Grid Table 5 Dark Accent 6" w:uiPriority="50"/>
+    <w:lsdException w:name="Grid Table 6 Colorful Accent 6" w:uiPriority="51"/>
+    <w:lsdException w:name="Grid Table 7 Colorful Accent 6" w:uiPriority="52"/>
+    <w:lsdException w:name="List Table 1 Light" w:uiPriority="46"/>
+    <w:lsdException w:name="List Table 2" w:uiPriority="47"/>
+    <w:lsdException w:name="List Table 3" w:uiPriority="48"/>
+    <w:lsdException w:name="List Table 4" w:uiPriority="49"/>
+    <w:lsdException w:name="List Table 5 Dark" w:uiPriority="50"/>
+    <w:lsdException w:name="List Table 6 Colorful" w:uiPriority="51"/>
+    <w:lsdException w:name="List Table 7 Colorful" w:uiPriority="52"/>
+    <w:lsdException w:name="List Table 1 Light Accent 1" w:uiPriority="46"/>
+    <w:lsdException w:name="List Table 2 Accent 1" w:uiPriority="47"/>
+    <w:lsdException w:name="List Table 3 Accent 1" w:uiPriority="48"/>
+    <w:lsdException w:name="List Table 4 Accent 1" w:uiPriority="49"/>
+    <w:lsdException w:name="List Table 5 Dark Accent 1" w:uiPriority="50"/>
+    <w:lsdException w:name="List Table 6 Colorful Accent 1" w:uiPriority="51"/>
+    <w:lsdException w:name="List Table 7 Colorful Accent 1" w:uiPriority="52"/>
+    <w:lsdException w:name="List Table 1 Light Accent 2" w:uiPriority="46"/>
+    <w:lsdException w:name="List Table 2 Accent 2" w:uiPriority="47"/>
+    <w:lsdException w:name="List Table 3 Accent 2" w:uiPriority="48"/>
+    <w:lsdException w:name="List Table 4 Accent 2" w:uiPriority="49"/>
+    <w:lsdException w:name="List Table 5 Dark Accent 2" w:uiPriority="50"/>
+    <w:lsdException w:name="List Table 6 Colorful Accent 2" w:uiPriority="51"/>
+    <w:lsdException w:name="List Table 7 Colorful Accent 2" w:uiPriority="52"/>
+    <w:lsdException w:name="List Table 1 Light Accent 3" w:uiPriority="46"/>
+    <w:lsdException w:name="List Table 2 Accent 3" w:uiPriority="47"/>
+    <w:lsdException w:name="List Table 3 Accent 3" w:uiPriority="48"/>
+    <w:lsdException w:name="List Table 4 Accent 3" w:uiPriority="49"/>
+    <w:lsdException w:name="List Table 5 Dark Accent 3" w:uiPriority="50"/>
+    <w:lsdException w:name="List Table 6 Colorful Accent 3" w:uiPriority="51"/>
+    <w:lsdException w:name="List Table 7 Colorful Accent 3" w:uiPriority="52"/>
+    <w:lsdException w:name="List Table 1 Light Accent 4" w:uiPriority="46"/>
+    <w:lsdException w:name="List Table 2 Accent 4" w:uiPriority="47"/>
+    <w:lsdException w:name="List Table 3 Accent 4" w:uiPriority="48"/>
+    <w:lsdException w:name="List Table 4 Accent 4" w:uiPriority="49"/>
+    <w:lsdException w:name="List Table 5 Dark Accent 4" w:uiPriority="50"/>
+    <w:lsdException w:name="List Table 6 Colorful Accent 4" w:uiPriority="51"/>
+    <w:lsdException w:name="List Table 7 Colorful Accent 4" w:uiPriority="52"/>
+    <w:lsdException w:name="List Table 1 Light Accent 5" w:uiPriority="46"/>
+    <w:lsdException w:name="List Table 2 Accent 5" w:uiPriority="47"/>
+    <w:lsdException w:name="List Table 3 Accent 5" w:uiPriority="48"/>
+    <w:lsdException w:name="List Table 4 Accent 5" w:uiPriority="49"/>
+    <w:lsdException w:name="List Table 5 Dark Accent 5" w:uiPriority="50"/>
+    <w:lsdException w:name="List Table 6 Colorful Accent 5" w:uiPriority="51"/>
+    <w:lsdException w:name="List Table 7 Colorful Accent 5" w:uiPriority="52"/>
+    <w:lsdException w:name="List Table 1 Light Accent 6" w:uiPriority="46"/>
+    <w:lsdException w:name="List Table 2 Accent 6" w:uiPriority="47"/>
+    <w:lsdException w:name="List Table 3 Accent 6" w:uiPriority="48"/>
+    <w:lsdException w:name="List Table 4 Accent 6" w:uiPriority="49"/>
+    <w:lsdException w:name="List Table 5 Dark Accent 6" w:uiPriority="50"/>
+    <w:lsdException w:name="List Table 6 Colorful Accent 6" w:uiPriority="51"/>
+    <w:lsdException w:name="List Table 7 Colorful Accent 6" w:uiPriority="52"/>
   </w:latentStyles>
   <w:style w:type="paragraph" w:default="1" w:styleId="Normal">
     <w:name w:val="Normal"/>
@@ -2007,232 +2091,8 @@
 </w:styles>
 </file>
 
-<file path=word/glossary/stylesWithEffects.xml><?xml version="1.0" encoding="utf-8"?>
-<w:styles xmlns:wpc="http://schemas.microsoft.com/office/word/2010/wordprocessingCanvas" xmlns:mc="http://schemas.openxmlformats.org/markup-compatibility/2006" xmlns:o="urn:schemas-microsoft-com:office:office" xmlns:r="http://schemas.openxmlformats.org/officeDocument/2006/relationships" xmlns:m="http://schemas.openxmlformats.org/officeDocument/2006/math" xmlns:v="urn:schemas-microsoft-com:vml" xmlns:wp14="http://schemas.microsoft.com/office/word/2010/wordprocessingDrawing" xmlns:wp="http://schemas.openxmlformats.org/drawingml/2006/wordprocessingDrawing" xmlns:w10="urn:schemas-microsoft-com:office:word" xmlns:w="http://schemas.openxmlformats.org/wordprocessingml/2006/main" xmlns:w14="http://schemas.microsoft.com/office/word/2010/wordml" xmlns:wpg="http://schemas.microsoft.com/office/word/2010/wordprocessingGroup" xmlns:wpi="http://schemas.microsoft.com/office/word/2010/wordprocessingInk" xmlns:wne="http://schemas.microsoft.com/office/word/2006/wordml" xmlns:wps="http://schemas.microsoft.com/office/word/2010/wordprocessingShape" mc:Ignorable="w14 wp14">
-  <w:docDefaults>
-    <w:rPrDefault>
-      <w:rPr>
-        <w:rFonts w:asciiTheme="minorHAnsi" w:eastAsiaTheme="minorEastAsia" w:hAnsiTheme="minorHAnsi" w:cstheme="minorBidi"/>
-        <w:sz w:val="22"/>
-        <w:szCs w:val="22"/>
-        <w:lang w:val="es-UY" w:eastAsia="es-UY" w:bidi="ar-SA"/>
-      </w:rPr>
-    </w:rPrDefault>
-    <w:pPrDefault>
-      <w:pPr>
-        <w:spacing w:after="160" w:line="259" w:lineRule="auto"/>
-      </w:pPr>
-    </w:pPrDefault>
-  </w:docDefaults>
-  <w:latentStyles w:defLockedState="0" w:defUIPriority="99" w:defSemiHidden="1" w:defUnhideWhenUsed="1" w:defQFormat="0" w:count="267">
-    <w:lsdException w:name="Normal" w:semiHidden="0" w:uiPriority="0" w:unhideWhenUsed="0" w:qFormat="1"/>
-    <w:lsdException w:name="heading 1" w:semiHidden="0" w:uiPriority="9" w:unhideWhenUsed="0" w:qFormat="1"/>
-    <w:lsdException w:name="heading 2" w:uiPriority="9" w:qFormat="1"/>
-    <w:lsdException w:name="heading 3" w:uiPriority="9" w:qFormat="1"/>
-    <w:lsdException w:name="heading 4" w:uiPriority="9" w:qFormat="1"/>
-    <w:lsdException w:name="heading 5" w:uiPriority="9" w:qFormat="1"/>
-    <w:lsdException w:name="heading 6" w:uiPriority="9" w:qFormat="1"/>
-    <w:lsdException w:name="heading 7" w:uiPriority="9" w:qFormat="1"/>
-    <w:lsdException w:name="heading 8" w:uiPriority="9" w:qFormat="1"/>
-    <w:lsdException w:name="heading 9" w:uiPriority="9" w:qFormat="1"/>
-    <w:lsdException w:name="toc 1" w:uiPriority="39"/>
-    <w:lsdException w:name="toc 2" w:uiPriority="39"/>
-    <w:lsdException w:name="toc 3" w:uiPriority="39"/>
-    <w:lsdException w:name="toc 4" w:uiPriority="39"/>
-    <w:lsdException w:name="toc 5" w:uiPriority="39"/>
-    <w:lsdException w:name="toc 6" w:uiPriority="39"/>
-    <w:lsdException w:name="toc 7" w:uiPriority="39"/>
-    <w:lsdException w:name="toc 8" w:uiPriority="39"/>
-    <w:lsdException w:name="toc 9" w:uiPriority="39"/>
-    <w:lsdException w:name="caption" w:uiPriority="35" w:qFormat="1"/>
-    <w:lsdException w:name="Title" w:semiHidden="0" w:uiPriority="10" w:unhideWhenUsed="0" w:qFormat="1"/>
-    <w:lsdException w:name="Default Paragraph Font" w:uiPriority="1"/>
-    <w:lsdException w:name="Subtitle" w:semiHidden="0" w:uiPriority="11" w:unhideWhenUsed="0" w:qFormat="1"/>
-    <w:lsdException w:name="Strong" w:semiHidden="0" w:uiPriority="22" w:unhideWhenUsed="0" w:qFormat="1"/>
-    <w:lsdException w:name="Emphasis" w:semiHidden="0" w:uiPriority="20" w:unhideWhenUsed="0" w:qFormat="1"/>
-    <w:lsdException w:name="Table Grid" w:semiHidden="0" w:uiPriority="39" w:unhideWhenUsed="0"/>
-    <w:lsdException w:name="Placeholder Text" w:unhideWhenUsed="0"/>
-    <w:lsdException w:name="No Spacing" w:semiHidden="0" w:uiPriority="1" w:unhideWhenUsed="0" w:qFormat="1"/>
-    <w:lsdException w:name="Light Shading" w:semiHidden="0" w:uiPriority="60" w:unhideWhenUsed="0"/>
-    <w:lsdException w:name="Light List" w:semiHidden="0" w:uiPriority="61" w:unhideWhenUsed="0"/>
-    <w:lsdException w:name="Light Grid" w:semiHidden="0" w:uiPriority="62" w:unhideWhenUsed="0"/>
-    <w:lsdException w:name="Medium Shading 1" w:semiHidden="0" w:uiPriority="63" w:unhideWhenUsed="0"/>
-    <w:lsdException w:name="Medium Shading 2" w:semiHidden="0" w:uiPriority="64" w:unhideWhenUsed="0"/>
-    <w:lsdException w:name="Medium List 1" w:semiHidden="0" w:uiPriority="65" w:unhideWhenUsed="0"/>
-    <w:lsdException w:name="Medium List 2" w:semiHidden="0" w:uiPriority="66" w:unhideWhenUsed="0"/>
-    <w:lsdException w:name="Medium Grid 1" w:semiHidden="0" w:uiPriority="67" w:unhideWhenUsed="0"/>
-    <w:lsdException w:name="Medium Grid 2" w:semiHidden="0" w:uiPriority="68" w:unhideWhenUsed="0"/>
-    <w:lsdException w:name="Medium Grid 3" w:semiHidden="0" w:uiPriority="69" w:unhideWhenUsed="0"/>
-    <w:lsdException w:name="Dark List" w:semiHidden="0" w:uiPriority="70" w:unhideWhenUsed="0"/>
-    <w:lsdException w:name="Colorful Shading" w:semiHidden="0" w:uiPriority="71" w:unhideWhenUsed="0"/>
-    <w:lsdException w:name="Colorful List" w:semiHidden="0" w:uiPriority="72" w:unhideWhenUsed="0"/>
-    <w:lsdException w:name="Colorful Grid" w:semiHidden="0" w:uiPriority="73" w:unhideWhenUsed="0"/>
-    <w:lsdException w:name="Light Shading Accent 1" w:semiHidden="0" w:uiPriority="60" w:unhideWhenUsed="0"/>
-    <w:lsdException w:name="Light List Accent 1" w:semiHidden="0" w:uiPriority="61" w:unhideWhenUsed="0"/>
-    <w:lsdException w:name="Light Grid Accent 1" w:semiHidden="0" w:uiPriority="62" w:unhideWhenUsed="0"/>
-    <w:lsdException w:name="Medium Shading 1 Accent 1" w:semiHidden="0" w:uiPriority="63" w:unhideWhenUsed="0"/>
-    <w:lsdException w:name="Medium Shading 2 Accent 1" w:semiHidden="0" w:uiPriority="64" w:unhideWhenUsed="0"/>
-    <w:lsdException w:name="Medium List 1 Accent 1" w:semiHidden="0" w:uiPriority="65" w:unhideWhenUsed="0"/>
-    <w:lsdException w:name="Revision" w:unhideWhenUsed="0"/>
-    <w:lsdException w:name="List Paragraph" w:semiHidden="0" w:uiPriority="34" w:unhideWhenUsed="0" w:qFormat="1"/>
-    <w:lsdException w:name="Quote" w:semiHidden="0" w:uiPriority="29" w:unhideWhenUsed="0" w:qFormat="1"/>
-    <w:lsdException w:name="Intense Quote" w:semiHidden="0" w:uiPriority="30" w:unhideWhenUsed="0" w:qFormat="1"/>
-    <w:lsdException w:name="Medium List 2 Accent 1" w:semiHidden="0" w:uiPriority="66" w:unhideWhenUsed="0"/>
-    <w:lsdException w:name="Medium Grid 1 Accent 1" w:semiHidden="0" w:uiPriority="67" w:unhideWhenUsed="0"/>
-    <w:lsdException w:name="Medium Grid 2 Accent 1" w:semiHidden="0" w:uiPriority="68" w:unhideWhenUsed="0"/>
-    <w:lsdException w:name="Medium Grid 3 Accent 1" w:semiHidden="0" w:uiPriority="69" w:unhideWhenUsed="0"/>
-    <w:lsdException w:name="Dark List Accent 1" w:semiHidden="0" w:uiPriority="70" w:unhideWhenUsed="0"/>
-    <w:lsdException w:name="Colorful Shading Accent 1" w:semiHidden="0" w:uiPriority="71" w:unhideWhenUsed="0"/>
-    <w:lsdException w:name="Colorful List Accent 1" w:semiHidden="0" w:uiPriority="72" w:unhideWhenUsed="0"/>
-    <w:lsdException w:name="Colorful Grid Accent 1" w:semiHidden="0" w:uiPriority="73" w:unhideWhenUsed="0"/>
-    <w:lsdException w:name="Light Shading Accent 2" w:semiHidden="0" w:uiPriority="60" w:unhideWhenUsed="0"/>
-    <w:lsdException w:name="Light List Accent 2" w:semiHidden="0" w:uiPriority="61" w:unhideWhenUsed="0"/>
-    <w:lsdException w:name="Light Grid Accent 2" w:semiHidden="0" w:uiPriority="62" w:unhideWhenUsed="0"/>
-    <w:lsdException w:name="Medium Shading 1 Accent 2" w:semiHidden="0" w:uiPriority="63" w:unhideWhenUsed="0"/>
-    <w:lsdException w:name="Medium Shading 2 Accent 2" w:semiHidden="0" w:uiPriority="64" w:unhideWhenUsed="0"/>
-    <w:lsdException w:name="Medium List 1 Accent 2" w:semiHidden="0" w:uiPriority="65" w:unhideWhenUsed="0"/>
-    <w:lsdException w:name="Medium List 2 Accent 2" w:semiHidden="0" w:uiPriority="66" w:unhideWhenUsed="0"/>
-    <w:lsdException w:name="Medium Grid 1 Accent 2" w:semiHidden="0" w:uiPriority="67" w:unhideWhenUsed="0"/>
-    <w:lsdException w:name="Medium Grid 2 Accent 2" w:semiHidden="0" w:uiPriority="68" w:unhideWhenUsed="0"/>
-    <w:lsdException w:name="Medium Grid 3 Accent 2" w:semiHidden="0" w:uiPriority="69" w:unhideWhenUsed="0"/>
-    <w:lsdException w:name="Dark List Accent 2" w:semiHidden="0" w:uiPriority="70" w:unhideWhenUsed="0"/>
-    <w:lsdException w:name="Colorful Shading Accent 2" w:semiHidden="0" w:uiPriority="71" w:unhideWhenUsed="0"/>
-    <w:lsdException w:name="Colorful List Accent 2" w:semiHidden="0" w:uiPriority="72" w:unhideWhenUsed="0"/>
-    <w:lsdException w:name="Colorful Grid Accent 2" w:semiHidden="0" w:uiPriority="73" w:unhideWhenUsed="0"/>
-    <w:lsdException w:name="Light Shading Accent 3" w:semiHidden="0" w:uiPriority="60" w:unhideWhenUsed="0"/>
-    <w:lsdException w:name="Light List Accent 3" w:semiHidden="0" w:uiPriority="61" w:unhideWhenUsed="0"/>
-    <w:lsdException w:name="Light Grid Accent 3" w:semiHidden="0" w:uiPriority="62" w:unhideWhenUsed="0"/>
-    <w:lsdException w:name="Medium Shading 1 Accent 3" w:semiHidden="0" w:uiPriority="63" w:unhideWhenUsed="0"/>
-    <w:lsdException w:name="Medium Shading 2 Accent 3" w:semiHidden="0" w:uiPriority="64" w:unhideWhenUsed="0"/>
-    <w:lsdException w:name="Medium List 1 Accent 3" w:semiHidden="0" w:uiPriority="65" w:unhideWhenUsed="0"/>
-    <w:lsdException w:name="Medium List 2 Accent 3" w:semiHidden="0" w:uiPriority="66" w:unhideWhenUsed="0"/>
-    <w:lsdException w:name="Medium Grid 1 Accent 3" w:semiHidden="0" w:uiPriority="67" w:unhideWhenUsed="0"/>
-    <w:lsdException w:name="Medium Grid 2 Accent 3" w:semiHidden="0" w:uiPriority="68" w:unhideWhenUsed="0"/>
-    <w:lsdException w:name="Medium Grid 3 Accent 3" w:semiHidden="0" w:uiPriority="69" w:unhideWhenUsed="0"/>
-    <w:lsdException w:name="Dark List Accent 3" w:semiHidden="0" w:uiPriority="70" w:unhideWhenUsed="0"/>
-    <w:lsdException w:name="Colorful Shading Accent 3" w:semiHidden="0" w:uiPriority="71" w:unhideWhenUsed="0"/>
-    <w:lsdException w:name="Colorful List Accent 3" w:semiHidden="0" w:uiPriority="72" w:unhideWhenUsed="0"/>
-    <w:lsdException w:name="Colorful Grid Accent 3" w:semiHidden="0" w:uiPriority="73" w:unhideWhenUsed="0"/>
-    <w:lsdException w:name="Light Shading Accent 4" w:semiHidden="0" w:uiPriority="60" w:unhideWhenUsed="0"/>
-    <w:lsdException w:name="Light List Accent 4" w:semiHidden="0" w:uiPriority="61" w:unhideWhenUsed="0"/>
-    <w:lsdException w:name="Light Grid Accent 4" w:semiHidden="0" w:uiPriority="62" w:unhideWhenUsed="0"/>
-    <w:lsdException w:name="Medium Shading 1 Accent 4" w:semiHidden="0" w:uiPriority="63" w:unhideWhenUsed="0"/>
-    <w:lsdException w:name="Medium Shading 2 Accent 4" w:semiHidden="0" w:uiPriority="64" w:unhideWhenUsed="0"/>
-    <w:lsdException w:name="Medium List 1 Accent 4" w:semiHidden="0" w:uiPriority="65" w:unhideWhenUsed="0"/>
-    <w:lsdException w:name="Medium List 2 Accent 4" w:semiHidden="0" w:uiPriority="66" w:unhideWhenUsed="0"/>
-    <w:lsdException w:name="Medium Grid 1 Accent 4" w:semiHidden="0" w:uiPriority="67" w:unhideWhenUsed="0"/>
-    <w:lsdException w:name="Medium Grid 2 Accent 4" w:semiHidden="0" w:uiPriority="68" w:unhideWhenUsed="0"/>
-    <w:lsdException w:name="Medium Grid 3 Accent 4" w:semiHidden="0" w:uiPriority="69" w:unhideWhenUsed="0"/>
-    <w:lsdException w:name="Dark List Accent 4" w:semiHidden="0" w:uiPriority="70" w:unhideWhenUsed="0"/>
-    <w:lsdException w:name="Colorful Shading Accent 4" w:semiHidden="0" w:uiPriority="71" w:unhideWhenUsed="0"/>
-    <w:lsdException w:name="Colorful List Accent 4" w:semiHidden="0" w:uiPriority="72" w:unhideWhenUsed="0"/>
-    <w:lsdException w:name="Colorful Grid Accent 4" w:semiHidden="0" w:uiPriority="73" w:unhideWhenUsed="0"/>
-    <w:lsdException w:name="Light Shading Accent 5" w:semiHidden="0" w:uiPriority="60" w:unhideWhenUsed="0"/>
-    <w:lsdException w:name="Light List Accent 5" w:semiHidden="0" w:uiPriority="61" w:unhideWhenUsed="0"/>
-    <w:lsdException w:name="Light Grid Accent 5" w:semiHidden="0" w:uiPriority="62" w:unhideWhenUsed="0"/>
-    <w:lsdException w:name="Medium Shading 1 Accent 5" w:semiHidden="0" w:uiPriority="63" w:unhideWhenUsed="0"/>
-    <w:lsdException w:name="Medium Shading 2 Accent 5" w:semiHidden="0" w:uiPriority="64" w:unhideWhenUsed="0"/>
-    <w:lsdException w:name="Medium List 1 Accent 5" w:semiHidden="0" w:uiPriority="65" w:unhideWhenUsed="0"/>
-    <w:lsdException w:name="Medium List 2 Accent 5" w:semiHidden="0" w:uiPriority="66" w:unhideWhenUsed="0"/>
-    <w:lsdException w:name="Medium Grid 1 Accent 5" w:semiHidden="0" w:uiPriority="67" w:unhideWhenUsed="0"/>
-    <w:lsdException w:name="Medium Grid 2 Accent 5" w:semiHidden="0" w:uiPriority="68" w:unhideWhenUsed="0"/>
-    <w:lsdException w:name="Medium Grid 3 Accent 5" w:semiHidden="0" w:uiPriority="69" w:unhideWhenUsed="0"/>
-    <w:lsdException w:name="Dark List Accent 5" w:semiHidden="0" w:uiPriority="70" w:unhideWhenUsed="0"/>
-    <w:lsdException w:name="Colorful Shading Accent 5" w:semiHidden="0" w:uiPriority="71" w:unhideWhenUsed="0"/>
-    <w:lsdException w:name="Colorful List Accent 5" w:semiHidden="0" w:uiPriority="72" w:unhideWhenUsed="0"/>
-    <w:lsdException w:name="Colorful Grid Accent 5" w:semiHidden="0" w:uiPriority="73" w:unhideWhenUsed="0"/>
-    <w:lsdException w:name="Light Shading Accent 6" w:semiHidden="0" w:uiPriority="60" w:unhideWhenUsed="0"/>
-    <w:lsdException w:name="Light List Accent 6" w:semiHidden="0" w:uiPriority="61" w:unhideWhenUsed="0"/>
-    <w:lsdException w:name="Light Grid Accent 6" w:semiHidden="0" w:uiPriority="62" w:unhideWhenUsed="0"/>
-    <w:lsdException w:name="Medium Shading 1 Accent 6" w:semiHidden="0" w:uiPriority="63" w:unhideWhenUsed="0"/>
-    <w:lsdException w:name="Medium Shading 2 Accent 6" w:semiHidden="0" w:uiPriority="64" w:unhideWhenUsed="0"/>
-    <w:lsdException w:name="Medium List 1 Accent 6" w:semiHidden="0" w:uiPriority="65" w:unhideWhenUsed="0"/>
-    <w:lsdException w:name="Medium List 2 Accent 6" w:semiHidden="0" w:uiPriority="66" w:unhideWhenUsed="0"/>
-    <w:lsdException w:name="Medium Grid 1 Accent 6" w:semiHidden="0" w:uiPriority="67" w:unhideWhenUsed="0"/>
-    <w:lsdException w:name="Medium Grid 2 Accent 6" w:semiHidden="0" w:uiPriority="68" w:unhideWhenUsed="0"/>
-    <w:lsdException w:name="Medium Grid 3 Accent 6" w:semiHidden="0" w:uiPriority="69" w:unhideWhenUsed="0"/>
-    <w:lsdException w:name="Dark List Accent 6" w:semiHidden="0" w:uiPriority="70" w:unhideWhenUsed="0"/>
-    <w:lsdException w:name="Colorful Shading Accent 6" w:semiHidden="0" w:uiPriority="71" w:unhideWhenUsed="0"/>
-    <w:lsdException w:name="Colorful List Accent 6" w:semiHidden="0" w:uiPriority="72" w:unhideWhenUsed="0"/>
-    <w:lsdException w:name="Colorful Grid Accent 6" w:semiHidden="0" w:uiPriority="73" w:unhideWhenUsed="0"/>
-    <w:lsdException w:name="Subtle Emphasis" w:semiHidden="0" w:uiPriority="19" w:unhideWhenUsed="0" w:qFormat="1"/>
-    <w:lsdException w:name="Intense Emphasis" w:semiHidden="0" w:uiPriority="21" w:unhideWhenUsed="0" w:qFormat="1"/>
-    <w:lsdException w:name="Subtle Reference" w:semiHidden="0" w:uiPriority="31" w:unhideWhenUsed="0" w:qFormat="1"/>
-    <w:lsdException w:name="Intense Reference" w:semiHidden="0" w:uiPriority="32" w:unhideWhenUsed="0" w:qFormat="1"/>
-    <w:lsdException w:name="Book Title" w:semiHidden="0" w:uiPriority="33" w:unhideWhenUsed="0" w:qFormat="1"/>
-    <w:lsdException w:name="Bibliography" w:uiPriority="37"/>
-    <w:lsdException w:name="TOC Heading" w:uiPriority="39" w:qFormat="1"/>
-  </w:latentStyles>
-  <w:style w:type="paragraph" w:default="1" w:styleId="Normal">
-    <w:name w:val="Normal"/>
-    <w:qFormat/>
-  </w:style>
-  <w:style w:type="character" w:default="1" w:styleId="Fuentedeprrafopredeter">
-    <w:name w:val="Default Paragraph Font"/>
-    <w:uiPriority w:val="1"/>
-    <w:semiHidden/>
-    <w:unhideWhenUsed/>
-  </w:style>
-  <w:style w:type="table" w:default="1" w:styleId="Tablanormal">
-    <w:name w:val="Normal Table"/>
-    <w:uiPriority w:val="99"/>
-    <w:semiHidden/>
-    <w:unhideWhenUsed/>
-    <w:tblPr>
-      <w:tblInd w:w="0" w:type="dxa"/>
-      <w:tblCellMar>
-        <w:top w:w="0" w:type="dxa"/>
-        <w:left w:w="108" w:type="dxa"/>
-        <w:bottom w:w="0" w:type="dxa"/>
-        <w:right w:w="108" w:type="dxa"/>
-      </w:tblCellMar>
-    </w:tblPr>
-  </w:style>
-  <w:style w:type="numbering" w:default="1" w:styleId="Sinlista">
-    <w:name w:val="No List"/>
-    <w:uiPriority w:val="99"/>
-    <w:semiHidden/>
-    <w:unhideWhenUsed/>
-  </w:style>
-  <w:style w:type="character" w:customStyle="1" w:styleId="Textodemarcadordeposicin">
-    <w:name w:val="Texto de marcador de posición"/>
-    <w:basedOn w:val="Fuentedeprrafopredeter"/>
-    <w:uiPriority w:val="99"/>
-    <w:semiHidden/>
-    <w:rsid w:val="003E766C"/>
-    <w:rPr>
-      <w:color w:val="808080"/>
-    </w:rPr>
-  </w:style>
-  <w:style w:type="paragraph" w:customStyle="1" w:styleId="4B4DD6C7EC844C18ADE80F582E1327FB">
-    <w:name w:val="4B4DD6C7EC844C18ADE80F582E1327FB"/>
-    <w:rsid w:val="003E766C"/>
-  </w:style>
-  <w:style w:type="paragraph" w:customStyle="1" w:styleId="E9EBD0D958D043BF901803A0220E41C5">
-    <w:name w:val="E9EBD0D958D043BF901803A0220E41C5"/>
-    <w:rsid w:val="003E766C"/>
-  </w:style>
-  <w:style w:type="paragraph" w:customStyle="1" w:styleId="2215A481A7224B37856E086E0C1C0C9E">
-    <w:name w:val="2215A481A7224B37856E086E0C1C0C9E"/>
-    <w:rsid w:val="003E766C"/>
-  </w:style>
-  <w:style w:type="paragraph" w:customStyle="1" w:styleId="943F1690B2A9425D992DF8EEADCFFB64">
-    <w:name w:val="943F1690B2A9425D992DF8EEADCFFB64"/>
-    <w:rsid w:val="003E766C"/>
-  </w:style>
-  <w:style w:type="paragraph" w:customStyle="1" w:styleId="220C0A33DB2F4897A3621B93AAB9767F">
-    <w:name w:val="220C0A33DB2F4897A3621B93AAB9767F"/>
-    <w:rsid w:val="003E766C"/>
-  </w:style>
-  <w:style w:type="paragraph" w:customStyle="1" w:styleId="6689C674DA204E8693D30E614D123599">
-    <w:name w:val="6689C674DA204E8693D30E614D123599"/>
-    <w:rsid w:val="003E766C"/>
-  </w:style>
-</w:styles>
-</file>
-
 <file path=word/glossary/webSettings.xml><?xml version="1.0" encoding="utf-8"?>
-<w:webSettings xmlns:mc="http://schemas.openxmlformats.org/markup-compatibility/2006" xmlns:r="http://schemas.openxmlformats.org/officeDocument/2006/relationships" xmlns:w="http://schemas.openxmlformats.org/wordprocessingml/2006/main" xmlns:w14="http://schemas.microsoft.com/office/word/2010/wordml" mc:Ignorable="w14">
+<w:webSettings xmlns:mc="http://schemas.openxmlformats.org/markup-compatibility/2006" xmlns:r="http://schemas.openxmlformats.org/officeDocument/2006/relationships" xmlns:w="http://schemas.openxmlformats.org/wordprocessingml/2006/main" xmlns:w14="http://schemas.microsoft.com/office/word/2010/wordml" xmlns:w15="http://schemas.microsoft.com/office/word/2012/wordml" mc:Ignorable="w14 w15">
   <w:optimizeForBrowser/>
   <w:allowPNG/>
 </w:webSettings>
@@ -2493,7 +2353,7 @@
   <a:extraClrSchemeLst/>
   <a:extLst>
     <a:ext uri="{05A4C25C-085E-4340-85A3-A5531E510DB2}">
-      <thm15:themeFamily xmlns:thm15="http://schemas.microsoft.com/office/thememl/2012/main" xmlns="" name="Office Theme" id="{62F939B6-93AF-4DB8-9C6B-D6C7DFDC589F}" vid="{4A3C46E8-61CC-4603-A589-7422A47A8E4A}"/>
+      <thm15:themeFamily xmlns:thm15="http://schemas.microsoft.com/office/thememl/2012/main" name="Office Theme" id="{62F939B6-93AF-4DB8-9C6B-D6C7DFDC589F}" vid="{4A3C46E8-61CC-4603-A589-7422A47A8E4A}"/>
     </a:ext>
   </a:extLst>
 </a:theme>

</xml_diff>

<commit_message>
Solucionado el tema de las imágenes que faltaban y eso... Quedaron las imágenes nuevas en la carpeta, y los nombre correctos en la base. Me estaba complicando un poco ver todas repetidas porque no sabía cuando estaba bien y cuando no... Agregué Algo de la Modificación del Pedido en el documento de Requerimientos que estabas haciendo... Agregué un archivo de Consultar al Cliente en la carpeta Documentacion (Las dejamos para hacrlas todas juntas contra la entrega final, sino siempre se le van a ocurrir cosas nuevas cada vez que le plenteamos una duda y no lo terminamos más)
Le estoy metiendo a la capa DAL de editar Pedido. Tiene un par de errores que después soluciono.
</commit_message>
<xml_diff>
--- a/Documentacion/Requerimientos.docx
+++ b/Documentacion/Requerimientos.docx
@@ -1,10 +1,10 @@
 
 <file path=word/document.xml><?xml version="1.0" encoding="utf-8"?>
-<w:document xmlns:wpc="http://schemas.microsoft.com/office/word/2010/wordprocessingCanvas" xmlns:cx="http://schemas.microsoft.com/office/drawing/2014/chartex" xmlns:cx1="http://schemas.microsoft.com/office/drawing/2015/9/8/chartex" xmlns:cx2="http://schemas.microsoft.com/office/drawing/2015/10/21/chartex" xmlns:cx3="http://schemas.microsoft.com/office/drawing/2016/5/9/chartex" xmlns:cx4="http://schemas.microsoft.com/office/drawing/2016/5/10/chartex" xmlns:cx5="http://schemas.microsoft.com/office/drawing/2016/5/11/chartex" xmlns:mc="http://schemas.openxmlformats.org/markup-compatibility/2006" xmlns:o="urn:schemas-microsoft-com:office:office" xmlns:r="http://schemas.openxmlformats.org/officeDocument/2006/relationships" xmlns:m="http://schemas.openxmlformats.org/officeDocument/2006/math" xmlns:v="urn:schemas-microsoft-com:vml" xmlns:wp14="http://schemas.microsoft.com/office/word/2010/wordprocessingDrawing" xmlns:wp="http://schemas.openxmlformats.org/drawingml/2006/wordprocessingDrawing" xmlns:w10="urn:schemas-microsoft-com:office:word" xmlns:w="http://schemas.openxmlformats.org/wordprocessingml/2006/main" xmlns:w14="http://schemas.microsoft.com/office/word/2010/wordml" xmlns:w15="http://schemas.microsoft.com/office/word/2012/wordml" xmlns:w16se="http://schemas.microsoft.com/office/word/2015/wordml/symex" xmlns:wpg="http://schemas.microsoft.com/office/word/2010/wordprocessingGroup" xmlns:wpi="http://schemas.microsoft.com/office/word/2010/wordprocessingInk" xmlns:wne="http://schemas.microsoft.com/office/word/2006/wordml" xmlns:wps="http://schemas.microsoft.com/office/word/2010/wordprocessingShape" mc:Ignorable="w14 w15 w16se wp14">
+<w:document xmlns:wpc="http://schemas.microsoft.com/office/word/2010/wordprocessingCanvas" xmlns:mc="http://schemas.openxmlformats.org/markup-compatibility/2006" xmlns:o="urn:schemas-microsoft-com:office:office" xmlns:r="http://schemas.openxmlformats.org/officeDocument/2006/relationships" xmlns:m="http://schemas.openxmlformats.org/officeDocument/2006/math" xmlns:v="urn:schemas-microsoft-com:vml" xmlns:wp14="http://schemas.microsoft.com/office/word/2010/wordprocessingDrawing" xmlns:wp="http://schemas.openxmlformats.org/drawingml/2006/wordprocessingDrawing" xmlns:w10="urn:schemas-microsoft-com:office:word" xmlns:w="http://schemas.openxmlformats.org/wordprocessingml/2006/main" xmlns:w14="http://schemas.microsoft.com/office/word/2010/wordml" xmlns:wpg="http://schemas.microsoft.com/office/word/2010/wordprocessingGroup" xmlns:wpi="http://schemas.microsoft.com/office/word/2010/wordprocessingInk" xmlns:wne="http://schemas.microsoft.com/office/word/2006/wordml" xmlns:wps="http://schemas.microsoft.com/office/word/2010/wordprocessingShape" mc:Ignorable="w14 wp14">
   <w:body>
     <w:p>
       <w:pPr>
-        <w:pStyle w:val="Heading1"/>
+        <w:pStyle w:val="Ttulo1"/>
         <w:jc w:val="both"/>
       </w:pPr>
       <w:r>
@@ -124,7 +124,7 @@
     </w:p>
     <w:p>
       <w:pPr>
-        <w:pStyle w:val="Heading1"/>
+        <w:pStyle w:val="Ttulo1"/>
         <w:jc w:val="both"/>
       </w:pPr>
       <w:r>
@@ -133,7 +133,7 @@
     </w:p>
     <w:p>
       <w:pPr>
-        <w:pStyle w:val="Heading2"/>
+        <w:pStyle w:val="Ttulo2"/>
         <w:jc w:val="both"/>
       </w:pPr>
       <w:r>
@@ -196,7 +196,7 @@
     </w:p>
     <w:p>
       <w:pPr>
-        <w:pStyle w:val="Heading2"/>
+        <w:pStyle w:val="Ttulo2"/>
         <w:jc w:val="both"/>
       </w:pPr>
       <w:r>
@@ -344,7 +344,7 @@
     </w:p>
     <w:p>
       <w:pPr>
-        <w:pStyle w:val="Heading2"/>
+        <w:pStyle w:val="Ttulo2"/>
         <w:jc w:val="both"/>
       </w:pPr>
       <w:r>
@@ -373,7 +373,7 @@
     </w:p>
     <w:p>
       <w:pPr>
-        <w:pStyle w:val="Heading2"/>
+        <w:pStyle w:val="Ttulo2"/>
         <w:jc w:val="both"/>
       </w:pPr>
       <w:r>
@@ -408,7 +408,7 @@
     </w:p>
     <w:p>
       <w:pPr>
-        <w:pStyle w:val="Heading2"/>
+        <w:pStyle w:val="Ttulo2"/>
         <w:jc w:val="both"/>
       </w:pPr>
       <w:r>
@@ -468,7 +468,7 @@
     </w:p>
     <w:p>
       <w:pPr>
-        <w:pStyle w:val="Heading2"/>
+        <w:pStyle w:val="Ttulo2"/>
         <w:jc w:val="both"/>
       </w:pPr>
       <w:r>
@@ -507,7 +507,7 @@
     </w:p>
     <w:p>
       <w:pPr>
-        <w:pStyle w:val="Heading2"/>
+        <w:pStyle w:val="Ttulo2"/>
       </w:pPr>
       <w:r>
         <w:t>Articulo</w:t>
@@ -515,7 +515,7 @@
     </w:p>
     <w:p>
       <w:pPr>
-        <w:pStyle w:val="Heading3"/>
+        <w:pStyle w:val="Ttulo3"/>
       </w:pPr>
       <w:r>
         <w:t>Alta</w:t>
@@ -523,7 +523,7 @@
     </w:p>
     <w:p>
       <w:pPr>
-        <w:pStyle w:val="ListParagraph"/>
+        <w:pStyle w:val="Prrafodelista"/>
         <w:numPr>
           <w:ilvl w:val="0"/>
           <w:numId w:val="2"/>
@@ -535,7 +535,7 @@
     </w:p>
     <w:p>
       <w:pPr>
-        <w:pStyle w:val="ListParagraph"/>
+        <w:pStyle w:val="Prrafodelista"/>
         <w:rPr>
           <w:lang w:val="es-UY"/>
         </w:rPr>
@@ -614,7 +614,7 @@
     </w:p>
     <w:p>
       <w:pPr>
-        <w:pStyle w:val="ListParagraph"/>
+        <w:pStyle w:val="Prrafodelista"/>
         <w:numPr>
           <w:ilvl w:val="0"/>
           <w:numId w:val="2"/>
@@ -626,7 +626,7 @@
     </w:p>
     <w:p>
       <w:pPr>
-        <w:pStyle w:val="ListParagraph"/>
+        <w:pStyle w:val="Prrafodelista"/>
       </w:pPr>
       <w:r>
         <w:t>Se podrán ingresar los siguientes</w:t>
@@ -640,7 +640,7 @@
     </w:p>
     <w:p>
       <w:pPr>
-        <w:pStyle w:val="ListParagraph"/>
+        <w:pStyle w:val="Prrafodelista"/>
         <w:numPr>
           <w:ilvl w:val="0"/>
           <w:numId w:val="4"/>
@@ -652,7 +652,7 @@
     </w:p>
     <w:p>
       <w:pPr>
-        <w:pStyle w:val="ListParagraph"/>
+        <w:pStyle w:val="Prrafodelista"/>
         <w:numPr>
           <w:ilvl w:val="0"/>
           <w:numId w:val="4"/>
@@ -664,7 +664,7 @@
     </w:p>
     <w:p>
       <w:pPr>
-        <w:pStyle w:val="ListParagraph"/>
+        <w:pStyle w:val="Prrafodelista"/>
         <w:numPr>
           <w:ilvl w:val="0"/>
           <w:numId w:val="4"/>
@@ -676,7 +676,7 @@
     </w:p>
     <w:p>
       <w:pPr>
-        <w:pStyle w:val="ListParagraph"/>
+        <w:pStyle w:val="Prrafodelista"/>
         <w:numPr>
           <w:ilvl w:val="0"/>
           <w:numId w:val="4"/>
@@ -688,7 +688,7 @@
     </w:p>
     <w:p>
       <w:pPr>
-        <w:pStyle w:val="ListParagraph"/>
+        <w:pStyle w:val="Prrafodelista"/>
         <w:numPr>
           <w:ilvl w:val="0"/>
           <w:numId w:val="4"/>
@@ -700,7 +700,7 @@
     </w:p>
     <w:p>
       <w:pPr>
-        <w:pStyle w:val="ListParagraph"/>
+        <w:pStyle w:val="Prrafodelista"/>
         <w:numPr>
           <w:ilvl w:val="0"/>
           <w:numId w:val="4"/>
@@ -712,7 +712,7 @@
     </w:p>
     <w:p>
       <w:pPr>
-        <w:pStyle w:val="ListParagraph"/>
+        <w:pStyle w:val="Prrafodelista"/>
         <w:numPr>
           <w:ilvl w:val="0"/>
           <w:numId w:val="4"/>
@@ -724,7 +724,7 @@
     </w:p>
     <w:p>
       <w:pPr>
-        <w:pStyle w:val="ListParagraph"/>
+        <w:pStyle w:val="Prrafodelista"/>
         <w:numPr>
           <w:ilvl w:val="0"/>
           <w:numId w:val="2"/>
@@ -736,7 +736,7 @@
     </w:p>
     <w:p>
       <w:pPr>
-        <w:pStyle w:val="ListParagraph"/>
+        <w:pStyle w:val="Prrafodelista"/>
         <w:rPr>
           <w:lang w:val="es-UY"/>
         </w:rPr>
@@ -753,7 +753,7 @@
     </w:p>
     <w:p>
       <w:pPr>
-        <w:pStyle w:val="ListParagraph"/>
+        <w:pStyle w:val="Prrafodelista"/>
         <w:numPr>
           <w:ilvl w:val="0"/>
           <w:numId w:val="2"/>
@@ -765,7 +765,7 @@
     </w:p>
     <w:p>
       <w:pPr>
-        <w:pStyle w:val="ListParagraph"/>
+        <w:pStyle w:val="Prrafodelista"/>
       </w:pPr>
       <w:r>
         <w:t>Se podrá agregar al artículo los filtros previamente ingresados en sistema.</w:t>
@@ -773,7 +773,7 @@
     </w:p>
     <w:p>
       <w:pPr>
-        <w:pStyle w:val="Heading3"/>
+        <w:pStyle w:val="Ttulo3"/>
       </w:pPr>
       <w:r>
         <w:t>Baja</w:t>
@@ -781,7 +781,7 @@
     </w:p>
     <w:p>
       <w:pPr>
-        <w:pStyle w:val="ListParagraph"/>
+        <w:pStyle w:val="Prrafodelista"/>
         <w:numPr>
           <w:ilvl w:val="0"/>
           <w:numId w:val="3"/>
@@ -793,7 +793,7 @@
     </w:p>
     <w:p>
       <w:pPr>
-        <w:pStyle w:val="ListParagraph"/>
+        <w:pStyle w:val="Prrafodelista"/>
       </w:pPr>
       <w:r>
         <w:t>Se podrá eliminar artículos que no estén asociados a ningún pedido. En caso que tengan pedido asociado se podrán deshabilitar.</w:t>
@@ -801,7 +801,7 @@
     </w:p>
     <w:p>
       <w:pPr>
-        <w:pStyle w:val="Heading3"/>
+        <w:pStyle w:val="Ttulo3"/>
       </w:pPr>
       <w:r>
         <w:t>Modificación</w:t>
@@ -809,7 +809,7 @@
     </w:p>
     <w:p>
       <w:pPr>
-        <w:pStyle w:val="ListParagraph"/>
+        <w:pStyle w:val="Prrafodelista"/>
         <w:numPr>
           <w:ilvl w:val="0"/>
           <w:numId w:val="3"/>
@@ -821,7 +821,7 @@
     </w:p>
     <w:p>
       <w:pPr>
-        <w:pStyle w:val="ListParagraph"/>
+        <w:pStyle w:val="Prrafodelista"/>
       </w:pPr>
       <w:r>
         <w:t>Se podrá habilitar artículos quedando a la vista de los clientes.</w:t>
@@ -829,7 +829,7 @@
     </w:p>
     <w:p>
       <w:pPr>
-        <w:pStyle w:val="ListParagraph"/>
+        <w:pStyle w:val="Prrafodelista"/>
         <w:numPr>
           <w:ilvl w:val="0"/>
           <w:numId w:val="3"/>
@@ -841,7 +841,7 @@
     </w:p>
     <w:p>
       <w:pPr>
-        <w:pStyle w:val="ListParagraph"/>
+        <w:pStyle w:val="Prrafodelista"/>
       </w:pPr>
       <w:r>
         <w:t xml:space="preserve">Se podrá deshabilitar artículos, de esta forma no serán visibles para los clientes. Solo quedarán visibles para el usuario administrador. </w:t>
@@ -849,7 +849,7 @@
     </w:p>
     <w:p>
       <w:pPr>
-        <w:pStyle w:val="ListParagraph"/>
+        <w:pStyle w:val="Prrafodelista"/>
         <w:numPr>
           <w:ilvl w:val="0"/>
           <w:numId w:val="3"/>
@@ -861,7 +861,7 @@
     </w:p>
     <w:p>
       <w:pPr>
-        <w:pStyle w:val="ListParagraph"/>
+        <w:pStyle w:val="Prrafodelista"/>
       </w:pPr>
       <w:r>
         <w:t>Se podrán destacar artículos. Los artículos destacados quedarán visibles en la pagina principal.</w:t>
@@ -869,7 +869,7 @@
     </w:p>
     <w:p>
       <w:pPr>
-        <w:pStyle w:val="ListParagraph"/>
+        <w:pStyle w:val="Prrafodelista"/>
         <w:numPr>
           <w:ilvl w:val="0"/>
           <w:numId w:val="3"/>
@@ -881,7 +881,7 @@
     </w:p>
     <w:p>
       <w:pPr>
-        <w:pStyle w:val="ListParagraph"/>
+        <w:pStyle w:val="Prrafodelista"/>
       </w:pPr>
       <w:r>
         <w:lastRenderedPageBreak/>
@@ -898,7 +898,7 @@
     </w:p>
     <w:p>
       <w:pPr>
-        <w:pStyle w:val="ListParagraph"/>
+        <w:pStyle w:val="Prrafodelista"/>
         <w:numPr>
           <w:ilvl w:val="0"/>
           <w:numId w:val="3"/>
@@ -910,7 +910,7 @@
     </w:p>
     <w:p>
       <w:pPr>
-        <w:pStyle w:val="ListParagraph"/>
+        <w:pStyle w:val="Prrafodelista"/>
       </w:pPr>
       <w:r>
         <w:t>Se podrá</w:t>
@@ -981,54 +981,12 @@
         <w:rPr>
           <w:lang w:val="es-UY"/>
         </w:rPr>
-        <w:t>)</w:t>
-      </w:r>
-      <w:r>
-        <w:rPr>
-          <w:lang w:val="es-UY"/>
-        </w:rPr>
-        <w:t>, sobrescribiendo</w:t>
-      </w:r>
-      <w:r>
-        <w:rPr>
-          <w:lang w:val="es-UY"/>
-        </w:rPr>
-        <w:t>, agregando</w:t>
-      </w:r>
-      <w:r>
-        <w:rPr>
-          <w:lang w:val="es-UY"/>
-        </w:rPr>
-        <w:t xml:space="preserve"> o eliminando la</w:t>
-      </w:r>
-      <w:r>
-        <w:rPr>
-          <w:lang w:val="es-UY"/>
-        </w:rPr>
-        <w:t>s</w:t>
-      </w:r>
-      <w:r>
-        <w:rPr>
-          <w:lang w:val="es-UY"/>
-        </w:rPr>
-        <w:t xml:space="preserve"> anterior</w:t>
-      </w:r>
-      <w:r>
-        <w:rPr>
-          <w:lang w:val="es-UY"/>
-        </w:rPr>
-        <w:t>es</w:t>
-      </w:r>
-      <w:r>
-        <w:rPr>
-          <w:lang w:val="es-UY"/>
-        </w:rPr>
-        <w:t>.</w:t>
-      </w:r>
-    </w:p>
-    <w:p>
-      <w:pPr>
-        <w:pStyle w:val="ListParagraph"/>
+        <w:t>), sobrescribiendo, agregando o eliminando las anteriores.</w:t>
+      </w:r>
+    </w:p>
+    <w:p>
+      <w:pPr>
+        <w:pStyle w:val="Prrafodelista"/>
         <w:numPr>
           <w:ilvl w:val="0"/>
           <w:numId w:val="2"/>
@@ -1040,7 +998,7 @@
     </w:p>
     <w:p>
       <w:pPr>
-        <w:pStyle w:val="ListParagraph"/>
+        <w:pStyle w:val="Prrafodelista"/>
       </w:pPr>
       <w:r>
         <w:t>Se podrán ingresar los siguientes datos:</w:t>
@@ -1048,7 +1006,7 @@
     </w:p>
     <w:p>
       <w:pPr>
-        <w:pStyle w:val="ListParagraph"/>
+        <w:pStyle w:val="Prrafodelista"/>
         <w:numPr>
           <w:ilvl w:val="0"/>
           <w:numId w:val="4"/>
@@ -1060,7 +1018,7 @@
     </w:p>
     <w:p>
       <w:pPr>
-        <w:pStyle w:val="ListParagraph"/>
+        <w:pStyle w:val="Prrafodelista"/>
         <w:numPr>
           <w:ilvl w:val="0"/>
           <w:numId w:val="4"/>
@@ -1072,7 +1030,7 @@
     </w:p>
     <w:p>
       <w:pPr>
-        <w:pStyle w:val="ListParagraph"/>
+        <w:pStyle w:val="Prrafodelista"/>
         <w:numPr>
           <w:ilvl w:val="0"/>
           <w:numId w:val="4"/>
@@ -1084,7 +1042,7 @@
     </w:p>
     <w:p>
       <w:pPr>
-        <w:pStyle w:val="ListParagraph"/>
+        <w:pStyle w:val="Prrafodelista"/>
         <w:numPr>
           <w:ilvl w:val="0"/>
           <w:numId w:val="4"/>
@@ -1096,7 +1054,7 @@
     </w:p>
     <w:p>
       <w:pPr>
-        <w:pStyle w:val="ListParagraph"/>
+        <w:pStyle w:val="Prrafodelista"/>
         <w:numPr>
           <w:ilvl w:val="0"/>
           <w:numId w:val="4"/>
@@ -1108,7 +1066,7 @@
     </w:p>
     <w:p>
       <w:pPr>
-        <w:pStyle w:val="ListParagraph"/>
+        <w:pStyle w:val="Prrafodelista"/>
         <w:numPr>
           <w:ilvl w:val="0"/>
           <w:numId w:val="4"/>
@@ -1120,7 +1078,7 @@
     </w:p>
     <w:p>
       <w:pPr>
-        <w:pStyle w:val="ListParagraph"/>
+        <w:pStyle w:val="Prrafodelista"/>
         <w:numPr>
           <w:ilvl w:val="0"/>
           <w:numId w:val="4"/>
@@ -1132,7 +1090,7 @@
     </w:p>
     <w:p>
       <w:pPr>
-        <w:pStyle w:val="ListParagraph"/>
+        <w:pStyle w:val="Prrafodelista"/>
         <w:numPr>
           <w:ilvl w:val="0"/>
           <w:numId w:val="3"/>
@@ -1144,7 +1102,7 @@
     </w:p>
     <w:p>
       <w:pPr>
-        <w:pStyle w:val="ListParagraph"/>
+        <w:pStyle w:val="Prrafodelista"/>
         <w:rPr>
           <w:lang w:val="es-UY"/>
         </w:rPr>
@@ -1161,7 +1119,7 @@
     </w:p>
     <w:p>
       <w:pPr>
-        <w:pStyle w:val="ListParagraph"/>
+        <w:pStyle w:val="Prrafodelista"/>
         <w:numPr>
           <w:ilvl w:val="0"/>
           <w:numId w:val="3"/>
@@ -1173,7 +1131,7 @@
     </w:p>
     <w:p>
       <w:pPr>
-        <w:pStyle w:val="ListParagraph"/>
+        <w:pStyle w:val="Prrafodelista"/>
         <w:rPr>
           <w:lang w:val="es-UY"/>
         </w:rPr>
@@ -1190,7 +1148,7 @@
     </w:p>
     <w:p>
       <w:pPr>
-        <w:pStyle w:val="Heading3"/>
+        <w:pStyle w:val="Ttulo3"/>
         <w:rPr>
           <w:lang w:val="es-UY"/>
         </w:rPr>
@@ -1204,7 +1162,7 @@
     </w:p>
     <w:p>
       <w:pPr>
-        <w:pStyle w:val="ListParagraph"/>
+        <w:pStyle w:val="Prrafodelista"/>
         <w:numPr>
           <w:ilvl w:val="0"/>
           <w:numId w:val="3"/>
@@ -1222,7 +1180,7 @@
     </w:p>
     <w:p>
       <w:pPr>
-        <w:pStyle w:val="ListParagraph"/>
+        <w:pStyle w:val="Prrafodelista"/>
         <w:numPr>
           <w:ilvl w:val="0"/>
           <w:numId w:val="3"/>
@@ -1240,7 +1198,7 @@
     </w:p>
     <w:p>
       <w:pPr>
-        <w:pStyle w:val="Heading2"/>
+        <w:pStyle w:val="Ttulo2"/>
         <w:rPr>
           <w:lang w:val="es-UY"/>
         </w:rPr>
@@ -1254,7 +1212,7 @@
     </w:p>
     <w:p>
       <w:pPr>
-        <w:pStyle w:val="Heading3"/>
+        <w:pStyle w:val="Ttulo3"/>
         <w:rPr>
           <w:lang w:val="es-UY"/>
         </w:rPr>
@@ -1268,7 +1226,7 @@
     </w:p>
     <w:p>
       <w:pPr>
-        <w:pStyle w:val="ListParagraph"/>
+        <w:pStyle w:val="Prrafodelista"/>
         <w:numPr>
           <w:ilvl w:val="0"/>
           <w:numId w:val="5"/>
@@ -1286,31 +1244,13 @@
     </w:p>
     <w:p>
       <w:pPr>
-        <w:pStyle w:val="ListParagraph"/>
-      </w:pPr>
-      <w:r>
-        <w:rPr>
-          <w:lang w:val="es-UY"/>
-        </w:rPr>
-        <w:t>Se podrá seleccionar una imagen para la categoría. La</w:t>
-      </w:r>
-      <w:r>
-        <w:rPr>
-          <w:lang w:val="es-UY"/>
-        </w:rPr>
-        <w:t xml:space="preserve"> </w:t>
-      </w:r>
-      <w:r>
-        <w:rPr>
-          <w:lang w:val="es-UY"/>
-        </w:rPr>
-        <w:t>imagen se guardará</w:t>
-      </w:r>
-      <w:r>
-        <w:rPr>
-          <w:lang w:val="es-UY"/>
-        </w:rPr>
-        <w:t xml:space="preserve"> en </w:t>
+        <w:pStyle w:val="Prrafodelista"/>
+      </w:pPr>
+      <w:r>
+        <w:rPr>
+          <w:lang w:val="es-UY"/>
+        </w:rPr>
+        <w:t xml:space="preserve">Se podrá seleccionar una imagen para la categoría. La imagen se guardará en </w:t>
       </w:r>
       <w:r>
         <w:rPr>
@@ -1358,18 +1298,12 @@
         <w:rPr>
           <w:lang w:val="es-UY"/>
         </w:rPr>
-        <w:t>)</w:t>
-      </w:r>
-      <w:r>
-        <w:rPr>
-          <w:lang w:val="es-UY"/>
-        </w:rPr>
-        <w:t>.</w:t>
-      </w:r>
-    </w:p>
-    <w:p>
-      <w:pPr>
-        <w:pStyle w:val="ListParagraph"/>
+        <w:t>).</w:t>
+      </w:r>
+    </w:p>
+    <w:p>
+      <w:pPr>
+        <w:pStyle w:val="Prrafodelista"/>
         <w:numPr>
           <w:ilvl w:val="0"/>
           <w:numId w:val="5"/>
@@ -1387,7 +1321,7 @@
     </w:p>
     <w:p>
       <w:pPr>
-        <w:pStyle w:val="ListParagraph"/>
+        <w:pStyle w:val="Prrafodelista"/>
       </w:pPr>
       <w:r>
         <w:t>Se podrán ingresar los siguientes datos:</w:t>
@@ -1395,7 +1329,7 @@
     </w:p>
     <w:p>
       <w:pPr>
-        <w:pStyle w:val="ListParagraph"/>
+        <w:pStyle w:val="Prrafodelista"/>
         <w:numPr>
           <w:ilvl w:val="1"/>
           <w:numId w:val="5"/>
@@ -1407,7 +1341,7 @@
     </w:p>
     <w:p>
       <w:pPr>
-        <w:pStyle w:val="Heading3"/>
+        <w:pStyle w:val="Ttulo3"/>
       </w:pPr>
       <w:r>
         <w:t>Baja</w:t>
@@ -1415,7 +1349,7 @@
     </w:p>
     <w:p>
       <w:pPr>
-        <w:pStyle w:val="ListParagraph"/>
+        <w:pStyle w:val="Prrafodelista"/>
         <w:numPr>
           <w:ilvl w:val="0"/>
           <w:numId w:val="5"/>
@@ -1427,7 +1361,7 @@
     </w:p>
     <w:p>
       <w:pPr>
-        <w:pStyle w:val="ListParagraph"/>
+        <w:pStyle w:val="Prrafodelista"/>
       </w:pPr>
       <w:r>
         <w:t>Se podrá eliminar categoría siempre y cuando un artículo no tenga esa categoría asociada (ver que se podría eliminar siempre y eliminar la referencia a dicha categoría en cada artículo)</w:t>
@@ -1435,7 +1369,7 @@
     </w:p>
     <w:p>
       <w:pPr>
-        <w:pStyle w:val="Heading3"/>
+        <w:pStyle w:val="Ttulo3"/>
         <w:rPr>
           <w:lang w:val="es-UY"/>
         </w:rPr>
@@ -1449,7 +1383,7 @@
     </w:p>
     <w:p>
       <w:pPr>
-        <w:pStyle w:val="ListParagraph"/>
+        <w:pStyle w:val="Prrafodelista"/>
         <w:numPr>
           <w:ilvl w:val="0"/>
           <w:numId w:val="5"/>
@@ -1467,38 +1401,14 @@
     </w:p>
     <w:p>
       <w:pPr>
-        <w:pStyle w:val="ListParagraph"/>
+        <w:pStyle w:val="Prrafodelista"/>
       </w:pPr>
       <w:r>
         <w:rPr>
           <w:lang w:val="es-UY"/>
         </w:rPr>
         <w:lastRenderedPageBreak/>
-        <w:t xml:space="preserve">Se podrá </w:t>
-      </w:r>
-      <w:r>
-        <w:rPr>
-          <w:lang w:val="es-UY"/>
-        </w:rPr>
-        <w:t>cambiar la</w:t>
-      </w:r>
-      <w:r>
-        <w:rPr>
-          <w:lang w:val="es-UY"/>
-        </w:rPr>
-        <w:t xml:space="preserve"> imagen </w:t>
-      </w:r>
-      <w:r>
-        <w:rPr>
-          <w:lang w:val="es-UY"/>
-        </w:rPr>
-        <w:t>seleccionada en un inicio</w:t>
-      </w:r>
-      <w:r>
-        <w:rPr>
-          <w:lang w:val="es-UY"/>
-        </w:rPr>
-        <w:t xml:space="preserve">. La imagen se guardará en </w:t>
+        <w:t xml:space="preserve">Se podrá cambiar la imagen seleccionada en un inicio. La imagen se guardará en </w:t>
       </w:r>
       <w:r>
         <w:rPr>
@@ -1557,7 +1467,7 @@
     </w:p>
     <w:p>
       <w:pPr>
-        <w:pStyle w:val="ListParagraph"/>
+        <w:pStyle w:val="Prrafodelista"/>
         <w:numPr>
           <w:ilvl w:val="0"/>
           <w:numId w:val="5"/>
@@ -1575,7 +1485,7 @@
     </w:p>
     <w:p>
       <w:pPr>
-        <w:pStyle w:val="ListParagraph"/>
+        <w:pStyle w:val="Prrafodelista"/>
       </w:pPr>
       <w:r>
         <w:t xml:space="preserve">Se podrán </w:t>
@@ -1589,7 +1499,7 @@
     </w:p>
     <w:p>
       <w:pPr>
-        <w:pStyle w:val="ListParagraph"/>
+        <w:pStyle w:val="Prrafodelista"/>
         <w:numPr>
           <w:ilvl w:val="1"/>
           <w:numId w:val="5"/>
@@ -1611,7 +1521,7 @@
     </w:p>
     <w:p>
       <w:pPr>
-        <w:pStyle w:val="Heading3"/>
+        <w:pStyle w:val="Ttulo3"/>
         <w:rPr>
           <w:lang w:val="es-UY"/>
         </w:rPr>
@@ -1625,7 +1535,7 @@
     </w:p>
     <w:p>
       <w:pPr>
-        <w:pStyle w:val="ListParagraph"/>
+        <w:pStyle w:val="Prrafodelista"/>
         <w:numPr>
           <w:ilvl w:val="0"/>
           <w:numId w:val="5"/>
@@ -1637,7 +1547,7 @@
     </w:p>
     <w:p>
       <w:pPr>
-        <w:pStyle w:val="ListParagraph"/>
+        <w:pStyle w:val="Prrafodelista"/>
       </w:pPr>
       <w:r>
         <w:t>Se listarán todas las categorías del sistema.</w:t>
@@ -1645,7 +1555,7 @@
     </w:p>
     <w:p>
       <w:pPr>
-        <w:pStyle w:val="Heading2"/>
+        <w:pStyle w:val="Ttulo2"/>
       </w:pPr>
       <w:r>
         <w:t>Cliente</w:t>
@@ -1653,7 +1563,7 @@
     </w:p>
     <w:p>
       <w:pPr>
-        <w:pStyle w:val="Heading2"/>
+        <w:pStyle w:val="Ttulo2"/>
       </w:pPr>
       <w:r>
         <w:t>Alta</w:t>
@@ -1661,7 +1571,7 @@
     </w:p>
     <w:p>
       <w:pPr>
-        <w:pStyle w:val="ListParagraph"/>
+        <w:pStyle w:val="Prrafodelista"/>
         <w:numPr>
           <w:ilvl w:val="0"/>
           <w:numId w:val="5"/>
@@ -1673,25 +1583,13 @@
     </w:p>
     <w:p>
       <w:pPr>
-        <w:pStyle w:val="ListParagraph"/>
-      </w:pPr>
-      <w:r>
-        <w:rPr>
-          <w:lang w:val="es-UY"/>
-        </w:rPr>
-        <w:t xml:space="preserve">Se podrá seleccionar una imagen para </w:t>
-      </w:r>
-      <w:r>
-        <w:rPr>
-          <w:lang w:val="es-UY"/>
-        </w:rPr>
-        <w:t>cada cliente</w:t>
-      </w:r>
-      <w:r>
-        <w:rPr>
-          <w:lang w:val="es-UY"/>
-        </w:rPr>
-        <w:t xml:space="preserve">. La imagen se guardará en </w:t>
+        <w:pStyle w:val="Prrafodelista"/>
+      </w:pPr>
+      <w:r>
+        <w:rPr>
+          <w:lang w:val="es-UY"/>
+        </w:rPr>
+        <w:t xml:space="preserve">Se podrá seleccionar una imagen para cada cliente. La imagen se guardará en </w:t>
       </w:r>
       <w:r>
         <w:rPr>
@@ -1711,32 +1609,14 @@
         <w:rPr>
           <w:lang w:val="es-UY"/>
         </w:rPr>
-        <w:t>/</w:t>
-      </w:r>
-      <w:r>
-        <w:rPr>
-          <w:lang w:val="es-UY"/>
-        </w:rPr>
-        <w:t>Cliente</w:t>
-      </w:r>
-      <w:r>
-        <w:rPr>
-          <w:lang w:val="es-UY"/>
-        </w:rPr>
-        <w:t>/(</w:t>
+        <w:t>/Cliente/(</w:t>
       </w:r>
       <w:proofErr w:type="spellStart"/>
       <w:r>
         <w:rPr>
           <w:lang w:val="es-UY"/>
         </w:rPr>
-        <w:t>nombre</w:t>
-      </w:r>
-      <w:r>
-        <w:rPr>
-          <w:lang w:val="es-UY"/>
-        </w:rPr>
-        <w:t>Usuario</w:t>
+        <w:t>nombreUsuario</w:t>
       </w:r>
       <w:proofErr w:type="spellEnd"/>
       <w:r>
@@ -1748,7 +1628,7 @@
     </w:p>
     <w:p>
       <w:pPr>
-        <w:pStyle w:val="ListParagraph"/>
+        <w:pStyle w:val="Prrafodelista"/>
         <w:numPr>
           <w:ilvl w:val="0"/>
           <w:numId w:val="5"/>
@@ -1760,7 +1640,7 @@
     </w:p>
     <w:p>
       <w:pPr>
-        <w:pStyle w:val="ListParagraph"/>
+        <w:pStyle w:val="Prrafodelista"/>
         <w:numPr>
           <w:ilvl w:val="1"/>
           <w:numId w:val="5"/>
@@ -1772,7 +1652,7 @@
     </w:p>
     <w:p>
       <w:pPr>
-        <w:pStyle w:val="ListParagraph"/>
+        <w:pStyle w:val="Prrafodelista"/>
         <w:numPr>
           <w:ilvl w:val="1"/>
           <w:numId w:val="5"/>
@@ -1784,7 +1664,7 @@
     </w:p>
     <w:p>
       <w:pPr>
-        <w:pStyle w:val="ListParagraph"/>
+        <w:pStyle w:val="Prrafodelista"/>
         <w:numPr>
           <w:ilvl w:val="1"/>
           <w:numId w:val="5"/>
@@ -1796,7 +1676,7 @@
     </w:p>
     <w:p>
       <w:pPr>
-        <w:pStyle w:val="ListParagraph"/>
+        <w:pStyle w:val="Prrafodelista"/>
         <w:numPr>
           <w:ilvl w:val="1"/>
           <w:numId w:val="5"/>
@@ -1808,7 +1688,7 @@
     </w:p>
     <w:p>
       <w:pPr>
-        <w:pStyle w:val="ListParagraph"/>
+        <w:pStyle w:val="Prrafodelista"/>
         <w:numPr>
           <w:ilvl w:val="1"/>
           <w:numId w:val="5"/>
@@ -1820,7 +1700,7 @@
     </w:p>
     <w:p>
       <w:pPr>
-        <w:pStyle w:val="ListParagraph"/>
+        <w:pStyle w:val="Prrafodelista"/>
         <w:numPr>
           <w:ilvl w:val="1"/>
           <w:numId w:val="5"/>
@@ -1832,7 +1712,7 @@
     </w:p>
     <w:p>
       <w:pPr>
-        <w:pStyle w:val="ListParagraph"/>
+        <w:pStyle w:val="Prrafodelista"/>
         <w:numPr>
           <w:ilvl w:val="1"/>
           <w:numId w:val="5"/>
@@ -1844,7 +1724,7 @@
     </w:p>
     <w:p>
       <w:pPr>
-        <w:pStyle w:val="ListParagraph"/>
+        <w:pStyle w:val="Prrafodelista"/>
         <w:numPr>
           <w:ilvl w:val="1"/>
           <w:numId w:val="5"/>
@@ -1856,7 +1736,7 @@
     </w:p>
     <w:p>
       <w:pPr>
-        <w:pStyle w:val="ListParagraph"/>
+        <w:pStyle w:val="Prrafodelista"/>
         <w:numPr>
           <w:ilvl w:val="1"/>
           <w:numId w:val="5"/>
@@ -1868,7 +1748,7 @@
     </w:p>
     <w:p>
       <w:pPr>
-        <w:pStyle w:val="ListParagraph"/>
+        <w:pStyle w:val="Prrafodelista"/>
         <w:numPr>
           <w:ilvl w:val="1"/>
           <w:numId w:val="5"/>
@@ -1880,7 +1760,7 @@
     </w:p>
     <w:p>
       <w:pPr>
-        <w:pStyle w:val="ListParagraph"/>
+        <w:pStyle w:val="Prrafodelista"/>
         <w:numPr>
           <w:ilvl w:val="1"/>
           <w:numId w:val="5"/>
@@ -1892,7 +1772,7 @@
     </w:p>
     <w:p>
       <w:pPr>
-        <w:pStyle w:val="ListParagraph"/>
+        <w:pStyle w:val="Prrafodelista"/>
         <w:numPr>
           <w:ilvl w:val="1"/>
           <w:numId w:val="5"/>
@@ -1904,7 +1784,7 @@
     </w:p>
     <w:p>
       <w:pPr>
-        <w:pStyle w:val="Heading3"/>
+        <w:pStyle w:val="Ttulo3"/>
       </w:pPr>
       <w:r>
         <w:t>Baja</w:t>
@@ -1912,55 +1792,252 @@
     </w:p>
     <w:p>
       <w:pPr>
-        <w:pStyle w:val="ListParagraph"/>
+        <w:pStyle w:val="Prrafodelista"/>
         <w:numPr>
           <w:ilvl w:val="0"/>
           <w:numId w:val="5"/>
         </w:numPr>
       </w:pPr>
       <w:r>
-        <w:t xml:space="preserve">Eliminar </w:t>
-      </w:r>
-      <w:r>
-        <w:t>Cliente</w:t>
-      </w:r>
-    </w:p>
-    <w:p>
-      <w:pPr>
-        <w:pStyle w:val="ListParagraph"/>
-      </w:pPr>
-      <w:r>
-        <w:t xml:space="preserve">Se podrá eliminar </w:t>
-      </w:r>
-      <w:r>
-        <w:t>un cliente</w:t>
-      </w:r>
-      <w:r>
-        <w:t xml:space="preserve"> siempre y cuando no tenga </w:t>
-      </w:r>
-      <w:r>
-        <w:t>un pedido</w:t>
-      </w:r>
-      <w:r>
-        <w:t xml:space="preserve"> </w:t>
-      </w:r>
-      <w:r>
-        <w:t>asociado.</w:t>
-      </w:r>
-      <w:r>
-        <w:t xml:space="preserve"> </w:t>
+        <w:t>Eliminar Cliente</w:t>
+      </w:r>
+    </w:p>
+    <w:p>
+      <w:pPr>
+        <w:pStyle w:val="Prrafodelista"/>
+      </w:pPr>
+      <w:r>
+        <w:t xml:space="preserve">Se podrá eliminar un cliente siempre y cuando no tenga un pedido asociado. </w:t>
+      </w:r>
+    </w:p>
+    <w:p>
+      <w:r>
+        <w:br w:type="page"/>
+      </w:r>
+    </w:p>
+    <w:p>
+      <w:pPr>
+        <w:pStyle w:val="Ttulo2"/>
+      </w:pPr>
+      <w:r>
+        <w:lastRenderedPageBreak/>
+        <w:t>Pedido</w:t>
+      </w:r>
+    </w:p>
+    <w:p>
+      <w:pPr>
+        <w:pStyle w:val="Ttulo3"/>
+      </w:pPr>
+      <w:r>
+        <w:t>Modificación</w:t>
+      </w:r>
+    </w:p>
+    <w:p>
+      <w:pPr>
+        <w:rPr>
+          <w:b/>
+        </w:rPr>
+      </w:pPr>
+      <w:r>
+        <w:rPr>
+          <w:b/>
+        </w:rPr>
+        <w:t>Restricciones por Estado del Pedido</w:t>
+      </w:r>
+    </w:p>
+    <w:p>
+      <w:pPr>
+        <w:ind w:firstLine="708"/>
+      </w:pPr>
+      <w:r>
+        <w:t>Si el Pedido está CONFIRMADO o CANCELADO no se podrá editar.</w:t>
+      </w:r>
+    </w:p>
+    <w:p>
+      <w:pPr>
+        <w:ind w:firstLine="708"/>
+      </w:pPr>
+      <w:r>
+        <w:t>No se permite modificar el estado de un Pedido, el mismo será tomado automáticamente de acuerdo a la última acción realizada con el mismo.</w:t>
+      </w:r>
+    </w:p>
+    <w:p>
+      <w:pPr>
+        <w:rPr>
+          <w:b/>
+        </w:rPr>
+      </w:pPr>
+      <w:r>
+        <w:rPr>
+          <w:b/>
+        </w:rPr>
+        <w:t xml:space="preserve">Restricciones por el Tipo de Usuario </w:t>
+      </w:r>
+      <w:proofErr w:type="spellStart"/>
+      <w:r>
+        <w:rPr>
+          <w:b/>
+        </w:rPr>
+        <w:t>Logueado</w:t>
+      </w:r>
+      <w:proofErr w:type="spellEnd"/>
+    </w:p>
+    <w:p>
+      <w:pPr>
+        <w:ind w:firstLine="708"/>
+      </w:pPr>
+      <w:r>
+        <w:t xml:space="preserve">Si el usuario </w:t>
+      </w:r>
+      <w:proofErr w:type="spellStart"/>
+      <w:r>
+        <w:t>logueado</w:t>
+      </w:r>
+      <w:proofErr w:type="spellEnd"/>
+      <w:r>
+        <w:t xml:space="preserve"> es un Cliente:</w:t>
+      </w:r>
+    </w:p>
+    <w:p>
+      <w:pPr>
+        <w:ind w:left="708" w:firstLine="708"/>
+      </w:pPr>
+      <w:r>
+        <w:t>Sólo podrá modificar pedidos a su nombre</w:t>
+      </w:r>
+    </w:p>
+    <w:p>
+      <w:pPr>
+        <w:ind w:left="708" w:firstLine="708"/>
+      </w:pPr>
+      <w:r>
+        <w:t>No podrá modificar la fecha en la que fue realizado el pedido.</w:t>
+      </w:r>
+    </w:p>
+    <w:p>
+      <w:pPr>
+        <w:ind w:firstLine="708"/>
+      </w:pPr>
+      <w:r>
+        <w:t xml:space="preserve">Si el usuario </w:t>
+      </w:r>
+      <w:proofErr w:type="spellStart"/>
+      <w:r>
+        <w:t>logueado</w:t>
+      </w:r>
+      <w:proofErr w:type="spellEnd"/>
+      <w:r>
+        <w:t xml:space="preserve"> es un Administrador:</w:t>
+      </w:r>
+    </w:p>
+    <w:p>
+      <w:pPr>
+        <w:ind w:left="708" w:firstLine="708"/>
+      </w:pPr>
+      <w:r>
+        <w:t>Podrá modificar pedidos a nombre de cualquier Cliente</w:t>
+      </w:r>
+    </w:p>
+    <w:p>
+      <w:pPr>
+        <w:ind w:left="708" w:firstLine="708"/>
+      </w:pPr>
+      <w:r>
+        <w:t>Podrá modificar la fecha en la que fue realizado el pedido.</w:t>
+      </w:r>
+    </w:p>
+    <w:p>
+      <w:pPr>
+        <w:rPr>
+          <w:b/>
+        </w:rPr>
+      </w:pPr>
+      <w:r>
+        <w:rPr>
+          <w:b/>
+        </w:rPr>
+        <w:t>Restricciones por Cantidad de Artículos</w:t>
+      </w:r>
+    </w:p>
+    <w:p>
+      <w:r>
+        <w:tab/>
+        <w:t>No se podrá dejar en el pedido un artículo con cantidad menor a 1.</w:t>
+      </w:r>
+    </w:p>
+    <w:p>
+      <w:r>
+        <w:tab/>
+        <w:t>No se podrá dejar el pedido sin al menos un artículo.</w:t>
+      </w:r>
+    </w:p>
+    <w:p>
+      <w:pPr>
+        <w:rPr>
+          <w:b/>
+        </w:rPr>
+      </w:pPr>
+      <w:r>
+        <w:rPr>
+          <w:b/>
+        </w:rPr>
+        <w:t>Seguridad</w:t>
+      </w:r>
+    </w:p>
+    <w:p>
+      <w:r>
+        <w:tab/>
+        <w:t>Si se manipula el HTML para modificar el Id del Pedido que se está editando, se controla nuevamente del lado del servidor para controlar que quien lo esté editando, tenga permisos para hacerlo.</w:t>
+      </w:r>
+    </w:p>
+    <w:p>
+      <w:r>
+        <w:tab/>
+        <w:t>No importa si se manipula el HML para modificar el precio de un Pedido (Ya se modificando el valor de descuento del cliente, de un artículo, o el precio total en sí mismo), el precio que quedará guardado como precio del pedido, se calcula nuevamente con los datos guardados en la base de datos.</w:t>
+      </w:r>
+    </w:p>
+    <w:p>
+      <w:r>
+        <w:tab/>
       </w:r>
       <w:bookmarkStart w:id="0" w:name="_GoBack"/>
       <w:bookmarkEnd w:id="0"/>
     </w:p>
     <w:p>
       <w:pPr>
-        <w:pStyle w:val="ListParagraph"/>
+        <w:rPr>
+          <w:b/>
+        </w:rPr>
+      </w:pPr>
+      <w:r>
+        <w:rPr>
+          <w:b/>
+        </w:rPr>
+        <w:t>Datos de Interés</w:t>
+      </w:r>
+    </w:p>
+    <w:p>
+      <w:r>
+        <w:tab/>
+        <w:t>El total del pedido se calcula como la multiplicación del precio unitario de cada artículo (IVA inc.) por la cantidad pedida de ese artículo, a lo que se le resta el porcentaje de descuento de cada cliente.</w:t>
+      </w:r>
+    </w:p>
+    <w:p>
+      <w:pPr>
+        <w:pStyle w:val="Prrafodelista"/>
+        <w:rPr>
+          <w:u w:val="single"/>
+        </w:rPr>
+      </w:pPr>
+    </w:p>
+    <w:p>
+      <w:pPr>
+        <w:pStyle w:val="Prrafodelista"/>
       </w:pPr>
     </w:p>
     <w:sectPr>
-      <w:headerReference w:type="default" r:id="rId8"/>
-      <w:footerReference w:type="default" r:id="rId9"/>
+      <w:headerReference w:type="default" r:id="rId9"/>
+      <w:footerReference w:type="default" r:id="rId10"/>
       <w:pgSz w:w="12240" w:h="15840"/>
       <w:pgMar w:top="1417" w:right="1701" w:bottom="1417" w:left="1701" w:header="708" w:footer="708" w:gutter="0"/>
       <w:cols w:space="708"/>
@@ -1971,7 +2048,7 @@
 </file>
 
 <file path=word/endnotes.xml><?xml version="1.0" encoding="utf-8"?>
-<w:endnotes xmlns:wpc="http://schemas.microsoft.com/office/word/2010/wordprocessingCanvas" xmlns:cx="http://schemas.microsoft.com/office/drawing/2014/chartex" xmlns:cx1="http://schemas.microsoft.com/office/drawing/2015/9/8/chartex" xmlns:cx2="http://schemas.microsoft.com/office/drawing/2015/10/21/chartex" xmlns:cx3="http://schemas.microsoft.com/office/drawing/2016/5/9/chartex" xmlns:cx4="http://schemas.microsoft.com/office/drawing/2016/5/10/chartex" xmlns:cx5="http://schemas.microsoft.com/office/drawing/2016/5/11/chartex" xmlns:mc="http://schemas.openxmlformats.org/markup-compatibility/2006" xmlns:o="urn:schemas-microsoft-com:office:office" xmlns:r="http://schemas.openxmlformats.org/officeDocument/2006/relationships" xmlns:m="http://schemas.openxmlformats.org/officeDocument/2006/math" xmlns:v="urn:schemas-microsoft-com:vml" xmlns:wp14="http://schemas.microsoft.com/office/word/2010/wordprocessingDrawing" xmlns:wp="http://schemas.openxmlformats.org/drawingml/2006/wordprocessingDrawing" xmlns:w10="urn:schemas-microsoft-com:office:word" xmlns:w="http://schemas.openxmlformats.org/wordprocessingml/2006/main" xmlns:w14="http://schemas.microsoft.com/office/word/2010/wordml" xmlns:w15="http://schemas.microsoft.com/office/word/2012/wordml" xmlns:w16se="http://schemas.microsoft.com/office/word/2015/wordml/symex" xmlns:wpg="http://schemas.microsoft.com/office/word/2010/wordprocessingGroup" xmlns:wpi="http://schemas.microsoft.com/office/word/2010/wordprocessingInk" xmlns:wne="http://schemas.microsoft.com/office/word/2006/wordml" xmlns:wps="http://schemas.microsoft.com/office/word/2010/wordprocessingShape" mc:Ignorable="w14 w15 w16se wp14">
+<w:endnotes xmlns:wpc="http://schemas.microsoft.com/office/word/2010/wordprocessingCanvas" xmlns:mc="http://schemas.openxmlformats.org/markup-compatibility/2006" xmlns:o="urn:schemas-microsoft-com:office:office" xmlns:r="http://schemas.openxmlformats.org/officeDocument/2006/relationships" xmlns:m="http://schemas.openxmlformats.org/officeDocument/2006/math" xmlns:v="urn:schemas-microsoft-com:vml" xmlns:wp14="http://schemas.microsoft.com/office/word/2010/wordprocessingDrawing" xmlns:wp="http://schemas.openxmlformats.org/drawingml/2006/wordprocessingDrawing" xmlns:w10="urn:schemas-microsoft-com:office:word" xmlns:w="http://schemas.openxmlformats.org/wordprocessingml/2006/main" xmlns:w14="http://schemas.microsoft.com/office/word/2010/wordml" xmlns:wpg="http://schemas.microsoft.com/office/word/2010/wordprocessingGroup" xmlns:wpi="http://schemas.microsoft.com/office/word/2010/wordprocessingInk" xmlns:wne="http://schemas.microsoft.com/office/word/2006/wordml" xmlns:wps="http://schemas.microsoft.com/office/word/2010/wordprocessingShape" mc:Ignorable="w14 wp14">
   <w:endnote w:type="separator" w:id="-1">
     <w:p>
       <w:pPr>
@@ -1996,7 +2073,7 @@
 </file>
 
 <file path=word/footer1.xml><?xml version="1.0" encoding="utf-8"?>
-<w:ftr xmlns:wpc="http://schemas.microsoft.com/office/word/2010/wordprocessingCanvas" xmlns:cx="http://schemas.microsoft.com/office/drawing/2014/chartex" xmlns:cx1="http://schemas.microsoft.com/office/drawing/2015/9/8/chartex" xmlns:cx2="http://schemas.microsoft.com/office/drawing/2015/10/21/chartex" xmlns:cx3="http://schemas.microsoft.com/office/drawing/2016/5/9/chartex" xmlns:cx4="http://schemas.microsoft.com/office/drawing/2016/5/10/chartex" xmlns:cx5="http://schemas.microsoft.com/office/drawing/2016/5/11/chartex" xmlns:mc="http://schemas.openxmlformats.org/markup-compatibility/2006" xmlns:o="urn:schemas-microsoft-com:office:office" xmlns:r="http://schemas.openxmlformats.org/officeDocument/2006/relationships" xmlns:m="http://schemas.openxmlformats.org/officeDocument/2006/math" xmlns:v="urn:schemas-microsoft-com:vml" xmlns:wp14="http://schemas.microsoft.com/office/word/2010/wordprocessingDrawing" xmlns:wp="http://schemas.openxmlformats.org/drawingml/2006/wordprocessingDrawing" xmlns:w10="urn:schemas-microsoft-com:office:word" xmlns:w="http://schemas.openxmlformats.org/wordprocessingml/2006/main" xmlns:w14="http://schemas.microsoft.com/office/word/2010/wordml" xmlns:w15="http://schemas.microsoft.com/office/word/2012/wordml" xmlns:w16se="http://schemas.microsoft.com/office/word/2015/wordml/symex" xmlns:wpg="http://schemas.microsoft.com/office/word/2010/wordprocessingGroup" xmlns:wpi="http://schemas.microsoft.com/office/word/2010/wordprocessingInk" xmlns:wne="http://schemas.microsoft.com/office/word/2006/wordml" xmlns:wps="http://schemas.microsoft.com/office/word/2010/wordprocessingShape" mc:Ignorable="w14 w15 w16se wp14">
+<w:ftr xmlns:wpc="http://schemas.microsoft.com/office/word/2010/wordprocessingCanvas" xmlns:mc="http://schemas.openxmlformats.org/markup-compatibility/2006" xmlns:o="urn:schemas-microsoft-com:office:office" xmlns:r="http://schemas.openxmlformats.org/officeDocument/2006/relationships" xmlns:m="http://schemas.openxmlformats.org/officeDocument/2006/math" xmlns:v="urn:schemas-microsoft-com:vml" xmlns:wp14="http://schemas.microsoft.com/office/word/2010/wordprocessingDrawing" xmlns:wp="http://schemas.openxmlformats.org/drawingml/2006/wordprocessingDrawing" xmlns:w10="urn:schemas-microsoft-com:office:word" xmlns:w="http://schemas.openxmlformats.org/wordprocessingml/2006/main" xmlns:w14="http://schemas.microsoft.com/office/word/2010/wordml" xmlns:wpg="http://schemas.microsoft.com/office/word/2010/wordprocessingGroup" xmlns:wpi="http://schemas.microsoft.com/office/word/2010/wordprocessingInk" xmlns:wne="http://schemas.microsoft.com/office/word/2006/wordml" xmlns:wps="http://schemas.microsoft.com/office/word/2010/wordprocessingShape" mc:Ignorable="w14 wp14">
   <w:sdt>
     <w:sdtPr>
       <w:id w:val="-1059941053"/>
@@ -2015,7 +2092,7 @@
     <w:sdtContent>
       <w:p>
         <w:pPr>
-          <w:pStyle w:val="Footer"/>
+          <w:pStyle w:val="Piedepgina"/>
           <w:pBdr>
             <w:top w:val="single" w:sz="4" w:space="1" w:color="D9D9D9" w:themeColor="background1" w:themeShade="D9"/>
           </w:pBdr>
@@ -2035,7 +2112,7 @@
             <w:noProof/>
             <w:lang w:val="es-ES"/>
           </w:rPr>
-          <w:t>4</w:t>
+          <w:t>5</w:t>
         </w:r>
         <w:r>
           <w:fldChar w:fldCharType="end"/>
@@ -2059,14 +2136,14 @@
   </w:sdt>
   <w:p>
     <w:pPr>
-      <w:pStyle w:val="Footer"/>
+      <w:pStyle w:val="Piedepgina"/>
     </w:pPr>
   </w:p>
 </w:ftr>
 </file>
 
 <file path=word/footnotes.xml><?xml version="1.0" encoding="utf-8"?>
-<w:footnotes xmlns:wpc="http://schemas.microsoft.com/office/word/2010/wordprocessingCanvas" xmlns:cx="http://schemas.microsoft.com/office/drawing/2014/chartex" xmlns:cx1="http://schemas.microsoft.com/office/drawing/2015/9/8/chartex" xmlns:cx2="http://schemas.microsoft.com/office/drawing/2015/10/21/chartex" xmlns:cx3="http://schemas.microsoft.com/office/drawing/2016/5/9/chartex" xmlns:cx4="http://schemas.microsoft.com/office/drawing/2016/5/10/chartex" xmlns:cx5="http://schemas.microsoft.com/office/drawing/2016/5/11/chartex" xmlns:mc="http://schemas.openxmlformats.org/markup-compatibility/2006" xmlns:o="urn:schemas-microsoft-com:office:office" xmlns:r="http://schemas.openxmlformats.org/officeDocument/2006/relationships" xmlns:m="http://schemas.openxmlformats.org/officeDocument/2006/math" xmlns:v="urn:schemas-microsoft-com:vml" xmlns:wp14="http://schemas.microsoft.com/office/word/2010/wordprocessingDrawing" xmlns:wp="http://schemas.openxmlformats.org/drawingml/2006/wordprocessingDrawing" xmlns:w10="urn:schemas-microsoft-com:office:word" xmlns:w="http://schemas.openxmlformats.org/wordprocessingml/2006/main" xmlns:w14="http://schemas.microsoft.com/office/word/2010/wordml" xmlns:w15="http://schemas.microsoft.com/office/word/2012/wordml" xmlns:w16se="http://schemas.microsoft.com/office/word/2015/wordml/symex" xmlns:wpg="http://schemas.microsoft.com/office/word/2010/wordprocessingGroup" xmlns:wpi="http://schemas.microsoft.com/office/word/2010/wordprocessingInk" xmlns:wne="http://schemas.microsoft.com/office/word/2006/wordml" xmlns:wps="http://schemas.microsoft.com/office/word/2010/wordprocessingShape" mc:Ignorable="w14 w15 w16se wp14">
+<w:footnotes xmlns:wpc="http://schemas.microsoft.com/office/word/2010/wordprocessingCanvas" xmlns:mc="http://schemas.openxmlformats.org/markup-compatibility/2006" xmlns:o="urn:schemas-microsoft-com:office:office" xmlns:r="http://schemas.openxmlformats.org/officeDocument/2006/relationships" xmlns:m="http://schemas.openxmlformats.org/officeDocument/2006/math" xmlns:v="urn:schemas-microsoft-com:vml" xmlns:wp14="http://schemas.microsoft.com/office/word/2010/wordprocessingDrawing" xmlns:wp="http://schemas.openxmlformats.org/drawingml/2006/wordprocessingDrawing" xmlns:w10="urn:schemas-microsoft-com:office:word" xmlns:w="http://schemas.openxmlformats.org/wordprocessingml/2006/main" xmlns:w14="http://schemas.microsoft.com/office/word/2010/wordml" xmlns:wpg="http://schemas.microsoft.com/office/word/2010/wordprocessingGroup" xmlns:wpi="http://schemas.microsoft.com/office/word/2010/wordprocessingInk" xmlns:wne="http://schemas.microsoft.com/office/word/2006/wordml" xmlns:wps="http://schemas.microsoft.com/office/word/2010/wordprocessingShape" mc:Ignorable="w14 wp14">
   <w:footnote w:type="separator" w:id="-1">
     <w:p>
       <w:pPr>
@@ -2091,10 +2168,10 @@
 </file>
 
 <file path=word/header1.xml><?xml version="1.0" encoding="utf-8"?>
-<w:hdr xmlns:wpc="http://schemas.microsoft.com/office/word/2010/wordprocessingCanvas" xmlns:cx="http://schemas.microsoft.com/office/drawing/2014/chartex" xmlns:cx1="http://schemas.microsoft.com/office/drawing/2015/9/8/chartex" xmlns:cx2="http://schemas.microsoft.com/office/drawing/2015/10/21/chartex" xmlns:cx3="http://schemas.microsoft.com/office/drawing/2016/5/9/chartex" xmlns:cx4="http://schemas.microsoft.com/office/drawing/2016/5/10/chartex" xmlns:cx5="http://schemas.microsoft.com/office/drawing/2016/5/11/chartex" xmlns:mc="http://schemas.openxmlformats.org/markup-compatibility/2006" xmlns:o="urn:schemas-microsoft-com:office:office" xmlns:r="http://schemas.openxmlformats.org/officeDocument/2006/relationships" xmlns:m="http://schemas.openxmlformats.org/officeDocument/2006/math" xmlns:v="urn:schemas-microsoft-com:vml" xmlns:wp14="http://schemas.microsoft.com/office/word/2010/wordprocessingDrawing" xmlns:wp="http://schemas.openxmlformats.org/drawingml/2006/wordprocessingDrawing" xmlns:w10="urn:schemas-microsoft-com:office:word" xmlns:w="http://schemas.openxmlformats.org/wordprocessingml/2006/main" xmlns:w14="http://schemas.microsoft.com/office/word/2010/wordml" xmlns:w15="http://schemas.microsoft.com/office/word/2012/wordml" xmlns:w16se="http://schemas.microsoft.com/office/word/2015/wordml/symex" xmlns:wpg="http://schemas.microsoft.com/office/word/2010/wordprocessingGroup" xmlns:wpi="http://schemas.microsoft.com/office/word/2010/wordprocessingInk" xmlns:wne="http://schemas.microsoft.com/office/word/2006/wordml" xmlns:wps="http://schemas.microsoft.com/office/word/2010/wordprocessingShape" mc:Ignorable="w14 w15 w16se wp14">
+<w:hdr xmlns:wpc="http://schemas.microsoft.com/office/word/2010/wordprocessingCanvas" xmlns:mc="http://schemas.openxmlformats.org/markup-compatibility/2006" xmlns:o="urn:schemas-microsoft-com:office:office" xmlns:r="http://schemas.openxmlformats.org/officeDocument/2006/relationships" xmlns:m="http://schemas.openxmlformats.org/officeDocument/2006/math" xmlns:v="urn:schemas-microsoft-com:vml" xmlns:wp14="http://schemas.microsoft.com/office/word/2010/wordprocessingDrawing" xmlns:wp="http://schemas.openxmlformats.org/drawingml/2006/wordprocessingDrawing" xmlns:w10="urn:schemas-microsoft-com:office:word" xmlns:w="http://schemas.openxmlformats.org/wordprocessingml/2006/main" xmlns:w14="http://schemas.microsoft.com/office/word/2010/wordml" xmlns:wpg="http://schemas.microsoft.com/office/word/2010/wordprocessingGroup" xmlns:wpi="http://schemas.microsoft.com/office/word/2010/wordprocessingInk" xmlns:wne="http://schemas.microsoft.com/office/word/2006/wordml" xmlns:wps="http://schemas.microsoft.com/office/word/2010/wordprocessingShape" mc:Ignorable="w14 wp14">
   <w:p>
     <w:pPr>
-      <w:pStyle w:val="Header"/>
+      <w:pStyle w:val="Encabezado"/>
       <w:jc w:val="right"/>
       <w:rPr>
         <w:color w:val="5B9BD5" w:themeColor="accent1"/>
@@ -2114,6 +2191,7 @@
         <w:dataBinding w:prefixMappings="xmlns:ns0='http://purl.org/dc/elements/1.1/' xmlns:ns1='http://schemas.openxmlformats.org/package/2006/metadata/core-properties' " w:xpath="/ns1:coreProperties[1]/ns0:title[1]" w:storeItemID="{6C3C8BC8-F283-45AE-878A-BAB7291924A1}"/>
         <w:text/>
       </w:sdtPr>
+      <w:sdtEndPr/>
       <w:sdtContent>
         <w:r>
           <w:rPr>
@@ -2145,6 +2223,7 @@
         <w:dataBinding w:prefixMappings="xmlns:ns0='http://purl.org/dc/elements/1.1/' xmlns:ns1='http://schemas.openxmlformats.org/package/2006/metadata/core-properties' " w:xpath="/ns1:coreProperties[1]/ns0:creator[1]" w:storeItemID="{6C3C8BC8-F283-45AE-878A-BAB7291924A1}"/>
         <w:text/>
       </w:sdtPr>
+      <w:sdtEndPr/>
       <w:sdtContent>
         <w:r>
           <w:rPr>
@@ -2158,15 +2237,15 @@
   </w:p>
   <w:p>
     <w:pPr>
-      <w:pStyle w:val="Header"/>
+      <w:pStyle w:val="Encabezado"/>
     </w:pPr>
   </w:p>
 </w:hdr>
 </file>
 
 <file path=word/numbering.xml><?xml version="1.0" encoding="utf-8"?>
-<w:numbering xmlns:wpc="http://schemas.microsoft.com/office/word/2010/wordprocessingCanvas" xmlns:cx="http://schemas.microsoft.com/office/drawing/2014/chartex" xmlns:cx1="http://schemas.microsoft.com/office/drawing/2015/9/8/chartex" xmlns:cx2="http://schemas.microsoft.com/office/drawing/2015/10/21/chartex" xmlns:cx3="http://schemas.microsoft.com/office/drawing/2016/5/9/chartex" xmlns:cx4="http://schemas.microsoft.com/office/drawing/2016/5/10/chartex" xmlns:cx5="http://schemas.microsoft.com/office/drawing/2016/5/11/chartex" xmlns:mc="http://schemas.openxmlformats.org/markup-compatibility/2006" xmlns:o="urn:schemas-microsoft-com:office:office" xmlns:r="http://schemas.openxmlformats.org/officeDocument/2006/relationships" xmlns:m="http://schemas.openxmlformats.org/officeDocument/2006/math" xmlns:v="urn:schemas-microsoft-com:vml" xmlns:wp14="http://schemas.microsoft.com/office/word/2010/wordprocessingDrawing" xmlns:wp="http://schemas.openxmlformats.org/drawingml/2006/wordprocessingDrawing" xmlns:w10="urn:schemas-microsoft-com:office:word" xmlns:w="http://schemas.openxmlformats.org/wordprocessingml/2006/main" xmlns:w14="http://schemas.microsoft.com/office/word/2010/wordml" xmlns:w15="http://schemas.microsoft.com/office/word/2012/wordml" xmlns:w16se="http://schemas.microsoft.com/office/word/2015/wordml/symex" xmlns:wpg="http://schemas.microsoft.com/office/word/2010/wordprocessingGroup" xmlns:wpi="http://schemas.microsoft.com/office/word/2010/wordprocessingInk" xmlns:wne="http://schemas.microsoft.com/office/word/2006/wordml" xmlns:wps="http://schemas.microsoft.com/office/word/2010/wordprocessingShape" mc:Ignorable="w14 w15 w16se wp14">
-  <w:abstractNum w:abstractNumId="0" w15:restartNumberingAfterBreak="0">
+<w:numbering xmlns:wpc="http://schemas.microsoft.com/office/word/2010/wordprocessingCanvas" xmlns:mc="http://schemas.openxmlformats.org/markup-compatibility/2006" xmlns:o="urn:schemas-microsoft-com:office:office" xmlns:r="http://schemas.openxmlformats.org/officeDocument/2006/relationships" xmlns:m="http://schemas.openxmlformats.org/officeDocument/2006/math" xmlns:v="urn:schemas-microsoft-com:vml" xmlns:wp14="http://schemas.microsoft.com/office/word/2010/wordprocessingDrawing" xmlns:wp="http://schemas.openxmlformats.org/drawingml/2006/wordprocessingDrawing" xmlns:w10="urn:schemas-microsoft-com:office:word" xmlns:w="http://schemas.openxmlformats.org/wordprocessingml/2006/main" xmlns:w14="http://schemas.microsoft.com/office/word/2010/wordml" xmlns:wpg="http://schemas.microsoft.com/office/word/2010/wordprocessingGroup" xmlns:wpi="http://schemas.microsoft.com/office/word/2010/wordprocessingInk" xmlns:wne="http://schemas.microsoft.com/office/word/2006/wordml" xmlns:wps="http://schemas.microsoft.com/office/word/2010/wordprocessingShape" mc:Ignorable="w14 wp14">
+  <w:abstractNum w:abstractNumId="0">
     <w:nsid w:val="0A28489C"/>
     <w:multiLevelType w:val="hybridMultilevel"/>
     <w:tmpl w:val="DB0C1AFA"/>
@@ -2279,7 +2358,7 @@
       </w:rPr>
     </w:lvl>
   </w:abstractNum>
-  <w:abstractNum w:abstractNumId="1" w15:restartNumberingAfterBreak="0">
+  <w:abstractNum w:abstractNumId="1">
     <w:nsid w:val="143F6672"/>
     <w:multiLevelType w:val="hybridMultilevel"/>
     <w:tmpl w:val="50C2AF5A"/>
@@ -2393,7 +2472,7 @@
       </w:rPr>
     </w:lvl>
   </w:abstractNum>
-  <w:abstractNum w:abstractNumId="2" w15:restartNumberingAfterBreak="0">
+  <w:abstractNum w:abstractNumId="2">
     <w:nsid w:val="20A33709"/>
     <w:multiLevelType w:val="hybridMultilevel"/>
     <w:tmpl w:val="2FB24FFE"/>
@@ -2479,7 +2558,7 @@
       </w:pPr>
     </w:lvl>
   </w:abstractNum>
-  <w:abstractNum w:abstractNumId="3" w15:restartNumberingAfterBreak="0">
+  <w:abstractNum w:abstractNumId="3">
     <w:nsid w:val="2FAE5555"/>
     <w:multiLevelType w:val="hybridMultilevel"/>
     <w:tmpl w:val="BD0AB102"/>
@@ -2592,7 +2671,7 @@
       </w:rPr>
     </w:lvl>
   </w:abstractNum>
-  <w:abstractNum w:abstractNumId="4" w15:restartNumberingAfterBreak="0">
+  <w:abstractNum w:abstractNumId="4">
     <w:nsid w:val="308B0084"/>
     <w:multiLevelType w:val="hybridMultilevel"/>
     <w:tmpl w:val="0AD60C72"/>
@@ -2705,7 +2784,7 @@
       </w:rPr>
     </w:lvl>
   </w:abstractNum>
-  <w:abstractNum w:abstractNumId="5" w15:restartNumberingAfterBreak="0">
+  <w:abstractNum w:abstractNumId="5">
     <w:nsid w:val="57E71202"/>
     <w:multiLevelType w:val="hybridMultilevel"/>
     <w:tmpl w:val="37AC2E48"/>
@@ -2818,7 +2897,7 @@
       </w:rPr>
     </w:lvl>
   </w:abstractNum>
-  <w:abstractNum w:abstractNumId="6" w15:restartNumberingAfterBreak="0">
+  <w:abstractNum w:abstractNumId="6">
     <w:nsid w:val="5E72002E"/>
     <w:multiLevelType w:val="hybridMultilevel"/>
     <w:tmpl w:val="32AA17E0"/>
@@ -2929,7 +3008,7 @@
 </file>
 
 <file path=word/styles.xml><?xml version="1.0" encoding="utf-8"?>
-<w:styles xmlns:mc="http://schemas.openxmlformats.org/markup-compatibility/2006" xmlns:r="http://schemas.openxmlformats.org/officeDocument/2006/relationships" xmlns:w="http://schemas.openxmlformats.org/wordprocessingml/2006/main" xmlns:w14="http://schemas.microsoft.com/office/word/2010/wordml" xmlns:w15="http://schemas.microsoft.com/office/word/2012/wordml" xmlns:w16se="http://schemas.microsoft.com/office/word/2015/wordml/symex" mc:Ignorable="w14 w15 w16se">
+<w:styles xmlns:mc="http://schemas.openxmlformats.org/markup-compatibility/2006" xmlns:r="http://schemas.openxmlformats.org/officeDocument/2006/relationships" xmlns:w="http://schemas.openxmlformats.org/wordprocessingml/2006/main" xmlns:w14="http://schemas.microsoft.com/office/word/2010/wordml" mc:Ignorable="w14">
   <w:docDefaults>
     <w:rPrDefault>
       <w:rPr>
@@ -2945,391 +3024,154 @@
       </w:pPr>
     </w:pPrDefault>
   </w:docDefaults>
-  <w:latentStyles w:defLockedState="0" w:defUIPriority="99" w:defSemiHidden="0" w:defUnhideWhenUsed="0" w:defQFormat="0" w:count="374">
-    <w:lsdException w:name="Normal" w:uiPriority="0" w:qFormat="1"/>
-    <w:lsdException w:name="heading 1" w:uiPriority="9" w:qFormat="1"/>
-    <w:lsdException w:name="heading 2" w:semiHidden="1" w:uiPriority="9" w:unhideWhenUsed="1" w:qFormat="1"/>
-    <w:lsdException w:name="heading 3" w:semiHidden="1" w:uiPriority="9" w:unhideWhenUsed="1" w:qFormat="1"/>
-    <w:lsdException w:name="heading 4" w:semiHidden="1" w:uiPriority="9" w:unhideWhenUsed="1" w:qFormat="1"/>
-    <w:lsdException w:name="heading 5" w:semiHidden="1" w:uiPriority="9" w:unhideWhenUsed="1" w:qFormat="1"/>
-    <w:lsdException w:name="heading 6" w:semiHidden="1" w:uiPriority="9" w:unhideWhenUsed="1" w:qFormat="1"/>
-    <w:lsdException w:name="heading 7" w:semiHidden="1" w:uiPriority="9" w:unhideWhenUsed="1" w:qFormat="1"/>
-    <w:lsdException w:name="heading 8" w:semiHidden="1" w:uiPriority="9" w:unhideWhenUsed="1" w:qFormat="1"/>
-    <w:lsdException w:name="heading 9" w:semiHidden="1" w:uiPriority="9" w:unhideWhenUsed="1" w:qFormat="1"/>
-    <w:lsdException w:name="index 1" w:semiHidden="1" w:unhideWhenUsed="1"/>
-    <w:lsdException w:name="index 2" w:semiHidden="1" w:unhideWhenUsed="1"/>
-    <w:lsdException w:name="index 3" w:semiHidden="1" w:unhideWhenUsed="1"/>
-    <w:lsdException w:name="index 4" w:semiHidden="1" w:unhideWhenUsed="1"/>
-    <w:lsdException w:name="index 5" w:semiHidden="1" w:unhideWhenUsed="1"/>
-    <w:lsdException w:name="index 6" w:semiHidden="1" w:unhideWhenUsed="1"/>
-    <w:lsdException w:name="index 7" w:semiHidden="1" w:unhideWhenUsed="1"/>
-    <w:lsdException w:name="index 8" w:semiHidden="1" w:unhideWhenUsed="1"/>
-    <w:lsdException w:name="index 9" w:semiHidden="1" w:unhideWhenUsed="1"/>
-    <w:lsdException w:name="toc 1" w:semiHidden="1" w:uiPriority="39" w:unhideWhenUsed="1"/>
-    <w:lsdException w:name="toc 2" w:semiHidden="1" w:uiPriority="39" w:unhideWhenUsed="1"/>
-    <w:lsdException w:name="toc 3" w:semiHidden="1" w:uiPriority="39" w:unhideWhenUsed="1"/>
-    <w:lsdException w:name="toc 4" w:semiHidden="1" w:uiPriority="39" w:unhideWhenUsed="1"/>
-    <w:lsdException w:name="toc 5" w:semiHidden="1" w:uiPriority="39" w:unhideWhenUsed="1"/>
-    <w:lsdException w:name="toc 6" w:semiHidden="1" w:uiPriority="39" w:unhideWhenUsed="1"/>
-    <w:lsdException w:name="toc 7" w:semiHidden="1" w:uiPriority="39" w:unhideWhenUsed="1"/>
-    <w:lsdException w:name="toc 8" w:semiHidden="1" w:uiPriority="39" w:unhideWhenUsed="1"/>
-    <w:lsdException w:name="toc 9" w:semiHidden="1" w:uiPriority="39" w:unhideWhenUsed="1"/>
-    <w:lsdException w:name="Normal Indent" w:semiHidden="1" w:unhideWhenUsed="1"/>
-    <w:lsdException w:name="footnote text" w:semiHidden="1" w:unhideWhenUsed="1"/>
-    <w:lsdException w:name="annotation text" w:semiHidden="1" w:unhideWhenUsed="1"/>
-    <w:lsdException w:name="header" w:semiHidden="1" w:unhideWhenUsed="1"/>
-    <w:lsdException w:name="footer" w:semiHidden="1" w:unhideWhenUsed="1"/>
-    <w:lsdException w:name="index heading" w:semiHidden="1" w:unhideWhenUsed="1"/>
-    <w:lsdException w:name="caption" w:semiHidden="1" w:uiPriority="35" w:unhideWhenUsed="1" w:qFormat="1"/>
-    <w:lsdException w:name="table of figures" w:semiHidden="1" w:unhideWhenUsed="1"/>
-    <w:lsdException w:name="envelope address" w:semiHidden="1" w:unhideWhenUsed="1"/>
-    <w:lsdException w:name="envelope return" w:semiHidden="1" w:unhideWhenUsed="1"/>
-    <w:lsdException w:name="footnote reference" w:semiHidden="1" w:unhideWhenUsed="1"/>
-    <w:lsdException w:name="annotation reference" w:semiHidden="1" w:unhideWhenUsed="1"/>
-    <w:lsdException w:name="line number" w:semiHidden="1" w:unhideWhenUsed="1"/>
-    <w:lsdException w:name="page number" w:semiHidden="1" w:unhideWhenUsed="1"/>
-    <w:lsdException w:name="endnote reference" w:semiHidden="1" w:unhideWhenUsed="1"/>
-    <w:lsdException w:name="endnote text" w:semiHidden="1" w:unhideWhenUsed="1"/>
-    <w:lsdException w:name="table of authorities" w:semiHidden="1" w:unhideWhenUsed="1"/>
-    <w:lsdException w:name="macro" w:semiHidden="1" w:unhideWhenUsed="1"/>
-    <w:lsdException w:name="toa heading" w:semiHidden="1" w:unhideWhenUsed="1"/>
-    <w:lsdException w:name="List" w:semiHidden="1" w:unhideWhenUsed="1"/>
-    <w:lsdException w:name="List Bullet" w:semiHidden="1" w:unhideWhenUsed="1"/>
-    <w:lsdException w:name="List Number" w:semiHidden="1" w:unhideWhenUsed="1"/>
-    <w:lsdException w:name="List 2" w:semiHidden="1" w:unhideWhenUsed="1"/>
-    <w:lsdException w:name="List 3" w:semiHidden="1" w:unhideWhenUsed="1"/>
-    <w:lsdException w:name="List 4" w:semiHidden="1" w:unhideWhenUsed="1"/>
-    <w:lsdException w:name="List 5" w:semiHidden="1" w:unhideWhenUsed="1"/>
-    <w:lsdException w:name="List Bullet 2" w:semiHidden="1" w:unhideWhenUsed="1"/>
-    <w:lsdException w:name="List Bullet 3" w:semiHidden="1" w:unhideWhenUsed="1"/>
-    <w:lsdException w:name="List Bullet 4" w:semiHidden="1" w:unhideWhenUsed="1"/>
-    <w:lsdException w:name="List Bullet 5" w:semiHidden="1" w:unhideWhenUsed="1"/>
-    <w:lsdException w:name="List Number 2" w:semiHidden="1" w:unhideWhenUsed="1"/>
-    <w:lsdException w:name="List Number 3" w:semiHidden="1" w:unhideWhenUsed="1"/>
-    <w:lsdException w:name="List Number 4" w:semiHidden="1" w:unhideWhenUsed="1"/>
-    <w:lsdException w:name="List Number 5" w:semiHidden="1" w:unhideWhenUsed="1"/>
-    <w:lsdException w:name="Title" w:uiPriority="10" w:qFormat="1"/>
-    <w:lsdException w:name="Closing" w:semiHidden="1" w:unhideWhenUsed="1"/>
-    <w:lsdException w:name="Signature" w:semiHidden="1" w:unhideWhenUsed="1"/>
-    <w:lsdException w:name="Default Paragraph Font" w:semiHidden="1" w:uiPriority="1" w:unhideWhenUsed="1"/>
-    <w:lsdException w:name="Body Text" w:semiHidden="1" w:unhideWhenUsed="1"/>
-    <w:lsdException w:name="Body Text Indent" w:semiHidden="1" w:unhideWhenUsed="1"/>
-    <w:lsdException w:name="List Continue" w:semiHidden="1" w:unhideWhenUsed="1"/>
-    <w:lsdException w:name="List Continue 2" w:semiHidden="1" w:unhideWhenUsed="1"/>
-    <w:lsdException w:name="List Continue 3" w:semiHidden="1" w:unhideWhenUsed="1"/>
-    <w:lsdException w:name="List Continue 4" w:semiHidden="1" w:unhideWhenUsed="1"/>
-    <w:lsdException w:name="List Continue 5" w:semiHidden="1" w:unhideWhenUsed="1"/>
-    <w:lsdException w:name="Message Header" w:semiHidden="1" w:unhideWhenUsed="1"/>
-    <w:lsdException w:name="Subtitle" w:uiPriority="11" w:qFormat="1"/>
-    <w:lsdException w:name="Salutation" w:semiHidden="1" w:unhideWhenUsed="1"/>
-    <w:lsdException w:name="Date" w:semiHidden="1" w:unhideWhenUsed="1"/>
-    <w:lsdException w:name="Body Text First Indent" w:semiHidden="1" w:unhideWhenUsed="1"/>
-    <w:lsdException w:name="Body Text First Indent 2" w:semiHidden="1" w:unhideWhenUsed="1"/>
-    <w:lsdException w:name="Note Heading" w:semiHidden="1" w:unhideWhenUsed="1"/>
-    <w:lsdException w:name="Body Text 2" w:semiHidden="1" w:unhideWhenUsed="1"/>
-    <w:lsdException w:name="Body Text 3" w:semiHidden="1" w:unhideWhenUsed="1"/>
-    <w:lsdException w:name="Body Text Indent 2" w:semiHidden="1" w:unhideWhenUsed="1"/>
-    <w:lsdException w:name="Body Text Indent 3" w:semiHidden="1" w:unhideWhenUsed="1"/>
-    <w:lsdException w:name="Block Text" w:semiHidden="1" w:unhideWhenUsed="1"/>
-    <w:lsdException w:name="Hyperlink" w:semiHidden="1" w:unhideWhenUsed="1"/>
-    <w:lsdException w:name="FollowedHyperlink" w:semiHidden="1" w:unhideWhenUsed="1"/>
-    <w:lsdException w:name="Strong" w:uiPriority="22" w:qFormat="1"/>
-    <w:lsdException w:name="Emphasis" w:uiPriority="20" w:qFormat="1"/>
-    <w:lsdException w:name="Document Map" w:semiHidden="1" w:unhideWhenUsed="1"/>
-    <w:lsdException w:name="Plain Text" w:semiHidden="1" w:unhideWhenUsed="1"/>
-    <w:lsdException w:name="E-mail Signature" w:semiHidden="1" w:unhideWhenUsed="1"/>
-    <w:lsdException w:name="HTML Top of Form" w:semiHidden="1" w:unhideWhenUsed="1"/>
-    <w:lsdException w:name="HTML Bottom of Form" w:semiHidden="1" w:unhideWhenUsed="1"/>
-    <w:lsdException w:name="Normal (Web)" w:semiHidden="1" w:unhideWhenUsed="1"/>
-    <w:lsdException w:name="HTML Acronym" w:semiHidden="1" w:unhideWhenUsed="1"/>
-    <w:lsdException w:name="HTML Address" w:semiHidden="1" w:unhideWhenUsed="1"/>
-    <w:lsdException w:name="HTML Cite" w:semiHidden="1" w:unhideWhenUsed="1"/>
-    <w:lsdException w:name="HTML Code" w:semiHidden="1" w:unhideWhenUsed="1"/>
-    <w:lsdException w:name="HTML Definition" w:semiHidden="1" w:unhideWhenUsed="1"/>
-    <w:lsdException w:name="HTML Keyboard" w:semiHidden="1" w:unhideWhenUsed="1"/>
-    <w:lsdException w:name="HTML Preformatted" w:semiHidden="1" w:unhideWhenUsed="1"/>
-    <w:lsdException w:name="HTML Sample" w:semiHidden="1" w:unhideWhenUsed="1"/>
-    <w:lsdException w:name="HTML Typewriter" w:semiHidden="1" w:unhideWhenUsed="1"/>
-    <w:lsdException w:name="HTML Variable" w:semiHidden="1" w:unhideWhenUsed="1"/>
-    <w:lsdException w:name="Normal Table" w:semiHidden="1" w:unhideWhenUsed="1"/>
-    <w:lsdException w:name="annotation subject" w:semiHidden="1" w:unhideWhenUsed="1"/>
-    <w:lsdException w:name="No List" w:semiHidden="1" w:unhideWhenUsed="1"/>
-    <w:lsdException w:name="Outline List 1" w:semiHidden="1" w:unhideWhenUsed="1"/>
-    <w:lsdException w:name="Outline List 2" w:semiHidden="1" w:unhideWhenUsed="1"/>
-    <w:lsdException w:name="Outline List 3" w:semiHidden="1" w:unhideWhenUsed="1"/>
-    <w:lsdException w:name="Table Simple 1" w:semiHidden="1" w:unhideWhenUsed="1"/>
-    <w:lsdException w:name="Table Simple 2" w:semiHidden="1" w:unhideWhenUsed="1"/>
-    <w:lsdException w:name="Table Simple 3" w:semiHidden="1" w:unhideWhenUsed="1"/>
-    <w:lsdException w:name="Table Classic 1" w:semiHidden="1" w:unhideWhenUsed="1"/>
-    <w:lsdException w:name="Table Classic 2" w:semiHidden="1" w:unhideWhenUsed="1"/>
-    <w:lsdException w:name="Table Classic 3" w:semiHidden="1" w:unhideWhenUsed="1"/>
-    <w:lsdException w:name="Table Classic 4" w:semiHidden="1" w:unhideWhenUsed="1"/>
-    <w:lsdException w:name="Table Colorful 1" w:semiHidden="1" w:unhideWhenUsed="1"/>
-    <w:lsdException w:name="Table Colorful 2" w:semiHidden="1" w:unhideWhenUsed="1"/>
-    <w:lsdException w:name="Table Colorful 3" w:semiHidden="1" w:unhideWhenUsed="1"/>
-    <w:lsdException w:name="Table Columns 1" w:semiHidden="1" w:unhideWhenUsed="1"/>
-    <w:lsdException w:name="Table Columns 2" w:semiHidden="1" w:unhideWhenUsed="1"/>
-    <w:lsdException w:name="Table Columns 3" w:semiHidden="1" w:unhideWhenUsed="1"/>
-    <w:lsdException w:name="Table Columns 4" w:semiHidden="1" w:unhideWhenUsed="1"/>
-    <w:lsdException w:name="Table Columns 5" w:semiHidden="1" w:unhideWhenUsed="1"/>
-    <w:lsdException w:name="Table Grid 1" w:semiHidden="1" w:unhideWhenUsed="1"/>
-    <w:lsdException w:name="Table Grid 2" w:semiHidden="1" w:unhideWhenUsed="1"/>
-    <w:lsdException w:name="Table Grid 3" w:semiHidden="1" w:unhideWhenUsed="1"/>
-    <w:lsdException w:name="Table Grid 4" w:semiHidden="1" w:unhideWhenUsed="1"/>
-    <w:lsdException w:name="Table Grid 5" w:semiHidden="1" w:unhideWhenUsed="1"/>
-    <w:lsdException w:name="Table Grid 6" w:semiHidden="1" w:unhideWhenUsed="1"/>
-    <w:lsdException w:name="Table Grid 7" w:semiHidden="1" w:unhideWhenUsed="1"/>
-    <w:lsdException w:name="Table Grid 8" w:semiHidden="1" w:unhideWhenUsed="1"/>
-    <w:lsdException w:name="Table List 1" w:semiHidden="1" w:unhideWhenUsed="1"/>
-    <w:lsdException w:name="Table List 2" w:semiHidden="1" w:unhideWhenUsed="1"/>
-    <w:lsdException w:name="Table List 3" w:semiHidden="1" w:unhideWhenUsed="1"/>
-    <w:lsdException w:name="Table List 4" w:semiHidden="1" w:unhideWhenUsed="1"/>
-    <w:lsdException w:name="Table List 5" w:semiHidden="1" w:unhideWhenUsed="1"/>
-    <w:lsdException w:name="Table List 6" w:semiHidden="1" w:unhideWhenUsed="1"/>
-    <w:lsdException w:name="Table List 7" w:semiHidden="1" w:unhideWhenUsed="1"/>
-    <w:lsdException w:name="Table List 8" w:semiHidden="1" w:unhideWhenUsed="1"/>
-    <w:lsdException w:name="Table 3D effects 1" w:semiHidden="1" w:unhideWhenUsed="1"/>
-    <w:lsdException w:name="Table 3D effects 2" w:semiHidden="1" w:unhideWhenUsed="1"/>
-    <w:lsdException w:name="Table 3D effects 3" w:semiHidden="1" w:unhideWhenUsed="1"/>
-    <w:lsdException w:name="Table Contemporary" w:semiHidden="1" w:unhideWhenUsed="1"/>
-    <w:lsdException w:name="Table Elegant" w:semiHidden="1" w:unhideWhenUsed="1"/>
-    <w:lsdException w:name="Table Professional" w:semiHidden="1" w:unhideWhenUsed="1"/>
-    <w:lsdException w:name="Table Subtle 1" w:semiHidden="1" w:unhideWhenUsed="1"/>
-    <w:lsdException w:name="Table Subtle 2" w:semiHidden="1" w:unhideWhenUsed="1"/>
-    <w:lsdException w:name="Table Web 1" w:semiHidden="1" w:unhideWhenUsed="1"/>
-    <w:lsdException w:name="Table Web 2" w:semiHidden="1" w:unhideWhenUsed="1"/>
-    <w:lsdException w:name="Table Web 3" w:semiHidden="1" w:unhideWhenUsed="1"/>
-    <w:lsdException w:name="Balloon Text" w:semiHidden="1" w:unhideWhenUsed="1"/>
-    <w:lsdException w:name="Table Grid" w:semiHidden="1" w:uiPriority="39" w:unhideWhenUsed="1"/>
-    <w:lsdException w:name="Table Theme" w:semiHidden="1" w:unhideWhenUsed="1"/>
-    <w:lsdException w:name="Placeholder Text" w:semiHidden="1"/>
-    <w:lsdException w:name="No Spacing" w:uiPriority="1" w:qFormat="1"/>
-    <w:lsdException w:name="Light Shading" w:uiPriority="60"/>
-    <w:lsdException w:name="Light List" w:uiPriority="61"/>
-    <w:lsdException w:name="Light Grid" w:uiPriority="62"/>
-    <w:lsdException w:name="Medium Shading 1" w:uiPriority="63"/>
-    <w:lsdException w:name="Medium Shading 2" w:uiPriority="64"/>
-    <w:lsdException w:name="Medium List 1" w:uiPriority="65"/>
-    <w:lsdException w:name="Medium List 2" w:uiPriority="66"/>
-    <w:lsdException w:name="Medium Grid 1" w:uiPriority="67"/>
-    <w:lsdException w:name="Medium Grid 2" w:uiPriority="68"/>
-    <w:lsdException w:name="Medium Grid 3" w:uiPriority="69"/>
-    <w:lsdException w:name="Dark List" w:uiPriority="70"/>
-    <w:lsdException w:name="Colorful Shading" w:uiPriority="71"/>
-    <w:lsdException w:name="Colorful List" w:uiPriority="72"/>
-    <w:lsdException w:name="Colorful Grid" w:uiPriority="73"/>
-    <w:lsdException w:name="Light Shading Accent 1" w:uiPriority="60"/>
-    <w:lsdException w:name="Light List Accent 1" w:uiPriority="61"/>
-    <w:lsdException w:name="Light Grid Accent 1" w:uiPriority="62"/>
-    <w:lsdException w:name="Medium Shading 1 Accent 1" w:uiPriority="63"/>
-    <w:lsdException w:name="Medium Shading 2 Accent 1" w:uiPriority="64"/>
-    <w:lsdException w:name="Medium List 1 Accent 1" w:uiPriority="65"/>
-    <w:lsdException w:name="Revision" w:semiHidden="1"/>
-    <w:lsdException w:name="List Paragraph" w:uiPriority="34" w:qFormat="1"/>
-    <w:lsdException w:name="Quote" w:uiPriority="29" w:qFormat="1"/>
-    <w:lsdException w:name="Intense Quote" w:uiPriority="30" w:qFormat="1"/>
-    <w:lsdException w:name="Medium List 2 Accent 1" w:uiPriority="66"/>
-    <w:lsdException w:name="Medium Grid 1 Accent 1" w:uiPriority="67"/>
-    <w:lsdException w:name="Medium Grid 2 Accent 1" w:uiPriority="68"/>
-    <w:lsdException w:name="Medium Grid 3 Accent 1" w:uiPriority="69"/>
-    <w:lsdException w:name="Dark List Accent 1" w:uiPriority="70"/>
-    <w:lsdException w:name="Colorful Shading Accent 1" w:uiPriority="71"/>
-    <w:lsdException w:name="Colorful List Accent 1" w:uiPriority="72"/>
-    <w:lsdException w:name="Colorful Grid Accent 1" w:uiPriority="73"/>
-    <w:lsdException w:name="Light Shading Accent 2" w:uiPriority="60"/>
-    <w:lsdException w:name="Light List Accent 2" w:uiPriority="61"/>
-    <w:lsdException w:name="Light Grid Accent 2" w:uiPriority="62"/>
-    <w:lsdException w:name="Medium Shading 1 Accent 2" w:uiPriority="63"/>
-    <w:lsdException w:name="Medium Shading 2 Accent 2" w:uiPriority="64"/>
-    <w:lsdException w:name="Medium List 1 Accent 2" w:uiPriority="65"/>
-    <w:lsdException w:name="Medium List 2 Accent 2" w:uiPriority="66"/>
-    <w:lsdException w:name="Medium Grid 1 Accent 2" w:uiPriority="67"/>
-    <w:lsdException w:name="Medium Grid 2 Accent 2" w:uiPriority="68"/>
-    <w:lsdException w:name="Medium Grid 3 Accent 2" w:uiPriority="69"/>
-    <w:lsdException w:name="Dark List Accent 2" w:uiPriority="70"/>
-    <w:lsdException w:name="Colorful Shading Accent 2" w:uiPriority="71"/>
-    <w:lsdException w:name="Colorful List Accent 2" w:uiPriority="72"/>
-    <w:lsdException w:name="Colorful Grid Accent 2" w:uiPriority="73"/>
-    <w:lsdException w:name="Light Shading Accent 3" w:uiPriority="60"/>
-    <w:lsdException w:name="Light List Accent 3" w:uiPriority="61"/>
-    <w:lsdException w:name="Light Grid Accent 3" w:uiPriority="62"/>
-    <w:lsdException w:name="Medium Shading 1 Accent 3" w:uiPriority="63"/>
-    <w:lsdException w:name="Medium Shading 2 Accent 3" w:uiPriority="64"/>
-    <w:lsdException w:name="Medium List 1 Accent 3" w:uiPriority="65"/>
-    <w:lsdException w:name="Medium List 2 Accent 3" w:uiPriority="66"/>
-    <w:lsdException w:name="Medium Grid 1 Accent 3" w:uiPriority="67"/>
-    <w:lsdException w:name="Medium Grid 2 Accent 3" w:uiPriority="68"/>
-    <w:lsdException w:name="Medium Grid 3 Accent 3" w:uiPriority="69"/>
-    <w:lsdException w:name="Dark List Accent 3" w:uiPriority="70"/>
-    <w:lsdException w:name="Colorful Shading Accent 3" w:uiPriority="71"/>
-    <w:lsdException w:name="Colorful List Accent 3" w:uiPriority="72"/>
-    <w:lsdException w:name="Colorful Grid Accent 3" w:uiPriority="73"/>
-    <w:lsdException w:name="Light Shading Accent 4" w:uiPriority="60"/>
-    <w:lsdException w:name="Light List Accent 4" w:uiPriority="61"/>
-    <w:lsdException w:name="Light Grid Accent 4" w:uiPriority="62"/>
-    <w:lsdException w:name="Medium Shading 1 Accent 4" w:uiPriority="63"/>
-    <w:lsdException w:name="Medium Shading 2 Accent 4" w:uiPriority="64"/>
-    <w:lsdException w:name="Medium List 1 Accent 4" w:uiPriority="65"/>
-    <w:lsdException w:name="Medium List 2 Accent 4" w:uiPriority="66"/>
-    <w:lsdException w:name="Medium Grid 1 Accent 4" w:uiPriority="67"/>
-    <w:lsdException w:name="Medium Grid 2 Accent 4" w:uiPriority="68"/>
-    <w:lsdException w:name="Medium Grid 3 Accent 4" w:uiPriority="69"/>
-    <w:lsdException w:name="Dark List Accent 4" w:uiPriority="70"/>
-    <w:lsdException w:name="Colorful Shading Accent 4" w:uiPriority="71"/>
-    <w:lsdException w:name="Colorful List Accent 4" w:uiPriority="72"/>
-    <w:lsdException w:name="Colorful Grid Accent 4" w:uiPriority="73"/>
-    <w:lsdException w:name="Light Shading Accent 5" w:uiPriority="60"/>
-    <w:lsdException w:name="Light List Accent 5" w:uiPriority="61"/>
-    <w:lsdException w:name="Light Grid Accent 5" w:uiPriority="62"/>
-    <w:lsdException w:name="Medium Shading 1 Accent 5" w:uiPriority="63"/>
-    <w:lsdException w:name="Medium Shading 2 Accent 5" w:uiPriority="64"/>
-    <w:lsdException w:name="Medium List 1 Accent 5" w:uiPriority="65"/>
-    <w:lsdException w:name="Medium List 2 Accent 5" w:uiPriority="66"/>
-    <w:lsdException w:name="Medium Grid 1 Accent 5" w:uiPriority="67"/>
-    <w:lsdException w:name="Medium Grid 2 Accent 5" w:uiPriority="68"/>
-    <w:lsdException w:name="Medium Grid 3 Accent 5" w:uiPriority="69"/>
-    <w:lsdException w:name="Dark List Accent 5" w:uiPriority="70"/>
-    <w:lsdException w:name="Colorful Shading Accent 5" w:uiPriority="71"/>
-    <w:lsdException w:name="Colorful List Accent 5" w:uiPriority="72"/>
-    <w:lsdException w:name="Colorful Grid Accent 5" w:uiPriority="73"/>
-    <w:lsdException w:name="Light Shading Accent 6" w:uiPriority="60"/>
-    <w:lsdException w:name="Light List Accent 6" w:uiPriority="61"/>
-    <w:lsdException w:name="Light Grid Accent 6" w:uiPriority="62"/>
-    <w:lsdException w:name="Medium Shading 1 Accent 6" w:uiPriority="63"/>
-    <w:lsdException w:name="Medium Shading 2 Accent 6" w:uiPriority="64"/>
-    <w:lsdException w:name="Medium List 1 Accent 6" w:uiPriority="65"/>
-    <w:lsdException w:name="Medium List 2 Accent 6" w:uiPriority="66"/>
-    <w:lsdException w:name="Medium Grid 1 Accent 6" w:uiPriority="67"/>
-    <w:lsdException w:name="Medium Grid 2 Accent 6" w:uiPriority="68"/>
-    <w:lsdException w:name="Medium Grid 3 Accent 6" w:uiPriority="69"/>
-    <w:lsdException w:name="Dark List Accent 6" w:uiPriority="70"/>
-    <w:lsdException w:name="Colorful Shading Accent 6" w:uiPriority="71"/>
-    <w:lsdException w:name="Colorful List Accent 6" w:uiPriority="72"/>
-    <w:lsdException w:name="Colorful Grid Accent 6" w:uiPriority="73"/>
-    <w:lsdException w:name="Subtle Emphasis" w:uiPriority="19" w:qFormat="1"/>
-    <w:lsdException w:name="Intense Emphasis" w:uiPriority="21" w:qFormat="1"/>
-    <w:lsdException w:name="Subtle Reference" w:uiPriority="31" w:qFormat="1"/>
-    <w:lsdException w:name="Intense Reference" w:uiPriority="32" w:qFormat="1"/>
-    <w:lsdException w:name="Book Title" w:uiPriority="33" w:qFormat="1"/>
-    <w:lsdException w:name="Bibliography" w:semiHidden="1" w:uiPriority="37" w:unhideWhenUsed="1"/>
-    <w:lsdException w:name="TOC Heading" w:semiHidden="1" w:uiPriority="39" w:unhideWhenUsed="1" w:qFormat="1"/>
-    <w:lsdException w:name="Plain Table 1" w:uiPriority="41"/>
-    <w:lsdException w:name="Plain Table 2" w:uiPriority="42"/>
-    <w:lsdException w:name="Plain Table 3" w:uiPriority="43"/>
-    <w:lsdException w:name="Plain Table 4" w:uiPriority="44"/>
-    <w:lsdException w:name="Plain Table 5" w:uiPriority="45"/>
-    <w:lsdException w:name="Grid Table Light" w:uiPriority="40"/>
-    <w:lsdException w:name="Grid Table 1 Light" w:uiPriority="46"/>
-    <w:lsdException w:name="Grid Table 2" w:uiPriority="47"/>
-    <w:lsdException w:name="Grid Table 3" w:uiPriority="48"/>
-    <w:lsdException w:name="Grid Table 4" w:uiPriority="49"/>
-    <w:lsdException w:name="Grid Table 5 Dark" w:uiPriority="50"/>
-    <w:lsdException w:name="Grid Table 6 Colorful" w:uiPriority="51"/>
-    <w:lsdException w:name="Grid Table 7 Colorful" w:uiPriority="52"/>
-    <w:lsdException w:name="Grid Table 1 Light Accent 1" w:uiPriority="46"/>
-    <w:lsdException w:name="Grid Table 2 Accent 1" w:uiPriority="47"/>
-    <w:lsdException w:name="Grid Table 3 Accent 1" w:uiPriority="48"/>
-    <w:lsdException w:name="Grid Table 4 Accent 1" w:uiPriority="49"/>
-    <w:lsdException w:name="Grid Table 5 Dark Accent 1" w:uiPriority="50"/>
-    <w:lsdException w:name="Grid Table 6 Colorful Accent 1" w:uiPriority="51"/>
-    <w:lsdException w:name="Grid Table 7 Colorful Accent 1" w:uiPriority="52"/>
-    <w:lsdException w:name="Grid Table 1 Light Accent 2" w:uiPriority="46"/>
-    <w:lsdException w:name="Grid Table 2 Accent 2" w:uiPriority="47"/>
-    <w:lsdException w:name="Grid Table 3 Accent 2" w:uiPriority="48"/>
-    <w:lsdException w:name="Grid Table 4 Accent 2" w:uiPriority="49"/>
-    <w:lsdException w:name="Grid Table 5 Dark Accent 2" w:uiPriority="50"/>
-    <w:lsdException w:name="Grid Table 6 Colorful Accent 2" w:uiPriority="51"/>
-    <w:lsdException w:name="Grid Table 7 Colorful Accent 2" w:uiPriority="52"/>
-    <w:lsdException w:name="Grid Table 1 Light Accent 3" w:uiPriority="46"/>
-    <w:lsdException w:name="Grid Table 2 Accent 3" w:uiPriority="47"/>
-    <w:lsdException w:name="Grid Table 3 Accent 3" w:uiPriority="48"/>
-    <w:lsdException w:name="Grid Table 4 Accent 3" w:uiPriority="49"/>
-    <w:lsdException w:name="Grid Table 5 Dark Accent 3" w:uiPriority="50"/>
-    <w:lsdException w:name="Grid Table 6 Colorful Accent 3" w:uiPriority="51"/>
-    <w:lsdException w:name="Grid Table 7 Colorful Accent 3" w:uiPriority="52"/>
-    <w:lsdException w:name="Grid Table 1 Light Accent 4" w:uiPriority="46"/>
-    <w:lsdException w:name="Grid Table 2 Accent 4" w:uiPriority="47"/>
-    <w:lsdException w:name="Grid Table 3 Accent 4" w:uiPriority="48"/>
-    <w:lsdException w:name="Grid Table 4 Accent 4" w:uiPriority="49"/>
-    <w:lsdException w:name="Grid Table 5 Dark Accent 4" w:uiPriority="50"/>
-    <w:lsdException w:name="Grid Table 6 Colorful Accent 4" w:uiPriority="51"/>
-    <w:lsdException w:name="Grid Table 7 Colorful Accent 4" w:uiPriority="52"/>
-    <w:lsdException w:name="Grid Table 1 Light Accent 5" w:uiPriority="46"/>
-    <w:lsdException w:name="Grid Table 2 Accent 5" w:uiPriority="47"/>
-    <w:lsdException w:name="Grid Table 3 Accent 5" w:uiPriority="48"/>
-    <w:lsdException w:name="Grid Table 4 Accent 5" w:uiPriority="49"/>
-    <w:lsdException w:name="Grid Table 5 Dark Accent 5" w:uiPriority="50"/>
-    <w:lsdException w:name="Grid Table 6 Colorful Accent 5" w:uiPriority="51"/>
-    <w:lsdException w:name="Grid Table 7 Colorful Accent 5" w:uiPriority="52"/>
-    <w:lsdException w:name="Grid Table 1 Light Accent 6" w:uiPriority="46"/>
-    <w:lsdException w:name="Grid Table 2 Accent 6" w:uiPriority="47"/>
-    <w:lsdException w:name="Grid Table 3 Accent 6" w:uiPriority="48"/>
-    <w:lsdException w:name="Grid Table 4 Accent 6" w:uiPriority="49"/>
-    <w:lsdException w:name="Grid Table 5 Dark Accent 6" w:uiPriority="50"/>
-    <w:lsdException w:name="Grid Table 6 Colorful Accent 6" w:uiPriority="51"/>
-    <w:lsdException w:name="Grid Table 7 Colorful Accent 6" w:uiPriority="52"/>
-    <w:lsdException w:name="List Table 1 Light" w:uiPriority="46"/>
-    <w:lsdException w:name="List Table 2" w:uiPriority="47"/>
-    <w:lsdException w:name="List Table 3" w:uiPriority="48"/>
-    <w:lsdException w:name="List Table 4" w:uiPriority="49"/>
-    <w:lsdException w:name="List Table 5 Dark" w:uiPriority="50"/>
-    <w:lsdException w:name="List Table 6 Colorful" w:uiPriority="51"/>
-    <w:lsdException w:name="List Table 7 Colorful" w:uiPriority="52"/>
-    <w:lsdException w:name="List Table 1 Light Accent 1" w:uiPriority="46"/>
-    <w:lsdException w:name="List Table 2 Accent 1" w:uiPriority="47"/>
-    <w:lsdException w:name="List Table 3 Accent 1" w:uiPriority="48"/>
-    <w:lsdException w:name="List Table 4 Accent 1" w:uiPriority="49"/>
-    <w:lsdException w:name="List Table 5 Dark Accent 1" w:uiPriority="50"/>
-    <w:lsdException w:name="List Table 6 Colorful Accent 1" w:uiPriority="51"/>
-    <w:lsdException w:name="List Table 7 Colorful Accent 1" w:uiPriority="52"/>
-    <w:lsdException w:name="List Table 1 Light Accent 2" w:uiPriority="46"/>
-    <w:lsdException w:name="List Table 2 Accent 2" w:uiPriority="47"/>
-    <w:lsdException w:name="List Table 3 Accent 2" w:uiPriority="48"/>
-    <w:lsdException w:name="List Table 4 Accent 2" w:uiPriority="49"/>
-    <w:lsdException w:name="List Table 5 Dark Accent 2" w:uiPriority="50"/>
-    <w:lsdException w:name="List Table 6 Colorful Accent 2" w:uiPriority="51"/>
-    <w:lsdException w:name="List Table 7 Colorful Accent 2" w:uiPriority="52"/>
-    <w:lsdException w:name="List Table 1 Light Accent 3" w:uiPriority="46"/>
-    <w:lsdException w:name="List Table 2 Accent 3" w:uiPriority="47"/>
-    <w:lsdException w:name="List Table 3 Accent 3" w:uiPriority="48"/>
-    <w:lsdException w:name="List Table 4 Accent 3" w:uiPriority="49"/>
-    <w:lsdException w:name="List Table 5 Dark Accent 3" w:uiPriority="50"/>
-    <w:lsdException w:name="List Table 6 Colorful Accent 3" w:uiPriority="51"/>
-    <w:lsdException w:name="List Table 7 Colorful Accent 3" w:uiPriority="52"/>
-    <w:lsdException w:name="List Table 1 Light Accent 4" w:uiPriority="46"/>
-    <w:lsdException w:name="List Table 2 Accent 4" w:uiPriority="47"/>
-    <w:lsdException w:name="List Table 3 Accent 4" w:uiPriority="48"/>
-    <w:lsdException w:name="List Table 4 Accent 4" w:uiPriority="49"/>
-    <w:lsdException w:name="List Table 5 Dark Accent 4" w:uiPriority="50"/>
-    <w:lsdException w:name="List Table 6 Colorful Accent 4" w:uiPriority="51"/>
-    <w:lsdException w:name="List Table 7 Colorful Accent 4" w:uiPriority="52"/>
-    <w:lsdException w:name="List Table 1 Light Accent 5" w:uiPriority="46"/>
-    <w:lsdException w:name="List Table 2 Accent 5" w:uiPriority="47"/>
-    <w:lsdException w:name="List Table 3 Accent 5" w:uiPriority="48"/>
-    <w:lsdException w:name="List Table 4 Accent 5" w:uiPriority="49"/>
-    <w:lsdException w:name="List Table 5 Dark Accent 5" w:uiPriority="50"/>
-    <w:lsdException w:name="List Table 6 Colorful Accent 5" w:uiPriority="51"/>
-    <w:lsdException w:name="List Table 7 Colorful Accent 5" w:uiPriority="52"/>
-    <w:lsdException w:name="List Table 1 Light Accent 6" w:uiPriority="46"/>
-    <w:lsdException w:name="List Table 2 Accent 6" w:uiPriority="47"/>
-    <w:lsdException w:name="List Table 3 Accent 6" w:uiPriority="48"/>
-    <w:lsdException w:name="List Table 4 Accent 6" w:uiPriority="49"/>
-    <w:lsdException w:name="List Table 5 Dark Accent 6" w:uiPriority="50"/>
-    <w:lsdException w:name="List Table 6 Colorful Accent 6" w:uiPriority="51"/>
-    <w:lsdException w:name="List Table 7 Colorful Accent 6" w:uiPriority="52"/>
-    <w:lsdException w:name="Mention" w:semiHidden="1" w:unhideWhenUsed="1"/>
-    <w:lsdException w:name="Smart Hyperlink" w:semiHidden="1" w:unhideWhenUsed="1"/>
-    <w:lsdException w:name="Hashtag" w:semiHidden="1" w:unhideWhenUsed="1"/>
+  <w:latentStyles w:defLockedState="0" w:defUIPriority="99" w:defSemiHidden="1" w:defUnhideWhenUsed="1" w:defQFormat="0" w:count="267">
+    <w:lsdException w:name="Normal" w:semiHidden="0" w:uiPriority="0" w:unhideWhenUsed="0" w:qFormat="1"/>
+    <w:lsdException w:name="heading 1" w:semiHidden="0" w:uiPriority="9" w:unhideWhenUsed="0" w:qFormat="1"/>
+    <w:lsdException w:name="heading 2" w:uiPriority="9" w:qFormat="1"/>
+    <w:lsdException w:name="heading 3" w:uiPriority="9" w:qFormat="1"/>
+    <w:lsdException w:name="heading 4" w:uiPriority="9" w:qFormat="1"/>
+    <w:lsdException w:name="heading 5" w:uiPriority="9" w:qFormat="1"/>
+    <w:lsdException w:name="heading 6" w:uiPriority="9" w:qFormat="1"/>
+    <w:lsdException w:name="heading 7" w:uiPriority="9" w:qFormat="1"/>
+    <w:lsdException w:name="heading 8" w:uiPriority="9" w:qFormat="1"/>
+    <w:lsdException w:name="heading 9" w:uiPriority="9" w:qFormat="1"/>
+    <w:lsdException w:name="toc 1" w:uiPriority="39"/>
+    <w:lsdException w:name="toc 2" w:uiPriority="39"/>
+    <w:lsdException w:name="toc 3" w:uiPriority="39"/>
+    <w:lsdException w:name="toc 4" w:uiPriority="39"/>
+    <w:lsdException w:name="toc 5" w:uiPriority="39"/>
+    <w:lsdException w:name="toc 6" w:uiPriority="39"/>
+    <w:lsdException w:name="toc 7" w:uiPriority="39"/>
+    <w:lsdException w:name="toc 8" w:uiPriority="39"/>
+    <w:lsdException w:name="toc 9" w:uiPriority="39"/>
+    <w:lsdException w:name="caption" w:uiPriority="35" w:qFormat="1"/>
+    <w:lsdException w:name="Title" w:semiHidden="0" w:uiPriority="10" w:unhideWhenUsed="0" w:qFormat="1"/>
+    <w:lsdException w:name="Default Paragraph Font" w:uiPriority="1"/>
+    <w:lsdException w:name="Subtitle" w:semiHidden="0" w:uiPriority="11" w:unhideWhenUsed="0" w:qFormat="1"/>
+    <w:lsdException w:name="Strong" w:semiHidden="0" w:uiPriority="22" w:unhideWhenUsed="0" w:qFormat="1"/>
+    <w:lsdException w:name="Emphasis" w:semiHidden="0" w:uiPriority="20" w:unhideWhenUsed="0" w:qFormat="1"/>
+    <w:lsdException w:name="Table Grid" w:uiPriority="39"/>
+    <w:lsdException w:name="Placeholder Text" w:unhideWhenUsed="0"/>
+    <w:lsdException w:name="No Spacing" w:semiHidden="0" w:uiPriority="1" w:unhideWhenUsed="0" w:qFormat="1"/>
+    <w:lsdException w:name="Light Shading" w:semiHidden="0" w:uiPriority="60" w:unhideWhenUsed="0"/>
+    <w:lsdException w:name="Light List" w:semiHidden="0" w:uiPriority="61" w:unhideWhenUsed="0"/>
+    <w:lsdException w:name="Light Grid" w:semiHidden="0" w:uiPriority="62" w:unhideWhenUsed="0"/>
+    <w:lsdException w:name="Medium Shading 1" w:semiHidden="0" w:uiPriority="63" w:unhideWhenUsed="0"/>
+    <w:lsdException w:name="Medium Shading 2" w:semiHidden="0" w:uiPriority="64" w:unhideWhenUsed="0"/>
+    <w:lsdException w:name="Medium List 1" w:semiHidden="0" w:uiPriority="65" w:unhideWhenUsed="0"/>
+    <w:lsdException w:name="Medium List 2" w:semiHidden="0" w:uiPriority="66" w:unhideWhenUsed="0"/>
+    <w:lsdException w:name="Medium Grid 1" w:semiHidden="0" w:uiPriority="67" w:unhideWhenUsed="0"/>
+    <w:lsdException w:name="Medium Grid 2" w:semiHidden="0" w:uiPriority="68" w:unhideWhenUsed="0"/>
+    <w:lsdException w:name="Medium Grid 3" w:semiHidden="0" w:uiPriority="69" w:unhideWhenUsed="0"/>
+    <w:lsdException w:name="Dark List" w:semiHidden="0" w:uiPriority="70" w:unhideWhenUsed="0"/>
+    <w:lsdException w:name="Colorful Shading" w:semiHidden="0" w:uiPriority="71" w:unhideWhenUsed="0"/>
+    <w:lsdException w:name="Colorful List" w:semiHidden="0" w:uiPriority="72" w:unhideWhenUsed="0"/>
+    <w:lsdException w:name="Colorful Grid" w:semiHidden="0" w:uiPriority="73" w:unhideWhenUsed="0"/>
+    <w:lsdException w:name="Light Shading Accent 1" w:semiHidden="0" w:uiPriority="60" w:unhideWhenUsed="0"/>
+    <w:lsdException w:name="Light List Accent 1" w:semiHidden="0" w:uiPriority="61" w:unhideWhenUsed="0"/>
+    <w:lsdException w:name="Light Grid Accent 1" w:semiHidden="0" w:uiPriority="62" w:unhideWhenUsed="0"/>
+    <w:lsdException w:name="Medium Shading 1 Accent 1" w:semiHidden="0" w:uiPriority="63" w:unhideWhenUsed="0"/>
+    <w:lsdException w:name="Medium Shading 2 Accent 1" w:semiHidden="0" w:uiPriority="64" w:unhideWhenUsed="0"/>
+    <w:lsdException w:name="Medium List 1 Accent 1" w:semiHidden="0" w:uiPriority="65" w:unhideWhenUsed="0"/>
+    <w:lsdException w:name="Revision" w:unhideWhenUsed="0"/>
+    <w:lsdException w:name="List Paragraph" w:semiHidden="0" w:uiPriority="34" w:unhideWhenUsed="0" w:qFormat="1"/>
+    <w:lsdException w:name="Quote" w:semiHidden="0" w:uiPriority="29" w:unhideWhenUsed="0" w:qFormat="1"/>
+    <w:lsdException w:name="Intense Quote" w:semiHidden="0" w:uiPriority="30" w:unhideWhenUsed="0" w:qFormat="1"/>
+    <w:lsdException w:name="Medium List 2 Accent 1" w:semiHidden="0" w:uiPriority="66" w:unhideWhenUsed="0"/>
+    <w:lsdException w:name="Medium Grid 1 Accent 1" w:semiHidden="0" w:uiPriority="67" w:unhideWhenUsed="0"/>
+    <w:lsdException w:name="Medium Grid 2 Accent 1" w:semiHidden="0" w:uiPriority="68" w:unhideWhenUsed="0"/>
+    <w:lsdException w:name="Medium Grid 3 Accent 1" w:semiHidden="0" w:uiPriority="69" w:unhideWhenUsed="0"/>
+    <w:lsdException w:name="Dark List Accent 1" w:semiHidden="0" w:uiPriority="70" w:unhideWhenUsed="0"/>
+    <w:lsdException w:name="Colorful Shading Accent 1" w:semiHidden="0" w:uiPriority="71" w:unhideWhenUsed="0"/>
+    <w:lsdException w:name="Colorful List Accent 1" w:semiHidden="0" w:uiPriority="72" w:unhideWhenUsed="0"/>
+    <w:lsdException w:name="Colorful Grid Accent 1" w:semiHidden="0" w:uiPriority="73" w:unhideWhenUsed="0"/>
+    <w:lsdException w:name="Light Shading Accent 2" w:semiHidden="0" w:uiPriority="60" w:unhideWhenUsed="0"/>
+    <w:lsdException w:name="Light List Accent 2" w:semiHidden="0" w:uiPriority="61" w:unhideWhenUsed="0"/>
+    <w:lsdException w:name="Light Grid Accent 2" w:semiHidden="0" w:uiPriority="62" w:unhideWhenUsed="0"/>
+    <w:lsdException w:name="Medium Shading 1 Accent 2" w:semiHidden="0" w:uiPriority="63" w:unhideWhenUsed="0"/>
+    <w:lsdException w:name="Medium Shading 2 Accent 2" w:semiHidden="0" w:uiPriority="64" w:unhideWhenUsed="0"/>
+    <w:lsdException w:name="Medium List 1 Accent 2" w:semiHidden="0" w:uiPriority="65" w:unhideWhenUsed="0"/>
+    <w:lsdException w:name="Medium List 2 Accent 2" w:semiHidden="0" w:uiPriority="66" w:unhideWhenUsed="0"/>
+    <w:lsdException w:name="Medium Grid 1 Accent 2" w:semiHidden="0" w:uiPriority="67" w:unhideWhenUsed="0"/>
+    <w:lsdException w:name="Medium Grid 2 Accent 2" w:semiHidden="0" w:uiPriority="68" w:unhideWhenUsed="0"/>
+    <w:lsdException w:name="Medium Grid 3 Accent 2" w:semiHidden="0" w:uiPriority="69" w:unhideWhenUsed="0"/>
+    <w:lsdException w:name="Dark List Accent 2" w:semiHidden="0" w:uiPriority="70" w:unhideWhenUsed="0"/>
+    <w:lsdException w:name="Colorful Shading Accent 2" w:semiHidden="0" w:uiPriority="71" w:unhideWhenUsed="0"/>
+    <w:lsdException w:name="Colorful List Accent 2" w:semiHidden="0" w:uiPriority="72" w:unhideWhenUsed="0"/>
+    <w:lsdException w:name="Colorful Grid Accent 2" w:semiHidden="0" w:uiPriority="73" w:unhideWhenUsed="0"/>
+    <w:lsdException w:name="Light Shading Accent 3" w:semiHidden="0" w:uiPriority="60" w:unhideWhenUsed="0"/>
+    <w:lsdException w:name="Light List Accent 3" w:semiHidden="0" w:uiPriority="61" w:unhideWhenUsed="0"/>
+    <w:lsdException w:name="Light Grid Accent 3" w:semiHidden="0" w:uiPriority="62" w:unhideWhenUsed="0"/>
+    <w:lsdException w:name="Medium Shading 1 Accent 3" w:semiHidden="0" w:uiPriority="63" w:unhideWhenUsed="0"/>
+    <w:lsdException w:name="Medium Shading 2 Accent 3" w:semiHidden="0" w:uiPriority="64" w:unhideWhenUsed="0"/>
+    <w:lsdException w:name="Medium List 1 Accent 3" w:semiHidden="0" w:uiPriority="65" w:unhideWhenUsed="0"/>
+    <w:lsdException w:name="Medium List 2 Accent 3" w:semiHidden="0" w:uiPriority="66" w:unhideWhenUsed="0"/>
+    <w:lsdException w:name="Medium Grid 1 Accent 3" w:semiHidden="0" w:uiPriority="67" w:unhideWhenUsed="0"/>
+    <w:lsdException w:name="Medium Grid 2 Accent 3" w:semiHidden="0" w:uiPriority="68" w:unhideWhenUsed="0"/>
+    <w:lsdException w:name="Medium Grid 3 Accent 3" w:semiHidden="0" w:uiPriority="69" w:unhideWhenUsed="0"/>
+    <w:lsdException w:name="Dark List Accent 3" w:semiHidden="0" w:uiPriority="70" w:unhideWhenUsed="0"/>
+    <w:lsdException w:name="Colorful Shading Accent 3" w:semiHidden="0" w:uiPriority="71" w:unhideWhenUsed="0"/>
+    <w:lsdException w:name="Colorful List Accent 3" w:semiHidden="0" w:uiPriority="72" w:unhideWhenUsed="0"/>
+    <w:lsdException w:name="Colorful Grid Accent 3" w:semiHidden="0" w:uiPriority="73" w:unhideWhenUsed="0"/>
+    <w:lsdException w:name="Light Shading Accent 4" w:semiHidden="0" w:uiPriority="60" w:unhideWhenUsed="0"/>
+    <w:lsdException w:name="Light List Accent 4" w:semiHidden="0" w:uiPriority="61" w:unhideWhenUsed="0"/>
+    <w:lsdException w:name="Light Grid Accent 4" w:semiHidden="0" w:uiPriority="62" w:unhideWhenUsed="0"/>
+    <w:lsdException w:name="Medium Shading 1 Accent 4" w:semiHidden="0" w:uiPriority="63" w:unhideWhenUsed="0"/>
+    <w:lsdException w:name="Medium Shading 2 Accent 4" w:semiHidden="0" w:uiPriority="64" w:unhideWhenUsed="0"/>
+    <w:lsdException w:name="Medium List 1 Accent 4" w:semiHidden="0" w:uiPriority="65" w:unhideWhenUsed="0"/>
+    <w:lsdException w:name="Medium List 2 Accent 4" w:semiHidden="0" w:uiPriority="66" w:unhideWhenUsed="0"/>
+    <w:lsdException w:name="Medium Grid 1 Accent 4" w:semiHidden="0" w:uiPriority="67" w:unhideWhenUsed="0"/>
+    <w:lsdException w:name="Medium Grid 2 Accent 4" w:semiHidden="0" w:uiPriority="68" w:unhideWhenUsed="0"/>
+    <w:lsdException w:name="Medium Grid 3 Accent 4" w:semiHidden="0" w:uiPriority="69" w:unhideWhenUsed="0"/>
+    <w:lsdException w:name="Dark List Accent 4" w:semiHidden="0" w:uiPriority="70" w:unhideWhenUsed="0"/>
+    <w:lsdException w:name="Colorful Shading Accent 4" w:semiHidden="0" w:uiPriority="71" w:unhideWhenUsed="0"/>
+    <w:lsdException w:name="Colorful List Accent 4" w:semiHidden="0" w:uiPriority="72" w:unhideWhenUsed="0"/>
+    <w:lsdException w:name="Colorful Grid Accent 4" w:semiHidden="0" w:uiPriority="73" w:unhideWhenUsed="0"/>
+    <w:lsdException w:name="Light Shading Accent 5" w:semiHidden="0" w:uiPriority="60" w:unhideWhenUsed="0"/>
+    <w:lsdException w:name="Light List Accent 5" w:semiHidden="0" w:uiPriority="61" w:unhideWhenUsed="0"/>
+    <w:lsdException w:name="Light Grid Accent 5" w:semiHidden="0" w:uiPriority="62" w:unhideWhenUsed="0"/>
+    <w:lsdException w:name="Medium Shading 1 Accent 5" w:semiHidden="0" w:uiPriority="63" w:unhideWhenUsed="0"/>
+    <w:lsdException w:name="Medium Shading 2 Accent 5" w:semiHidden="0" w:uiPriority="64" w:unhideWhenUsed="0"/>
+    <w:lsdException w:name="Medium List 1 Accent 5" w:semiHidden="0" w:uiPriority="65" w:unhideWhenUsed="0"/>
+    <w:lsdException w:name="Medium List 2 Accent 5" w:semiHidden="0" w:uiPriority="66" w:unhideWhenUsed="0"/>
+    <w:lsdException w:name="Medium Grid 1 Accent 5" w:semiHidden="0" w:uiPriority="67" w:unhideWhenUsed="0"/>
+    <w:lsdException w:name="Medium Grid 2 Accent 5" w:semiHidden="0" w:uiPriority="68" w:unhideWhenUsed="0"/>
+    <w:lsdException w:name="Medium Grid 3 Accent 5" w:semiHidden="0" w:uiPriority="69" w:unhideWhenUsed="0"/>
+    <w:lsdException w:name="Dark List Accent 5" w:semiHidden="0" w:uiPriority="70" w:unhideWhenUsed="0"/>
+    <w:lsdException w:name="Colorful Shading Accent 5" w:semiHidden="0" w:uiPriority="71" w:unhideWhenUsed="0"/>
+    <w:lsdException w:name="Colorful List Accent 5" w:semiHidden="0" w:uiPriority="72" w:unhideWhenUsed="0"/>
+    <w:lsdException w:name="Colorful Grid Accent 5" w:semiHidden="0" w:uiPriority="73" w:unhideWhenUsed="0"/>
+    <w:lsdException w:name="Light Shading Accent 6" w:semiHidden="0" w:uiPriority="60" w:unhideWhenUsed="0"/>
+    <w:lsdException w:name="Light List Accent 6" w:semiHidden="0" w:uiPriority="61" w:unhideWhenUsed="0"/>
+    <w:lsdException w:name="Light Grid Accent 6" w:semiHidden="0" w:uiPriority="62" w:unhideWhenUsed="0"/>
+    <w:lsdException w:name="Medium Shading 1 Accent 6" w:semiHidden="0" w:uiPriority="63" w:unhideWhenUsed="0"/>
+    <w:lsdException w:name="Medium Shading 2 Accent 6" w:semiHidden="0" w:uiPriority="64" w:unhideWhenUsed="0"/>
+    <w:lsdException w:name="Medium List 1 Accent 6" w:semiHidden="0" w:uiPriority="65" w:unhideWhenUsed="0"/>
+    <w:lsdException w:name="Medium List 2 Accent 6" w:semiHidden="0" w:uiPriority="66" w:unhideWhenUsed="0"/>
+    <w:lsdException w:name="Medium Grid 1 Accent 6" w:semiHidden="0" w:uiPriority="67" w:unhideWhenUsed="0"/>
+    <w:lsdException w:name="Medium Grid 2 Accent 6" w:semiHidden="0" w:uiPriority="68" w:unhideWhenUsed="0"/>
+    <w:lsdException w:name="Medium Grid 3 Accent 6" w:semiHidden="0" w:uiPriority="69" w:unhideWhenUsed="0"/>
+    <w:lsdException w:name="Dark List Accent 6" w:semiHidden="0" w:uiPriority="70" w:unhideWhenUsed="0"/>
+    <w:lsdException w:name="Colorful Shading Accent 6" w:semiHidden="0" w:uiPriority="71" w:unhideWhenUsed="0"/>
+    <w:lsdException w:name="Colorful List Accent 6" w:semiHidden="0" w:uiPriority="72" w:unhideWhenUsed="0"/>
+    <w:lsdException w:name="Colorful Grid Accent 6" w:semiHidden="0" w:uiPriority="73" w:unhideWhenUsed="0"/>
+    <w:lsdException w:name="Subtle Emphasis" w:semiHidden="0" w:uiPriority="19" w:unhideWhenUsed="0" w:qFormat="1"/>
+    <w:lsdException w:name="Intense Emphasis" w:semiHidden="0" w:uiPriority="21" w:unhideWhenUsed="0" w:qFormat="1"/>
+    <w:lsdException w:name="Subtle Reference" w:semiHidden="0" w:uiPriority="31" w:unhideWhenUsed="0" w:qFormat="1"/>
+    <w:lsdException w:name="Intense Reference" w:semiHidden="0" w:uiPriority="32" w:unhideWhenUsed="0" w:qFormat="1"/>
+    <w:lsdException w:name="Book Title" w:semiHidden="0" w:uiPriority="33" w:unhideWhenUsed="0" w:qFormat="1"/>
+    <w:lsdException w:name="Bibliography" w:uiPriority="37"/>
+    <w:lsdException w:name="TOC Heading" w:uiPriority="39" w:qFormat="1"/>
   </w:latentStyles>
   <w:style w:type="paragraph" w:default="1" w:styleId="Normal">
     <w:name w:val="Normal"/>
     <w:qFormat/>
   </w:style>
-  <w:style w:type="paragraph" w:styleId="Heading1">
+  <w:style w:type="paragraph" w:styleId="Ttulo1">
     <w:name w:val="heading 1"/>
     <w:basedOn w:val="Normal"/>
     <w:next w:val="Normal"/>
-    <w:link w:val="Heading1Char"/>
+    <w:link w:val="Ttulo1Car"/>
     <w:uiPriority w:val="9"/>
     <w:qFormat/>
     <w:rsid w:val="00855924"/>
@@ -3346,11 +3188,11 @@
       <w:szCs w:val="32"/>
     </w:rPr>
   </w:style>
-  <w:style w:type="paragraph" w:styleId="Heading2">
+  <w:style w:type="paragraph" w:styleId="Ttulo2">
     <w:name w:val="heading 2"/>
     <w:basedOn w:val="Normal"/>
     <w:next w:val="Normal"/>
-    <w:link w:val="Heading2Char"/>
+    <w:link w:val="Ttulo2Car"/>
     <w:uiPriority w:val="9"/>
     <w:unhideWhenUsed/>
     <w:qFormat/>
@@ -3368,11 +3210,11 @@
       <w:szCs w:val="26"/>
     </w:rPr>
   </w:style>
-  <w:style w:type="paragraph" w:styleId="Heading3">
+  <w:style w:type="paragraph" w:styleId="Ttulo3">
     <w:name w:val="heading 3"/>
     <w:basedOn w:val="Normal"/>
     <w:next w:val="Normal"/>
-    <w:link w:val="Heading3Char"/>
+    <w:link w:val="Ttulo3Car"/>
     <w:uiPriority w:val="9"/>
     <w:unhideWhenUsed/>
     <w:qFormat/>
@@ -3390,13 +3232,13 @@
       <w:szCs w:val="24"/>
     </w:rPr>
   </w:style>
-  <w:style w:type="character" w:default="1" w:styleId="DefaultParagraphFont">
+  <w:style w:type="character" w:default="1" w:styleId="Fuentedeprrafopredeter">
     <w:name w:val="Default Paragraph Font"/>
     <w:uiPriority w:val="1"/>
     <w:semiHidden/>
     <w:unhideWhenUsed/>
   </w:style>
-  <w:style w:type="table" w:default="1" w:styleId="TableNormal">
+  <w:style w:type="table" w:default="1" w:styleId="Tablanormal">
     <w:name w:val="Normal Table"/>
     <w:uiPriority w:val="99"/>
     <w:semiHidden/>
@@ -3411,16 +3253,16 @@
       </w:tblCellMar>
     </w:tblPr>
   </w:style>
-  <w:style w:type="numbering" w:default="1" w:styleId="NoList">
+  <w:style w:type="numbering" w:default="1" w:styleId="Sinlista">
     <w:name w:val="No List"/>
     <w:uiPriority w:val="99"/>
     <w:semiHidden/>
     <w:unhideWhenUsed/>
   </w:style>
-  <w:style w:type="character" w:customStyle="1" w:styleId="Heading1Char">
-    <w:name w:val="Heading 1 Char"/>
-    <w:basedOn w:val="DefaultParagraphFont"/>
-    <w:link w:val="Heading1"/>
+  <w:style w:type="character" w:customStyle="1" w:styleId="Ttulo1Car">
+    <w:name w:val="Título 1 Car"/>
+    <w:basedOn w:val="Fuentedeprrafopredeter"/>
+    <w:link w:val="Ttulo1"/>
     <w:uiPriority w:val="9"/>
     <w:rsid w:val="00855924"/>
     <w:rPr>
@@ -3430,10 +3272,10 @@
       <w:szCs w:val="32"/>
     </w:rPr>
   </w:style>
-  <w:style w:type="character" w:customStyle="1" w:styleId="Heading2Char">
-    <w:name w:val="Heading 2 Char"/>
-    <w:basedOn w:val="DefaultParagraphFont"/>
-    <w:link w:val="Heading2"/>
+  <w:style w:type="character" w:customStyle="1" w:styleId="Ttulo2Car">
+    <w:name w:val="Título 2 Car"/>
+    <w:basedOn w:val="Fuentedeprrafopredeter"/>
+    <w:link w:val="Ttulo2"/>
     <w:uiPriority w:val="9"/>
     <w:rsid w:val="00855924"/>
     <w:rPr>
@@ -3443,10 +3285,10 @@
       <w:szCs w:val="26"/>
     </w:rPr>
   </w:style>
-  <w:style w:type="paragraph" w:styleId="Header">
+  <w:style w:type="paragraph" w:styleId="Encabezado">
     <w:name w:val="header"/>
     <w:basedOn w:val="Normal"/>
-    <w:link w:val="HeaderChar"/>
+    <w:link w:val="EncabezadoCar"/>
     <w:uiPriority w:val="99"/>
     <w:unhideWhenUsed/>
     <w:rsid w:val="00611E87"/>
@@ -3458,17 +3300,17 @@
       <w:spacing w:after="0" w:line="240" w:lineRule="auto"/>
     </w:pPr>
   </w:style>
-  <w:style w:type="character" w:customStyle="1" w:styleId="HeaderChar">
-    <w:name w:val="Header Char"/>
-    <w:basedOn w:val="DefaultParagraphFont"/>
-    <w:link w:val="Header"/>
+  <w:style w:type="character" w:customStyle="1" w:styleId="EncabezadoCar">
+    <w:name w:val="Encabezado Car"/>
+    <w:basedOn w:val="Fuentedeprrafopredeter"/>
+    <w:link w:val="Encabezado"/>
     <w:uiPriority w:val="99"/>
     <w:rsid w:val="00611E87"/>
   </w:style>
-  <w:style w:type="paragraph" w:styleId="Footer">
+  <w:style w:type="paragraph" w:styleId="Piedepgina">
     <w:name w:val="footer"/>
     <w:basedOn w:val="Normal"/>
-    <w:link w:val="FooterChar"/>
+    <w:link w:val="PiedepginaCar"/>
     <w:uiPriority w:val="99"/>
     <w:unhideWhenUsed/>
     <w:rsid w:val="00611E87"/>
@@ -3480,16 +3322,16 @@
       <w:spacing w:after="0" w:line="240" w:lineRule="auto"/>
     </w:pPr>
   </w:style>
-  <w:style w:type="character" w:customStyle="1" w:styleId="FooterChar">
-    <w:name w:val="Footer Char"/>
-    <w:basedOn w:val="DefaultParagraphFont"/>
-    <w:link w:val="Footer"/>
+  <w:style w:type="character" w:customStyle="1" w:styleId="PiedepginaCar">
+    <w:name w:val="Pie de página Car"/>
+    <w:basedOn w:val="Fuentedeprrafopredeter"/>
+    <w:link w:val="Piedepgina"/>
     <w:uiPriority w:val="99"/>
     <w:rsid w:val="00611E87"/>
   </w:style>
   <w:style w:type="character" w:customStyle="1" w:styleId="Textodemarcadordeposicin">
     <w:name w:val="Texto de marcador de posición"/>
-    <w:basedOn w:val="DefaultParagraphFont"/>
+    <w:basedOn w:val="Fuentedeprrafopredeter"/>
     <w:uiPriority w:val="99"/>
     <w:semiHidden/>
     <w:rsid w:val="00D16623"/>
@@ -3497,10 +3339,10 @@
       <w:color w:val="808080"/>
     </w:rPr>
   </w:style>
-  <w:style w:type="paragraph" w:styleId="BalloonText">
+  <w:style w:type="paragraph" w:styleId="Textodeglobo">
     <w:name w:val="Balloon Text"/>
     <w:basedOn w:val="Normal"/>
-    <w:link w:val="BalloonTextChar"/>
+    <w:link w:val="TextodegloboCar"/>
     <w:uiPriority w:val="99"/>
     <w:semiHidden/>
     <w:unhideWhenUsed/>
@@ -3514,10 +3356,10 @@
       <w:szCs w:val="16"/>
     </w:rPr>
   </w:style>
-  <w:style w:type="character" w:customStyle="1" w:styleId="BalloonTextChar">
-    <w:name w:val="Balloon Text Char"/>
-    <w:basedOn w:val="DefaultParagraphFont"/>
-    <w:link w:val="BalloonText"/>
+  <w:style w:type="character" w:customStyle="1" w:styleId="TextodegloboCar">
+    <w:name w:val="Texto de globo Car"/>
+    <w:basedOn w:val="Fuentedeprrafopredeter"/>
+    <w:link w:val="Textodeglobo"/>
     <w:uiPriority w:val="99"/>
     <w:semiHidden/>
     <w:rsid w:val="00417431"/>
@@ -3527,9 +3369,9 @@
       <w:szCs w:val="16"/>
     </w:rPr>
   </w:style>
-  <w:style w:type="character" w:styleId="CommentReference">
+  <w:style w:type="character" w:styleId="Refdecomentario">
     <w:name w:val="annotation reference"/>
-    <w:basedOn w:val="DefaultParagraphFont"/>
+    <w:basedOn w:val="Fuentedeprrafopredeter"/>
     <w:uiPriority w:val="99"/>
     <w:semiHidden/>
     <w:unhideWhenUsed/>
@@ -3539,10 +3381,10 @@
       <w:szCs w:val="16"/>
     </w:rPr>
   </w:style>
-  <w:style w:type="paragraph" w:styleId="CommentText">
+  <w:style w:type="paragraph" w:styleId="Textocomentario">
     <w:name w:val="annotation text"/>
     <w:basedOn w:val="Normal"/>
-    <w:link w:val="CommentTextChar"/>
+    <w:link w:val="TextocomentarioCar"/>
     <w:uiPriority w:val="99"/>
     <w:semiHidden/>
     <w:unhideWhenUsed/>
@@ -3555,10 +3397,10 @@
       <w:szCs w:val="20"/>
     </w:rPr>
   </w:style>
-  <w:style w:type="character" w:customStyle="1" w:styleId="CommentTextChar">
-    <w:name w:val="Comment Text Char"/>
-    <w:basedOn w:val="DefaultParagraphFont"/>
-    <w:link w:val="CommentText"/>
+  <w:style w:type="character" w:customStyle="1" w:styleId="TextocomentarioCar">
+    <w:name w:val="Texto comentario Car"/>
+    <w:basedOn w:val="Fuentedeprrafopredeter"/>
+    <w:link w:val="Textocomentario"/>
     <w:uiPriority w:val="99"/>
     <w:semiHidden/>
     <w:rsid w:val="00417431"/>
@@ -3567,11 +3409,11 @@
       <w:szCs w:val="20"/>
     </w:rPr>
   </w:style>
-  <w:style w:type="paragraph" w:styleId="CommentSubject">
+  <w:style w:type="paragraph" w:styleId="Asuntodelcomentario">
     <w:name w:val="annotation subject"/>
-    <w:basedOn w:val="CommentText"/>
-    <w:next w:val="CommentText"/>
-    <w:link w:val="CommentSubjectChar"/>
+    <w:basedOn w:val="Textocomentario"/>
+    <w:next w:val="Textocomentario"/>
+    <w:link w:val="AsuntodelcomentarioCar"/>
     <w:uiPriority w:val="99"/>
     <w:semiHidden/>
     <w:unhideWhenUsed/>
@@ -3581,10 +3423,10 @@
       <w:bCs/>
     </w:rPr>
   </w:style>
-  <w:style w:type="character" w:customStyle="1" w:styleId="CommentSubjectChar">
-    <w:name w:val="Comment Subject Char"/>
-    <w:basedOn w:val="CommentTextChar"/>
-    <w:link w:val="CommentSubject"/>
+  <w:style w:type="character" w:customStyle="1" w:styleId="AsuntodelcomentarioCar">
+    <w:name w:val="Asunto del comentario Car"/>
+    <w:basedOn w:val="TextocomentarioCar"/>
+    <w:link w:val="Asuntodelcomentario"/>
     <w:uiPriority w:val="99"/>
     <w:semiHidden/>
     <w:rsid w:val="00417431"/>
@@ -3595,10 +3437,10 @@
       <w:szCs w:val="20"/>
     </w:rPr>
   </w:style>
-  <w:style w:type="character" w:customStyle="1" w:styleId="Heading3Char">
-    <w:name w:val="Heading 3 Char"/>
-    <w:basedOn w:val="DefaultParagraphFont"/>
-    <w:link w:val="Heading3"/>
+  <w:style w:type="character" w:customStyle="1" w:styleId="Ttulo3Car">
+    <w:name w:val="Título 3 Car"/>
+    <w:basedOn w:val="Fuentedeprrafopredeter"/>
+    <w:link w:val="Ttulo3"/>
     <w:uiPriority w:val="9"/>
     <w:rsid w:val="00BF3DC1"/>
     <w:rPr>
@@ -3608,7 +3450,7 @@
       <w:szCs w:val="24"/>
     </w:rPr>
   </w:style>
-  <w:style w:type="paragraph" w:styleId="ListParagraph">
+  <w:style w:type="paragraph" w:styleId="Prrafodelista">
     <w:name w:val="List Paragraph"/>
     <w:basedOn w:val="Normal"/>
     <w:uiPriority w:val="34"/>
@@ -3622,8 +3464,465 @@
 </w:styles>
 </file>
 
+<file path=word/stylesWithEffects.xml><?xml version="1.0" encoding="utf-8"?>
+<w:styles xmlns:wpc="http://schemas.microsoft.com/office/word/2010/wordprocessingCanvas" xmlns:mc="http://schemas.openxmlformats.org/markup-compatibility/2006" xmlns:o="urn:schemas-microsoft-com:office:office" xmlns:r="http://schemas.openxmlformats.org/officeDocument/2006/relationships" xmlns:m="http://schemas.openxmlformats.org/officeDocument/2006/math" xmlns:v="urn:schemas-microsoft-com:vml" xmlns:wp14="http://schemas.microsoft.com/office/word/2010/wordprocessingDrawing" xmlns:wp="http://schemas.openxmlformats.org/drawingml/2006/wordprocessingDrawing" xmlns:w10="urn:schemas-microsoft-com:office:word" xmlns:w="http://schemas.openxmlformats.org/wordprocessingml/2006/main" xmlns:w14="http://schemas.microsoft.com/office/word/2010/wordml" xmlns:wpg="http://schemas.microsoft.com/office/word/2010/wordprocessingGroup" xmlns:wpi="http://schemas.microsoft.com/office/word/2010/wordprocessingInk" xmlns:wne="http://schemas.microsoft.com/office/word/2006/wordml" xmlns:wps="http://schemas.microsoft.com/office/word/2010/wordprocessingShape" mc:Ignorable="w14 wp14">
+  <w:docDefaults>
+    <w:rPrDefault>
+      <w:rPr>
+        <w:rFonts w:asciiTheme="minorHAnsi" w:eastAsiaTheme="minorHAnsi" w:hAnsiTheme="minorHAnsi" w:cstheme="minorBidi"/>
+        <w:sz w:val="22"/>
+        <w:szCs w:val="22"/>
+        <w:lang w:val="es-AR" w:eastAsia="en-US" w:bidi="ar-SA"/>
+      </w:rPr>
+    </w:rPrDefault>
+    <w:pPrDefault>
+      <w:pPr>
+        <w:spacing w:after="160" w:line="259" w:lineRule="auto"/>
+      </w:pPr>
+    </w:pPrDefault>
+  </w:docDefaults>
+  <w:latentStyles w:defLockedState="0" w:defUIPriority="99" w:defSemiHidden="1" w:defUnhideWhenUsed="1" w:defQFormat="0" w:count="267">
+    <w:lsdException w:name="Normal" w:semiHidden="0" w:uiPriority="0" w:unhideWhenUsed="0" w:qFormat="1"/>
+    <w:lsdException w:name="heading 1" w:semiHidden="0" w:uiPriority="9" w:unhideWhenUsed="0" w:qFormat="1"/>
+    <w:lsdException w:name="heading 2" w:uiPriority="9" w:qFormat="1"/>
+    <w:lsdException w:name="heading 3" w:uiPriority="9" w:qFormat="1"/>
+    <w:lsdException w:name="heading 4" w:uiPriority="9" w:qFormat="1"/>
+    <w:lsdException w:name="heading 5" w:uiPriority="9" w:qFormat="1"/>
+    <w:lsdException w:name="heading 6" w:uiPriority="9" w:qFormat="1"/>
+    <w:lsdException w:name="heading 7" w:uiPriority="9" w:qFormat="1"/>
+    <w:lsdException w:name="heading 8" w:uiPriority="9" w:qFormat="1"/>
+    <w:lsdException w:name="heading 9" w:uiPriority="9" w:qFormat="1"/>
+    <w:lsdException w:name="toc 1" w:uiPriority="39"/>
+    <w:lsdException w:name="toc 2" w:uiPriority="39"/>
+    <w:lsdException w:name="toc 3" w:uiPriority="39"/>
+    <w:lsdException w:name="toc 4" w:uiPriority="39"/>
+    <w:lsdException w:name="toc 5" w:uiPriority="39"/>
+    <w:lsdException w:name="toc 6" w:uiPriority="39"/>
+    <w:lsdException w:name="toc 7" w:uiPriority="39"/>
+    <w:lsdException w:name="toc 8" w:uiPriority="39"/>
+    <w:lsdException w:name="toc 9" w:uiPriority="39"/>
+    <w:lsdException w:name="caption" w:uiPriority="35" w:qFormat="1"/>
+    <w:lsdException w:name="Title" w:semiHidden="0" w:uiPriority="10" w:unhideWhenUsed="0" w:qFormat="1"/>
+    <w:lsdException w:name="Default Paragraph Font" w:uiPriority="1"/>
+    <w:lsdException w:name="Subtitle" w:semiHidden="0" w:uiPriority="11" w:unhideWhenUsed="0" w:qFormat="1"/>
+    <w:lsdException w:name="Strong" w:semiHidden="0" w:uiPriority="22" w:unhideWhenUsed="0" w:qFormat="1"/>
+    <w:lsdException w:name="Emphasis" w:semiHidden="0" w:uiPriority="20" w:unhideWhenUsed="0" w:qFormat="1"/>
+    <w:lsdException w:name="Table Grid" w:uiPriority="39"/>
+    <w:lsdException w:name="Placeholder Text" w:unhideWhenUsed="0"/>
+    <w:lsdException w:name="No Spacing" w:semiHidden="0" w:uiPriority="1" w:unhideWhenUsed="0" w:qFormat="1"/>
+    <w:lsdException w:name="Light Shading" w:semiHidden="0" w:uiPriority="60" w:unhideWhenUsed="0"/>
+    <w:lsdException w:name="Light List" w:semiHidden="0" w:uiPriority="61" w:unhideWhenUsed="0"/>
+    <w:lsdException w:name="Light Grid" w:semiHidden="0" w:uiPriority="62" w:unhideWhenUsed="0"/>
+    <w:lsdException w:name="Medium Shading 1" w:semiHidden="0" w:uiPriority="63" w:unhideWhenUsed="0"/>
+    <w:lsdException w:name="Medium Shading 2" w:semiHidden="0" w:uiPriority="64" w:unhideWhenUsed="0"/>
+    <w:lsdException w:name="Medium List 1" w:semiHidden="0" w:uiPriority="65" w:unhideWhenUsed="0"/>
+    <w:lsdException w:name="Medium List 2" w:semiHidden="0" w:uiPriority="66" w:unhideWhenUsed="0"/>
+    <w:lsdException w:name="Medium Grid 1" w:semiHidden="0" w:uiPriority="67" w:unhideWhenUsed="0"/>
+    <w:lsdException w:name="Medium Grid 2" w:semiHidden="0" w:uiPriority="68" w:unhideWhenUsed="0"/>
+    <w:lsdException w:name="Medium Grid 3" w:semiHidden="0" w:uiPriority="69" w:unhideWhenUsed="0"/>
+    <w:lsdException w:name="Dark List" w:semiHidden="0" w:uiPriority="70" w:unhideWhenUsed="0"/>
+    <w:lsdException w:name="Colorful Shading" w:semiHidden="0" w:uiPriority="71" w:unhideWhenUsed="0"/>
+    <w:lsdException w:name="Colorful List" w:semiHidden="0" w:uiPriority="72" w:unhideWhenUsed="0"/>
+    <w:lsdException w:name="Colorful Grid" w:semiHidden="0" w:uiPriority="73" w:unhideWhenUsed="0"/>
+    <w:lsdException w:name="Light Shading Accent 1" w:semiHidden="0" w:uiPriority="60" w:unhideWhenUsed="0"/>
+    <w:lsdException w:name="Light List Accent 1" w:semiHidden="0" w:uiPriority="61" w:unhideWhenUsed="0"/>
+    <w:lsdException w:name="Light Grid Accent 1" w:semiHidden="0" w:uiPriority="62" w:unhideWhenUsed="0"/>
+    <w:lsdException w:name="Medium Shading 1 Accent 1" w:semiHidden="0" w:uiPriority="63" w:unhideWhenUsed="0"/>
+    <w:lsdException w:name="Medium Shading 2 Accent 1" w:semiHidden="0" w:uiPriority="64" w:unhideWhenUsed="0"/>
+    <w:lsdException w:name="Medium List 1 Accent 1" w:semiHidden="0" w:uiPriority="65" w:unhideWhenUsed="0"/>
+    <w:lsdException w:name="Revision" w:unhideWhenUsed="0"/>
+    <w:lsdException w:name="List Paragraph" w:semiHidden="0" w:uiPriority="34" w:unhideWhenUsed="0" w:qFormat="1"/>
+    <w:lsdException w:name="Quote" w:semiHidden="0" w:uiPriority="29" w:unhideWhenUsed="0" w:qFormat="1"/>
+    <w:lsdException w:name="Intense Quote" w:semiHidden="0" w:uiPriority="30" w:unhideWhenUsed="0" w:qFormat="1"/>
+    <w:lsdException w:name="Medium List 2 Accent 1" w:semiHidden="0" w:uiPriority="66" w:unhideWhenUsed="0"/>
+    <w:lsdException w:name="Medium Grid 1 Accent 1" w:semiHidden="0" w:uiPriority="67" w:unhideWhenUsed="0"/>
+    <w:lsdException w:name="Medium Grid 2 Accent 1" w:semiHidden="0" w:uiPriority="68" w:unhideWhenUsed="0"/>
+    <w:lsdException w:name="Medium Grid 3 Accent 1" w:semiHidden="0" w:uiPriority="69" w:unhideWhenUsed="0"/>
+    <w:lsdException w:name="Dark List Accent 1" w:semiHidden="0" w:uiPriority="70" w:unhideWhenUsed="0"/>
+    <w:lsdException w:name="Colorful Shading Accent 1" w:semiHidden="0" w:uiPriority="71" w:unhideWhenUsed="0"/>
+    <w:lsdException w:name="Colorful List Accent 1" w:semiHidden="0" w:uiPriority="72" w:unhideWhenUsed="0"/>
+    <w:lsdException w:name="Colorful Grid Accent 1" w:semiHidden="0" w:uiPriority="73" w:unhideWhenUsed="0"/>
+    <w:lsdException w:name="Light Shading Accent 2" w:semiHidden="0" w:uiPriority="60" w:unhideWhenUsed="0"/>
+    <w:lsdException w:name="Light List Accent 2" w:semiHidden="0" w:uiPriority="61" w:unhideWhenUsed="0"/>
+    <w:lsdException w:name="Light Grid Accent 2" w:semiHidden="0" w:uiPriority="62" w:unhideWhenUsed="0"/>
+    <w:lsdException w:name="Medium Shading 1 Accent 2" w:semiHidden="0" w:uiPriority="63" w:unhideWhenUsed="0"/>
+    <w:lsdException w:name="Medium Shading 2 Accent 2" w:semiHidden="0" w:uiPriority="64" w:unhideWhenUsed="0"/>
+    <w:lsdException w:name="Medium List 1 Accent 2" w:semiHidden="0" w:uiPriority="65" w:unhideWhenUsed="0"/>
+    <w:lsdException w:name="Medium List 2 Accent 2" w:semiHidden="0" w:uiPriority="66" w:unhideWhenUsed="0"/>
+    <w:lsdException w:name="Medium Grid 1 Accent 2" w:semiHidden="0" w:uiPriority="67" w:unhideWhenUsed="0"/>
+    <w:lsdException w:name="Medium Grid 2 Accent 2" w:semiHidden="0" w:uiPriority="68" w:unhideWhenUsed="0"/>
+    <w:lsdException w:name="Medium Grid 3 Accent 2" w:semiHidden="0" w:uiPriority="69" w:unhideWhenUsed="0"/>
+    <w:lsdException w:name="Dark List Accent 2" w:semiHidden="0" w:uiPriority="70" w:unhideWhenUsed="0"/>
+    <w:lsdException w:name="Colorful Shading Accent 2" w:semiHidden="0" w:uiPriority="71" w:unhideWhenUsed="0"/>
+    <w:lsdException w:name="Colorful List Accent 2" w:semiHidden="0" w:uiPriority="72" w:unhideWhenUsed="0"/>
+    <w:lsdException w:name="Colorful Grid Accent 2" w:semiHidden="0" w:uiPriority="73" w:unhideWhenUsed="0"/>
+    <w:lsdException w:name="Light Shading Accent 3" w:semiHidden="0" w:uiPriority="60" w:unhideWhenUsed="0"/>
+    <w:lsdException w:name="Light List Accent 3" w:semiHidden="0" w:uiPriority="61" w:unhideWhenUsed="0"/>
+    <w:lsdException w:name="Light Grid Accent 3" w:semiHidden="0" w:uiPriority="62" w:unhideWhenUsed="0"/>
+    <w:lsdException w:name="Medium Shading 1 Accent 3" w:semiHidden="0" w:uiPriority="63" w:unhideWhenUsed="0"/>
+    <w:lsdException w:name="Medium Shading 2 Accent 3" w:semiHidden="0" w:uiPriority="64" w:unhideWhenUsed="0"/>
+    <w:lsdException w:name="Medium List 1 Accent 3" w:semiHidden="0" w:uiPriority="65" w:unhideWhenUsed="0"/>
+    <w:lsdException w:name="Medium List 2 Accent 3" w:semiHidden="0" w:uiPriority="66" w:unhideWhenUsed="0"/>
+    <w:lsdException w:name="Medium Grid 1 Accent 3" w:semiHidden="0" w:uiPriority="67" w:unhideWhenUsed="0"/>
+    <w:lsdException w:name="Medium Grid 2 Accent 3" w:semiHidden="0" w:uiPriority="68" w:unhideWhenUsed="0"/>
+    <w:lsdException w:name="Medium Grid 3 Accent 3" w:semiHidden="0" w:uiPriority="69" w:unhideWhenUsed="0"/>
+    <w:lsdException w:name="Dark List Accent 3" w:semiHidden="0" w:uiPriority="70" w:unhideWhenUsed="0"/>
+    <w:lsdException w:name="Colorful Shading Accent 3" w:semiHidden="0" w:uiPriority="71" w:unhideWhenUsed="0"/>
+    <w:lsdException w:name="Colorful List Accent 3" w:semiHidden="0" w:uiPriority="72" w:unhideWhenUsed="0"/>
+    <w:lsdException w:name="Colorful Grid Accent 3" w:semiHidden="0" w:uiPriority="73" w:unhideWhenUsed="0"/>
+    <w:lsdException w:name="Light Shading Accent 4" w:semiHidden="0" w:uiPriority="60" w:unhideWhenUsed="0"/>
+    <w:lsdException w:name="Light List Accent 4" w:semiHidden="0" w:uiPriority="61" w:unhideWhenUsed="0"/>
+    <w:lsdException w:name="Light Grid Accent 4" w:semiHidden="0" w:uiPriority="62" w:unhideWhenUsed="0"/>
+    <w:lsdException w:name="Medium Shading 1 Accent 4" w:semiHidden="0" w:uiPriority="63" w:unhideWhenUsed="0"/>
+    <w:lsdException w:name="Medium Shading 2 Accent 4" w:semiHidden="0" w:uiPriority="64" w:unhideWhenUsed="0"/>
+    <w:lsdException w:name="Medium List 1 Accent 4" w:semiHidden="0" w:uiPriority="65" w:unhideWhenUsed="0"/>
+    <w:lsdException w:name="Medium List 2 Accent 4" w:semiHidden="0" w:uiPriority="66" w:unhideWhenUsed="0"/>
+    <w:lsdException w:name="Medium Grid 1 Accent 4" w:semiHidden="0" w:uiPriority="67" w:unhideWhenUsed="0"/>
+    <w:lsdException w:name="Medium Grid 2 Accent 4" w:semiHidden="0" w:uiPriority="68" w:unhideWhenUsed="0"/>
+    <w:lsdException w:name="Medium Grid 3 Accent 4" w:semiHidden="0" w:uiPriority="69" w:unhideWhenUsed="0"/>
+    <w:lsdException w:name="Dark List Accent 4" w:semiHidden="0" w:uiPriority="70" w:unhideWhenUsed="0"/>
+    <w:lsdException w:name="Colorful Shading Accent 4" w:semiHidden="0" w:uiPriority="71" w:unhideWhenUsed="0"/>
+    <w:lsdException w:name="Colorful List Accent 4" w:semiHidden="0" w:uiPriority="72" w:unhideWhenUsed="0"/>
+    <w:lsdException w:name="Colorful Grid Accent 4" w:semiHidden="0" w:uiPriority="73" w:unhideWhenUsed="0"/>
+    <w:lsdException w:name="Light Shading Accent 5" w:semiHidden="0" w:uiPriority="60" w:unhideWhenUsed="0"/>
+    <w:lsdException w:name="Light List Accent 5" w:semiHidden="0" w:uiPriority="61" w:unhideWhenUsed="0"/>
+    <w:lsdException w:name="Light Grid Accent 5" w:semiHidden="0" w:uiPriority="62" w:unhideWhenUsed="0"/>
+    <w:lsdException w:name="Medium Shading 1 Accent 5" w:semiHidden="0" w:uiPriority="63" w:unhideWhenUsed="0"/>
+    <w:lsdException w:name="Medium Shading 2 Accent 5" w:semiHidden="0" w:uiPriority="64" w:unhideWhenUsed="0"/>
+    <w:lsdException w:name="Medium List 1 Accent 5" w:semiHidden="0" w:uiPriority="65" w:unhideWhenUsed="0"/>
+    <w:lsdException w:name="Medium List 2 Accent 5" w:semiHidden="0" w:uiPriority="66" w:unhideWhenUsed="0"/>
+    <w:lsdException w:name="Medium Grid 1 Accent 5" w:semiHidden="0" w:uiPriority="67" w:unhideWhenUsed="0"/>
+    <w:lsdException w:name="Medium Grid 2 Accent 5" w:semiHidden="0" w:uiPriority="68" w:unhideWhenUsed="0"/>
+    <w:lsdException w:name="Medium Grid 3 Accent 5" w:semiHidden="0" w:uiPriority="69" w:unhideWhenUsed="0"/>
+    <w:lsdException w:name="Dark List Accent 5" w:semiHidden="0" w:uiPriority="70" w:unhideWhenUsed="0"/>
+    <w:lsdException w:name="Colorful Shading Accent 5" w:semiHidden="0" w:uiPriority="71" w:unhideWhenUsed="0"/>
+    <w:lsdException w:name="Colorful List Accent 5" w:semiHidden="0" w:uiPriority="72" w:unhideWhenUsed="0"/>
+    <w:lsdException w:name="Colorful Grid Accent 5" w:semiHidden="0" w:uiPriority="73" w:unhideWhenUsed="0"/>
+    <w:lsdException w:name="Light Shading Accent 6" w:semiHidden="0" w:uiPriority="60" w:unhideWhenUsed="0"/>
+    <w:lsdException w:name="Light List Accent 6" w:semiHidden="0" w:uiPriority="61" w:unhideWhenUsed="0"/>
+    <w:lsdException w:name="Light Grid Accent 6" w:semiHidden="0" w:uiPriority="62" w:unhideWhenUsed="0"/>
+    <w:lsdException w:name="Medium Shading 1 Accent 6" w:semiHidden="0" w:uiPriority="63" w:unhideWhenUsed="0"/>
+    <w:lsdException w:name="Medium Shading 2 Accent 6" w:semiHidden="0" w:uiPriority="64" w:unhideWhenUsed="0"/>
+    <w:lsdException w:name="Medium List 1 Accent 6" w:semiHidden="0" w:uiPriority="65" w:unhideWhenUsed="0"/>
+    <w:lsdException w:name="Medium List 2 Accent 6" w:semiHidden="0" w:uiPriority="66" w:unhideWhenUsed="0"/>
+    <w:lsdException w:name="Medium Grid 1 Accent 6" w:semiHidden="0" w:uiPriority="67" w:unhideWhenUsed="0"/>
+    <w:lsdException w:name="Medium Grid 2 Accent 6" w:semiHidden="0" w:uiPriority="68" w:unhideWhenUsed="0"/>
+    <w:lsdException w:name="Medium Grid 3 Accent 6" w:semiHidden="0" w:uiPriority="69" w:unhideWhenUsed="0"/>
+    <w:lsdException w:name="Dark List Accent 6" w:semiHidden="0" w:uiPriority="70" w:unhideWhenUsed="0"/>
+    <w:lsdException w:name="Colorful Shading Accent 6" w:semiHidden="0" w:uiPriority="71" w:unhideWhenUsed="0"/>
+    <w:lsdException w:name="Colorful List Accent 6" w:semiHidden="0" w:uiPriority="72" w:unhideWhenUsed="0"/>
+    <w:lsdException w:name="Colorful Grid Accent 6" w:semiHidden="0" w:uiPriority="73" w:unhideWhenUsed="0"/>
+    <w:lsdException w:name="Subtle Emphasis" w:semiHidden="0" w:uiPriority="19" w:unhideWhenUsed="0" w:qFormat="1"/>
+    <w:lsdException w:name="Intense Emphasis" w:semiHidden="0" w:uiPriority="21" w:unhideWhenUsed="0" w:qFormat="1"/>
+    <w:lsdException w:name="Subtle Reference" w:semiHidden="0" w:uiPriority="31" w:unhideWhenUsed="0" w:qFormat="1"/>
+    <w:lsdException w:name="Intense Reference" w:semiHidden="0" w:uiPriority="32" w:unhideWhenUsed="0" w:qFormat="1"/>
+    <w:lsdException w:name="Book Title" w:semiHidden="0" w:uiPriority="33" w:unhideWhenUsed="0" w:qFormat="1"/>
+    <w:lsdException w:name="Bibliography" w:uiPriority="37"/>
+    <w:lsdException w:name="TOC Heading" w:uiPriority="39" w:qFormat="1"/>
+  </w:latentStyles>
+  <w:style w:type="paragraph" w:default="1" w:styleId="Normal">
+    <w:name w:val="Normal"/>
+    <w:qFormat/>
+  </w:style>
+  <w:style w:type="paragraph" w:styleId="Ttulo1">
+    <w:name w:val="heading 1"/>
+    <w:basedOn w:val="Normal"/>
+    <w:next w:val="Normal"/>
+    <w:link w:val="Ttulo1Car"/>
+    <w:uiPriority w:val="9"/>
+    <w:qFormat/>
+    <w:rsid w:val="00855924"/>
+    <w:pPr>
+      <w:keepNext/>
+      <w:keepLines/>
+      <w:spacing w:before="240" w:after="0"/>
+      <w:outlineLvl w:val="0"/>
+    </w:pPr>
+    <w:rPr>
+      <w:rFonts w:asciiTheme="majorHAnsi" w:eastAsiaTheme="majorEastAsia" w:hAnsiTheme="majorHAnsi" w:cstheme="majorBidi"/>
+      <w:color w:val="2E74B5" w:themeColor="accent1" w:themeShade="BF"/>
+      <w:sz w:val="32"/>
+      <w:szCs w:val="32"/>
+    </w:rPr>
+  </w:style>
+  <w:style w:type="paragraph" w:styleId="Ttulo2">
+    <w:name w:val="heading 2"/>
+    <w:basedOn w:val="Normal"/>
+    <w:next w:val="Normal"/>
+    <w:link w:val="Ttulo2Car"/>
+    <w:uiPriority w:val="9"/>
+    <w:unhideWhenUsed/>
+    <w:qFormat/>
+    <w:rsid w:val="00855924"/>
+    <w:pPr>
+      <w:keepNext/>
+      <w:keepLines/>
+      <w:spacing w:before="40" w:after="0"/>
+      <w:outlineLvl w:val="1"/>
+    </w:pPr>
+    <w:rPr>
+      <w:rFonts w:asciiTheme="majorHAnsi" w:eastAsiaTheme="majorEastAsia" w:hAnsiTheme="majorHAnsi" w:cstheme="majorBidi"/>
+      <w:color w:val="2E74B5" w:themeColor="accent1" w:themeShade="BF"/>
+      <w:sz w:val="26"/>
+      <w:szCs w:val="26"/>
+    </w:rPr>
+  </w:style>
+  <w:style w:type="paragraph" w:styleId="Ttulo3">
+    <w:name w:val="heading 3"/>
+    <w:basedOn w:val="Normal"/>
+    <w:next w:val="Normal"/>
+    <w:link w:val="Ttulo3Car"/>
+    <w:uiPriority w:val="9"/>
+    <w:unhideWhenUsed/>
+    <w:qFormat/>
+    <w:rsid w:val="00BF3DC1"/>
+    <w:pPr>
+      <w:keepNext/>
+      <w:keepLines/>
+      <w:spacing w:before="40" w:after="0"/>
+      <w:outlineLvl w:val="2"/>
+    </w:pPr>
+    <w:rPr>
+      <w:rFonts w:asciiTheme="majorHAnsi" w:eastAsiaTheme="majorEastAsia" w:hAnsiTheme="majorHAnsi" w:cstheme="majorBidi"/>
+      <w:color w:val="1F4D78" w:themeColor="accent1" w:themeShade="7F"/>
+      <w:sz w:val="24"/>
+      <w:szCs w:val="24"/>
+    </w:rPr>
+  </w:style>
+  <w:style w:type="character" w:default="1" w:styleId="Fuentedeprrafopredeter">
+    <w:name w:val="Default Paragraph Font"/>
+    <w:uiPriority w:val="1"/>
+    <w:semiHidden/>
+    <w:unhideWhenUsed/>
+  </w:style>
+  <w:style w:type="table" w:default="1" w:styleId="Tablanormal">
+    <w:name w:val="Normal Table"/>
+    <w:uiPriority w:val="99"/>
+    <w:semiHidden/>
+    <w:unhideWhenUsed/>
+    <w:tblPr>
+      <w:tblInd w:w="0" w:type="dxa"/>
+      <w:tblCellMar>
+        <w:top w:w="0" w:type="dxa"/>
+        <w:left w:w="108" w:type="dxa"/>
+        <w:bottom w:w="0" w:type="dxa"/>
+        <w:right w:w="108" w:type="dxa"/>
+      </w:tblCellMar>
+    </w:tblPr>
+  </w:style>
+  <w:style w:type="numbering" w:default="1" w:styleId="Sinlista">
+    <w:name w:val="No List"/>
+    <w:uiPriority w:val="99"/>
+    <w:semiHidden/>
+    <w:unhideWhenUsed/>
+  </w:style>
+  <w:style w:type="character" w:customStyle="1" w:styleId="Ttulo1Car">
+    <w:name w:val="Título 1 Car"/>
+    <w:basedOn w:val="Fuentedeprrafopredeter"/>
+    <w:link w:val="Ttulo1"/>
+    <w:uiPriority w:val="9"/>
+    <w:rsid w:val="00855924"/>
+    <w:rPr>
+      <w:rFonts w:asciiTheme="majorHAnsi" w:eastAsiaTheme="majorEastAsia" w:hAnsiTheme="majorHAnsi" w:cstheme="majorBidi"/>
+      <w:color w:val="2E74B5" w:themeColor="accent1" w:themeShade="BF"/>
+      <w:sz w:val="32"/>
+      <w:szCs w:val="32"/>
+    </w:rPr>
+  </w:style>
+  <w:style w:type="character" w:customStyle="1" w:styleId="Ttulo2Car">
+    <w:name w:val="Título 2 Car"/>
+    <w:basedOn w:val="Fuentedeprrafopredeter"/>
+    <w:link w:val="Ttulo2"/>
+    <w:uiPriority w:val="9"/>
+    <w:rsid w:val="00855924"/>
+    <w:rPr>
+      <w:rFonts w:asciiTheme="majorHAnsi" w:eastAsiaTheme="majorEastAsia" w:hAnsiTheme="majorHAnsi" w:cstheme="majorBidi"/>
+      <w:color w:val="2E74B5" w:themeColor="accent1" w:themeShade="BF"/>
+      <w:sz w:val="26"/>
+      <w:szCs w:val="26"/>
+    </w:rPr>
+  </w:style>
+  <w:style w:type="paragraph" w:styleId="Encabezado">
+    <w:name w:val="header"/>
+    <w:basedOn w:val="Normal"/>
+    <w:link w:val="EncabezadoCar"/>
+    <w:uiPriority w:val="99"/>
+    <w:unhideWhenUsed/>
+    <w:rsid w:val="00611E87"/>
+    <w:pPr>
+      <w:tabs>
+        <w:tab w:val="center" w:pos="4252"/>
+        <w:tab w:val="right" w:pos="8504"/>
+      </w:tabs>
+      <w:spacing w:after="0" w:line="240" w:lineRule="auto"/>
+    </w:pPr>
+  </w:style>
+  <w:style w:type="character" w:customStyle="1" w:styleId="EncabezadoCar">
+    <w:name w:val="Encabezado Car"/>
+    <w:basedOn w:val="Fuentedeprrafopredeter"/>
+    <w:link w:val="Encabezado"/>
+    <w:uiPriority w:val="99"/>
+    <w:rsid w:val="00611E87"/>
+  </w:style>
+  <w:style w:type="paragraph" w:styleId="Piedepgina">
+    <w:name w:val="footer"/>
+    <w:basedOn w:val="Normal"/>
+    <w:link w:val="PiedepginaCar"/>
+    <w:uiPriority w:val="99"/>
+    <w:unhideWhenUsed/>
+    <w:rsid w:val="00611E87"/>
+    <w:pPr>
+      <w:tabs>
+        <w:tab w:val="center" w:pos="4252"/>
+        <w:tab w:val="right" w:pos="8504"/>
+      </w:tabs>
+      <w:spacing w:after="0" w:line="240" w:lineRule="auto"/>
+    </w:pPr>
+  </w:style>
+  <w:style w:type="character" w:customStyle="1" w:styleId="PiedepginaCar">
+    <w:name w:val="Pie de página Car"/>
+    <w:basedOn w:val="Fuentedeprrafopredeter"/>
+    <w:link w:val="Piedepgina"/>
+    <w:uiPriority w:val="99"/>
+    <w:rsid w:val="00611E87"/>
+  </w:style>
+  <w:style w:type="character" w:customStyle="1" w:styleId="Textodemarcadordeposicin">
+    <w:name w:val="Texto de marcador de posición"/>
+    <w:basedOn w:val="Fuentedeprrafopredeter"/>
+    <w:uiPriority w:val="99"/>
+    <w:semiHidden/>
+    <w:rsid w:val="00D16623"/>
+    <w:rPr>
+      <w:color w:val="808080"/>
+    </w:rPr>
+  </w:style>
+  <w:style w:type="paragraph" w:styleId="Textodeglobo">
+    <w:name w:val="Balloon Text"/>
+    <w:basedOn w:val="Normal"/>
+    <w:link w:val="TextodegloboCar"/>
+    <w:uiPriority w:val="99"/>
+    <w:semiHidden/>
+    <w:unhideWhenUsed/>
+    <w:rsid w:val="00417431"/>
+    <w:pPr>
+      <w:spacing w:after="0" w:line="240" w:lineRule="auto"/>
+    </w:pPr>
+    <w:rPr>
+      <w:rFonts w:ascii="Tahoma" w:hAnsi="Tahoma" w:cs="Tahoma"/>
+      <w:sz w:val="16"/>
+      <w:szCs w:val="16"/>
+    </w:rPr>
+  </w:style>
+  <w:style w:type="character" w:customStyle="1" w:styleId="TextodegloboCar">
+    <w:name w:val="Texto de globo Car"/>
+    <w:basedOn w:val="Fuentedeprrafopredeter"/>
+    <w:link w:val="Textodeglobo"/>
+    <w:uiPriority w:val="99"/>
+    <w:semiHidden/>
+    <w:rsid w:val="00417431"/>
+    <w:rPr>
+      <w:rFonts w:ascii="Tahoma" w:hAnsi="Tahoma" w:cs="Tahoma"/>
+      <w:sz w:val="16"/>
+      <w:szCs w:val="16"/>
+    </w:rPr>
+  </w:style>
+  <w:style w:type="character" w:styleId="Refdecomentario">
+    <w:name w:val="annotation reference"/>
+    <w:basedOn w:val="Fuentedeprrafopredeter"/>
+    <w:uiPriority w:val="99"/>
+    <w:semiHidden/>
+    <w:unhideWhenUsed/>
+    <w:rsid w:val="00417431"/>
+    <w:rPr>
+      <w:sz w:val="16"/>
+      <w:szCs w:val="16"/>
+    </w:rPr>
+  </w:style>
+  <w:style w:type="paragraph" w:styleId="Textocomentario">
+    <w:name w:val="annotation text"/>
+    <w:basedOn w:val="Normal"/>
+    <w:link w:val="TextocomentarioCar"/>
+    <w:uiPriority w:val="99"/>
+    <w:semiHidden/>
+    <w:unhideWhenUsed/>
+    <w:rsid w:val="00417431"/>
+    <w:pPr>
+      <w:spacing w:line="240" w:lineRule="auto"/>
+    </w:pPr>
+    <w:rPr>
+      <w:sz w:val="20"/>
+      <w:szCs w:val="20"/>
+    </w:rPr>
+  </w:style>
+  <w:style w:type="character" w:customStyle="1" w:styleId="TextocomentarioCar">
+    <w:name w:val="Texto comentario Car"/>
+    <w:basedOn w:val="Fuentedeprrafopredeter"/>
+    <w:link w:val="Textocomentario"/>
+    <w:uiPriority w:val="99"/>
+    <w:semiHidden/>
+    <w:rsid w:val="00417431"/>
+    <w:rPr>
+      <w:sz w:val="20"/>
+      <w:szCs w:val="20"/>
+    </w:rPr>
+  </w:style>
+  <w:style w:type="paragraph" w:styleId="Asuntodelcomentario">
+    <w:name w:val="annotation subject"/>
+    <w:basedOn w:val="Textocomentario"/>
+    <w:next w:val="Textocomentario"/>
+    <w:link w:val="AsuntodelcomentarioCar"/>
+    <w:uiPriority w:val="99"/>
+    <w:semiHidden/>
+    <w:unhideWhenUsed/>
+    <w:rsid w:val="00417431"/>
+    <w:rPr>
+      <w:b/>
+      <w:bCs/>
+    </w:rPr>
+  </w:style>
+  <w:style w:type="character" w:customStyle="1" w:styleId="AsuntodelcomentarioCar">
+    <w:name w:val="Asunto del comentario Car"/>
+    <w:basedOn w:val="TextocomentarioCar"/>
+    <w:link w:val="Asuntodelcomentario"/>
+    <w:uiPriority w:val="99"/>
+    <w:semiHidden/>
+    <w:rsid w:val="00417431"/>
+    <w:rPr>
+      <w:b/>
+      <w:bCs/>
+      <w:sz w:val="20"/>
+      <w:szCs w:val="20"/>
+    </w:rPr>
+  </w:style>
+  <w:style w:type="character" w:customStyle="1" w:styleId="Ttulo3Car">
+    <w:name w:val="Título 3 Car"/>
+    <w:basedOn w:val="Fuentedeprrafopredeter"/>
+    <w:link w:val="Ttulo3"/>
+    <w:uiPriority w:val="9"/>
+    <w:rsid w:val="00BF3DC1"/>
+    <w:rPr>
+      <w:rFonts w:asciiTheme="majorHAnsi" w:eastAsiaTheme="majorEastAsia" w:hAnsiTheme="majorHAnsi" w:cstheme="majorBidi"/>
+      <w:color w:val="1F4D78" w:themeColor="accent1" w:themeShade="7F"/>
+      <w:sz w:val="24"/>
+      <w:szCs w:val="24"/>
+    </w:rPr>
+  </w:style>
+  <w:style w:type="paragraph" w:styleId="Prrafodelista">
+    <w:name w:val="List Paragraph"/>
+    <w:basedOn w:val="Normal"/>
+    <w:uiPriority w:val="34"/>
+    <w:qFormat/>
+    <w:rsid w:val="00BF3DC1"/>
+    <w:pPr>
+      <w:ind w:left="720"/>
+      <w:contextualSpacing/>
+    </w:pPr>
+  </w:style>
+</w:styles>
+</file>
+
 <file path=word/glossary/document.xml><?xml version="1.0" encoding="utf-8"?>
-<w:glossaryDocument xmlns:wpc="http://schemas.microsoft.com/office/word/2010/wordprocessingCanvas" xmlns:cx="http://schemas.microsoft.com/office/drawing/2014/chartex" xmlns:cx1="http://schemas.microsoft.com/office/drawing/2015/9/8/chartex" xmlns:cx2="http://schemas.microsoft.com/office/drawing/2015/10/21/chartex" xmlns:cx3="http://schemas.microsoft.com/office/drawing/2016/5/9/chartex" xmlns:cx4="http://schemas.microsoft.com/office/drawing/2016/5/10/chartex" xmlns:cx5="http://schemas.microsoft.com/office/drawing/2016/5/11/chartex" xmlns:mc="http://schemas.openxmlformats.org/markup-compatibility/2006" xmlns:o="urn:schemas-microsoft-com:office:office" xmlns:r="http://schemas.openxmlformats.org/officeDocument/2006/relationships" xmlns:m="http://schemas.openxmlformats.org/officeDocument/2006/math" xmlns:v="urn:schemas-microsoft-com:vml" xmlns:wp14="http://schemas.microsoft.com/office/word/2010/wordprocessingDrawing" xmlns:wp="http://schemas.openxmlformats.org/drawingml/2006/wordprocessingDrawing" xmlns:w10="urn:schemas-microsoft-com:office:word" xmlns:w="http://schemas.openxmlformats.org/wordprocessingml/2006/main" xmlns:w14="http://schemas.microsoft.com/office/word/2010/wordml" xmlns:w15="http://schemas.microsoft.com/office/word/2012/wordml" xmlns:w16se="http://schemas.microsoft.com/office/word/2015/wordml/symex" xmlns:wpg="http://schemas.microsoft.com/office/word/2010/wordprocessingGroup" xmlns:wpi="http://schemas.microsoft.com/office/word/2010/wordprocessingInk" xmlns:wne="http://schemas.microsoft.com/office/word/2006/wordml" xmlns:wps="http://schemas.microsoft.com/office/word/2010/wordprocessingShape" mc:Ignorable="w14 w15 w16se wp14">
+<w:glossaryDocument xmlns:wpc="http://schemas.microsoft.com/office/word/2010/wordprocessingCanvas" xmlns:mc="http://schemas.openxmlformats.org/markup-compatibility/2006" xmlns:o="urn:schemas-microsoft-com:office:office" xmlns:r="http://schemas.openxmlformats.org/officeDocument/2006/relationships" xmlns:m="http://schemas.openxmlformats.org/officeDocument/2006/math" xmlns:v="urn:schemas-microsoft-com:vml" xmlns:wp14="http://schemas.microsoft.com/office/word/2010/wordprocessingDrawing" xmlns:wp="http://schemas.openxmlformats.org/drawingml/2006/wordprocessingDrawing" xmlns:w10="urn:schemas-microsoft-com:office:word" xmlns:w="http://schemas.openxmlformats.org/wordprocessingml/2006/main" xmlns:w14="http://schemas.microsoft.com/office/word/2010/wordml" xmlns:wpg="http://schemas.microsoft.com/office/word/2010/wordprocessingGroup" xmlns:wpi="http://schemas.microsoft.com/office/word/2010/wordprocessingInk" xmlns:wne="http://schemas.microsoft.com/office/word/2006/wordml" xmlns:wps="http://schemas.microsoft.com/office/word/2010/wordprocessingShape" mc:Ignorable="w14 wp14">
   <w:docParts>
     <w:docPart>
       <w:docPartPr>
@@ -3647,7 +3946,7 @@
           </w:pPr>
           <w:r>
             <w:rPr>
-              <w:color w:val="4472C4" w:themeColor="accent1"/>
+              <w:color w:val="4F81BD" w:themeColor="accent1"/>
               <w:lang w:val="es-ES"/>
             </w:rPr>
             <w:t>[Título del documento]</w:t>
@@ -3689,7 +3988,7 @@
 </file>
 
 <file path=word/glossary/fontTable.xml><?xml version="1.0" encoding="utf-8"?>
-<w:fonts xmlns:mc="http://schemas.openxmlformats.org/markup-compatibility/2006" xmlns:r="http://schemas.openxmlformats.org/officeDocument/2006/relationships" xmlns:w="http://schemas.openxmlformats.org/wordprocessingml/2006/main" xmlns:w14="http://schemas.microsoft.com/office/word/2010/wordml" xmlns:w15="http://schemas.microsoft.com/office/word/2012/wordml" xmlns:w16se="http://schemas.microsoft.com/office/word/2015/wordml/symex" mc:Ignorable="w14 w15 w16se">
+<w:fonts xmlns:mc="http://schemas.openxmlformats.org/markup-compatibility/2006" xmlns:r="http://schemas.openxmlformats.org/officeDocument/2006/relationships" xmlns:w="http://schemas.openxmlformats.org/wordprocessingml/2006/main" xmlns:w14="http://schemas.microsoft.com/office/word/2010/wordml" mc:Ignorable="w14">
   <w:font w:name="Symbol">
     <w:panose1 w:val="05050102010706020507"/>
     <w:charset w:val="02"/>
@@ -3736,14 +4035,22 @@
     <w:panose1 w:val="020B0604030504040204"/>
     <w:charset w:val="00"/>
     <w:family w:val="swiss"/>
+    <w:notTrueType/>
     <w:pitch w:val="variable"/>
-    <w:sig w:usb0="E1002EFF" w:usb1="C000605B" w:usb2="00000029" w:usb3="00000000" w:csb0="000101FF" w:csb1="00000000"/>
+    <w:sig w:usb0="00000003" w:usb1="00000000" w:usb2="00000000" w:usb3="00000000" w:csb0="00000001" w:csb1="00000000"/>
+  </w:font>
+  <w:font w:name="Cambria">
+    <w:panose1 w:val="02040503050406030204"/>
+    <w:charset w:val="00"/>
+    <w:family w:val="roman"/>
+    <w:pitch w:val="variable"/>
+    <w:sig w:usb0="E00002FF" w:usb1="400004FF" w:usb2="00000000" w:usb3="00000000" w:csb0="0000019F" w:csb1="00000000"/>
   </w:font>
 </w:fonts>
 </file>
 
 <file path=word/glossary/settings.xml><?xml version="1.0" encoding="utf-8"?>
-<w:settings xmlns:mc="http://schemas.openxmlformats.org/markup-compatibility/2006" xmlns:o="urn:schemas-microsoft-com:office:office" xmlns:r="http://schemas.openxmlformats.org/officeDocument/2006/relationships" xmlns:m="http://schemas.openxmlformats.org/officeDocument/2006/math" xmlns:v="urn:schemas-microsoft-com:vml" xmlns:w10="urn:schemas-microsoft-com:office:word" xmlns:w="http://schemas.openxmlformats.org/wordprocessingml/2006/main" xmlns:w14="http://schemas.microsoft.com/office/word/2010/wordml" xmlns:w15="http://schemas.microsoft.com/office/word/2012/wordml" xmlns:w16se="http://schemas.microsoft.com/office/word/2015/wordml/symex" xmlns:sl="http://schemas.openxmlformats.org/schemaLibrary/2006/main" mc:Ignorable="w14 w15 w16se">
+<w:settings xmlns:mc="http://schemas.openxmlformats.org/markup-compatibility/2006" xmlns:o="urn:schemas-microsoft-com:office:office" xmlns:r="http://schemas.openxmlformats.org/officeDocument/2006/relationships" xmlns:m="http://schemas.openxmlformats.org/officeDocument/2006/math" xmlns:v="urn:schemas-microsoft-com:vml" xmlns:w10="urn:schemas-microsoft-com:office:word" xmlns:w="http://schemas.openxmlformats.org/wordprocessingml/2006/main" xmlns:w14="http://schemas.microsoft.com/office/word/2010/wordml" xmlns:sl="http://schemas.openxmlformats.org/schemaLibrary/2006/main" mc:Ignorable="w14">
   <w:view w:val="normal"/>
   <w:defaultTabStop w:val="708"/>
   <w:hyphenationZone w:val="425"/>
@@ -3759,11 +4066,13 @@
     <w:rsidRoot w:val="003E766C"/>
     <w:rsid w:val="00046494"/>
     <w:rsid w:val="001D7E4E"/>
+    <w:rsid w:val="00242489"/>
     <w:rsid w:val="00387FB1"/>
     <w:rsid w:val="003E766C"/>
     <w:rsid w:val="005316A8"/>
     <w:rsid w:val="009A5F67"/>
     <w:rsid w:val="00A80D06"/>
+    <w:rsid w:val="00C45EA3"/>
     <w:rsid w:val="00E14865"/>
     <w:rsid w:val="00E85C21"/>
   </w:rsids>
@@ -3788,7 +4097,7 @@
 </file>
 
 <file path=word/glossary/styles.xml><?xml version="1.0" encoding="utf-8"?>
-<w:styles xmlns:mc="http://schemas.openxmlformats.org/markup-compatibility/2006" xmlns:r="http://schemas.openxmlformats.org/officeDocument/2006/relationships" xmlns:w="http://schemas.openxmlformats.org/wordprocessingml/2006/main" xmlns:w14="http://schemas.microsoft.com/office/word/2010/wordml" xmlns:w15="http://schemas.microsoft.com/office/word/2012/wordml" xmlns:w16se="http://schemas.microsoft.com/office/word/2015/wordml/symex" mc:Ignorable="w14 w15 w16se">
+<w:styles xmlns:mc="http://schemas.openxmlformats.org/markup-compatibility/2006" xmlns:r="http://schemas.openxmlformats.org/officeDocument/2006/relationships" xmlns:w="http://schemas.openxmlformats.org/wordprocessingml/2006/main" xmlns:w14="http://schemas.microsoft.com/office/word/2010/wordml" mc:Ignorable="w14">
   <w:docDefaults>
     <w:rPrDefault>
       <w:rPr>
@@ -3804,393 +4113,156 @@
       </w:pPr>
     </w:pPrDefault>
   </w:docDefaults>
-  <w:latentStyles w:defLockedState="0" w:defUIPriority="99" w:defSemiHidden="0" w:defUnhideWhenUsed="0" w:defQFormat="0" w:count="374">
-    <w:lsdException w:name="Normal" w:uiPriority="0" w:qFormat="1"/>
-    <w:lsdException w:name="heading 1" w:uiPriority="9" w:qFormat="1"/>
-    <w:lsdException w:name="heading 2" w:semiHidden="1" w:uiPriority="9" w:unhideWhenUsed="1" w:qFormat="1"/>
-    <w:lsdException w:name="heading 3" w:semiHidden="1" w:uiPriority="9" w:unhideWhenUsed="1" w:qFormat="1"/>
-    <w:lsdException w:name="heading 4" w:semiHidden="1" w:uiPriority="9" w:unhideWhenUsed="1" w:qFormat="1"/>
-    <w:lsdException w:name="heading 5" w:semiHidden="1" w:uiPriority="9" w:unhideWhenUsed="1" w:qFormat="1"/>
-    <w:lsdException w:name="heading 6" w:semiHidden="1" w:uiPriority="9" w:unhideWhenUsed="1" w:qFormat="1"/>
-    <w:lsdException w:name="heading 7" w:semiHidden="1" w:uiPriority="9" w:unhideWhenUsed="1" w:qFormat="1"/>
-    <w:lsdException w:name="heading 8" w:semiHidden="1" w:uiPriority="9" w:unhideWhenUsed="1" w:qFormat="1"/>
-    <w:lsdException w:name="heading 9" w:semiHidden="1" w:uiPriority="9" w:unhideWhenUsed="1" w:qFormat="1"/>
-    <w:lsdException w:name="index 1" w:semiHidden="1" w:unhideWhenUsed="1"/>
-    <w:lsdException w:name="index 2" w:semiHidden="1" w:unhideWhenUsed="1"/>
-    <w:lsdException w:name="index 3" w:semiHidden="1" w:unhideWhenUsed="1"/>
-    <w:lsdException w:name="index 4" w:semiHidden="1" w:unhideWhenUsed="1"/>
-    <w:lsdException w:name="index 5" w:semiHidden="1" w:unhideWhenUsed="1"/>
-    <w:lsdException w:name="index 6" w:semiHidden="1" w:unhideWhenUsed="1"/>
-    <w:lsdException w:name="index 7" w:semiHidden="1" w:unhideWhenUsed="1"/>
-    <w:lsdException w:name="index 8" w:semiHidden="1" w:unhideWhenUsed="1"/>
-    <w:lsdException w:name="index 9" w:semiHidden="1" w:unhideWhenUsed="1"/>
-    <w:lsdException w:name="toc 1" w:semiHidden="1" w:uiPriority="39" w:unhideWhenUsed="1"/>
-    <w:lsdException w:name="toc 2" w:semiHidden="1" w:uiPriority="39" w:unhideWhenUsed="1"/>
-    <w:lsdException w:name="toc 3" w:semiHidden="1" w:uiPriority="39" w:unhideWhenUsed="1"/>
-    <w:lsdException w:name="toc 4" w:semiHidden="1" w:uiPriority="39" w:unhideWhenUsed="1"/>
-    <w:lsdException w:name="toc 5" w:semiHidden="1" w:uiPriority="39" w:unhideWhenUsed="1"/>
-    <w:lsdException w:name="toc 6" w:semiHidden="1" w:uiPriority="39" w:unhideWhenUsed="1"/>
-    <w:lsdException w:name="toc 7" w:semiHidden="1" w:uiPriority="39" w:unhideWhenUsed="1"/>
-    <w:lsdException w:name="toc 8" w:semiHidden="1" w:uiPriority="39" w:unhideWhenUsed="1"/>
-    <w:lsdException w:name="toc 9" w:semiHidden="1" w:uiPriority="39" w:unhideWhenUsed="1"/>
-    <w:lsdException w:name="Normal Indent" w:semiHidden="1" w:unhideWhenUsed="1"/>
-    <w:lsdException w:name="footnote text" w:semiHidden="1" w:unhideWhenUsed="1"/>
-    <w:lsdException w:name="annotation text" w:semiHidden="1" w:unhideWhenUsed="1"/>
-    <w:lsdException w:name="header" w:semiHidden="1" w:unhideWhenUsed="1"/>
-    <w:lsdException w:name="footer" w:semiHidden="1" w:unhideWhenUsed="1"/>
-    <w:lsdException w:name="index heading" w:semiHidden="1" w:unhideWhenUsed="1"/>
-    <w:lsdException w:name="caption" w:semiHidden="1" w:uiPriority="35" w:unhideWhenUsed="1" w:qFormat="1"/>
-    <w:lsdException w:name="table of figures" w:semiHidden="1" w:unhideWhenUsed="1"/>
-    <w:lsdException w:name="envelope address" w:semiHidden="1" w:unhideWhenUsed="1"/>
-    <w:lsdException w:name="envelope return" w:semiHidden="1" w:unhideWhenUsed="1"/>
-    <w:lsdException w:name="footnote reference" w:semiHidden="1" w:unhideWhenUsed="1"/>
-    <w:lsdException w:name="annotation reference" w:semiHidden="1" w:unhideWhenUsed="1"/>
-    <w:lsdException w:name="line number" w:semiHidden="1" w:unhideWhenUsed="1"/>
-    <w:lsdException w:name="page number" w:semiHidden="1" w:unhideWhenUsed="1"/>
-    <w:lsdException w:name="endnote reference" w:semiHidden="1" w:unhideWhenUsed="1"/>
-    <w:lsdException w:name="endnote text" w:semiHidden="1" w:unhideWhenUsed="1"/>
-    <w:lsdException w:name="table of authorities" w:semiHidden="1" w:unhideWhenUsed="1"/>
-    <w:lsdException w:name="macro" w:semiHidden="1" w:unhideWhenUsed="1"/>
-    <w:lsdException w:name="toa heading" w:semiHidden="1" w:unhideWhenUsed="1"/>
-    <w:lsdException w:name="List" w:semiHidden="1" w:unhideWhenUsed="1"/>
-    <w:lsdException w:name="List Bullet" w:semiHidden="1" w:unhideWhenUsed="1"/>
-    <w:lsdException w:name="List Number" w:semiHidden="1" w:unhideWhenUsed="1"/>
-    <w:lsdException w:name="List 2" w:semiHidden="1" w:unhideWhenUsed="1"/>
-    <w:lsdException w:name="List 3" w:semiHidden="1" w:unhideWhenUsed="1"/>
-    <w:lsdException w:name="List 4" w:semiHidden="1" w:unhideWhenUsed="1"/>
-    <w:lsdException w:name="List 5" w:semiHidden="1" w:unhideWhenUsed="1"/>
-    <w:lsdException w:name="List Bullet 2" w:semiHidden="1" w:unhideWhenUsed="1"/>
-    <w:lsdException w:name="List Bullet 3" w:semiHidden="1" w:unhideWhenUsed="1"/>
-    <w:lsdException w:name="List Bullet 4" w:semiHidden="1" w:unhideWhenUsed="1"/>
-    <w:lsdException w:name="List Bullet 5" w:semiHidden="1" w:unhideWhenUsed="1"/>
-    <w:lsdException w:name="List Number 2" w:semiHidden="1" w:unhideWhenUsed="1"/>
-    <w:lsdException w:name="List Number 3" w:semiHidden="1" w:unhideWhenUsed="1"/>
-    <w:lsdException w:name="List Number 4" w:semiHidden="1" w:unhideWhenUsed="1"/>
-    <w:lsdException w:name="List Number 5" w:semiHidden="1" w:unhideWhenUsed="1"/>
-    <w:lsdException w:name="Title" w:uiPriority="10" w:qFormat="1"/>
-    <w:lsdException w:name="Closing" w:semiHidden="1" w:unhideWhenUsed="1"/>
-    <w:lsdException w:name="Signature" w:semiHidden="1" w:unhideWhenUsed="1"/>
-    <w:lsdException w:name="Default Paragraph Font" w:semiHidden="1" w:uiPriority="1" w:unhideWhenUsed="1"/>
-    <w:lsdException w:name="Body Text" w:semiHidden="1" w:unhideWhenUsed="1"/>
-    <w:lsdException w:name="Body Text Indent" w:semiHidden="1" w:unhideWhenUsed="1"/>
-    <w:lsdException w:name="List Continue" w:semiHidden="1" w:unhideWhenUsed="1"/>
-    <w:lsdException w:name="List Continue 2" w:semiHidden="1" w:unhideWhenUsed="1"/>
-    <w:lsdException w:name="List Continue 3" w:semiHidden="1" w:unhideWhenUsed="1"/>
-    <w:lsdException w:name="List Continue 4" w:semiHidden="1" w:unhideWhenUsed="1"/>
-    <w:lsdException w:name="List Continue 5" w:semiHidden="1" w:unhideWhenUsed="1"/>
-    <w:lsdException w:name="Message Header" w:semiHidden="1" w:unhideWhenUsed="1"/>
-    <w:lsdException w:name="Subtitle" w:uiPriority="11" w:qFormat="1"/>
-    <w:lsdException w:name="Salutation" w:semiHidden="1" w:unhideWhenUsed="1"/>
-    <w:lsdException w:name="Date" w:semiHidden="1" w:unhideWhenUsed="1"/>
-    <w:lsdException w:name="Body Text First Indent" w:semiHidden="1" w:unhideWhenUsed="1"/>
-    <w:lsdException w:name="Body Text First Indent 2" w:semiHidden="1" w:unhideWhenUsed="1"/>
-    <w:lsdException w:name="Note Heading" w:semiHidden="1" w:unhideWhenUsed="1"/>
-    <w:lsdException w:name="Body Text 2" w:semiHidden="1" w:unhideWhenUsed="1"/>
-    <w:lsdException w:name="Body Text 3" w:semiHidden="1" w:unhideWhenUsed="1"/>
-    <w:lsdException w:name="Body Text Indent 2" w:semiHidden="1" w:unhideWhenUsed="1"/>
-    <w:lsdException w:name="Body Text Indent 3" w:semiHidden="1" w:unhideWhenUsed="1"/>
-    <w:lsdException w:name="Block Text" w:semiHidden="1" w:unhideWhenUsed="1"/>
-    <w:lsdException w:name="Hyperlink" w:semiHidden="1" w:unhideWhenUsed="1"/>
-    <w:lsdException w:name="FollowedHyperlink" w:semiHidden="1" w:unhideWhenUsed="1"/>
-    <w:lsdException w:name="Strong" w:uiPriority="22" w:qFormat="1"/>
-    <w:lsdException w:name="Emphasis" w:uiPriority="20" w:qFormat="1"/>
-    <w:lsdException w:name="Document Map" w:semiHidden="1" w:unhideWhenUsed="1"/>
-    <w:lsdException w:name="Plain Text" w:semiHidden="1" w:unhideWhenUsed="1"/>
-    <w:lsdException w:name="E-mail Signature" w:semiHidden="1" w:unhideWhenUsed="1"/>
-    <w:lsdException w:name="HTML Top of Form" w:semiHidden="1" w:unhideWhenUsed="1"/>
-    <w:lsdException w:name="HTML Bottom of Form" w:semiHidden="1" w:unhideWhenUsed="1"/>
-    <w:lsdException w:name="Normal (Web)" w:semiHidden="1" w:unhideWhenUsed="1"/>
-    <w:lsdException w:name="HTML Acronym" w:semiHidden="1" w:unhideWhenUsed="1"/>
-    <w:lsdException w:name="HTML Address" w:semiHidden="1" w:unhideWhenUsed="1"/>
-    <w:lsdException w:name="HTML Cite" w:semiHidden="1" w:unhideWhenUsed="1"/>
-    <w:lsdException w:name="HTML Code" w:semiHidden="1" w:unhideWhenUsed="1"/>
-    <w:lsdException w:name="HTML Definition" w:semiHidden="1" w:unhideWhenUsed="1"/>
-    <w:lsdException w:name="HTML Keyboard" w:semiHidden="1" w:unhideWhenUsed="1"/>
-    <w:lsdException w:name="HTML Preformatted" w:semiHidden="1" w:unhideWhenUsed="1"/>
-    <w:lsdException w:name="HTML Sample" w:semiHidden="1" w:unhideWhenUsed="1"/>
-    <w:lsdException w:name="HTML Typewriter" w:semiHidden="1" w:unhideWhenUsed="1"/>
-    <w:lsdException w:name="HTML Variable" w:semiHidden="1" w:unhideWhenUsed="1"/>
-    <w:lsdException w:name="Normal Table" w:semiHidden="1" w:unhideWhenUsed="1"/>
-    <w:lsdException w:name="annotation subject" w:semiHidden="1" w:unhideWhenUsed="1"/>
-    <w:lsdException w:name="No List" w:semiHidden="1" w:unhideWhenUsed="1"/>
-    <w:lsdException w:name="Outline List 1" w:semiHidden="1" w:unhideWhenUsed="1"/>
-    <w:lsdException w:name="Outline List 2" w:semiHidden="1" w:unhideWhenUsed="1"/>
-    <w:lsdException w:name="Outline List 3" w:semiHidden="1" w:unhideWhenUsed="1"/>
-    <w:lsdException w:name="Table Simple 1" w:semiHidden="1" w:unhideWhenUsed="1"/>
-    <w:lsdException w:name="Table Simple 2" w:semiHidden="1" w:unhideWhenUsed="1"/>
-    <w:lsdException w:name="Table Simple 3" w:semiHidden="1" w:unhideWhenUsed="1"/>
-    <w:lsdException w:name="Table Classic 1" w:semiHidden="1" w:unhideWhenUsed="1"/>
-    <w:lsdException w:name="Table Classic 2" w:semiHidden="1" w:unhideWhenUsed="1"/>
-    <w:lsdException w:name="Table Classic 3" w:semiHidden="1" w:unhideWhenUsed="1"/>
-    <w:lsdException w:name="Table Classic 4" w:semiHidden="1" w:unhideWhenUsed="1"/>
-    <w:lsdException w:name="Table Colorful 1" w:semiHidden="1" w:unhideWhenUsed="1"/>
-    <w:lsdException w:name="Table Colorful 2" w:semiHidden="1" w:unhideWhenUsed="1"/>
-    <w:lsdException w:name="Table Colorful 3" w:semiHidden="1" w:unhideWhenUsed="1"/>
-    <w:lsdException w:name="Table Columns 1" w:semiHidden="1" w:unhideWhenUsed="1"/>
-    <w:lsdException w:name="Table Columns 2" w:semiHidden="1" w:unhideWhenUsed="1"/>
-    <w:lsdException w:name="Table Columns 3" w:semiHidden="1" w:unhideWhenUsed="1"/>
-    <w:lsdException w:name="Table Columns 4" w:semiHidden="1" w:unhideWhenUsed="1"/>
-    <w:lsdException w:name="Table Columns 5" w:semiHidden="1" w:unhideWhenUsed="1"/>
-    <w:lsdException w:name="Table Grid 1" w:semiHidden="1" w:unhideWhenUsed="1"/>
-    <w:lsdException w:name="Table Grid 2" w:semiHidden="1" w:unhideWhenUsed="1"/>
-    <w:lsdException w:name="Table Grid 3" w:semiHidden="1" w:unhideWhenUsed="1"/>
-    <w:lsdException w:name="Table Grid 4" w:semiHidden="1" w:unhideWhenUsed="1"/>
-    <w:lsdException w:name="Table Grid 5" w:semiHidden="1" w:unhideWhenUsed="1"/>
-    <w:lsdException w:name="Table Grid 6" w:semiHidden="1" w:unhideWhenUsed="1"/>
-    <w:lsdException w:name="Table Grid 7" w:semiHidden="1" w:unhideWhenUsed="1"/>
-    <w:lsdException w:name="Table Grid 8" w:semiHidden="1" w:unhideWhenUsed="1"/>
-    <w:lsdException w:name="Table List 1" w:semiHidden="1" w:unhideWhenUsed="1"/>
-    <w:lsdException w:name="Table List 2" w:semiHidden="1" w:unhideWhenUsed="1"/>
-    <w:lsdException w:name="Table List 3" w:semiHidden="1" w:unhideWhenUsed="1"/>
-    <w:lsdException w:name="Table List 4" w:semiHidden="1" w:unhideWhenUsed="1"/>
-    <w:lsdException w:name="Table List 5" w:semiHidden="1" w:unhideWhenUsed="1"/>
-    <w:lsdException w:name="Table List 6" w:semiHidden="1" w:unhideWhenUsed="1"/>
-    <w:lsdException w:name="Table List 7" w:semiHidden="1" w:unhideWhenUsed="1"/>
-    <w:lsdException w:name="Table List 8" w:semiHidden="1" w:unhideWhenUsed="1"/>
-    <w:lsdException w:name="Table 3D effects 1" w:semiHidden="1" w:unhideWhenUsed="1"/>
-    <w:lsdException w:name="Table 3D effects 2" w:semiHidden="1" w:unhideWhenUsed="1"/>
-    <w:lsdException w:name="Table 3D effects 3" w:semiHidden="1" w:unhideWhenUsed="1"/>
-    <w:lsdException w:name="Table Contemporary" w:semiHidden="1" w:unhideWhenUsed="1"/>
-    <w:lsdException w:name="Table Elegant" w:semiHidden="1" w:unhideWhenUsed="1"/>
-    <w:lsdException w:name="Table Professional" w:semiHidden="1" w:unhideWhenUsed="1"/>
-    <w:lsdException w:name="Table Subtle 1" w:semiHidden="1" w:unhideWhenUsed="1"/>
-    <w:lsdException w:name="Table Subtle 2" w:semiHidden="1" w:unhideWhenUsed="1"/>
-    <w:lsdException w:name="Table Web 1" w:semiHidden="1" w:unhideWhenUsed="1"/>
-    <w:lsdException w:name="Table Web 2" w:semiHidden="1" w:unhideWhenUsed="1"/>
-    <w:lsdException w:name="Table Web 3" w:semiHidden="1" w:unhideWhenUsed="1"/>
-    <w:lsdException w:name="Balloon Text" w:semiHidden="1" w:unhideWhenUsed="1"/>
-    <w:lsdException w:name="Table Grid" w:semiHidden="1" w:uiPriority="39" w:unhideWhenUsed="1"/>
-    <w:lsdException w:name="Table Theme" w:semiHidden="1" w:unhideWhenUsed="1"/>
-    <w:lsdException w:name="Placeholder Text" w:semiHidden="1"/>
-    <w:lsdException w:name="No Spacing" w:uiPriority="1" w:qFormat="1"/>
-    <w:lsdException w:name="Light Shading" w:uiPriority="60"/>
-    <w:lsdException w:name="Light List" w:uiPriority="61"/>
-    <w:lsdException w:name="Light Grid" w:uiPriority="62"/>
-    <w:lsdException w:name="Medium Shading 1" w:uiPriority="63"/>
-    <w:lsdException w:name="Medium Shading 2" w:uiPriority="64"/>
-    <w:lsdException w:name="Medium List 1" w:uiPriority="65"/>
-    <w:lsdException w:name="Medium List 2" w:uiPriority="66"/>
-    <w:lsdException w:name="Medium Grid 1" w:uiPriority="67"/>
-    <w:lsdException w:name="Medium Grid 2" w:uiPriority="68"/>
-    <w:lsdException w:name="Medium Grid 3" w:uiPriority="69"/>
-    <w:lsdException w:name="Dark List" w:uiPriority="70"/>
-    <w:lsdException w:name="Colorful Shading" w:uiPriority="71"/>
-    <w:lsdException w:name="Colorful List" w:uiPriority="72"/>
-    <w:lsdException w:name="Colorful Grid" w:uiPriority="73"/>
-    <w:lsdException w:name="Light Shading Accent 1" w:uiPriority="60"/>
-    <w:lsdException w:name="Light List Accent 1" w:uiPriority="61"/>
-    <w:lsdException w:name="Light Grid Accent 1" w:uiPriority="62"/>
-    <w:lsdException w:name="Medium Shading 1 Accent 1" w:uiPriority="63"/>
-    <w:lsdException w:name="Medium Shading 2 Accent 1" w:uiPriority="64"/>
-    <w:lsdException w:name="Medium List 1 Accent 1" w:uiPriority="65"/>
-    <w:lsdException w:name="Revision" w:semiHidden="1"/>
-    <w:lsdException w:name="List Paragraph" w:uiPriority="34" w:qFormat="1"/>
-    <w:lsdException w:name="Quote" w:uiPriority="29" w:qFormat="1"/>
-    <w:lsdException w:name="Intense Quote" w:uiPriority="30" w:qFormat="1"/>
-    <w:lsdException w:name="Medium List 2 Accent 1" w:uiPriority="66"/>
-    <w:lsdException w:name="Medium Grid 1 Accent 1" w:uiPriority="67"/>
-    <w:lsdException w:name="Medium Grid 2 Accent 1" w:uiPriority="68"/>
-    <w:lsdException w:name="Medium Grid 3 Accent 1" w:uiPriority="69"/>
-    <w:lsdException w:name="Dark List Accent 1" w:uiPriority="70"/>
-    <w:lsdException w:name="Colorful Shading Accent 1" w:uiPriority="71"/>
-    <w:lsdException w:name="Colorful List Accent 1" w:uiPriority="72"/>
-    <w:lsdException w:name="Colorful Grid Accent 1" w:uiPriority="73"/>
-    <w:lsdException w:name="Light Shading Accent 2" w:uiPriority="60"/>
-    <w:lsdException w:name="Light List Accent 2" w:uiPriority="61"/>
-    <w:lsdException w:name="Light Grid Accent 2" w:uiPriority="62"/>
-    <w:lsdException w:name="Medium Shading 1 Accent 2" w:uiPriority="63"/>
-    <w:lsdException w:name="Medium Shading 2 Accent 2" w:uiPriority="64"/>
-    <w:lsdException w:name="Medium List 1 Accent 2" w:uiPriority="65"/>
-    <w:lsdException w:name="Medium List 2 Accent 2" w:uiPriority="66"/>
-    <w:lsdException w:name="Medium Grid 1 Accent 2" w:uiPriority="67"/>
-    <w:lsdException w:name="Medium Grid 2 Accent 2" w:uiPriority="68"/>
-    <w:lsdException w:name="Medium Grid 3 Accent 2" w:uiPriority="69"/>
-    <w:lsdException w:name="Dark List Accent 2" w:uiPriority="70"/>
-    <w:lsdException w:name="Colorful Shading Accent 2" w:uiPriority="71"/>
-    <w:lsdException w:name="Colorful List Accent 2" w:uiPriority="72"/>
-    <w:lsdException w:name="Colorful Grid Accent 2" w:uiPriority="73"/>
-    <w:lsdException w:name="Light Shading Accent 3" w:uiPriority="60"/>
-    <w:lsdException w:name="Light List Accent 3" w:uiPriority="61"/>
-    <w:lsdException w:name="Light Grid Accent 3" w:uiPriority="62"/>
-    <w:lsdException w:name="Medium Shading 1 Accent 3" w:uiPriority="63"/>
-    <w:lsdException w:name="Medium Shading 2 Accent 3" w:uiPriority="64"/>
-    <w:lsdException w:name="Medium List 1 Accent 3" w:uiPriority="65"/>
-    <w:lsdException w:name="Medium List 2 Accent 3" w:uiPriority="66"/>
-    <w:lsdException w:name="Medium Grid 1 Accent 3" w:uiPriority="67"/>
-    <w:lsdException w:name="Medium Grid 2 Accent 3" w:uiPriority="68"/>
-    <w:lsdException w:name="Medium Grid 3 Accent 3" w:uiPriority="69"/>
-    <w:lsdException w:name="Dark List Accent 3" w:uiPriority="70"/>
-    <w:lsdException w:name="Colorful Shading Accent 3" w:uiPriority="71"/>
-    <w:lsdException w:name="Colorful List Accent 3" w:uiPriority="72"/>
-    <w:lsdException w:name="Colorful Grid Accent 3" w:uiPriority="73"/>
-    <w:lsdException w:name="Light Shading Accent 4" w:uiPriority="60"/>
-    <w:lsdException w:name="Light List Accent 4" w:uiPriority="61"/>
-    <w:lsdException w:name="Light Grid Accent 4" w:uiPriority="62"/>
-    <w:lsdException w:name="Medium Shading 1 Accent 4" w:uiPriority="63"/>
-    <w:lsdException w:name="Medium Shading 2 Accent 4" w:uiPriority="64"/>
-    <w:lsdException w:name="Medium List 1 Accent 4" w:uiPriority="65"/>
-    <w:lsdException w:name="Medium List 2 Accent 4" w:uiPriority="66"/>
-    <w:lsdException w:name="Medium Grid 1 Accent 4" w:uiPriority="67"/>
-    <w:lsdException w:name="Medium Grid 2 Accent 4" w:uiPriority="68"/>
-    <w:lsdException w:name="Medium Grid 3 Accent 4" w:uiPriority="69"/>
-    <w:lsdException w:name="Dark List Accent 4" w:uiPriority="70"/>
-    <w:lsdException w:name="Colorful Shading Accent 4" w:uiPriority="71"/>
-    <w:lsdException w:name="Colorful List Accent 4" w:uiPriority="72"/>
-    <w:lsdException w:name="Colorful Grid Accent 4" w:uiPriority="73"/>
-    <w:lsdException w:name="Light Shading Accent 5" w:uiPriority="60"/>
-    <w:lsdException w:name="Light List Accent 5" w:uiPriority="61"/>
-    <w:lsdException w:name="Light Grid Accent 5" w:uiPriority="62"/>
-    <w:lsdException w:name="Medium Shading 1 Accent 5" w:uiPriority="63"/>
-    <w:lsdException w:name="Medium Shading 2 Accent 5" w:uiPriority="64"/>
-    <w:lsdException w:name="Medium List 1 Accent 5" w:uiPriority="65"/>
-    <w:lsdException w:name="Medium List 2 Accent 5" w:uiPriority="66"/>
-    <w:lsdException w:name="Medium Grid 1 Accent 5" w:uiPriority="67"/>
-    <w:lsdException w:name="Medium Grid 2 Accent 5" w:uiPriority="68"/>
-    <w:lsdException w:name="Medium Grid 3 Accent 5" w:uiPriority="69"/>
-    <w:lsdException w:name="Dark List Accent 5" w:uiPriority="70"/>
-    <w:lsdException w:name="Colorful Shading Accent 5" w:uiPriority="71"/>
-    <w:lsdException w:name="Colorful List Accent 5" w:uiPriority="72"/>
-    <w:lsdException w:name="Colorful Grid Accent 5" w:uiPriority="73"/>
-    <w:lsdException w:name="Light Shading Accent 6" w:uiPriority="60"/>
-    <w:lsdException w:name="Light List Accent 6" w:uiPriority="61"/>
-    <w:lsdException w:name="Light Grid Accent 6" w:uiPriority="62"/>
-    <w:lsdException w:name="Medium Shading 1 Accent 6" w:uiPriority="63"/>
-    <w:lsdException w:name="Medium Shading 2 Accent 6" w:uiPriority="64"/>
-    <w:lsdException w:name="Medium List 1 Accent 6" w:uiPriority="65"/>
-    <w:lsdException w:name="Medium List 2 Accent 6" w:uiPriority="66"/>
-    <w:lsdException w:name="Medium Grid 1 Accent 6" w:uiPriority="67"/>
-    <w:lsdException w:name="Medium Grid 2 Accent 6" w:uiPriority="68"/>
-    <w:lsdException w:name="Medium Grid 3 Accent 6" w:uiPriority="69"/>
-    <w:lsdException w:name="Dark List Accent 6" w:uiPriority="70"/>
-    <w:lsdException w:name="Colorful Shading Accent 6" w:uiPriority="71"/>
-    <w:lsdException w:name="Colorful List Accent 6" w:uiPriority="72"/>
-    <w:lsdException w:name="Colorful Grid Accent 6" w:uiPriority="73"/>
-    <w:lsdException w:name="Subtle Emphasis" w:uiPriority="19" w:qFormat="1"/>
-    <w:lsdException w:name="Intense Emphasis" w:uiPriority="21" w:qFormat="1"/>
-    <w:lsdException w:name="Subtle Reference" w:uiPriority="31" w:qFormat="1"/>
-    <w:lsdException w:name="Intense Reference" w:uiPriority="32" w:qFormat="1"/>
-    <w:lsdException w:name="Book Title" w:uiPriority="33" w:qFormat="1"/>
-    <w:lsdException w:name="Bibliography" w:semiHidden="1" w:uiPriority="37" w:unhideWhenUsed="1"/>
-    <w:lsdException w:name="TOC Heading" w:semiHidden="1" w:uiPriority="39" w:unhideWhenUsed="1" w:qFormat="1"/>
-    <w:lsdException w:name="Plain Table 1" w:uiPriority="41"/>
-    <w:lsdException w:name="Plain Table 2" w:uiPriority="42"/>
-    <w:lsdException w:name="Plain Table 3" w:uiPriority="43"/>
-    <w:lsdException w:name="Plain Table 4" w:uiPriority="44"/>
-    <w:lsdException w:name="Plain Table 5" w:uiPriority="45"/>
-    <w:lsdException w:name="Grid Table Light" w:uiPriority="40"/>
-    <w:lsdException w:name="Grid Table 1 Light" w:uiPriority="46"/>
-    <w:lsdException w:name="Grid Table 2" w:uiPriority="47"/>
-    <w:lsdException w:name="Grid Table 3" w:uiPriority="48"/>
-    <w:lsdException w:name="Grid Table 4" w:uiPriority="49"/>
-    <w:lsdException w:name="Grid Table 5 Dark" w:uiPriority="50"/>
-    <w:lsdException w:name="Grid Table 6 Colorful" w:uiPriority="51"/>
-    <w:lsdException w:name="Grid Table 7 Colorful" w:uiPriority="52"/>
-    <w:lsdException w:name="Grid Table 1 Light Accent 1" w:uiPriority="46"/>
-    <w:lsdException w:name="Grid Table 2 Accent 1" w:uiPriority="47"/>
-    <w:lsdException w:name="Grid Table 3 Accent 1" w:uiPriority="48"/>
-    <w:lsdException w:name="Grid Table 4 Accent 1" w:uiPriority="49"/>
-    <w:lsdException w:name="Grid Table 5 Dark Accent 1" w:uiPriority="50"/>
-    <w:lsdException w:name="Grid Table 6 Colorful Accent 1" w:uiPriority="51"/>
-    <w:lsdException w:name="Grid Table 7 Colorful Accent 1" w:uiPriority="52"/>
-    <w:lsdException w:name="Grid Table 1 Light Accent 2" w:uiPriority="46"/>
-    <w:lsdException w:name="Grid Table 2 Accent 2" w:uiPriority="47"/>
-    <w:lsdException w:name="Grid Table 3 Accent 2" w:uiPriority="48"/>
-    <w:lsdException w:name="Grid Table 4 Accent 2" w:uiPriority="49"/>
-    <w:lsdException w:name="Grid Table 5 Dark Accent 2" w:uiPriority="50"/>
-    <w:lsdException w:name="Grid Table 6 Colorful Accent 2" w:uiPriority="51"/>
-    <w:lsdException w:name="Grid Table 7 Colorful Accent 2" w:uiPriority="52"/>
-    <w:lsdException w:name="Grid Table 1 Light Accent 3" w:uiPriority="46"/>
-    <w:lsdException w:name="Grid Table 2 Accent 3" w:uiPriority="47"/>
-    <w:lsdException w:name="Grid Table 3 Accent 3" w:uiPriority="48"/>
-    <w:lsdException w:name="Grid Table 4 Accent 3" w:uiPriority="49"/>
-    <w:lsdException w:name="Grid Table 5 Dark Accent 3" w:uiPriority="50"/>
-    <w:lsdException w:name="Grid Table 6 Colorful Accent 3" w:uiPriority="51"/>
-    <w:lsdException w:name="Grid Table 7 Colorful Accent 3" w:uiPriority="52"/>
-    <w:lsdException w:name="Grid Table 1 Light Accent 4" w:uiPriority="46"/>
-    <w:lsdException w:name="Grid Table 2 Accent 4" w:uiPriority="47"/>
-    <w:lsdException w:name="Grid Table 3 Accent 4" w:uiPriority="48"/>
-    <w:lsdException w:name="Grid Table 4 Accent 4" w:uiPriority="49"/>
-    <w:lsdException w:name="Grid Table 5 Dark Accent 4" w:uiPriority="50"/>
-    <w:lsdException w:name="Grid Table 6 Colorful Accent 4" w:uiPriority="51"/>
-    <w:lsdException w:name="Grid Table 7 Colorful Accent 4" w:uiPriority="52"/>
-    <w:lsdException w:name="Grid Table 1 Light Accent 5" w:uiPriority="46"/>
-    <w:lsdException w:name="Grid Table 2 Accent 5" w:uiPriority="47"/>
-    <w:lsdException w:name="Grid Table 3 Accent 5" w:uiPriority="48"/>
-    <w:lsdException w:name="Grid Table 4 Accent 5" w:uiPriority="49"/>
-    <w:lsdException w:name="Grid Table 5 Dark Accent 5" w:uiPriority="50"/>
-    <w:lsdException w:name="Grid Table 6 Colorful Accent 5" w:uiPriority="51"/>
-    <w:lsdException w:name="Grid Table 7 Colorful Accent 5" w:uiPriority="52"/>
-    <w:lsdException w:name="Grid Table 1 Light Accent 6" w:uiPriority="46"/>
-    <w:lsdException w:name="Grid Table 2 Accent 6" w:uiPriority="47"/>
-    <w:lsdException w:name="Grid Table 3 Accent 6" w:uiPriority="48"/>
-    <w:lsdException w:name="Grid Table 4 Accent 6" w:uiPriority="49"/>
-    <w:lsdException w:name="Grid Table 5 Dark Accent 6" w:uiPriority="50"/>
-    <w:lsdException w:name="Grid Table 6 Colorful Accent 6" w:uiPriority="51"/>
-    <w:lsdException w:name="Grid Table 7 Colorful Accent 6" w:uiPriority="52"/>
-    <w:lsdException w:name="List Table 1 Light" w:uiPriority="46"/>
-    <w:lsdException w:name="List Table 2" w:uiPriority="47"/>
-    <w:lsdException w:name="List Table 3" w:uiPriority="48"/>
-    <w:lsdException w:name="List Table 4" w:uiPriority="49"/>
-    <w:lsdException w:name="List Table 5 Dark" w:uiPriority="50"/>
-    <w:lsdException w:name="List Table 6 Colorful" w:uiPriority="51"/>
-    <w:lsdException w:name="List Table 7 Colorful" w:uiPriority="52"/>
-    <w:lsdException w:name="List Table 1 Light Accent 1" w:uiPriority="46"/>
-    <w:lsdException w:name="List Table 2 Accent 1" w:uiPriority="47"/>
-    <w:lsdException w:name="List Table 3 Accent 1" w:uiPriority="48"/>
-    <w:lsdException w:name="List Table 4 Accent 1" w:uiPriority="49"/>
-    <w:lsdException w:name="List Table 5 Dark Accent 1" w:uiPriority="50"/>
-    <w:lsdException w:name="List Table 6 Colorful Accent 1" w:uiPriority="51"/>
-    <w:lsdException w:name="List Table 7 Colorful Accent 1" w:uiPriority="52"/>
-    <w:lsdException w:name="List Table 1 Light Accent 2" w:uiPriority="46"/>
-    <w:lsdException w:name="List Table 2 Accent 2" w:uiPriority="47"/>
-    <w:lsdException w:name="List Table 3 Accent 2" w:uiPriority="48"/>
-    <w:lsdException w:name="List Table 4 Accent 2" w:uiPriority="49"/>
-    <w:lsdException w:name="List Table 5 Dark Accent 2" w:uiPriority="50"/>
-    <w:lsdException w:name="List Table 6 Colorful Accent 2" w:uiPriority="51"/>
-    <w:lsdException w:name="List Table 7 Colorful Accent 2" w:uiPriority="52"/>
-    <w:lsdException w:name="List Table 1 Light Accent 3" w:uiPriority="46"/>
-    <w:lsdException w:name="List Table 2 Accent 3" w:uiPriority="47"/>
-    <w:lsdException w:name="List Table 3 Accent 3" w:uiPriority="48"/>
-    <w:lsdException w:name="List Table 4 Accent 3" w:uiPriority="49"/>
-    <w:lsdException w:name="List Table 5 Dark Accent 3" w:uiPriority="50"/>
-    <w:lsdException w:name="List Table 6 Colorful Accent 3" w:uiPriority="51"/>
-    <w:lsdException w:name="List Table 7 Colorful Accent 3" w:uiPriority="52"/>
-    <w:lsdException w:name="List Table 1 Light Accent 4" w:uiPriority="46"/>
-    <w:lsdException w:name="List Table 2 Accent 4" w:uiPriority="47"/>
-    <w:lsdException w:name="List Table 3 Accent 4" w:uiPriority="48"/>
-    <w:lsdException w:name="List Table 4 Accent 4" w:uiPriority="49"/>
-    <w:lsdException w:name="List Table 5 Dark Accent 4" w:uiPriority="50"/>
-    <w:lsdException w:name="List Table 6 Colorful Accent 4" w:uiPriority="51"/>
-    <w:lsdException w:name="List Table 7 Colorful Accent 4" w:uiPriority="52"/>
-    <w:lsdException w:name="List Table 1 Light Accent 5" w:uiPriority="46"/>
-    <w:lsdException w:name="List Table 2 Accent 5" w:uiPriority="47"/>
-    <w:lsdException w:name="List Table 3 Accent 5" w:uiPriority="48"/>
-    <w:lsdException w:name="List Table 4 Accent 5" w:uiPriority="49"/>
-    <w:lsdException w:name="List Table 5 Dark Accent 5" w:uiPriority="50"/>
-    <w:lsdException w:name="List Table 6 Colorful Accent 5" w:uiPriority="51"/>
-    <w:lsdException w:name="List Table 7 Colorful Accent 5" w:uiPriority="52"/>
-    <w:lsdException w:name="List Table 1 Light Accent 6" w:uiPriority="46"/>
-    <w:lsdException w:name="List Table 2 Accent 6" w:uiPriority="47"/>
-    <w:lsdException w:name="List Table 3 Accent 6" w:uiPriority="48"/>
-    <w:lsdException w:name="List Table 4 Accent 6" w:uiPriority="49"/>
-    <w:lsdException w:name="List Table 5 Dark Accent 6" w:uiPriority="50"/>
-    <w:lsdException w:name="List Table 6 Colorful Accent 6" w:uiPriority="51"/>
-    <w:lsdException w:name="List Table 7 Colorful Accent 6" w:uiPriority="52"/>
-    <w:lsdException w:name="Mention" w:semiHidden="1" w:unhideWhenUsed="1"/>
-    <w:lsdException w:name="Smart Hyperlink" w:semiHidden="1" w:unhideWhenUsed="1"/>
-    <w:lsdException w:name="Hashtag" w:semiHidden="1" w:unhideWhenUsed="1"/>
+  <w:latentStyles w:defLockedState="0" w:defUIPriority="99" w:defSemiHidden="1" w:defUnhideWhenUsed="1" w:defQFormat="0" w:count="267">
+    <w:lsdException w:name="Normal" w:semiHidden="0" w:uiPriority="0" w:unhideWhenUsed="0" w:qFormat="1"/>
+    <w:lsdException w:name="heading 1" w:semiHidden="0" w:uiPriority="9" w:unhideWhenUsed="0" w:qFormat="1"/>
+    <w:lsdException w:name="heading 2" w:uiPriority="9" w:qFormat="1"/>
+    <w:lsdException w:name="heading 3" w:uiPriority="9" w:qFormat="1"/>
+    <w:lsdException w:name="heading 4" w:uiPriority="9" w:qFormat="1"/>
+    <w:lsdException w:name="heading 5" w:uiPriority="9" w:qFormat="1"/>
+    <w:lsdException w:name="heading 6" w:uiPriority="9" w:qFormat="1"/>
+    <w:lsdException w:name="heading 7" w:uiPriority="9" w:qFormat="1"/>
+    <w:lsdException w:name="heading 8" w:uiPriority="9" w:qFormat="1"/>
+    <w:lsdException w:name="heading 9" w:uiPriority="9" w:qFormat="1"/>
+    <w:lsdException w:name="toc 1" w:uiPriority="39"/>
+    <w:lsdException w:name="toc 2" w:uiPriority="39"/>
+    <w:lsdException w:name="toc 3" w:uiPriority="39"/>
+    <w:lsdException w:name="toc 4" w:uiPriority="39"/>
+    <w:lsdException w:name="toc 5" w:uiPriority="39"/>
+    <w:lsdException w:name="toc 6" w:uiPriority="39"/>
+    <w:lsdException w:name="toc 7" w:uiPriority="39"/>
+    <w:lsdException w:name="toc 8" w:uiPriority="39"/>
+    <w:lsdException w:name="toc 9" w:uiPriority="39"/>
+    <w:lsdException w:name="caption" w:uiPriority="35" w:qFormat="1"/>
+    <w:lsdException w:name="Title" w:semiHidden="0" w:uiPriority="10" w:unhideWhenUsed="0" w:qFormat="1"/>
+    <w:lsdException w:name="Default Paragraph Font" w:uiPriority="1"/>
+    <w:lsdException w:name="Subtitle" w:semiHidden="0" w:uiPriority="11" w:unhideWhenUsed="0" w:qFormat="1"/>
+    <w:lsdException w:name="Strong" w:semiHidden="0" w:uiPriority="22" w:unhideWhenUsed="0" w:qFormat="1"/>
+    <w:lsdException w:name="Emphasis" w:semiHidden="0" w:uiPriority="20" w:unhideWhenUsed="0" w:qFormat="1"/>
+    <w:lsdException w:name="Table Grid" w:uiPriority="39"/>
+    <w:lsdException w:name="Placeholder Text" w:unhideWhenUsed="0"/>
+    <w:lsdException w:name="No Spacing" w:semiHidden="0" w:uiPriority="1" w:unhideWhenUsed="0" w:qFormat="1"/>
+    <w:lsdException w:name="Light Shading" w:semiHidden="0" w:uiPriority="60" w:unhideWhenUsed="0"/>
+    <w:lsdException w:name="Light List" w:semiHidden="0" w:uiPriority="61" w:unhideWhenUsed="0"/>
+    <w:lsdException w:name="Light Grid" w:semiHidden="0" w:uiPriority="62" w:unhideWhenUsed="0"/>
+    <w:lsdException w:name="Medium Shading 1" w:semiHidden="0" w:uiPriority="63" w:unhideWhenUsed="0"/>
+    <w:lsdException w:name="Medium Shading 2" w:semiHidden="0" w:uiPriority="64" w:unhideWhenUsed="0"/>
+    <w:lsdException w:name="Medium List 1" w:semiHidden="0" w:uiPriority="65" w:unhideWhenUsed="0"/>
+    <w:lsdException w:name="Medium List 2" w:semiHidden="0" w:uiPriority="66" w:unhideWhenUsed="0"/>
+    <w:lsdException w:name="Medium Grid 1" w:semiHidden="0" w:uiPriority="67" w:unhideWhenUsed="0"/>
+    <w:lsdException w:name="Medium Grid 2" w:semiHidden="0" w:uiPriority="68" w:unhideWhenUsed="0"/>
+    <w:lsdException w:name="Medium Grid 3" w:semiHidden="0" w:uiPriority="69" w:unhideWhenUsed="0"/>
+    <w:lsdException w:name="Dark List" w:semiHidden="0" w:uiPriority="70" w:unhideWhenUsed="0"/>
+    <w:lsdException w:name="Colorful Shading" w:semiHidden="0" w:uiPriority="71" w:unhideWhenUsed="0"/>
+    <w:lsdException w:name="Colorful List" w:semiHidden="0" w:uiPriority="72" w:unhideWhenUsed="0"/>
+    <w:lsdException w:name="Colorful Grid" w:semiHidden="0" w:uiPriority="73" w:unhideWhenUsed="0"/>
+    <w:lsdException w:name="Light Shading Accent 1" w:semiHidden="0" w:uiPriority="60" w:unhideWhenUsed="0"/>
+    <w:lsdException w:name="Light List Accent 1" w:semiHidden="0" w:uiPriority="61" w:unhideWhenUsed="0"/>
+    <w:lsdException w:name="Light Grid Accent 1" w:semiHidden="0" w:uiPriority="62" w:unhideWhenUsed="0"/>
+    <w:lsdException w:name="Medium Shading 1 Accent 1" w:semiHidden="0" w:uiPriority="63" w:unhideWhenUsed="0"/>
+    <w:lsdException w:name="Medium Shading 2 Accent 1" w:semiHidden="0" w:uiPriority="64" w:unhideWhenUsed="0"/>
+    <w:lsdException w:name="Medium List 1 Accent 1" w:semiHidden="0" w:uiPriority="65" w:unhideWhenUsed="0"/>
+    <w:lsdException w:name="Revision" w:unhideWhenUsed="0"/>
+    <w:lsdException w:name="List Paragraph" w:semiHidden="0" w:uiPriority="34" w:unhideWhenUsed="0" w:qFormat="1"/>
+    <w:lsdException w:name="Quote" w:semiHidden="0" w:uiPriority="29" w:unhideWhenUsed="0" w:qFormat="1"/>
+    <w:lsdException w:name="Intense Quote" w:semiHidden="0" w:uiPriority="30" w:unhideWhenUsed="0" w:qFormat="1"/>
+    <w:lsdException w:name="Medium List 2 Accent 1" w:semiHidden="0" w:uiPriority="66" w:unhideWhenUsed="0"/>
+    <w:lsdException w:name="Medium Grid 1 Accent 1" w:semiHidden="0" w:uiPriority="67" w:unhideWhenUsed="0"/>
+    <w:lsdException w:name="Medium Grid 2 Accent 1" w:semiHidden="0" w:uiPriority="68" w:unhideWhenUsed="0"/>
+    <w:lsdException w:name="Medium Grid 3 Accent 1" w:semiHidden="0" w:uiPriority="69" w:unhideWhenUsed="0"/>
+    <w:lsdException w:name="Dark List Accent 1" w:semiHidden="0" w:uiPriority="70" w:unhideWhenUsed="0"/>
+    <w:lsdException w:name="Colorful Shading Accent 1" w:semiHidden="0" w:uiPriority="71" w:unhideWhenUsed="0"/>
+    <w:lsdException w:name="Colorful List Accent 1" w:semiHidden="0" w:uiPriority="72" w:unhideWhenUsed="0"/>
+    <w:lsdException w:name="Colorful Grid Accent 1" w:semiHidden="0" w:uiPriority="73" w:unhideWhenUsed="0"/>
+    <w:lsdException w:name="Light Shading Accent 2" w:semiHidden="0" w:uiPriority="60" w:unhideWhenUsed="0"/>
+    <w:lsdException w:name="Light List Accent 2" w:semiHidden="0" w:uiPriority="61" w:unhideWhenUsed="0"/>
+    <w:lsdException w:name="Light Grid Accent 2" w:semiHidden="0" w:uiPriority="62" w:unhideWhenUsed="0"/>
+    <w:lsdException w:name="Medium Shading 1 Accent 2" w:semiHidden="0" w:uiPriority="63" w:unhideWhenUsed="0"/>
+    <w:lsdException w:name="Medium Shading 2 Accent 2" w:semiHidden="0" w:uiPriority="64" w:unhideWhenUsed="0"/>
+    <w:lsdException w:name="Medium List 1 Accent 2" w:semiHidden="0" w:uiPriority="65" w:unhideWhenUsed="0"/>
+    <w:lsdException w:name="Medium List 2 Accent 2" w:semiHidden="0" w:uiPriority="66" w:unhideWhenUsed="0"/>
+    <w:lsdException w:name="Medium Grid 1 Accent 2" w:semiHidden="0" w:uiPriority="67" w:unhideWhenUsed="0"/>
+    <w:lsdException w:name="Medium Grid 2 Accent 2" w:semiHidden="0" w:uiPriority="68" w:unhideWhenUsed="0"/>
+    <w:lsdException w:name="Medium Grid 3 Accent 2" w:semiHidden="0" w:uiPriority="69" w:unhideWhenUsed="0"/>
+    <w:lsdException w:name="Dark List Accent 2" w:semiHidden="0" w:uiPriority="70" w:unhideWhenUsed="0"/>
+    <w:lsdException w:name="Colorful Shading Accent 2" w:semiHidden="0" w:uiPriority="71" w:unhideWhenUsed="0"/>
+    <w:lsdException w:name="Colorful List Accent 2" w:semiHidden="0" w:uiPriority="72" w:unhideWhenUsed="0"/>
+    <w:lsdException w:name="Colorful Grid Accent 2" w:semiHidden="0" w:uiPriority="73" w:unhideWhenUsed="0"/>
+    <w:lsdException w:name="Light Shading Accent 3" w:semiHidden="0" w:uiPriority="60" w:unhideWhenUsed="0"/>
+    <w:lsdException w:name="Light List Accent 3" w:semiHidden="0" w:uiPriority="61" w:unhideWhenUsed="0"/>
+    <w:lsdException w:name="Light Grid Accent 3" w:semiHidden="0" w:uiPriority="62" w:unhideWhenUsed="0"/>
+    <w:lsdException w:name="Medium Shading 1 Accent 3" w:semiHidden="0" w:uiPriority="63" w:unhideWhenUsed="0"/>
+    <w:lsdException w:name="Medium Shading 2 Accent 3" w:semiHidden="0" w:uiPriority="64" w:unhideWhenUsed="0"/>
+    <w:lsdException w:name="Medium List 1 Accent 3" w:semiHidden="0" w:uiPriority="65" w:unhideWhenUsed="0"/>
+    <w:lsdException w:name="Medium List 2 Accent 3" w:semiHidden="0" w:uiPriority="66" w:unhideWhenUsed="0"/>
+    <w:lsdException w:name="Medium Grid 1 Accent 3" w:semiHidden="0" w:uiPriority="67" w:unhideWhenUsed="0"/>
+    <w:lsdException w:name="Medium Grid 2 Accent 3" w:semiHidden="0" w:uiPriority="68" w:unhideWhenUsed="0"/>
+    <w:lsdException w:name="Medium Grid 3 Accent 3" w:semiHidden="0" w:uiPriority="69" w:unhideWhenUsed="0"/>
+    <w:lsdException w:name="Dark List Accent 3" w:semiHidden="0" w:uiPriority="70" w:unhideWhenUsed="0"/>
+    <w:lsdException w:name="Colorful Shading Accent 3" w:semiHidden="0" w:uiPriority="71" w:unhideWhenUsed="0"/>
+    <w:lsdException w:name="Colorful List Accent 3" w:semiHidden="0" w:uiPriority="72" w:unhideWhenUsed="0"/>
+    <w:lsdException w:name="Colorful Grid Accent 3" w:semiHidden="0" w:uiPriority="73" w:unhideWhenUsed="0"/>
+    <w:lsdException w:name="Light Shading Accent 4" w:semiHidden="0" w:uiPriority="60" w:unhideWhenUsed="0"/>
+    <w:lsdException w:name="Light List Accent 4" w:semiHidden="0" w:uiPriority="61" w:unhideWhenUsed="0"/>
+    <w:lsdException w:name="Light Grid Accent 4" w:semiHidden="0" w:uiPriority="62" w:unhideWhenUsed="0"/>
+    <w:lsdException w:name="Medium Shading 1 Accent 4" w:semiHidden="0" w:uiPriority="63" w:unhideWhenUsed="0"/>
+    <w:lsdException w:name="Medium Shading 2 Accent 4" w:semiHidden="0" w:uiPriority="64" w:unhideWhenUsed="0"/>
+    <w:lsdException w:name="Medium List 1 Accent 4" w:semiHidden="0" w:uiPriority="65" w:unhideWhenUsed="0"/>
+    <w:lsdException w:name="Medium List 2 Accent 4" w:semiHidden="0" w:uiPriority="66" w:unhideWhenUsed="0"/>
+    <w:lsdException w:name="Medium Grid 1 Accent 4" w:semiHidden="0" w:uiPriority="67" w:unhideWhenUsed="0"/>
+    <w:lsdException w:name="Medium Grid 2 Accent 4" w:semiHidden="0" w:uiPriority="68" w:unhideWhenUsed="0"/>
+    <w:lsdException w:name="Medium Grid 3 Accent 4" w:semiHidden="0" w:uiPriority="69" w:unhideWhenUsed="0"/>
+    <w:lsdException w:name="Dark List Accent 4" w:semiHidden="0" w:uiPriority="70" w:unhideWhenUsed="0"/>
+    <w:lsdException w:name="Colorful Shading Accent 4" w:semiHidden="0" w:uiPriority="71" w:unhideWhenUsed="0"/>
+    <w:lsdException w:name="Colorful List Accent 4" w:semiHidden="0" w:uiPriority="72" w:unhideWhenUsed="0"/>
+    <w:lsdException w:name="Colorful Grid Accent 4" w:semiHidden="0" w:uiPriority="73" w:unhideWhenUsed="0"/>
+    <w:lsdException w:name="Light Shading Accent 5" w:semiHidden="0" w:uiPriority="60" w:unhideWhenUsed="0"/>
+    <w:lsdException w:name="Light List Accent 5" w:semiHidden="0" w:uiPriority="61" w:unhideWhenUsed="0"/>
+    <w:lsdException w:name="Light Grid Accent 5" w:semiHidden="0" w:uiPriority="62" w:unhideWhenUsed="0"/>
+    <w:lsdException w:name="Medium Shading 1 Accent 5" w:semiHidden="0" w:uiPriority="63" w:unhideWhenUsed="0"/>
+    <w:lsdException w:name="Medium Shading 2 Accent 5" w:semiHidden="0" w:uiPriority="64" w:unhideWhenUsed="0"/>
+    <w:lsdException w:name="Medium List 1 Accent 5" w:semiHidden="0" w:uiPriority="65" w:unhideWhenUsed="0"/>
+    <w:lsdException w:name="Medium List 2 Accent 5" w:semiHidden="0" w:uiPriority="66" w:unhideWhenUsed="0"/>
+    <w:lsdException w:name="Medium Grid 1 Accent 5" w:semiHidden="0" w:uiPriority="67" w:unhideWhenUsed="0"/>
+    <w:lsdException w:name="Medium Grid 2 Accent 5" w:semiHidden="0" w:uiPriority="68" w:unhideWhenUsed="0"/>
+    <w:lsdException w:name="Medium Grid 3 Accent 5" w:semiHidden="0" w:uiPriority="69" w:unhideWhenUsed="0"/>
+    <w:lsdException w:name="Dark List Accent 5" w:semiHidden="0" w:uiPriority="70" w:unhideWhenUsed="0"/>
+    <w:lsdException w:name="Colorful Shading Accent 5" w:semiHidden="0" w:uiPriority="71" w:unhideWhenUsed="0"/>
+    <w:lsdException w:name="Colorful List Accent 5" w:semiHidden="0" w:uiPriority="72" w:unhideWhenUsed="0"/>
+    <w:lsdException w:name="Colorful Grid Accent 5" w:semiHidden="0" w:uiPriority="73" w:unhideWhenUsed="0"/>
+    <w:lsdException w:name="Light Shading Accent 6" w:semiHidden="0" w:uiPriority="60" w:unhideWhenUsed="0"/>
+    <w:lsdException w:name="Light List Accent 6" w:semiHidden="0" w:uiPriority="61" w:unhideWhenUsed="0"/>
+    <w:lsdException w:name="Light Grid Accent 6" w:semiHidden="0" w:uiPriority="62" w:unhideWhenUsed="0"/>
+    <w:lsdException w:name="Medium Shading 1 Accent 6" w:semiHidden="0" w:uiPriority="63" w:unhideWhenUsed="0"/>
+    <w:lsdException w:name="Medium Shading 2 Accent 6" w:semiHidden="0" w:uiPriority="64" w:unhideWhenUsed="0"/>
+    <w:lsdException w:name="Medium List 1 Accent 6" w:semiHidden="0" w:uiPriority="65" w:unhideWhenUsed="0"/>
+    <w:lsdException w:name="Medium List 2 Accent 6" w:semiHidden="0" w:uiPriority="66" w:unhideWhenUsed="0"/>
+    <w:lsdException w:name="Medium Grid 1 Accent 6" w:semiHidden="0" w:uiPriority="67" w:unhideWhenUsed="0"/>
+    <w:lsdException w:name="Medium Grid 2 Accent 6" w:semiHidden="0" w:uiPriority="68" w:unhideWhenUsed="0"/>
+    <w:lsdException w:name="Medium Grid 3 Accent 6" w:semiHidden="0" w:uiPriority="69" w:unhideWhenUsed="0"/>
+    <w:lsdException w:name="Dark List Accent 6" w:semiHidden="0" w:uiPriority="70" w:unhideWhenUsed="0"/>
+    <w:lsdException w:name="Colorful Shading Accent 6" w:semiHidden="0" w:uiPriority="71" w:unhideWhenUsed="0"/>
+    <w:lsdException w:name="Colorful List Accent 6" w:semiHidden="0" w:uiPriority="72" w:unhideWhenUsed="0"/>
+    <w:lsdException w:name="Colorful Grid Accent 6" w:semiHidden="0" w:uiPriority="73" w:unhideWhenUsed="0"/>
+    <w:lsdException w:name="Subtle Emphasis" w:semiHidden="0" w:uiPriority="19" w:unhideWhenUsed="0" w:qFormat="1"/>
+    <w:lsdException w:name="Intense Emphasis" w:semiHidden="0" w:uiPriority="21" w:unhideWhenUsed="0" w:qFormat="1"/>
+    <w:lsdException w:name="Subtle Reference" w:semiHidden="0" w:uiPriority="31" w:unhideWhenUsed="0" w:qFormat="1"/>
+    <w:lsdException w:name="Intense Reference" w:semiHidden="0" w:uiPriority="32" w:unhideWhenUsed="0" w:qFormat="1"/>
+    <w:lsdException w:name="Book Title" w:semiHidden="0" w:uiPriority="33" w:unhideWhenUsed="0" w:qFormat="1"/>
+    <w:lsdException w:name="Bibliography" w:uiPriority="37"/>
+    <w:lsdException w:name="TOC Heading" w:uiPriority="39" w:qFormat="1"/>
   </w:latentStyles>
   <w:style w:type="paragraph" w:default="1" w:styleId="Normal">
     <w:name w:val="Normal"/>
     <w:qFormat/>
   </w:style>
-  <w:style w:type="character" w:default="1" w:styleId="DefaultParagraphFont">
+  <w:style w:type="character" w:default="1" w:styleId="Fuentedeprrafopredeter">
     <w:name w:val="Default Paragraph Font"/>
     <w:uiPriority w:val="1"/>
     <w:semiHidden/>
     <w:unhideWhenUsed/>
   </w:style>
-  <w:style w:type="table" w:default="1" w:styleId="TableNormal">
+  <w:style w:type="table" w:default="1" w:styleId="Tablanormal">
     <w:name w:val="Normal Table"/>
     <w:uiPriority w:val="99"/>
     <w:semiHidden/>
@@ -4205,7 +4277,7 @@
       </w:tblCellMar>
     </w:tblPr>
   </w:style>
-  <w:style w:type="numbering" w:default="1" w:styleId="NoList">
+  <w:style w:type="numbering" w:default="1" w:styleId="Sinlista">
     <w:name w:val="No List"/>
     <w:uiPriority w:val="99"/>
     <w:semiHidden/>
@@ -4213,7 +4285,7 @@
   </w:style>
   <w:style w:type="character" w:customStyle="1" w:styleId="Textodemarcadordeposicin">
     <w:name w:val="Texto de marcador de posición"/>
-    <w:basedOn w:val="DefaultParagraphFont"/>
+    <w:basedOn w:val="Fuentedeprrafopredeter"/>
     <w:uiPriority w:val="99"/>
     <w:semiHidden/>
     <w:rsid w:val="003E766C"/>
@@ -4248,8 +4320,232 @@
 </w:styles>
 </file>
 
+<file path=word/glossary/stylesWithEffects.xml><?xml version="1.0" encoding="utf-8"?>
+<w:styles xmlns:wpc="http://schemas.microsoft.com/office/word/2010/wordprocessingCanvas" xmlns:mc="http://schemas.openxmlformats.org/markup-compatibility/2006" xmlns:o="urn:schemas-microsoft-com:office:office" xmlns:r="http://schemas.openxmlformats.org/officeDocument/2006/relationships" xmlns:m="http://schemas.openxmlformats.org/officeDocument/2006/math" xmlns:v="urn:schemas-microsoft-com:vml" xmlns:wp14="http://schemas.microsoft.com/office/word/2010/wordprocessingDrawing" xmlns:wp="http://schemas.openxmlformats.org/drawingml/2006/wordprocessingDrawing" xmlns:w10="urn:schemas-microsoft-com:office:word" xmlns:w="http://schemas.openxmlformats.org/wordprocessingml/2006/main" xmlns:w14="http://schemas.microsoft.com/office/word/2010/wordml" xmlns:wpg="http://schemas.microsoft.com/office/word/2010/wordprocessingGroup" xmlns:wpi="http://schemas.microsoft.com/office/word/2010/wordprocessingInk" xmlns:wne="http://schemas.microsoft.com/office/word/2006/wordml" xmlns:wps="http://schemas.microsoft.com/office/word/2010/wordprocessingShape" mc:Ignorable="w14 wp14">
+  <w:docDefaults>
+    <w:rPrDefault>
+      <w:rPr>
+        <w:rFonts w:asciiTheme="minorHAnsi" w:eastAsiaTheme="minorEastAsia" w:hAnsiTheme="minorHAnsi" w:cstheme="minorBidi"/>
+        <w:sz w:val="22"/>
+        <w:szCs w:val="22"/>
+        <w:lang w:val="es-UY" w:eastAsia="es-UY" w:bidi="ar-SA"/>
+      </w:rPr>
+    </w:rPrDefault>
+    <w:pPrDefault>
+      <w:pPr>
+        <w:spacing w:after="160" w:line="259" w:lineRule="auto"/>
+      </w:pPr>
+    </w:pPrDefault>
+  </w:docDefaults>
+  <w:latentStyles w:defLockedState="0" w:defUIPriority="99" w:defSemiHidden="1" w:defUnhideWhenUsed="1" w:defQFormat="0" w:count="267">
+    <w:lsdException w:name="Normal" w:semiHidden="0" w:uiPriority="0" w:unhideWhenUsed="0" w:qFormat="1"/>
+    <w:lsdException w:name="heading 1" w:semiHidden="0" w:uiPriority="9" w:unhideWhenUsed="0" w:qFormat="1"/>
+    <w:lsdException w:name="heading 2" w:uiPriority="9" w:qFormat="1"/>
+    <w:lsdException w:name="heading 3" w:uiPriority="9" w:qFormat="1"/>
+    <w:lsdException w:name="heading 4" w:uiPriority="9" w:qFormat="1"/>
+    <w:lsdException w:name="heading 5" w:uiPriority="9" w:qFormat="1"/>
+    <w:lsdException w:name="heading 6" w:uiPriority="9" w:qFormat="1"/>
+    <w:lsdException w:name="heading 7" w:uiPriority="9" w:qFormat="1"/>
+    <w:lsdException w:name="heading 8" w:uiPriority="9" w:qFormat="1"/>
+    <w:lsdException w:name="heading 9" w:uiPriority="9" w:qFormat="1"/>
+    <w:lsdException w:name="toc 1" w:uiPriority="39"/>
+    <w:lsdException w:name="toc 2" w:uiPriority="39"/>
+    <w:lsdException w:name="toc 3" w:uiPriority="39"/>
+    <w:lsdException w:name="toc 4" w:uiPriority="39"/>
+    <w:lsdException w:name="toc 5" w:uiPriority="39"/>
+    <w:lsdException w:name="toc 6" w:uiPriority="39"/>
+    <w:lsdException w:name="toc 7" w:uiPriority="39"/>
+    <w:lsdException w:name="toc 8" w:uiPriority="39"/>
+    <w:lsdException w:name="toc 9" w:uiPriority="39"/>
+    <w:lsdException w:name="caption" w:uiPriority="35" w:qFormat="1"/>
+    <w:lsdException w:name="Title" w:semiHidden="0" w:uiPriority="10" w:unhideWhenUsed="0" w:qFormat="1"/>
+    <w:lsdException w:name="Default Paragraph Font" w:uiPriority="1"/>
+    <w:lsdException w:name="Subtitle" w:semiHidden="0" w:uiPriority="11" w:unhideWhenUsed="0" w:qFormat="1"/>
+    <w:lsdException w:name="Strong" w:semiHidden="0" w:uiPriority="22" w:unhideWhenUsed="0" w:qFormat="1"/>
+    <w:lsdException w:name="Emphasis" w:semiHidden="0" w:uiPriority="20" w:unhideWhenUsed="0" w:qFormat="1"/>
+    <w:lsdException w:name="Table Grid" w:uiPriority="39"/>
+    <w:lsdException w:name="Placeholder Text" w:unhideWhenUsed="0"/>
+    <w:lsdException w:name="No Spacing" w:semiHidden="0" w:uiPriority="1" w:unhideWhenUsed="0" w:qFormat="1"/>
+    <w:lsdException w:name="Light Shading" w:semiHidden="0" w:uiPriority="60" w:unhideWhenUsed="0"/>
+    <w:lsdException w:name="Light List" w:semiHidden="0" w:uiPriority="61" w:unhideWhenUsed="0"/>
+    <w:lsdException w:name="Light Grid" w:semiHidden="0" w:uiPriority="62" w:unhideWhenUsed="0"/>
+    <w:lsdException w:name="Medium Shading 1" w:semiHidden="0" w:uiPriority="63" w:unhideWhenUsed="0"/>
+    <w:lsdException w:name="Medium Shading 2" w:semiHidden="0" w:uiPriority="64" w:unhideWhenUsed="0"/>
+    <w:lsdException w:name="Medium List 1" w:semiHidden="0" w:uiPriority="65" w:unhideWhenUsed="0"/>
+    <w:lsdException w:name="Medium List 2" w:semiHidden="0" w:uiPriority="66" w:unhideWhenUsed="0"/>
+    <w:lsdException w:name="Medium Grid 1" w:semiHidden="0" w:uiPriority="67" w:unhideWhenUsed="0"/>
+    <w:lsdException w:name="Medium Grid 2" w:semiHidden="0" w:uiPriority="68" w:unhideWhenUsed="0"/>
+    <w:lsdException w:name="Medium Grid 3" w:semiHidden="0" w:uiPriority="69" w:unhideWhenUsed="0"/>
+    <w:lsdException w:name="Dark List" w:semiHidden="0" w:uiPriority="70" w:unhideWhenUsed="0"/>
+    <w:lsdException w:name="Colorful Shading" w:semiHidden="0" w:uiPriority="71" w:unhideWhenUsed="0"/>
+    <w:lsdException w:name="Colorful List" w:semiHidden="0" w:uiPriority="72" w:unhideWhenUsed="0"/>
+    <w:lsdException w:name="Colorful Grid" w:semiHidden="0" w:uiPriority="73" w:unhideWhenUsed="0"/>
+    <w:lsdException w:name="Light Shading Accent 1" w:semiHidden="0" w:uiPriority="60" w:unhideWhenUsed="0"/>
+    <w:lsdException w:name="Light List Accent 1" w:semiHidden="0" w:uiPriority="61" w:unhideWhenUsed="0"/>
+    <w:lsdException w:name="Light Grid Accent 1" w:semiHidden="0" w:uiPriority="62" w:unhideWhenUsed="0"/>
+    <w:lsdException w:name="Medium Shading 1 Accent 1" w:semiHidden="0" w:uiPriority="63" w:unhideWhenUsed="0"/>
+    <w:lsdException w:name="Medium Shading 2 Accent 1" w:semiHidden="0" w:uiPriority="64" w:unhideWhenUsed="0"/>
+    <w:lsdException w:name="Medium List 1 Accent 1" w:semiHidden="0" w:uiPriority="65" w:unhideWhenUsed="0"/>
+    <w:lsdException w:name="Revision" w:unhideWhenUsed="0"/>
+    <w:lsdException w:name="List Paragraph" w:semiHidden="0" w:uiPriority="34" w:unhideWhenUsed="0" w:qFormat="1"/>
+    <w:lsdException w:name="Quote" w:semiHidden="0" w:uiPriority="29" w:unhideWhenUsed="0" w:qFormat="1"/>
+    <w:lsdException w:name="Intense Quote" w:semiHidden="0" w:uiPriority="30" w:unhideWhenUsed="0" w:qFormat="1"/>
+    <w:lsdException w:name="Medium List 2 Accent 1" w:semiHidden="0" w:uiPriority="66" w:unhideWhenUsed="0"/>
+    <w:lsdException w:name="Medium Grid 1 Accent 1" w:semiHidden="0" w:uiPriority="67" w:unhideWhenUsed="0"/>
+    <w:lsdException w:name="Medium Grid 2 Accent 1" w:semiHidden="0" w:uiPriority="68" w:unhideWhenUsed="0"/>
+    <w:lsdException w:name="Medium Grid 3 Accent 1" w:semiHidden="0" w:uiPriority="69" w:unhideWhenUsed="0"/>
+    <w:lsdException w:name="Dark List Accent 1" w:semiHidden="0" w:uiPriority="70" w:unhideWhenUsed="0"/>
+    <w:lsdException w:name="Colorful Shading Accent 1" w:semiHidden="0" w:uiPriority="71" w:unhideWhenUsed="0"/>
+    <w:lsdException w:name="Colorful List Accent 1" w:semiHidden="0" w:uiPriority="72" w:unhideWhenUsed="0"/>
+    <w:lsdException w:name="Colorful Grid Accent 1" w:semiHidden="0" w:uiPriority="73" w:unhideWhenUsed="0"/>
+    <w:lsdException w:name="Light Shading Accent 2" w:semiHidden="0" w:uiPriority="60" w:unhideWhenUsed="0"/>
+    <w:lsdException w:name="Light List Accent 2" w:semiHidden="0" w:uiPriority="61" w:unhideWhenUsed="0"/>
+    <w:lsdException w:name="Light Grid Accent 2" w:semiHidden="0" w:uiPriority="62" w:unhideWhenUsed="0"/>
+    <w:lsdException w:name="Medium Shading 1 Accent 2" w:semiHidden="0" w:uiPriority="63" w:unhideWhenUsed="0"/>
+    <w:lsdException w:name="Medium Shading 2 Accent 2" w:semiHidden="0" w:uiPriority="64" w:unhideWhenUsed="0"/>
+    <w:lsdException w:name="Medium List 1 Accent 2" w:semiHidden="0" w:uiPriority="65" w:unhideWhenUsed="0"/>
+    <w:lsdException w:name="Medium List 2 Accent 2" w:semiHidden="0" w:uiPriority="66" w:unhideWhenUsed="0"/>
+    <w:lsdException w:name="Medium Grid 1 Accent 2" w:semiHidden="0" w:uiPriority="67" w:unhideWhenUsed="0"/>
+    <w:lsdException w:name="Medium Grid 2 Accent 2" w:semiHidden="0" w:uiPriority="68" w:unhideWhenUsed="0"/>
+    <w:lsdException w:name="Medium Grid 3 Accent 2" w:semiHidden="0" w:uiPriority="69" w:unhideWhenUsed="0"/>
+    <w:lsdException w:name="Dark List Accent 2" w:semiHidden="0" w:uiPriority="70" w:unhideWhenUsed="0"/>
+    <w:lsdException w:name="Colorful Shading Accent 2" w:semiHidden="0" w:uiPriority="71" w:unhideWhenUsed="0"/>
+    <w:lsdException w:name="Colorful List Accent 2" w:semiHidden="0" w:uiPriority="72" w:unhideWhenUsed="0"/>
+    <w:lsdException w:name="Colorful Grid Accent 2" w:semiHidden="0" w:uiPriority="73" w:unhideWhenUsed="0"/>
+    <w:lsdException w:name="Light Shading Accent 3" w:semiHidden="0" w:uiPriority="60" w:unhideWhenUsed="0"/>
+    <w:lsdException w:name="Light List Accent 3" w:semiHidden="0" w:uiPriority="61" w:unhideWhenUsed="0"/>
+    <w:lsdException w:name="Light Grid Accent 3" w:semiHidden="0" w:uiPriority="62" w:unhideWhenUsed="0"/>
+    <w:lsdException w:name="Medium Shading 1 Accent 3" w:semiHidden="0" w:uiPriority="63" w:unhideWhenUsed="0"/>
+    <w:lsdException w:name="Medium Shading 2 Accent 3" w:semiHidden="0" w:uiPriority="64" w:unhideWhenUsed="0"/>
+    <w:lsdException w:name="Medium List 1 Accent 3" w:semiHidden="0" w:uiPriority="65" w:unhideWhenUsed="0"/>
+    <w:lsdException w:name="Medium List 2 Accent 3" w:semiHidden="0" w:uiPriority="66" w:unhideWhenUsed="0"/>
+    <w:lsdException w:name="Medium Grid 1 Accent 3" w:semiHidden="0" w:uiPriority="67" w:unhideWhenUsed="0"/>
+    <w:lsdException w:name="Medium Grid 2 Accent 3" w:semiHidden="0" w:uiPriority="68" w:unhideWhenUsed="0"/>
+    <w:lsdException w:name="Medium Grid 3 Accent 3" w:semiHidden="0" w:uiPriority="69" w:unhideWhenUsed="0"/>
+    <w:lsdException w:name="Dark List Accent 3" w:semiHidden="0" w:uiPriority="70" w:unhideWhenUsed="0"/>
+    <w:lsdException w:name="Colorful Shading Accent 3" w:semiHidden="0" w:uiPriority="71" w:unhideWhenUsed="0"/>
+    <w:lsdException w:name="Colorful List Accent 3" w:semiHidden="0" w:uiPriority="72" w:unhideWhenUsed="0"/>
+    <w:lsdException w:name="Colorful Grid Accent 3" w:semiHidden="0" w:uiPriority="73" w:unhideWhenUsed="0"/>
+    <w:lsdException w:name="Light Shading Accent 4" w:semiHidden="0" w:uiPriority="60" w:unhideWhenUsed="0"/>
+    <w:lsdException w:name="Light List Accent 4" w:semiHidden="0" w:uiPriority="61" w:unhideWhenUsed="0"/>
+    <w:lsdException w:name="Light Grid Accent 4" w:semiHidden="0" w:uiPriority="62" w:unhideWhenUsed="0"/>
+    <w:lsdException w:name="Medium Shading 1 Accent 4" w:semiHidden="0" w:uiPriority="63" w:unhideWhenUsed="0"/>
+    <w:lsdException w:name="Medium Shading 2 Accent 4" w:semiHidden="0" w:uiPriority="64" w:unhideWhenUsed="0"/>
+    <w:lsdException w:name="Medium List 1 Accent 4" w:semiHidden="0" w:uiPriority="65" w:unhideWhenUsed="0"/>
+    <w:lsdException w:name="Medium List 2 Accent 4" w:semiHidden="0" w:uiPriority="66" w:unhideWhenUsed="0"/>
+    <w:lsdException w:name="Medium Grid 1 Accent 4" w:semiHidden="0" w:uiPriority="67" w:unhideWhenUsed="0"/>
+    <w:lsdException w:name="Medium Grid 2 Accent 4" w:semiHidden="0" w:uiPriority="68" w:unhideWhenUsed="0"/>
+    <w:lsdException w:name="Medium Grid 3 Accent 4" w:semiHidden="0" w:uiPriority="69" w:unhideWhenUsed="0"/>
+    <w:lsdException w:name="Dark List Accent 4" w:semiHidden="0" w:uiPriority="70" w:unhideWhenUsed="0"/>
+    <w:lsdException w:name="Colorful Shading Accent 4" w:semiHidden="0" w:uiPriority="71" w:unhideWhenUsed="0"/>
+    <w:lsdException w:name="Colorful List Accent 4" w:semiHidden="0" w:uiPriority="72" w:unhideWhenUsed="0"/>
+    <w:lsdException w:name="Colorful Grid Accent 4" w:semiHidden="0" w:uiPriority="73" w:unhideWhenUsed="0"/>
+    <w:lsdException w:name="Light Shading Accent 5" w:semiHidden="0" w:uiPriority="60" w:unhideWhenUsed="0"/>
+    <w:lsdException w:name="Light List Accent 5" w:semiHidden="0" w:uiPriority="61" w:unhideWhenUsed="0"/>
+    <w:lsdException w:name="Light Grid Accent 5" w:semiHidden="0" w:uiPriority="62" w:unhideWhenUsed="0"/>
+    <w:lsdException w:name="Medium Shading 1 Accent 5" w:semiHidden="0" w:uiPriority="63" w:unhideWhenUsed="0"/>
+    <w:lsdException w:name="Medium Shading 2 Accent 5" w:semiHidden="0" w:uiPriority="64" w:unhideWhenUsed="0"/>
+    <w:lsdException w:name="Medium List 1 Accent 5" w:semiHidden="0" w:uiPriority="65" w:unhideWhenUsed="0"/>
+    <w:lsdException w:name="Medium List 2 Accent 5" w:semiHidden="0" w:uiPriority="66" w:unhideWhenUsed="0"/>
+    <w:lsdException w:name="Medium Grid 1 Accent 5" w:semiHidden="0" w:uiPriority="67" w:unhideWhenUsed="0"/>
+    <w:lsdException w:name="Medium Grid 2 Accent 5" w:semiHidden="0" w:uiPriority="68" w:unhideWhenUsed="0"/>
+    <w:lsdException w:name="Medium Grid 3 Accent 5" w:semiHidden="0" w:uiPriority="69" w:unhideWhenUsed="0"/>
+    <w:lsdException w:name="Dark List Accent 5" w:semiHidden="0" w:uiPriority="70" w:unhideWhenUsed="0"/>
+    <w:lsdException w:name="Colorful Shading Accent 5" w:semiHidden="0" w:uiPriority="71" w:unhideWhenUsed="0"/>
+    <w:lsdException w:name="Colorful List Accent 5" w:semiHidden="0" w:uiPriority="72" w:unhideWhenUsed="0"/>
+    <w:lsdException w:name="Colorful Grid Accent 5" w:semiHidden="0" w:uiPriority="73" w:unhideWhenUsed="0"/>
+    <w:lsdException w:name="Light Shading Accent 6" w:semiHidden="0" w:uiPriority="60" w:unhideWhenUsed="0"/>
+    <w:lsdException w:name="Light List Accent 6" w:semiHidden="0" w:uiPriority="61" w:unhideWhenUsed="0"/>
+    <w:lsdException w:name="Light Grid Accent 6" w:semiHidden="0" w:uiPriority="62" w:unhideWhenUsed="0"/>
+    <w:lsdException w:name="Medium Shading 1 Accent 6" w:semiHidden="0" w:uiPriority="63" w:unhideWhenUsed="0"/>
+    <w:lsdException w:name="Medium Shading 2 Accent 6" w:semiHidden="0" w:uiPriority="64" w:unhideWhenUsed="0"/>
+    <w:lsdException w:name="Medium List 1 Accent 6" w:semiHidden="0" w:uiPriority="65" w:unhideWhenUsed="0"/>
+    <w:lsdException w:name="Medium List 2 Accent 6" w:semiHidden="0" w:uiPriority="66" w:unhideWhenUsed="0"/>
+    <w:lsdException w:name="Medium Grid 1 Accent 6" w:semiHidden="0" w:uiPriority="67" w:unhideWhenUsed="0"/>
+    <w:lsdException w:name="Medium Grid 2 Accent 6" w:semiHidden="0" w:uiPriority="68" w:unhideWhenUsed="0"/>
+    <w:lsdException w:name="Medium Grid 3 Accent 6" w:semiHidden="0" w:uiPriority="69" w:unhideWhenUsed="0"/>
+    <w:lsdException w:name="Dark List Accent 6" w:semiHidden="0" w:uiPriority="70" w:unhideWhenUsed="0"/>
+    <w:lsdException w:name="Colorful Shading Accent 6" w:semiHidden="0" w:uiPriority="71" w:unhideWhenUsed="0"/>
+    <w:lsdException w:name="Colorful List Accent 6" w:semiHidden="0" w:uiPriority="72" w:unhideWhenUsed="0"/>
+    <w:lsdException w:name="Colorful Grid Accent 6" w:semiHidden="0" w:uiPriority="73" w:unhideWhenUsed="0"/>
+    <w:lsdException w:name="Subtle Emphasis" w:semiHidden="0" w:uiPriority="19" w:unhideWhenUsed="0" w:qFormat="1"/>
+    <w:lsdException w:name="Intense Emphasis" w:semiHidden="0" w:uiPriority="21" w:unhideWhenUsed="0" w:qFormat="1"/>
+    <w:lsdException w:name="Subtle Reference" w:semiHidden="0" w:uiPriority="31" w:unhideWhenUsed="0" w:qFormat="1"/>
+    <w:lsdException w:name="Intense Reference" w:semiHidden="0" w:uiPriority="32" w:unhideWhenUsed="0" w:qFormat="1"/>
+    <w:lsdException w:name="Book Title" w:semiHidden="0" w:uiPriority="33" w:unhideWhenUsed="0" w:qFormat="1"/>
+    <w:lsdException w:name="Bibliography" w:uiPriority="37"/>
+    <w:lsdException w:name="TOC Heading" w:uiPriority="39" w:qFormat="1"/>
+  </w:latentStyles>
+  <w:style w:type="paragraph" w:default="1" w:styleId="Normal">
+    <w:name w:val="Normal"/>
+    <w:qFormat/>
+  </w:style>
+  <w:style w:type="character" w:default="1" w:styleId="Fuentedeprrafopredeter">
+    <w:name w:val="Default Paragraph Font"/>
+    <w:uiPriority w:val="1"/>
+    <w:semiHidden/>
+    <w:unhideWhenUsed/>
+  </w:style>
+  <w:style w:type="table" w:default="1" w:styleId="Tablanormal">
+    <w:name w:val="Normal Table"/>
+    <w:uiPriority w:val="99"/>
+    <w:semiHidden/>
+    <w:unhideWhenUsed/>
+    <w:tblPr>
+      <w:tblInd w:w="0" w:type="dxa"/>
+      <w:tblCellMar>
+        <w:top w:w="0" w:type="dxa"/>
+        <w:left w:w="108" w:type="dxa"/>
+        <w:bottom w:w="0" w:type="dxa"/>
+        <w:right w:w="108" w:type="dxa"/>
+      </w:tblCellMar>
+    </w:tblPr>
+  </w:style>
+  <w:style w:type="numbering" w:default="1" w:styleId="Sinlista">
+    <w:name w:val="No List"/>
+    <w:uiPriority w:val="99"/>
+    <w:semiHidden/>
+    <w:unhideWhenUsed/>
+  </w:style>
+  <w:style w:type="character" w:customStyle="1" w:styleId="Textodemarcadordeposicin">
+    <w:name w:val="Texto de marcador de posición"/>
+    <w:basedOn w:val="Fuentedeprrafopredeter"/>
+    <w:uiPriority w:val="99"/>
+    <w:semiHidden/>
+    <w:rsid w:val="003E766C"/>
+    <w:rPr>
+      <w:color w:val="808080"/>
+    </w:rPr>
+  </w:style>
+  <w:style w:type="paragraph" w:customStyle="1" w:styleId="4B4DD6C7EC844C18ADE80F582E1327FB">
+    <w:name w:val="4B4DD6C7EC844C18ADE80F582E1327FB"/>
+    <w:rsid w:val="003E766C"/>
+  </w:style>
+  <w:style w:type="paragraph" w:customStyle="1" w:styleId="E9EBD0D958D043BF901803A0220E41C5">
+    <w:name w:val="E9EBD0D958D043BF901803A0220E41C5"/>
+    <w:rsid w:val="003E766C"/>
+  </w:style>
+  <w:style w:type="paragraph" w:customStyle="1" w:styleId="2215A481A7224B37856E086E0C1C0C9E">
+    <w:name w:val="2215A481A7224B37856E086E0C1C0C9E"/>
+    <w:rsid w:val="003E766C"/>
+  </w:style>
+  <w:style w:type="paragraph" w:customStyle="1" w:styleId="943F1690B2A9425D992DF8EEADCFFB64">
+    <w:name w:val="943F1690B2A9425D992DF8EEADCFFB64"/>
+    <w:rsid w:val="003E766C"/>
+  </w:style>
+  <w:style w:type="paragraph" w:customStyle="1" w:styleId="220C0A33DB2F4897A3621B93AAB9767F">
+    <w:name w:val="220C0A33DB2F4897A3621B93AAB9767F"/>
+    <w:rsid w:val="003E766C"/>
+  </w:style>
+  <w:style w:type="paragraph" w:customStyle="1" w:styleId="6689C674DA204E8693D30E614D123599">
+    <w:name w:val="6689C674DA204E8693D30E614D123599"/>
+    <w:rsid w:val="003E766C"/>
+  </w:style>
+</w:styles>
+</file>
+
 <file path=word/glossary/webSettings.xml><?xml version="1.0" encoding="utf-8"?>
-<w:webSettings xmlns:mc="http://schemas.openxmlformats.org/markup-compatibility/2006" xmlns:r="http://schemas.openxmlformats.org/officeDocument/2006/relationships" xmlns:w="http://schemas.openxmlformats.org/wordprocessingml/2006/main" xmlns:w14="http://schemas.microsoft.com/office/word/2010/wordml" xmlns:w15="http://schemas.microsoft.com/office/word/2012/wordml" xmlns:w16se="http://schemas.microsoft.com/office/word/2015/wordml/symex" mc:Ignorable="w14 w15 w16se">
+<w:webSettings xmlns:mc="http://schemas.openxmlformats.org/markup-compatibility/2006" xmlns:r="http://schemas.openxmlformats.org/officeDocument/2006/relationships" xmlns:w="http://schemas.openxmlformats.org/wordprocessingml/2006/main" xmlns:w14="http://schemas.microsoft.com/office/word/2010/wordml" mc:Ignorable="w14">
   <w:optimizeForBrowser/>
   <w:allowPNG/>
 </w:webSettings>
@@ -4510,7 +4806,7 @@
   <a:extraClrSchemeLst/>
   <a:extLst>
     <a:ext uri="{05A4C25C-085E-4340-85A3-A5531E510DB2}">
-      <thm15:themeFamily xmlns:thm15="http://schemas.microsoft.com/office/thememl/2012/main" name="Office Theme" id="{62F939B6-93AF-4DB8-9C6B-D6C7DFDC589F}" vid="{4A3C46E8-61CC-4603-A589-7422A47A8E4A}"/>
+      <thm15:themeFamily xmlns="" xmlns:thm15="http://schemas.microsoft.com/office/thememl/2012/main" name="Office Theme" id="{62F939B6-93AF-4DB8-9C6B-D6C7DFDC589F}" vid="{4A3C46E8-61CC-4603-A589-7422A47A8E4A}"/>
     </a:ext>
   </a:extLst>
 </a:theme>

</xml_diff>

<commit_message>
Bueno empece a dejar prolijo articulo me voy a poner con las validaciones
</commit_message>
<xml_diff>
--- a/Documentacion/Requerimientos.docx
+++ b/Documentacion/Requerimientos.docx
@@ -1,10 +1,10 @@
 
 <file path=word/document.xml><?xml version="1.0" encoding="utf-8"?>
-<w:document xmlns:wpc="http://schemas.microsoft.com/office/word/2010/wordprocessingCanvas" xmlns:mc="http://schemas.openxmlformats.org/markup-compatibility/2006" xmlns:o="urn:schemas-microsoft-com:office:office" xmlns:r="http://schemas.openxmlformats.org/officeDocument/2006/relationships" xmlns:m="http://schemas.openxmlformats.org/officeDocument/2006/math" xmlns:v="urn:schemas-microsoft-com:vml" xmlns:wp14="http://schemas.microsoft.com/office/word/2010/wordprocessingDrawing" xmlns:wp="http://schemas.openxmlformats.org/drawingml/2006/wordprocessingDrawing" xmlns:w10="urn:schemas-microsoft-com:office:word" xmlns:w="http://schemas.openxmlformats.org/wordprocessingml/2006/main" xmlns:w14="http://schemas.microsoft.com/office/word/2010/wordml" xmlns:wpg="http://schemas.microsoft.com/office/word/2010/wordprocessingGroup" xmlns:wpi="http://schemas.microsoft.com/office/word/2010/wordprocessingInk" xmlns:wne="http://schemas.microsoft.com/office/word/2006/wordml" xmlns:wps="http://schemas.microsoft.com/office/word/2010/wordprocessingShape" mc:Ignorable="w14 wp14">
+<w:document xmlns:wpc="http://schemas.microsoft.com/office/word/2010/wordprocessingCanvas" xmlns:cx="http://schemas.microsoft.com/office/drawing/2014/chartex" xmlns:cx1="http://schemas.microsoft.com/office/drawing/2015/9/8/chartex" xmlns:cx2="http://schemas.microsoft.com/office/drawing/2015/10/21/chartex" xmlns:cx3="http://schemas.microsoft.com/office/drawing/2016/5/9/chartex" xmlns:cx4="http://schemas.microsoft.com/office/drawing/2016/5/10/chartex" xmlns:cx5="http://schemas.microsoft.com/office/drawing/2016/5/11/chartex" xmlns:mc="http://schemas.openxmlformats.org/markup-compatibility/2006" xmlns:o="urn:schemas-microsoft-com:office:office" xmlns:r="http://schemas.openxmlformats.org/officeDocument/2006/relationships" xmlns:m="http://schemas.openxmlformats.org/officeDocument/2006/math" xmlns:v="urn:schemas-microsoft-com:vml" xmlns:wp14="http://schemas.microsoft.com/office/word/2010/wordprocessingDrawing" xmlns:wp="http://schemas.openxmlformats.org/drawingml/2006/wordprocessingDrawing" xmlns:w10="urn:schemas-microsoft-com:office:word" xmlns:w="http://schemas.openxmlformats.org/wordprocessingml/2006/main" xmlns:w14="http://schemas.microsoft.com/office/word/2010/wordml" xmlns:w15="http://schemas.microsoft.com/office/word/2012/wordml" xmlns:w16se="http://schemas.microsoft.com/office/word/2015/wordml/symex" xmlns:wpg="http://schemas.microsoft.com/office/word/2010/wordprocessingGroup" xmlns:wpi="http://schemas.microsoft.com/office/word/2010/wordprocessingInk" xmlns:wne="http://schemas.microsoft.com/office/word/2006/wordml" xmlns:wps="http://schemas.microsoft.com/office/word/2010/wordprocessingShape" mc:Ignorable="w14 w15 w16se wp14">
   <w:body>
     <w:p>
       <w:pPr>
-        <w:pStyle w:val="Ttulo1"/>
+        <w:pStyle w:val="Heading1"/>
         <w:jc w:val="both"/>
       </w:pPr>
       <w:r>
@@ -124,7 +124,7 @@
     </w:p>
     <w:p>
       <w:pPr>
-        <w:pStyle w:val="Ttulo1"/>
+        <w:pStyle w:val="Heading1"/>
         <w:jc w:val="both"/>
       </w:pPr>
       <w:r>
@@ -133,7 +133,7 @@
     </w:p>
     <w:p>
       <w:pPr>
-        <w:pStyle w:val="Ttulo2"/>
+        <w:pStyle w:val="Heading2"/>
         <w:jc w:val="both"/>
       </w:pPr>
       <w:r>
@@ -196,7 +196,7 @@
     </w:p>
     <w:p>
       <w:pPr>
-        <w:pStyle w:val="Ttulo2"/>
+        <w:pStyle w:val="Heading2"/>
         <w:jc w:val="both"/>
       </w:pPr>
       <w:r>
@@ -344,7 +344,7 @@
     </w:p>
     <w:p>
       <w:pPr>
-        <w:pStyle w:val="Ttulo2"/>
+        <w:pStyle w:val="Heading2"/>
         <w:jc w:val="both"/>
       </w:pPr>
       <w:r>
@@ -373,7 +373,7 @@
     </w:p>
     <w:p>
       <w:pPr>
-        <w:pStyle w:val="Ttulo2"/>
+        <w:pStyle w:val="Heading2"/>
         <w:jc w:val="both"/>
       </w:pPr>
       <w:r>
@@ -408,7 +408,7 @@
     </w:p>
     <w:p>
       <w:pPr>
-        <w:pStyle w:val="Ttulo2"/>
+        <w:pStyle w:val="Heading2"/>
         <w:jc w:val="both"/>
       </w:pPr>
       <w:r>
@@ -468,7 +468,7 @@
     </w:p>
     <w:p>
       <w:pPr>
-        <w:pStyle w:val="Ttulo2"/>
+        <w:pStyle w:val="Heading2"/>
         <w:jc w:val="both"/>
       </w:pPr>
       <w:r>
@@ -507,15 +507,34 @@
     </w:p>
     <w:p>
       <w:pPr>
-        <w:pStyle w:val="Ttulo2"/>
-      </w:pPr>
-      <w:r>
+        <w:rPr>
+          <w:rFonts w:asciiTheme="majorHAnsi" w:eastAsiaTheme="majorEastAsia" w:hAnsiTheme="majorHAnsi" w:cstheme="majorBidi"/>
+          <w:color w:val="2E74B5" w:themeColor="accent1" w:themeShade="BF"/>
+          <w:sz w:val="26"/>
+          <w:szCs w:val="26"/>
+        </w:rPr>
+      </w:pPr>
+      <w:r>
+        <w:br w:type="page"/>
+      </w:r>
+    </w:p>
+    <w:p>
+      <w:pPr>
+        <w:pStyle w:val="Heading2"/>
+      </w:pPr>
+      <w:r>
+        <w:lastRenderedPageBreak/>
         <w:t>Articulo</w:t>
       </w:r>
     </w:p>
     <w:p>
-      <w:pPr>
-        <w:pStyle w:val="Ttulo3"/>
+      <w:r>
+        <w:t>La gestión únicamente será realizada por usuarios administradores.</w:t>
+      </w:r>
+    </w:p>
+    <w:p>
+      <w:pPr>
+        <w:pStyle w:val="Heading3"/>
       </w:pPr>
       <w:r>
         <w:t>Alta</w:t>
@@ -523,7 +542,7 @@
     </w:p>
     <w:p>
       <w:pPr>
-        <w:pStyle w:val="Prrafodelista"/>
+        <w:pStyle w:val="ListParagraph"/>
         <w:numPr>
           <w:ilvl w:val="0"/>
           <w:numId w:val="2"/>
@@ -535,7 +554,7 @@
     </w:p>
     <w:p>
       <w:pPr>
-        <w:pStyle w:val="Prrafodelista"/>
+        <w:pStyle w:val="ListParagraph"/>
         <w:rPr>
           <w:lang w:val="es-UY"/>
         </w:rPr>
@@ -614,7 +633,7 @@
     </w:p>
     <w:p>
       <w:pPr>
-        <w:pStyle w:val="Prrafodelista"/>
+        <w:pStyle w:val="ListParagraph"/>
         <w:numPr>
           <w:ilvl w:val="0"/>
           <w:numId w:val="2"/>
@@ -626,7 +645,7 @@
     </w:p>
     <w:p>
       <w:pPr>
-        <w:pStyle w:val="Prrafodelista"/>
+        <w:pStyle w:val="ListParagraph"/>
       </w:pPr>
       <w:r>
         <w:t>Se podrán ingresar los siguientes</w:t>
@@ -637,10 +656,19 @@
       <w:r>
         <w:t>:</w:t>
       </w:r>
-    </w:p>
-    <w:p>
-      <w:pPr>
-        <w:pStyle w:val="Prrafodelista"/>
+      <w:r>
+        <w:t xml:space="preserve"> </w:t>
+      </w:r>
+      <w:r>
+        <w:rPr>
+          <w:color w:val="FF0000"/>
+        </w:rPr>
+        <w:t>VER SI ES NECESARIO QUE TODOS SEAN REQUERIDOS</w:t>
+      </w:r>
+    </w:p>
+    <w:p>
+      <w:pPr>
+        <w:pStyle w:val="ListParagraph"/>
         <w:numPr>
           <w:ilvl w:val="0"/>
           <w:numId w:val="4"/>
@@ -652,7 +680,31 @@
     </w:p>
     <w:p>
       <w:pPr>
-        <w:pStyle w:val="Prrafodelista"/>
+        <w:pStyle w:val="ListParagraph"/>
+        <w:ind w:left="1440"/>
+      </w:pPr>
+      <w:r>
+        <w:t xml:space="preserve">Código identificador de un artículo, </w:t>
+      </w:r>
+      <w:r>
+        <w:t>cadena de caracteres (20)</w:t>
+      </w:r>
+      <w:r>
+        <w:t>,</w:t>
+      </w:r>
+      <w:r>
+        <w:t xml:space="preserve"> único</w:t>
+      </w:r>
+      <w:r>
+        <w:t>, requerido</w:t>
+      </w:r>
+      <w:r>
+        <w:t xml:space="preserve">. </w:t>
+      </w:r>
+    </w:p>
+    <w:p>
+      <w:pPr>
+        <w:pStyle w:val="ListParagraph"/>
         <w:numPr>
           <w:ilvl w:val="0"/>
           <w:numId w:val="4"/>
@@ -664,7 +716,25 @@
     </w:p>
     <w:p>
       <w:pPr>
-        <w:pStyle w:val="Prrafodelista"/>
+        <w:pStyle w:val="ListParagraph"/>
+        <w:ind w:left="1440"/>
+      </w:pPr>
+      <w:r>
+        <w:t>Nombre del artículo, cadena de caracteres</w:t>
+      </w:r>
+      <w:r>
+        <w:t xml:space="preserve"> (50)</w:t>
+      </w:r>
+      <w:r>
+        <w:t>, requerido</w:t>
+      </w:r>
+      <w:r>
+        <w:t>.</w:t>
+      </w:r>
+    </w:p>
+    <w:p>
+      <w:pPr>
+        <w:pStyle w:val="ListParagraph"/>
         <w:numPr>
           <w:ilvl w:val="0"/>
           <w:numId w:val="4"/>
@@ -676,7 +746,22 @@
     </w:p>
     <w:p>
       <w:pPr>
-        <w:pStyle w:val="Prrafodelista"/>
+        <w:pStyle w:val="ListParagraph"/>
+        <w:ind w:left="1440"/>
+      </w:pPr>
+      <w:r>
+        <w:t>Descripción del artículo, cadena de caracteres</w:t>
+      </w:r>
+      <w:r>
+        <w:t xml:space="preserve"> (250), requerido</w:t>
+      </w:r>
+      <w:r>
+        <w:t>.</w:t>
+      </w:r>
+    </w:p>
+    <w:p>
+      <w:pPr>
+        <w:pStyle w:val="ListParagraph"/>
         <w:numPr>
           <w:ilvl w:val="0"/>
           <w:numId w:val="4"/>
@@ -688,7 +773,22 @@
     </w:p>
     <w:p>
       <w:pPr>
-        <w:pStyle w:val="Prrafodelista"/>
+        <w:pStyle w:val="ListParagraph"/>
+        <w:ind w:left="1440"/>
+      </w:pPr>
+      <w:r>
+        <w:t>Precio unitario con IVA, numérico</w:t>
+      </w:r>
+      <w:r>
+        <w:t xml:space="preserve"> (6,2)</w:t>
+      </w:r>
+      <w:r>
+        <w:t>, requerido.</w:t>
+      </w:r>
+    </w:p>
+    <w:p>
+      <w:pPr>
+        <w:pStyle w:val="ListParagraph"/>
         <w:numPr>
           <w:ilvl w:val="0"/>
           <w:numId w:val="4"/>
@@ -700,7 +800,22 @@
     </w:p>
     <w:p>
       <w:pPr>
-        <w:pStyle w:val="Prrafodelista"/>
+        <w:pStyle w:val="ListParagraph"/>
+        <w:ind w:left="1440"/>
+      </w:pPr>
+      <w:r>
+        <w:t>Cantidad de unidades disponibles en el momento, numérico</w:t>
+      </w:r>
+      <w:r>
+        <w:t xml:space="preserve"> (6,2)</w:t>
+      </w:r>
+      <w:r>
+        <w:t>, requerido.</w:t>
+      </w:r>
+    </w:p>
+    <w:p>
+      <w:pPr>
+        <w:pStyle w:val="ListParagraph"/>
         <w:numPr>
           <w:ilvl w:val="0"/>
           <w:numId w:val="4"/>
@@ -712,7 +827,16 @@
     </w:p>
     <w:p>
       <w:pPr>
-        <w:pStyle w:val="Prrafodelista"/>
+        <w:pStyle w:val="ListParagraph"/>
+        <w:ind w:left="1440"/>
+      </w:pPr>
+      <w:r>
+        <w:t>Indicador booleano el cual indica si el artículo va en portada o no.</w:t>
+      </w:r>
+    </w:p>
+    <w:p>
+      <w:pPr>
+        <w:pStyle w:val="ListParagraph"/>
         <w:numPr>
           <w:ilvl w:val="0"/>
           <w:numId w:val="4"/>
@@ -724,7 +848,16 @@
     </w:p>
     <w:p>
       <w:pPr>
-        <w:pStyle w:val="Prrafodelista"/>
+        <w:pStyle w:val="ListParagraph"/>
+        <w:ind w:left="1440"/>
+      </w:pPr>
+      <w:r>
+        <w:t>Indicador booleano el cual indica si el articulo está disponible para la venta o no. En caso que no esté disponible, los usuarios clientes no podrán visualizarlo.</w:t>
+      </w:r>
+    </w:p>
+    <w:p>
+      <w:pPr>
+        <w:pStyle w:val="ListParagraph"/>
         <w:numPr>
           <w:ilvl w:val="0"/>
           <w:numId w:val="2"/>
@@ -736,7 +869,7 @@
     </w:p>
     <w:p>
       <w:pPr>
-        <w:pStyle w:val="Prrafodelista"/>
+        <w:pStyle w:val="ListParagraph"/>
         <w:rPr>
           <w:lang w:val="es-UY"/>
         </w:rPr>
@@ -753,7 +886,7 @@
     </w:p>
     <w:p>
       <w:pPr>
-        <w:pStyle w:val="Prrafodelista"/>
+        <w:pStyle w:val="ListParagraph"/>
         <w:numPr>
           <w:ilvl w:val="0"/>
           <w:numId w:val="2"/>
@@ -765,7 +898,7 @@
     </w:p>
     <w:p>
       <w:pPr>
-        <w:pStyle w:val="Prrafodelista"/>
+        <w:pStyle w:val="ListParagraph"/>
       </w:pPr>
       <w:r>
         <w:t>Se podrá agregar al artículo los filtros previamente ingresados en sistema.</w:t>
@@ -773,7 +906,7 @@
     </w:p>
     <w:p>
       <w:pPr>
-        <w:pStyle w:val="Ttulo3"/>
+        <w:pStyle w:val="Heading3"/>
       </w:pPr>
       <w:r>
         <w:t>Baja</w:t>
@@ -781,7 +914,7 @@
     </w:p>
     <w:p>
       <w:pPr>
-        <w:pStyle w:val="Prrafodelista"/>
+        <w:pStyle w:val="ListParagraph"/>
         <w:numPr>
           <w:ilvl w:val="0"/>
           <w:numId w:val="3"/>
@@ -793,7 +926,7 @@
     </w:p>
     <w:p>
       <w:pPr>
-        <w:pStyle w:val="Prrafodelista"/>
+        <w:pStyle w:val="ListParagraph"/>
       </w:pPr>
       <w:r>
         <w:t>Se podrá eliminar artículos que no estén asociados a ningún pedido. En caso que tengan pedido asociado se podrán deshabilitar.</w:t>
@@ -801,7 +934,7 @@
     </w:p>
     <w:p>
       <w:pPr>
-        <w:pStyle w:val="Ttulo3"/>
+        <w:pStyle w:val="Heading3"/>
       </w:pPr>
       <w:r>
         <w:t>Modificación</w:t>
@@ -809,7 +942,7 @@
     </w:p>
     <w:p>
       <w:pPr>
-        <w:pStyle w:val="Prrafodelista"/>
+        <w:pStyle w:val="ListParagraph"/>
         <w:numPr>
           <w:ilvl w:val="0"/>
           <w:numId w:val="3"/>
@@ -821,7 +954,7 @@
     </w:p>
     <w:p>
       <w:pPr>
-        <w:pStyle w:val="Prrafodelista"/>
+        <w:pStyle w:val="ListParagraph"/>
       </w:pPr>
       <w:r>
         <w:t>Se podrá habilitar artículos quedando a la vista de los clientes.</w:t>
@@ -829,7 +962,7 @@
     </w:p>
     <w:p>
       <w:pPr>
-        <w:pStyle w:val="Prrafodelista"/>
+        <w:pStyle w:val="ListParagraph"/>
         <w:numPr>
           <w:ilvl w:val="0"/>
           <w:numId w:val="3"/>
@@ -841,7 +974,7 @@
     </w:p>
     <w:p>
       <w:pPr>
-        <w:pStyle w:val="Prrafodelista"/>
+        <w:pStyle w:val="ListParagraph"/>
       </w:pPr>
       <w:r>
         <w:t xml:space="preserve">Se podrá deshabilitar artículos, de esta forma no serán visibles para los clientes. Solo quedarán visibles para el usuario administrador. </w:t>
@@ -849,7 +982,7 @@
     </w:p>
     <w:p>
       <w:pPr>
-        <w:pStyle w:val="Prrafodelista"/>
+        <w:pStyle w:val="ListParagraph"/>
         <w:numPr>
           <w:ilvl w:val="0"/>
           <w:numId w:val="3"/>
@@ -861,7 +994,7 @@
     </w:p>
     <w:p>
       <w:pPr>
-        <w:pStyle w:val="Prrafodelista"/>
+        <w:pStyle w:val="ListParagraph"/>
       </w:pPr>
       <w:r>
         <w:t>Se podrán destacar artículos. Los artículos destacados quedarán visibles en la pagina principal.</w:t>
@@ -869,7 +1002,7 @@
     </w:p>
     <w:p>
       <w:pPr>
-        <w:pStyle w:val="Prrafodelista"/>
+        <w:pStyle w:val="ListParagraph"/>
         <w:numPr>
           <w:ilvl w:val="0"/>
           <w:numId w:val="3"/>
@@ -881,24 +1014,28 @@
     </w:p>
     <w:p>
       <w:pPr>
-        <w:pStyle w:val="Prrafodelista"/>
+        <w:pStyle w:val="ListParagraph"/>
       </w:pPr>
       <w:r>
         <w:lastRenderedPageBreak/>
-        <w:t xml:space="preserve">Se podrá quitar el atributo destacado, de esta forma se quitara el artículo de la </w:t>
-      </w:r>
-      <w:proofErr w:type="spellStart"/>
-      <w:r>
-        <w:t>pagina</w:t>
-      </w:r>
-      <w:proofErr w:type="spellEnd"/>
+        <w:t>Se podrá quitar el atributo des</w:t>
+      </w:r>
+      <w:r>
+        <w:t>tacado, de esta forma se quitará</w:t>
+      </w:r>
+      <w:r>
+        <w:t xml:space="preserve"> el artículo de la </w:t>
+      </w:r>
+      <w:r>
+        <w:t>página</w:t>
+      </w:r>
       <w:r>
         <w:t xml:space="preserve"> principal.</w:t>
       </w:r>
     </w:p>
     <w:p>
       <w:pPr>
-        <w:pStyle w:val="Prrafodelista"/>
+        <w:pStyle w:val="ListParagraph"/>
         <w:numPr>
           <w:ilvl w:val="0"/>
           <w:numId w:val="3"/>
@@ -910,7 +1047,7 @@
     </w:p>
     <w:p>
       <w:pPr>
-        <w:pStyle w:val="Prrafodelista"/>
+        <w:pStyle w:val="ListParagraph"/>
       </w:pPr>
       <w:r>
         <w:t>Se podrá</w:t>
@@ -986,7 +1123,7 @@
     </w:p>
     <w:p>
       <w:pPr>
-        <w:pStyle w:val="Prrafodelista"/>
+        <w:pStyle w:val="ListParagraph"/>
         <w:numPr>
           <w:ilvl w:val="0"/>
           <w:numId w:val="2"/>
@@ -998,15 +1135,21 @@
     </w:p>
     <w:p>
       <w:pPr>
-        <w:pStyle w:val="Prrafodelista"/>
-      </w:pPr>
-      <w:r>
-        <w:t>Se podrán ingresar los siguientes datos:</w:t>
-      </w:r>
-    </w:p>
-    <w:p>
-      <w:pPr>
-        <w:pStyle w:val="Prrafodelista"/>
+        <w:pStyle w:val="ListParagraph"/>
+      </w:pPr>
+      <w:r>
+        <w:t xml:space="preserve">Se podrán </w:t>
+      </w:r>
+      <w:r>
+        <w:t>modificar</w:t>
+      </w:r>
+      <w:r>
+        <w:t xml:space="preserve"> los siguientes datos:</w:t>
+      </w:r>
+    </w:p>
+    <w:p>
+      <w:pPr>
+        <w:pStyle w:val="ListParagraph"/>
         <w:numPr>
           <w:ilvl w:val="0"/>
           <w:numId w:val="4"/>
@@ -1018,7 +1161,7 @@
     </w:p>
     <w:p>
       <w:pPr>
-        <w:pStyle w:val="Prrafodelista"/>
+        <w:pStyle w:val="ListParagraph"/>
         <w:numPr>
           <w:ilvl w:val="0"/>
           <w:numId w:val="4"/>
@@ -1030,7 +1173,7 @@
     </w:p>
     <w:p>
       <w:pPr>
-        <w:pStyle w:val="Prrafodelista"/>
+        <w:pStyle w:val="ListParagraph"/>
         <w:numPr>
           <w:ilvl w:val="0"/>
           <w:numId w:val="4"/>
@@ -1042,7 +1185,7 @@
     </w:p>
     <w:p>
       <w:pPr>
-        <w:pStyle w:val="Prrafodelista"/>
+        <w:pStyle w:val="ListParagraph"/>
         <w:numPr>
           <w:ilvl w:val="0"/>
           <w:numId w:val="4"/>
@@ -1054,7 +1197,7 @@
     </w:p>
     <w:p>
       <w:pPr>
-        <w:pStyle w:val="Prrafodelista"/>
+        <w:pStyle w:val="ListParagraph"/>
         <w:numPr>
           <w:ilvl w:val="0"/>
           <w:numId w:val="4"/>
@@ -1066,7 +1209,7 @@
     </w:p>
     <w:p>
       <w:pPr>
-        <w:pStyle w:val="Prrafodelista"/>
+        <w:pStyle w:val="ListParagraph"/>
         <w:numPr>
           <w:ilvl w:val="0"/>
           <w:numId w:val="4"/>
@@ -1078,7 +1221,7 @@
     </w:p>
     <w:p>
       <w:pPr>
-        <w:pStyle w:val="Prrafodelista"/>
+        <w:pStyle w:val="ListParagraph"/>
         <w:numPr>
           <w:ilvl w:val="0"/>
           <w:numId w:val="4"/>
@@ -1090,7 +1233,7 @@
     </w:p>
     <w:p>
       <w:pPr>
-        <w:pStyle w:val="Prrafodelista"/>
+        <w:pStyle w:val="ListParagraph"/>
         <w:numPr>
           <w:ilvl w:val="0"/>
           <w:numId w:val="3"/>
@@ -1102,7 +1245,7 @@
     </w:p>
     <w:p>
       <w:pPr>
-        <w:pStyle w:val="Prrafodelista"/>
+        <w:pStyle w:val="ListParagraph"/>
         <w:rPr>
           <w:lang w:val="es-UY"/>
         </w:rPr>
@@ -1114,12 +1257,24 @@
         <w:rPr>
           <w:lang w:val="es-UY"/>
         </w:rPr>
-        <w:t xml:space="preserve"> agregar al artículo las categorías previamente ingresadas en sistema. Se visualizará las seleccionadas anteriormente.</w:t>
-      </w:r>
-    </w:p>
-    <w:p>
-      <w:pPr>
-        <w:pStyle w:val="Prrafodelista"/>
+        <w:t xml:space="preserve"> agregar</w:t>
+      </w:r>
+      <w:r>
+        <w:rPr>
+          <w:lang w:val="es-UY"/>
+        </w:rPr>
+        <w:t xml:space="preserve"> o quitar</w:t>
+      </w:r>
+      <w:r>
+        <w:rPr>
+          <w:lang w:val="es-UY"/>
+        </w:rPr>
+        <w:t xml:space="preserve"> al artículo las categorías previamente ingresadas en sistema. Se visualizará las seleccionadas anteriormente.</w:t>
+      </w:r>
+    </w:p>
+    <w:p>
+      <w:pPr>
+        <w:pStyle w:val="ListParagraph"/>
         <w:numPr>
           <w:ilvl w:val="0"/>
           <w:numId w:val="3"/>
@@ -1131,13 +1286,19 @@
     </w:p>
     <w:p>
       <w:pPr>
-        <w:pStyle w:val="Prrafodelista"/>
-        <w:rPr>
-          <w:lang w:val="es-UY"/>
-        </w:rPr>
-      </w:pPr>
-      <w:r>
-        <w:t xml:space="preserve">Se podrá agregar al artículo los filtros previamente ingresados en sistema. </w:t>
+        <w:pStyle w:val="ListParagraph"/>
+        <w:rPr>
+          <w:lang w:val="es-UY"/>
+        </w:rPr>
+      </w:pPr>
+      <w:r>
+        <w:t>Se podrá agregar</w:t>
+      </w:r>
+      <w:r>
+        <w:t xml:space="preserve"> o quitar</w:t>
+      </w:r>
+      <w:r>
+        <w:t xml:space="preserve"> al artículo los filtros previamente ingresados en sistema. </w:t>
       </w:r>
       <w:r>
         <w:rPr>
@@ -1148,7 +1309,7 @@
     </w:p>
     <w:p>
       <w:pPr>
-        <w:pStyle w:val="Ttulo3"/>
+        <w:pStyle w:val="Heading3"/>
         <w:rPr>
           <w:lang w:val="es-UY"/>
         </w:rPr>
@@ -1162,7 +1323,7 @@
     </w:p>
     <w:p>
       <w:pPr>
-        <w:pStyle w:val="Prrafodelista"/>
+        <w:pStyle w:val="ListParagraph"/>
         <w:numPr>
           <w:ilvl w:val="0"/>
           <w:numId w:val="3"/>
@@ -1180,7 +1341,7 @@
     </w:p>
     <w:p>
       <w:pPr>
-        <w:pStyle w:val="Prrafodelista"/>
+        <w:pStyle w:val="ListParagraph"/>
         <w:numPr>
           <w:ilvl w:val="0"/>
           <w:numId w:val="3"/>
@@ -1195,10 +1356,22 @@
         </w:rPr>
         <w:t>Se levantarán de la base de datos 40 artículos por vez como máximo.</w:t>
       </w:r>
-    </w:p>
-    <w:p>
-      <w:pPr>
-        <w:pStyle w:val="Ttulo2"/>
+      <w:r>
+        <w:rPr>
+          <w:lang w:val="es-UY"/>
+        </w:rPr>
+        <w:t xml:space="preserve"> </w:t>
+      </w:r>
+      <w:r>
+        <w:rPr>
+          <w:color w:val="FF0000"/>
+        </w:rPr>
+        <w:t>DEFINIR LIMITES</w:t>
+      </w:r>
+    </w:p>
+    <w:p>
+      <w:pPr>
+        <w:pStyle w:val="Heading2"/>
         <w:rPr>
           <w:lang w:val="es-UY"/>
         </w:rPr>
@@ -1212,7 +1385,20 @@
     </w:p>
     <w:p>
       <w:pPr>
-        <w:pStyle w:val="Ttulo3"/>
+        <w:rPr>
+          <w:lang w:val="es-UY"/>
+        </w:rPr>
+      </w:pPr>
+      <w:r>
+        <w:rPr>
+          <w:lang w:val="es-UY"/>
+        </w:rPr>
+        <w:t>La gestión solo será realizada por usuarios administradores.</w:t>
+      </w:r>
+    </w:p>
+    <w:p>
+      <w:pPr>
+        <w:pStyle w:val="Heading3"/>
         <w:rPr>
           <w:lang w:val="es-UY"/>
         </w:rPr>
@@ -1226,7 +1412,7 @@
     </w:p>
     <w:p>
       <w:pPr>
-        <w:pStyle w:val="Prrafodelista"/>
+        <w:pStyle w:val="ListParagraph"/>
         <w:numPr>
           <w:ilvl w:val="0"/>
           <w:numId w:val="5"/>
@@ -1241,10 +1427,23 @@
         </w:rPr>
         <w:t>Selección de imagen</w:t>
       </w:r>
-    </w:p>
-    <w:p>
-      <w:pPr>
-        <w:pStyle w:val="Prrafodelista"/>
+      <w:r>
+        <w:rPr>
+          <w:lang w:val="es-UY"/>
+        </w:rPr>
+        <w:t xml:space="preserve"> </w:t>
+      </w:r>
+      <w:r>
+        <w:rPr>
+          <w:color w:val="FF0000"/>
+          <w:lang w:val="es-UY"/>
+        </w:rPr>
+        <w:t>VER EN LA BASE SI ES NECESARIO QUE TENGA NVARCHAR(MAX)</w:t>
+      </w:r>
+    </w:p>
+    <w:p>
+      <w:pPr>
+        <w:pStyle w:val="ListParagraph"/>
       </w:pPr>
       <w:r>
         <w:rPr>
@@ -1303,7 +1502,7 @@
     </w:p>
     <w:p>
       <w:pPr>
-        <w:pStyle w:val="Prrafodelista"/>
+        <w:pStyle w:val="ListParagraph"/>
         <w:numPr>
           <w:ilvl w:val="0"/>
           <w:numId w:val="5"/>
@@ -1321,7 +1520,7 @@
     </w:p>
     <w:p>
       <w:pPr>
-        <w:pStyle w:val="Prrafodelista"/>
+        <w:pStyle w:val="ListParagraph"/>
       </w:pPr>
       <w:r>
         <w:t>Se podrán ingresar los siguientes datos:</w:t>
@@ -1329,7 +1528,7 @@
     </w:p>
     <w:p>
       <w:pPr>
-        <w:pStyle w:val="Prrafodelista"/>
+        <w:pStyle w:val="ListParagraph"/>
         <w:numPr>
           <w:ilvl w:val="1"/>
           <w:numId w:val="5"/>
@@ -1341,7 +1540,55 @@
     </w:p>
     <w:p>
       <w:pPr>
-        <w:pStyle w:val="Ttulo3"/>
+        <w:pStyle w:val="ListParagraph"/>
+        <w:ind w:left="1440"/>
+      </w:pPr>
+      <w:r>
+        <w:t>Nombre de categoría</w:t>
+      </w:r>
+      <w:r>
+        <w:t xml:space="preserve">, cadena de caracteres, </w:t>
+      </w:r>
+      <w:r>
+        <w:t xml:space="preserve">único, </w:t>
+      </w:r>
+      <w:r>
+        <w:t>requerido.</w:t>
+      </w:r>
+    </w:p>
+    <w:p>
+      <w:pPr>
+        <w:pStyle w:val="ListParagraph"/>
+        <w:numPr>
+          <w:ilvl w:val="1"/>
+          <w:numId w:val="5"/>
+        </w:numPr>
+      </w:pPr>
+      <w:r>
+        <w:t>Descripción</w:t>
+      </w:r>
+      <w:r>
+        <w:t xml:space="preserve"> </w:t>
+      </w:r>
+      <w:r>
+        <w:rPr>
+          <w:color w:val="FF0000"/>
+        </w:rPr>
+        <w:t>NO ESTA EN LA BASE VER SI ES NECESARIO</w:t>
+      </w:r>
+    </w:p>
+    <w:p>
+      <w:pPr>
+        <w:pStyle w:val="ListParagraph"/>
+        <w:ind w:left="1440"/>
+      </w:pPr>
+      <w:r>
+        <w:t>Descripción del artículo, cadena de caracteres.</w:t>
+      </w:r>
+    </w:p>
+    <w:p>
+      <w:pPr>
+        <w:pStyle w:val="Heading3"/>
       </w:pPr>
       <w:r>
         <w:t>Baja</w:t>
@@ -1349,7 +1596,7 @@
     </w:p>
     <w:p>
       <w:pPr>
-        <w:pStyle w:val="Prrafodelista"/>
+        <w:pStyle w:val="ListParagraph"/>
         <w:numPr>
           <w:ilvl w:val="0"/>
           <w:numId w:val="5"/>
@@ -1361,15 +1608,16 @@
     </w:p>
     <w:p>
       <w:pPr>
-        <w:pStyle w:val="Prrafodelista"/>
-      </w:pPr>
-      <w:r>
+        <w:pStyle w:val="ListParagraph"/>
+      </w:pPr>
+      <w:r>
+        <w:lastRenderedPageBreak/>
         <w:t>Se podrá eliminar categoría siempre y cuando un artículo no tenga esa categoría asociada (ver que se podría eliminar siempre y eliminar la referencia a dicha categoría en cada artículo)</w:t>
       </w:r>
     </w:p>
     <w:p>
       <w:pPr>
-        <w:pStyle w:val="Ttulo3"/>
+        <w:pStyle w:val="Heading3"/>
         <w:rPr>
           <w:lang w:val="es-UY"/>
         </w:rPr>
@@ -1383,7 +1631,7 @@
     </w:p>
     <w:p>
       <w:pPr>
-        <w:pStyle w:val="Prrafodelista"/>
+        <w:pStyle w:val="ListParagraph"/>
         <w:numPr>
           <w:ilvl w:val="0"/>
           <w:numId w:val="5"/>
@@ -1401,13 +1649,12 @@
     </w:p>
     <w:p>
       <w:pPr>
-        <w:pStyle w:val="Prrafodelista"/>
-      </w:pPr>
-      <w:r>
-        <w:rPr>
-          <w:lang w:val="es-UY"/>
-        </w:rPr>
-        <w:lastRenderedPageBreak/>
+        <w:pStyle w:val="ListParagraph"/>
+      </w:pPr>
+      <w:r>
+        <w:rPr>
+          <w:lang w:val="es-UY"/>
+        </w:rPr>
         <w:t xml:space="preserve">Se podrá cambiar la imagen seleccionada en un inicio. La imagen se guardará en </w:t>
       </w:r>
       <w:r>
@@ -1467,7 +1714,7 @@
     </w:p>
     <w:p>
       <w:pPr>
-        <w:pStyle w:val="Prrafodelista"/>
+        <w:pStyle w:val="ListParagraph"/>
         <w:numPr>
           <w:ilvl w:val="0"/>
           <w:numId w:val="5"/>
@@ -1485,7 +1732,7 @@
     </w:p>
     <w:p>
       <w:pPr>
-        <w:pStyle w:val="Prrafodelista"/>
+        <w:pStyle w:val="ListParagraph"/>
       </w:pPr>
       <w:r>
         <w:t xml:space="preserve">Se podrán </w:t>
@@ -1499,7 +1746,7 @@
     </w:p>
     <w:p>
       <w:pPr>
-        <w:pStyle w:val="Prrafodelista"/>
+        <w:pStyle w:val="ListParagraph"/>
         <w:numPr>
           <w:ilvl w:val="1"/>
           <w:numId w:val="5"/>
@@ -1514,14 +1761,29 @@
     </w:p>
     <w:p>
       <w:pPr>
-        <w:rPr>
-          <w:lang w:val="es-UY"/>
-        </w:rPr>
-      </w:pPr>
-    </w:p>
-    <w:p>
-      <w:pPr>
-        <w:pStyle w:val="Ttulo3"/>
+        <w:pStyle w:val="ListParagraph"/>
+        <w:numPr>
+          <w:ilvl w:val="1"/>
+          <w:numId w:val="5"/>
+        </w:numPr>
+        <w:rPr>
+          <w:lang w:val="es-UY"/>
+        </w:rPr>
+      </w:pPr>
+      <w:r>
+        <w:t>Descripción</w:t>
+      </w:r>
+    </w:p>
+    <w:p>
+      <w:pPr>
+        <w:rPr>
+          <w:lang w:val="es-UY"/>
+        </w:rPr>
+      </w:pPr>
+    </w:p>
+    <w:p>
+      <w:pPr>
+        <w:pStyle w:val="Heading3"/>
         <w:rPr>
           <w:lang w:val="es-UY"/>
         </w:rPr>
@@ -1535,27 +1797,19 @@
     </w:p>
     <w:p>
       <w:pPr>
-        <w:pStyle w:val="Prrafodelista"/>
+        <w:pStyle w:val="ListParagraph"/>
         <w:numPr>
           <w:ilvl w:val="0"/>
           <w:numId w:val="5"/>
         </w:numPr>
       </w:pPr>
       <w:r>
-        <w:t>Listado</w:t>
-      </w:r>
-    </w:p>
-    <w:p>
-      <w:pPr>
-        <w:pStyle w:val="Prrafodelista"/>
-      </w:pPr>
-      <w:r>
         <w:t>Se listarán todas las categorías del sistema.</w:t>
       </w:r>
     </w:p>
     <w:p>
       <w:pPr>
-        <w:pStyle w:val="Ttulo2"/>
+        <w:pStyle w:val="Heading2"/>
       </w:pPr>
       <w:r>
         <w:t>Cliente</w:t>
@@ -1563,15 +1817,23 @@
     </w:p>
     <w:p>
       <w:pPr>
-        <w:pStyle w:val="Ttulo2"/>
+        <w:pStyle w:val="Heading3"/>
       </w:pPr>
       <w:r>
         <w:t>Alta</w:t>
       </w:r>
     </w:p>
     <w:p>
-      <w:pPr>
-        <w:pStyle w:val="Prrafodelista"/>
+      <w:r>
+        <w:t>Los clientes solo podrán ser dados de alta por usuarios administradores.</w:t>
+      </w:r>
+      <w:r>
+        <w:t xml:space="preserve"> Los usuarios clientes a posterior, podrán cambiar sus datos personales.</w:t>
+      </w:r>
+    </w:p>
+    <w:p>
+      <w:pPr>
+        <w:pStyle w:val="ListParagraph"/>
         <w:numPr>
           <w:ilvl w:val="0"/>
           <w:numId w:val="5"/>
@@ -1583,7 +1845,7 @@
     </w:p>
     <w:p>
       <w:pPr>
-        <w:pStyle w:val="Prrafodelista"/>
+        <w:pStyle w:val="ListParagraph"/>
       </w:pPr>
       <w:r>
         <w:rPr>
@@ -1628,7 +1890,7 @@
     </w:p>
     <w:p>
       <w:pPr>
-        <w:pStyle w:val="Prrafodelista"/>
+        <w:pStyle w:val="ListParagraph"/>
         <w:numPr>
           <w:ilvl w:val="0"/>
           <w:numId w:val="5"/>
@@ -1640,7 +1902,7 @@
     </w:p>
     <w:p>
       <w:pPr>
-        <w:pStyle w:val="Prrafodelista"/>
+        <w:pStyle w:val="ListParagraph"/>
         <w:numPr>
           <w:ilvl w:val="1"/>
           <w:numId w:val="5"/>
@@ -1652,7 +1914,16 @@
     </w:p>
     <w:p>
       <w:pPr>
-        <w:pStyle w:val="Prrafodelista"/>
+        <w:pStyle w:val="ListParagraph"/>
+        <w:ind w:left="1440"/>
+      </w:pPr>
+      <w:r>
+        <w:t>Nombre del cliente, cadena de caracteres (20), único, requerido.</w:t>
+      </w:r>
+    </w:p>
+    <w:p>
+      <w:pPr>
+        <w:pStyle w:val="ListParagraph"/>
         <w:numPr>
           <w:ilvl w:val="1"/>
           <w:numId w:val="5"/>
@@ -1664,127 +1935,268 @@
     </w:p>
     <w:p>
       <w:pPr>
-        <w:pStyle w:val="Prrafodelista"/>
+        <w:pStyle w:val="ListParagraph"/>
+        <w:ind w:left="1440"/>
+      </w:pPr>
+      <w:r>
+        <w:t>Contraseña de inicio de sesión, cadena de caracteres (Max), requerido.</w:t>
+      </w:r>
+    </w:p>
+    <w:p>
+      <w:pPr>
+        <w:pStyle w:val="ListParagraph"/>
         <w:numPr>
           <w:ilvl w:val="1"/>
           <w:numId w:val="5"/>
         </w:numPr>
       </w:pPr>
       <w:r>
-        <w:t>Nombre Fantasía</w:t>
-      </w:r>
-    </w:p>
-    <w:p>
-      <w:pPr>
-        <w:pStyle w:val="Prrafodelista"/>
+        <w:t>En construcción</w:t>
+      </w:r>
+    </w:p>
+    <w:p>
+      <w:pPr>
+        <w:pStyle w:val="ListParagraph"/>
+        <w:ind w:left="1440"/>
+      </w:pPr>
+      <w:r>
+        <w:t>Indicador booleano para saber si tiene pedido en construcción o no.</w:t>
+      </w:r>
+    </w:p>
+    <w:p>
+      <w:pPr>
+        <w:pStyle w:val="ListParagraph"/>
         <w:numPr>
           <w:ilvl w:val="1"/>
           <w:numId w:val="5"/>
         </w:numPr>
       </w:pPr>
       <w:r>
-        <w:t>Rut</w:t>
-      </w:r>
-    </w:p>
-    <w:p>
-      <w:pPr>
-        <w:pStyle w:val="Prrafodelista"/>
+        <w:t>Nombre Fantasía</w:t>
+      </w:r>
+    </w:p>
+    <w:p>
+      <w:pPr>
+        <w:pStyle w:val="ListParagraph"/>
+        <w:ind w:left="1440"/>
+      </w:pPr>
+      <w:r>
+        <w:t>Nombre de fantasía (podría ser nombre de empresa), cadena de caracteres (100).</w:t>
+      </w:r>
+    </w:p>
+    <w:p>
+      <w:pPr>
+        <w:pStyle w:val="ListParagraph"/>
         <w:numPr>
           <w:ilvl w:val="1"/>
           <w:numId w:val="5"/>
         </w:numPr>
       </w:pPr>
       <w:r>
-        <w:t>Razón Social</w:t>
-      </w:r>
-    </w:p>
-    <w:p>
-      <w:pPr>
-        <w:pStyle w:val="Prrafodelista"/>
+        <w:t>Rut</w:t>
+      </w:r>
+    </w:p>
+    <w:p>
+      <w:pPr>
+        <w:pStyle w:val="ListParagraph"/>
+        <w:ind w:left="1440"/>
+      </w:pPr>
+      <w:r>
+        <w:t>Rut de la empresa, cadena de caracteres (50), único.</w:t>
+      </w:r>
+    </w:p>
+    <w:p>
+      <w:pPr>
+        <w:pStyle w:val="ListParagraph"/>
         <w:numPr>
           <w:ilvl w:val="1"/>
           <w:numId w:val="5"/>
         </w:numPr>
       </w:pPr>
       <w:r>
-        <w:t>Descuento</w:t>
-      </w:r>
-    </w:p>
-    <w:p>
-      <w:pPr>
-        <w:pStyle w:val="Prrafodelista"/>
+        <w:t>Razón Social</w:t>
+      </w:r>
+    </w:p>
+    <w:p>
+      <w:pPr>
+        <w:pStyle w:val="ListParagraph"/>
+        <w:ind w:left="1440"/>
+      </w:pPr>
+      <w:r>
+        <w:t>Razón social de la empresa, cadena de caracteres (50), único.</w:t>
+      </w:r>
+    </w:p>
+    <w:p>
+      <w:pPr>
+        <w:pStyle w:val="ListParagraph"/>
         <w:numPr>
           <w:ilvl w:val="1"/>
           <w:numId w:val="5"/>
         </w:numPr>
       </w:pPr>
       <w:r>
-        <w:t>Días de Pago</w:t>
-      </w:r>
-    </w:p>
-    <w:p>
-      <w:pPr>
-        <w:pStyle w:val="Prrafodelista"/>
+        <w:t>Descuento</w:t>
+      </w:r>
+    </w:p>
+    <w:p>
+      <w:pPr>
+        <w:pStyle w:val="ListParagraph"/>
+        <w:ind w:left="1440"/>
+      </w:pPr>
+      <w:r>
+        <w:t>Descuento que se le aplicará al cliente a la hora de realizar un pedido, numérico (5,2), requerido.</w:t>
+      </w:r>
+    </w:p>
+    <w:p>
+      <w:pPr>
+        <w:pStyle w:val="ListParagraph"/>
         <w:numPr>
           <w:ilvl w:val="1"/>
           <w:numId w:val="5"/>
         </w:numPr>
       </w:pPr>
       <w:r>
-        <w:t>Dirección</w:t>
-      </w:r>
-    </w:p>
-    <w:p>
-      <w:pPr>
-        <w:pStyle w:val="Prrafodelista"/>
+        <w:t>Días de Pago</w:t>
+      </w:r>
+      <w:r>
+        <w:t xml:space="preserve"> </w:t>
+      </w:r>
+      <w:r>
+        <w:rPr>
+          <w:color w:val="FF0000"/>
+        </w:rPr>
+        <w:t>VER DE HACER UN DROP DOWN LIST</w:t>
+      </w:r>
+    </w:p>
+    <w:p>
+      <w:pPr>
+        <w:pStyle w:val="ListParagraph"/>
+        <w:ind w:left="1440"/>
+      </w:pPr>
+      <w:r>
+        <w:t>Días en el cual el cliente realizar</w:t>
+      </w:r>
+      <w:r>
+        <w:t>á el pago, cadena de caracteres (50).</w:t>
+      </w:r>
+    </w:p>
+    <w:p>
+      <w:pPr>
+        <w:pStyle w:val="ListParagraph"/>
         <w:numPr>
           <w:ilvl w:val="1"/>
           <w:numId w:val="5"/>
         </w:numPr>
       </w:pPr>
       <w:r>
-        <w:t>Teléfono</w:t>
-      </w:r>
-    </w:p>
-    <w:p>
-      <w:pPr>
-        <w:pStyle w:val="Prrafodelista"/>
+        <w:t>Dirección</w:t>
+      </w:r>
+    </w:p>
+    <w:p>
+      <w:pPr>
+        <w:pStyle w:val="ListParagraph"/>
+        <w:ind w:left="1440"/>
+      </w:pPr>
+      <w:r>
+        <w:t>Dirección asociada al cliente</w:t>
+      </w:r>
+      <w:r>
+        <w:t>, cadena de caracteres (100)</w:t>
+      </w:r>
+    </w:p>
+    <w:p>
+      <w:pPr>
+        <w:pStyle w:val="ListParagraph"/>
         <w:numPr>
           <w:ilvl w:val="1"/>
           <w:numId w:val="5"/>
         </w:numPr>
       </w:pPr>
       <w:r>
-        <w:t>Nombre de Contacto</w:t>
-      </w:r>
-    </w:p>
-    <w:p>
-      <w:pPr>
-        <w:pStyle w:val="Prrafodelista"/>
+        <w:lastRenderedPageBreak/>
+        <w:t>Teléfono</w:t>
+      </w:r>
+    </w:p>
+    <w:p>
+      <w:pPr>
+        <w:pStyle w:val="ListParagraph"/>
+        <w:ind w:left="1440"/>
+      </w:pPr>
+      <w:r>
+        <w:t>Teléfono asociado al cliente, cadena de caracteres (30).</w:t>
+      </w:r>
+    </w:p>
+    <w:p>
+      <w:pPr>
+        <w:pStyle w:val="ListParagraph"/>
         <w:numPr>
           <w:ilvl w:val="1"/>
           <w:numId w:val="5"/>
         </w:numPr>
       </w:pPr>
       <w:r>
-        <w:t>Email de Contacto</w:t>
-      </w:r>
-    </w:p>
-    <w:p>
-      <w:pPr>
-        <w:pStyle w:val="Prrafodelista"/>
+        <w:t>Nombre de Contacto</w:t>
+      </w:r>
+    </w:p>
+    <w:p>
+      <w:pPr>
+        <w:pStyle w:val="ListParagraph"/>
+        <w:ind w:left="1440"/>
+      </w:pPr>
+      <w:r>
+        <w:t>Nombre de contacto del cliente, cadena de caracteres (50).</w:t>
+      </w:r>
+    </w:p>
+    <w:p>
+      <w:pPr>
+        <w:pStyle w:val="ListParagraph"/>
         <w:numPr>
           <w:ilvl w:val="1"/>
           <w:numId w:val="5"/>
         </w:numPr>
       </w:pPr>
       <w:r>
+        <w:t>Email de Contacto</w:t>
+      </w:r>
+    </w:p>
+    <w:p>
+      <w:pPr>
+        <w:pStyle w:val="ListParagraph"/>
+        <w:ind w:left="1440"/>
+      </w:pPr>
+      <w:r>
+        <w:t>Email de contacto, cadena de caracteres (50)</w:t>
+      </w:r>
+    </w:p>
+    <w:p>
+      <w:pPr>
+        <w:pStyle w:val="ListParagraph"/>
+        <w:numPr>
+          <w:ilvl w:val="1"/>
+          <w:numId w:val="5"/>
+        </w:numPr>
+      </w:pPr>
+      <w:r>
         <w:t>Teléfono de Contacto</w:t>
       </w:r>
     </w:p>
     <w:p>
       <w:pPr>
-        <w:pStyle w:val="Ttulo3"/>
+        <w:pStyle w:val="ListParagraph"/>
+        <w:ind w:left="1440"/>
+      </w:pPr>
+      <w:r>
+        <w:t>Segundo teléfono asociado al cliente (podría ser el personal y no de la empresa), cadena de caracteres (30</w:t>
+      </w:r>
+      <w:bookmarkStart w:id="0" w:name="_GoBack"/>
+      <w:bookmarkEnd w:id="0"/>
+      <w:r>
+        <w:t>)</w:t>
+      </w:r>
+    </w:p>
+    <w:p>
+      <w:pPr>
+        <w:pStyle w:val="Heading3"/>
       </w:pPr>
       <w:r>
         <w:t>Baja</w:t>
@@ -1792,7 +2204,7 @@
     </w:p>
     <w:p>
       <w:pPr>
-        <w:pStyle w:val="Prrafodelista"/>
+        <w:pStyle w:val="ListParagraph"/>
         <w:numPr>
           <w:ilvl w:val="0"/>
           <w:numId w:val="5"/>
@@ -1804,235 +2216,405 @@
     </w:p>
     <w:p>
       <w:pPr>
-        <w:pStyle w:val="Prrafodelista"/>
+        <w:pStyle w:val="ListParagraph"/>
       </w:pPr>
       <w:r>
         <w:t xml:space="preserve">Se podrá eliminar un cliente siempre y cuando no tenga un pedido asociado. </w:t>
       </w:r>
     </w:p>
     <w:p>
-      <w:r>
-        <w:br w:type="page"/>
-      </w:r>
-    </w:p>
-    <w:p>
-      <w:pPr>
-        <w:pStyle w:val="Ttulo2"/>
+      <w:pPr>
+        <w:pStyle w:val="Heading3"/>
+      </w:pPr>
+      <w:r>
+        <w:t>Modificación</w:t>
+      </w:r>
+    </w:p>
+    <w:p>
+      <w:pPr>
+        <w:pStyle w:val="ListParagraph"/>
+        <w:numPr>
+          <w:ilvl w:val="0"/>
+          <w:numId w:val="5"/>
+        </w:numPr>
+      </w:pPr>
+      <w:r>
+        <w:t>Selección de imagen</w:t>
+      </w:r>
+    </w:p>
+    <w:p>
+      <w:pPr>
+        <w:pStyle w:val="ListParagraph"/>
+        <w:rPr>
+          <w:lang w:val="es-UY"/>
+        </w:rPr>
+      </w:pPr>
+      <w:r>
+        <w:rPr>
+          <w:lang w:val="es-UY"/>
+        </w:rPr>
+        <w:t xml:space="preserve">Se podrá modificar la imagen seleccionada inicialmente. La imagen se guardará en </w:t>
+      </w:r>
+      <w:r>
+        <w:rPr>
+          <w:lang w:val="es-UY"/>
+        </w:rPr>
+        <w:t>~/</w:t>
+      </w:r>
+      <w:proofErr w:type="spellStart"/>
+      <w:r>
+        <w:rPr>
+          <w:lang w:val="es-UY"/>
+        </w:rPr>
+        <w:t>Imagenes</w:t>
+      </w:r>
+      <w:proofErr w:type="spellEnd"/>
+      <w:r>
+        <w:rPr>
+          <w:lang w:val="es-UY"/>
+        </w:rPr>
+        <w:t>/Cliente/(</w:t>
+      </w:r>
+      <w:proofErr w:type="spellStart"/>
+      <w:r>
+        <w:rPr>
+          <w:lang w:val="es-UY"/>
+        </w:rPr>
+        <w:t>nombreUsuario</w:t>
+      </w:r>
+      <w:proofErr w:type="spellEnd"/>
+      <w:r>
+        <w:rPr>
+          <w:lang w:val="es-UY"/>
+        </w:rPr>
+        <w:t>), sobrescribiendo o eliminando la anterior.</w:t>
+      </w:r>
+    </w:p>
+    <w:p>
+      <w:pPr>
+        <w:pStyle w:val="ListParagraph"/>
+        <w:numPr>
+          <w:ilvl w:val="0"/>
+          <w:numId w:val="5"/>
+        </w:numPr>
+      </w:pPr>
+      <w:r>
+        <w:t>Atributos primitivos</w:t>
+      </w:r>
+    </w:p>
+    <w:p>
+      <w:pPr>
+        <w:pStyle w:val="ListParagraph"/>
+      </w:pPr>
+      <w:r>
+        <w:t>Los usuarios clientes podrán modificar todos sus datos a excepción de su descuento.</w:t>
+      </w:r>
+    </w:p>
+    <w:p>
+      <w:pPr>
+        <w:pStyle w:val="ListParagraph"/>
+        <w:numPr>
+          <w:ilvl w:val="1"/>
+          <w:numId w:val="5"/>
+        </w:numPr>
+      </w:pPr>
+      <w:r>
+        <w:t>Nombre de usuario</w:t>
+      </w:r>
+    </w:p>
+    <w:p>
+      <w:pPr>
+        <w:pStyle w:val="ListParagraph"/>
+        <w:numPr>
+          <w:ilvl w:val="1"/>
+          <w:numId w:val="5"/>
+        </w:numPr>
+      </w:pPr>
+      <w:r>
+        <w:t>Contraseña</w:t>
+      </w:r>
+    </w:p>
+    <w:p>
+      <w:pPr>
+        <w:pStyle w:val="ListParagraph"/>
+        <w:numPr>
+          <w:ilvl w:val="1"/>
+          <w:numId w:val="5"/>
+        </w:numPr>
+      </w:pPr>
+      <w:r>
+        <w:rPr>
+          <w:lang w:val="es-UY"/>
+        </w:rPr>
+        <w:t>Nombre de fantasía</w:t>
+      </w:r>
+    </w:p>
+    <w:p>
+      <w:pPr>
+        <w:pStyle w:val="ListParagraph"/>
+        <w:numPr>
+          <w:ilvl w:val="1"/>
+          <w:numId w:val="5"/>
+        </w:numPr>
+      </w:pPr>
+      <w:r>
+        <w:t>Rut</w:t>
+      </w:r>
+    </w:p>
+    <w:p>
+      <w:pPr>
+        <w:pStyle w:val="ListParagraph"/>
+        <w:numPr>
+          <w:ilvl w:val="1"/>
+          <w:numId w:val="5"/>
+        </w:numPr>
+      </w:pPr>
+      <w:r>
+        <w:t>Razón social</w:t>
+      </w:r>
+    </w:p>
+    <w:p>
+      <w:pPr>
+        <w:pStyle w:val="ListParagraph"/>
+        <w:numPr>
+          <w:ilvl w:val="1"/>
+          <w:numId w:val="5"/>
+        </w:numPr>
+      </w:pPr>
+      <w:r>
+        <w:t>Descuento</w:t>
+      </w:r>
+    </w:p>
+    <w:p>
+      <w:pPr>
+        <w:pStyle w:val="ListParagraph"/>
+        <w:ind w:left="1440"/>
+      </w:pPr>
+      <w:r>
+        <w:t>El descuento será únicamente editable por los usuarios administradores.</w:t>
+      </w:r>
+    </w:p>
+    <w:p>
+      <w:pPr>
+        <w:pStyle w:val="ListParagraph"/>
+        <w:numPr>
+          <w:ilvl w:val="1"/>
+          <w:numId w:val="5"/>
+        </w:numPr>
+      </w:pPr>
+      <w:r>
+        <w:t>Días de pago</w:t>
+      </w:r>
+    </w:p>
+    <w:p>
+      <w:pPr>
+        <w:pStyle w:val="ListParagraph"/>
+        <w:numPr>
+          <w:ilvl w:val="1"/>
+          <w:numId w:val="5"/>
+        </w:numPr>
+      </w:pPr>
+      <w:r>
+        <w:t>Dirección</w:t>
+      </w:r>
+    </w:p>
+    <w:p>
+      <w:pPr>
+        <w:pStyle w:val="ListParagraph"/>
+        <w:numPr>
+          <w:ilvl w:val="1"/>
+          <w:numId w:val="5"/>
+        </w:numPr>
+      </w:pPr>
+      <w:r>
+        <w:t>Teléfono</w:t>
+      </w:r>
+    </w:p>
+    <w:p>
+      <w:pPr>
+        <w:pStyle w:val="ListParagraph"/>
+        <w:numPr>
+          <w:ilvl w:val="1"/>
+          <w:numId w:val="5"/>
+        </w:numPr>
+      </w:pPr>
+      <w:r>
+        <w:t>Nombre de contacto</w:t>
+      </w:r>
+    </w:p>
+    <w:p>
+      <w:pPr>
+        <w:pStyle w:val="ListParagraph"/>
+        <w:numPr>
+          <w:ilvl w:val="1"/>
+          <w:numId w:val="5"/>
+        </w:numPr>
+      </w:pPr>
+      <w:r>
+        <w:t>Email de contacto</w:t>
+      </w:r>
+    </w:p>
+    <w:p>
+      <w:pPr>
+        <w:pStyle w:val="ListParagraph"/>
+        <w:numPr>
+          <w:ilvl w:val="1"/>
+          <w:numId w:val="5"/>
+        </w:numPr>
+      </w:pPr>
+      <w:r>
+        <w:t>Teléfono de contacto</w:t>
+      </w:r>
+    </w:p>
+    <w:p>
+      <w:pPr>
+        <w:pStyle w:val="Heading3"/>
+      </w:pPr>
+      <w:r>
+        <w:t>Listado</w:t>
+      </w:r>
+    </w:p>
+    <w:p>
+      <w:pPr>
+        <w:pStyle w:val="ListParagraph"/>
+        <w:numPr>
+          <w:ilvl w:val="0"/>
+          <w:numId w:val="5"/>
+        </w:numPr>
+      </w:pPr>
+      <w:r>
+        <w:t>Los usuarios administradores tendrán accedo a un listado de todos los clientes del sistema.</w:t>
+      </w:r>
+    </w:p>
+    <w:p>
+      <w:pPr>
+        <w:pStyle w:val="ListParagraph"/>
+        <w:numPr>
+          <w:ilvl w:val="0"/>
+          <w:numId w:val="5"/>
+        </w:numPr>
+      </w:pPr>
+      <w:r>
+        <w:t>Ver tema de filtros para la búsqueda.</w:t>
+      </w:r>
+    </w:p>
+    <w:p>
+      <w:pPr>
+        <w:pStyle w:val="Heading2"/>
+      </w:pPr>
+      <w:r>
+        <w:t>Catalogo</w:t>
+      </w:r>
+    </w:p>
+    <w:p>
+      <w:r>
+        <w:t>Tanto los usuarios administradores como los clientes tendrán acceso a esta sección.</w:t>
+      </w:r>
+    </w:p>
+    <w:p>
+      <w:pPr>
+        <w:pStyle w:val="Heading3"/>
+      </w:pPr>
+      <w:r>
+        <w:t>Listado categorías catalogo</w:t>
+      </w:r>
+    </w:p>
+    <w:p>
+      <w:pPr>
+        <w:pStyle w:val="ListParagraph"/>
+        <w:numPr>
+          <w:ilvl w:val="0"/>
+          <w:numId w:val="8"/>
+        </w:numPr>
+      </w:pPr>
+      <w:r>
+        <w:t>Se listarán todas las categorías del sistema</w:t>
+      </w:r>
+      <w:r>
+        <w:t xml:space="preserve"> (indicando su nombre)</w:t>
+      </w:r>
+      <w:r>
+        <w:t xml:space="preserve">, con la posibilidad de seleccionar </w:t>
+      </w:r>
+      <w:r>
+        <w:t>una y visualizar sus artículos asociados.</w:t>
+      </w:r>
+    </w:p>
+    <w:p>
+      <w:pPr>
+        <w:pStyle w:val="Heading3"/>
       </w:pPr>
       <w:r>
         <w:lastRenderedPageBreak/>
-        <w:t>Pedido</w:t>
-      </w:r>
-    </w:p>
-    <w:p>
-      <w:pPr>
-        <w:pStyle w:val="Ttulo3"/>
-      </w:pPr>
-      <w:r>
-        <w:t>Modificación</w:t>
-      </w:r>
-    </w:p>
-    <w:p>
-      <w:pPr>
-        <w:rPr>
-          <w:b/>
-        </w:rPr>
-      </w:pPr>
-      <w:r>
-        <w:rPr>
-          <w:b/>
-        </w:rPr>
-        <w:t>Restricciones por Estado del Pedido</w:t>
-      </w:r>
-    </w:p>
-    <w:p>
-      <w:pPr>
-        <w:ind w:firstLine="708"/>
-      </w:pPr>
-      <w:r>
-        <w:t>Si el Pedido está CONFIRMADO o CANCELADO no se podrá editar.</w:t>
-      </w:r>
-    </w:p>
-    <w:p>
-      <w:pPr>
-        <w:ind w:firstLine="708"/>
-      </w:pPr>
-      <w:r>
-        <w:t>No se permite modificar el estado de un Pedido, el mismo será tomado automáticamente de acuerdo a la última acción realizada con el mismo.</w:t>
-      </w:r>
-    </w:p>
-    <w:p>
-      <w:pPr>
-        <w:rPr>
-          <w:b/>
-        </w:rPr>
-      </w:pPr>
-      <w:r>
-        <w:rPr>
-          <w:b/>
-        </w:rPr>
-        <w:t xml:space="preserve">Restricciones por el Tipo de Usuario </w:t>
-      </w:r>
-      <w:proofErr w:type="spellStart"/>
-      <w:r>
-        <w:rPr>
-          <w:b/>
-        </w:rPr>
-        <w:t>Logueado</w:t>
-      </w:r>
-      <w:proofErr w:type="spellEnd"/>
-    </w:p>
-    <w:p>
-      <w:pPr>
-        <w:ind w:firstLine="708"/>
-      </w:pPr>
-      <w:r>
-        <w:t xml:space="preserve">Si el usuario </w:t>
-      </w:r>
-      <w:proofErr w:type="spellStart"/>
-      <w:r>
-        <w:t>logueado</w:t>
-      </w:r>
-      <w:proofErr w:type="spellEnd"/>
-      <w:r>
-        <w:t xml:space="preserve"> es un Cliente:</w:t>
-      </w:r>
-    </w:p>
-    <w:p>
-      <w:pPr>
-        <w:ind w:left="708" w:firstLine="708"/>
-      </w:pPr>
-      <w:r>
-        <w:t>Sólo podrá modificar pedidos a su nombre</w:t>
-      </w:r>
-    </w:p>
-    <w:p>
-      <w:pPr>
-        <w:ind w:left="708" w:firstLine="708"/>
-      </w:pPr>
-      <w:r>
-        <w:t>No podrá modificar la fecha en la que fue realizado el pedido.</w:t>
-      </w:r>
-    </w:p>
-    <w:p>
-      <w:pPr>
-        <w:ind w:firstLine="708"/>
-      </w:pPr>
-      <w:r>
-        <w:t xml:space="preserve">Si el usuario </w:t>
-      </w:r>
-      <w:proofErr w:type="spellStart"/>
-      <w:r>
-        <w:t>logueado</w:t>
-      </w:r>
-      <w:proofErr w:type="spellEnd"/>
-      <w:r>
-        <w:t xml:space="preserve"> es un Administrador:</w:t>
-      </w:r>
-    </w:p>
-    <w:p>
-      <w:pPr>
-        <w:ind w:left="708" w:firstLine="708"/>
-      </w:pPr>
-      <w:r>
-        <w:t>Podrá modificar pedidos a nombre de cualquier Cliente</w:t>
-      </w:r>
-    </w:p>
-    <w:p>
-      <w:pPr>
-        <w:ind w:left="708" w:firstLine="708"/>
-      </w:pPr>
-      <w:r>
-        <w:t>Podrá modificar la fecha en la que fue realizado el pedido.</w:t>
-      </w:r>
-    </w:p>
-    <w:p>
-      <w:pPr>
-        <w:rPr>
-          <w:b/>
-        </w:rPr>
-      </w:pPr>
-      <w:r>
-        <w:rPr>
-          <w:b/>
-        </w:rPr>
-        <w:t>Restricciones por Cantidad de Artículos</w:t>
-      </w:r>
-    </w:p>
-    <w:p>
-      <w:r>
-        <w:tab/>
-        <w:t>No se podrá dejar en el pedido un artículo con cantidad menor a 1.</w:t>
-      </w:r>
-    </w:p>
-    <w:p>
-      <w:r>
-        <w:tab/>
-        <w:t>No se podrá dejar el pedido sin al menos un artículo.</w:t>
-      </w:r>
-    </w:p>
-    <w:p>
-      <w:pPr>
-        <w:rPr>
-          <w:b/>
-        </w:rPr>
-      </w:pPr>
-      <w:r>
-        <w:rPr>
-          <w:b/>
-        </w:rPr>
-        <w:t>Seguridad</w:t>
-      </w:r>
-    </w:p>
-    <w:p>
-      <w:r>
-        <w:tab/>
-        <w:t>Si se manipula el HTML para modificar el Id del Pedido que se está editando, se controla nuevamente del lado del servidor para controlar que quien lo esté editando, tenga permisos para hacerlo.</w:t>
-      </w:r>
-    </w:p>
-    <w:p>
-      <w:r>
-        <w:tab/>
-        <w:t>No importa si se manipula el HML para modificar el precio de un Pedido (Ya se modificando el valor de descuento del cliente, de un artículo, o el precio total en sí mismo), el precio que quedará guardado como precio del pedido, se calcula nuevamente con los datos guardados en la base de datos.</w:t>
-      </w:r>
-    </w:p>
-    <w:p>
-      <w:r>
-        <w:tab/>
-      </w:r>
-      <w:bookmarkStart w:id="0" w:name="_GoBack"/>
-      <w:bookmarkEnd w:id="0"/>
-    </w:p>
-    <w:p>
-      <w:pPr>
-        <w:rPr>
-          <w:b/>
-        </w:rPr>
-      </w:pPr>
-      <w:r>
-        <w:rPr>
-          <w:b/>
-        </w:rPr>
-        <w:t>Datos de Interés</w:t>
-      </w:r>
-    </w:p>
-    <w:p>
-      <w:r>
-        <w:tab/>
-        <w:t>El total del pedido se calcula como la multiplicación del precio unitario de cada artículo (IVA inc.) por la cantidad pedida de ese artículo, a lo que se le resta el porcentaje de descuento de cada cliente.</w:t>
-      </w:r>
-    </w:p>
-    <w:p>
-      <w:pPr>
-        <w:pStyle w:val="Prrafodelista"/>
-        <w:rPr>
-          <w:u w:val="single"/>
-        </w:rPr>
-      </w:pPr>
-    </w:p>
-    <w:p>
-      <w:pPr>
-        <w:pStyle w:val="Prrafodelista"/>
+        <w:t>Listados de artículos por categoría</w:t>
+      </w:r>
+    </w:p>
+    <w:p>
+      <w:pPr>
+        <w:pStyle w:val="ListParagraph"/>
+        <w:numPr>
+          <w:ilvl w:val="0"/>
+          <w:numId w:val="8"/>
+        </w:numPr>
+      </w:pPr>
+      <w:r>
+        <w:t>Se listarán todos los artículos de una cierta categoría seleccionada, visualizando su código, nombre, precio, stock.</w:t>
+      </w:r>
+    </w:p>
+    <w:p>
+      <w:pPr>
+        <w:pStyle w:val="ListParagraph"/>
+        <w:numPr>
+          <w:ilvl w:val="0"/>
+          <w:numId w:val="8"/>
+        </w:numPr>
+      </w:pPr>
+      <w:r>
+        <w:t>Se podrá aplicar filtros para la búsqueda de los artículos (los artículos corresponden a una categoría en particular).</w:t>
+      </w:r>
+    </w:p>
+    <w:p>
+      <w:pPr>
+        <w:pStyle w:val="ListParagraph"/>
+        <w:numPr>
+          <w:ilvl w:val="0"/>
+          <w:numId w:val="8"/>
+        </w:numPr>
+      </w:pPr>
+      <w:r>
+        <w:t>Se podrá añadir directamente de la lista de artículos a su pedido</w:t>
+      </w:r>
+      <w:r>
+        <w:t>.</w:t>
+      </w:r>
+      <w:r>
+        <w:t xml:space="preserve"> Se seleccionará la cantidad antes de dicha acción.</w:t>
+      </w:r>
+    </w:p>
+    <w:p>
+      <w:pPr>
+        <w:pStyle w:val="Heading3"/>
+      </w:pPr>
+      <w:r>
+        <w:t>Detalle de un articulo</w:t>
+      </w:r>
+    </w:p>
+    <w:p>
+      <w:pPr>
+        <w:pStyle w:val="ListParagraph"/>
+        <w:numPr>
+          <w:ilvl w:val="0"/>
+          <w:numId w:val="9"/>
+        </w:numPr>
+      </w:pPr>
+      <w:r>
+        <w:t>Se podrá ingresar a ver los datos en detalle de un artículo. Se mostrarán sus fotos y todos sus datos, teniendo la posibilidad de indicar la cantidad de unidades y agregarlo al pedido.</w:t>
+      </w:r>
+    </w:p>
+    <w:p/>
+    <w:p>
+      <w:pPr>
+        <w:pStyle w:val="ListParagraph"/>
       </w:pPr>
     </w:p>
     <w:sectPr>
@@ -2048,7 +2630,7 @@
 </file>
 
 <file path=word/endnotes.xml><?xml version="1.0" encoding="utf-8"?>
-<w:endnotes xmlns:wpc="http://schemas.microsoft.com/office/word/2010/wordprocessingCanvas" xmlns:mc="http://schemas.openxmlformats.org/markup-compatibility/2006" xmlns:o="urn:schemas-microsoft-com:office:office" xmlns:r="http://schemas.openxmlformats.org/officeDocument/2006/relationships" xmlns:m="http://schemas.openxmlformats.org/officeDocument/2006/math" xmlns:v="urn:schemas-microsoft-com:vml" xmlns:wp14="http://schemas.microsoft.com/office/word/2010/wordprocessingDrawing" xmlns:wp="http://schemas.openxmlformats.org/drawingml/2006/wordprocessingDrawing" xmlns:w10="urn:schemas-microsoft-com:office:word" xmlns:w="http://schemas.openxmlformats.org/wordprocessingml/2006/main" xmlns:w14="http://schemas.microsoft.com/office/word/2010/wordml" xmlns:wpg="http://schemas.microsoft.com/office/word/2010/wordprocessingGroup" xmlns:wpi="http://schemas.microsoft.com/office/word/2010/wordprocessingInk" xmlns:wne="http://schemas.microsoft.com/office/word/2006/wordml" xmlns:wps="http://schemas.microsoft.com/office/word/2010/wordprocessingShape" mc:Ignorable="w14 wp14">
+<w:endnotes xmlns:wpc="http://schemas.microsoft.com/office/word/2010/wordprocessingCanvas" xmlns:cx="http://schemas.microsoft.com/office/drawing/2014/chartex" xmlns:cx1="http://schemas.microsoft.com/office/drawing/2015/9/8/chartex" xmlns:cx2="http://schemas.microsoft.com/office/drawing/2015/10/21/chartex" xmlns:cx3="http://schemas.microsoft.com/office/drawing/2016/5/9/chartex" xmlns:cx4="http://schemas.microsoft.com/office/drawing/2016/5/10/chartex" xmlns:cx5="http://schemas.microsoft.com/office/drawing/2016/5/11/chartex" xmlns:mc="http://schemas.openxmlformats.org/markup-compatibility/2006" xmlns:o="urn:schemas-microsoft-com:office:office" xmlns:r="http://schemas.openxmlformats.org/officeDocument/2006/relationships" xmlns:m="http://schemas.openxmlformats.org/officeDocument/2006/math" xmlns:v="urn:schemas-microsoft-com:vml" xmlns:wp14="http://schemas.microsoft.com/office/word/2010/wordprocessingDrawing" xmlns:wp="http://schemas.openxmlformats.org/drawingml/2006/wordprocessingDrawing" xmlns:w10="urn:schemas-microsoft-com:office:word" xmlns:w="http://schemas.openxmlformats.org/wordprocessingml/2006/main" xmlns:w14="http://schemas.microsoft.com/office/word/2010/wordml" xmlns:w15="http://schemas.microsoft.com/office/word/2012/wordml" xmlns:w16se="http://schemas.microsoft.com/office/word/2015/wordml/symex" xmlns:wpg="http://schemas.microsoft.com/office/word/2010/wordprocessingGroup" xmlns:wpi="http://schemas.microsoft.com/office/word/2010/wordprocessingInk" xmlns:wne="http://schemas.microsoft.com/office/word/2006/wordml" xmlns:wps="http://schemas.microsoft.com/office/word/2010/wordprocessingShape" mc:Ignorable="w14 w15 w16se wp14">
   <w:endnote w:type="separator" w:id="-1">
     <w:p>
       <w:pPr>
@@ -2073,7 +2655,7 @@
 </file>
 
 <file path=word/footer1.xml><?xml version="1.0" encoding="utf-8"?>
-<w:ftr xmlns:wpc="http://schemas.microsoft.com/office/word/2010/wordprocessingCanvas" xmlns:mc="http://schemas.openxmlformats.org/markup-compatibility/2006" xmlns:o="urn:schemas-microsoft-com:office:office" xmlns:r="http://schemas.openxmlformats.org/officeDocument/2006/relationships" xmlns:m="http://schemas.openxmlformats.org/officeDocument/2006/math" xmlns:v="urn:schemas-microsoft-com:vml" xmlns:wp14="http://schemas.microsoft.com/office/word/2010/wordprocessingDrawing" xmlns:wp="http://schemas.openxmlformats.org/drawingml/2006/wordprocessingDrawing" xmlns:w10="urn:schemas-microsoft-com:office:word" xmlns:w="http://schemas.openxmlformats.org/wordprocessingml/2006/main" xmlns:w14="http://schemas.microsoft.com/office/word/2010/wordml" xmlns:wpg="http://schemas.microsoft.com/office/word/2010/wordprocessingGroup" xmlns:wpi="http://schemas.microsoft.com/office/word/2010/wordprocessingInk" xmlns:wne="http://schemas.microsoft.com/office/word/2006/wordml" xmlns:wps="http://schemas.microsoft.com/office/word/2010/wordprocessingShape" mc:Ignorable="w14 wp14">
+<w:ftr xmlns:wpc="http://schemas.microsoft.com/office/word/2010/wordprocessingCanvas" xmlns:cx="http://schemas.microsoft.com/office/drawing/2014/chartex" xmlns:cx1="http://schemas.microsoft.com/office/drawing/2015/9/8/chartex" xmlns:cx2="http://schemas.microsoft.com/office/drawing/2015/10/21/chartex" xmlns:cx3="http://schemas.microsoft.com/office/drawing/2016/5/9/chartex" xmlns:cx4="http://schemas.microsoft.com/office/drawing/2016/5/10/chartex" xmlns:cx5="http://schemas.microsoft.com/office/drawing/2016/5/11/chartex" xmlns:mc="http://schemas.openxmlformats.org/markup-compatibility/2006" xmlns:o="urn:schemas-microsoft-com:office:office" xmlns:r="http://schemas.openxmlformats.org/officeDocument/2006/relationships" xmlns:m="http://schemas.openxmlformats.org/officeDocument/2006/math" xmlns:v="urn:schemas-microsoft-com:vml" xmlns:wp14="http://schemas.microsoft.com/office/word/2010/wordprocessingDrawing" xmlns:wp="http://schemas.openxmlformats.org/drawingml/2006/wordprocessingDrawing" xmlns:w10="urn:schemas-microsoft-com:office:word" xmlns:w="http://schemas.openxmlformats.org/wordprocessingml/2006/main" xmlns:w14="http://schemas.microsoft.com/office/word/2010/wordml" xmlns:w15="http://schemas.microsoft.com/office/word/2012/wordml" xmlns:w16se="http://schemas.microsoft.com/office/word/2015/wordml/symex" xmlns:wpg="http://schemas.microsoft.com/office/word/2010/wordprocessingGroup" xmlns:wpi="http://schemas.microsoft.com/office/word/2010/wordprocessingInk" xmlns:wne="http://schemas.microsoft.com/office/word/2006/wordml" xmlns:wps="http://schemas.microsoft.com/office/word/2010/wordprocessingShape" mc:Ignorable="w14 w15 w16se wp14">
   <w:sdt>
     <w:sdtPr>
       <w:id w:val="-1059941053"/>
@@ -2092,7 +2674,7 @@
     <w:sdtContent>
       <w:p>
         <w:pPr>
-          <w:pStyle w:val="Piedepgina"/>
+          <w:pStyle w:val="Footer"/>
           <w:pBdr>
             <w:top w:val="single" w:sz="4" w:space="1" w:color="D9D9D9" w:themeColor="background1" w:themeShade="D9"/>
           </w:pBdr>
@@ -2112,7 +2694,7 @@
             <w:noProof/>
             <w:lang w:val="es-ES"/>
           </w:rPr>
-          <w:t>5</w:t>
+          <w:t>7</w:t>
         </w:r>
         <w:r>
           <w:fldChar w:fldCharType="end"/>
@@ -2136,14 +2718,14 @@
   </w:sdt>
   <w:p>
     <w:pPr>
-      <w:pStyle w:val="Piedepgina"/>
+      <w:pStyle w:val="Footer"/>
     </w:pPr>
   </w:p>
 </w:ftr>
 </file>
 
 <file path=word/footnotes.xml><?xml version="1.0" encoding="utf-8"?>
-<w:footnotes xmlns:wpc="http://schemas.microsoft.com/office/word/2010/wordprocessingCanvas" xmlns:mc="http://schemas.openxmlformats.org/markup-compatibility/2006" xmlns:o="urn:schemas-microsoft-com:office:office" xmlns:r="http://schemas.openxmlformats.org/officeDocument/2006/relationships" xmlns:m="http://schemas.openxmlformats.org/officeDocument/2006/math" xmlns:v="urn:schemas-microsoft-com:vml" xmlns:wp14="http://schemas.microsoft.com/office/word/2010/wordprocessingDrawing" xmlns:wp="http://schemas.openxmlformats.org/drawingml/2006/wordprocessingDrawing" xmlns:w10="urn:schemas-microsoft-com:office:word" xmlns:w="http://schemas.openxmlformats.org/wordprocessingml/2006/main" xmlns:w14="http://schemas.microsoft.com/office/word/2010/wordml" xmlns:wpg="http://schemas.microsoft.com/office/word/2010/wordprocessingGroup" xmlns:wpi="http://schemas.microsoft.com/office/word/2010/wordprocessingInk" xmlns:wne="http://schemas.microsoft.com/office/word/2006/wordml" xmlns:wps="http://schemas.microsoft.com/office/word/2010/wordprocessingShape" mc:Ignorable="w14 wp14">
+<w:footnotes xmlns:wpc="http://schemas.microsoft.com/office/word/2010/wordprocessingCanvas" xmlns:cx="http://schemas.microsoft.com/office/drawing/2014/chartex" xmlns:cx1="http://schemas.microsoft.com/office/drawing/2015/9/8/chartex" xmlns:cx2="http://schemas.microsoft.com/office/drawing/2015/10/21/chartex" xmlns:cx3="http://schemas.microsoft.com/office/drawing/2016/5/9/chartex" xmlns:cx4="http://schemas.microsoft.com/office/drawing/2016/5/10/chartex" xmlns:cx5="http://schemas.microsoft.com/office/drawing/2016/5/11/chartex" xmlns:mc="http://schemas.openxmlformats.org/markup-compatibility/2006" xmlns:o="urn:schemas-microsoft-com:office:office" xmlns:r="http://schemas.openxmlformats.org/officeDocument/2006/relationships" xmlns:m="http://schemas.openxmlformats.org/officeDocument/2006/math" xmlns:v="urn:schemas-microsoft-com:vml" xmlns:wp14="http://schemas.microsoft.com/office/word/2010/wordprocessingDrawing" xmlns:wp="http://schemas.openxmlformats.org/drawingml/2006/wordprocessingDrawing" xmlns:w10="urn:schemas-microsoft-com:office:word" xmlns:w="http://schemas.openxmlformats.org/wordprocessingml/2006/main" xmlns:w14="http://schemas.microsoft.com/office/word/2010/wordml" xmlns:w15="http://schemas.microsoft.com/office/word/2012/wordml" xmlns:w16se="http://schemas.microsoft.com/office/word/2015/wordml/symex" xmlns:wpg="http://schemas.microsoft.com/office/word/2010/wordprocessingGroup" xmlns:wpi="http://schemas.microsoft.com/office/word/2010/wordprocessingInk" xmlns:wne="http://schemas.microsoft.com/office/word/2006/wordml" xmlns:wps="http://schemas.microsoft.com/office/word/2010/wordprocessingShape" mc:Ignorable="w14 w15 w16se wp14">
   <w:footnote w:type="separator" w:id="-1">
     <w:p>
       <w:pPr>
@@ -2168,10 +2750,10 @@
 </file>
 
 <file path=word/header1.xml><?xml version="1.0" encoding="utf-8"?>
-<w:hdr xmlns:wpc="http://schemas.microsoft.com/office/word/2010/wordprocessingCanvas" xmlns:mc="http://schemas.openxmlformats.org/markup-compatibility/2006" xmlns:o="urn:schemas-microsoft-com:office:office" xmlns:r="http://schemas.openxmlformats.org/officeDocument/2006/relationships" xmlns:m="http://schemas.openxmlformats.org/officeDocument/2006/math" xmlns:v="urn:schemas-microsoft-com:vml" xmlns:wp14="http://schemas.microsoft.com/office/word/2010/wordprocessingDrawing" xmlns:wp="http://schemas.openxmlformats.org/drawingml/2006/wordprocessingDrawing" xmlns:w10="urn:schemas-microsoft-com:office:word" xmlns:w="http://schemas.openxmlformats.org/wordprocessingml/2006/main" xmlns:w14="http://schemas.microsoft.com/office/word/2010/wordml" xmlns:wpg="http://schemas.microsoft.com/office/word/2010/wordprocessingGroup" xmlns:wpi="http://schemas.microsoft.com/office/word/2010/wordprocessingInk" xmlns:wne="http://schemas.microsoft.com/office/word/2006/wordml" xmlns:wps="http://schemas.microsoft.com/office/word/2010/wordprocessingShape" mc:Ignorable="w14 wp14">
+<w:hdr xmlns:wpc="http://schemas.microsoft.com/office/word/2010/wordprocessingCanvas" xmlns:cx="http://schemas.microsoft.com/office/drawing/2014/chartex" xmlns:cx1="http://schemas.microsoft.com/office/drawing/2015/9/8/chartex" xmlns:cx2="http://schemas.microsoft.com/office/drawing/2015/10/21/chartex" xmlns:cx3="http://schemas.microsoft.com/office/drawing/2016/5/9/chartex" xmlns:cx4="http://schemas.microsoft.com/office/drawing/2016/5/10/chartex" xmlns:cx5="http://schemas.microsoft.com/office/drawing/2016/5/11/chartex" xmlns:mc="http://schemas.openxmlformats.org/markup-compatibility/2006" xmlns:o="urn:schemas-microsoft-com:office:office" xmlns:r="http://schemas.openxmlformats.org/officeDocument/2006/relationships" xmlns:m="http://schemas.openxmlformats.org/officeDocument/2006/math" xmlns:v="urn:schemas-microsoft-com:vml" xmlns:wp14="http://schemas.microsoft.com/office/word/2010/wordprocessingDrawing" xmlns:wp="http://schemas.openxmlformats.org/drawingml/2006/wordprocessingDrawing" xmlns:w10="urn:schemas-microsoft-com:office:word" xmlns:w="http://schemas.openxmlformats.org/wordprocessingml/2006/main" xmlns:w14="http://schemas.microsoft.com/office/word/2010/wordml" xmlns:w15="http://schemas.microsoft.com/office/word/2012/wordml" xmlns:w16se="http://schemas.microsoft.com/office/word/2015/wordml/symex" xmlns:wpg="http://schemas.microsoft.com/office/word/2010/wordprocessingGroup" xmlns:wpi="http://schemas.microsoft.com/office/word/2010/wordprocessingInk" xmlns:wne="http://schemas.microsoft.com/office/word/2006/wordml" xmlns:wps="http://schemas.microsoft.com/office/word/2010/wordprocessingShape" mc:Ignorable="w14 w15 w16se wp14">
   <w:p>
     <w:pPr>
-      <w:pStyle w:val="Encabezado"/>
+      <w:pStyle w:val="Header"/>
       <w:jc w:val="right"/>
       <w:rPr>
         <w:color w:val="5B9BD5" w:themeColor="accent1"/>
@@ -2191,7 +2773,6 @@
         <w:dataBinding w:prefixMappings="xmlns:ns0='http://purl.org/dc/elements/1.1/' xmlns:ns1='http://schemas.openxmlformats.org/package/2006/metadata/core-properties' " w:xpath="/ns1:coreProperties[1]/ns0:title[1]" w:storeItemID="{6C3C8BC8-F283-45AE-878A-BAB7291924A1}"/>
         <w:text/>
       </w:sdtPr>
-      <w:sdtEndPr/>
       <w:sdtContent>
         <w:r>
           <w:rPr>
@@ -2223,7 +2804,6 @@
         <w:dataBinding w:prefixMappings="xmlns:ns0='http://purl.org/dc/elements/1.1/' xmlns:ns1='http://schemas.openxmlformats.org/package/2006/metadata/core-properties' " w:xpath="/ns1:coreProperties[1]/ns0:creator[1]" w:storeItemID="{6C3C8BC8-F283-45AE-878A-BAB7291924A1}"/>
         <w:text/>
       </w:sdtPr>
-      <w:sdtEndPr/>
       <w:sdtContent>
         <w:r>
           <w:rPr>
@@ -2237,15 +2817,15 @@
   </w:p>
   <w:p>
     <w:pPr>
-      <w:pStyle w:val="Encabezado"/>
+      <w:pStyle w:val="Header"/>
     </w:pPr>
   </w:p>
 </w:hdr>
 </file>
 
 <file path=word/numbering.xml><?xml version="1.0" encoding="utf-8"?>
-<w:numbering xmlns:wpc="http://schemas.microsoft.com/office/word/2010/wordprocessingCanvas" xmlns:mc="http://schemas.openxmlformats.org/markup-compatibility/2006" xmlns:o="urn:schemas-microsoft-com:office:office" xmlns:r="http://schemas.openxmlformats.org/officeDocument/2006/relationships" xmlns:m="http://schemas.openxmlformats.org/officeDocument/2006/math" xmlns:v="urn:schemas-microsoft-com:vml" xmlns:wp14="http://schemas.microsoft.com/office/word/2010/wordprocessingDrawing" xmlns:wp="http://schemas.openxmlformats.org/drawingml/2006/wordprocessingDrawing" xmlns:w10="urn:schemas-microsoft-com:office:word" xmlns:w="http://schemas.openxmlformats.org/wordprocessingml/2006/main" xmlns:w14="http://schemas.microsoft.com/office/word/2010/wordml" xmlns:wpg="http://schemas.microsoft.com/office/word/2010/wordprocessingGroup" xmlns:wpi="http://schemas.microsoft.com/office/word/2010/wordprocessingInk" xmlns:wne="http://schemas.microsoft.com/office/word/2006/wordml" xmlns:wps="http://schemas.microsoft.com/office/word/2010/wordprocessingShape" mc:Ignorable="w14 wp14">
-  <w:abstractNum w:abstractNumId="0">
+<w:numbering xmlns:wpc="http://schemas.microsoft.com/office/word/2010/wordprocessingCanvas" xmlns:cx="http://schemas.microsoft.com/office/drawing/2014/chartex" xmlns:cx1="http://schemas.microsoft.com/office/drawing/2015/9/8/chartex" xmlns:cx2="http://schemas.microsoft.com/office/drawing/2015/10/21/chartex" xmlns:cx3="http://schemas.microsoft.com/office/drawing/2016/5/9/chartex" xmlns:cx4="http://schemas.microsoft.com/office/drawing/2016/5/10/chartex" xmlns:cx5="http://schemas.microsoft.com/office/drawing/2016/5/11/chartex" xmlns:mc="http://schemas.openxmlformats.org/markup-compatibility/2006" xmlns:o="urn:schemas-microsoft-com:office:office" xmlns:r="http://schemas.openxmlformats.org/officeDocument/2006/relationships" xmlns:m="http://schemas.openxmlformats.org/officeDocument/2006/math" xmlns:v="urn:schemas-microsoft-com:vml" xmlns:wp14="http://schemas.microsoft.com/office/word/2010/wordprocessingDrawing" xmlns:wp="http://schemas.openxmlformats.org/drawingml/2006/wordprocessingDrawing" xmlns:w10="urn:schemas-microsoft-com:office:word" xmlns:w="http://schemas.openxmlformats.org/wordprocessingml/2006/main" xmlns:w14="http://schemas.microsoft.com/office/word/2010/wordml" xmlns:w15="http://schemas.microsoft.com/office/word/2012/wordml" xmlns:w16se="http://schemas.microsoft.com/office/word/2015/wordml/symex" xmlns:wpg="http://schemas.microsoft.com/office/word/2010/wordprocessingGroup" xmlns:wpi="http://schemas.microsoft.com/office/word/2010/wordprocessingInk" xmlns:wne="http://schemas.microsoft.com/office/word/2006/wordml" xmlns:wps="http://schemas.microsoft.com/office/word/2010/wordprocessingShape" mc:Ignorable="w14 w15 w16se wp14">
+  <w:abstractNum w:abstractNumId="0" w15:restartNumberingAfterBreak="0">
     <w:nsid w:val="0A28489C"/>
     <w:multiLevelType w:val="hybridMultilevel"/>
     <w:tmpl w:val="DB0C1AFA"/>
@@ -2358,7 +2938,7 @@
       </w:rPr>
     </w:lvl>
   </w:abstractNum>
-  <w:abstractNum w:abstractNumId="1">
+  <w:abstractNum w:abstractNumId="1" w15:restartNumberingAfterBreak="0">
     <w:nsid w:val="143F6672"/>
     <w:multiLevelType w:val="hybridMultilevel"/>
     <w:tmpl w:val="50C2AF5A"/>
@@ -2472,7 +3052,120 @@
       </w:rPr>
     </w:lvl>
   </w:abstractNum>
-  <w:abstractNum w:abstractNumId="2">
+  <w:abstractNum w:abstractNumId="2" w15:restartNumberingAfterBreak="0">
+    <w:nsid w:val="19F740FF"/>
+    <w:multiLevelType w:val="hybridMultilevel"/>
+    <w:tmpl w:val="80C4752C"/>
+    <w:lvl w:ilvl="0" w:tplc="380A0001">
+      <w:start w:val="1"/>
+      <w:numFmt w:val="bullet"/>
+      <w:lvlText w:val=""/>
+      <w:lvlJc w:val="left"/>
+      <w:pPr>
+        <w:ind w:left="720" w:hanging="360"/>
+      </w:pPr>
+      <w:rPr>
+        <w:rFonts w:ascii="Symbol" w:hAnsi="Symbol" w:hint="default"/>
+      </w:rPr>
+    </w:lvl>
+    <w:lvl w:ilvl="1" w:tplc="380A0003" w:tentative="1">
+      <w:start w:val="1"/>
+      <w:numFmt w:val="bullet"/>
+      <w:lvlText w:val="o"/>
+      <w:lvlJc w:val="left"/>
+      <w:pPr>
+        <w:ind w:left="1440" w:hanging="360"/>
+      </w:pPr>
+      <w:rPr>
+        <w:rFonts w:ascii="Courier New" w:hAnsi="Courier New" w:cs="Courier New" w:hint="default"/>
+      </w:rPr>
+    </w:lvl>
+    <w:lvl w:ilvl="2" w:tplc="380A0005" w:tentative="1">
+      <w:start w:val="1"/>
+      <w:numFmt w:val="bullet"/>
+      <w:lvlText w:val=""/>
+      <w:lvlJc w:val="left"/>
+      <w:pPr>
+        <w:ind w:left="2160" w:hanging="360"/>
+      </w:pPr>
+      <w:rPr>
+        <w:rFonts w:ascii="Wingdings" w:hAnsi="Wingdings" w:hint="default"/>
+      </w:rPr>
+    </w:lvl>
+    <w:lvl w:ilvl="3" w:tplc="380A0001" w:tentative="1">
+      <w:start w:val="1"/>
+      <w:numFmt w:val="bullet"/>
+      <w:lvlText w:val=""/>
+      <w:lvlJc w:val="left"/>
+      <w:pPr>
+        <w:ind w:left="2880" w:hanging="360"/>
+      </w:pPr>
+      <w:rPr>
+        <w:rFonts w:ascii="Symbol" w:hAnsi="Symbol" w:hint="default"/>
+      </w:rPr>
+    </w:lvl>
+    <w:lvl w:ilvl="4" w:tplc="380A0003" w:tentative="1">
+      <w:start w:val="1"/>
+      <w:numFmt w:val="bullet"/>
+      <w:lvlText w:val="o"/>
+      <w:lvlJc w:val="left"/>
+      <w:pPr>
+        <w:ind w:left="3600" w:hanging="360"/>
+      </w:pPr>
+      <w:rPr>
+        <w:rFonts w:ascii="Courier New" w:hAnsi="Courier New" w:cs="Courier New" w:hint="default"/>
+      </w:rPr>
+    </w:lvl>
+    <w:lvl w:ilvl="5" w:tplc="380A0005" w:tentative="1">
+      <w:start w:val="1"/>
+      <w:numFmt w:val="bullet"/>
+      <w:lvlText w:val=""/>
+      <w:lvlJc w:val="left"/>
+      <w:pPr>
+        <w:ind w:left="4320" w:hanging="360"/>
+      </w:pPr>
+      <w:rPr>
+        <w:rFonts w:ascii="Wingdings" w:hAnsi="Wingdings" w:hint="default"/>
+      </w:rPr>
+    </w:lvl>
+    <w:lvl w:ilvl="6" w:tplc="380A0001" w:tentative="1">
+      <w:start w:val="1"/>
+      <w:numFmt w:val="bullet"/>
+      <w:lvlText w:val=""/>
+      <w:lvlJc w:val="left"/>
+      <w:pPr>
+        <w:ind w:left="5040" w:hanging="360"/>
+      </w:pPr>
+      <w:rPr>
+        <w:rFonts w:ascii="Symbol" w:hAnsi="Symbol" w:hint="default"/>
+      </w:rPr>
+    </w:lvl>
+    <w:lvl w:ilvl="7" w:tplc="380A0003" w:tentative="1">
+      <w:start w:val="1"/>
+      <w:numFmt w:val="bullet"/>
+      <w:lvlText w:val="o"/>
+      <w:lvlJc w:val="left"/>
+      <w:pPr>
+        <w:ind w:left="5760" w:hanging="360"/>
+      </w:pPr>
+      <w:rPr>
+        <w:rFonts w:ascii="Courier New" w:hAnsi="Courier New" w:cs="Courier New" w:hint="default"/>
+      </w:rPr>
+    </w:lvl>
+    <w:lvl w:ilvl="8" w:tplc="380A0005" w:tentative="1">
+      <w:start w:val="1"/>
+      <w:numFmt w:val="bullet"/>
+      <w:lvlText w:val=""/>
+      <w:lvlJc w:val="left"/>
+      <w:pPr>
+        <w:ind w:left="6480" w:hanging="360"/>
+      </w:pPr>
+      <w:rPr>
+        <w:rFonts w:ascii="Wingdings" w:hAnsi="Wingdings" w:hint="default"/>
+      </w:rPr>
+    </w:lvl>
+  </w:abstractNum>
+  <w:abstractNum w:abstractNumId="3" w15:restartNumberingAfterBreak="0">
     <w:nsid w:val="20A33709"/>
     <w:multiLevelType w:val="hybridMultilevel"/>
     <w:tmpl w:val="2FB24FFE"/>
@@ -2558,10 +3251,10 @@
       </w:pPr>
     </w:lvl>
   </w:abstractNum>
-  <w:abstractNum w:abstractNumId="3">
+  <w:abstractNum w:abstractNumId="4" w15:restartNumberingAfterBreak="0">
     <w:nsid w:val="2FAE5555"/>
     <w:multiLevelType w:val="hybridMultilevel"/>
-    <w:tmpl w:val="BD0AB102"/>
+    <w:tmpl w:val="541E8F7E"/>
     <w:lvl w:ilvl="0" w:tplc="380A0001">
       <w:start w:val="1"/>
       <w:numFmt w:val="bullet"/>
@@ -2671,120 +3364,120 @@
       </w:rPr>
     </w:lvl>
   </w:abstractNum>
-  <w:abstractNum w:abstractNumId="4">
+  <w:abstractNum w:abstractNumId="5" w15:restartNumberingAfterBreak="0">
     <w:nsid w:val="308B0084"/>
     <w:multiLevelType w:val="hybridMultilevel"/>
-    <w:tmpl w:val="0AD60C72"/>
-    <w:lvl w:ilvl="0" w:tplc="380A0001">
+    <w:tmpl w:val="D05E5900"/>
+    <w:lvl w:ilvl="0" w:tplc="380A0003">
+      <w:start w:val="1"/>
+      <w:numFmt w:val="bullet"/>
+      <w:lvlText w:val="o"/>
+      <w:lvlJc w:val="left"/>
+      <w:pPr>
+        <w:ind w:left="1440" w:hanging="360"/>
+      </w:pPr>
+      <w:rPr>
+        <w:rFonts w:ascii="Courier New" w:hAnsi="Courier New" w:cs="Courier New" w:hint="default"/>
+      </w:rPr>
+    </w:lvl>
+    <w:lvl w:ilvl="1" w:tplc="380A0003">
+      <w:start w:val="1"/>
+      <w:numFmt w:val="bullet"/>
+      <w:lvlText w:val="o"/>
+      <w:lvlJc w:val="left"/>
+      <w:pPr>
+        <w:ind w:left="2160" w:hanging="360"/>
+      </w:pPr>
+      <w:rPr>
+        <w:rFonts w:ascii="Courier New" w:hAnsi="Courier New" w:cs="Courier New" w:hint="default"/>
+      </w:rPr>
+    </w:lvl>
+    <w:lvl w:ilvl="2" w:tplc="380A0005" w:tentative="1">
+      <w:start w:val="1"/>
+      <w:numFmt w:val="bullet"/>
+      <w:lvlText w:val=""/>
+      <w:lvlJc w:val="left"/>
+      <w:pPr>
+        <w:ind w:left="2880" w:hanging="360"/>
+      </w:pPr>
+      <w:rPr>
+        <w:rFonts w:ascii="Wingdings" w:hAnsi="Wingdings" w:hint="default"/>
+      </w:rPr>
+    </w:lvl>
+    <w:lvl w:ilvl="3" w:tplc="380A0001" w:tentative="1">
       <w:start w:val="1"/>
       <w:numFmt w:val="bullet"/>
       <w:lvlText w:val=""/>
       <w:lvlJc w:val="left"/>
       <w:pPr>
-        <w:ind w:left="1440" w:hanging="360"/>
+        <w:ind w:left="3600" w:hanging="360"/>
       </w:pPr>
       <w:rPr>
         <w:rFonts w:ascii="Symbol" w:hAnsi="Symbol" w:hint="default"/>
       </w:rPr>
     </w:lvl>
-    <w:lvl w:ilvl="1" w:tplc="380A0003">
+    <w:lvl w:ilvl="4" w:tplc="380A0003" w:tentative="1">
       <w:start w:val="1"/>
       <w:numFmt w:val="bullet"/>
       <w:lvlText w:val="o"/>
       <w:lvlJc w:val="left"/>
       <w:pPr>
-        <w:ind w:left="2160" w:hanging="360"/>
+        <w:ind w:left="4320" w:hanging="360"/>
       </w:pPr>
       <w:rPr>
         <w:rFonts w:ascii="Courier New" w:hAnsi="Courier New" w:cs="Courier New" w:hint="default"/>
       </w:rPr>
     </w:lvl>
-    <w:lvl w:ilvl="2" w:tplc="380A0005" w:tentative="1">
+    <w:lvl w:ilvl="5" w:tplc="380A0005" w:tentative="1">
       <w:start w:val="1"/>
       <w:numFmt w:val="bullet"/>
       <w:lvlText w:val=""/>
       <w:lvlJc w:val="left"/>
       <w:pPr>
-        <w:ind w:left="2880" w:hanging="360"/>
+        <w:ind w:left="5040" w:hanging="360"/>
       </w:pPr>
       <w:rPr>
         <w:rFonts w:ascii="Wingdings" w:hAnsi="Wingdings" w:hint="default"/>
       </w:rPr>
     </w:lvl>
-    <w:lvl w:ilvl="3" w:tplc="380A0001" w:tentative="1">
+    <w:lvl w:ilvl="6" w:tplc="380A0001" w:tentative="1">
       <w:start w:val="1"/>
       <w:numFmt w:val="bullet"/>
       <w:lvlText w:val=""/>
       <w:lvlJc w:val="left"/>
       <w:pPr>
-        <w:ind w:left="3600" w:hanging="360"/>
+        <w:ind w:left="5760" w:hanging="360"/>
       </w:pPr>
       <w:rPr>
         <w:rFonts w:ascii="Symbol" w:hAnsi="Symbol" w:hint="default"/>
       </w:rPr>
     </w:lvl>
-    <w:lvl w:ilvl="4" w:tplc="380A0003" w:tentative="1">
+    <w:lvl w:ilvl="7" w:tplc="380A0003" w:tentative="1">
       <w:start w:val="1"/>
       <w:numFmt w:val="bullet"/>
       <w:lvlText w:val="o"/>
       <w:lvlJc w:val="left"/>
       <w:pPr>
-        <w:ind w:left="4320" w:hanging="360"/>
+        <w:ind w:left="6480" w:hanging="360"/>
       </w:pPr>
       <w:rPr>
         <w:rFonts w:ascii="Courier New" w:hAnsi="Courier New" w:cs="Courier New" w:hint="default"/>
       </w:rPr>
     </w:lvl>
-    <w:lvl w:ilvl="5" w:tplc="380A0005" w:tentative="1">
+    <w:lvl w:ilvl="8" w:tplc="380A0005" w:tentative="1">
       <w:start w:val="1"/>
       <w:numFmt w:val="bullet"/>
       <w:lvlText w:val=""/>
       <w:lvlJc w:val="left"/>
       <w:pPr>
-        <w:ind w:left="5040" w:hanging="360"/>
+        <w:ind w:left="7200" w:hanging="360"/>
       </w:pPr>
       <w:rPr>
         <w:rFonts w:ascii="Wingdings" w:hAnsi="Wingdings" w:hint="default"/>
       </w:rPr>
     </w:lvl>
-    <w:lvl w:ilvl="6" w:tplc="380A0001" w:tentative="1">
-      <w:start w:val="1"/>
-      <w:numFmt w:val="bullet"/>
-      <w:lvlText w:val=""/>
-      <w:lvlJc w:val="left"/>
-      <w:pPr>
-        <w:ind w:left="5760" w:hanging="360"/>
-      </w:pPr>
-      <w:rPr>
-        <w:rFonts w:ascii="Symbol" w:hAnsi="Symbol" w:hint="default"/>
-      </w:rPr>
-    </w:lvl>
-    <w:lvl w:ilvl="7" w:tplc="380A0003" w:tentative="1">
-      <w:start w:val="1"/>
-      <w:numFmt w:val="bullet"/>
-      <w:lvlText w:val="o"/>
-      <w:lvlJc w:val="left"/>
-      <w:pPr>
-        <w:ind w:left="6480" w:hanging="360"/>
-      </w:pPr>
-      <w:rPr>
-        <w:rFonts w:ascii="Courier New" w:hAnsi="Courier New" w:cs="Courier New" w:hint="default"/>
-      </w:rPr>
-    </w:lvl>
-    <w:lvl w:ilvl="8" w:tplc="380A0005" w:tentative="1">
-      <w:start w:val="1"/>
-      <w:numFmt w:val="bullet"/>
-      <w:lvlText w:val=""/>
-      <w:lvlJc w:val="left"/>
-      <w:pPr>
-        <w:ind w:left="7200" w:hanging="360"/>
-      </w:pPr>
-      <w:rPr>
-        <w:rFonts w:ascii="Wingdings" w:hAnsi="Wingdings" w:hint="default"/>
-      </w:rPr>
-    </w:lvl>
   </w:abstractNum>
-  <w:abstractNum w:abstractNumId="5">
+  <w:abstractNum w:abstractNumId="6" w15:restartNumberingAfterBreak="0">
     <w:nsid w:val="57E71202"/>
     <w:multiLevelType w:val="hybridMultilevel"/>
     <w:tmpl w:val="37AC2E48"/>
@@ -2897,7 +3590,7 @@
       </w:rPr>
     </w:lvl>
   </w:abstractNum>
-  <w:abstractNum w:abstractNumId="6">
+  <w:abstractNum w:abstractNumId="7" w15:restartNumberingAfterBreak="0">
     <w:nsid w:val="5E72002E"/>
     <w:multiLevelType w:val="hybridMultilevel"/>
     <w:tmpl w:val="32AA17E0"/>
@@ -2983,8 +3676,121 @@
       </w:pPr>
     </w:lvl>
   </w:abstractNum>
+  <w:abstractNum w:abstractNumId="8" w15:restartNumberingAfterBreak="0">
+    <w:nsid w:val="76114350"/>
+    <w:multiLevelType w:val="hybridMultilevel"/>
+    <w:tmpl w:val="12D6E1F4"/>
+    <w:lvl w:ilvl="0" w:tplc="380A0001">
+      <w:start w:val="1"/>
+      <w:numFmt w:val="bullet"/>
+      <w:lvlText w:val=""/>
+      <w:lvlJc w:val="left"/>
+      <w:pPr>
+        <w:ind w:left="720" w:hanging="360"/>
+      </w:pPr>
+      <w:rPr>
+        <w:rFonts w:ascii="Symbol" w:hAnsi="Symbol" w:hint="default"/>
+      </w:rPr>
+    </w:lvl>
+    <w:lvl w:ilvl="1" w:tplc="380A0003" w:tentative="1">
+      <w:start w:val="1"/>
+      <w:numFmt w:val="bullet"/>
+      <w:lvlText w:val="o"/>
+      <w:lvlJc w:val="left"/>
+      <w:pPr>
+        <w:ind w:left="1440" w:hanging="360"/>
+      </w:pPr>
+      <w:rPr>
+        <w:rFonts w:ascii="Courier New" w:hAnsi="Courier New" w:cs="Courier New" w:hint="default"/>
+      </w:rPr>
+    </w:lvl>
+    <w:lvl w:ilvl="2" w:tplc="380A0005" w:tentative="1">
+      <w:start w:val="1"/>
+      <w:numFmt w:val="bullet"/>
+      <w:lvlText w:val=""/>
+      <w:lvlJc w:val="left"/>
+      <w:pPr>
+        <w:ind w:left="2160" w:hanging="360"/>
+      </w:pPr>
+      <w:rPr>
+        <w:rFonts w:ascii="Wingdings" w:hAnsi="Wingdings" w:hint="default"/>
+      </w:rPr>
+    </w:lvl>
+    <w:lvl w:ilvl="3" w:tplc="380A0001" w:tentative="1">
+      <w:start w:val="1"/>
+      <w:numFmt w:val="bullet"/>
+      <w:lvlText w:val=""/>
+      <w:lvlJc w:val="left"/>
+      <w:pPr>
+        <w:ind w:left="2880" w:hanging="360"/>
+      </w:pPr>
+      <w:rPr>
+        <w:rFonts w:ascii="Symbol" w:hAnsi="Symbol" w:hint="default"/>
+      </w:rPr>
+    </w:lvl>
+    <w:lvl w:ilvl="4" w:tplc="380A0003" w:tentative="1">
+      <w:start w:val="1"/>
+      <w:numFmt w:val="bullet"/>
+      <w:lvlText w:val="o"/>
+      <w:lvlJc w:val="left"/>
+      <w:pPr>
+        <w:ind w:left="3600" w:hanging="360"/>
+      </w:pPr>
+      <w:rPr>
+        <w:rFonts w:ascii="Courier New" w:hAnsi="Courier New" w:cs="Courier New" w:hint="default"/>
+      </w:rPr>
+    </w:lvl>
+    <w:lvl w:ilvl="5" w:tplc="380A0005" w:tentative="1">
+      <w:start w:val="1"/>
+      <w:numFmt w:val="bullet"/>
+      <w:lvlText w:val=""/>
+      <w:lvlJc w:val="left"/>
+      <w:pPr>
+        <w:ind w:left="4320" w:hanging="360"/>
+      </w:pPr>
+      <w:rPr>
+        <w:rFonts w:ascii="Wingdings" w:hAnsi="Wingdings" w:hint="default"/>
+      </w:rPr>
+    </w:lvl>
+    <w:lvl w:ilvl="6" w:tplc="380A0001" w:tentative="1">
+      <w:start w:val="1"/>
+      <w:numFmt w:val="bullet"/>
+      <w:lvlText w:val=""/>
+      <w:lvlJc w:val="left"/>
+      <w:pPr>
+        <w:ind w:left="5040" w:hanging="360"/>
+      </w:pPr>
+      <w:rPr>
+        <w:rFonts w:ascii="Symbol" w:hAnsi="Symbol" w:hint="default"/>
+      </w:rPr>
+    </w:lvl>
+    <w:lvl w:ilvl="7" w:tplc="380A0003" w:tentative="1">
+      <w:start w:val="1"/>
+      <w:numFmt w:val="bullet"/>
+      <w:lvlText w:val="o"/>
+      <w:lvlJc w:val="left"/>
+      <w:pPr>
+        <w:ind w:left="5760" w:hanging="360"/>
+      </w:pPr>
+      <w:rPr>
+        <w:rFonts w:ascii="Courier New" w:hAnsi="Courier New" w:cs="Courier New" w:hint="default"/>
+      </w:rPr>
+    </w:lvl>
+    <w:lvl w:ilvl="8" w:tplc="380A0005" w:tentative="1">
+      <w:start w:val="1"/>
+      <w:numFmt w:val="bullet"/>
+      <w:lvlText w:val=""/>
+      <w:lvlJc w:val="left"/>
+      <w:pPr>
+        <w:ind w:left="6480" w:hanging="360"/>
+      </w:pPr>
+      <w:rPr>
+        <w:rFonts w:ascii="Wingdings" w:hAnsi="Wingdings" w:hint="default"/>
+      </w:rPr>
+    </w:lvl>
+  </w:abstractNum>
   <w:num w:numId="1">
-    <w:abstractNumId w:val="2"/>
+    <w:abstractNumId w:val="3"/>
   </w:num>
   <w:num w:numId="2">
     <w:abstractNumId w:val="1"/>
@@ -2993,22 +3799,28 @@
     <w:abstractNumId w:val="0"/>
   </w:num>
   <w:num w:numId="4">
+    <w:abstractNumId w:val="5"/>
+  </w:num>
+  <w:num w:numId="5">
     <w:abstractNumId w:val="4"/>
   </w:num>
-  <w:num w:numId="5">
-    <w:abstractNumId w:val="3"/>
+  <w:num w:numId="6">
+    <w:abstractNumId w:val="7"/>
   </w:num>
-  <w:num w:numId="6">
+  <w:num w:numId="7">
     <w:abstractNumId w:val="6"/>
   </w:num>
-  <w:num w:numId="7">
-    <w:abstractNumId w:val="5"/>
+  <w:num w:numId="8">
+    <w:abstractNumId w:val="2"/>
+  </w:num>
+  <w:num w:numId="9">
+    <w:abstractNumId w:val="8"/>
   </w:num>
 </w:numbering>
 </file>
 
 <file path=word/styles.xml><?xml version="1.0" encoding="utf-8"?>
-<w:styles xmlns:mc="http://schemas.openxmlformats.org/markup-compatibility/2006" xmlns:r="http://schemas.openxmlformats.org/officeDocument/2006/relationships" xmlns:w="http://schemas.openxmlformats.org/wordprocessingml/2006/main" xmlns:w14="http://schemas.microsoft.com/office/word/2010/wordml" mc:Ignorable="w14">
+<w:styles xmlns:mc="http://schemas.openxmlformats.org/markup-compatibility/2006" xmlns:r="http://schemas.openxmlformats.org/officeDocument/2006/relationships" xmlns:w="http://schemas.openxmlformats.org/wordprocessingml/2006/main" xmlns:w14="http://schemas.microsoft.com/office/word/2010/wordml" xmlns:w15="http://schemas.microsoft.com/office/word/2012/wordml" xmlns:w16se="http://schemas.microsoft.com/office/word/2015/wordml/symex" mc:Ignorable="w14 w15 w16se">
   <w:docDefaults>
     <w:rPrDefault>
       <w:rPr>
@@ -3024,154 +3836,391 @@
       </w:pPr>
     </w:pPrDefault>
   </w:docDefaults>
-  <w:latentStyles w:defLockedState="0" w:defUIPriority="99" w:defSemiHidden="1" w:defUnhideWhenUsed="1" w:defQFormat="0" w:count="267">
-    <w:lsdException w:name="Normal" w:semiHidden="0" w:uiPriority="0" w:unhideWhenUsed="0" w:qFormat="1"/>
-    <w:lsdException w:name="heading 1" w:semiHidden="0" w:uiPriority="9" w:unhideWhenUsed="0" w:qFormat="1"/>
-    <w:lsdException w:name="heading 2" w:uiPriority="9" w:qFormat="1"/>
-    <w:lsdException w:name="heading 3" w:uiPriority="9" w:qFormat="1"/>
-    <w:lsdException w:name="heading 4" w:uiPriority="9" w:qFormat="1"/>
-    <w:lsdException w:name="heading 5" w:uiPriority="9" w:qFormat="1"/>
-    <w:lsdException w:name="heading 6" w:uiPriority="9" w:qFormat="1"/>
-    <w:lsdException w:name="heading 7" w:uiPriority="9" w:qFormat="1"/>
-    <w:lsdException w:name="heading 8" w:uiPriority="9" w:qFormat="1"/>
-    <w:lsdException w:name="heading 9" w:uiPriority="9" w:qFormat="1"/>
-    <w:lsdException w:name="toc 1" w:uiPriority="39"/>
-    <w:lsdException w:name="toc 2" w:uiPriority="39"/>
-    <w:lsdException w:name="toc 3" w:uiPriority="39"/>
-    <w:lsdException w:name="toc 4" w:uiPriority="39"/>
-    <w:lsdException w:name="toc 5" w:uiPriority="39"/>
-    <w:lsdException w:name="toc 6" w:uiPriority="39"/>
-    <w:lsdException w:name="toc 7" w:uiPriority="39"/>
-    <w:lsdException w:name="toc 8" w:uiPriority="39"/>
-    <w:lsdException w:name="toc 9" w:uiPriority="39"/>
-    <w:lsdException w:name="caption" w:uiPriority="35" w:qFormat="1"/>
-    <w:lsdException w:name="Title" w:semiHidden="0" w:uiPriority="10" w:unhideWhenUsed="0" w:qFormat="1"/>
-    <w:lsdException w:name="Default Paragraph Font" w:uiPriority="1"/>
-    <w:lsdException w:name="Subtitle" w:semiHidden="0" w:uiPriority="11" w:unhideWhenUsed="0" w:qFormat="1"/>
-    <w:lsdException w:name="Strong" w:semiHidden="0" w:uiPriority="22" w:unhideWhenUsed="0" w:qFormat="1"/>
-    <w:lsdException w:name="Emphasis" w:semiHidden="0" w:uiPriority="20" w:unhideWhenUsed="0" w:qFormat="1"/>
+  <w:latentStyles w:defLockedState="0" w:defUIPriority="99" w:defSemiHidden="0" w:defUnhideWhenUsed="0" w:defQFormat="0" w:count="374">
+    <w:lsdException w:name="Normal" w:uiPriority="0" w:qFormat="1"/>
+    <w:lsdException w:name="heading 1" w:uiPriority="9" w:qFormat="1"/>
+    <w:lsdException w:name="heading 2" w:semiHidden="1" w:uiPriority="9" w:unhideWhenUsed="1" w:qFormat="1"/>
+    <w:lsdException w:name="heading 3" w:semiHidden="1" w:uiPriority="9" w:unhideWhenUsed="1" w:qFormat="1"/>
+    <w:lsdException w:name="heading 4" w:semiHidden="1" w:uiPriority="9" w:unhideWhenUsed="1" w:qFormat="1"/>
+    <w:lsdException w:name="heading 5" w:semiHidden="1" w:uiPriority="9" w:unhideWhenUsed="1" w:qFormat="1"/>
+    <w:lsdException w:name="heading 6" w:semiHidden="1" w:uiPriority="9" w:unhideWhenUsed="1" w:qFormat="1"/>
+    <w:lsdException w:name="heading 7" w:semiHidden="1" w:uiPriority="9" w:unhideWhenUsed="1" w:qFormat="1"/>
+    <w:lsdException w:name="heading 8" w:semiHidden="1" w:uiPriority="9" w:unhideWhenUsed="1" w:qFormat="1"/>
+    <w:lsdException w:name="heading 9" w:semiHidden="1" w:uiPriority="9" w:unhideWhenUsed="1" w:qFormat="1"/>
+    <w:lsdException w:name="index 1" w:semiHidden="1" w:unhideWhenUsed="1"/>
+    <w:lsdException w:name="index 2" w:semiHidden="1" w:unhideWhenUsed="1"/>
+    <w:lsdException w:name="index 3" w:semiHidden="1" w:unhideWhenUsed="1"/>
+    <w:lsdException w:name="index 4" w:semiHidden="1" w:unhideWhenUsed="1"/>
+    <w:lsdException w:name="index 5" w:semiHidden="1" w:unhideWhenUsed="1"/>
+    <w:lsdException w:name="index 6" w:semiHidden="1" w:unhideWhenUsed="1"/>
+    <w:lsdException w:name="index 7" w:semiHidden="1" w:unhideWhenUsed="1"/>
+    <w:lsdException w:name="index 8" w:semiHidden="1" w:unhideWhenUsed="1"/>
+    <w:lsdException w:name="index 9" w:semiHidden="1" w:unhideWhenUsed="1"/>
+    <w:lsdException w:name="toc 1" w:semiHidden="1" w:uiPriority="39" w:unhideWhenUsed="1"/>
+    <w:lsdException w:name="toc 2" w:semiHidden="1" w:uiPriority="39" w:unhideWhenUsed="1"/>
+    <w:lsdException w:name="toc 3" w:semiHidden="1" w:uiPriority="39" w:unhideWhenUsed="1"/>
+    <w:lsdException w:name="toc 4" w:semiHidden="1" w:uiPriority="39" w:unhideWhenUsed="1"/>
+    <w:lsdException w:name="toc 5" w:semiHidden="1" w:uiPriority="39" w:unhideWhenUsed="1"/>
+    <w:lsdException w:name="toc 6" w:semiHidden="1" w:uiPriority="39" w:unhideWhenUsed="1"/>
+    <w:lsdException w:name="toc 7" w:semiHidden="1" w:uiPriority="39" w:unhideWhenUsed="1"/>
+    <w:lsdException w:name="toc 8" w:semiHidden="1" w:uiPriority="39" w:unhideWhenUsed="1"/>
+    <w:lsdException w:name="toc 9" w:semiHidden="1" w:uiPriority="39" w:unhideWhenUsed="1"/>
+    <w:lsdException w:name="Normal Indent" w:semiHidden="1" w:unhideWhenUsed="1"/>
+    <w:lsdException w:name="footnote text" w:semiHidden="1" w:unhideWhenUsed="1"/>
+    <w:lsdException w:name="annotation text" w:semiHidden="1" w:unhideWhenUsed="1"/>
+    <w:lsdException w:name="header" w:semiHidden="1" w:unhideWhenUsed="1"/>
+    <w:lsdException w:name="footer" w:semiHidden="1" w:unhideWhenUsed="1"/>
+    <w:lsdException w:name="index heading" w:semiHidden="1" w:unhideWhenUsed="1"/>
+    <w:lsdException w:name="caption" w:semiHidden="1" w:uiPriority="35" w:unhideWhenUsed="1" w:qFormat="1"/>
+    <w:lsdException w:name="table of figures" w:semiHidden="1" w:unhideWhenUsed="1"/>
+    <w:lsdException w:name="envelope address" w:semiHidden="1" w:unhideWhenUsed="1"/>
+    <w:lsdException w:name="envelope return" w:semiHidden="1" w:unhideWhenUsed="1"/>
+    <w:lsdException w:name="footnote reference" w:semiHidden="1" w:unhideWhenUsed="1"/>
+    <w:lsdException w:name="annotation reference" w:semiHidden="1" w:unhideWhenUsed="1"/>
+    <w:lsdException w:name="line number" w:semiHidden="1" w:unhideWhenUsed="1"/>
+    <w:lsdException w:name="page number" w:semiHidden="1" w:unhideWhenUsed="1"/>
+    <w:lsdException w:name="endnote reference" w:semiHidden="1" w:unhideWhenUsed="1"/>
+    <w:lsdException w:name="endnote text" w:semiHidden="1" w:unhideWhenUsed="1"/>
+    <w:lsdException w:name="table of authorities" w:semiHidden="1" w:unhideWhenUsed="1"/>
+    <w:lsdException w:name="macro" w:semiHidden="1" w:unhideWhenUsed="1"/>
+    <w:lsdException w:name="toa heading" w:semiHidden="1" w:unhideWhenUsed="1"/>
+    <w:lsdException w:name="List" w:semiHidden="1" w:unhideWhenUsed="1"/>
+    <w:lsdException w:name="List Bullet" w:semiHidden="1" w:unhideWhenUsed="1"/>
+    <w:lsdException w:name="List Number" w:semiHidden="1" w:unhideWhenUsed="1"/>
+    <w:lsdException w:name="List 2" w:semiHidden="1" w:unhideWhenUsed="1"/>
+    <w:lsdException w:name="List 3" w:semiHidden="1" w:unhideWhenUsed="1"/>
+    <w:lsdException w:name="List 4" w:semiHidden="1" w:unhideWhenUsed="1"/>
+    <w:lsdException w:name="List 5" w:semiHidden="1" w:unhideWhenUsed="1"/>
+    <w:lsdException w:name="List Bullet 2" w:semiHidden="1" w:unhideWhenUsed="1"/>
+    <w:lsdException w:name="List Bullet 3" w:semiHidden="1" w:unhideWhenUsed="1"/>
+    <w:lsdException w:name="List Bullet 4" w:semiHidden="1" w:unhideWhenUsed="1"/>
+    <w:lsdException w:name="List Bullet 5" w:semiHidden="1" w:unhideWhenUsed="1"/>
+    <w:lsdException w:name="List Number 2" w:semiHidden="1" w:unhideWhenUsed="1"/>
+    <w:lsdException w:name="List Number 3" w:semiHidden="1" w:unhideWhenUsed="1"/>
+    <w:lsdException w:name="List Number 4" w:semiHidden="1" w:unhideWhenUsed="1"/>
+    <w:lsdException w:name="List Number 5" w:semiHidden="1" w:unhideWhenUsed="1"/>
+    <w:lsdException w:name="Title" w:uiPriority="10" w:qFormat="1"/>
+    <w:lsdException w:name="Closing" w:semiHidden="1" w:unhideWhenUsed="1"/>
+    <w:lsdException w:name="Signature" w:semiHidden="1" w:unhideWhenUsed="1"/>
+    <w:lsdException w:name="Default Paragraph Font" w:semiHidden="1" w:uiPriority="1" w:unhideWhenUsed="1"/>
+    <w:lsdException w:name="Body Text" w:semiHidden="1" w:unhideWhenUsed="1"/>
+    <w:lsdException w:name="Body Text Indent" w:semiHidden="1" w:unhideWhenUsed="1"/>
+    <w:lsdException w:name="List Continue" w:semiHidden="1" w:unhideWhenUsed="1"/>
+    <w:lsdException w:name="List Continue 2" w:semiHidden="1" w:unhideWhenUsed="1"/>
+    <w:lsdException w:name="List Continue 3" w:semiHidden="1" w:unhideWhenUsed="1"/>
+    <w:lsdException w:name="List Continue 4" w:semiHidden="1" w:unhideWhenUsed="1"/>
+    <w:lsdException w:name="List Continue 5" w:semiHidden="1" w:unhideWhenUsed="1"/>
+    <w:lsdException w:name="Message Header" w:semiHidden="1" w:unhideWhenUsed="1"/>
+    <w:lsdException w:name="Subtitle" w:uiPriority="11" w:qFormat="1"/>
+    <w:lsdException w:name="Salutation" w:semiHidden="1" w:unhideWhenUsed="1"/>
+    <w:lsdException w:name="Date" w:semiHidden="1" w:unhideWhenUsed="1"/>
+    <w:lsdException w:name="Body Text First Indent" w:semiHidden="1" w:unhideWhenUsed="1"/>
+    <w:lsdException w:name="Body Text First Indent 2" w:semiHidden="1" w:unhideWhenUsed="1"/>
+    <w:lsdException w:name="Note Heading" w:semiHidden="1" w:unhideWhenUsed="1"/>
+    <w:lsdException w:name="Body Text 2" w:semiHidden="1" w:unhideWhenUsed="1"/>
+    <w:lsdException w:name="Body Text 3" w:semiHidden="1" w:unhideWhenUsed="1"/>
+    <w:lsdException w:name="Body Text Indent 2" w:semiHidden="1" w:unhideWhenUsed="1"/>
+    <w:lsdException w:name="Body Text Indent 3" w:semiHidden="1" w:unhideWhenUsed="1"/>
+    <w:lsdException w:name="Block Text" w:semiHidden="1" w:unhideWhenUsed="1"/>
+    <w:lsdException w:name="Hyperlink" w:semiHidden="1" w:unhideWhenUsed="1"/>
+    <w:lsdException w:name="FollowedHyperlink" w:semiHidden="1" w:unhideWhenUsed="1"/>
+    <w:lsdException w:name="Strong" w:uiPriority="22" w:qFormat="1"/>
+    <w:lsdException w:name="Emphasis" w:uiPriority="20" w:qFormat="1"/>
+    <w:lsdException w:name="Document Map" w:semiHidden="1" w:unhideWhenUsed="1"/>
+    <w:lsdException w:name="Plain Text" w:semiHidden="1" w:unhideWhenUsed="1"/>
+    <w:lsdException w:name="E-mail Signature" w:semiHidden="1" w:unhideWhenUsed="1"/>
+    <w:lsdException w:name="HTML Top of Form" w:semiHidden="1" w:unhideWhenUsed="1"/>
+    <w:lsdException w:name="HTML Bottom of Form" w:semiHidden="1" w:unhideWhenUsed="1"/>
+    <w:lsdException w:name="Normal (Web)" w:semiHidden="1" w:unhideWhenUsed="1"/>
+    <w:lsdException w:name="HTML Acronym" w:semiHidden="1" w:unhideWhenUsed="1"/>
+    <w:lsdException w:name="HTML Address" w:semiHidden="1" w:unhideWhenUsed="1"/>
+    <w:lsdException w:name="HTML Cite" w:semiHidden="1" w:unhideWhenUsed="1"/>
+    <w:lsdException w:name="HTML Code" w:semiHidden="1" w:unhideWhenUsed="1"/>
+    <w:lsdException w:name="HTML Definition" w:semiHidden="1" w:unhideWhenUsed="1"/>
+    <w:lsdException w:name="HTML Keyboard" w:semiHidden="1" w:unhideWhenUsed="1"/>
+    <w:lsdException w:name="HTML Preformatted" w:semiHidden="1" w:unhideWhenUsed="1"/>
+    <w:lsdException w:name="HTML Sample" w:semiHidden="1" w:unhideWhenUsed="1"/>
+    <w:lsdException w:name="HTML Typewriter" w:semiHidden="1" w:unhideWhenUsed="1"/>
+    <w:lsdException w:name="HTML Variable" w:semiHidden="1" w:unhideWhenUsed="1"/>
+    <w:lsdException w:name="Normal Table" w:semiHidden="1" w:unhideWhenUsed="1"/>
+    <w:lsdException w:name="annotation subject" w:semiHidden="1" w:unhideWhenUsed="1"/>
+    <w:lsdException w:name="No List" w:semiHidden="1" w:unhideWhenUsed="1"/>
+    <w:lsdException w:name="Outline List 1" w:semiHidden="1" w:unhideWhenUsed="1"/>
+    <w:lsdException w:name="Outline List 2" w:semiHidden="1" w:unhideWhenUsed="1"/>
+    <w:lsdException w:name="Outline List 3" w:semiHidden="1" w:unhideWhenUsed="1"/>
+    <w:lsdException w:name="Table Simple 1" w:semiHidden="1" w:unhideWhenUsed="1"/>
+    <w:lsdException w:name="Table Simple 2" w:semiHidden="1" w:unhideWhenUsed="1"/>
+    <w:lsdException w:name="Table Simple 3" w:semiHidden="1" w:unhideWhenUsed="1"/>
+    <w:lsdException w:name="Table Classic 1" w:semiHidden="1" w:unhideWhenUsed="1"/>
+    <w:lsdException w:name="Table Classic 2" w:semiHidden="1" w:unhideWhenUsed="1"/>
+    <w:lsdException w:name="Table Classic 3" w:semiHidden="1" w:unhideWhenUsed="1"/>
+    <w:lsdException w:name="Table Classic 4" w:semiHidden="1" w:unhideWhenUsed="1"/>
+    <w:lsdException w:name="Table Colorful 1" w:semiHidden="1" w:unhideWhenUsed="1"/>
+    <w:lsdException w:name="Table Colorful 2" w:semiHidden="1" w:unhideWhenUsed="1"/>
+    <w:lsdException w:name="Table Colorful 3" w:semiHidden="1" w:unhideWhenUsed="1"/>
+    <w:lsdException w:name="Table Columns 1" w:semiHidden="1" w:unhideWhenUsed="1"/>
+    <w:lsdException w:name="Table Columns 2" w:semiHidden="1" w:unhideWhenUsed="1"/>
+    <w:lsdException w:name="Table Columns 3" w:semiHidden="1" w:unhideWhenUsed="1"/>
+    <w:lsdException w:name="Table Columns 4" w:semiHidden="1" w:unhideWhenUsed="1"/>
+    <w:lsdException w:name="Table Columns 5" w:semiHidden="1" w:unhideWhenUsed="1"/>
+    <w:lsdException w:name="Table Grid 1" w:semiHidden="1" w:unhideWhenUsed="1"/>
+    <w:lsdException w:name="Table Grid 2" w:semiHidden="1" w:unhideWhenUsed="1"/>
+    <w:lsdException w:name="Table Grid 3" w:semiHidden="1" w:unhideWhenUsed="1"/>
+    <w:lsdException w:name="Table Grid 4" w:semiHidden="1" w:unhideWhenUsed="1"/>
+    <w:lsdException w:name="Table Grid 5" w:semiHidden="1" w:unhideWhenUsed="1"/>
+    <w:lsdException w:name="Table Grid 6" w:semiHidden="1" w:unhideWhenUsed="1"/>
+    <w:lsdException w:name="Table Grid 7" w:semiHidden="1" w:unhideWhenUsed="1"/>
+    <w:lsdException w:name="Table Grid 8" w:semiHidden="1" w:unhideWhenUsed="1"/>
+    <w:lsdException w:name="Table List 1" w:semiHidden="1" w:unhideWhenUsed="1"/>
+    <w:lsdException w:name="Table List 2" w:semiHidden="1" w:unhideWhenUsed="1"/>
+    <w:lsdException w:name="Table List 3" w:semiHidden="1" w:unhideWhenUsed="1"/>
+    <w:lsdException w:name="Table List 4" w:semiHidden="1" w:unhideWhenUsed="1"/>
+    <w:lsdException w:name="Table List 5" w:semiHidden="1" w:unhideWhenUsed="1"/>
+    <w:lsdException w:name="Table List 6" w:semiHidden="1" w:unhideWhenUsed="1"/>
+    <w:lsdException w:name="Table List 7" w:semiHidden="1" w:unhideWhenUsed="1"/>
+    <w:lsdException w:name="Table List 8" w:semiHidden="1" w:unhideWhenUsed="1"/>
+    <w:lsdException w:name="Table 3D effects 1" w:semiHidden="1" w:unhideWhenUsed="1"/>
+    <w:lsdException w:name="Table 3D effects 2" w:semiHidden="1" w:unhideWhenUsed="1"/>
+    <w:lsdException w:name="Table 3D effects 3" w:semiHidden="1" w:unhideWhenUsed="1"/>
+    <w:lsdException w:name="Table Contemporary" w:semiHidden="1" w:unhideWhenUsed="1"/>
+    <w:lsdException w:name="Table Elegant" w:semiHidden="1" w:unhideWhenUsed="1"/>
+    <w:lsdException w:name="Table Professional" w:semiHidden="1" w:unhideWhenUsed="1"/>
+    <w:lsdException w:name="Table Subtle 1" w:semiHidden="1" w:unhideWhenUsed="1"/>
+    <w:lsdException w:name="Table Subtle 2" w:semiHidden="1" w:unhideWhenUsed="1"/>
+    <w:lsdException w:name="Table Web 1" w:semiHidden="1" w:unhideWhenUsed="1"/>
+    <w:lsdException w:name="Table Web 2" w:semiHidden="1" w:unhideWhenUsed="1"/>
+    <w:lsdException w:name="Table Web 3" w:semiHidden="1" w:unhideWhenUsed="1"/>
+    <w:lsdException w:name="Balloon Text" w:semiHidden="1" w:unhideWhenUsed="1"/>
     <w:lsdException w:name="Table Grid" w:uiPriority="39"/>
-    <w:lsdException w:name="Placeholder Text" w:unhideWhenUsed="0"/>
-    <w:lsdException w:name="No Spacing" w:semiHidden="0" w:uiPriority="1" w:unhideWhenUsed="0" w:qFormat="1"/>
-    <w:lsdException w:name="Light Shading" w:semiHidden="0" w:uiPriority="60" w:unhideWhenUsed="0"/>
-    <w:lsdException w:name="Light List" w:semiHidden="0" w:uiPriority="61" w:unhideWhenUsed="0"/>
-    <w:lsdException w:name="Light Grid" w:semiHidden="0" w:uiPriority="62" w:unhideWhenUsed="0"/>
-    <w:lsdException w:name="Medium Shading 1" w:semiHidden="0" w:uiPriority="63" w:unhideWhenUsed="0"/>
-    <w:lsdException w:name="Medium Shading 2" w:semiHidden="0" w:uiPriority="64" w:unhideWhenUsed="0"/>
-    <w:lsdException w:name="Medium List 1" w:semiHidden="0" w:uiPriority="65" w:unhideWhenUsed="0"/>
-    <w:lsdException w:name="Medium List 2" w:semiHidden="0" w:uiPriority="66" w:unhideWhenUsed="0"/>
-    <w:lsdException w:name="Medium Grid 1" w:semiHidden="0" w:uiPriority="67" w:unhideWhenUsed="0"/>
-    <w:lsdException w:name="Medium Grid 2" w:semiHidden="0" w:uiPriority="68" w:unhideWhenUsed="0"/>
-    <w:lsdException w:name="Medium Grid 3" w:semiHidden="0" w:uiPriority="69" w:unhideWhenUsed="0"/>
-    <w:lsdException w:name="Dark List" w:semiHidden="0" w:uiPriority="70" w:unhideWhenUsed="0"/>
-    <w:lsdException w:name="Colorful Shading" w:semiHidden="0" w:uiPriority="71" w:unhideWhenUsed="0"/>
-    <w:lsdException w:name="Colorful List" w:semiHidden="0" w:uiPriority="72" w:unhideWhenUsed="0"/>
-    <w:lsdException w:name="Colorful Grid" w:semiHidden="0" w:uiPriority="73" w:unhideWhenUsed="0"/>
-    <w:lsdException w:name="Light Shading Accent 1" w:semiHidden="0" w:uiPriority="60" w:unhideWhenUsed="0"/>
-    <w:lsdException w:name="Light List Accent 1" w:semiHidden="0" w:uiPriority="61" w:unhideWhenUsed="0"/>
-    <w:lsdException w:name="Light Grid Accent 1" w:semiHidden="0" w:uiPriority="62" w:unhideWhenUsed="0"/>
-    <w:lsdException w:name="Medium Shading 1 Accent 1" w:semiHidden="0" w:uiPriority="63" w:unhideWhenUsed="0"/>
-    <w:lsdException w:name="Medium Shading 2 Accent 1" w:semiHidden="0" w:uiPriority="64" w:unhideWhenUsed="0"/>
-    <w:lsdException w:name="Medium List 1 Accent 1" w:semiHidden="0" w:uiPriority="65" w:unhideWhenUsed="0"/>
-    <w:lsdException w:name="Revision" w:unhideWhenUsed="0"/>
-    <w:lsdException w:name="List Paragraph" w:semiHidden="0" w:uiPriority="34" w:unhideWhenUsed="0" w:qFormat="1"/>
-    <w:lsdException w:name="Quote" w:semiHidden="0" w:uiPriority="29" w:unhideWhenUsed="0" w:qFormat="1"/>
-    <w:lsdException w:name="Intense Quote" w:semiHidden="0" w:uiPriority="30" w:unhideWhenUsed="0" w:qFormat="1"/>
-    <w:lsdException w:name="Medium List 2 Accent 1" w:semiHidden="0" w:uiPriority="66" w:unhideWhenUsed="0"/>
-    <w:lsdException w:name="Medium Grid 1 Accent 1" w:semiHidden="0" w:uiPriority="67" w:unhideWhenUsed="0"/>
-    <w:lsdException w:name="Medium Grid 2 Accent 1" w:semiHidden="0" w:uiPriority="68" w:unhideWhenUsed="0"/>
-    <w:lsdException w:name="Medium Grid 3 Accent 1" w:semiHidden="0" w:uiPriority="69" w:unhideWhenUsed="0"/>
-    <w:lsdException w:name="Dark List Accent 1" w:semiHidden="0" w:uiPriority="70" w:unhideWhenUsed="0"/>
-    <w:lsdException w:name="Colorful Shading Accent 1" w:semiHidden="0" w:uiPriority="71" w:unhideWhenUsed="0"/>
-    <w:lsdException w:name="Colorful List Accent 1" w:semiHidden="0" w:uiPriority="72" w:unhideWhenUsed="0"/>
-    <w:lsdException w:name="Colorful Grid Accent 1" w:semiHidden="0" w:uiPriority="73" w:unhideWhenUsed="0"/>
-    <w:lsdException w:name="Light Shading Accent 2" w:semiHidden="0" w:uiPriority="60" w:unhideWhenUsed="0"/>
-    <w:lsdException w:name="Light List Accent 2" w:semiHidden="0" w:uiPriority="61" w:unhideWhenUsed="0"/>
-    <w:lsdException w:name="Light Grid Accent 2" w:semiHidden="0" w:uiPriority="62" w:unhideWhenUsed="0"/>
-    <w:lsdException w:name="Medium Shading 1 Accent 2" w:semiHidden="0" w:uiPriority="63" w:unhideWhenUsed="0"/>
-    <w:lsdException w:name="Medium Shading 2 Accent 2" w:semiHidden="0" w:uiPriority="64" w:unhideWhenUsed="0"/>
-    <w:lsdException w:name="Medium List 1 Accent 2" w:semiHidden="0" w:uiPriority="65" w:unhideWhenUsed="0"/>
-    <w:lsdException w:name="Medium List 2 Accent 2" w:semiHidden="0" w:uiPriority="66" w:unhideWhenUsed="0"/>
-    <w:lsdException w:name="Medium Grid 1 Accent 2" w:semiHidden="0" w:uiPriority="67" w:unhideWhenUsed="0"/>
-    <w:lsdException w:name="Medium Grid 2 Accent 2" w:semiHidden="0" w:uiPriority="68" w:unhideWhenUsed="0"/>
-    <w:lsdException w:name="Medium Grid 3 Accent 2" w:semiHidden="0" w:uiPriority="69" w:unhideWhenUsed="0"/>
-    <w:lsdException w:name="Dark List Accent 2" w:semiHidden="0" w:uiPriority="70" w:unhideWhenUsed="0"/>
-    <w:lsdException w:name="Colorful Shading Accent 2" w:semiHidden="0" w:uiPriority="71" w:unhideWhenUsed="0"/>
-    <w:lsdException w:name="Colorful List Accent 2" w:semiHidden="0" w:uiPriority="72" w:unhideWhenUsed="0"/>
-    <w:lsdException w:name="Colorful Grid Accent 2" w:semiHidden="0" w:uiPriority="73" w:unhideWhenUsed="0"/>
-    <w:lsdException w:name="Light Shading Accent 3" w:semiHidden="0" w:uiPriority="60" w:unhideWhenUsed="0"/>
-    <w:lsdException w:name="Light List Accent 3" w:semiHidden="0" w:uiPriority="61" w:unhideWhenUsed="0"/>
-    <w:lsdException w:name="Light Grid Accent 3" w:semiHidden="0" w:uiPriority="62" w:unhideWhenUsed="0"/>
-    <w:lsdException w:name="Medium Shading 1 Accent 3" w:semiHidden="0" w:uiPriority="63" w:unhideWhenUsed="0"/>
-    <w:lsdException w:name="Medium Shading 2 Accent 3" w:semiHidden="0" w:uiPriority="64" w:unhideWhenUsed="0"/>
-    <w:lsdException w:name="Medium List 1 Accent 3" w:semiHidden="0" w:uiPriority="65" w:unhideWhenUsed="0"/>
-    <w:lsdException w:name="Medium List 2 Accent 3" w:semiHidden="0" w:uiPriority="66" w:unhideWhenUsed="0"/>
-    <w:lsdException w:name="Medium Grid 1 Accent 3" w:semiHidden="0" w:uiPriority="67" w:unhideWhenUsed="0"/>
-    <w:lsdException w:name="Medium Grid 2 Accent 3" w:semiHidden="0" w:uiPriority="68" w:unhideWhenUsed="0"/>
-    <w:lsdException w:name="Medium Grid 3 Accent 3" w:semiHidden="0" w:uiPriority="69" w:unhideWhenUsed="0"/>
-    <w:lsdException w:name="Dark List Accent 3" w:semiHidden="0" w:uiPriority="70" w:unhideWhenUsed="0"/>
-    <w:lsdException w:name="Colorful Shading Accent 3" w:semiHidden="0" w:uiPriority="71" w:unhideWhenUsed="0"/>
-    <w:lsdException w:name="Colorful List Accent 3" w:semiHidden="0" w:uiPriority="72" w:unhideWhenUsed="0"/>
-    <w:lsdException w:name="Colorful Grid Accent 3" w:semiHidden="0" w:uiPriority="73" w:unhideWhenUsed="0"/>
-    <w:lsdException w:name="Light Shading Accent 4" w:semiHidden="0" w:uiPriority="60" w:unhideWhenUsed="0"/>
-    <w:lsdException w:name="Light List Accent 4" w:semiHidden="0" w:uiPriority="61" w:unhideWhenUsed="0"/>
-    <w:lsdException w:name="Light Grid Accent 4" w:semiHidden="0" w:uiPriority="62" w:unhideWhenUsed="0"/>
-    <w:lsdException w:name="Medium Shading 1 Accent 4" w:semiHidden="0" w:uiPriority="63" w:unhideWhenUsed="0"/>
-    <w:lsdException w:name="Medium Shading 2 Accent 4" w:semiHidden="0" w:uiPriority="64" w:unhideWhenUsed="0"/>
-    <w:lsdException w:name="Medium List 1 Accent 4" w:semiHidden="0" w:uiPriority="65" w:unhideWhenUsed="0"/>
-    <w:lsdException w:name="Medium List 2 Accent 4" w:semiHidden="0" w:uiPriority="66" w:unhideWhenUsed="0"/>
-    <w:lsdException w:name="Medium Grid 1 Accent 4" w:semiHidden="0" w:uiPriority="67" w:unhideWhenUsed="0"/>
-    <w:lsdException w:name="Medium Grid 2 Accent 4" w:semiHidden="0" w:uiPriority="68" w:unhideWhenUsed="0"/>
-    <w:lsdException w:name="Medium Grid 3 Accent 4" w:semiHidden="0" w:uiPriority="69" w:unhideWhenUsed="0"/>
-    <w:lsdException w:name="Dark List Accent 4" w:semiHidden="0" w:uiPriority="70" w:unhideWhenUsed="0"/>
-    <w:lsdException w:name="Colorful Shading Accent 4" w:semiHidden="0" w:uiPriority="71" w:unhideWhenUsed="0"/>
-    <w:lsdException w:name="Colorful List Accent 4" w:semiHidden="0" w:uiPriority="72" w:unhideWhenUsed="0"/>
-    <w:lsdException w:name="Colorful Grid Accent 4" w:semiHidden="0" w:uiPriority="73" w:unhideWhenUsed="0"/>
-    <w:lsdException w:name="Light Shading Accent 5" w:semiHidden="0" w:uiPriority="60" w:unhideWhenUsed="0"/>
-    <w:lsdException w:name="Light List Accent 5" w:semiHidden="0" w:uiPriority="61" w:unhideWhenUsed="0"/>
-    <w:lsdException w:name="Light Grid Accent 5" w:semiHidden="0" w:uiPriority="62" w:unhideWhenUsed="0"/>
-    <w:lsdException w:name="Medium Shading 1 Accent 5" w:semiHidden="0" w:uiPriority="63" w:unhideWhenUsed="0"/>
-    <w:lsdException w:name="Medium Shading 2 Accent 5" w:semiHidden="0" w:uiPriority="64" w:unhideWhenUsed="0"/>
-    <w:lsdException w:name="Medium List 1 Accent 5" w:semiHidden="0" w:uiPriority="65" w:unhideWhenUsed="0"/>
-    <w:lsdException w:name="Medium List 2 Accent 5" w:semiHidden="0" w:uiPriority="66" w:unhideWhenUsed="0"/>
-    <w:lsdException w:name="Medium Grid 1 Accent 5" w:semiHidden="0" w:uiPriority="67" w:unhideWhenUsed="0"/>
-    <w:lsdException w:name="Medium Grid 2 Accent 5" w:semiHidden="0" w:uiPriority="68" w:unhideWhenUsed="0"/>
-    <w:lsdException w:name="Medium Grid 3 Accent 5" w:semiHidden="0" w:uiPriority="69" w:unhideWhenUsed="0"/>
-    <w:lsdException w:name="Dark List Accent 5" w:semiHidden="0" w:uiPriority="70" w:unhideWhenUsed="0"/>
-    <w:lsdException w:name="Colorful Shading Accent 5" w:semiHidden="0" w:uiPriority="71" w:unhideWhenUsed="0"/>
-    <w:lsdException w:name="Colorful List Accent 5" w:semiHidden="0" w:uiPriority="72" w:unhideWhenUsed="0"/>
-    <w:lsdException w:name="Colorful Grid Accent 5" w:semiHidden="0" w:uiPriority="73" w:unhideWhenUsed="0"/>
-    <w:lsdException w:name="Light Shading Accent 6" w:semiHidden="0" w:uiPriority="60" w:unhideWhenUsed="0"/>
-    <w:lsdException w:name="Light List Accent 6" w:semiHidden="0" w:uiPriority="61" w:unhideWhenUsed="0"/>
-    <w:lsdException w:name="Light Grid Accent 6" w:semiHidden="0" w:uiPriority="62" w:unhideWhenUsed="0"/>
-    <w:lsdException w:name="Medium Shading 1 Accent 6" w:semiHidden="0" w:uiPriority="63" w:unhideWhenUsed="0"/>
-    <w:lsdException w:name="Medium Shading 2 Accent 6" w:semiHidden="0" w:uiPriority="64" w:unhideWhenUsed="0"/>
-    <w:lsdException w:name="Medium List 1 Accent 6" w:semiHidden="0" w:uiPriority="65" w:unhideWhenUsed="0"/>
-    <w:lsdException w:name="Medium List 2 Accent 6" w:semiHidden="0" w:uiPriority="66" w:unhideWhenUsed="0"/>
-    <w:lsdException w:name="Medium Grid 1 Accent 6" w:semiHidden="0" w:uiPriority="67" w:unhideWhenUsed="0"/>
-    <w:lsdException w:name="Medium Grid 2 Accent 6" w:semiHidden="0" w:uiPriority="68" w:unhideWhenUsed="0"/>
-    <w:lsdException w:name="Medium Grid 3 Accent 6" w:semiHidden="0" w:uiPriority="69" w:unhideWhenUsed="0"/>
-    <w:lsdException w:name="Dark List Accent 6" w:semiHidden="0" w:uiPriority="70" w:unhideWhenUsed="0"/>
-    <w:lsdException w:name="Colorful Shading Accent 6" w:semiHidden="0" w:uiPriority="71" w:unhideWhenUsed="0"/>
-    <w:lsdException w:name="Colorful List Accent 6" w:semiHidden="0" w:uiPriority="72" w:unhideWhenUsed="0"/>
-    <w:lsdException w:name="Colorful Grid Accent 6" w:semiHidden="0" w:uiPriority="73" w:unhideWhenUsed="0"/>
-    <w:lsdException w:name="Subtle Emphasis" w:semiHidden="0" w:uiPriority="19" w:unhideWhenUsed="0" w:qFormat="1"/>
-    <w:lsdException w:name="Intense Emphasis" w:semiHidden="0" w:uiPriority="21" w:unhideWhenUsed="0" w:qFormat="1"/>
-    <w:lsdException w:name="Subtle Reference" w:semiHidden="0" w:uiPriority="31" w:unhideWhenUsed="0" w:qFormat="1"/>
-    <w:lsdException w:name="Intense Reference" w:semiHidden="0" w:uiPriority="32" w:unhideWhenUsed="0" w:qFormat="1"/>
-    <w:lsdException w:name="Book Title" w:semiHidden="0" w:uiPriority="33" w:unhideWhenUsed="0" w:qFormat="1"/>
-    <w:lsdException w:name="Bibliography" w:uiPriority="37"/>
-    <w:lsdException w:name="TOC Heading" w:uiPriority="39" w:qFormat="1"/>
+    <w:lsdException w:name="Table Theme" w:semiHidden="1" w:unhideWhenUsed="1"/>
+    <w:lsdException w:name="Placeholder Text" w:semiHidden="1"/>
+    <w:lsdException w:name="No Spacing" w:uiPriority="1" w:qFormat="1"/>
+    <w:lsdException w:name="Light Shading" w:uiPriority="60"/>
+    <w:lsdException w:name="Light List" w:uiPriority="61"/>
+    <w:lsdException w:name="Light Grid" w:uiPriority="62"/>
+    <w:lsdException w:name="Medium Shading 1" w:uiPriority="63"/>
+    <w:lsdException w:name="Medium Shading 2" w:uiPriority="64"/>
+    <w:lsdException w:name="Medium List 1" w:uiPriority="65"/>
+    <w:lsdException w:name="Medium List 2" w:uiPriority="66"/>
+    <w:lsdException w:name="Medium Grid 1" w:uiPriority="67"/>
+    <w:lsdException w:name="Medium Grid 2" w:uiPriority="68"/>
+    <w:lsdException w:name="Medium Grid 3" w:uiPriority="69"/>
+    <w:lsdException w:name="Dark List" w:uiPriority="70"/>
+    <w:lsdException w:name="Colorful Shading" w:uiPriority="71"/>
+    <w:lsdException w:name="Colorful List" w:uiPriority="72"/>
+    <w:lsdException w:name="Colorful Grid" w:uiPriority="73"/>
+    <w:lsdException w:name="Light Shading Accent 1" w:uiPriority="60"/>
+    <w:lsdException w:name="Light List Accent 1" w:uiPriority="61"/>
+    <w:lsdException w:name="Light Grid Accent 1" w:uiPriority="62"/>
+    <w:lsdException w:name="Medium Shading 1 Accent 1" w:uiPriority="63"/>
+    <w:lsdException w:name="Medium Shading 2 Accent 1" w:uiPriority="64"/>
+    <w:lsdException w:name="Medium List 1 Accent 1" w:uiPriority="65"/>
+    <w:lsdException w:name="Revision" w:semiHidden="1"/>
+    <w:lsdException w:name="List Paragraph" w:uiPriority="34" w:qFormat="1"/>
+    <w:lsdException w:name="Quote" w:uiPriority="29" w:qFormat="1"/>
+    <w:lsdException w:name="Intense Quote" w:uiPriority="30" w:qFormat="1"/>
+    <w:lsdException w:name="Medium List 2 Accent 1" w:uiPriority="66"/>
+    <w:lsdException w:name="Medium Grid 1 Accent 1" w:uiPriority="67"/>
+    <w:lsdException w:name="Medium Grid 2 Accent 1" w:uiPriority="68"/>
+    <w:lsdException w:name="Medium Grid 3 Accent 1" w:uiPriority="69"/>
+    <w:lsdException w:name="Dark List Accent 1" w:uiPriority="70"/>
+    <w:lsdException w:name="Colorful Shading Accent 1" w:uiPriority="71"/>
+    <w:lsdException w:name="Colorful List Accent 1" w:uiPriority="72"/>
+    <w:lsdException w:name="Colorful Grid Accent 1" w:uiPriority="73"/>
+    <w:lsdException w:name="Light Shading Accent 2" w:uiPriority="60"/>
+    <w:lsdException w:name="Light List Accent 2" w:uiPriority="61"/>
+    <w:lsdException w:name="Light Grid Accent 2" w:uiPriority="62"/>
+    <w:lsdException w:name="Medium Shading 1 Accent 2" w:uiPriority="63"/>
+    <w:lsdException w:name="Medium Shading 2 Accent 2" w:uiPriority="64"/>
+    <w:lsdException w:name="Medium List 1 Accent 2" w:uiPriority="65"/>
+    <w:lsdException w:name="Medium List 2 Accent 2" w:uiPriority="66"/>
+    <w:lsdException w:name="Medium Grid 1 Accent 2" w:uiPriority="67"/>
+    <w:lsdException w:name="Medium Grid 2 Accent 2" w:uiPriority="68"/>
+    <w:lsdException w:name="Medium Grid 3 Accent 2" w:uiPriority="69"/>
+    <w:lsdException w:name="Dark List Accent 2" w:uiPriority="70"/>
+    <w:lsdException w:name="Colorful Shading Accent 2" w:uiPriority="71"/>
+    <w:lsdException w:name="Colorful List Accent 2" w:uiPriority="72"/>
+    <w:lsdException w:name="Colorful Grid Accent 2" w:uiPriority="73"/>
+    <w:lsdException w:name="Light Shading Accent 3" w:uiPriority="60"/>
+    <w:lsdException w:name="Light List Accent 3" w:uiPriority="61"/>
+    <w:lsdException w:name="Light Grid Accent 3" w:uiPriority="62"/>
+    <w:lsdException w:name="Medium Shading 1 Accent 3" w:uiPriority="63"/>
+    <w:lsdException w:name="Medium Shading 2 Accent 3" w:uiPriority="64"/>
+    <w:lsdException w:name="Medium List 1 Accent 3" w:uiPriority="65"/>
+    <w:lsdException w:name="Medium List 2 Accent 3" w:uiPriority="66"/>
+    <w:lsdException w:name="Medium Grid 1 Accent 3" w:uiPriority="67"/>
+    <w:lsdException w:name="Medium Grid 2 Accent 3" w:uiPriority="68"/>
+    <w:lsdException w:name="Medium Grid 3 Accent 3" w:uiPriority="69"/>
+    <w:lsdException w:name="Dark List Accent 3" w:uiPriority="70"/>
+    <w:lsdException w:name="Colorful Shading Accent 3" w:uiPriority="71"/>
+    <w:lsdException w:name="Colorful List Accent 3" w:uiPriority="72"/>
+    <w:lsdException w:name="Colorful Grid Accent 3" w:uiPriority="73"/>
+    <w:lsdException w:name="Light Shading Accent 4" w:uiPriority="60"/>
+    <w:lsdException w:name="Light List Accent 4" w:uiPriority="61"/>
+    <w:lsdException w:name="Light Grid Accent 4" w:uiPriority="62"/>
+    <w:lsdException w:name="Medium Shading 1 Accent 4" w:uiPriority="63"/>
+    <w:lsdException w:name="Medium Shading 2 Accent 4" w:uiPriority="64"/>
+    <w:lsdException w:name="Medium List 1 Accent 4" w:uiPriority="65"/>
+    <w:lsdException w:name="Medium List 2 Accent 4" w:uiPriority="66"/>
+    <w:lsdException w:name="Medium Grid 1 Accent 4" w:uiPriority="67"/>
+    <w:lsdException w:name="Medium Grid 2 Accent 4" w:uiPriority="68"/>
+    <w:lsdException w:name="Medium Grid 3 Accent 4" w:uiPriority="69"/>
+    <w:lsdException w:name="Dark List Accent 4" w:uiPriority="70"/>
+    <w:lsdException w:name="Colorful Shading Accent 4" w:uiPriority="71"/>
+    <w:lsdException w:name="Colorful List Accent 4" w:uiPriority="72"/>
+    <w:lsdException w:name="Colorful Grid Accent 4" w:uiPriority="73"/>
+    <w:lsdException w:name="Light Shading Accent 5" w:uiPriority="60"/>
+    <w:lsdException w:name="Light List Accent 5" w:uiPriority="61"/>
+    <w:lsdException w:name="Light Grid Accent 5" w:uiPriority="62"/>
+    <w:lsdException w:name="Medium Shading 1 Accent 5" w:uiPriority="63"/>
+    <w:lsdException w:name="Medium Shading 2 Accent 5" w:uiPriority="64"/>
+    <w:lsdException w:name="Medium List 1 Accent 5" w:uiPriority="65"/>
+    <w:lsdException w:name="Medium List 2 Accent 5" w:uiPriority="66"/>
+    <w:lsdException w:name="Medium Grid 1 Accent 5" w:uiPriority="67"/>
+    <w:lsdException w:name="Medium Grid 2 Accent 5" w:uiPriority="68"/>
+    <w:lsdException w:name="Medium Grid 3 Accent 5" w:uiPriority="69"/>
+    <w:lsdException w:name="Dark List Accent 5" w:uiPriority="70"/>
+    <w:lsdException w:name="Colorful Shading Accent 5" w:uiPriority="71"/>
+    <w:lsdException w:name="Colorful List Accent 5" w:uiPriority="72"/>
+    <w:lsdException w:name="Colorful Grid Accent 5" w:uiPriority="73"/>
+    <w:lsdException w:name="Light Shading Accent 6" w:uiPriority="60"/>
+    <w:lsdException w:name="Light List Accent 6" w:uiPriority="61"/>
+    <w:lsdException w:name="Light Grid Accent 6" w:uiPriority="62"/>
+    <w:lsdException w:name="Medium Shading 1 Accent 6" w:uiPriority="63"/>
+    <w:lsdException w:name="Medium Shading 2 Accent 6" w:uiPriority="64"/>
+    <w:lsdException w:name="Medium List 1 Accent 6" w:uiPriority="65"/>
+    <w:lsdException w:name="Medium List 2 Accent 6" w:uiPriority="66"/>
+    <w:lsdException w:name="Medium Grid 1 Accent 6" w:uiPriority="67"/>
+    <w:lsdException w:name="Medium Grid 2 Accent 6" w:uiPriority="68"/>
+    <w:lsdException w:name="Medium Grid 3 Accent 6" w:uiPriority="69"/>
+    <w:lsdException w:name="Dark List Accent 6" w:uiPriority="70"/>
+    <w:lsdException w:name="Colorful Shading Accent 6" w:uiPriority="71"/>
+    <w:lsdException w:name="Colorful List Accent 6" w:uiPriority="72"/>
+    <w:lsdException w:name="Colorful Grid Accent 6" w:uiPriority="73"/>
+    <w:lsdException w:name="Subtle Emphasis" w:uiPriority="19" w:qFormat="1"/>
+    <w:lsdException w:name="Intense Emphasis" w:uiPriority="21" w:qFormat="1"/>
+    <w:lsdException w:name="Subtle Reference" w:uiPriority="31" w:qFormat="1"/>
+    <w:lsdException w:name="Intense Reference" w:uiPriority="32" w:qFormat="1"/>
+    <w:lsdException w:name="Book Title" w:uiPriority="33" w:qFormat="1"/>
+    <w:lsdException w:name="Bibliography" w:semiHidden="1" w:uiPriority="37" w:unhideWhenUsed="1"/>
+    <w:lsdException w:name="TOC Heading" w:semiHidden="1" w:uiPriority="39" w:unhideWhenUsed="1" w:qFormat="1"/>
+    <w:lsdException w:name="Plain Table 1" w:uiPriority="41"/>
+    <w:lsdException w:name="Plain Table 2" w:uiPriority="42"/>
+    <w:lsdException w:name="Plain Table 3" w:uiPriority="43"/>
+    <w:lsdException w:name="Plain Table 4" w:uiPriority="44"/>
+    <w:lsdException w:name="Plain Table 5" w:uiPriority="45"/>
+    <w:lsdException w:name="Grid Table Light" w:uiPriority="40"/>
+    <w:lsdException w:name="Grid Table 1 Light" w:uiPriority="46"/>
+    <w:lsdException w:name="Grid Table 2" w:uiPriority="47"/>
+    <w:lsdException w:name="Grid Table 3" w:uiPriority="48"/>
+    <w:lsdException w:name="Grid Table 4" w:uiPriority="49"/>
+    <w:lsdException w:name="Grid Table 5 Dark" w:uiPriority="50"/>
+    <w:lsdException w:name="Grid Table 6 Colorful" w:uiPriority="51"/>
+    <w:lsdException w:name="Grid Table 7 Colorful" w:uiPriority="52"/>
+    <w:lsdException w:name="Grid Table 1 Light Accent 1" w:uiPriority="46"/>
+    <w:lsdException w:name="Grid Table 2 Accent 1" w:uiPriority="47"/>
+    <w:lsdException w:name="Grid Table 3 Accent 1" w:uiPriority="48"/>
+    <w:lsdException w:name="Grid Table 4 Accent 1" w:uiPriority="49"/>
+    <w:lsdException w:name="Grid Table 5 Dark Accent 1" w:uiPriority="50"/>
+    <w:lsdException w:name="Grid Table 6 Colorful Accent 1" w:uiPriority="51"/>
+    <w:lsdException w:name="Grid Table 7 Colorful Accent 1" w:uiPriority="52"/>
+    <w:lsdException w:name="Grid Table 1 Light Accent 2" w:uiPriority="46"/>
+    <w:lsdException w:name="Grid Table 2 Accent 2" w:uiPriority="47"/>
+    <w:lsdException w:name="Grid Table 3 Accent 2" w:uiPriority="48"/>
+    <w:lsdException w:name="Grid Table 4 Accent 2" w:uiPriority="49"/>
+    <w:lsdException w:name="Grid Table 5 Dark Accent 2" w:uiPriority="50"/>
+    <w:lsdException w:name="Grid Table 6 Colorful Accent 2" w:uiPriority="51"/>
+    <w:lsdException w:name="Grid Table 7 Colorful Accent 2" w:uiPriority="52"/>
+    <w:lsdException w:name="Grid Table 1 Light Accent 3" w:uiPriority="46"/>
+    <w:lsdException w:name="Grid Table 2 Accent 3" w:uiPriority="47"/>
+    <w:lsdException w:name="Grid Table 3 Accent 3" w:uiPriority="48"/>
+    <w:lsdException w:name="Grid Table 4 Accent 3" w:uiPriority="49"/>
+    <w:lsdException w:name="Grid Table 5 Dark Accent 3" w:uiPriority="50"/>
+    <w:lsdException w:name="Grid Table 6 Colorful Accent 3" w:uiPriority="51"/>
+    <w:lsdException w:name="Grid Table 7 Colorful Accent 3" w:uiPriority="52"/>
+    <w:lsdException w:name="Grid Table 1 Light Accent 4" w:uiPriority="46"/>
+    <w:lsdException w:name="Grid Table 2 Accent 4" w:uiPriority="47"/>
+    <w:lsdException w:name="Grid Table 3 Accent 4" w:uiPriority="48"/>
+    <w:lsdException w:name="Grid Table 4 Accent 4" w:uiPriority="49"/>
+    <w:lsdException w:name="Grid Table 5 Dark Accent 4" w:uiPriority="50"/>
+    <w:lsdException w:name="Grid Table 6 Colorful Accent 4" w:uiPriority="51"/>
+    <w:lsdException w:name="Grid Table 7 Colorful Accent 4" w:uiPriority="52"/>
+    <w:lsdException w:name="Grid Table 1 Light Accent 5" w:uiPriority="46"/>
+    <w:lsdException w:name="Grid Table 2 Accent 5" w:uiPriority="47"/>
+    <w:lsdException w:name="Grid Table 3 Accent 5" w:uiPriority="48"/>
+    <w:lsdException w:name="Grid Table 4 Accent 5" w:uiPriority="49"/>
+    <w:lsdException w:name="Grid Table 5 Dark Accent 5" w:uiPriority="50"/>
+    <w:lsdException w:name="Grid Table 6 Colorful Accent 5" w:uiPriority="51"/>
+    <w:lsdException w:name="Grid Table 7 Colorful Accent 5" w:uiPriority="52"/>
+    <w:lsdException w:name="Grid Table 1 Light Accent 6" w:uiPriority="46"/>
+    <w:lsdException w:name="Grid Table 2 Accent 6" w:uiPriority="47"/>
+    <w:lsdException w:name="Grid Table 3 Accent 6" w:uiPriority="48"/>
+    <w:lsdException w:name="Grid Table 4 Accent 6" w:uiPriority="49"/>
+    <w:lsdException w:name="Grid Table 5 Dark Accent 6" w:uiPriority="50"/>
+    <w:lsdException w:name="Grid Table 6 Colorful Accent 6" w:uiPriority="51"/>
+    <w:lsdException w:name="Grid Table 7 Colorful Accent 6" w:uiPriority="52"/>
+    <w:lsdException w:name="List Table 1 Light" w:uiPriority="46"/>
+    <w:lsdException w:name="List Table 2" w:uiPriority="47"/>
+    <w:lsdException w:name="List Table 3" w:uiPriority="48"/>
+    <w:lsdException w:name="List Table 4" w:uiPriority="49"/>
+    <w:lsdException w:name="List Table 5 Dark" w:uiPriority="50"/>
+    <w:lsdException w:name="List Table 6 Colorful" w:uiPriority="51"/>
+    <w:lsdException w:name="List Table 7 Colorful" w:uiPriority="52"/>
+    <w:lsdException w:name="List Table 1 Light Accent 1" w:uiPriority="46"/>
+    <w:lsdException w:name="List Table 2 Accent 1" w:uiPriority="47"/>
+    <w:lsdException w:name="List Table 3 Accent 1" w:uiPriority="48"/>
+    <w:lsdException w:name="List Table 4 Accent 1" w:uiPriority="49"/>
+    <w:lsdException w:name="List Table 5 Dark Accent 1" w:uiPriority="50"/>
+    <w:lsdException w:name="List Table 6 Colorful Accent 1" w:uiPriority="51"/>
+    <w:lsdException w:name="List Table 7 Colorful Accent 1" w:uiPriority="52"/>
+    <w:lsdException w:name="List Table 1 Light Accent 2" w:uiPriority="46"/>
+    <w:lsdException w:name="List Table 2 Accent 2" w:uiPriority="47"/>
+    <w:lsdException w:name="List Table 3 Accent 2" w:uiPriority="48"/>
+    <w:lsdException w:name="List Table 4 Accent 2" w:uiPriority="49"/>
+    <w:lsdException w:name="List Table 5 Dark Accent 2" w:uiPriority="50"/>
+    <w:lsdException w:name="List Table 6 Colorful Accent 2" w:uiPriority="51"/>
+    <w:lsdException w:name="List Table 7 Colorful Accent 2" w:uiPriority="52"/>
+    <w:lsdException w:name="List Table 1 Light Accent 3" w:uiPriority="46"/>
+    <w:lsdException w:name="List Table 2 Accent 3" w:uiPriority="47"/>
+    <w:lsdException w:name="List Table 3 Accent 3" w:uiPriority="48"/>
+    <w:lsdException w:name="List Table 4 Accent 3" w:uiPriority="49"/>
+    <w:lsdException w:name="List Table 5 Dark Accent 3" w:uiPriority="50"/>
+    <w:lsdException w:name="List Table 6 Colorful Accent 3" w:uiPriority="51"/>
+    <w:lsdException w:name="List Table 7 Colorful Accent 3" w:uiPriority="52"/>
+    <w:lsdException w:name="List Table 1 Light Accent 4" w:uiPriority="46"/>
+    <w:lsdException w:name="List Table 2 Accent 4" w:uiPriority="47"/>
+    <w:lsdException w:name="List Table 3 Accent 4" w:uiPriority="48"/>
+    <w:lsdException w:name="List Table 4 Accent 4" w:uiPriority="49"/>
+    <w:lsdException w:name="List Table 5 Dark Accent 4" w:uiPriority="50"/>
+    <w:lsdException w:name="List Table 6 Colorful Accent 4" w:uiPriority="51"/>
+    <w:lsdException w:name="List Table 7 Colorful Accent 4" w:uiPriority="52"/>
+    <w:lsdException w:name="List Table 1 Light Accent 5" w:uiPriority="46"/>
+    <w:lsdException w:name="List Table 2 Accent 5" w:uiPriority="47"/>
+    <w:lsdException w:name="List Table 3 Accent 5" w:uiPriority="48"/>
+    <w:lsdException w:name="List Table 4 Accent 5" w:uiPriority="49"/>
+    <w:lsdException w:name="List Table 5 Dark Accent 5" w:uiPriority="50"/>
+    <w:lsdException w:name="List Table 6 Colorful Accent 5" w:uiPriority="51"/>
+    <w:lsdException w:name="List Table 7 Colorful Accent 5" w:uiPriority="52"/>
+    <w:lsdException w:name="List Table 1 Light Accent 6" w:uiPriority="46"/>
+    <w:lsdException w:name="List Table 2 Accent 6" w:uiPriority="47"/>
+    <w:lsdException w:name="List Table 3 Accent 6" w:uiPriority="48"/>
+    <w:lsdException w:name="List Table 4 Accent 6" w:uiPriority="49"/>
+    <w:lsdException w:name="List Table 5 Dark Accent 6" w:uiPriority="50"/>
+    <w:lsdException w:name="List Table 6 Colorful Accent 6" w:uiPriority="51"/>
+    <w:lsdException w:name="List Table 7 Colorful Accent 6" w:uiPriority="52"/>
+    <w:lsdException w:name="Mention" w:semiHidden="1" w:unhideWhenUsed="1"/>
+    <w:lsdException w:name="Smart Hyperlink" w:semiHidden="1" w:unhideWhenUsed="1"/>
+    <w:lsdException w:name="Hashtag" w:semiHidden="1" w:unhideWhenUsed="1"/>
   </w:latentStyles>
   <w:style w:type="paragraph" w:default="1" w:styleId="Normal">
     <w:name w:val="Normal"/>
     <w:qFormat/>
   </w:style>
-  <w:style w:type="paragraph" w:styleId="Ttulo1">
+  <w:style w:type="paragraph" w:styleId="Heading1">
     <w:name w:val="heading 1"/>
     <w:basedOn w:val="Normal"/>
     <w:next w:val="Normal"/>
-    <w:link w:val="Ttulo1Car"/>
+    <w:link w:val="Heading1Char"/>
     <w:uiPriority w:val="9"/>
     <w:qFormat/>
     <w:rsid w:val="00855924"/>
@@ -3188,11 +4237,11 @@
       <w:szCs w:val="32"/>
     </w:rPr>
   </w:style>
-  <w:style w:type="paragraph" w:styleId="Ttulo2">
+  <w:style w:type="paragraph" w:styleId="Heading2">
     <w:name w:val="heading 2"/>
     <w:basedOn w:val="Normal"/>
     <w:next w:val="Normal"/>
-    <w:link w:val="Ttulo2Car"/>
+    <w:link w:val="Heading2Char"/>
     <w:uiPriority w:val="9"/>
     <w:unhideWhenUsed/>
     <w:qFormat/>
@@ -3210,11 +4259,11 @@
       <w:szCs w:val="26"/>
     </w:rPr>
   </w:style>
-  <w:style w:type="paragraph" w:styleId="Ttulo3">
+  <w:style w:type="paragraph" w:styleId="Heading3">
     <w:name w:val="heading 3"/>
     <w:basedOn w:val="Normal"/>
     <w:next w:val="Normal"/>
-    <w:link w:val="Ttulo3Car"/>
+    <w:link w:val="Heading3Char"/>
     <w:uiPriority w:val="9"/>
     <w:unhideWhenUsed/>
     <w:qFormat/>
@@ -3232,13 +4281,35 @@
       <w:szCs w:val="24"/>
     </w:rPr>
   </w:style>
-  <w:style w:type="character" w:default="1" w:styleId="Fuentedeprrafopredeter">
+  <w:style w:type="paragraph" w:styleId="Heading4">
+    <w:name w:val="heading 4"/>
+    <w:basedOn w:val="Normal"/>
+    <w:next w:val="Normal"/>
+    <w:link w:val="Heading4Char"/>
+    <w:uiPriority w:val="9"/>
+    <w:unhideWhenUsed/>
+    <w:qFormat/>
+    <w:rsid w:val="00F12D2A"/>
+    <w:pPr>
+      <w:keepNext/>
+      <w:keepLines/>
+      <w:spacing w:before="40" w:after="0"/>
+      <w:outlineLvl w:val="3"/>
+    </w:pPr>
+    <w:rPr>
+      <w:rFonts w:asciiTheme="majorHAnsi" w:eastAsiaTheme="majorEastAsia" w:hAnsiTheme="majorHAnsi" w:cstheme="majorBidi"/>
+      <w:i/>
+      <w:iCs/>
+      <w:color w:val="2E74B5" w:themeColor="accent1" w:themeShade="BF"/>
+    </w:rPr>
+  </w:style>
+  <w:style w:type="character" w:default="1" w:styleId="DefaultParagraphFont">
     <w:name w:val="Default Paragraph Font"/>
     <w:uiPriority w:val="1"/>
     <w:semiHidden/>
     <w:unhideWhenUsed/>
   </w:style>
-  <w:style w:type="table" w:default="1" w:styleId="Tablanormal">
+  <w:style w:type="table" w:default="1" w:styleId="TableNormal">
     <w:name w:val="Normal Table"/>
     <w:uiPriority w:val="99"/>
     <w:semiHidden/>
@@ -3253,16 +4324,16 @@
       </w:tblCellMar>
     </w:tblPr>
   </w:style>
-  <w:style w:type="numbering" w:default="1" w:styleId="Sinlista">
+  <w:style w:type="numbering" w:default="1" w:styleId="NoList">
     <w:name w:val="No List"/>
     <w:uiPriority w:val="99"/>
     <w:semiHidden/>
     <w:unhideWhenUsed/>
   </w:style>
-  <w:style w:type="character" w:customStyle="1" w:styleId="Ttulo1Car">
-    <w:name w:val="Título 1 Car"/>
-    <w:basedOn w:val="Fuentedeprrafopredeter"/>
-    <w:link w:val="Ttulo1"/>
+  <w:style w:type="character" w:customStyle="1" w:styleId="Heading1Char">
+    <w:name w:val="Heading 1 Char"/>
+    <w:basedOn w:val="DefaultParagraphFont"/>
+    <w:link w:val="Heading1"/>
     <w:uiPriority w:val="9"/>
     <w:rsid w:val="00855924"/>
     <w:rPr>
@@ -3272,10 +4343,10 @@
       <w:szCs w:val="32"/>
     </w:rPr>
   </w:style>
-  <w:style w:type="character" w:customStyle="1" w:styleId="Ttulo2Car">
-    <w:name w:val="Título 2 Car"/>
-    <w:basedOn w:val="Fuentedeprrafopredeter"/>
-    <w:link w:val="Ttulo2"/>
+  <w:style w:type="character" w:customStyle="1" w:styleId="Heading2Char">
+    <w:name w:val="Heading 2 Char"/>
+    <w:basedOn w:val="DefaultParagraphFont"/>
+    <w:link w:val="Heading2"/>
     <w:uiPriority w:val="9"/>
     <w:rsid w:val="00855924"/>
     <w:rPr>
@@ -3285,10 +4356,10 @@
       <w:szCs w:val="26"/>
     </w:rPr>
   </w:style>
-  <w:style w:type="paragraph" w:styleId="Encabezado">
+  <w:style w:type="paragraph" w:styleId="Header">
     <w:name w:val="header"/>
     <w:basedOn w:val="Normal"/>
-    <w:link w:val="EncabezadoCar"/>
+    <w:link w:val="HeaderChar"/>
     <w:uiPriority w:val="99"/>
     <w:unhideWhenUsed/>
     <w:rsid w:val="00611E87"/>
@@ -3300,17 +4371,17 @@
       <w:spacing w:after="0" w:line="240" w:lineRule="auto"/>
     </w:pPr>
   </w:style>
-  <w:style w:type="character" w:customStyle="1" w:styleId="EncabezadoCar">
-    <w:name w:val="Encabezado Car"/>
-    <w:basedOn w:val="Fuentedeprrafopredeter"/>
-    <w:link w:val="Encabezado"/>
+  <w:style w:type="character" w:customStyle="1" w:styleId="HeaderChar">
+    <w:name w:val="Header Char"/>
+    <w:basedOn w:val="DefaultParagraphFont"/>
+    <w:link w:val="Header"/>
     <w:uiPriority w:val="99"/>
     <w:rsid w:val="00611E87"/>
   </w:style>
-  <w:style w:type="paragraph" w:styleId="Piedepgina">
+  <w:style w:type="paragraph" w:styleId="Footer">
     <w:name w:val="footer"/>
     <w:basedOn w:val="Normal"/>
-    <w:link w:val="PiedepginaCar"/>
+    <w:link w:val="FooterChar"/>
     <w:uiPriority w:val="99"/>
     <w:unhideWhenUsed/>
     <w:rsid w:val="00611E87"/>
@@ -3322,16 +4393,16 @@
       <w:spacing w:after="0" w:line="240" w:lineRule="auto"/>
     </w:pPr>
   </w:style>
-  <w:style w:type="character" w:customStyle="1" w:styleId="PiedepginaCar">
-    <w:name w:val="Pie de página Car"/>
-    <w:basedOn w:val="Fuentedeprrafopredeter"/>
-    <w:link w:val="Piedepgina"/>
+  <w:style w:type="character" w:customStyle="1" w:styleId="FooterChar">
+    <w:name w:val="Footer Char"/>
+    <w:basedOn w:val="DefaultParagraphFont"/>
+    <w:link w:val="Footer"/>
     <w:uiPriority w:val="99"/>
     <w:rsid w:val="00611E87"/>
   </w:style>
   <w:style w:type="character" w:customStyle="1" w:styleId="Textodemarcadordeposicin">
     <w:name w:val="Texto de marcador de posición"/>
-    <w:basedOn w:val="Fuentedeprrafopredeter"/>
+    <w:basedOn w:val="DefaultParagraphFont"/>
     <w:uiPriority w:val="99"/>
     <w:semiHidden/>
     <w:rsid w:val="00D16623"/>
@@ -3339,10 +4410,10 @@
       <w:color w:val="808080"/>
     </w:rPr>
   </w:style>
-  <w:style w:type="paragraph" w:styleId="Textodeglobo">
+  <w:style w:type="paragraph" w:styleId="BalloonText">
     <w:name w:val="Balloon Text"/>
     <w:basedOn w:val="Normal"/>
-    <w:link w:val="TextodegloboCar"/>
+    <w:link w:val="BalloonTextChar"/>
     <w:uiPriority w:val="99"/>
     <w:semiHidden/>
     <w:unhideWhenUsed/>
@@ -3356,10 +4427,10 @@
       <w:szCs w:val="16"/>
     </w:rPr>
   </w:style>
-  <w:style w:type="character" w:customStyle="1" w:styleId="TextodegloboCar">
-    <w:name w:val="Texto de globo Car"/>
-    <w:basedOn w:val="Fuentedeprrafopredeter"/>
-    <w:link w:val="Textodeglobo"/>
+  <w:style w:type="character" w:customStyle="1" w:styleId="BalloonTextChar">
+    <w:name w:val="Balloon Text Char"/>
+    <w:basedOn w:val="DefaultParagraphFont"/>
+    <w:link w:val="BalloonText"/>
     <w:uiPriority w:val="99"/>
     <w:semiHidden/>
     <w:rsid w:val="00417431"/>
@@ -3369,9 +4440,9 @@
       <w:szCs w:val="16"/>
     </w:rPr>
   </w:style>
-  <w:style w:type="character" w:styleId="Refdecomentario">
+  <w:style w:type="character" w:styleId="CommentReference">
     <w:name w:val="annotation reference"/>
-    <w:basedOn w:val="Fuentedeprrafopredeter"/>
+    <w:basedOn w:val="DefaultParagraphFont"/>
     <w:uiPriority w:val="99"/>
     <w:semiHidden/>
     <w:unhideWhenUsed/>
@@ -3381,10 +4452,10 @@
       <w:szCs w:val="16"/>
     </w:rPr>
   </w:style>
-  <w:style w:type="paragraph" w:styleId="Textocomentario">
+  <w:style w:type="paragraph" w:styleId="CommentText">
     <w:name w:val="annotation text"/>
     <w:basedOn w:val="Normal"/>
-    <w:link w:val="TextocomentarioCar"/>
+    <w:link w:val="CommentTextChar"/>
     <w:uiPriority w:val="99"/>
     <w:semiHidden/>
     <w:unhideWhenUsed/>
@@ -3397,10 +4468,10 @@
       <w:szCs w:val="20"/>
     </w:rPr>
   </w:style>
-  <w:style w:type="character" w:customStyle="1" w:styleId="TextocomentarioCar">
-    <w:name w:val="Texto comentario Car"/>
-    <w:basedOn w:val="Fuentedeprrafopredeter"/>
-    <w:link w:val="Textocomentario"/>
+  <w:style w:type="character" w:customStyle="1" w:styleId="CommentTextChar">
+    <w:name w:val="Comment Text Char"/>
+    <w:basedOn w:val="DefaultParagraphFont"/>
+    <w:link w:val="CommentText"/>
     <w:uiPriority w:val="99"/>
     <w:semiHidden/>
     <w:rsid w:val="00417431"/>
@@ -3409,11 +4480,11 @@
       <w:szCs w:val="20"/>
     </w:rPr>
   </w:style>
-  <w:style w:type="paragraph" w:styleId="Asuntodelcomentario">
+  <w:style w:type="paragraph" w:styleId="CommentSubject">
     <w:name w:val="annotation subject"/>
-    <w:basedOn w:val="Textocomentario"/>
-    <w:next w:val="Textocomentario"/>
-    <w:link w:val="AsuntodelcomentarioCar"/>
+    <w:basedOn w:val="CommentText"/>
+    <w:next w:val="CommentText"/>
+    <w:link w:val="CommentSubjectChar"/>
     <w:uiPriority w:val="99"/>
     <w:semiHidden/>
     <w:unhideWhenUsed/>
@@ -3423,10 +4494,10 @@
       <w:bCs/>
     </w:rPr>
   </w:style>
-  <w:style w:type="character" w:customStyle="1" w:styleId="AsuntodelcomentarioCar">
-    <w:name w:val="Asunto del comentario Car"/>
-    <w:basedOn w:val="TextocomentarioCar"/>
-    <w:link w:val="Asuntodelcomentario"/>
+  <w:style w:type="character" w:customStyle="1" w:styleId="CommentSubjectChar">
+    <w:name w:val="Comment Subject Char"/>
+    <w:basedOn w:val="CommentTextChar"/>
+    <w:link w:val="CommentSubject"/>
     <w:uiPriority w:val="99"/>
     <w:semiHidden/>
     <w:rsid w:val="00417431"/>
@@ -3437,10 +4508,10 @@
       <w:szCs w:val="20"/>
     </w:rPr>
   </w:style>
-  <w:style w:type="character" w:customStyle="1" w:styleId="Ttulo3Car">
-    <w:name w:val="Título 3 Car"/>
-    <w:basedOn w:val="Fuentedeprrafopredeter"/>
-    <w:link w:val="Ttulo3"/>
+  <w:style w:type="character" w:customStyle="1" w:styleId="Heading3Char">
+    <w:name w:val="Heading 3 Char"/>
+    <w:basedOn w:val="DefaultParagraphFont"/>
+    <w:link w:val="Heading3"/>
     <w:uiPriority w:val="9"/>
     <w:rsid w:val="00BF3DC1"/>
     <w:rPr>
@@ -3450,7 +4521,7 @@
       <w:szCs w:val="24"/>
     </w:rPr>
   </w:style>
-  <w:style w:type="paragraph" w:styleId="Prrafodelista">
+  <w:style w:type="paragraph" w:styleId="ListParagraph">
     <w:name w:val="List Paragraph"/>
     <w:basedOn w:val="Normal"/>
     <w:uiPriority w:val="34"/>
@@ -3461,468 +4532,24 @@
       <w:contextualSpacing/>
     </w:pPr>
   </w:style>
-</w:styles>
-</file>
-
-<file path=word/stylesWithEffects.xml><?xml version="1.0" encoding="utf-8"?>
-<w:styles xmlns:wpc="http://schemas.microsoft.com/office/word/2010/wordprocessingCanvas" xmlns:mc="http://schemas.openxmlformats.org/markup-compatibility/2006" xmlns:o="urn:schemas-microsoft-com:office:office" xmlns:r="http://schemas.openxmlformats.org/officeDocument/2006/relationships" xmlns:m="http://schemas.openxmlformats.org/officeDocument/2006/math" xmlns:v="urn:schemas-microsoft-com:vml" xmlns:wp14="http://schemas.microsoft.com/office/word/2010/wordprocessingDrawing" xmlns:wp="http://schemas.openxmlformats.org/drawingml/2006/wordprocessingDrawing" xmlns:w10="urn:schemas-microsoft-com:office:word" xmlns:w="http://schemas.openxmlformats.org/wordprocessingml/2006/main" xmlns:w14="http://schemas.microsoft.com/office/word/2010/wordml" xmlns:wpg="http://schemas.microsoft.com/office/word/2010/wordprocessingGroup" xmlns:wpi="http://schemas.microsoft.com/office/word/2010/wordprocessingInk" xmlns:wne="http://schemas.microsoft.com/office/word/2006/wordml" xmlns:wps="http://schemas.microsoft.com/office/word/2010/wordprocessingShape" mc:Ignorable="w14 wp14">
-  <w:docDefaults>
-    <w:rPrDefault>
-      <w:rPr>
-        <w:rFonts w:asciiTheme="minorHAnsi" w:eastAsiaTheme="minorHAnsi" w:hAnsiTheme="minorHAnsi" w:cstheme="minorBidi"/>
-        <w:sz w:val="22"/>
-        <w:szCs w:val="22"/>
-        <w:lang w:val="es-AR" w:eastAsia="en-US" w:bidi="ar-SA"/>
-      </w:rPr>
-    </w:rPrDefault>
-    <w:pPrDefault>
-      <w:pPr>
-        <w:spacing w:after="160" w:line="259" w:lineRule="auto"/>
-      </w:pPr>
-    </w:pPrDefault>
-  </w:docDefaults>
-  <w:latentStyles w:defLockedState="0" w:defUIPriority="99" w:defSemiHidden="1" w:defUnhideWhenUsed="1" w:defQFormat="0" w:count="267">
-    <w:lsdException w:name="Normal" w:semiHidden="0" w:uiPriority="0" w:unhideWhenUsed="0" w:qFormat="1"/>
-    <w:lsdException w:name="heading 1" w:semiHidden="0" w:uiPriority="9" w:unhideWhenUsed="0" w:qFormat="1"/>
-    <w:lsdException w:name="heading 2" w:uiPriority="9" w:qFormat="1"/>
-    <w:lsdException w:name="heading 3" w:uiPriority="9" w:qFormat="1"/>
-    <w:lsdException w:name="heading 4" w:uiPriority="9" w:qFormat="1"/>
-    <w:lsdException w:name="heading 5" w:uiPriority="9" w:qFormat="1"/>
-    <w:lsdException w:name="heading 6" w:uiPriority="9" w:qFormat="1"/>
-    <w:lsdException w:name="heading 7" w:uiPriority="9" w:qFormat="1"/>
-    <w:lsdException w:name="heading 8" w:uiPriority="9" w:qFormat="1"/>
-    <w:lsdException w:name="heading 9" w:uiPriority="9" w:qFormat="1"/>
-    <w:lsdException w:name="toc 1" w:uiPriority="39"/>
-    <w:lsdException w:name="toc 2" w:uiPriority="39"/>
-    <w:lsdException w:name="toc 3" w:uiPriority="39"/>
-    <w:lsdException w:name="toc 4" w:uiPriority="39"/>
-    <w:lsdException w:name="toc 5" w:uiPriority="39"/>
-    <w:lsdException w:name="toc 6" w:uiPriority="39"/>
-    <w:lsdException w:name="toc 7" w:uiPriority="39"/>
-    <w:lsdException w:name="toc 8" w:uiPriority="39"/>
-    <w:lsdException w:name="toc 9" w:uiPriority="39"/>
-    <w:lsdException w:name="caption" w:uiPriority="35" w:qFormat="1"/>
-    <w:lsdException w:name="Title" w:semiHidden="0" w:uiPriority="10" w:unhideWhenUsed="0" w:qFormat="1"/>
-    <w:lsdException w:name="Default Paragraph Font" w:uiPriority="1"/>
-    <w:lsdException w:name="Subtitle" w:semiHidden="0" w:uiPriority="11" w:unhideWhenUsed="0" w:qFormat="1"/>
-    <w:lsdException w:name="Strong" w:semiHidden="0" w:uiPriority="22" w:unhideWhenUsed="0" w:qFormat="1"/>
-    <w:lsdException w:name="Emphasis" w:semiHidden="0" w:uiPriority="20" w:unhideWhenUsed="0" w:qFormat="1"/>
-    <w:lsdException w:name="Table Grid" w:uiPriority="39"/>
-    <w:lsdException w:name="Placeholder Text" w:unhideWhenUsed="0"/>
-    <w:lsdException w:name="No Spacing" w:semiHidden="0" w:uiPriority="1" w:unhideWhenUsed="0" w:qFormat="1"/>
-    <w:lsdException w:name="Light Shading" w:semiHidden="0" w:uiPriority="60" w:unhideWhenUsed="0"/>
-    <w:lsdException w:name="Light List" w:semiHidden="0" w:uiPriority="61" w:unhideWhenUsed="0"/>
-    <w:lsdException w:name="Light Grid" w:semiHidden="0" w:uiPriority="62" w:unhideWhenUsed="0"/>
-    <w:lsdException w:name="Medium Shading 1" w:semiHidden="0" w:uiPriority="63" w:unhideWhenUsed="0"/>
-    <w:lsdException w:name="Medium Shading 2" w:semiHidden="0" w:uiPriority="64" w:unhideWhenUsed="0"/>
-    <w:lsdException w:name="Medium List 1" w:semiHidden="0" w:uiPriority="65" w:unhideWhenUsed="0"/>
-    <w:lsdException w:name="Medium List 2" w:semiHidden="0" w:uiPriority="66" w:unhideWhenUsed="0"/>
-    <w:lsdException w:name="Medium Grid 1" w:semiHidden="0" w:uiPriority="67" w:unhideWhenUsed="0"/>
-    <w:lsdException w:name="Medium Grid 2" w:semiHidden="0" w:uiPriority="68" w:unhideWhenUsed="0"/>
-    <w:lsdException w:name="Medium Grid 3" w:semiHidden="0" w:uiPriority="69" w:unhideWhenUsed="0"/>
-    <w:lsdException w:name="Dark List" w:semiHidden="0" w:uiPriority="70" w:unhideWhenUsed="0"/>
-    <w:lsdException w:name="Colorful Shading" w:semiHidden="0" w:uiPriority="71" w:unhideWhenUsed="0"/>
-    <w:lsdException w:name="Colorful List" w:semiHidden="0" w:uiPriority="72" w:unhideWhenUsed="0"/>
-    <w:lsdException w:name="Colorful Grid" w:semiHidden="0" w:uiPriority="73" w:unhideWhenUsed="0"/>
-    <w:lsdException w:name="Light Shading Accent 1" w:semiHidden="0" w:uiPriority="60" w:unhideWhenUsed="0"/>
-    <w:lsdException w:name="Light List Accent 1" w:semiHidden="0" w:uiPriority="61" w:unhideWhenUsed="0"/>
-    <w:lsdException w:name="Light Grid Accent 1" w:semiHidden="0" w:uiPriority="62" w:unhideWhenUsed="0"/>
-    <w:lsdException w:name="Medium Shading 1 Accent 1" w:semiHidden="0" w:uiPriority="63" w:unhideWhenUsed="0"/>
-    <w:lsdException w:name="Medium Shading 2 Accent 1" w:semiHidden="0" w:uiPriority="64" w:unhideWhenUsed="0"/>
-    <w:lsdException w:name="Medium List 1 Accent 1" w:semiHidden="0" w:uiPriority="65" w:unhideWhenUsed="0"/>
-    <w:lsdException w:name="Revision" w:unhideWhenUsed="0"/>
-    <w:lsdException w:name="List Paragraph" w:semiHidden="0" w:uiPriority="34" w:unhideWhenUsed="0" w:qFormat="1"/>
-    <w:lsdException w:name="Quote" w:semiHidden="0" w:uiPriority="29" w:unhideWhenUsed="0" w:qFormat="1"/>
-    <w:lsdException w:name="Intense Quote" w:semiHidden="0" w:uiPriority="30" w:unhideWhenUsed="0" w:qFormat="1"/>
-    <w:lsdException w:name="Medium List 2 Accent 1" w:semiHidden="0" w:uiPriority="66" w:unhideWhenUsed="0"/>
-    <w:lsdException w:name="Medium Grid 1 Accent 1" w:semiHidden="0" w:uiPriority="67" w:unhideWhenUsed="0"/>
-    <w:lsdException w:name="Medium Grid 2 Accent 1" w:semiHidden="0" w:uiPriority="68" w:unhideWhenUsed="0"/>
-    <w:lsdException w:name="Medium Grid 3 Accent 1" w:semiHidden="0" w:uiPriority="69" w:unhideWhenUsed="0"/>
-    <w:lsdException w:name="Dark List Accent 1" w:semiHidden="0" w:uiPriority="70" w:unhideWhenUsed="0"/>
-    <w:lsdException w:name="Colorful Shading Accent 1" w:semiHidden="0" w:uiPriority="71" w:unhideWhenUsed="0"/>
-    <w:lsdException w:name="Colorful List Accent 1" w:semiHidden="0" w:uiPriority="72" w:unhideWhenUsed="0"/>
-    <w:lsdException w:name="Colorful Grid Accent 1" w:semiHidden="0" w:uiPriority="73" w:unhideWhenUsed="0"/>
-    <w:lsdException w:name="Light Shading Accent 2" w:semiHidden="0" w:uiPriority="60" w:unhideWhenUsed="0"/>
-    <w:lsdException w:name="Light List Accent 2" w:semiHidden="0" w:uiPriority="61" w:unhideWhenUsed="0"/>
-    <w:lsdException w:name="Light Grid Accent 2" w:semiHidden="0" w:uiPriority="62" w:unhideWhenUsed="0"/>
-    <w:lsdException w:name="Medium Shading 1 Accent 2" w:semiHidden="0" w:uiPriority="63" w:unhideWhenUsed="0"/>
-    <w:lsdException w:name="Medium Shading 2 Accent 2" w:semiHidden="0" w:uiPriority="64" w:unhideWhenUsed="0"/>
-    <w:lsdException w:name="Medium List 1 Accent 2" w:semiHidden="0" w:uiPriority="65" w:unhideWhenUsed="0"/>
-    <w:lsdException w:name="Medium List 2 Accent 2" w:semiHidden="0" w:uiPriority="66" w:unhideWhenUsed="0"/>
-    <w:lsdException w:name="Medium Grid 1 Accent 2" w:semiHidden="0" w:uiPriority="67" w:unhideWhenUsed="0"/>
-    <w:lsdException w:name="Medium Grid 2 Accent 2" w:semiHidden="0" w:uiPriority="68" w:unhideWhenUsed="0"/>
-    <w:lsdException w:name="Medium Grid 3 Accent 2" w:semiHidden="0" w:uiPriority="69" w:unhideWhenUsed="0"/>
-    <w:lsdException w:name="Dark List Accent 2" w:semiHidden="0" w:uiPriority="70" w:unhideWhenUsed="0"/>
-    <w:lsdException w:name="Colorful Shading Accent 2" w:semiHidden="0" w:uiPriority="71" w:unhideWhenUsed="0"/>
-    <w:lsdException w:name="Colorful List Accent 2" w:semiHidden="0" w:uiPriority="72" w:unhideWhenUsed="0"/>
-    <w:lsdException w:name="Colorful Grid Accent 2" w:semiHidden="0" w:uiPriority="73" w:unhideWhenUsed="0"/>
-    <w:lsdException w:name="Light Shading Accent 3" w:semiHidden="0" w:uiPriority="60" w:unhideWhenUsed="0"/>
-    <w:lsdException w:name="Light List Accent 3" w:semiHidden="0" w:uiPriority="61" w:unhideWhenUsed="0"/>
-    <w:lsdException w:name="Light Grid Accent 3" w:semiHidden="0" w:uiPriority="62" w:unhideWhenUsed="0"/>
-    <w:lsdException w:name="Medium Shading 1 Accent 3" w:semiHidden="0" w:uiPriority="63" w:unhideWhenUsed="0"/>
-    <w:lsdException w:name="Medium Shading 2 Accent 3" w:semiHidden="0" w:uiPriority="64" w:unhideWhenUsed="0"/>
-    <w:lsdException w:name="Medium List 1 Accent 3" w:semiHidden="0" w:uiPriority="65" w:unhideWhenUsed="0"/>
-    <w:lsdException w:name="Medium List 2 Accent 3" w:semiHidden="0" w:uiPriority="66" w:unhideWhenUsed="0"/>
-    <w:lsdException w:name="Medium Grid 1 Accent 3" w:semiHidden="0" w:uiPriority="67" w:unhideWhenUsed="0"/>
-    <w:lsdException w:name="Medium Grid 2 Accent 3" w:semiHidden="0" w:uiPriority="68" w:unhideWhenUsed="0"/>
-    <w:lsdException w:name="Medium Grid 3 Accent 3" w:semiHidden="0" w:uiPriority="69" w:unhideWhenUsed="0"/>
-    <w:lsdException w:name="Dark List Accent 3" w:semiHidden="0" w:uiPriority="70" w:unhideWhenUsed="0"/>
-    <w:lsdException w:name="Colorful Shading Accent 3" w:semiHidden="0" w:uiPriority="71" w:unhideWhenUsed="0"/>
-    <w:lsdException w:name="Colorful List Accent 3" w:semiHidden="0" w:uiPriority="72" w:unhideWhenUsed="0"/>
-    <w:lsdException w:name="Colorful Grid Accent 3" w:semiHidden="0" w:uiPriority="73" w:unhideWhenUsed="0"/>
-    <w:lsdException w:name="Light Shading Accent 4" w:semiHidden="0" w:uiPriority="60" w:unhideWhenUsed="0"/>
-    <w:lsdException w:name="Light List Accent 4" w:semiHidden="0" w:uiPriority="61" w:unhideWhenUsed="0"/>
-    <w:lsdException w:name="Light Grid Accent 4" w:semiHidden="0" w:uiPriority="62" w:unhideWhenUsed="0"/>
-    <w:lsdException w:name="Medium Shading 1 Accent 4" w:semiHidden="0" w:uiPriority="63" w:unhideWhenUsed="0"/>
-    <w:lsdException w:name="Medium Shading 2 Accent 4" w:semiHidden="0" w:uiPriority="64" w:unhideWhenUsed="0"/>
-    <w:lsdException w:name="Medium List 1 Accent 4" w:semiHidden="0" w:uiPriority="65" w:unhideWhenUsed="0"/>
-    <w:lsdException w:name="Medium List 2 Accent 4" w:semiHidden="0" w:uiPriority="66" w:unhideWhenUsed="0"/>
-    <w:lsdException w:name="Medium Grid 1 Accent 4" w:semiHidden="0" w:uiPriority="67" w:unhideWhenUsed="0"/>
-    <w:lsdException w:name="Medium Grid 2 Accent 4" w:semiHidden="0" w:uiPriority="68" w:unhideWhenUsed="0"/>
-    <w:lsdException w:name="Medium Grid 3 Accent 4" w:semiHidden="0" w:uiPriority="69" w:unhideWhenUsed="0"/>
-    <w:lsdException w:name="Dark List Accent 4" w:semiHidden="0" w:uiPriority="70" w:unhideWhenUsed="0"/>
-    <w:lsdException w:name="Colorful Shading Accent 4" w:semiHidden="0" w:uiPriority="71" w:unhideWhenUsed="0"/>
-    <w:lsdException w:name="Colorful List Accent 4" w:semiHidden="0" w:uiPriority="72" w:unhideWhenUsed="0"/>
-    <w:lsdException w:name="Colorful Grid Accent 4" w:semiHidden="0" w:uiPriority="73" w:unhideWhenUsed="0"/>
-    <w:lsdException w:name="Light Shading Accent 5" w:semiHidden="0" w:uiPriority="60" w:unhideWhenUsed="0"/>
-    <w:lsdException w:name="Light List Accent 5" w:semiHidden="0" w:uiPriority="61" w:unhideWhenUsed="0"/>
-    <w:lsdException w:name="Light Grid Accent 5" w:semiHidden="0" w:uiPriority="62" w:unhideWhenUsed="0"/>
-    <w:lsdException w:name="Medium Shading 1 Accent 5" w:semiHidden="0" w:uiPriority="63" w:unhideWhenUsed="0"/>
-    <w:lsdException w:name="Medium Shading 2 Accent 5" w:semiHidden="0" w:uiPriority="64" w:unhideWhenUsed="0"/>
-    <w:lsdException w:name="Medium List 1 Accent 5" w:semiHidden="0" w:uiPriority="65" w:unhideWhenUsed="0"/>
-    <w:lsdException w:name="Medium List 2 Accent 5" w:semiHidden="0" w:uiPriority="66" w:unhideWhenUsed="0"/>
-    <w:lsdException w:name="Medium Grid 1 Accent 5" w:semiHidden="0" w:uiPriority="67" w:unhideWhenUsed="0"/>
-    <w:lsdException w:name="Medium Grid 2 Accent 5" w:semiHidden="0" w:uiPriority="68" w:unhideWhenUsed="0"/>
-    <w:lsdException w:name="Medium Grid 3 Accent 5" w:semiHidden="0" w:uiPriority="69" w:unhideWhenUsed="0"/>
-    <w:lsdException w:name="Dark List Accent 5" w:semiHidden="0" w:uiPriority="70" w:unhideWhenUsed="0"/>
-    <w:lsdException w:name="Colorful Shading Accent 5" w:semiHidden="0" w:uiPriority="71" w:unhideWhenUsed="0"/>
-    <w:lsdException w:name="Colorful List Accent 5" w:semiHidden="0" w:uiPriority="72" w:unhideWhenUsed="0"/>
-    <w:lsdException w:name="Colorful Grid Accent 5" w:semiHidden="0" w:uiPriority="73" w:unhideWhenUsed="0"/>
-    <w:lsdException w:name="Light Shading Accent 6" w:semiHidden="0" w:uiPriority="60" w:unhideWhenUsed="0"/>
-    <w:lsdException w:name="Light List Accent 6" w:semiHidden="0" w:uiPriority="61" w:unhideWhenUsed="0"/>
-    <w:lsdException w:name="Light Grid Accent 6" w:semiHidden="0" w:uiPriority="62" w:unhideWhenUsed="0"/>
-    <w:lsdException w:name="Medium Shading 1 Accent 6" w:semiHidden="0" w:uiPriority="63" w:unhideWhenUsed="0"/>
-    <w:lsdException w:name="Medium Shading 2 Accent 6" w:semiHidden="0" w:uiPriority="64" w:unhideWhenUsed="0"/>
-    <w:lsdException w:name="Medium List 1 Accent 6" w:semiHidden="0" w:uiPriority="65" w:unhideWhenUsed="0"/>
-    <w:lsdException w:name="Medium List 2 Accent 6" w:semiHidden="0" w:uiPriority="66" w:unhideWhenUsed="0"/>
-    <w:lsdException w:name="Medium Grid 1 Accent 6" w:semiHidden="0" w:uiPriority="67" w:unhideWhenUsed="0"/>
-    <w:lsdException w:name="Medium Grid 2 Accent 6" w:semiHidden="0" w:uiPriority="68" w:unhideWhenUsed="0"/>
-    <w:lsdException w:name="Medium Grid 3 Accent 6" w:semiHidden="0" w:uiPriority="69" w:unhideWhenUsed="0"/>
-    <w:lsdException w:name="Dark List Accent 6" w:semiHidden="0" w:uiPriority="70" w:unhideWhenUsed="0"/>
-    <w:lsdException w:name="Colorful Shading Accent 6" w:semiHidden="0" w:uiPriority="71" w:unhideWhenUsed="0"/>
-    <w:lsdException w:name="Colorful List Accent 6" w:semiHidden="0" w:uiPriority="72" w:unhideWhenUsed="0"/>
-    <w:lsdException w:name="Colorful Grid Accent 6" w:semiHidden="0" w:uiPriority="73" w:unhideWhenUsed="0"/>
-    <w:lsdException w:name="Subtle Emphasis" w:semiHidden="0" w:uiPriority="19" w:unhideWhenUsed="0" w:qFormat="1"/>
-    <w:lsdException w:name="Intense Emphasis" w:semiHidden="0" w:uiPriority="21" w:unhideWhenUsed="0" w:qFormat="1"/>
-    <w:lsdException w:name="Subtle Reference" w:semiHidden="0" w:uiPriority="31" w:unhideWhenUsed="0" w:qFormat="1"/>
-    <w:lsdException w:name="Intense Reference" w:semiHidden="0" w:uiPriority="32" w:unhideWhenUsed="0" w:qFormat="1"/>
-    <w:lsdException w:name="Book Title" w:semiHidden="0" w:uiPriority="33" w:unhideWhenUsed="0" w:qFormat="1"/>
-    <w:lsdException w:name="Bibliography" w:uiPriority="37"/>
-    <w:lsdException w:name="TOC Heading" w:uiPriority="39" w:qFormat="1"/>
-  </w:latentStyles>
-  <w:style w:type="paragraph" w:default="1" w:styleId="Normal">
-    <w:name w:val="Normal"/>
-    <w:qFormat/>
-  </w:style>
-  <w:style w:type="paragraph" w:styleId="Ttulo1">
-    <w:name w:val="heading 1"/>
-    <w:basedOn w:val="Normal"/>
-    <w:next w:val="Normal"/>
-    <w:link w:val="Ttulo1Car"/>
+  <w:style w:type="character" w:customStyle="1" w:styleId="Heading4Char">
+    <w:name w:val="Heading 4 Char"/>
+    <w:basedOn w:val="DefaultParagraphFont"/>
+    <w:link w:val="Heading4"/>
     <w:uiPriority w:val="9"/>
-    <w:qFormat/>
-    <w:rsid w:val="00855924"/>
-    <w:pPr>
-      <w:keepNext/>
-      <w:keepLines/>
-      <w:spacing w:before="240" w:after="0"/>
-      <w:outlineLvl w:val="0"/>
-    </w:pPr>
+    <w:rsid w:val="00F12D2A"/>
     <w:rPr>
       <w:rFonts w:asciiTheme="majorHAnsi" w:eastAsiaTheme="majorEastAsia" w:hAnsiTheme="majorHAnsi" w:cstheme="majorBidi"/>
+      <w:i/>
+      <w:iCs/>
       <w:color w:val="2E74B5" w:themeColor="accent1" w:themeShade="BF"/>
-      <w:sz w:val="32"/>
-      <w:szCs w:val="32"/>
     </w:rPr>
-  </w:style>
-  <w:style w:type="paragraph" w:styleId="Ttulo2">
-    <w:name w:val="heading 2"/>
-    <w:basedOn w:val="Normal"/>
-    <w:next w:val="Normal"/>
-    <w:link w:val="Ttulo2Car"/>
-    <w:uiPriority w:val="9"/>
-    <w:unhideWhenUsed/>
-    <w:qFormat/>
-    <w:rsid w:val="00855924"/>
-    <w:pPr>
-      <w:keepNext/>
-      <w:keepLines/>
-      <w:spacing w:before="40" w:after="0"/>
-      <w:outlineLvl w:val="1"/>
-    </w:pPr>
-    <w:rPr>
-      <w:rFonts w:asciiTheme="majorHAnsi" w:eastAsiaTheme="majorEastAsia" w:hAnsiTheme="majorHAnsi" w:cstheme="majorBidi"/>
-      <w:color w:val="2E74B5" w:themeColor="accent1" w:themeShade="BF"/>
-      <w:sz w:val="26"/>
-      <w:szCs w:val="26"/>
-    </w:rPr>
-  </w:style>
-  <w:style w:type="paragraph" w:styleId="Ttulo3">
-    <w:name w:val="heading 3"/>
-    <w:basedOn w:val="Normal"/>
-    <w:next w:val="Normal"/>
-    <w:link w:val="Ttulo3Car"/>
-    <w:uiPriority w:val="9"/>
-    <w:unhideWhenUsed/>
-    <w:qFormat/>
-    <w:rsid w:val="00BF3DC1"/>
-    <w:pPr>
-      <w:keepNext/>
-      <w:keepLines/>
-      <w:spacing w:before="40" w:after="0"/>
-      <w:outlineLvl w:val="2"/>
-    </w:pPr>
-    <w:rPr>
-      <w:rFonts w:asciiTheme="majorHAnsi" w:eastAsiaTheme="majorEastAsia" w:hAnsiTheme="majorHAnsi" w:cstheme="majorBidi"/>
-      <w:color w:val="1F4D78" w:themeColor="accent1" w:themeShade="7F"/>
-      <w:sz w:val="24"/>
-      <w:szCs w:val="24"/>
-    </w:rPr>
-  </w:style>
-  <w:style w:type="character" w:default="1" w:styleId="Fuentedeprrafopredeter">
-    <w:name w:val="Default Paragraph Font"/>
-    <w:uiPriority w:val="1"/>
-    <w:semiHidden/>
-    <w:unhideWhenUsed/>
-  </w:style>
-  <w:style w:type="table" w:default="1" w:styleId="Tablanormal">
-    <w:name w:val="Normal Table"/>
-    <w:uiPriority w:val="99"/>
-    <w:semiHidden/>
-    <w:unhideWhenUsed/>
-    <w:tblPr>
-      <w:tblInd w:w="0" w:type="dxa"/>
-      <w:tblCellMar>
-        <w:top w:w="0" w:type="dxa"/>
-        <w:left w:w="108" w:type="dxa"/>
-        <w:bottom w:w="0" w:type="dxa"/>
-        <w:right w:w="108" w:type="dxa"/>
-      </w:tblCellMar>
-    </w:tblPr>
-  </w:style>
-  <w:style w:type="numbering" w:default="1" w:styleId="Sinlista">
-    <w:name w:val="No List"/>
-    <w:uiPriority w:val="99"/>
-    <w:semiHidden/>
-    <w:unhideWhenUsed/>
-  </w:style>
-  <w:style w:type="character" w:customStyle="1" w:styleId="Ttulo1Car">
-    <w:name w:val="Título 1 Car"/>
-    <w:basedOn w:val="Fuentedeprrafopredeter"/>
-    <w:link w:val="Ttulo1"/>
-    <w:uiPriority w:val="9"/>
-    <w:rsid w:val="00855924"/>
-    <w:rPr>
-      <w:rFonts w:asciiTheme="majorHAnsi" w:eastAsiaTheme="majorEastAsia" w:hAnsiTheme="majorHAnsi" w:cstheme="majorBidi"/>
-      <w:color w:val="2E74B5" w:themeColor="accent1" w:themeShade="BF"/>
-      <w:sz w:val="32"/>
-      <w:szCs w:val="32"/>
-    </w:rPr>
-  </w:style>
-  <w:style w:type="character" w:customStyle="1" w:styleId="Ttulo2Car">
-    <w:name w:val="Título 2 Car"/>
-    <w:basedOn w:val="Fuentedeprrafopredeter"/>
-    <w:link w:val="Ttulo2"/>
-    <w:uiPriority w:val="9"/>
-    <w:rsid w:val="00855924"/>
-    <w:rPr>
-      <w:rFonts w:asciiTheme="majorHAnsi" w:eastAsiaTheme="majorEastAsia" w:hAnsiTheme="majorHAnsi" w:cstheme="majorBidi"/>
-      <w:color w:val="2E74B5" w:themeColor="accent1" w:themeShade="BF"/>
-      <w:sz w:val="26"/>
-      <w:szCs w:val="26"/>
-    </w:rPr>
-  </w:style>
-  <w:style w:type="paragraph" w:styleId="Encabezado">
-    <w:name w:val="header"/>
-    <w:basedOn w:val="Normal"/>
-    <w:link w:val="EncabezadoCar"/>
-    <w:uiPriority w:val="99"/>
-    <w:unhideWhenUsed/>
-    <w:rsid w:val="00611E87"/>
-    <w:pPr>
-      <w:tabs>
-        <w:tab w:val="center" w:pos="4252"/>
-        <w:tab w:val="right" w:pos="8504"/>
-      </w:tabs>
-      <w:spacing w:after="0" w:line="240" w:lineRule="auto"/>
-    </w:pPr>
-  </w:style>
-  <w:style w:type="character" w:customStyle="1" w:styleId="EncabezadoCar">
-    <w:name w:val="Encabezado Car"/>
-    <w:basedOn w:val="Fuentedeprrafopredeter"/>
-    <w:link w:val="Encabezado"/>
-    <w:uiPriority w:val="99"/>
-    <w:rsid w:val="00611E87"/>
-  </w:style>
-  <w:style w:type="paragraph" w:styleId="Piedepgina">
-    <w:name w:val="footer"/>
-    <w:basedOn w:val="Normal"/>
-    <w:link w:val="PiedepginaCar"/>
-    <w:uiPriority w:val="99"/>
-    <w:unhideWhenUsed/>
-    <w:rsid w:val="00611E87"/>
-    <w:pPr>
-      <w:tabs>
-        <w:tab w:val="center" w:pos="4252"/>
-        <w:tab w:val="right" w:pos="8504"/>
-      </w:tabs>
-      <w:spacing w:after="0" w:line="240" w:lineRule="auto"/>
-    </w:pPr>
-  </w:style>
-  <w:style w:type="character" w:customStyle="1" w:styleId="PiedepginaCar">
-    <w:name w:val="Pie de página Car"/>
-    <w:basedOn w:val="Fuentedeprrafopredeter"/>
-    <w:link w:val="Piedepgina"/>
-    <w:uiPriority w:val="99"/>
-    <w:rsid w:val="00611E87"/>
-  </w:style>
-  <w:style w:type="character" w:customStyle="1" w:styleId="Textodemarcadordeposicin">
-    <w:name w:val="Texto de marcador de posición"/>
-    <w:basedOn w:val="Fuentedeprrafopredeter"/>
-    <w:uiPriority w:val="99"/>
-    <w:semiHidden/>
-    <w:rsid w:val="00D16623"/>
-    <w:rPr>
-      <w:color w:val="808080"/>
-    </w:rPr>
-  </w:style>
-  <w:style w:type="paragraph" w:styleId="Textodeglobo">
-    <w:name w:val="Balloon Text"/>
-    <w:basedOn w:val="Normal"/>
-    <w:link w:val="TextodegloboCar"/>
-    <w:uiPriority w:val="99"/>
-    <w:semiHidden/>
-    <w:unhideWhenUsed/>
-    <w:rsid w:val="00417431"/>
-    <w:pPr>
-      <w:spacing w:after="0" w:line="240" w:lineRule="auto"/>
-    </w:pPr>
-    <w:rPr>
-      <w:rFonts w:ascii="Tahoma" w:hAnsi="Tahoma" w:cs="Tahoma"/>
-      <w:sz w:val="16"/>
-      <w:szCs w:val="16"/>
-    </w:rPr>
-  </w:style>
-  <w:style w:type="character" w:customStyle="1" w:styleId="TextodegloboCar">
-    <w:name w:val="Texto de globo Car"/>
-    <w:basedOn w:val="Fuentedeprrafopredeter"/>
-    <w:link w:val="Textodeglobo"/>
-    <w:uiPriority w:val="99"/>
-    <w:semiHidden/>
-    <w:rsid w:val="00417431"/>
-    <w:rPr>
-      <w:rFonts w:ascii="Tahoma" w:hAnsi="Tahoma" w:cs="Tahoma"/>
-      <w:sz w:val="16"/>
-      <w:szCs w:val="16"/>
-    </w:rPr>
-  </w:style>
-  <w:style w:type="character" w:styleId="Refdecomentario">
-    <w:name w:val="annotation reference"/>
-    <w:basedOn w:val="Fuentedeprrafopredeter"/>
-    <w:uiPriority w:val="99"/>
-    <w:semiHidden/>
-    <w:unhideWhenUsed/>
-    <w:rsid w:val="00417431"/>
-    <w:rPr>
-      <w:sz w:val="16"/>
-      <w:szCs w:val="16"/>
-    </w:rPr>
-  </w:style>
-  <w:style w:type="paragraph" w:styleId="Textocomentario">
-    <w:name w:val="annotation text"/>
-    <w:basedOn w:val="Normal"/>
-    <w:link w:val="TextocomentarioCar"/>
-    <w:uiPriority w:val="99"/>
-    <w:semiHidden/>
-    <w:unhideWhenUsed/>
-    <w:rsid w:val="00417431"/>
-    <w:pPr>
-      <w:spacing w:line="240" w:lineRule="auto"/>
-    </w:pPr>
-    <w:rPr>
-      <w:sz w:val="20"/>
-      <w:szCs w:val="20"/>
-    </w:rPr>
-  </w:style>
-  <w:style w:type="character" w:customStyle="1" w:styleId="TextocomentarioCar">
-    <w:name w:val="Texto comentario Car"/>
-    <w:basedOn w:val="Fuentedeprrafopredeter"/>
-    <w:link w:val="Textocomentario"/>
-    <w:uiPriority w:val="99"/>
-    <w:semiHidden/>
-    <w:rsid w:val="00417431"/>
-    <w:rPr>
-      <w:sz w:val="20"/>
-      <w:szCs w:val="20"/>
-    </w:rPr>
-  </w:style>
-  <w:style w:type="paragraph" w:styleId="Asuntodelcomentario">
-    <w:name w:val="annotation subject"/>
-    <w:basedOn w:val="Textocomentario"/>
-    <w:next w:val="Textocomentario"/>
-    <w:link w:val="AsuntodelcomentarioCar"/>
-    <w:uiPriority w:val="99"/>
-    <w:semiHidden/>
-    <w:unhideWhenUsed/>
-    <w:rsid w:val="00417431"/>
-    <w:rPr>
-      <w:b/>
-      <w:bCs/>
-    </w:rPr>
-  </w:style>
-  <w:style w:type="character" w:customStyle="1" w:styleId="AsuntodelcomentarioCar">
-    <w:name w:val="Asunto del comentario Car"/>
-    <w:basedOn w:val="TextocomentarioCar"/>
-    <w:link w:val="Asuntodelcomentario"/>
-    <w:uiPriority w:val="99"/>
-    <w:semiHidden/>
-    <w:rsid w:val="00417431"/>
-    <w:rPr>
-      <w:b/>
-      <w:bCs/>
-      <w:sz w:val="20"/>
-      <w:szCs w:val="20"/>
-    </w:rPr>
-  </w:style>
-  <w:style w:type="character" w:customStyle="1" w:styleId="Ttulo3Car">
-    <w:name w:val="Título 3 Car"/>
-    <w:basedOn w:val="Fuentedeprrafopredeter"/>
-    <w:link w:val="Ttulo3"/>
-    <w:uiPriority w:val="9"/>
-    <w:rsid w:val="00BF3DC1"/>
-    <w:rPr>
-      <w:rFonts w:asciiTheme="majorHAnsi" w:eastAsiaTheme="majorEastAsia" w:hAnsiTheme="majorHAnsi" w:cstheme="majorBidi"/>
-      <w:color w:val="1F4D78" w:themeColor="accent1" w:themeShade="7F"/>
-      <w:sz w:val="24"/>
-      <w:szCs w:val="24"/>
-    </w:rPr>
-  </w:style>
-  <w:style w:type="paragraph" w:styleId="Prrafodelista">
-    <w:name w:val="List Paragraph"/>
-    <w:basedOn w:val="Normal"/>
-    <w:uiPriority w:val="34"/>
-    <w:qFormat/>
-    <w:rsid w:val="00BF3DC1"/>
-    <w:pPr>
-      <w:ind w:left="720"/>
-      <w:contextualSpacing/>
-    </w:pPr>
   </w:style>
 </w:styles>
 </file>
 
 <file path=word/glossary/document.xml><?xml version="1.0" encoding="utf-8"?>
-<w:glossaryDocument xmlns:wpc="http://schemas.microsoft.com/office/word/2010/wordprocessingCanvas" xmlns:mc="http://schemas.openxmlformats.org/markup-compatibility/2006" xmlns:o="urn:schemas-microsoft-com:office:office" xmlns:r="http://schemas.openxmlformats.org/officeDocument/2006/relationships" xmlns:m="http://schemas.openxmlformats.org/officeDocument/2006/math" xmlns:v="urn:schemas-microsoft-com:vml" xmlns:wp14="http://schemas.microsoft.com/office/word/2010/wordprocessingDrawing" xmlns:wp="http://schemas.openxmlformats.org/drawingml/2006/wordprocessingDrawing" xmlns:w10="urn:schemas-microsoft-com:office:word" xmlns:w="http://schemas.openxmlformats.org/wordprocessingml/2006/main" xmlns:w14="http://schemas.microsoft.com/office/word/2010/wordml" xmlns:wpg="http://schemas.microsoft.com/office/word/2010/wordprocessingGroup" xmlns:wpi="http://schemas.microsoft.com/office/word/2010/wordprocessingInk" xmlns:wne="http://schemas.microsoft.com/office/word/2006/wordml" xmlns:wps="http://schemas.microsoft.com/office/word/2010/wordprocessingShape" mc:Ignorable="w14 wp14">
+<w:glossaryDocument xmlns:wpc="http://schemas.microsoft.com/office/word/2010/wordprocessingCanvas" xmlns:cx="http://schemas.microsoft.com/office/drawing/2014/chartex" xmlns:cx1="http://schemas.microsoft.com/office/drawing/2015/9/8/chartex" xmlns:cx2="http://schemas.microsoft.com/office/drawing/2015/10/21/chartex" xmlns:cx3="http://schemas.microsoft.com/office/drawing/2016/5/9/chartex" xmlns:cx4="http://schemas.microsoft.com/office/drawing/2016/5/10/chartex" xmlns:cx5="http://schemas.microsoft.com/office/drawing/2016/5/11/chartex" xmlns:mc="http://schemas.openxmlformats.org/markup-compatibility/2006" xmlns:o="urn:schemas-microsoft-com:office:office" xmlns:r="http://schemas.openxmlformats.org/officeDocument/2006/relationships" xmlns:m="http://schemas.openxmlformats.org/officeDocument/2006/math" xmlns:v="urn:schemas-microsoft-com:vml" xmlns:wp14="http://schemas.microsoft.com/office/word/2010/wordprocessingDrawing" xmlns:wp="http://schemas.openxmlformats.org/drawingml/2006/wordprocessingDrawing" xmlns:w10="urn:schemas-microsoft-com:office:word" xmlns:w="http://schemas.openxmlformats.org/wordprocessingml/2006/main" xmlns:w14="http://schemas.microsoft.com/office/word/2010/wordml" xmlns:w15="http://schemas.microsoft.com/office/word/2012/wordml" xmlns:w16se="http://schemas.microsoft.com/office/word/2015/wordml/symex" xmlns:wpg="http://schemas.microsoft.com/office/word/2010/wordprocessingGroup" xmlns:wpi="http://schemas.microsoft.com/office/word/2010/wordprocessingInk" xmlns:wne="http://schemas.microsoft.com/office/word/2006/wordml" xmlns:wps="http://schemas.microsoft.com/office/word/2010/wordprocessingShape" mc:Ignorable="w14 w15 w16se wp14">
   <w:docParts>
     <w:docPart>
       <w:docPartPr>
@@ -3946,7 +4573,7 @@
           </w:pPr>
           <w:r>
             <w:rPr>
-              <w:color w:val="4F81BD" w:themeColor="accent1"/>
+              <w:color w:val="4472C4" w:themeColor="accent1"/>
               <w:lang w:val="es-ES"/>
             </w:rPr>
             <w:t>[Título del documento]</w:t>
@@ -3988,7 +4615,7 @@
 </file>
 
 <file path=word/glossary/fontTable.xml><?xml version="1.0" encoding="utf-8"?>
-<w:fonts xmlns:mc="http://schemas.openxmlformats.org/markup-compatibility/2006" xmlns:r="http://schemas.openxmlformats.org/officeDocument/2006/relationships" xmlns:w="http://schemas.openxmlformats.org/wordprocessingml/2006/main" xmlns:w14="http://schemas.microsoft.com/office/word/2010/wordml" mc:Ignorable="w14">
+<w:fonts xmlns:mc="http://schemas.openxmlformats.org/markup-compatibility/2006" xmlns:r="http://schemas.openxmlformats.org/officeDocument/2006/relationships" xmlns:w="http://schemas.openxmlformats.org/wordprocessingml/2006/main" xmlns:w14="http://schemas.microsoft.com/office/word/2010/wordml" xmlns:w15="http://schemas.microsoft.com/office/word/2012/wordml" xmlns:w16se="http://schemas.microsoft.com/office/word/2015/wordml/symex" mc:Ignorable="w14 w15 w16se">
   <w:font w:name="Symbol">
     <w:panose1 w:val="05050102010706020507"/>
     <w:charset w:val="02"/>
@@ -4035,22 +4662,14 @@
     <w:panose1 w:val="020B0604030504040204"/>
     <w:charset w:val="00"/>
     <w:family w:val="swiss"/>
-    <w:notTrueType/>
     <w:pitch w:val="variable"/>
-    <w:sig w:usb0="00000003" w:usb1="00000000" w:usb2="00000000" w:usb3="00000000" w:csb0="00000001" w:csb1="00000000"/>
-  </w:font>
-  <w:font w:name="Cambria">
-    <w:panose1 w:val="02040503050406030204"/>
-    <w:charset w:val="00"/>
-    <w:family w:val="roman"/>
-    <w:pitch w:val="variable"/>
-    <w:sig w:usb0="E00002FF" w:usb1="400004FF" w:usb2="00000000" w:usb3="00000000" w:csb0="0000019F" w:csb1="00000000"/>
+    <w:sig w:usb0="E1002EFF" w:usb1="C000605B" w:usb2="00000029" w:usb3="00000000" w:csb0="000101FF" w:csb1="00000000"/>
   </w:font>
 </w:fonts>
 </file>
 
 <file path=word/glossary/settings.xml><?xml version="1.0" encoding="utf-8"?>
-<w:settings xmlns:mc="http://schemas.openxmlformats.org/markup-compatibility/2006" xmlns:o="urn:schemas-microsoft-com:office:office" xmlns:r="http://schemas.openxmlformats.org/officeDocument/2006/relationships" xmlns:m="http://schemas.openxmlformats.org/officeDocument/2006/math" xmlns:v="urn:schemas-microsoft-com:vml" xmlns:w10="urn:schemas-microsoft-com:office:word" xmlns:w="http://schemas.openxmlformats.org/wordprocessingml/2006/main" xmlns:w14="http://schemas.microsoft.com/office/word/2010/wordml" xmlns:sl="http://schemas.openxmlformats.org/schemaLibrary/2006/main" mc:Ignorable="w14">
+<w:settings xmlns:mc="http://schemas.openxmlformats.org/markup-compatibility/2006" xmlns:o="urn:schemas-microsoft-com:office:office" xmlns:r="http://schemas.openxmlformats.org/officeDocument/2006/relationships" xmlns:m="http://schemas.openxmlformats.org/officeDocument/2006/math" xmlns:v="urn:schemas-microsoft-com:vml" xmlns:w10="urn:schemas-microsoft-com:office:word" xmlns:w="http://schemas.openxmlformats.org/wordprocessingml/2006/main" xmlns:w14="http://schemas.microsoft.com/office/word/2010/wordml" xmlns:w15="http://schemas.microsoft.com/office/word/2012/wordml" xmlns:w16se="http://schemas.microsoft.com/office/word/2015/wordml/symex" xmlns:sl="http://schemas.openxmlformats.org/schemaLibrary/2006/main" mc:Ignorable="w14 w15 w16se">
   <w:view w:val="normal"/>
   <w:defaultTabStop w:val="708"/>
   <w:hyphenationZone w:val="425"/>
@@ -4066,13 +4685,12 @@
     <w:rsidRoot w:val="003E766C"/>
     <w:rsid w:val="00046494"/>
     <w:rsid w:val="001D7E4E"/>
-    <w:rsid w:val="00242489"/>
     <w:rsid w:val="00387FB1"/>
     <w:rsid w:val="003E766C"/>
     <w:rsid w:val="005316A8"/>
+    <w:rsid w:val="0080358E"/>
     <w:rsid w:val="009A5F67"/>
     <w:rsid w:val="00A80D06"/>
-    <w:rsid w:val="00C45EA3"/>
     <w:rsid w:val="00E14865"/>
     <w:rsid w:val="00E85C21"/>
   </w:rsids>
@@ -4097,7 +4715,7 @@
 </file>
 
 <file path=word/glossary/styles.xml><?xml version="1.0" encoding="utf-8"?>
-<w:styles xmlns:mc="http://schemas.openxmlformats.org/markup-compatibility/2006" xmlns:r="http://schemas.openxmlformats.org/officeDocument/2006/relationships" xmlns:w="http://schemas.openxmlformats.org/wordprocessingml/2006/main" xmlns:w14="http://schemas.microsoft.com/office/word/2010/wordml" mc:Ignorable="w14">
+<w:styles xmlns:mc="http://schemas.openxmlformats.org/markup-compatibility/2006" xmlns:r="http://schemas.openxmlformats.org/officeDocument/2006/relationships" xmlns:w="http://schemas.openxmlformats.org/wordprocessingml/2006/main" xmlns:w14="http://schemas.microsoft.com/office/word/2010/wordml" xmlns:w15="http://schemas.microsoft.com/office/word/2012/wordml" xmlns:w16se="http://schemas.microsoft.com/office/word/2015/wordml/symex" mc:Ignorable="w14 w15 w16se">
   <w:docDefaults>
     <w:rPrDefault>
       <w:rPr>
@@ -4113,156 +4731,393 @@
       </w:pPr>
     </w:pPrDefault>
   </w:docDefaults>
-  <w:latentStyles w:defLockedState="0" w:defUIPriority="99" w:defSemiHidden="1" w:defUnhideWhenUsed="1" w:defQFormat="0" w:count="267">
-    <w:lsdException w:name="Normal" w:semiHidden="0" w:uiPriority="0" w:unhideWhenUsed="0" w:qFormat="1"/>
-    <w:lsdException w:name="heading 1" w:semiHidden="0" w:uiPriority="9" w:unhideWhenUsed="0" w:qFormat="1"/>
-    <w:lsdException w:name="heading 2" w:uiPriority="9" w:qFormat="1"/>
-    <w:lsdException w:name="heading 3" w:uiPriority="9" w:qFormat="1"/>
-    <w:lsdException w:name="heading 4" w:uiPriority="9" w:qFormat="1"/>
-    <w:lsdException w:name="heading 5" w:uiPriority="9" w:qFormat="1"/>
-    <w:lsdException w:name="heading 6" w:uiPriority="9" w:qFormat="1"/>
-    <w:lsdException w:name="heading 7" w:uiPriority="9" w:qFormat="1"/>
-    <w:lsdException w:name="heading 8" w:uiPriority="9" w:qFormat="1"/>
-    <w:lsdException w:name="heading 9" w:uiPriority="9" w:qFormat="1"/>
-    <w:lsdException w:name="toc 1" w:uiPriority="39"/>
-    <w:lsdException w:name="toc 2" w:uiPriority="39"/>
-    <w:lsdException w:name="toc 3" w:uiPriority="39"/>
-    <w:lsdException w:name="toc 4" w:uiPriority="39"/>
-    <w:lsdException w:name="toc 5" w:uiPriority="39"/>
-    <w:lsdException w:name="toc 6" w:uiPriority="39"/>
-    <w:lsdException w:name="toc 7" w:uiPriority="39"/>
-    <w:lsdException w:name="toc 8" w:uiPriority="39"/>
-    <w:lsdException w:name="toc 9" w:uiPriority="39"/>
-    <w:lsdException w:name="caption" w:uiPriority="35" w:qFormat="1"/>
-    <w:lsdException w:name="Title" w:semiHidden="0" w:uiPriority="10" w:unhideWhenUsed="0" w:qFormat="1"/>
-    <w:lsdException w:name="Default Paragraph Font" w:uiPriority="1"/>
-    <w:lsdException w:name="Subtitle" w:semiHidden="0" w:uiPriority="11" w:unhideWhenUsed="0" w:qFormat="1"/>
-    <w:lsdException w:name="Strong" w:semiHidden="0" w:uiPriority="22" w:unhideWhenUsed="0" w:qFormat="1"/>
-    <w:lsdException w:name="Emphasis" w:semiHidden="0" w:uiPriority="20" w:unhideWhenUsed="0" w:qFormat="1"/>
+  <w:latentStyles w:defLockedState="0" w:defUIPriority="99" w:defSemiHidden="0" w:defUnhideWhenUsed="0" w:defQFormat="0" w:count="374">
+    <w:lsdException w:name="Normal" w:uiPriority="0" w:qFormat="1"/>
+    <w:lsdException w:name="heading 1" w:uiPriority="9" w:qFormat="1"/>
+    <w:lsdException w:name="heading 2" w:semiHidden="1" w:uiPriority="9" w:unhideWhenUsed="1" w:qFormat="1"/>
+    <w:lsdException w:name="heading 3" w:semiHidden="1" w:uiPriority="9" w:unhideWhenUsed="1" w:qFormat="1"/>
+    <w:lsdException w:name="heading 4" w:semiHidden="1" w:uiPriority="9" w:unhideWhenUsed="1" w:qFormat="1"/>
+    <w:lsdException w:name="heading 5" w:semiHidden="1" w:uiPriority="9" w:unhideWhenUsed="1" w:qFormat="1"/>
+    <w:lsdException w:name="heading 6" w:semiHidden="1" w:uiPriority="9" w:unhideWhenUsed="1" w:qFormat="1"/>
+    <w:lsdException w:name="heading 7" w:semiHidden="1" w:uiPriority="9" w:unhideWhenUsed="1" w:qFormat="1"/>
+    <w:lsdException w:name="heading 8" w:semiHidden="1" w:uiPriority="9" w:unhideWhenUsed="1" w:qFormat="1"/>
+    <w:lsdException w:name="heading 9" w:semiHidden="1" w:uiPriority="9" w:unhideWhenUsed="1" w:qFormat="1"/>
+    <w:lsdException w:name="index 1" w:semiHidden="1" w:unhideWhenUsed="1"/>
+    <w:lsdException w:name="index 2" w:semiHidden="1" w:unhideWhenUsed="1"/>
+    <w:lsdException w:name="index 3" w:semiHidden="1" w:unhideWhenUsed="1"/>
+    <w:lsdException w:name="index 4" w:semiHidden="1" w:unhideWhenUsed="1"/>
+    <w:lsdException w:name="index 5" w:semiHidden="1" w:unhideWhenUsed="1"/>
+    <w:lsdException w:name="index 6" w:semiHidden="1" w:unhideWhenUsed="1"/>
+    <w:lsdException w:name="index 7" w:semiHidden="1" w:unhideWhenUsed="1"/>
+    <w:lsdException w:name="index 8" w:semiHidden="1" w:unhideWhenUsed="1"/>
+    <w:lsdException w:name="index 9" w:semiHidden="1" w:unhideWhenUsed="1"/>
+    <w:lsdException w:name="toc 1" w:semiHidden="1" w:uiPriority="39" w:unhideWhenUsed="1"/>
+    <w:lsdException w:name="toc 2" w:semiHidden="1" w:uiPriority="39" w:unhideWhenUsed="1"/>
+    <w:lsdException w:name="toc 3" w:semiHidden="1" w:uiPriority="39" w:unhideWhenUsed="1"/>
+    <w:lsdException w:name="toc 4" w:semiHidden="1" w:uiPriority="39" w:unhideWhenUsed="1"/>
+    <w:lsdException w:name="toc 5" w:semiHidden="1" w:uiPriority="39" w:unhideWhenUsed="1"/>
+    <w:lsdException w:name="toc 6" w:semiHidden="1" w:uiPriority="39" w:unhideWhenUsed="1"/>
+    <w:lsdException w:name="toc 7" w:semiHidden="1" w:uiPriority="39" w:unhideWhenUsed="1"/>
+    <w:lsdException w:name="toc 8" w:semiHidden="1" w:uiPriority="39" w:unhideWhenUsed="1"/>
+    <w:lsdException w:name="toc 9" w:semiHidden="1" w:uiPriority="39" w:unhideWhenUsed="1"/>
+    <w:lsdException w:name="Normal Indent" w:semiHidden="1" w:unhideWhenUsed="1"/>
+    <w:lsdException w:name="footnote text" w:semiHidden="1" w:unhideWhenUsed="1"/>
+    <w:lsdException w:name="annotation text" w:semiHidden="1" w:unhideWhenUsed="1"/>
+    <w:lsdException w:name="header" w:semiHidden="1" w:unhideWhenUsed="1"/>
+    <w:lsdException w:name="footer" w:semiHidden="1" w:unhideWhenUsed="1"/>
+    <w:lsdException w:name="index heading" w:semiHidden="1" w:unhideWhenUsed="1"/>
+    <w:lsdException w:name="caption" w:semiHidden="1" w:uiPriority="35" w:unhideWhenUsed="1" w:qFormat="1"/>
+    <w:lsdException w:name="table of figures" w:semiHidden="1" w:unhideWhenUsed="1"/>
+    <w:lsdException w:name="envelope address" w:semiHidden="1" w:unhideWhenUsed="1"/>
+    <w:lsdException w:name="envelope return" w:semiHidden="1" w:unhideWhenUsed="1"/>
+    <w:lsdException w:name="footnote reference" w:semiHidden="1" w:unhideWhenUsed="1"/>
+    <w:lsdException w:name="annotation reference" w:semiHidden="1" w:unhideWhenUsed="1"/>
+    <w:lsdException w:name="line number" w:semiHidden="1" w:unhideWhenUsed="1"/>
+    <w:lsdException w:name="page number" w:semiHidden="1" w:unhideWhenUsed="1"/>
+    <w:lsdException w:name="endnote reference" w:semiHidden="1" w:unhideWhenUsed="1"/>
+    <w:lsdException w:name="endnote text" w:semiHidden="1" w:unhideWhenUsed="1"/>
+    <w:lsdException w:name="table of authorities" w:semiHidden="1" w:unhideWhenUsed="1"/>
+    <w:lsdException w:name="macro" w:semiHidden="1" w:unhideWhenUsed="1"/>
+    <w:lsdException w:name="toa heading" w:semiHidden="1" w:unhideWhenUsed="1"/>
+    <w:lsdException w:name="List" w:semiHidden="1" w:unhideWhenUsed="1"/>
+    <w:lsdException w:name="List Bullet" w:semiHidden="1" w:unhideWhenUsed="1"/>
+    <w:lsdException w:name="List Number" w:semiHidden="1" w:unhideWhenUsed="1"/>
+    <w:lsdException w:name="List 2" w:semiHidden="1" w:unhideWhenUsed="1"/>
+    <w:lsdException w:name="List 3" w:semiHidden="1" w:unhideWhenUsed="1"/>
+    <w:lsdException w:name="List 4" w:semiHidden="1" w:unhideWhenUsed="1"/>
+    <w:lsdException w:name="List 5" w:semiHidden="1" w:unhideWhenUsed="1"/>
+    <w:lsdException w:name="List Bullet 2" w:semiHidden="1" w:unhideWhenUsed="1"/>
+    <w:lsdException w:name="List Bullet 3" w:semiHidden="1" w:unhideWhenUsed="1"/>
+    <w:lsdException w:name="List Bullet 4" w:semiHidden="1" w:unhideWhenUsed="1"/>
+    <w:lsdException w:name="List Bullet 5" w:semiHidden="1" w:unhideWhenUsed="1"/>
+    <w:lsdException w:name="List Number 2" w:semiHidden="1" w:unhideWhenUsed="1"/>
+    <w:lsdException w:name="List Number 3" w:semiHidden="1" w:unhideWhenUsed="1"/>
+    <w:lsdException w:name="List Number 4" w:semiHidden="1" w:unhideWhenUsed="1"/>
+    <w:lsdException w:name="List Number 5" w:semiHidden="1" w:unhideWhenUsed="1"/>
+    <w:lsdException w:name="Title" w:uiPriority="10" w:qFormat="1"/>
+    <w:lsdException w:name="Closing" w:semiHidden="1" w:unhideWhenUsed="1"/>
+    <w:lsdException w:name="Signature" w:semiHidden="1" w:unhideWhenUsed="1"/>
+    <w:lsdException w:name="Default Paragraph Font" w:semiHidden="1" w:uiPriority="1" w:unhideWhenUsed="1"/>
+    <w:lsdException w:name="Body Text" w:semiHidden="1" w:unhideWhenUsed="1"/>
+    <w:lsdException w:name="Body Text Indent" w:semiHidden="1" w:unhideWhenUsed="1"/>
+    <w:lsdException w:name="List Continue" w:semiHidden="1" w:unhideWhenUsed="1"/>
+    <w:lsdException w:name="List Continue 2" w:semiHidden="1" w:unhideWhenUsed="1"/>
+    <w:lsdException w:name="List Continue 3" w:semiHidden="1" w:unhideWhenUsed="1"/>
+    <w:lsdException w:name="List Continue 4" w:semiHidden="1" w:unhideWhenUsed="1"/>
+    <w:lsdException w:name="List Continue 5" w:semiHidden="1" w:unhideWhenUsed="1"/>
+    <w:lsdException w:name="Message Header" w:semiHidden="1" w:unhideWhenUsed="1"/>
+    <w:lsdException w:name="Subtitle" w:uiPriority="11" w:qFormat="1"/>
+    <w:lsdException w:name="Salutation" w:semiHidden="1" w:unhideWhenUsed="1"/>
+    <w:lsdException w:name="Date" w:semiHidden="1" w:unhideWhenUsed="1"/>
+    <w:lsdException w:name="Body Text First Indent" w:semiHidden="1" w:unhideWhenUsed="1"/>
+    <w:lsdException w:name="Body Text First Indent 2" w:semiHidden="1" w:unhideWhenUsed="1"/>
+    <w:lsdException w:name="Note Heading" w:semiHidden="1" w:unhideWhenUsed="1"/>
+    <w:lsdException w:name="Body Text 2" w:semiHidden="1" w:unhideWhenUsed="1"/>
+    <w:lsdException w:name="Body Text 3" w:semiHidden="1" w:unhideWhenUsed="1"/>
+    <w:lsdException w:name="Body Text Indent 2" w:semiHidden="1" w:unhideWhenUsed="1"/>
+    <w:lsdException w:name="Body Text Indent 3" w:semiHidden="1" w:unhideWhenUsed="1"/>
+    <w:lsdException w:name="Block Text" w:semiHidden="1" w:unhideWhenUsed="1"/>
+    <w:lsdException w:name="Hyperlink" w:semiHidden="1" w:unhideWhenUsed="1"/>
+    <w:lsdException w:name="FollowedHyperlink" w:semiHidden="1" w:unhideWhenUsed="1"/>
+    <w:lsdException w:name="Strong" w:uiPriority="22" w:qFormat="1"/>
+    <w:lsdException w:name="Emphasis" w:uiPriority="20" w:qFormat="1"/>
+    <w:lsdException w:name="Document Map" w:semiHidden="1" w:unhideWhenUsed="1"/>
+    <w:lsdException w:name="Plain Text" w:semiHidden="1" w:unhideWhenUsed="1"/>
+    <w:lsdException w:name="E-mail Signature" w:semiHidden="1" w:unhideWhenUsed="1"/>
+    <w:lsdException w:name="HTML Top of Form" w:semiHidden="1" w:unhideWhenUsed="1"/>
+    <w:lsdException w:name="HTML Bottom of Form" w:semiHidden="1" w:unhideWhenUsed="1"/>
+    <w:lsdException w:name="Normal (Web)" w:semiHidden="1" w:unhideWhenUsed="1"/>
+    <w:lsdException w:name="HTML Acronym" w:semiHidden="1" w:unhideWhenUsed="1"/>
+    <w:lsdException w:name="HTML Address" w:semiHidden="1" w:unhideWhenUsed="1"/>
+    <w:lsdException w:name="HTML Cite" w:semiHidden="1" w:unhideWhenUsed="1"/>
+    <w:lsdException w:name="HTML Code" w:semiHidden="1" w:unhideWhenUsed="1"/>
+    <w:lsdException w:name="HTML Definition" w:semiHidden="1" w:unhideWhenUsed="1"/>
+    <w:lsdException w:name="HTML Keyboard" w:semiHidden="1" w:unhideWhenUsed="1"/>
+    <w:lsdException w:name="HTML Preformatted" w:semiHidden="1" w:unhideWhenUsed="1"/>
+    <w:lsdException w:name="HTML Sample" w:semiHidden="1" w:unhideWhenUsed="1"/>
+    <w:lsdException w:name="HTML Typewriter" w:semiHidden="1" w:unhideWhenUsed="1"/>
+    <w:lsdException w:name="HTML Variable" w:semiHidden="1" w:unhideWhenUsed="1"/>
+    <w:lsdException w:name="Normal Table" w:semiHidden="1" w:unhideWhenUsed="1"/>
+    <w:lsdException w:name="annotation subject" w:semiHidden="1" w:unhideWhenUsed="1"/>
+    <w:lsdException w:name="No List" w:semiHidden="1" w:unhideWhenUsed="1"/>
+    <w:lsdException w:name="Outline List 1" w:semiHidden="1" w:unhideWhenUsed="1"/>
+    <w:lsdException w:name="Outline List 2" w:semiHidden="1" w:unhideWhenUsed="1"/>
+    <w:lsdException w:name="Outline List 3" w:semiHidden="1" w:unhideWhenUsed="1"/>
+    <w:lsdException w:name="Table Simple 1" w:semiHidden="1" w:unhideWhenUsed="1"/>
+    <w:lsdException w:name="Table Simple 2" w:semiHidden="1" w:unhideWhenUsed="1"/>
+    <w:lsdException w:name="Table Simple 3" w:semiHidden="1" w:unhideWhenUsed="1"/>
+    <w:lsdException w:name="Table Classic 1" w:semiHidden="1" w:unhideWhenUsed="1"/>
+    <w:lsdException w:name="Table Classic 2" w:semiHidden="1" w:unhideWhenUsed="1"/>
+    <w:lsdException w:name="Table Classic 3" w:semiHidden="1" w:unhideWhenUsed="1"/>
+    <w:lsdException w:name="Table Classic 4" w:semiHidden="1" w:unhideWhenUsed="1"/>
+    <w:lsdException w:name="Table Colorful 1" w:semiHidden="1" w:unhideWhenUsed="1"/>
+    <w:lsdException w:name="Table Colorful 2" w:semiHidden="1" w:unhideWhenUsed="1"/>
+    <w:lsdException w:name="Table Colorful 3" w:semiHidden="1" w:unhideWhenUsed="1"/>
+    <w:lsdException w:name="Table Columns 1" w:semiHidden="1" w:unhideWhenUsed="1"/>
+    <w:lsdException w:name="Table Columns 2" w:semiHidden="1" w:unhideWhenUsed="1"/>
+    <w:lsdException w:name="Table Columns 3" w:semiHidden="1" w:unhideWhenUsed="1"/>
+    <w:lsdException w:name="Table Columns 4" w:semiHidden="1" w:unhideWhenUsed="1"/>
+    <w:lsdException w:name="Table Columns 5" w:semiHidden="1" w:unhideWhenUsed="1"/>
+    <w:lsdException w:name="Table Grid 1" w:semiHidden="1" w:unhideWhenUsed="1"/>
+    <w:lsdException w:name="Table Grid 2" w:semiHidden="1" w:unhideWhenUsed="1"/>
+    <w:lsdException w:name="Table Grid 3" w:semiHidden="1" w:unhideWhenUsed="1"/>
+    <w:lsdException w:name="Table Grid 4" w:semiHidden="1" w:unhideWhenUsed="1"/>
+    <w:lsdException w:name="Table Grid 5" w:semiHidden="1" w:unhideWhenUsed="1"/>
+    <w:lsdException w:name="Table Grid 6" w:semiHidden="1" w:unhideWhenUsed="1"/>
+    <w:lsdException w:name="Table Grid 7" w:semiHidden="1" w:unhideWhenUsed="1"/>
+    <w:lsdException w:name="Table Grid 8" w:semiHidden="1" w:unhideWhenUsed="1"/>
+    <w:lsdException w:name="Table List 1" w:semiHidden="1" w:unhideWhenUsed="1"/>
+    <w:lsdException w:name="Table List 2" w:semiHidden="1" w:unhideWhenUsed="1"/>
+    <w:lsdException w:name="Table List 3" w:semiHidden="1" w:unhideWhenUsed="1"/>
+    <w:lsdException w:name="Table List 4" w:semiHidden="1" w:unhideWhenUsed="1"/>
+    <w:lsdException w:name="Table List 5" w:semiHidden="1" w:unhideWhenUsed="1"/>
+    <w:lsdException w:name="Table List 6" w:semiHidden="1" w:unhideWhenUsed="1"/>
+    <w:lsdException w:name="Table List 7" w:semiHidden="1" w:unhideWhenUsed="1"/>
+    <w:lsdException w:name="Table List 8" w:semiHidden="1" w:unhideWhenUsed="1"/>
+    <w:lsdException w:name="Table 3D effects 1" w:semiHidden="1" w:unhideWhenUsed="1"/>
+    <w:lsdException w:name="Table 3D effects 2" w:semiHidden="1" w:unhideWhenUsed="1"/>
+    <w:lsdException w:name="Table 3D effects 3" w:semiHidden="1" w:unhideWhenUsed="1"/>
+    <w:lsdException w:name="Table Contemporary" w:semiHidden="1" w:unhideWhenUsed="1"/>
+    <w:lsdException w:name="Table Elegant" w:semiHidden="1" w:unhideWhenUsed="1"/>
+    <w:lsdException w:name="Table Professional" w:semiHidden="1" w:unhideWhenUsed="1"/>
+    <w:lsdException w:name="Table Subtle 1" w:semiHidden="1" w:unhideWhenUsed="1"/>
+    <w:lsdException w:name="Table Subtle 2" w:semiHidden="1" w:unhideWhenUsed="1"/>
+    <w:lsdException w:name="Table Web 1" w:semiHidden="1" w:unhideWhenUsed="1"/>
+    <w:lsdException w:name="Table Web 2" w:semiHidden="1" w:unhideWhenUsed="1"/>
+    <w:lsdException w:name="Table Web 3" w:semiHidden="1" w:unhideWhenUsed="1"/>
+    <w:lsdException w:name="Balloon Text" w:semiHidden="1" w:unhideWhenUsed="1"/>
     <w:lsdException w:name="Table Grid" w:uiPriority="39"/>
-    <w:lsdException w:name="Placeholder Text" w:unhideWhenUsed="0"/>
-    <w:lsdException w:name="No Spacing" w:semiHidden="0" w:uiPriority="1" w:unhideWhenUsed="0" w:qFormat="1"/>
-    <w:lsdException w:name="Light Shading" w:semiHidden="0" w:uiPriority="60" w:unhideWhenUsed="0"/>
-    <w:lsdException w:name="Light List" w:semiHidden="0" w:uiPriority="61" w:unhideWhenUsed="0"/>
-    <w:lsdException w:name="Light Grid" w:semiHidden="0" w:uiPriority="62" w:unhideWhenUsed="0"/>
-    <w:lsdException w:name="Medium Shading 1" w:semiHidden="0" w:uiPriority="63" w:unhideWhenUsed="0"/>
-    <w:lsdException w:name="Medium Shading 2" w:semiHidden="0" w:uiPriority="64" w:unhideWhenUsed="0"/>
-    <w:lsdException w:name="Medium List 1" w:semiHidden="0" w:uiPriority="65" w:unhideWhenUsed="0"/>
-    <w:lsdException w:name="Medium List 2" w:semiHidden="0" w:uiPriority="66" w:unhideWhenUsed="0"/>
-    <w:lsdException w:name="Medium Grid 1" w:semiHidden="0" w:uiPriority="67" w:unhideWhenUsed="0"/>
-    <w:lsdException w:name="Medium Grid 2" w:semiHidden="0" w:uiPriority="68" w:unhideWhenUsed="0"/>
-    <w:lsdException w:name="Medium Grid 3" w:semiHidden="0" w:uiPriority="69" w:unhideWhenUsed="0"/>
-    <w:lsdException w:name="Dark List" w:semiHidden="0" w:uiPriority="70" w:unhideWhenUsed="0"/>
-    <w:lsdException w:name="Colorful Shading" w:semiHidden="0" w:uiPriority="71" w:unhideWhenUsed="0"/>
-    <w:lsdException w:name="Colorful List" w:semiHidden="0" w:uiPriority="72" w:unhideWhenUsed="0"/>
-    <w:lsdException w:name="Colorful Grid" w:semiHidden="0" w:uiPriority="73" w:unhideWhenUsed="0"/>
-    <w:lsdException w:name="Light Shading Accent 1" w:semiHidden="0" w:uiPriority="60" w:unhideWhenUsed="0"/>
-    <w:lsdException w:name="Light List Accent 1" w:semiHidden="0" w:uiPriority="61" w:unhideWhenUsed="0"/>
-    <w:lsdException w:name="Light Grid Accent 1" w:semiHidden="0" w:uiPriority="62" w:unhideWhenUsed="0"/>
-    <w:lsdException w:name="Medium Shading 1 Accent 1" w:semiHidden="0" w:uiPriority="63" w:unhideWhenUsed="0"/>
-    <w:lsdException w:name="Medium Shading 2 Accent 1" w:semiHidden="0" w:uiPriority="64" w:unhideWhenUsed="0"/>
-    <w:lsdException w:name="Medium List 1 Accent 1" w:semiHidden="0" w:uiPriority="65" w:unhideWhenUsed="0"/>
-    <w:lsdException w:name="Revision" w:unhideWhenUsed="0"/>
-    <w:lsdException w:name="List Paragraph" w:semiHidden="0" w:uiPriority="34" w:unhideWhenUsed="0" w:qFormat="1"/>
-    <w:lsdException w:name="Quote" w:semiHidden="0" w:uiPriority="29" w:unhideWhenUsed="0" w:qFormat="1"/>
-    <w:lsdException w:name="Intense Quote" w:semiHidden="0" w:uiPriority="30" w:unhideWhenUsed="0" w:qFormat="1"/>
-    <w:lsdException w:name="Medium List 2 Accent 1" w:semiHidden="0" w:uiPriority="66" w:unhideWhenUsed="0"/>
-    <w:lsdException w:name="Medium Grid 1 Accent 1" w:semiHidden="0" w:uiPriority="67" w:unhideWhenUsed="0"/>
-    <w:lsdException w:name="Medium Grid 2 Accent 1" w:semiHidden="0" w:uiPriority="68" w:unhideWhenUsed="0"/>
-    <w:lsdException w:name="Medium Grid 3 Accent 1" w:semiHidden="0" w:uiPriority="69" w:unhideWhenUsed="0"/>
-    <w:lsdException w:name="Dark List Accent 1" w:semiHidden="0" w:uiPriority="70" w:unhideWhenUsed="0"/>
-    <w:lsdException w:name="Colorful Shading Accent 1" w:semiHidden="0" w:uiPriority="71" w:unhideWhenUsed="0"/>
-    <w:lsdException w:name="Colorful List Accent 1" w:semiHidden="0" w:uiPriority="72" w:unhideWhenUsed="0"/>
-    <w:lsdException w:name="Colorful Grid Accent 1" w:semiHidden="0" w:uiPriority="73" w:unhideWhenUsed="0"/>
-    <w:lsdException w:name="Light Shading Accent 2" w:semiHidden="0" w:uiPriority="60" w:unhideWhenUsed="0"/>
-    <w:lsdException w:name="Light List Accent 2" w:semiHidden="0" w:uiPriority="61" w:unhideWhenUsed="0"/>
-    <w:lsdException w:name="Light Grid Accent 2" w:semiHidden="0" w:uiPriority="62" w:unhideWhenUsed="0"/>
-    <w:lsdException w:name="Medium Shading 1 Accent 2" w:semiHidden="0" w:uiPriority="63" w:unhideWhenUsed="0"/>
-    <w:lsdException w:name="Medium Shading 2 Accent 2" w:semiHidden="0" w:uiPriority="64" w:unhideWhenUsed="0"/>
-    <w:lsdException w:name="Medium List 1 Accent 2" w:semiHidden="0" w:uiPriority="65" w:unhideWhenUsed="0"/>
-    <w:lsdException w:name="Medium List 2 Accent 2" w:semiHidden="0" w:uiPriority="66" w:unhideWhenUsed="0"/>
-    <w:lsdException w:name="Medium Grid 1 Accent 2" w:semiHidden="0" w:uiPriority="67" w:unhideWhenUsed="0"/>
-    <w:lsdException w:name="Medium Grid 2 Accent 2" w:semiHidden="0" w:uiPriority="68" w:unhideWhenUsed="0"/>
-    <w:lsdException w:name="Medium Grid 3 Accent 2" w:semiHidden="0" w:uiPriority="69" w:unhideWhenUsed="0"/>
-    <w:lsdException w:name="Dark List Accent 2" w:semiHidden="0" w:uiPriority="70" w:unhideWhenUsed="0"/>
-    <w:lsdException w:name="Colorful Shading Accent 2" w:semiHidden="0" w:uiPriority="71" w:unhideWhenUsed="0"/>
-    <w:lsdException w:name="Colorful List Accent 2" w:semiHidden="0" w:uiPriority="72" w:unhideWhenUsed="0"/>
-    <w:lsdException w:name="Colorful Grid Accent 2" w:semiHidden="0" w:uiPriority="73" w:unhideWhenUsed="0"/>
-    <w:lsdException w:name="Light Shading Accent 3" w:semiHidden="0" w:uiPriority="60" w:unhideWhenUsed="0"/>
-    <w:lsdException w:name="Light List Accent 3" w:semiHidden="0" w:uiPriority="61" w:unhideWhenUsed="0"/>
-    <w:lsdException w:name="Light Grid Accent 3" w:semiHidden="0" w:uiPriority="62" w:unhideWhenUsed="0"/>
-    <w:lsdException w:name="Medium Shading 1 Accent 3" w:semiHidden="0" w:uiPriority="63" w:unhideWhenUsed="0"/>
-    <w:lsdException w:name="Medium Shading 2 Accent 3" w:semiHidden="0" w:uiPriority="64" w:unhideWhenUsed="0"/>
-    <w:lsdException w:name="Medium List 1 Accent 3" w:semiHidden="0" w:uiPriority="65" w:unhideWhenUsed="0"/>
-    <w:lsdException w:name="Medium List 2 Accent 3" w:semiHidden="0" w:uiPriority="66" w:unhideWhenUsed="0"/>
-    <w:lsdException w:name="Medium Grid 1 Accent 3" w:semiHidden="0" w:uiPriority="67" w:unhideWhenUsed="0"/>
-    <w:lsdException w:name="Medium Grid 2 Accent 3" w:semiHidden="0" w:uiPriority="68" w:unhideWhenUsed="0"/>
-    <w:lsdException w:name="Medium Grid 3 Accent 3" w:semiHidden="0" w:uiPriority="69" w:unhideWhenUsed="0"/>
-    <w:lsdException w:name="Dark List Accent 3" w:semiHidden="0" w:uiPriority="70" w:unhideWhenUsed="0"/>
-    <w:lsdException w:name="Colorful Shading Accent 3" w:semiHidden="0" w:uiPriority="71" w:unhideWhenUsed="0"/>
-    <w:lsdException w:name="Colorful List Accent 3" w:semiHidden="0" w:uiPriority="72" w:unhideWhenUsed="0"/>
-    <w:lsdException w:name="Colorful Grid Accent 3" w:semiHidden="0" w:uiPriority="73" w:unhideWhenUsed="0"/>
-    <w:lsdException w:name="Light Shading Accent 4" w:semiHidden="0" w:uiPriority="60" w:unhideWhenUsed="0"/>
-    <w:lsdException w:name="Light List Accent 4" w:semiHidden="0" w:uiPriority="61" w:unhideWhenUsed="0"/>
-    <w:lsdException w:name="Light Grid Accent 4" w:semiHidden="0" w:uiPriority="62" w:unhideWhenUsed="0"/>
-    <w:lsdException w:name="Medium Shading 1 Accent 4" w:semiHidden="0" w:uiPriority="63" w:unhideWhenUsed="0"/>
-    <w:lsdException w:name="Medium Shading 2 Accent 4" w:semiHidden="0" w:uiPriority="64" w:unhideWhenUsed="0"/>
-    <w:lsdException w:name="Medium List 1 Accent 4" w:semiHidden="0" w:uiPriority="65" w:unhideWhenUsed="0"/>
-    <w:lsdException w:name="Medium List 2 Accent 4" w:semiHidden="0" w:uiPriority="66" w:unhideWhenUsed="0"/>
-    <w:lsdException w:name="Medium Grid 1 Accent 4" w:semiHidden="0" w:uiPriority="67" w:unhideWhenUsed="0"/>
-    <w:lsdException w:name="Medium Grid 2 Accent 4" w:semiHidden="0" w:uiPriority="68" w:unhideWhenUsed="0"/>
-    <w:lsdException w:name="Medium Grid 3 Accent 4" w:semiHidden="0" w:uiPriority="69" w:unhideWhenUsed="0"/>
-    <w:lsdException w:name="Dark List Accent 4" w:semiHidden="0" w:uiPriority="70" w:unhideWhenUsed="0"/>
-    <w:lsdException w:name="Colorful Shading Accent 4" w:semiHidden="0" w:uiPriority="71" w:unhideWhenUsed="0"/>
-    <w:lsdException w:name="Colorful List Accent 4" w:semiHidden="0" w:uiPriority="72" w:unhideWhenUsed="0"/>
-    <w:lsdException w:name="Colorful Grid Accent 4" w:semiHidden="0" w:uiPriority="73" w:unhideWhenUsed="0"/>
-    <w:lsdException w:name="Light Shading Accent 5" w:semiHidden="0" w:uiPriority="60" w:unhideWhenUsed="0"/>
-    <w:lsdException w:name="Light List Accent 5" w:semiHidden="0" w:uiPriority="61" w:unhideWhenUsed="0"/>
-    <w:lsdException w:name="Light Grid Accent 5" w:semiHidden="0" w:uiPriority="62" w:unhideWhenUsed="0"/>
-    <w:lsdException w:name="Medium Shading 1 Accent 5" w:semiHidden="0" w:uiPriority="63" w:unhideWhenUsed="0"/>
-    <w:lsdException w:name="Medium Shading 2 Accent 5" w:semiHidden="0" w:uiPriority="64" w:unhideWhenUsed="0"/>
-    <w:lsdException w:name="Medium List 1 Accent 5" w:semiHidden="0" w:uiPriority="65" w:unhideWhenUsed="0"/>
-    <w:lsdException w:name="Medium List 2 Accent 5" w:semiHidden="0" w:uiPriority="66" w:unhideWhenUsed="0"/>
-    <w:lsdException w:name="Medium Grid 1 Accent 5" w:semiHidden="0" w:uiPriority="67" w:unhideWhenUsed="0"/>
-    <w:lsdException w:name="Medium Grid 2 Accent 5" w:semiHidden="0" w:uiPriority="68" w:unhideWhenUsed="0"/>
-    <w:lsdException w:name="Medium Grid 3 Accent 5" w:semiHidden="0" w:uiPriority="69" w:unhideWhenUsed="0"/>
-    <w:lsdException w:name="Dark List Accent 5" w:semiHidden="0" w:uiPriority="70" w:unhideWhenUsed="0"/>
-    <w:lsdException w:name="Colorful Shading Accent 5" w:semiHidden="0" w:uiPriority="71" w:unhideWhenUsed="0"/>
-    <w:lsdException w:name="Colorful List Accent 5" w:semiHidden="0" w:uiPriority="72" w:unhideWhenUsed="0"/>
-    <w:lsdException w:name="Colorful Grid Accent 5" w:semiHidden="0" w:uiPriority="73" w:unhideWhenUsed="0"/>
-    <w:lsdException w:name="Light Shading Accent 6" w:semiHidden="0" w:uiPriority="60" w:unhideWhenUsed="0"/>
-    <w:lsdException w:name="Light List Accent 6" w:semiHidden="0" w:uiPriority="61" w:unhideWhenUsed="0"/>
-    <w:lsdException w:name="Light Grid Accent 6" w:semiHidden="0" w:uiPriority="62" w:unhideWhenUsed="0"/>
-    <w:lsdException w:name="Medium Shading 1 Accent 6" w:semiHidden="0" w:uiPriority="63" w:unhideWhenUsed="0"/>
-    <w:lsdException w:name="Medium Shading 2 Accent 6" w:semiHidden="0" w:uiPriority="64" w:unhideWhenUsed="0"/>
-    <w:lsdException w:name="Medium List 1 Accent 6" w:semiHidden="0" w:uiPriority="65" w:unhideWhenUsed="0"/>
-    <w:lsdException w:name="Medium List 2 Accent 6" w:semiHidden="0" w:uiPriority="66" w:unhideWhenUsed="0"/>
-    <w:lsdException w:name="Medium Grid 1 Accent 6" w:semiHidden="0" w:uiPriority="67" w:unhideWhenUsed="0"/>
-    <w:lsdException w:name="Medium Grid 2 Accent 6" w:semiHidden="0" w:uiPriority="68" w:unhideWhenUsed="0"/>
-    <w:lsdException w:name="Medium Grid 3 Accent 6" w:semiHidden="0" w:uiPriority="69" w:unhideWhenUsed="0"/>
-    <w:lsdException w:name="Dark List Accent 6" w:semiHidden="0" w:uiPriority="70" w:unhideWhenUsed="0"/>
-    <w:lsdException w:name="Colorful Shading Accent 6" w:semiHidden="0" w:uiPriority="71" w:unhideWhenUsed="0"/>
-    <w:lsdException w:name="Colorful List Accent 6" w:semiHidden="0" w:uiPriority="72" w:unhideWhenUsed="0"/>
-    <w:lsdException w:name="Colorful Grid Accent 6" w:semiHidden="0" w:uiPriority="73" w:unhideWhenUsed="0"/>
-    <w:lsdException w:name="Subtle Emphasis" w:semiHidden="0" w:uiPriority="19" w:unhideWhenUsed="0" w:qFormat="1"/>
-    <w:lsdException w:name="Intense Emphasis" w:semiHidden="0" w:uiPriority="21" w:unhideWhenUsed="0" w:qFormat="1"/>
-    <w:lsdException w:name="Subtle Reference" w:semiHidden="0" w:uiPriority="31" w:unhideWhenUsed="0" w:qFormat="1"/>
-    <w:lsdException w:name="Intense Reference" w:semiHidden="0" w:uiPriority="32" w:unhideWhenUsed="0" w:qFormat="1"/>
-    <w:lsdException w:name="Book Title" w:semiHidden="0" w:uiPriority="33" w:unhideWhenUsed="0" w:qFormat="1"/>
-    <w:lsdException w:name="Bibliography" w:uiPriority="37"/>
-    <w:lsdException w:name="TOC Heading" w:uiPriority="39" w:qFormat="1"/>
+    <w:lsdException w:name="Table Theme" w:semiHidden="1" w:unhideWhenUsed="1"/>
+    <w:lsdException w:name="Placeholder Text" w:semiHidden="1"/>
+    <w:lsdException w:name="No Spacing" w:uiPriority="1" w:qFormat="1"/>
+    <w:lsdException w:name="Light Shading" w:uiPriority="60"/>
+    <w:lsdException w:name="Light List" w:uiPriority="61"/>
+    <w:lsdException w:name="Light Grid" w:uiPriority="62"/>
+    <w:lsdException w:name="Medium Shading 1" w:uiPriority="63"/>
+    <w:lsdException w:name="Medium Shading 2" w:uiPriority="64"/>
+    <w:lsdException w:name="Medium List 1" w:uiPriority="65"/>
+    <w:lsdException w:name="Medium List 2" w:uiPriority="66"/>
+    <w:lsdException w:name="Medium Grid 1" w:uiPriority="67"/>
+    <w:lsdException w:name="Medium Grid 2" w:uiPriority="68"/>
+    <w:lsdException w:name="Medium Grid 3" w:uiPriority="69"/>
+    <w:lsdException w:name="Dark List" w:uiPriority="70"/>
+    <w:lsdException w:name="Colorful Shading" w:uiPriority="71"/>
+    <w:lsdException w:name="Colorful List" w:uiPriority="72"/>
+    <w:lsdException w:name="Colorful Grid" w:uiPriority="73"/>
+    <w:lsdException w:name="Light Shading Accent 1" w:uiPriority="60"/>
+    <w:lsdException w:name="Light List Accent 1" w:uiPriority="61"/>
+    <w:lsdException w:name="Light Grid Accent 1" w:uiPriority="62"/>
+    <w:lsdException w:name="Medium Shading 1 Accent 1" w:uiPriority="63"/>
+    <w:lsdException w:name="Medium Shading 2 Accent 1" w:uiPriority="64"/>
+    <w:lsdException w:name="Medium List 1 Accent 1" w:uiPriority="65"/>
+    <w:lsdException w:name="Revision" w:semiHidden="1"/>
+    <w:lsdException w:name="List Paragraph" w:uiPriority="34" w:qFormat="1"/>
+    <w:lsdException w:name="Quote" w:uiPriority="29" w:qFormat="1"/>
+    <w:lsdException w:name="Intense Quote" w:uiPriority="30" w:qFormat="1"/>
+    <w:lsdException w:name="Medium List 2 Accent 1" w:uiPriority="66"/>
+    <w:lsdException w:name="Medium Grid 1 Accent 1" w:uiPriority="67"/>
+    <w:lsdException w:name="Medium Grid 2 Accent 1" w:uiPriority="68"/>
+    <w:lsdException w:name="Medium Grid 3 Accent 1" w:uiPriority="69"/>
+    <w:lsdException w:name="Dark List Accent 1" w:uiPriority="70"/>
+    <w:lsdException w:name="Colorful Shading Accent 1" w:uiPriority="71"/>
+    <w:lsdException w:name="Colorful List Accent 1" w:uiPriority="72"/>
+    <w:lsdException w:name="Colorful Grid Accent 1" w:uiPriority="73"/>
+    <w:lsdException w:name="Light Shading Accent 2" w:uiPriority="60"/>
+    <w:lsdException w:name="Light List Accent 2" w:uiPriority="61"/>
+    <w:lsdException w:name="Light Grid Accent 2" w:uiPriority="62"/>
+    <w:lsdException w:name="Medium Shading 1 Accent 2" w:uiPriority="63"/>
+    <w:lsdException w:name="Medium Shading 2 Accent 2" w:uiPriority="64"/>
+    <w:lsdException w:name="Medium List 1 Accent 2" w:uiPriority="65"/>
+    <w:lsdException w:name="Medium List 2 Accent 2" w:uiPriority="66"/>
+    <w:lsdException w:name="Medium Grid 1 Accent 2" w:uiPriority="67"/>
+    <w:lsdException w:name="Medium Grid 2 Accent 2" w:uiPriority="68"/>
+    <w:lsdException w:name="Medium Grid 3 Accent 2" w:uiPriority="69"/>
+    <w:lsdException w:name="Dark List Accent 2" w:uiPriority="70"/>
+    <w:lsdException w:name="Colorful Shading Accent 2" w:uiPriority="71"/>
+    <w:lsdException w:name="Colorful List Accent 2" w:uiPriority="72"/>
+    <w:lsdException w:name="Colorful Grid Accent 2" w:uiPriority="73"/>
+    <w:lsdException w:name="Light Shading Accent 3" w:uiPriority="60"/>
+    <w:lsdException w:name="Light List Accent 3" w:uiPriority="61"/>
+    <w:lsdException w:name="Light Grid Accent 3" w:uiPriority="62"/>
+    <w:lsdException w:name="Medium Shading 1 Accent 3" w:uiPriority="63"/>
+    <w:lsdException w:name="Medium Shading 2 Accent 3" w:uiPriority="64"/>
+    <w:lsdException w:name="Medium List 1 Accent 3" w:uiPriority="65"/>
+    <w:lsdException w:name="Medium List 2 Accent 3" w:uiPriority="66"/>
+    <w:lsdException w:name="Medium Grid 1 Accent 3" w:uiPriority="67"/>
+    <w:lsdException w:name="Medium Grid 2 Accent 3" w:uiPriority="68"/>
+    <w:lsdException w:name="Medium Grid 3 Accent 3" w:uiPriority="69"/>
+    <w:lsdException w:name="Dark List Accent 3" w:uiPriority="70"/>
+    <w:lsdException w:name="Colorful Shading Accent 3" w:uiPriority="71"/>
+    <w:lsdException w:name="Colorful List Accent 3" w:uiPriority="72"/>
+    <w:lsdException w:name="Colorful Grid Accent 3" w:uiPriority="73"/>
+    <w:lsdException w:name="Light Shading Accent 4" w:uiPriority="60"/>
+    <w:lsdException w:name="Light List Accent 4" w:uiPriority="61"/>
+    <w:lsdException w:name="Light Grid Accent 4" w:uiPriority="62"/>
+    <w:lsdException w:name="Medium Shading 1 Accent 4" w:uiPriority="63"/>
+    <w:lsdException w:name="Medium Shading 2 Accent 4" w:uiPriority="64"/>
+    <w:lsdException w:name="Medium List 1 Accent 4" w:uiPriority="65"/>
+    <w:lsdException w:name="Medium List 2 Accent 4" w:uiPriority="66"/>
+    <w:lsdException w:name="Medium Grid 1 Accent 4" w:uiPriority="67"/>
+    <w:lsdException w:name="Medium Grid 2 Accent 4" w:uiPriority="68"/>
+    <w:lsdException w:name="Medium Grid 3 Accent 4" w:uiPriority="69"/>
+    <w:lsdException w:name="Dark List Accent 4" w:uiPriority="70"/>
+    <w:lsdException w:name="Colorful Shading Accent 4" w:uiPriority="71"/>
+    <w:lsdException w:name="Colorful List Accent 4" w:uiPriority="72"/>
+    <w:lsdException w:name="Colorful Grid Accent 4" w:uiPriority="73"/>
+    <w:lsdException w:name="Light Shading Accent 5" w:uiPriority="60"/>
+    <w:lsdException w:name="Light List Accent 5" w:uiPriority="61"/>
+    <w:lsdException w:name="Light Grid Accent 5" w:uiPriority="62"/>
+    <w:lsdException w:name="Medium Shading 1 Accent 5" w:uiPriority="63"/>
+    <w:lsdException w:name="Medium Shading 2 Accent 5" w:uiPriority="64"/>
+    <w:lsdException w:name="Medium List 1 Accent 5" w:uiPriority="65"/>
+    <w:lsdException w:name="Medium List 2 Accent 5" w:uiPriority="66"/>
+    <w:lsdException w:name="Medium Grid 1 Accent 5" w:uiPriority="67"/>
+    <w:lsdException w:name="Medium Grid 2 Accent 5" w:uiPriority="68"/>
+    <w:lsdException w:name="Medium Grid 3 Accent 5" w:uiPriority="69"/>
+    <w:lsdException w:name="Dark List Accent 5" w:uiPriority="70"/>
+    <w:lsdException w:name="Colorful Shading Accent 5" w:uiPriority="71"/>
+    <w:lsdException w:name="Colorful List Accent 5" w:uiPriority="72"/>
+    <w:lsdException w:name="Colorful Grid Accent 5" w:uiPriority="73"/>
+    <w:lsdException w:name="Light Shading Accent 6" w:uiPriority="60"/>
+    <w:lsdException w:name="Light List Accent 6" w:uiPriority="61"/>
+    <w:lsdException w:name="Light Grid Accent 6" w:uiPriority="62"/>
+    <w:lsdException w:name="Medium Shading 1 Accent 6" w:uiPriority="63"/>
+    <w:lsdException w:name="Medium Shading 2 Accent 6" w:uiPriority="64"/>
+    <w:lsdException w:name="Medium List 1 Accent 6" w:uiPriority="65"/>
+    <w:lsdException w:name="Medium List 2 Accent 6" w:uiPriority="66"/>
+    <w:lsdException w:name="Medium Grid 1 Accent 6" w:uiPriority="67"/>
+    <w:lsdException w:name="Medium Grid 2 Accent 6" w:uiPriority="68"/>
+    <w:lsdException w:name="Medium Grid 3 Accent 6" w:uiPriority="69"/>
+    <w:lsdException w:name="Dark List Accent 6" w:uiPriority="70"/>
+    <w:lsdException w:name="Colorful Shading Accent 6" w:uiPriority="71"/>
+    <w:lsdException w:name="Colorful List Accent 6" w:uiPriority="72"/>
+    <w:lsdException w:name="Colorful Grid Accent 6" w:uiPriority="73"/>
+    <w:lsdException w:name="Subtle Emphasis" w:uiPriority="19" w:qFormat="1"/>
+    <w:lsdException w:name="Intense Emphasis" w:uiPriority="21" w:qFormat="1"/>
+    <w:lsdException w:name="Subtle Reference" w:uiPriority="31" w:qFormat="1"/>
+    <w:lsdException w:name="Intense Reference" w:uiPriority="32" w:qFormat="1"/>
+    <w:lsdException w:name="Book Title" w:uiPriority="33" w:qFormat="1"/>
+    <w:lsdException w:name="Bibliography" w:semiHidden="1" w:uiPriority="37" w:unhideWhenUsed="1"/>
+    <w:lsdException w:name="TOC Heading" w:semiHidden="1" w:uiPriority="39" w:unhideWhenUsed="1" w:qFormat="1"/>
+    <w:lsdException w:name="Plain Table 1" w:uiPriority="41"/>
+    <w:lsdException w:name="Plain Table 2" w:uiPriority="42"/>
+    <w:lsdException w:name="Plain Table 3" w:uiPriority="43"/>
+    <w:lsdException w:name="Plain Table 4" w:uiPriority="44"/>
+    <w:lsdException w:name="Plain Table 5" w:uiPriority="45"/>
+    <w:lsdException w:name="Grid Table Light" w:uiPriority="40"/>
+    <w:lsdException w:name="Grid Table 1 Light" w:uiPriority="46"/>
+    <w:lsdException w:name="Grid Table 2" w:uiPriority="47"/>
+    <w:lsdException w:name="Grid Table 3" w:uiPriority="48"/>
+    <w:lsdException w:name="Grid Table 4" w:uiPriority="49"/>
+    <w:lsdException w:name="Grid Table 5 Dark" w:uiPriority="50"/>
+    <w:lsdException w:name="Grid Table 6 Colorful" w:uiPriority="51"/>
+    <w:lsdException w:name="Grid Table 7 Colorful" w:uiPriority="52"/>
+    <w:lsdException w:name="Grid Table 1 Light Accent 1" w:uiPriority="46"/>
+    <w:lsdException w:name="Grid Table 2 Accent 1" w:uiPriority="47"/>
+    <w:lsdException w:name="Grid Table 3 Accent 1" w:uiPriority="48"/>
+    <w:lsdException w:name="Grid Table 4 Accent 1" w:uiPriority="49"/>
+    <w:lsdException w:name="Grid Table 5 Dark Accent 1" w:uiPriority="50"/>
+    <w:lsdException w:name="Grid Table 6 Colorful Accent 1" w:uiPriority="51"/>
+    <w:lsdException w:name="Grid Table 7 Colorful Accent 1" w:uiPriority="52"/>
+    <w:lsdException w:name="Grid Table 1 Light Accent 2" w:uiPriority="46"/>
+    <w:lsdException w:name="Grid Table 2 Accent 2" w:uiPriority="47"/>
+    <w:lsdException w:name="Grid Table 3 Accent 2" w:uiPriority="48"/>
+    <w:lsdException w:name="Grid Table 4 Accent 2" w:uiPriority="49"/>
+    <w:lsdException w:name="Grid Table 5 Dark Accent 2" w:uiPriority="50"/>
+    <w:lsdException w:name="Grid Table 6 Colorful Accent 2" w:uiPriority="51"/>
+    <w:lsdException w:name="Grid Table 7 Colorful Accent 2" w:uiPriority="52"/>
+    <w:lsdException w:name="Grid Table 1 Light Accent 3" w:uiPriority="46"/>
+    <w:lsdException w:name="Grid Table 2 Accent 3" w:uiPriority="47"/>
+    <w:lsdException w:name="Grid Table 3 Accent 3" w:uiPriority="48"/>
+    <w:lsdException w:name="Grid Table 4 Accent 3" w:uiPriority="49"/>
+    <w:lsdException w:name="Grid Table 5 Dark Accent 3" w:uiPriority="50"/>
+    <w:lsdException w:name="Grid Table 6 Colorful Accent 3" w:uiPriority="51"/>
+    <w:lsdException w:name="Grid Table 7 Colorful Accent 3" w:uiPriority="52"/>
+    <w:lsdException w:name="Grid Table 1 Light Accent 4" w:uiPriority="46"/>
+    <w:lsdException w:name="Grid Table 2 Accent 4" w:uiPriority="47"/>
+    <w:lsdException w:name="Grid Table 3 Accent 4" w:uiPriority="48"/>
+    <w:lsdException w:name="Grid Table 4 Accent 4" w:uiPriority="49"/>
+    <w:lsdException w:name="Grid Table 5 Dark Accent 4" w:uiPriority="50"/>
+    <w:lsdException w:name="Grid Table 6 Colorful Accent 4" w:uiPriority="51"/>
+    <w:lsdException w:name="Grid Table 7 Colorful Accent 4" w:uiPriority="52"/>
+    <w:lsdException w:name="Grid Table 1 Light Accent 5" w:uiPriority="46"/>
+    <w:lsdException w:name="Grid Table 2 Accent 5" w:uiPriority="47"/>
+    <w:lsdException w:name="Grid Table 3 Accent 5" w:uiPriority="48"/>
+    <w:lsdException w:name="Grid Table 4 Accent 5" w:uiPriority="49"/>
+    <w:lsdException w:name="Grid Table 5 Dark Accent 5" w:uiPriority="50"/>
+    <w:lsdException w:name="Grid Table 6 Colorful Accent 5" w:uiPriority="51"/>
+    <w:lsdException w:name="Grid Table 7 Colorful Accent 5" w:uiPriority="52"/>
+    <w:lsdException w:name="Grid Table 1 Light Accent 6" w:uiPriority="46"/>
+    <w:lsdException w:name="Grid Table 2 Accent 6" w:uiPriority="47"/>
+    <w:lsdException w:name="Grid Table 3 Accent 6" w:uiPriority="48"/>
+    <w:lsdException w:name="Grid Table 4 Accent 6" w:uiPriority="49"/>
+    <w:lsdException w:name="Grid Table 5 Dark Accent 6" w:uiPriority="50"/>
+    <w:lsdException w:name="Grid Table 6 Colorful Accent 6" w:uiPriority="51"/>
+    <w:lsdException w:name="Grid Table 7 Colorful Accent 6" w:uiPriority="52"/>
+    <w:lsdException w:name="List Table 1 Light" w:uiPriority="46"/>
+    <w:lsdException w:name="List Table 2" w:uiPriority="47"/>
+    <w:lsdException w:name="List Table 3" w:uiPriority="48"/>
+    <w:lsdException w:name="List Table 4" w:uiPriority="49"/>
+    <w:lsdException w:name="List Table 5 Dark" w:uiPriority="50"/>
+    <w:lsdException w:name="List Table 6 Colorful" w:uiPriority="51"/>
+    <w:lsdException w:name="List Table 7 Colorful" w:uiPriority="52"/>
+    <w:lsdException w:name="List Table 1 Light Accent 1" w:uiPriority="46"/>
+    <w:lsdException w:name="List Table 2 Accent 1" w:uiPriority="47"/>
+    <w:lsdException w:name="List Table 3 Accent 1" w:uiPriority="48"/>
+    <w:lsdException w:name="List Table 4 Accent 1" w:uiPriority="49"/>
+    <w:lsdException w:name="List Table 5 Dark Accent 1" w:uiPriority="50"/>
+    <w:lsdException w:name="List Table 6 Colorful Accent 1" w:uiPriority="51"/>
+    <w:lsdException w:name="List Table 7 Colorful Accent 1" w:uiPriority="52"/>
+    <w:lsdException w:name="List Table 1 Light Accent 2" w:uiPriority="46"/>
+    <w:lsdException w:name="List Table 2 Accent 2" w:uiPriority="47"/>
+    <w:lsdException w:name="List Table 3 Accent 2" w:uiPriority="48"/>
+    <w:lsdException w:name="List Table 4 Accent 2" w:uiPriority="49"/>
+    <w:lsdException w:name="List Table 5 Dark Accent 2" w:uiPriority="50"/>
+    <w:lsdException w:name="List Table 6 Colorful Accent 2" w:uiPriority="51"/>
+    <w:lsdException w:name="List Table 7 Colorful Accent 2" w:uiPriority="52"/>
+    <w:lsdException w:name="List Table 1 Light Accent 3" w:uiPriority="46"/>
+    <w:lsdException w:name="List Table 2 Accent 3" w:uiPriority="47"/>
+    <w:lsdException w:name="List Table 3 Accent 3" w:uiPriority="48"/>
+    <w:lsdException w:name="List Table 4 Accent 3" w:uiPriority="49"/>
+    <w:lsdException w:name="List Table 5 Dark Accent 3" w:uiPriority="50"/>
+    <w:lsdException w:name="List Table 6 Colorful Accent 3" w:uiPriority="51"/>
+    <w:lsdException w:name="List Table 7 Colorful Accent 3" w:uiPriority="52"/>
+    <w:lsdException w:name="List Table 1 Light Accent 4" w:uiPriority="46"/>
+    <w:lsdException w:name="List Table 2 Accent 4" w:uiPriority="47"/>
+    <w:lsdException w:name="List Table 3 Accent 4" w:uiPriority="48"/>
+    <w:lsdException w:name="List Table 4 Accent 4" w:uiPriority="49"/>
+    <w:lsdException w:name="List Table 5 Dark Accent 4" w:uiPriority="50"/>
+    <w:lsdException w:name="List Table 6 Colorful Accent 4" w:uiPriority="51"/>
+    <w:lsdException w:name="List Table 7 Colorful Accent 4" w:uiPriority="52"/>
+    <w:lsdException w:name="List Table 1 Light Accent 5" w:uiPriority="46"/>
+    <w:lsdException w:name="List Table 2 Accent 5" w:uiPriority="47"/>
+    <w:lsdException w:name="List Table 3 Accent 5" w:uiPriority="48"/>
+    <w:lsdException w:name="List Table 4 Accent 5" w:uiPriority="49"/>
+    <w:lsdException w:name="List Table 5 Dark Accent 5" w:uiPriority="50"/>
+    <w:lsdException w:name="List Table 6 Colorful Accent 5" w:uiPriority="51"/>
+    <w:lsdException w:name="List Table 7 Colorful Accent 5" w:uiPriority="52"/>
+    <w:lsdException w:name="List Table 1 Light Accent 6" w:uiPriority="46"/>
+    <w:lsdException w:name="List Table 2 Accent 6" w:uiPriority="47"/>
+    <w:lsdException w:name="List Table 3 Accent 6" w:uiPriority="48"/>
+    <w:lsdException w:name="List Table 4 Accent 6" w:uiPriority="49"/>
+    <w:lsdException w:name="List Table 5 Dark Accent 6" w:uiPriority="50"/>
+    <w:lsdException w:name="List Table 6 Colorful Accent 6" w:uiPriority="51"/>
+    <w:lsdException w:name="List Table 7 Colorful Accent 6" w:uiPriority="52"/>
+    <w:lsdException w:name="Mention" w:semiHidden="1" w:unhideWhenUsed="1"/>
+    <w:lsdException w:name="Smart Hyperlink" w:semiHidden="1" w:unhideWhenUsed="1"/>
+    <w:lsdException w:name="Hashtag" w:semiHidden="1" w:unhideWhenUsed="1"/>
   </w:latentStyles>
   <w:style w:type="paragraph" w:default="1" w:styleId="Normal">
     <w:name w:val="Normal"/>
     <w:qFormat/>
   </w:style>
-  <w:style w:type="character" w:default="1" w:styleId="Fuentedeprrafopredeter">
+  <w:style w:type="character" w:default="1" w:styleId="DefaultParagraphFont">
     <w:name w:val="Default Paragraph Font"/>
     <w:uiPriority w:val="1"/>
     <w:semiHidden/>
     <w:unhideWhenUsed/>
   </w:style>
-  <w:style w:type="table" w:default="1" w:styleId="Tablanormal">
+  <w:style w:type="table" w:default="1" w:styleId="TableNormal">
     <w:name w:val="Normal Table"/>
     <w:uiPriority w:val="99"/>
     <w:semiHidden/>
@@ -4277,7 +5132,7 @@
       </w:tblCellMar>
     </w:tblPr>
   </w:style>
-  <w:style w:type="numbering" w:default="1" w:styleId="Sinlista">
+  <w:style w:type="numbering" w:default="1" w:styleId="NoList">
     <w:name w:val="No List"/>
     <w:uiPriority w:val="99"/>
     <w:semiHidden/>
@@ -4285,231 +5140,7 @@
   </w:style>
   <w:style w:type="character" w:customStyle="1" w:styleId="Textodemarcadordeposicin">
     <w:name w:val="Texto de marcador de posición"/>
-    <w:basedOn w:val="Fuentedeprrafopredeter"/>
-    <w:uiPriority w:val="99"/>
-    <w:semiHidden/>
-    <w:rsid w:val="003E766C"/>
-    <w:rPr>
-      <w:color w:val="808080"/>
-    </w:rPr>
-  </w:style>
-  <w:style w:type="paragraph" w:customStyle="1" w:styleId="4B4DD6C7EC844C18ADE80F582E1327FB">
-    <w:name w:val="4B4DD6C7EC844C18ADE80F582E1327FB"/>
-    <w:rsid w:val="003E766C"/>
-  </w:style>
-  <w:style w:type="paragraph" w:customStyle="1" w:styleId="E9EBD0D958D043BF901803A0220E41C5">
-    <w:name w:val="E9EBD0D958D043BF901803A0220E41C5"/>
-    <w:rsid w:val="003E766C"/>
-  </w:style>
-  <w:style w:type="paragraph" w:customStyle="1" w:styleId="2215A481A7224B37856E086E0C1C0C9E">
-    <w:name w:val="2215A481A7224B37856E086E0C1C0C9E"/>
-    <w:rsid w:val="003E766C"/>
-  </w:style>
-  <w:style w:type="paragraph" w:customStyle="1" w:styleId="943F1690B2A9425D992DF8EEADCFFB64">
-    <w:name w:val="943F1690B2A9425D992DF8EEADCFFB64"/>
-    <w:rsid w:val="003E766C"/>
-  </w:style>
-  <w:style w:type="paragraph" w:customStyle="1" w:styleId="220C0A33DB2F4897A3621B93AAB9767F">
-    <w:name w:val="220C0A33DB2F4897A3621B93AAB9767F"/>
-    <w:rsid w:val="003E766C"/>
-  </w:style>
-  <w:style w:type="paragraph" w:customStyle="1" w:styleId="6689C674DA204E8693D30E614D123599">
-    <w:name w:val="6689C674DA204E8693D30E614D123599"/>
-    <w:rsid w:val="003E766C"/>
-  </w:style>
-</w:styles>
-</file>
-
-<file path=word/glossary/stylesWithEffects.xml><?xml version="1.0" encoding="utf-8"?>
-<w:styles xmlns:wpc="http://schemas.microsoft.com/office/word/2010/wordprocessingCanvas" xmlns:mc="http://schemas.openxmlformats.org/markup-compatibility/2006" xmlns:o="urn:schemas-microsoft-com:office:office" xmlns:r="http://schemas.openxmlformats.org/officeDocument/2006/relationships" xmlns:m="http://schemas.openxmlformats.org/officeDocument/2006/math" xmlns:v="urn:schemas-microsoft-com:vml" xmlns:wp14="http://schemas.microsoft.com/office/word/2010/wordprocessingDrawing" xmlns:wp="http://schemas.openxmlformats.org/drawingml/2006/wordprocessingDrawing" xmlns:w10="urn:schemas-microsoft-com:office:word" xmlns:w="http://schemas.openxmlformats.org/wordprocessingml/2006/main" xmlns:w14="http://schemas.microsoft.com/office/word/2010/wordml" xmlns:wpg="http://schemas.microsoft.com/office/word/2010/wordprocessingGroup" xmlns:wpi="http://schemas.microsoft.com/office/word/2010/wordprocessingInk" xmlns:wne="http://schemas.microsoft.com/office/word/2006/wordml" xmlns:wps="http://schemas.microsoft.com/office/word/2010/wordprocessingShape" mc:Ignorable="w14 wp14">
-  <w:docDefaults>
-    <w:rPrDefault>
-      <w:rPr>
-        <w:rFonts w:asciiTheme="minorHAnsi" w:eastAsiaTheme="minorEastAsia" w:hAnsiTheme="minorHAnsi" w:cstheme="minorBidi"/>
-        <w:sz w:val="22"/>
-        <w:szCs w:val="22"/>
-        <w:lang w:val="es-UY" w:eastAsia="es-UY" w:bidi="ar-SA"/>
-      </w:rPr>
-    </w:rPrDefault>
-    <w:pPrDefault>
-      <w:pPr>
-        <w:spacing w:after="160" w:line="259" w:lineRule="auto"/>
-      </w:pPr>
-    </w:pPrDefault>
-  </w:docDefaults>
-  <w:latentStyles w:defLockedState="0" w:defUIPriority="99" w:defSemiHidden="1" w:defUnhideWhenUsed="1" w:defQFormat="0" w:count="267">
-    <w:lsdException w:name="Normal" w:semiHidden="0" w:uiPriority="0" w:unhideWhenUsed="0" w:qFormat="1"/>
-    <w:lsdException w:name="heading 1" w:semiHidden="0" w:uiPriority="9" w:unhideWhenUsed="0" w:qFormat="1"/>
-    <w:lsdException w:name="heading 2" w:uiPriority="9" w:qFormat="1"/>
-    <w:lsdException w:name="heading 3" w:uiPriority="9" w:qFormat="1"/>
-    <w:lsdException w:name="heading 4" w:uiPriority="9" w:qFormat="1"/>
-    <w:lsdException w:name="heading 5" w:uiPriority="9" w:qFormat="1"/>
-    <w:lsdException w:name="heading 6" w:uiPriority="9" w:qFormat="1"/>
-    <w:lsdException w:name="heading 7" w:uiPriority="9" w:qFormat="1"/>
-    <w:lsdException w:name="heading 8" w:uiPriority="9" w:qFormat="1"/>
-    <w:lsdException w:name="heading 9" w:uiPriority="9" w:qFormat="1"/>
-    <w:lsdException w:name="toc 1" w:uiPriority="39"/>
-    <w:lsdException w:name="toc 2" w:uiPriority="39"/>
-    <w:lsdException w:name="toc 3" w:uiPriority="39"/>
-    <w:lsdException w:name="toc 4" w:uiPriority="39"/>
-    <w:lsdException w:name="toc 5" w:uiPriority="39"/>
-    <w:lsdException w:name="toc 6" w:uiPriority="39"/>
-    <w:lsdException w:name="toc 7" w:uiPriority="39"/>
-    <w:lsdException w:name="toc 8" w:uiPriority="39"/>
-    <w:lsdException w:name="toc 9" w:uiPriority="39"/>
-    <w:lsdException w:name="caption" w:uiPriority="35" w:qFormat="1"/>
-    <w:lsdException w:name="Title" w:semiHidden="0" w:uiPriority="10" w:unhideWhenUsed="0" w:qFormat="1"/>
-    <w:lsdException w:name="Default Paragraph Font" w:uiPriority="1"/>
-    <w:lsdException w:name="Subtitle" w:semiHidden="0" w:uiPriority="11" w:unhideWhenUsed="0" w:qFormat="1"/>
-    <w:lsdException w:name="Strong" w:semiHidden="0" w:uiPriority="22" w:unhideWhenUsed="0" w:qFormat="1"/>
-    <w:lsdException w:name="Emphasis" w:semiHidden="0" w:uiPriority="20" w:unhideWhenUsed="0" w:qFormat="1"/>
-    <w:lsdException w:name="Table Grid" w:uiPriority="39"/>
-    <w:lsdException w:name="Placeholder Text" w:unhideWhenUsed="0"/>
-    <w:lsdException w:name="No Spacing" w:semiHidden="0" w:uiPriority="1" w:unhideWhenUsed="0" w:qFormat="1"/>
-    <w:lsdException w:name="Light Shading" w:semiHidden="0" w:uiPriority="60" w:unhideWhenUsed="0"/>
-    <w:lsdException w:name="Light List" w:semiHidden="0" w:uiPriority="61" w:unhideWhenUsed="0"/>
-    <w:lsdException w:name="Light Grid" w:semiHidden="0" w:uiPriority="62" w:unhideWhenUsed="0"/>
-    <w:lsdException w:name="Medium Shading 1" w:semiHidden="0" w:uiPriority="63" w:unhideWhenUsed="0"/>
-    <w:lsdException w:name="Medium Shading 2" w:semiHidden="0" w:uiPriority="64" w:unhideWhenUsed="0"/>
-    <w:lsdException w:name="Medium List 1" w:semiHidden="0" w:uiPriority="65" w:unhideWhenUsed="0"/>
-    <w:lsdException w:name="Medium List 2" w:semiHidden="0" w:uiPriority="66" w:unhideWhenUsed="0"/>
-    <w:lsdException w:name="Medium Grid 1" w:semiHidden="0" w:uiPriority="67" w:unhideWhenUsed="0"/>
-    <w:lsdException w:name="Medium Grid 2" w:semiHidden="0" w:uiPriority="68" w:unhideWhenUsed="0"/>
-    <w:lsdException w:name="Medium Grid 3" w:semiHidden="0" w:uiPriority="69" w:unhideWhenUsed="0"/>
-    <w:lsdException w:name="Dark List" w:semiHidden="0" w:uiPriority="70" w:unhideWhenUsed="0"/>
-    <w:lsdException w:name="Colorful Shading" w:semiHidden="0" w:uiPriority="71" w:unhideWhenUsed="0"/>
-    <w:lsdException w:name="Colorful List" w:semiHidden="0" w:uiPriority="72" w:unhideWhenUsed="0"/>
-    <w:lsdException w:name="Colorful Grid" w:semiHidden="0" w:uiPriority="73" w:unhideWhenUsed="0"/>
-    <w:lsdException w:name="Light Shading Accent 1" w:semiHidden="0" w:uiPriority="60" w:unhideWhenUsed="0"/>
-    <w:lsdException w:name="Light List Accent 1" w:semiHidden="0" w:uiPriority="61" w:unhideWhenUsed="0"/>
-    <w:lsdException w:name="Light Grid Accent 1" w:semiHidden="0" w:uiPriority="62" w:unhideWhenUsed="0"/>
-    <w:lsdException w:name="Medium Shading 1 Accent 1" w:semiHidden="0" w:uiPriority="63" w:unhideWhenUsed="0"/>
-    <w:lsdException w:name="Medium Shading 2 Accent 1" w:semiHidden="0" w:uiPriority="64" w:unhideWhenUsed="0"/>
-    <w:lsdException w:name="Medium List 1 Accent 1" w:semiHidden="0" w:uiPriority="65" w:unhideWhenUsed="0"/>
-    <w:lsdException w:name="Revision" w:unhideWhenUsed="0"/>
-    <w:lsdException w:name="List Paragraph" w:semiHidden="0" w:uiPriority="34" w:unhideWhenUsed="0" w:qFormat="1"/>
-    <w:lsdException w:name="Quote" w:semiHidden="0" w:uiPriority="29" w:unhideWhenUsed="0" w:qFormat="1"/>
-    <w:lsdException w:name="Intense Quote" w:semiHidden="0" w:uiPriority="30" w:unhideWhenUsed="0" w:qFormat="1"/>
-    <w:lsdException w:name="Medium List 2 Accent 1" w:semiHidden="0" w:uiPriority="66" w:unhideWhenUsed="0"/>
-    <w:lsdException w:name="Medium Grid 1 Accent 1" w:semiHidden="0" w:uiPriority="67" w:unhideWhenUsed="0"/>
-    <w:lsdException w:name="Medium Grid 2 Accent 1" w:semiHidden="0" w:uiPriority="68" w:unhideWhenUsed="0"/>
-    <w:lsdException w:name="Medium Grid 3 Accent 1" w:semiHidden="0" w:uiPriority="69" w:unhideWhenUsed="0"/>
-    <w:lsdException w:name="Dark List Accent 1" w:semiHidden="0" w:uiPriority="70" w:unhideWhenUsed="0"/>
-    <w:lsdException w:name="Colorful Shading Accent 1" w:semiHidden="0" w:uiPriority="71" w:unhideWhenUsed="0"/>
-    <w:lsdException w:name="Colorful List Accent 1" w:semiHidden="0" w:uiPriority="72" w:unhideWhenUsed="0"/>
-    <w:lsdException w:name="Colorful Grid Accent 1" w:semiHidden="0" w:uiPriority="73" w:unhideWhenUsed="0"/>
-    <w:lsdException w:name="Light Shading Accent 2" w:semiHidden="0" w:uiPriority="60" w:unhideWhenUsed="0"/>
-    <w:lsdException w:name="Light List Accent 2" w:semiHidden="0" w:uiPriority="61" w:unhideWhenUsed="0"/>
-    <w:lsdException w:name="Light Grid Accent 2" w:semiHidden="0" w:uiPriority="62" w:unhideWhenUsed="0"/>
-    <w:lsdException w:name="Medium Shading 1 Accent 2" w:semiHidden="0" w:uiPriority="63" w:unhideWhenUsed="0"/>
-    <w:lsdException w:name="Medium Shading 2 Accent 2" w:semiHidden="0" w:uiPriority="64" w:unhideWhenUsed="0"/>
-    <w:lsdException w:name="Medium List 1 Accent 2" w:semiHidden="0" w:uiPriority="65" w:unhideWhenUsed="0"/>
-    <w:lsdException w:name="Medium List 2 Accent 2" w:semiHidden="0" w:uiPriority="66" w:unhideWhenUsed="0"/>
-    <w:lsdException w:name="Medium Grid 1 Accent 2" w:semiHidden="0" w:uiPriority="67" w:unhideWhenUsed="0"/>
-    <w:lsdException w:name="Medium Grid 2 Accent 2" w:semiHidden="0" w:uiPriority="68" w:unhideWhenUsed="0"/>
-    <w:lsdException w:name="Medium Grid 3 Accent 2" w:semiHidden="0" w:uiPriority="69" w:unhideWhenUsed="0"/>
-    <w:lsdException w:name="Dark List Accent 2" w:semiHidden="0" w:uiPriority="70" w:unhideWhenUsed="0"/>
-    <w:lsdException w:name="Colorful Shading Accent 2" w:semiHidden="0" w:uiPriority="71" w:unhideWhenUsed="0"/>
-    <w:lsdException w:name="Colorful List Accent 2" w:semiHidden="0" w:uiPriority="72" w:unhideWhenUsed="0"/>
-    <w:lsdException w:name="Colorful Grid Accent 2" w:semiHidden="0" w:uiPriority="73" w:unhideWhenUsed="0"/>
-    <w:lsdException w:name="Light Shading Accent 3" w:semiHidden="0" w:uiPriority="60" w:unhideWhenUsed="0"/>
-    <w:lsdException w:name="Light List Accent 3" w:semiHidden="0" w:uiPriority="61" w:unhideWhenUsed="0"/>
-    <w:lsdException w:name="Light Grid Accent 3" w:semiHidden="0" w:uiPriority="62" w:unhideWhenUsed="0"/>
-    <w:lsdException w:name="Medium Shading 1 Accent 3" w:semiHidden="0" w:uiPriority="63" w:unhideWhenUsed="0"/>
-    <w:lsdException w:name="Medium Shading 2 Accent 3" w:semiHidden="0" w:uiPriority="64" w:unhideWhenUsed="0"/>
-    <w:lsdException w:name="Medium List 1 Accent 3" w:semiHidden="0" w:uiPriority="65" w:unhideWhenUsed="0"/>
-    <w:lsdException w:name="Medium List 2 Accent 3" w:semiHidden="0" w:uiPriority="66" w:unhideWhenUsed="0"/>
-    <w:lsdException w:name="Medium Grid 1 Accent 3" w:semiHidden="0" w:uiPriority="67" w:unhideWhenUsed="0"/>
-    <w:lsdException w:name="Medium Grid 2 Accent 3" w:semiHidden="0" w:uiPriority="68" w:unhideWhenUsed="0"/>
-    <w:lsdException w:name="Medium Grid 3 Accent 3" w:semiHidden="0" w:uiPriority="69" w:unhideWhenUsed="0"/>
-    <w:lsdException w:name="Dark List Accent 3" w:semiHidden="0" w:uiPriority="70" w:unhideWhenUsed="0"/>
-    <w:lsdException w:name="Colorful Shading Accent 3" w:semiHidden="0" w:uiPriority="71" w:unhideWhenUsed="0"/>
-    <w:lsdException w:name="Colorful List Accent 3" w:semiHidden="0" w:uiPriority="72" w:unhideWhenUsed="0"/>
-    <w:lsdException w:name="Colorful Grid Accent 3" w:semiHidden="0" w:uiPriority="73" w:unhideWhenUsed="0"/>
-    <w:lsdException w:name="Light Shading Accent 4" w:semiHidden="0" w:uiPriority="60" w:unhideWhenUsed="0"/>
-    <w:lsdException w:name="Light List Accent 4" w:semiHidden="0" w:uiPriority="61" w:unhideWhenUsed="0"/>
-    <w:lsdException w:name="Light Grid Accent 4" w:semiHidden="0" w:uiPriority="62" w:unhideWhenUsed="0"/>
-    <w:lsdException w:name="Medium Shading 1 Accent 4" w:semiHidden="0" w:uiPriority="63" w:unhideWhenUsed="0"/>
-    <w:lsdException w:name="Medium Shading 2 Accent 4" w:semiHidden="0" w:uiPriority="64" w:unhideWhenUsed="0"/>
-    <w:lsdException w:name="Medium List 1 Accent 4" w:semiHidden="0" w:uiPriority="65" w:unhideWhenUsed="0"/>
-    <w:lsdException w:name="Medium List 2 Accent 4" w:semiHidden="0" w:uiPriority="66" w:unhideWhenUsed="0"/>
-    <w:lsdException w:name="Medium Grid 1 Accent 4" w:semiHidden="0" w:uiPriority="67" w:unhideWhenUsed="0"/>
-    <w:lsdException w:name="Medium Grid 2 Accent 4" w:semiHidden="0" w:uiPriority="68" w:unhideWhenUsed="0"/>
-    <w:lsdException w:name="Medium Grid 3 Accent 4" w:semiHidden="0" w:uiPriority="69" w:unhideWhenUsed="0"/>
-    <w:lsdException w:name="Dark List Accent 4" w:semiHidden="0" w:uiPriority="70" w:unhideWhenUsed="0"/>
-    <w:lsdException w:name="Colorful Shading Accent 4" w:semiHidden="0" w:uiPriority="71" w:unhideWhenUsed="0"/>
-    <w:lsdException w:name="Colorful List Accent 4" w:semiHidden="0" w:uiPriority="72" w:unhideWhenUsed="0"/>
-    <w:lsdException w:name="Colorful Grid Accent 4" w:semiHidden="0" w:uiPriority="73" w:unhideWhenUsed="0"/>
-    <w:lsdException w:name="Light Shading Accent 5" w:semiHidden="0" w:uiPriority="60" w:unhideWhenUsed="0"/>
-    <w:lsdException w:name="Light List Accent 5" w:semiHidden="0" w:uiPriority="61" w:unhideWhenUsed="0"/>
-    <w:lsdException w:name="Light Grid Accent 5" w:semiHidden="0" w:uiPriority="62" w:unhideWhenUsed="0"/>
-    <w:lsdException w:name="Medium Shading 1 Accent 5" w:semiHidden="0" w:uiPriority="63" w:unhideWhenUsed="0"/>
-    <w:lsdException w:name="Medium Shading 2 Accent 5" w:semiHidden="0" w:uiPriority="64" w:unhideWhenUsed="0"/>
-    <w:lsdException w:name="Medium List 1 Accent 5" w:semiHidden="0" w:uiPriority="65" w:unhideWhenUsed="0"/>
-    <w:lsdException w:name="Medium List 2 Accent 5" w:semiHidden="0" w:uiPriority="66" w:unhideWhenUsed="0"/>
-    <w:lsdException w:name="Medium Grid 1 Accent 5" w:semiHidden="0" w:uiPriority="67" w:unhideWhenUsed="0"/>
-    <w:lsdException w:name="Medium Grid 2 Accent 5" w:semiHidden="0" w:uiPriority="68" w:unhideWhenUsed="0"/>
-    <w:lsdException w:name="Medium Grid 3 Accent 5" w:semiHidden="0" w:uiPriority="69" w:unhideWhenUsed="0"/>
-    <w:lsdException w:name="Dark List Accent 5" w:semiHidden="0" w:uiPriority="70" w:unhideWhenUsed="0"/>
-    <w:lsdException w:name="Colorful Shading Accent 5" w:semiHidden="0" w:uiPriority="71" w:unhideWhenUsed="0"/>
-    <w:lsdException w:name="Colorful List Accent 5" w:semiHidden="0" w:uiPriority="72" w:unhideWhenUsed="0"/>
-    <w:lsdException w:name="Colorful Grid Accent 5" w:semiHidden="0" w:uiPriority="73" w:unhideWhenUsed="0"/>
-    <w:lsdException w:name="Light Shading Accent 6" w:semiHidden="0" w:uiPriority="60" w:unhideWhenUsed="0"/>
-    <w:lsdException w:name="Light List Accent 6" w:semiHidden="0" w:uiPriority="61" w:unhideWhenUsed="0"/>
-    <w:lsdException w:name="Light Grid Accent 6" w:semiHidden="0" w:uiPriority="62" w:unhideWhenUsed="0"/>
-    <w:lsdException w:name="Medium Shading 1 Accent 6" w:semiHidden="0" w:uiPriority="63" w:unhideWhenUsed="0"/>
-    <w:lsdException w:name="Medium Shading 2 Accent 6" w:semiHidden="0" w:uiPriority="64" w:unhideWhenUsed="0"/>
-    <w:lsdException w:name="Medium List 1 Accent 6" w:semiHidden="0" w:uiPriority="65" w:unhideWhenUsed="0"/>
-    <w:lsdException w:name="Medium List 2 Accent 6" w:semiHidden="0" w:uiPriority="66" w:unhideWhenUsed="0"/>
-    <w:lsdException w:name="Medium Grid 1 Accent 6" w:semiHidden="0" w:uiPriority="67" w:unhideWhenUsed="0"/>
-    <w:lsdException w:name="Medium Grid 2 Accent 6" w:semiHidden="0" w:uiPriority="68" w:unhideWhenUsed="0"/>
-    <w:lsdException w:name="Medium Grid 3 Accent 6" w:semiHidden="0" w:uiPriority="69" w:unhideWhenUsed="0"/>
-    <w:lsdException w:name="Dark List Accent 6" w:semiHidden="0" w:uiPriority="70" w:unhideWhenUsed="0"/>
-    <w:lsdException w:name="Colorful Shading Accent 6" w:semiHidden="0" w:uiPriority="71" w:unhideWhenUsed="0"/>
-    <w:lsdException w:name="Colorful List Accent 6" w:semiHidden="0" w:uiPriority="72" w:unhideWhenUsed="0"/>
-    <w:lsdException w:name="Colorful Grid Accent 6" w:semiHidden="0" w:uiPriority="73" w:unhideWhenUsed="0"/>
-    <w:lsdException w:name="Subtle Emphasis" w:semiHidden="0" w:uiPriority="19" w:unhideWhenUsed="0" w:qFormat="1"/>
-    <w:lsdException w:name="Intense Emphasis" w:semiHidden="0" w:uiPriority="21" w:unhideWhenUsed="0" w:qFormat="1"/>
-    <w:lsdException w:name="Subtle Reference" w:semiHidden="0" w:uiPriority="31" w:unhideWhenUsed="0" w:qFormat="1"/>
-    <w:lsdException w:name="Intense Reference" w:semiHidden="0" w:uiPriority="32" w:unhideWhenUsed="0" w:qFormat="1"/>
-    <w:lsdException w:name="Book Title" w:semiHidden="0" w:uiPriority="33" w:unhideWhenUsed="0" w:qFormat="1"/>
-    <w:lsdException w:name="Bibliography" w:uiPriority="37"/>
-    <w:lsdException w:name="TOC Heading" w:uiPriority="39" w:qFormat="1"/>
-  </w:latentStyles>
-  <w:style w:type="paragraph" w:default="1" w:styleId="Normal">
-    <w:name w:val="Normal"/>
-    <w:qFormat/>
-  </w:style>
-  <w:style w:type="character" w:default="1" w:styleId="Fuentedeprrafopredeter">
-    <w:name w:val="Default Paragraph Font"/>
-    <w:uiPriority w:val="1"/>
-    <w:semiHidden/>
-    <w:unhideWhenUsed/>
-  </w:style>
-  <w:style w:type="table" w:default="1" w:styleId="Tablanormal">
-    <w:name w:val="Normal Table"/>
-    <w:uiPriority w:val="99"/>
-    <w:semiHidden/>
-    <w:unhideWhenUsed/>
-    <w:tblPr>
-      <w:tblInd w:w="0" w:type="dxa"/>
-      <w:tblCellMar>
-        <w:top w:w="0" w:type="dxa"/>
-        <w:left w:w="108" w:type="dxa"/>
-        <w:bottom w:w="0" w:type="dxa"/>
-        <w:right w:w="108" w:type="dxa"/>
-      </w:tblCellMar>
-    </w:tblPr>
-  </w:style>
-  <w:style w:type="numbering" w:default="1" w:styleId="Sinlista">
-    <w:name w:val="No List"/>
-    <w:uiPriority w:val="99"/>
-    <w:semiHidden/>
-    <w:unhideWhenUsed/>
-  </w:style>
-  <w:style w:type="character" w:customStyle="1" w:styleId="Textodemarcadordeposicin">
-    <w:name w:val="Texto de marcador de posición"/>
-    <w:basedOn w:val="Fuentedeprrafopredeter"/>
+    <w:basedOn w:val="DefaultParagraphFont"/>
     <w:uiPriority w:val="99"/>
     <w:semiHidden/>
     <w:rsid w:val="003E766C"/>
@@ -4545,7 +5176,7 @@
 </file>
 
 <file path=word/glossary/webSettings.xml><?xml version="1.0" encoding="utf-8"?>
-<w:webSettings xmlns:mc="http://schemas.openxmlformats.org/markup-compatibility/2006" xmlns:r="http://schemas.openxmlformats.org/officeDocument/2006/relationships" xmlns:w="http://schemas.openxmlformats.org/wordprocessingml/2006/main" xmlns:w14="http://schemas.microsoft.com/office/word/2010/wordml" mc:Ignorable="w14">
+<w:webSettings xmlns:mc="http://schemas.openxmlformats.org/markup-compatibility/2006" xmlns:r="http://schemas.openxmlformats.org/officeDocument/2006/relationships" xmlns:w="http://schemas.openxmlformats.org/wordprocessingml/2006/main" xmlns:w14="http://schemas.microsoft.com/office/word/2010/wordml" xmlns:w15="http://schemas.microsoft.com/office/word/2012/wordml" xmlns:w16se="http://schemas.microsoft.com/office/word/2015/wordml/symex" mc:Ignorable="w14 w15 w16se">
   <w:optimizeForBrowser/>
   <w:allowPNG/>
 </w:webSettings>
@@ -4806,7 +5437,7 @@
   <a:extraClrSchemeLst/>
   <a:extLst>
     <a:ext uri="{05A4C25C-085E-4340-85A3-A5531E510DB2}">
-      <thm15:themeFamily xmlns="" xmlns:thm15="http://schemas.microsoft.com/office/thememl/2012/main" name="Office Theme" id="{62F939B6-93AF-4DB8-9C6B-D6C7DFDC589F}" vid="{4A3C46E8-61CC-4603-A589-7422A47A8E4A}"/>
+      <thm15:themeFamily xmlns:thm15="http://schemas.microsoft.com/office/thememl/2012/main" name="Office Theme" id="{62F939B6-93AF-4DB8-9C6B-D6C7DFDC589F}" vid="{4A3C46E8-61CC-4603-A589-7422A47A8E4A}"/>
     </a:ext>
   </a:extLst>
 </a:theme>
@@ -4823,10 +5454,22 @@
 </CoverPageProperties>
 </file>
 
+<file path=customXml/item2.xml><?xml version="1.0" encoding="utf-8"?>
+<b:Sources xmlns:b="http://schemas.openxmlformats.org/officeDocument/2006/bibliography" xmlns="http://schemas.openxmlformats.org/officeDocument/2006/bibliography" SelectedStyle="\APASixthEditionOfficeOnline.xsl" StyleName="APA" Version="6"/>
+</file>
+
 <file path=customXml/itemProps1.xml><?xml version="1.0" encoding="utf-8"?>
 <ds:datastoreItem xmlns:ds="http://schemas.openxmlformats.org/officeDocument/2006/customXml" ds:itemID="{55AF091B-3C7A-41E3-B477-F2FDAA23CFDA}">
   <ds:schemaRefs>
     <ds:schemaRef ds:uri="http://schemas.microsoft.com/office/2006/coverPageProps"/>
   </ds:schemaRefs>
 </ds:datastoreItem>
+</file>
+
+<file path=customXml/itemProps2.xml><?xml version="1.0" encoding="utf-8"?>
+<ds:datastoreItem xmlns:ds="http://schemas.openxmlformats.org/officeDocument/2006/customXml" ds:itemID="{109FB6BB-2593-483E-B870-1CA1722280C3}">
+  <ds:schemaRefs>
+    <ds:schemaRef ds:uri="http://schemas.openxmlformats.org/officeDocument/2006/bibliography"/>
+  </ds:schemaRefs>
+</ds:datastoreItem>
 </file>
</xml_diff>